<commit_message>
V 0.22-B15 - Add 3 independent Chekpoints to track elapsed time and distance from Startpoint (Lat/Lon based) - Update QuickGuide
</commit_message>
<xml_diff>
--- a/doc/MSFS_HudBar-QuickGuide.docx
+++ b/doc/MSFS_HudBar-QuickGuide.docx
@@ -38,7 +38,7 @@
           <w:rFonts w:eastAsia="Times New Roman"/>
           <w:lang w:val="en-US" w:eastAsia="de-CH"/>
         </w:rPr>
-        <w:t>1</w:t>
+        <w:t>2</w:t>
       </w:r>
       <w:r>
         <w:rPr>
@@ -52,7 +52,7 @@
           <w:rFonts w:eastAsia="Times New Roman"/>
           <w:lang w:val="en-US" w:eastAsia="de-CH"/>
         </w:rPr>
-        <w:t>4</w:t>
+        <w:t>5</w:t>
       </w:r>
     </w:p>
     <w:p>
@@ -1010,15 +1010,7 @@
         <w:rPr>
           <w:lang w:val="en-US" w:eastAsia="de-CH"/>
         </w:rPr>
-        <w:t>Tile: a window sized to acco</w:t>
-      </w:r>
-      <w:bookmarkStart w:id="0" w:name="_GoBack"/>
-      <w:bookmarkEnd w:id="0"/>
-      <w:r>
-        <w:rPr>
-          <w:lang w:val="en-US" w:eastAsia="de-CH"/>
-        </w:rPr>
-        <w:t>mmodate the selected items</w:t>
+        <w:t>Tile: a window sized to accommodate the selected items</w:t>
       </w:r>
       <w:r>
         <w:rPr>
@@ -2558,108 +2550,108 @@
           <w:b/>
           <w:lang w:val="en-US" w:eastAsia="de-CH"/>
         </w:rPr>
+        <w:t>TORQ</w:t>
+      </w:r>
+      <w:r>
+        <w:rPr>
+          <w:rFonts w:eastAsia="Times New Roman"/>
+          <w:lang w:val="en-US" w:eastAsia="de-CH"/>
+        </w:rPr>
+        <w:t>:</w:t>
+      </w:r>
+      <w:r>
+        <w:rPr>
+          <w:rFonts w:eastAsia="Times New Roman"/>
+          <w:lang w:val="en-US" w:eastAsia="de-CH"/>
+        </w:rPr>
+        <w:t xml:space="preserve"> </w:t>
+      </w:r>
+      <w:r>
+        <w:rPr>
+          <w:rFonts w:eastAsia="Times New Roman"/>
+          <w:lang w:val="en-US" w:eastAsia="de-CH"/>
+        </w:rPr>
+        <w:t xml:space="preserve">Engine torque </w:t>
+      </w:r>
+      <w:r>
+        <w:rPr>
+          <w:rFonts w:eastAsia="Times New Roman"/>
+          <w:lang w:val="en-US" w:eastAsia="de-CH"/>
+        </w:rPr>
+        <w:t xml:space="preserve">value is available as </w:t>
+      </w:r>
+      <w:proofErr w:type="spellStart"/>
+      <w:r>
+        <w:rPr>
+          <w:rFonts w:eastAsia="Times New Roman"/>
+          <w:lang w:val="en-US" w:eastAsia="de-CH"/>
+        </w:rPr>
+        <w:t>ft</w:t>
+      </w:r>
+      <w:proofErr w:type="spellEnd"/>
+      <w:r>
+        <w:rPr>
+          <w:rFonts w:eastAsia="Times New Roman"/>
+          <w:lang w:val="en-US" w:eastAsia="de-CH"/>
+        </w:rPr>
+        <w:t>/</w:t>
+      </w:r>
+      <w:proofErr w:type="spellStart"/>
+      <w:r>
+        <w:rPr>
+          <w:rFonts w:eastAsia="Times New Roman"/>
+          <w:lang w:val="en-US" w:eastAsia="de-CH"/>
+        </w:rPr>
+        <w:t>lb</w:t>
+      </w:r>
+      <w:proofErr w:type="spellEnd"/>
+      <w:r>
+        <w:rPr>
+          <w:rFonts w:eastAsia="Times New Roman"/>
+          <w:lang w:val="en-US" w:eastAsia="de-CH"/>
+        </w:rPr>
+        <w:t xml:space="preserve"> or % – chose one that fits the needs </w:t>
+      </w:r>
+    </w:p>
+    <w:p>
+      <w:pPr>
+        <w:spacing w:after="80"/>
+        <w:rPr>
+          <w:rFonts w:eastAsia="Times New Roman"/>
+          <w:lang w:val="en-US" w:eastAsia="de-CH"/>
+        </w:rPr>
+      </w:pPr>
+      <w:r>
+        <w:rPr>
+          <w:rFonts w:eastAsia="Times New Roman"/>
+          <w:b/>
+          <w:lang w:val="en-US" w:eastAsia="de-CH"/>
+        </w:rPr>
+        <w:t>P-RPM</w:t>
+      </w:r>
+      <w:r>
+        <w:rPr>
+          <w:rFonts w:eastAsia="Times New Roman"/>
+          <w:lang w:val="en-US" w:eastAsia="de-CH"/>
+        </w:rPr>
+        <w:t>: Propeller RPM Value</w:t>
+      </w:r>
+    </w:p>
+    <w:p>
+      <w:pPr>
+        <w:spacing w:after="80"/>
+        <w:rPr>
+          <w:rFonts w:eastAsia="Times New Roman"/>
+          <w:lang w:val="en-US" w:eastAsia="de-CH"/>
+        </w:rPr>
+      </w:pPr>
+      <w:r>
+        <w:rPr>
+          <w:rFonts w:eastAsia="Times New Roman"/>
+          <w:b/>
+          <w:lang w:val="en-US" w:eastAsia="de-CH"/>
+        </w:rPr>
         <w:lastRenderedPageBreak/>
-        <w:t>TORQ</w:t>
-      </w:r>
-      <w:r>
-        <w:rPr>
-          <w:rFonts w:eastAsia="Times New Roman"/>
-          <w:lang w:val="en-US" w:eastAsia="de-CH"/>
-        </w:rPr>
-        <w:t>:</w:t>
-      </w:r>
-      <w:r>
-        <w:rPr>
-          <w:rFonts w:eastAsia="Times New Roman"/>
-          <w:lang w:val="en-US" w:eastAsia="de-CH"/>
-        </w:rPr>
-        <w:t xml:space="preserve"> </w:t>
-      </w:r>
-      <w:r>
-        <w:rPr>
-          <w:rFonts w:eastAsia="Times New Roman"/>
-          <w:lang w:val="en-US" w:eastAsia="de-CH"/>
-        </w:rPr>
-        <w:t xml:space="preserve">Engine torque </w:t>
-      </w:r>
-      <w:r>
-        <w:rPr>
-          <w:rFonts w:eastAsia="Times New Roman"/>
-          <w:lang w:val="en-US" w:eastAsia="de-CH"/>
-        </w:rPr>
-        <w:t xml:space="preserve">value is available as </w:t>
-      </w:r>
-      <w:proofErr w:type="spellStart"/>
-      <w:r>
-        <w:rPr>
-          <w:rFonts w:eastAsia="Times New Roman"/>
-          <w:lang w:val="en-US" w:eastAsia="de-CH"/>
-        </w:rPr>
-        <w:t>ft</w:t>
-      </w:r>
-      <w:proofErr w:type="spellEnd"/>
-      <w:r>
-        <w:rPr>
-          <w:rFonts w:eastAsia="Times New Roman"/>
-          <w:lang w:val="en-US" w:eastAsia="de-CH"/>
-        </w:rPr>
-        <w:t>/</w:t>
-      </w:r>
-      <w:proofErr w:type="spellStart"/>
-      <w:r>
-        <w:rPr>
-          <w:rFonts w:eastAsia="Times New Roman"/>
-          <w:lang w:val="en-US" w:eastAsia="de-CH"/>
-        </w:rPr>
-        <w:t>lb</w:t>
-      </w:r>
-      <w:proofErr w:type="spellEnd"/>
-      <w:r>
-        <w:rPr>
-          <w:rFonts w:eastAsia="Times New Roman"/>
-          <w:lang w:val="en-US" w:eastAsia="de-CH"/>
-        </w:rPr>
-        <w:t xml:space="preserve"> or % – chose one that fits the needs </w:t>
-      </w:r>
-    </w:p>
-    <w:p>
-      <w:pPr>
-        <w:spacing w:after="80"/>
-        <w:rPr>
-          <w:rFonts w:eastAsia="Times New Roman"/>
-          <w:lang w:val="en-US" w:eastAsia="de-CH"/>
-        </w:rPr>
-      </w:pPr>
-      <w:r>
-        <w:rPr>
-          <w:rFonts w:eastAsia="Times New Roman"/>
-          <w:b/>
-          <w:lang w:val="en-US" w:eastAsia="de-CH"/>
-        </w:rPr>
-        <w:t>P-RPM</w:t>
-      </w:r>
-      <w:r>
-        <w:rPr>
-          <w:rFonts w:eastAsia="Times New Roman"/>
-          <w:lang w:val="en-US" w:eastAsia="de-CH"/>
-        </w:rPr>
-        <w:t>: Propeller RPM Value</w:t>
-      </w:r>
-    </w:p>
-    <w:p>
-      <w:pPr>
-        <w:spacing w:after="80"/>
-        <w:rPr>
-          <w:rFonts w:eastAsia="Times New Roman"/>
-          <w:lang w:val="en-US" w:eastAsia="de-CH"/>
-        </w:rPr>
-      </w:pPr>
-      <w:r>
-        <w:rPr>
-          <w:rFonts w:eastAsia="Times New Roman"/>
-          <w:b/>
-          <w:lang w:val="en-US" w:eastAsia="de-CH"/>
-        </w:rPr>
         <w:t>E-RPM</w:t>
       </w:r>
       <w:r>
@@ -3700,6 +3692,252 @@
           <w:lang w:val="en-US" w:eastAsia="de-CH"/>
         </w:rPr>
         <w:t>if captured</w:t>
+      </w:r>
+    </w:p>
+    <w:p>
+      <w:pPr>
+        <w:rPr>
+          <w:rFonts w:eastAsia="Times New Roman"/>
+          <w:b/>
+          <w:lang w:val="en-US" w:eastAsia="de-CH"/>
+        </w:rPr>
+      </w:pPr>
+      <w:r>
+        <w:rPr>
+          <w:noProof/>
+          <w:lang w:eastAsia="de-CH"/>
+        </w:rPr>
+        <w:drawing>
+          <wp:anchor distT="0" distB="0" distL="114300" distR="114300" simplePos="0" relativeHeight="251663360" behindDoc="0" locked="0" layoutInCell="1" allowOverlap="1">
+            <wp:simplePos x="0" y="0"/>
+            <wp:positionH relativeFrom="margin">
+              <wp:posOffset>5074920</wp:posOffset>
+            </wp:positionH>
+            <wp:positionV relativeFrom="margin">
+              <wp:posOffset>7945755</wp:posOffset>
+            </wp:positionV>
+            <wp:extent cx="1557020" cy="746125"/>
+            <wp:effectExtent l="0" t="0" r="5080" b="0"/>
+            <wp:wrapSquare wrapText="bothSides"/>
+            <wp:docPr id="11" name="Grafik 11"/>
+            <wp:cNvGraphicFramePr>
+              <a:graphicFrameLocks xmlns:a="http://schemas.openxmlformats.org/drawingml/2006/main" noChangeAspect="1"/>
+            </wp:cNvGraphicFramePr>
+            <a:graphic xmlns:a="http://schemas.openxmlformats.org/drawingml/2006/main">
+              <a:graphicData uri="http://schemas.openxmlformats.org/drawingml/2006/picture">
+                <pic:pic xmlns:pic="http://schemas.openxmlformats.org/drawingml/2006/picture">
+                  <pic:nvPicPr>
+                    <pic:cNvPr id="1" name=""/>
+                    <pic:cNvPicPr/>
+                  </pic:nvPicPr>
+                  <pic:blipFill>
+                    <a:blip r:embed="rId13">
+                      <a:extLst>
+                        <a:ext uri="{28A0092B-C50C-407E-A947-70E740481C1C}">
+                          <a14:useLocalDpi xmlns:a14="http://schemas.microsoft.com/office/drawing/2010/main" val="0"/>
+                        </a:ext>
+                      </a:extLst>
+                    </a:blip>
+                    <a:stretch>
+                      <a:fillRect/>
+                    </a:stretch>
+                  </pic:blipFill>
+                  <pic:spPr>
+                    <a:xfrm>
+                      <a:off x="0" y="0"/>
+                      <a:ext cx="1557020" cy="746125"/>
+                    </a:xfrm>
+                    <a:prstGeom prst="rect">
+                      <a:avLst/>
+                    </a:prstGeom>
+                  </pic:spPr>
+                </pic:pic>
+              </a:graphicData>
+            </a:graphic>
+          </wp:anchor>
+        </w:drawing>
+      </w:r>
+    </w:p>
+    <w:p>
+      <w:pPr>
+        <w:ind w:left="709" w:hanging="709"/>
+        <w:rPr>
+          <w:rFonts w:eastAsia="Times New Roman"/>
+          <w:lang w:val="en-US" w:eastAsia="de-CH"/>
+        </w:rPr>
+      </w:pPr>
+      <w:r>
+        <w:rPr>
+          <w:rFonts w:eastAsia="Times New Roman"/>
+          <w:b/>
+          <w:lang w:val="en-US" w:eastAsia="de-CH"/>
+        </w:rPr>
+        <w:t>CP1</w:t>
+      </w:r>
+      <w:proofErr w:type="gramStart"/>
+      <w:r>
+        <w:rPr>
+          <w:rFonts w:eastAsia="Times New Roman"/>
+          <w:b/>
+          <w:lang w:val="en-US" w:eastAsia="de-CH"/>
+        </w:rPr>
+        <w:t>..</w:t>
+      </w:r>
+      <w:proofErr w:type="gramEnd"/>
+      <w:r>
+        <w:rPr>
+          <w:rFonts w:eastAsia="Times New Roman"/>
+          <w:b/>
+          <w:lang w:val="en-US" w:eastAsia="de-CH"/>
+        </w:rPr>
+        <w:t>3</w:t>
+      </w:r>
+      <w:r>
+        <w:rPr>
+          <w:rFonts w:eastAsia="Times New Roman"/>
+          <w:lang w:val="en-US" w:eastAsia="de-CH"/>
+        </w:rPr>
+        <w:t xml:space="preserve">: Checkpoints to track elapsed time and </w:t>
+      </w:r>
+      <w:proofErr w:type="spellStart"/>
+      <w:r>
+        <w:rPr>
+          <w:rFonts w:eastAsia="Times New Roman"/>
+          <w:lang w:val="en-US" w:eastAsia="de-CH"/>
+        </w:rPr>
+        <w:t>Lat</w:t>
+      </w:r>
+      <w:proofErr w:type="spellEnd"/>
+      <w:r>
+        <w:rPr>
+          <w:rFonts w:eastAsia="Times New Roman"/>
+          <w:lang w:val="en-US" w:eastAsia="de-CH"/>
+        </w:rPr>
+        <w:t>/Lon distance</w:t>
+      </w:r>
+      <w:r>
+        <w:rPr>
+          <w:rFonts w:eastAsia="Times New Roman"/>
+          <w:lang w:val="en-US" w:eastAsia="de-CH"/>
+        </w:rPr>
+        <w:t xml:space="preserve"> </w:t>
+      </w:r>
+      <w:r>
+        <w:rPr>
+          <w:rFonts w:eastAsia="Times New Roman"/>
+          <w:lang w:val="en-US" w:eastAsia="de-CH"/>
+        </w:rPr>
+        <w:t xml:space="preserve">from </w:t>
+      </w:r>
+      <w:r>
+        <w:rPr>
+          <w:rFonts w:eastAsia="Times New Roman"/>
+          <w:lang w:val="en-US" w:eastAsia="de-CH"/>
+        </w:rPr>
+        <w:t>start</w:t>
+      </w:r>
+      <w:bookmarkStart w:id="0" w:name="_GoBack"/>
+      <w:bookmarkEnd w:id="0"/>
+      <w:r>
+        <w:rPr>
+          <w:rFonts w:eastAsia="Times New Roman"/>
+          <w:lang w:val="en-US" w:eastAsia="de-CH"/>
+        </w:rPr>
+        <w:t xml:space="preserve"> point</w:t>
+      </w:r>
+      <w:r>
+        <w:rPr>
+          <w:rFonts w:eastAsia="Times New Roman"/>
+          <w:lang w:val="en-US" w:eastAsia="de-CH"/>
+        </w:rPr>
+        <w:br/>
+      </w:r>
+      <w:r>
+        <w:rPr>
+          <w:rFonts w:eastAsia="Times New Roman"/>
+          <w:lang w:val="en-US" w:eastAsia="de-CH"/>
+        </w:rPr>
+        <w:t>click</w:t>
+      </w:r>
+      <w:r>
+        <w:rPr>
+          <w:rFonts w:eastAsia="Times New Roman"/>
+          <w:lang w:val="en-US" w:eastAsia="de-CH"/>
+        </w:rPr>
+        <w:t xml:space="preserve"> </w:t>
+      </w:r>
+      <w:r>
+        <w:rPr>
+          <w:rFonts w:eastAsia="Times New Roman"/>
+          <w:lang w:val="en-US" w:eastAsia="de-CH"/>
+        </w:rPr>
+        <w:t>a</w:t>
+      </w:r>
+      <w:r>
+        <w:rPr>
+          <w:rFonts w:eastAsia="Times New Roman"/>
+          <w:lang w:val="en-US" w:eastAsia="de-CH"/>
+        </w:rPr>
+        <w:t xml:space="preserve"> </w:t>
+      </w:r>
+      <w:proofErr w:type="spellStart"/>
+      <w:r>
+        <w:rPr>
+          <w:rFonts w:eastAsia="Times New Roman"/>
+          <w:lang w:val="en-US" w:eastAsia="de-CH"/>
+        </w:rPr>
+        <w:t>CPn</w:t>
+      </w:r>
+      <w:proofErr w:type="spellEnd"/>
+      <w:r>
+        <w:rPr>
+          <w:rFonts w:eastAsia="Times New Roman"/>
+          <w:lang w:val="en-US" w:eastAsia="de-CH"/>
+        </w:rPr>
+        <w:t xml:space="preserve"> l</w:t>
+      </w:r>
+      <w:r>
+        <w:rPr>
+          <w:rFonts w:eastAsia="Times New Roman"/>
+          <w:lang w:val="en-US" w:eastAsia="de-CH"/>
+        </w:rPr>
+        <w:t>abel to start tracking</w:t>
+      </w:r>
+      <w:r>
+        <w:rPr>
+          <w:rFonts w:eastAsia="Times New Roman"/>
+          <w:lang w:val="en-US" w:eastAsia="de-CH"/>
+        </w:rPr>
+        <w:t xml:space="preserve">, </w:t>
+      </w:r>
+      <w:r>
+        <w:rPr>
+          <w:rFonts w:eastAsia="Times New Roman"/>
+          <w:lang w:val="en-US" w:eastAsia="de-CH"/>
+        </w:rPr>
+        <w:t xml:space="preserve">it </w:t>
+      </w:r>
+      <w:r>
+        <w:rPr>
+          <w:rFonts w:eastAsia="Times New Roman"/>
+          <w:lang w:val="en-US" w:eastAsia="de-CH"/>
+        </w:rPr>
+        <w:t xml:space="preserve">turns </w:t>
+      </w:r>
+      <w:r>
+        <w:rPr>
+          <w:rFonts w:eastAsia="Times New Roman"/>
+          <w:highlight w:val="green"/>
+          <w:lang w:val="en-US" w:eastAsia="de-CH"/>
+        </w:rPr>
+        <w:t>green</w:t>
+      </w:r>
+      <w:r>
+        <w:rPr>
+          <w:rFonts w:eastAsia="Times New Roman"/>
+          <w:lang w:val="en-US" w:eastAsia="de-CH"/>
+        </w:rPr>
+        <w:t xml:space="preserve"> while tracking, click again to set a new start point</w:t>
       </w:r>
     </w:p>
     <w:p>
@@ -3850,7 +4088,7 @@
                     <pic:cNvPicPr/>
                   </pic:nvPicPr>
                   <pic:blipFill>
-                    <a:blip r:embed="rId13">
+                    <a:blip r:embed="rId14">
                       <a:extLst>
                         <a:ext uri="{28A0092B-C50C-407E-A947-70E740481C1C}">
                           <a14:useLocalDpi xmlns:a14="http://schemas.microsoft.com/office/drawing/2010/main" val="0"/>
@@ -4289,7 +4527,7 @@
                     <pic:cNvPicPr/>
                   </pic:nvPicPr>
                   <pic:blipFill>
-                    <a:blip r:embed="rId14">
+                    <a:blip r:embed="rId15">
                       <a:extLst>
                         <a:ext uri="{28A0092B-C50C-407E-A947-70E740481C1C}">
                           <a14:useLocalDpi xmlns:a14="http://schemas.microsoft.com/office/drawing/2010/main" val="0"/>
@@ -5227,7 +5465,7 @@
         </w:rPr>
         <w:br/>
       </w:r>
-      <w:hyperlink r:id="rId15" w:history="1">
+      <w:hyperlink r:id="rId16" w:history="1">
         <w:r>
           <w:rPr>
             <w:rFonts w:ascii="Times New Roman" w:eastAsia="Times New Roman" w:hAnsi="Times New Roman" w:cs="Times New Roman"/>
@@ -5250,7 +5488,7 @@
     </w:p>
     <w:sectPr>
       <w:pgSz w:w="11906" w:h="16838"/>
-      <w:pgMar w:top="1135" w:right="991" w:bottom="1134" w:left="993" w:header="708" w:footer="708" w:gutter="0"/>
+      <w:pgMar w:top="1135" w:right="991" w:bottom="567" w:left="993" w:header="708" w:footer="708" w:gutter="0"/>
       <w:cols w:space="708"/>
       <w:docGrid w:linePitch="360"/>
     </w:sectPr>

</xml_diff>

<commit_message>
V 0.23-B17 - Add mag BRG to waypoint item - Add DTK desired track to waypoint item - Add XTK Cross track distance item - Add AoA Angle of attack item - Add TAS True airspeed item - Add Acft ID item - Add even larger Fonts +12, +14 - Update Align Left and right value columns to the max size label - Update New items are default OFF (was ON before) - Update QuickGuide
</commit_message>
<xml_diff>
--- a/doc/MSFS_HudBar-QuickGuide.docx
+++ b/doc/MSFS_HudBar-QuickGuide.docx
@@ -38,7 +38,7 @@
           <w:rFonts w:eastAsia="Times New Roman"/>
           <w:lang w:val="en-US" w:eastAsia="de-CH"/>
         </w:rPr>
-        <w:t>2</w:t>
+        <w:t>3</w:t>
       </w:r>
       <w:r>
         <w:rPr>
@@ -52,7 +52,7 @@
           <w:rFonts w:eastAsia="Times New Roman"/>
           <w:lang w:val="en-US" w:eastAsia="de-CH"/>
         </w:rPr>
-        <w:t>6</w:t>
+        <w:t>7</w:t>
       </w:r>
     </w:p>
     <w:p>
@@ -78,7 +78,21 @@
           <w:color w:val="FF0000"/>
           <w:lang w:val="en-US" w:eastAsia="de-CH"/>
         </w:rPr>
-        <w:t>(new V0.22)</w:t>
+        <w:t>(new V0.2</w:t>
+      </w:r>
+      <w:r>
+        <w:rPr>
+          <w:color w:val="FF0000"/>
+          <w:lang w:val="en-US" w:eastAsia="de-CH"/>
+        </w:rPr>
+        <w:t>3</w:t>
+      </w:r>
+      <w:r>
+        <w:rPr>
+          <w:color w:val="FF0000"/>
+          <w:lang w:val="en-US" w:eastAsia="de-CH"/>
+        </w:rPr>
+        <w:t>)</w:t>
       </w:r>
       <w:r>
         <w:rPr>
@@ -630,27 +644,25 @@
           <w:color w:val="2E74B5" w:themeColor="accent1" w:themeShade="BF"/>
           <w:sz w:val="32"/>
           <w:szCs w:val="32"/>
+          <w:lang w:val="en-US" w:eastAsia="de-CH"/>
+        </w:rPr>
+      </w:pPr>
+      <w:r>
+        <w:rPr>
+          <w:rFonts w:eastAsia="Times New Roman"/>
+          <w:lang w:val="en-US" w:eastAsia="de-CH"/>
+        </w:rPr>
+        <w:br w:type="page"/>
+      </w:r>
+    </w:p>
+    <w:p>
+      <w:pPr>
+        <w:pStyle w:val="berschrift1"/>
+        <w:rPr>
+          <w:rFonts w:eastAsia="Times New Roman"/>
           <w:lang w:eastAsia="de-CH"/>
         </w:rPr>
       </w:pPr>
-      <w:r>
-        <w:rPr>
-          <w:rFonts w:eastAsia="Times New Roman"/>
-          <w:lang w:eastAsia="de-CH"/>
-        </w:rPr>
-        <w:br w:type="page"/>
-      </w:r>
-    </w:p>
-    <w:p>
-      <w:pPr>
-        <w:pStyle w:val="berschrift1"/>
-        <w:rPr>
-          <w:rFonts w:eastAsia="Times New Roman"/>
-          <w:lang w:eastAsia="de-CH"/>
-        </w:rPr>
-      </w:pPr>
-      <w:bookmarkStart w:id="0" w:name="_GoBack"/>
-      <w:bookmarkEnd w:id="0"/>
       <w:proofErr w:type="spellStart"/>
       <w:r>
         <w:rPr>
@@ -1272,6 +1284,24 @@
           <w:lang w:val="en-US" w:eastAsia="de-CH"/>
         </w:rPr>
         <w:t>Followed by: Engine Values, GPS data, Aircraft data and Auto Pilot Indications</w:t>
+      </w:r>
+      <w:r>
+        <w:rPr>
+          <w:lang w:val="en-US" w:eastAsia="de-CH"/>
+        </w:rPr>
+        <w:t xml:space="preserve">, </w:t>
+      </w:r>
+      <w:r>
+        <w:rPr>
+          <w:lang w:val="en-US" w:eastAsia="de-CH"/>
+        </w:rPr>
+        <w:t>Checkpoint m</w:t>
+      </w:r>
+      <w:r>
+        <w:rPr>
+          <w:lang w:val="en-US" w:eastAsia="de-CH"/>
+        </w:rPr>
+        <w:t>eters</w:t>
       </w:r>
     </w:p>
     <w:p>
@@ -2826,7 +2856,169 @@
         <w:rPr>
           <w:lang w:val="en-US" w:eastAsia="de-CH"/>
         </w:rPr>
-        <w:t xml:space="preserve"> from Regular, Plus 2,4,6,8,10 an Minus 2,4</w:t>
+        <w:t xml:space="preserve"> from Regular, Plus</w:t>
+      </w:r>
+      <w:r>
+        <w:rPr>
+          <w:lang w:val="en-US" w:eastAsia="de-CH"/>
+        </w:rPr>
+        <w:t>-</w:t>
+      </w:r>
+      <w:r>
+        <w:rPr>
+          <w:lang w:val="en-US" w:eastAsia="de-CH"/>
+        </w:rPr>
+        <w:t>2,</w:t>
+      </w:r>
+      <w:r>
+        <w:rPr>
+          <w:lang w:val="en-US" w:eastAsia="de-CH"/>
+        </w:rPr>
+        <w:t xml:space="preserve"> -</w:t>
+      </w:r>
+      <w:r>
+        <w:rPr>
+          <w:lang w:val="en-US" w:eastAsia="de-CH"/>
+        </w:rPr>
+        <w:t>4,</w:t>
+      </w:r>
+      <w:r>
+        <w:rPr>
+          <w:lang w:val="en-US" w:eastAsia="de-CH"/>
+        </w:rPr>
+        <w:t xml:space="preserve"> -</w:t>
+      </w:r>
+      <w:r>
+        <w:rPr>
+          <w:lang w:val="en-US" w:eastAsia="de-CH"/>
+        </w:rPr>
+        <w:t>6,</w:t>
+      </w:r>
+      <w:r>
+        <w:rPr>
+          <w:lang w:val="en-US" w:eastAsia="de-CH"/>
+        </w:rPr>
+        <w:t xml:space="preserve"> -</w:t>
+      </w:r>
+      <w:r>
+        <w:rPr>
+          <w:lang w:val="en-US" w:eastAsia="de-CH"/>
+        </w:rPr>
+        <w:t>8,</w:t>
+      </w:r>
+      <w:r>
+        <w:rPr>
+          <w:lang w:val="en-US" w:eastAsia="de-CH"/>
+        </w:rPr>
+        <w:t xml:space="preserve"> -</w:t>
+      </w:r>
+      <w:r>
+        <w:rPr>
+          <w:lang w:val="en-US" w:eastAsia="de-CH"/>
+        </w:rPr>
+        <w:t>10</w:t>
+      </w:r>
+      <w:r>
+        <w:rPr>
+          <w:lang w:val="en-US" w:eastAsia="de-CH"/>
+        </w:rPr>
+        <w:t xml:space="preserve">, </w:t>
+      </w:r>
+      <w:r>
+        <w:rPr>
+          <w:lang w:val="en-US" w:eastAsia="de-CH"/>
+        </w:rPr>
+        <w:t>Minus</w:t>
+      </w:r>
+      <w:r>
+        <w:rPr>
+          <w:lang w:val="en-US" w:eastAsia="de-CH"/>
+        </w:rPr>
+        <w:t>-</w:t>
+      </w:r>
+      <w:r>
+        <w:rPr>
+          <w:lang w:val="en-US" w:eastAsia="de-CH"/>
+        </w:rPr>
+        <w:t>2,</w:t>
+      </w:r>
+      <w:r>
+        <w:rPr>
+          <w:lang w:val="en-US" w:eastAsia="de-CH"/>
+        </w:rPr>
+        <w:t xml:space="preserve"> -</w:t>
+      </w:r>
+      <w:r>
+        <w:rPr>
+          <w:lang w:val="en-US" w:eastAsia="de-CH"/>
+        </w:rPr>
+        <w:t>4</w:t>
+      </w:r>
+      <w:r>
+        <w:rPr>
+          <w:lang w:val="en-US" w:eastAsia="de-CH"/>
+        </w:rPr>
+        <w:t>, Plus</w:t>
+      </w:r>
+      <w:r>
+        <w:rPr>
+          <w:lang w:val="en-US" w:eastAsia="de-CH"/>
+        </w:rPr>
+        <w:t>-</w:t>
+      </w:r>
+      <w:r>
+        <w:rPr>
+          <w:lang w:val="en-US" w:eastAsia="de-CH"/>
+        </w:rPr>
+        <w:t xml:space="preserve">12, </w:t>
+      </w:r>
+      <w:r>
+        <w:rPr>
+          <w:lang w:val="en-US" w:eastAsia="de-CH"/>
+        </w:rPr>
+        <w:t>-</w:t>
+      </w:r>
+      <w:r>
+        <w:rPr>
+          <w:lang w:val="en-US" w:eastAsia="de-CH"/>
+        </w:rPr>
+        <w:t>14</w:t>
+      </w:r>
+      <w:r>
+        <w:rPr>
+          <w:lang w:val="en-US" w:eastAsia="de-CH"/>
+        </w:rPr>
+        <w:t xml:space="preserve"> </w:t>
+      </w:r>
+      <w:r>
+        <w:rPr>
+          <w:rFonts w:eastAsia="Times New Roman"/>
+          <w:color w:val="FF0000"/>
+          <w:sz w:val="16"/>
+          <w:szCs w:val="16"/>
+          <w:lang w:val="en-US" w:eastAsia="de-CH"/>
+        </w:rPr>
+        <w:t>(new V0.2</w:t>
+      </w:r>
+      <w:r>
+        <w:rPr>
+          <w:rFonts w:eastAsia="Times New Roman"/>
+          <w:color w:val="FF0000"/>
+          <w:sz w:val="16"/>
+          <w:szCs w:val="16"/>
+          <w:lang w:val="en-US" w:eastAsia="de-CH"/>
+        </w:rPr>
+        <w:t>3</w:t>
+      </w:r>
+      <w:r>
+        <w:rPr>
+          <w:rFonts w:eastAsia="Times New Roman"/>
+          <w:color w:val="FF0000"/>
+          <w:sz w:val="16"/>
+          <w:szCs w:val="16"/>
+          <w:lang w:val="en-US" w:eastAsia="de-CH"/>
+        </w:rPr>
+        <w:t>)</w:t>
       </w:r>
       <w:r>
         <w:rPr>
@@ -3719,45 +3911,19 @@
           <w:b/>
           <w:lang w:val="en-US" w:eastAsia="de-CH"/>
         </w:rPr>
-        <w:t>E-</w:t>
-      </w:r>
-      <w:r>
-        <w:rPr>
-          <w:lang w:val="en-US" w:eastAsia="de-CH"/>
-        </w:rPr>
-        <w:t xml:space="preserve">, </w:t>
-      </w:r>
-      <w:r>
-        <w:rPr>
-          <w:b/>
-          <w:lang w:val="en-US" w:eastAsia="de-CH"/>
-        </w:rPr>
-        <w:t>R-</w:t>
-      </w:r>
-      <w:r>
-        <w:rPr>
-          <w:lang w:val="en-US" w:eastAsia="de-CH"/>
-        </w:rPr>
-        <w:t xml:space="preserve">, </w:t>
-      </w:r>
-      <w:r>
-        <w:rPr>
-          <w:b/>
-          <w:lang w:val="en-US" w:eastAsia="de-CH"/>
-        </w:rPr>
-        <w:t>A-Trim</w:t>
-      </w:r>
-      <w:r>
-        <w:rPr>
-          <w:lang w:val="en-US" w:eastAsia="de-CH"/>
-        </w:rPr>
-        <w:t>: Elevator, Rudder, Aileron Trim % values +- deflection</w:t>
-      </w:r>
-      <w:r>
-        <w:rPr>
-          <w:lang w:val="en-US" w:eastAsia="de-CH"/>
-        </w:rPr>
-        <w:t xml:space="preserve"> (click the label to Zero Trim </w:t>
+        <w:t>ID</w:t>
+      </w:r>
+      <w:r>
+        <w:rPr>
+          <w:lang w:val="en-US" w:eastAsia="de-CH"/>
+        </w:rPr>
+        <w:t xml:space="preserve">: the </w:t>
+      </w:r>
+      <w:r>
+        <w:rPr>
+          <w:lang w:val="en-US" w:eastAsia="de-CH"/>
+        </w:rPr>
+        <w:t>aircraft ID</w:t>
       </w:r>
       <w:r>
         <w:rPr>
@@ -3767,57 +3933,7 @@
           <w:szCs w:val="16"/>
           <w:lang w:val="en-US" w:eastAsia="de-CH"/>
         </w:rPr>
-        <w:t>(new V0.22)</w:t>
-      </w:r>
-      <w:r>
-        <w:rPr>
-          <w:lang w:val="en-US" w:eastAsia="de-CH"/>
-        </w:rPr>
-        <w:t>)</w:t>
-      </w:r>
-    </w:p>
-    <w:p>
-      <w:pPr>
-        <w:spacing w:after="80"/>
-        <w:rPr>
-          <w:lang w:val="en-US" w:eastAsia="de-CH"/>
-        </w:rPr>
-      </w:pPr>
-      <w:r>
-        <w:rPr>
-          <w:b/>
-          <w:lang w:val="en-US" w:eastAsia="de-CH"/>
-        </w:rPr>
-        <w:t>A</w:t>
-      </w:r>
-      <w:r>
-        <w:rPr>
-          <w:b/>
-          <w:lang w:val="en-US" w:eastAsia="de-CH"/>
-        </w:rPr>
-        <w:t>-</w:t>
-      </w:r>
-      <w:proofErr w:type="spellStart"/>
-      <w:r>
-        <w:rPr>
-          <w:b/>
-          <w:lang w:val="en-US" w:eastAsia="de-CH"/>
-        </w:rPr>
-        <w:t>ET</w:t>
-      </w:r>
-      <w:r>
-        <w:rPr>
-          <w:b/>
-          <w:lang w:val="en-US" w:eastAsia="de-CH"/>
-        </w:rPr>
-        <w:t>rim</w:t>
-      </w:r>
-      <w:proofErr w:type="spellEnd"/>
-      <w:r>
-        <w:rPr>
-          <w:lang w:val="en-US" w:eastAsia="de-CH"/>
-        </w:rPr>
-        <w:t xml:space="preserve">: Elevator Trim % value with clickable Auto Elevator Trim </w:t>
+        <w:t xml:space="preserve"> </w:t>
       </w:r>
       <w:r>
         <w:rPr>
@@ -3827,7 +3943,7 @@
           <w:szCs w:val="16"/>
           <w:lang w:val="en-US" w:eastAsia="de-CH"/>
         </w:rPr>
-        <w:t>(</w:t>
+        <w:t>(new V0.2</w:t>
       </w:r>
       <w:r>
         <w:rPr>
@@ -3837,7 +3953,7 @@
           <w:szCs w:val="16"/>
           <w:lang w:val="en-US" w:eastAsia="de-CH"/>
         </w:rPr>
-        <w:t>separate item in</w:t>
+        <w:t>3</w:t>
       </w:r>
       <w:r>
         <w:rPr>
@@ -3847,6 +3963,149 @@
           <w:szCs w:val="16"/>
           <w:lang w:val="en-US" w:eastAsia="de-CH"/>
         </w:rPr>
+        <w:t>)</w:t>
+      </w:r>
+    </w:p>
+    <w:p>
+      <w:pPr>
+        <w:spacing w:after="80"/>
+        <w:rPr>
+          <w:lang w:val="en-US" w:eastAsia="de-CH"/>
+        </w:rPr>
+      </w:pPr>
+      <w:r>
+        <w:rPr>
+          <w:b/>
+          <w:lang w:val="en-US" w:eastAsia="de-CH"/>
+        </w:rPr>
+        <w:t>E-</w:t>
+      </w:r>
+      <w:r>
+        <w:rPr>
+          <w:lang w:val="en-US" w:eastAsia="de-CH"/>
+        </w:rPr>
+        <w:t xml:space="preserve">, </w:t>
+      </w:r>
+      <w:r>
+        <w:rPr>
+          <w:b/>
+          <w:lang w:val="en-US" w:eastAsia="de-CH"/>
+        </w:rPr>
+        <w:t>R-</w:t>
+      </w:r>
+      <w:r>
+        <w:rPr>
+          <w:lang w:val="en-US" w:eastAsia="de-CH"/>
+        </w:rPr>
+        <w:t xml:space="preserve">, </w:t>
+      </w:r>
+      <w:r>
+        <w:rPr>
+          <w:b/>
+          <w:lang w:val="en-US" w:eastAsia="de-CH"/>
+        </w:rPr>
+        <w:t>A-Trim</w:t>
+      </w:r>
+      <w:r>
+        <w:rPr>
+          <w:lang w:val="en-US" w:eastAsia="de-CH"/>
+        </w:rPr>
+        <w:t>: Elevator, Rudder, Aileron Trim % values +- deflection</w:t>
+      </w:r>
+      <w:r>
+        <w:rPr>
+          <w:lang w:val="en-US" w:eastAsia="de-CH"/>
+        </w:rPr>
+        <w:t xml:space="preserve"> (click the label to Zero Trim </w:t>
+      </w:r>
+      <w:r>
+        <w:rPr>
+          <w:rFonts w:eastAsia="Times New Roman"/>
+          <w:color w:val="FF0000"/>
+          <w:sz w:val="16"/>
+          <w:szCs w:val="16"/>
+          <w:lang w:val="en-US" w:eastAsia="de-CH"/>
+        </w:rPr>
+        <w:t>(new V0.22)</w:t>
+      </w:r>
+      <w:r>
+        <w:rPr>
+          <w:lang w:val="en-US" w:eastAsia="de-CH"/>
+        </w:rPr>
+        <w:t>)</w:t>
+      </w:r>
+    </w:p>
+    <w:p>
+      <w:pPr>
+        <w:spacing w:after="80"/>
+        <w:rPr>
+          <w:lang w:val="en-US" w:eastAsia="de-CH"/>
+        </w:rPr>
+      </w:pPr>
+      <w:r>
+        <w:rPr>
+          <w:b/>
+          <w:lang w:val="en-US" w:eastAsia="de-CH"/>
+        </w:rPr>
+        <w:t>A</w:t>
+      </w:r>
+      <w:r>
+        <w:rPr>
+          <w:b/>
+          <w:lang w:val="en-US" w:eastAsia="de-CH"/>
+        </w:rPr>
+        <w:t>-</w:t>
+      </w:r>
+      <w:proofErr w:type="spellStart"/>
+      <w:r>
+        <w:rPr>
+          <w:b/>
+          <w:lang w:val="en-US" w:eastAsia="de-CH"/>
+        </w:rPr>
+        <w:t>ET</w:t>
+      </w:r>
+      <w:r>
+        <w:rPr>
+          <w:b/>
+          <w:lang w:val="en-US" w:eastAsia="de-CH"/>
+        </w:rPr>
+        <w:t>rim</w:t>
+      </w:r>
+      <w:proofErr w:type="spellEnd"/>
+      <w:r>
+        <w:rPr>
+          <w:lang w:val="en-US" w:eastAsia="de-CH"/>
+        </w:rPr>
+        <w:t xml:space="preserve">: Elevator Trim % value with clickable Auto Elevator Trim </w:t>
+      </w:r>
+      <w:r>
+        <w:rPr>
+          <w:rFonts w:eastAsia="Times New Roman"/>
+          <w:color w:val="FF0000"/>
+          <w:sz w:val="16"/>
+          <w:szCs w:val="16"/>
+          <w:lang w:val="en-US" w:eastAsia="de-CH"/>
+        </w:rPr>
+        <w:t>(</w:t>
+      </w:r>
+      <w:r>
+        <w:rPr>
+          <w:rFonts w:eastAsia="Times New Roman"/>
+          <w:color w:val="FF0000"/>
+          <w:sz w:val="16"/>
+          <w:szCs w:val="16"/>
+          <w:lang w:val="en-US" w:eastAsia="de-CH"/>
+        </w:rPr>
+        <w:t>separate item in</w:t>
+      </w:r>
+      <w:r>
+        <w:rPr>
+          <w:rFonts w:eastAsia="Times New Roman"/>
+          <w:color w:val="FF0000"/>
+          <w:sz w:val="16"/>
+          <w:szCs w:val="16"/>
+          <w:lang w:val="en-US" w:eastAsia="de-CH"/>
+        </w:rPr>
         <w:t xml:space="preserve"> V0.22)</w:t>
       </w:r>
     </w:p>
@@ -3912,6 +4171,79 @@
           <w:lang w:val="en-US" w:eastAsia="de-CH"/>
         </w:rPr>
         <w:t xml:space="preserve"> or HPA – chose one that fits the needs</w:t>
+      </w:r>
+    </w:p>
+    <w:p>
+      <w:pPr>
+        <w:spacing w:after="80"/>
+        <w:rPr>
+          <w:rFonts w:eastAsia="Times New Roman"/>
+          <w:lang w:val="en-US" w:eastAsia="de-CH"/>
+        </w:rPr>
+      </w:pPr>
+      <w:proofErr w:type="spellStart"/>
+      <w:r>
+        <w:rPr>
+          <w:rFonts w:eastAsia="Times New Roman"/>
+          <w:b/>
+          <w:lang w:val="en-US" w:eastAsia="de-CH"/>
+        </w:rPr>
+        <w:t>AoA</w:t>
+      </w:r>
+      <w:proofErr w:type="spellEnd"/>
+      <w:r>
+        <w:rPr>
+          <w:rFonts w:eastAsia="Times New Roman"/>
+          <w:lang w:val="en-US" w:eastAsia="de-CH"/>
+        </w:rPr>
+        <w:t xml:space="preserve">: </w:t>
+      </w:r>
+      <w:r>
+        <w:rPr>
+          <w:rFonts w:eastAsia="Times New Roman"/>
+          <w:lang w:val="en-US" w:eastAsia="de-CH"/>
+        </w:rPr>
+        <w:t>Angle of attack degrees</w:t>
+      </w:r>
+      <w:r>
+        <w:rPr>
+          <w:rFonts w:eastAsia="Times New Roman"/>
+          <w:color w:val="FF0000"/>
+          <w:sz w:val="16"/>
+          <w:szCs w:val="16"/>
+          <w:lang w:val="en-US" w:eastAsia="de-CH"/>
+        </w:rPr>
+        <w:t xml:space="preserve"> </w:t>
+      </w:r>
+      <w:r>
+        <w:rPr>
+          <w:rFonts w:eastAsia="Times New Roman"/>
+          <w:color w:val="FF0000"/>
+          <w:sz w:val="16"/>
+          <w:szCs w:val="16"/>
+          <w:lang w:val="en-US" w:eastAsia="de-CH"/>
+        </w:rPr>
+        <w:t>(new V0.2</w:t>
+      </w:r>
+      <w:r>
+        <w:rPr>
+          <w:rFonts w:eastAsia="Times New Roman"/>
+          <w:color w:val="FF0000"/>
+          <w:sz w:val="16"/>
+          <w:szCs w:val="16"/>
+          <w:lang w:val="en-US" w:eastAsia="de-CH"/>
+        </w:rPr>
+        <w:t>3</w:t>
+      </w:r>
+      <w:r>
+        <w:rPr>
+          <w:rFonts w:eastAsia="Times New Roman"/>
+          <w:color w:val="FF0000"/>
+          <w:sz w:val="16"/>
+          <w:szCs w:val="16"/>
+          <w:lang w:val="en-US" w:eastAsia="de-CH"/>
+        </w:rPr>
+        <w:t>)</w:t>
       </w:r>
     </w:p>
     <w:p>
@@ -4491,6 +4823,84 @@
           <w:b/>
           <w:lang w:val="en-US" w:eastAsia="de-CH"/>
         </w:rPr>
+        <w:t>BRG</w:t>
+      </w:r>
+      <w:r>
+        <w:rPr>
+          <w:rFonts w:eastAsia="Times New Roman"/>
+          <w:lang w:val="en-US" w:eastAsia="de-CH"/>
+        </w:rPr>
+        <w:t xml:space="preserve"> shows the GPS mag</w:t>
+      </w:r>
+      <w:r>
+        <w:rPr>
+          <w:rFonts w:eastAsia="Times New Roman"/>
+          <w:lang w:val="en-US" w:eastAsia="de-CH"/>
+        </w:rPr>
+        <w:t>netic</w:t>
+      </w:r>
+      <w:r>
+        <w:rPr>
+          <w:rFonts w:eastAsia="Times New Roman"/>
+          <w:lang w:val="en-US" w:eastAsia="de-CH"/>
+        </w:rPr>
+        <w:t xml:space="preserve"> bearing to the next Waypoint</w:t>
+      </w:r>
+      <w:r>
+        <w:rPr>
+          <w:rFonts w:eastAsia="Times New Roman"/>
+          <w:color w:val="FF0000"/>
+          <w:sz w:val="16"/>
+          <w:szCs w:val="16"/>
+          <w:lang w:val="en-US" w:eastAsia="de-CH"/>
+        </w:rPr>
+        <w:t xml:space="preserve"> </w:t>
+      </w:r>
+      <w:r>
+        <w:rPr>
+          <w:rFonts w:eastAsia="Times New Roman"/>
+          <w:color w:val="FF0000"/>
+          <w:sz w:val="16"/>
+          <w:szCs w:val="16"/>
+          <w:lang w:val="en-US" w:eastAsia="de-CH"/>
+        </w:rPr>
+        <w:t>(new V0.2</w:t>
+      </w:r>
+      <w:r>
+        <w:rPr>
+          <w:rFonts w:eastAsia="Times New Roman"/>
+          <w:color w:val="FF0000"/>
+          <w:sz w:val="16"/>
+          <w:szCs w:val="16"/>
+          <w:lang w:val="en-US" w:eastAsia="de-CH"/>
+        </w:rPr>
+        <w:t>3</w:t>
+      </w:r>
+      <w:r>
+        <w:rPr>
+          <w:rFonts w:eastAsia="Times New Roman"/>
+          <w:color w:val="FF0000"/>
+          <w:sz w:val="16"/>
+          <w:szCs w:val="16"/>
+          <w:lang w:val="en-US" w:eastAsia="de-CH"/>
+        </w:rPr>
+        <w:t>)</w:t>
+      </w:r>
+    </w:p>
+    <w:p>
+      <w:pPr>
+        <w:spacing w:after="80"/>
+        <w:rPr>
+          <w:rFonts w:eastAsia="Times New Roman"/>
+          <w:lang w:val="en-US" w:eastAsia="de-CH"/>
+        </w:rPr>
+      </w:pPr>
+      <w:r>
+        <w:rPr>
+          <w:rFonts w:eastAsia="Times New Roman"/>
+          <w:b/>
+          <w:lang w:val="en-US" w:eastAsia="de-CH"/>
+        </w:rPr>
         <w:t>TRK</w:t>
       </w:r>
       <w:r>
@@ -4499,6 +4909,141 @@
           <w:lang w:val="en-US" w:eastAsia="de-CH"/>
         </w:rPr>
         <w:t xml:space="preserve"> shows the GPS ground track</w:t>
+      </w:r>
+    </w:p>
+    <w:p>
+      <w:pPr>
+        <w:spacing w:after="80"/>
+        <w:rPr>
+          <w:rFonts w:eastAsia="Times New Roman"/>
+          <w:lang w:val="en-US" w:eastAsia="de-CH"/>
+        </w:rPr>
+      </w:pPr>
+      <w:r>
+        <w:rPr>
+          <w:rFonts w:eastAsia="Times New Roman"/>
+          <w:b/>
+          <w:lang w:val="en-US" w:eastAsia="de-CH"/>
+        </w:rPr>
+        <w:t>DTK</w:t>
+      </w:r>
+      <w:r>
+        <w:rPr>
+          <w:rFonts w:eastAsia="Times New Roman"/>
+          <w:lang w:val="en-US" w:eastAsia="de-CH"/>
+        </w:rPr>
+        <w:t xml:space="preserve"> shows the GPS desired track to the next Waypoint</w:t>
+      </w:r>
+      <w:r>
+        <w:rPr>
+          <w:rFonts w:eastAsia="Times New Roman"/>
+          <w:color w:val="FF0000"/>
+          <w:sz w:val="16"/>
+          <w:szCs w:val="16"/>
+          <w:lang w:val="en-US" w:eastAsia="de-CH"/>
+        </w:rPr>
+        <w:t xml:space="preserve"> </w:t>
+      </w:r>
+      <w:r>
+        <w:rPr>
+          <w:rFonts w:eastAsia="Times New Roman"/>
+          <w:color w:val="FF0000"/>
+          <w:sz w:val="16"/>
+          <w:szCs w:val="16"/>
+          <w:lang w:val="en-US" w:eastAsia="de-CH"/>
+        </w:rPr>
+        <w:t>(new V0.2</w:t>
+      </w:r>
+      <w:r>
+        <w:rPr>
+          <w:rFonts w:eastAsia="Times New Roman"/>
+          <w:color w:val="FF0000"/>
+          <w:sz w:val="16"/>
+          <w:szCs w:val="16"/>
+          <w:lang w:val="en-US" w:eastAsia="de-CH"/>
+        </w:rPr>
+        <w:t>3</w:t>
+      </w:r>
+      <w:r>
+        <w:rPr>
+          <w:rFonts w:eastAsia="Times New Roman"/>
+          <w:color w:val="FF0000"/>
+          <w:sz w:val="16"/>
+          <w:szCs w:val="16"/>
+          <w:lang w:val="en-US" w:eastAsia="de-CH"/>
+        </w:rPr>
+        <w:t>)</w:t>
+      </w:r>
+    </w:p>
+    <w:p>
+      <w:pPr>
+        <w:spacing w:after="80"/>
+        <w:rPr>
+          <w:rFonts w:eastAsia="Times New Roman"/>
+          <w:lang w:val="en-US" w:eastAsia="de-CH"/>
+        </w:rPr>
+      </w:pPr>
+      <w:r>
+        <w:rPr>
+          <w:rFonts w:eastAsia="Times New Roman"/>
+          <w:b/>
+          <w:lang w:val="en-US" w:eastAsia="de-CH"/>
+        </w:rPr>
+        <w:t>XTK</w:t>
+      </w:r>
+      <w:r>
+        <w:rPr>
+          <w:rFonts w:eastAsia="Times New Roman"/>
+          <w:lang w:val="en-US" w:eastAsia="de-CH"/>
+        </w:rPr>
+        <w:t xml:space="preserve"> shows the GPS cross track distance</w:t>
+      </w:r>
+      <w:r>
+        <w:rPr>
+          <w:rFonts w:eastAsia="Times New Roman"/>
+          <w:lang w:val="en-US" w:eastAsia="de-CH"/>
+        </w:rPr>
+        <w:t xml:space="preserve"> in nm</w:t>
+      </w:r>
+      <w:r>
+        <w:rPr>
+          <w:rFonts w:eastAsia="Times New Roman"/>
+          <w:color w:val="FF0000"/>
+          <w:sz w:val="16"/>
+          <w:szCs w:val="16"/>
+          <w:lang w:val="en-US" w:eastAsia="de-CH"/>
+        </w:rPr>
+        <w:t xml:space="preserve"> </w:t>
+      </w:r>
+      <w:r>
+        <w:rPr>
+          <w:rFonts w:eastAsia="Times New Roman"/>
+          <w:color w:val="FF0000"/>
+          <w:sz w:val="16"/>
+          <w:szCs w:val="16"/>
+          <w:lang w:val="en-US" w:eastAsia="de-CH"/>
+        </w:rPr>
+        <w:t>(new V0.2</w:t>
+      </w:r>
+      <w:r>
+        <w:rPr>
+          <w:rFonts w:eastAsia="Times New Roman"/>
+          <w:color w:val="FF0000"/>
+          <w:sz w:val="16"/>
+          <w:szCs w:val="16"/>
+          <w:lang w:val="en-US" w:eastAsia="de-CH"/>
+        </w:rPr>
+        <w:t>3</w:t>
+      </w:r>
+      <w:r>
+        <w:rPr>
+          <w:rFonts w:eastAsia="Times New Roman"/>
+          <w:color w:val="FF0000"/>
+          <w:sz w:val="16"/>
+          <w:szCs w:val="16"/>
+          <w:lang w:val="en-US" w:eastAsia="de-CH"/>
+        </w:rPr>
+        <w:t>)</w:t>
       </w:r>
     </w:p>
     <w:p>
@@ -4787,6 +5332,17 @@
     </w:p>
     <w:p>
       <w:pPr>
+        <w:rPr>
+          <w:rFonts w:eastAsia="Times New Roman"/>
+          <w:b/>
+          <w:lang w:val="en-US" w:eastAsia="de-CH"/>
+        </w:rPr>
+      </w:pPr>
+      <w:bookmarkStart w:id="0" w:name="_GoBack"/>
+      <w:bookmarkEnd w:id="0"/>
+    </w:p>
+    <w:p>
+      <w:pPr>
         <w:spacing w:after="80"/>
         <w:rPr>
           <w:rFonts w:eastAsia="Times New Roman"/>
@@ -4799,6 +5355,7 @@
           <w:b/>
           <w:lang w:val="en-US" w:eastAsia="de-CH"/>
         </w:rPr>
+        <w:lastRenderedPageBreak/>
         <w:t>HDG</w:t>
       </w:r>
       <w:r>
@@ -4943,6 +5500,108 @@
           <w:b/>
           <w:lang w:val="en-US" w:eastAsia="de-CH"/>
         </w:rPr>
+        <w:t>T</w:t>
+      </w:r>
+      <w:r>
+        <w:rPr>
+          <w:rFonts w:eastAsia="Times New Roman"/>
+          <w:b/>
+          <w:lang w:val="en-US" w:eastAsia="de-CH"/>
+        </w:rPr>
+        <w:t>AS</w:t>
+      </w:r>
+      <w:r>
+        <w:rPr>
+          <w:rFonts w:eastAsia="Times New Roman"/>
+          <w:lang w:val="en-US" w:eastAsia="de-CH"/>
+        </w:rPr>
+        <w:t xml:space="preserve">: </w:t>
+      </w:r>
+      <w:r>
+        <w:rPr>
+          <w:rFonts w:eastAsia="Times New Roman"/>
+          <w:lang w:val="en-US" w:eastAsia="de-CH"/>
+        </w:rPr>
+        <w:t>True</w:t>
+      </w:r>
+      <w:r>
+        <w:rPr>
+          <w:rFonts w:eastAsia="Times New Roman"/>
+          <w:lang w:val="en-US" w:eastAsia="de-CH"/>
+        </w:rPr>
+        <w:t xml:space="preserve"> Airspeed (</w:t>
+      </w:r>
+      <w:proofErr w:type="spellStart"/>
+      <w:r>
+        <w:rPr>
+          <w:rFonts w:eastAsia="Times New Roman"/>
+          <w:lang w:val="en-US" w:eastAsia="de-CH"/>
+        </w:rPr>
+        <w:t>kt</w:t>
+      </w:r>
+      <w:proofErr w:type="spellEnd"/>
+      <w:r>
+        <w:rPr>
+          <w:rFonts w:eastAsia="Times New Roman"/>
+          <w:lang w:val="en-US" w:eastAsia="de-CH"/>
+        </w:rPr>
+        <w:t>)</w:t>
+      </w:r>
+      <w:r>
+        <w:rPr>
+          <w:rFonts w:eastAsia="Times New Roman"/>
+          <w:color w:val="FF0000"/>
+          <w:sz w:val="16"/>
+          <w:szCs w:val="16"/>
+          <w:lang w:val="en-US" w:eastAsia="de-CH"/>
+        </w:rPr>
+        <w:t xml:space="preserve"> </w:t>
+      </w:r>
+      <w:r>
+        <w:rPr>
+          <w:rFonts w:eastAsia="Times New Roman"/>
+          <w:color w:val="FF0000"/>
+          <w:sz w:val="16"/>
+          <w:szCs w:val="16"/>
+          <w:lang w:val="en-US" w:eastAsia="de-CH"/>
+        </w:rPr>
+        <w:t>(new V0.2</w:t>
+      </w:r>
+      <w:r>
+        <w:rPr>
+          <w:rFonts w:eastAsia="Times New Roman"/>
+          <w:color w:val="FF0000"/>
+          <w:sz w:val="16"/>
+          <w:szCs w:val="16"/>
+          <w:lang w:val="en-US" w:eastAsia="de-CH"/>
+        </w:rPr>
+        <w:t>3</w:t>
+      </w:r>
+      <w:r>
+        <w:rPr>
+          <w:rFonts w:eastAsia="Times New Roman"/>
+          <w:color w:val="FF0000"/>
+          <w:sz w:val="16"/>
+          <w:szCs w:val="16"/>
+          <w:lang w:val="en-US" w:eastAsia="de-CH"/>
+        </w:rPr>
+        <w:t>)</w:t>
+      </w:r>
+    </w:p>
+    <w:p>
+      <w:pPr>
+        <w:spacing w:after="80"/>
+        <w:rPr>
+          <w:rFonts w:eastAsia="Times New Roman"/>
+          <w:lang w:val="en-US" w:eastAsia="de-CH"/>
+        </w:rPr>
+      </w:pPr>
+      <w:r>
+        <w:rPr>
+          <w:rFonts w:eastAsia="Times New Roman"/>
+          <w:b/>
+          <w:lang w:val="en-US" w:eastAsia="de-CH"/>
+        </w:rPr>
         <w:t>VS</w:t>
       </w:r>
       <w:r>
@@ -4977,7 +5636,6 @@
           <w:b/>
           <w:lang w:val="en-US" w:eastAsia="de-CH"/>
         </w:rPr>
-        <w:lastRenderedPageBreak/>
         <w:t>-AP-</w:t>
       </w:r>
       <w:r>
@@ -5524,7 +6182,7 @@
           <w:lang w:eastAsia="de-CH"/>
         </w:rPr>
         <w:pict>
-          <v:rect id="_x0000_i1026" style="width:0;height:1.5pt" o:hralign="center" o:hrstd="t" o:hr="t" fillcolor="#a0a0a0" stroked="f"/>
+          <v:rect id="_x0000_i1025" style="width:0;height:1.5pt" o:hralign="center" o:hrstd="t" o:hr="t" fillcolor="#a0a0a0" stroked="f"/>
         </w:pict>
       </w:r>
     </w:p>
@@ -5802,7 +6460,7 @@
           <w:lang w:eastAsia="de-CH"/>
         </w:rPr>
         <w:pict>
-          <v:rect id="_x0000_i1025" style="width:0;height:1.5pt" o:hralign="center" o:hrstd="t" o:hr="t" fillcolor="#a0a0a0" stroked="f"/>
+          <v:rect id="_x0000_i1026" style="width:0;height:1.5pt" o:hralign="center" o:hrstd="t" o:hr="t" fillcolor="#a0a0a0" stroked="f"/>
         </w:pict>
       </w:r>
     </w:p>
@@ -8773,7 +9431,7 @@
   <w:style w:type="paragraph" w:default="1" w:styleId="Standard">
     <w:name w:val="Normal"/>
     <w:qFormat/>
-    <w:rsid w:val="00551471"/>
+    <w:rsid w:val="00ED5D73"/>
   </w:style>
   <w:style w:type="paragraph" w:styleId="berschrift1">
     <w:name w:val="heading 1"/>

</xml_diff>

<commit_message>
V 0.24-B18 - update Scroll Confi items while dragging up or down - fix First time run does not show bar
</commit_message>
<xml_diff>
--- a/doc/MSFS_HudBar-QuickGuide.docx
+++ b/doc/MSFS_HudBar-QuickGuide.docx
@@ -38,7 +38,7 @@
           <w:rFonts w:eastAsia="Times New Roman"/>
           <w:lang w:val="en-US" w:eastAsia="de-CH"/>
         </w:rPr>
-        <w:t>3</w:t>
+        <w:t>4</w:t>
       </w:r>
       <w:r>
         <w:rPr>
@@ -52,7 +52,7 @@
           <w:rFonts w:eastAsia="Times New Roman"/>
           <w:lang w:val="en-US" w:eastAsia="de-CH"/>
         </w:rPr>
-        <w:t>7</w:t>
+        <w:t>8</w:t>
       </w:r>
     </w:p>
     <w:p>
@@ -699,14 +699,6 @@
           <w:lang w:val="en-US" w:eastAsia="de-CH"/>
         </w:rPr>
       </w:pPr>
-    </w:p>
-    <w:p>
-      <w:pPr>
-        <w:ind w:left="360"/>
-        <w:rPr>
-          <w:lang w:val="en-US" w:eastAsia="de-CH"/>
-        </w:rPr>
-      </w:pPr>
       <w:r>
         <w:rPr>
           <w:highlight w:val="green"/>
@@ -829,6 +821,131 @@
           <w:lang w:val="en-US" w:eastAsia="de-CH"/>
         </w:rPr>
         <w:t xml:space="preserve"> at the bottom of the screen</w:t>
+      </w:r>
+    </w:p>
+    <w:p>
+      <w:pPr>
+        <w:pStyle w:val="Listenabsatz"/>
+        <w:rPr>
+          <w:lang w:val="en-US" w:eastAsia="de-CH"/>
+        </w:rPr>
+      </w:pPr>
+    </w:p>
+    <w:p>
+      <w:pPr>
+        <w:pStyle w:val="Listenabsatz"/>
+        <w:rPr>
+          <w:lang w:val="en-US" w:eastAsia="de-CH"/>
+        </w:rPr>
+      </w:pPr>
+      <w:r>
+        <w:rPr>
+          <w:highlight w:val="green"/>
+          <w:lang w:val="en-US" w:eastAsia="de-CH"/>
+        </w:rPr>
+        <w:t>If you are using it the first time</w:t>
+      </w:r>
+      <w:r>
+        <w:rPr>
+          <w:highlight w:val="green"/>
+          <w:lang w:val="en-US" w:eastAsia="de-CH"/>
+        </w:rPr>
+        <w:t>,</w:t>
+      </w:r>
+      <w:r>
+        <w:rPr>
+          <w:highlight w:val="green"/>
+          <w:lang w:val="en-US" w:eastAsia="de-CH"/>
+        </w:rPr>
+        <w:t xml:space="preserve"> all items except for the MSFS</w:t>
+      </w:r>
+      <w:r>
+        <w:rPr>
+          <w:highlight w:val="green"/>
+          <w:lang w:val="en-US" w:eastAsia="de-CH"/>
+        </w:rPr>
+        <w:t xml:space="preserve"> status</w:t>
+      </w:r>
+      <w:r>
+        <w:rPr>
+          <w:highlight w:val="green"/>
+          <w:lang w:val="en-US" w:eastAsia="de-CH"/>
+        </w:rPr>
+        <w:t xml:space="preserve"> are unchecked i.e. no further items are shown </w:t>
+      </w:r>
+      <w:r>
+        <w:rPr>
+          <w:highlight w:val="green"/>
+          <w:lang w:val="en-US" w:eastAsia="de-CH"/>
+        </w:rPr>
+        <w:t>in the default bar</w:t>
+      </w:r>
+      <w:r>
+        <w:rPr>
+          <w:highlight w:val="green"/>
+          <w:lang w:val="en-US" w:eastAsia="de-CH"/>
+        </w:rPr>
+        <w:t xml:space="preserve"> at the</w:t>
+      </w:r>
+      <w:r>
+        <w:rPr>
+          <w:highlight w:val="green"/>
+          <w:lang w:val="en-US" w:eastAsia="de-CH"/>
+        </w:rPr>
+        <w:t xml:space="preserve"> bottom of the screen</w:t>
+      </w:r>
+      <w:r>
+        <w:rPr>
+          <w:highlight w:val="green"/>
+          <w:lang w:val="en-US" w:eastAsia="de-CH"/>
+        </w:rPr>
+        <w:t>.</w:t>
+      </w:r>
+      <w:bookmarkStart w:id="0" w:name="_GoBack"/>
+      <w:bookmarkEnd w:id="0"/>
+      <w:r>
+        <w:rPr>
+          <w:highlight w:val="green"/>
+          <w:lang w:val="en-US" w:eastAsia="de-CH"/>
+        </w:rPr>
+        <w:br/>
+      </w:r>
+      <w:r>
+        <w:rPr>
+          <w:highlight w:val="green"/>
+          <w:lang w:val="en-US" w:eastAsia="de-CH"/>
+        </w:rPr>
+        <w:t xml:space="preserve">– </w:t>
+      </w:r>
+      <w:proofErr w:type="gramStart"/>
+      <w:r>
+        <w:rPr>
+          <w:highlight w:val="green"/>
+          <w:lang w:val="en-US" w:eastAsia="de-CH"/>
+        </w:rPr>
+        <w:t>just</w:t>
+      </w:r>
+      <w:proofErr w:type="gramEnd"/>
+      <w:r>
+        <w:rPr>
+          <w:highlight w:val="green"/>
+          <w:lang w:val="en-US" w:eastAsia="de-CH"/>
+        </w:rPr>
+        <w:t xml:space="preserve"> head straight to the Configuration and check the ones you like</w:t>
+      </w:r>
+      <w:r>
+        <w:rPr>
+          <w:highlight w:val="green"/>
+          <w:lang w:val="en-US" w:eastAsia="de-CH"/>
+        </w:rPr>
+        <w:t xml:space="preserve"> (right click the bar – Configure...)</w:t>
+      </w:r>
+      <w:r>
+        <w:rPr>
+          <w:highlight w:val="green"/>
+          <w:lang w:val="en-US" w:eastAsia="de-CH"/>
+        </w:rPr>
+        <w:t>!</w:t>
       </w:r>
     </w:p>
     <w:p>
@@ -3917,13 +4034,7 @@
         <w:rPr>
           <w:lang w:val="en-US" w:eastAsia="de-CH"/>
         </w:rPr>
-        <w:t xml:space="preserve">: the </w:t>
-      </w:r>
-      <w:r>
-        <w:rPr>
-          <w:lang w:val="en-US" w:eastAsia="de-CH"/>
-        </w:rPr>
-        <w:t>aircraft ID</w:t>
+        <w:t>: the aircraft ID</w:t>
       </w:r>
       <w:r>
         <w:rPr>
@@ -4196,14 +4307,7 @@
           <w:rFonts w:eastAsia="Times New Roman"/>
           <w:lang w:val="en-US" w:eastAsia="de-CH"/>
         </w:rPr>
-        <w:t xml:space="preserve">: </w:t>
-      </w:r>
-      <w:r>
-        <w:rPr>
-          <w:rFonts w:eastAsia="Times New Roman"/>
-          <w:lang w:val="en-US" w:eastAsia="de-CH"/>
-        </w:rPr>
-        <w:t>Angle of attack degrees</w:t>
+        <w:t>: Angle of attack degrees</w:t>
       </w:r>
       <w:r>
         <w:rPr>
@@ -5338,8 +5442,6 @@
           <w:lang w:val="en-US" w:eastAsia="de-CH"/>
         </w:rPr>
       </w:pPr>
-      <w:bookmarkStart w:id="0" w:name="_GoBack"/>
-      <w:bookmarkEnd w:id="0"/>
     </w:p>
     <w:p>
       <w:pPr>
@@ -5515,21 +5617,7 @@
           <w:rFonts w:eastAsia="Times New Roman"/>
           <w:lang w:val="en-US" w:eastAsia="de-CH"/>
         </w:rPr>
-        <w:t xml:space="preserve">: </w:t>
-      </w:r>
-      <w:r>
-        <w:rPr>
-          <w:rFonts w:eastAsia="Times New Roman"/>
-          <w:lang w:val="en-US" w:eastAsia="de-CH"/>
-        </w:rPr>
-        <w:t>True</w:t>
-      </w:r>
-      <w:r>
-        <w:rPr>
-          <w:rFonts w:eastAsia="Times New Roman"/>
-          <w:lang w:val="en-US" w:eastAsia="de-CH"/>
-        </w:rPr>
-        <w:t xml:space="preserve"> Airspeed (</w:t>
+        <w:t>: True Airspeed (</w:t>
       </w:r>
       <w:proofErr w:type="spellStart"/>
       <w:r>

</xml_diff>

<commit_message>
V 0.25-B19 - Add Wind Dir/Speed + Cross/Head;Tail items - Add Lights as B N S T L status item - Add Fuel quantities Left/Right item (Gal only) - Add Fuel quantity Total item (Gal only) - Add MACH number item - Add Condensed Font as per profile option - Update Add XTK direction indicator - Update Vertical alignment of horizontal bar items - Update QuickGuide
</commit_message>
<xml_diff>
--- a/doc/MSFS_HudBar-QuickGuide.docx
+++ b/doc/MSFS_HudBar-QuickGuide.docx
@@ -38,7 +38,7 @@
           <w:rFonts w:eastAsia="Times New Roman"/>
           <w:lang w:val="en-US" w:eastAsia="de-CH"/>
         </w:rPr>
-        <w:t>4</w:t>
+        <w:t>5</w:t>
       </w:r>
       <w:r>
         <w:rPr>
@@ -52,7 +52,7 @@
           <w:rFonts w:eastAsia="Times New Roman"/>
           <w:lang w:val="en-US" w:eastAsia="de-CH"/>
         </w:rPr>
-        <w:t>8</w:t>
+        <w:t>9</w:t>
       </w:r>
     </w:p>
     <w:p>
@@ -85,7 +85,7 @@
           <w:color w:val="FF0000"/>
           <w:lang w:val="en-US" w:eastAsia="de-CH"/>
         </w:rPr>
-        <w:t>3</w:t>
+        <w:t>5</w:t>
       </w:r>
       <w:r>
         <w:rPr>
@@ -901,8 +901,6 @@
         </w:rPr>
         <w:t>.</w:t>
       </w:r>
-      <w:bookmarkStart w:id="0" w:name="_GoBack"/>
-      <w:bookmarkEnd w:id="0"/>
       <w:r>
         <w:rPr>
           <w:highlight w:val="green"/>
@@ -2725,17 +2723,14 @@
       </w:pPr>
       <w:r>
         <w:rPr>
-          <w:rFonts w:ascii="Times New Roman" w:eastAsia="Times New Roman" w:hAnsi="Times New Roman" w:cs="Times New Roman"/>
           <w:noProof/>
-          <w:sz w:val="24"/>
-          <w:szCs w:val="24"/>
           <w:lang w:eastAsia="de-CH"/>
         </w:rPr>
         <w:drawing>
-          <wp:inline distT="0" distB="0" distL="0" distR="0">
-            <wp:extent cx="5035138" cy="4429606"/>
-            <wp:effectExtent l="0" t="0" r="0" b="9525"/>
-            <wp:docPr id="8" name="Grafik 8"/>
+          <wp:inline distT="0" distB="0" distL="0" distR="0" wp14:anchorId="3035E0A0" wp14:editId="0F91B90D">
+            <wp:extent cx="5144202" cy="4525674"/>
+            <wp:effectExtent l="0" t="0" r="0" b="8255"/>
+            <wp:docPr id="12" name="Grafik 12"/>
             <wp:cNvGraphicFramePr>
               <a:graphicFrameLocks xmlns:a="http://schemas.openxmlformats.org/drawingml/2006/main" noChangeAspect="1"/>
             </wp:cNvGraphicFramePr>
@@ -2743,17 +2738,11 @@
               <a:graphicData uri="http://schemas.openxmlformats.org/drawingml/2006/picture">
                 <pic:pic xmlns:pic="http://schemas.openxmlformats.org/drawingml/2006/picture">
                   <pic:nvPicPr>
-                    <pic:cNvPr id="8" name="HudBar-config.jpg"/>
+                    <pic:cNvPr id="1" name=""/>
                     <pic:cNvPicPr/>
                   </pic:nvPicPr>
                   <pic:blipFill>
-                    <a:blip r:embed="rId13">
-                      <a:extLst>
-                        <a:ext uri="{28A0092B-C50C-407E-A947-70E740481C1C}">
-                          <a14:useLocalDpi xmlns:a14="http://schemas.microsoft.com/office/drawing/2010/main" val="0"/>
-                        </a:ext>
-                      </a:extLst>
-                    </a:blip>
+                    <a:blip r:embed="rId13"/>
                     <a:stretch>
                       <a:fillRect/>
                     </a:stretch>
@@ -2761,7 +2750,7 @@
                   <pic:spPr>
                     <a:xfrm>
                       <a:off x="0" y="0"/>
-                      <a:ext cx="5044126" cy="4437513"/>
+                      <a:ext cx="5152599" cy="4533061"/>
                     </a:xfrm>
                     <a:prstGeom prst="rect">
                       <a:avLst/>
@@ -3264,6 +3253,86 @@
           <w:lang w:val="en-US" w:eastAsia="de-CH"/>
         </w:rPr>
         <w:t>e will adapt to the items shown</w:t>
+      </w:r>
+    </w:p>
+    <w:p>
+      <w:pPr>
+        <w:pStyle w:val="Listenabsatz"/>
+        <w:numPr>
+          <w:ilvl w:val="0"/>
+          <w:numId w:val="11"/>
+        </w:numPr>
+        <w:rPr>
+          <w:lang w:val="en-US" w:eastAsia="de-CH"/>
+        </w:rPr>
+      </w:pPr>
+      <w:r>
+        <w:rPr>
+          <w:lang w:val="en-US" w:eastAsia="de-CH"/>
+        </w:rPr>
+        <w:t xml:space="preserve">Select from </w:t>
+      </w:r>
+      <w:r>
+        <w:rPr>
+          <w:b/>
+          <w:lang w:val="en-US" w:eastAsia="de-CH"/>
+        </w:rPr>
+        <w:t>Regular</w:t>
+      </w:r>
+      <w:r>
+        <w:rPr>
+          <w:lang w:val="en-US" w:eastAsia="de-CH"/>
+        </w:rPr>
+        <w:t xml:space="preserve"> or </w:t>
+      </w:r>
+      <w:r>
+        <w:rPr>
+          <w:b/>
+          <w:lang w:val="en-US" w:eastAsia="de-CH"/>
+        </w:rPr>
+        <w:t>Condensed</w:t>
+      </w:r>
+      <w:r>
+        <w:rPr>
+          <w:lang w:val="en-US" w:eastAsia="de-CH"/>
+        </w:rPr>
+        <w:t xml:space="preserve"> Font type</w:t>
+      </w:r>
+      <w:r>
+        <w:rPr>
+          <w:lang w:val="en-US" w:eastAsia="de-CH"/>
+        </w:rPr>
+        <w:t xml:space="preserve">  </w:t>
+      </w:r>
+      <w:r>
+        <w:rPr>
+          <w:rFonts w:eastAsia="Times New Roman"/>
+          <w:color w:val="FF0000"/>
+          <w:sz w:val="16"/>
+          <w:szCs w:val="16"/>
+          <w:lang w:val="en-US" w:eastAsia="de-CH"/>
+        </w:rPr>
+        <w:t>(new V0.2</w:t>
+      </w:r>
+      <w:r>
+        <w:rPr>
+          <w:rFonts w:eastAsia="Times New Roman"/>
+          <w:color w:val="FF0000"/>
+          <w:sz w:val="16"/>
+          <w:szCs w:val="16"/>
+          <w:lang w:val="en-US" w:eastAsia="de-CH"/>
+        </w:rPr>
+        <w:t>5</w:t>
+      </w:r>
+      <w:r>
+        <w:rPr>
+          <w:rFonts w:eastAsia="Times New Roman"/>
+          <w:color w:val="FF0000"/>
+          <w:sz w:val="16"/>
+          <w:szCs w:val="16"/>
+          <w:lang w:val="en-US" w:eastAsia="de-CH"/>
+        </w:rPr>
+        <w:t>)</w:t>
       </w:r>
     </w:p>
     <w:p>
@@ -4292,6 +4361,127 @@
           <w:lang w:val="en-US" w:eastAsia="de-CH"/>
         </w:rPr>
       </w:pPr>
+      <w:r>
+        <w:rPr>
+          <w:rFonts w:eastAsia="Times New Roman"/>
+          <w:b/>
+          <w:lang w:val="en-US" w:eastAsia="de-CH"/>
+        </w:rPr>
+        <w:t>WIND</w:t>
+      </w:r>
+      <w:r>
+        <w:rPr>
+          <w:rFonts w:eastAsia="Times New Roman"/>
+          <w:lang w:val="en-US" w:eastAsia="de-CH"/>
+        </w:rPr>
+        <w:t>: Setting is available as Dir</w:t>
+      </w:r>
+      <w:r>
+        <w:rPr>
+          <w:rFonts w:eastAsia="Times New Roman"/>
+          <w:lang w:val="en-US" w:eastAsia="de-CH"/>
+        </w:rPr>
+        <w:t>° @ S</w:t>
+      </w:r>
+      <w:r>
+        <w:rPr>
+          <w:rFonts w:eastAsia="Times New Roman"/>
+          <w:lang w:val="en-US" w:eastAsia="de-CH"/>
+        </w:rPr>
+        <w:t xml:space="preserve">peed </w:t>
+      </w:r>
+      <w:proofErr w:type="spellStart"/>
+      <w:r>
+        <w:rPr>
+          <w:rFonts w:eastAsia="Times New Roman"/>
+          <w:lang w:val="en-US" w:eastAsia="de-CH"/>
+        </w:rPr>
+        <w:t>k</w:t>
+      </w:r>
+      <w:r>
+        <w:rPr>
+          <w:rFonts w:eastAsia="Times New Roman"/>
+          <w:lang w:val="en-US" w:eastAsia="de-CH"/>
+        </w:rPr>
+        <w:t>t</w:t>
+      </w:r>
+      <w:proofErr w:type="spellEnd"/>
+      <w:r>
+        <w:rPr>
+          <w:rFonts w:eastAsia="Times New Roman"/>
+          <w:lang w:val="en-US" w:eastAsia="de-CH"/>
+        </w:rPr>
+        <w:t xml:space="preserve"> or Cross</w:t>
+      </w:r>
+      <w:r>
+        <w:rPr>
+          <w:rFonts w:eastAsia="Times New Roman"/>
+          <w:lang w:val="en-US" w:eastAsia="de-CH"/>
+        </w:rPr>
+        <w:t>-</w:t>
+      </w:r>
+      <w:r>
+        <w:rPr>
+          <w:rFonts w:eastAsia="Times New Roman"/>
+          <w:lang w:val="en-US" w:eastAsia="de-CH"/>
+        </w:rPr>
+        <w:t xml:space="preserve"> / Head-Tail Wind </w:t>
+      </w:r>
+      <w:proofErr w:type="spellStart"/>
+      <w:r>
+        <w:rPr>
+          <w:rFonts w:eastAsia="Times New Roman"/>
+          <w:lang w:val="en-US" w:eastAsia="de-CH"/>
+        </w:rPr>
+        <w:t>kt</w:t>
+      </w:r>
+      <w:proofErr w:type="spellEnd"/>
+      <w:r>
+        <w:rPr>
+          <w:rFonts w:eastAsia="Times New Roman"/>
+          <w:lang w:val="en-US" w:eastAsia="de-CH"/>
+        </w:rPr>
+        <w:t xml:space="preserve"> </w:t>
+      </w:r>
+      <w:r>
+        <w:rPr>
+          <w:rFonts w:eastAsia="Times New Roman"/>
+          <w:color w:val="FF0000"/>
+          <w:sz w:val="16"/>
+          <w:szCs w:val="16"/>
+          <w:lang w:val="en-US" w:eastAsia="de-CH"/>
+        </w:rPr>
+        <w:t>(new V0.2</w:t>
+      </w:r>
+      <w:r>
+        <w:rPr>
+          <w:rFonts w:eastAsia="Times New Roman"/>
+          <w:color w:val="FF0000"/>
+          <w:sz w:val="16"/>
+          <w:szCs w:val="16"/>
+          <w:lang w:val="en-US" w:eastAsia="de-CH"/>
+        </w:rPr>
+        <w:t>5</w:t>
+      </w:r>
+      <w:r>
+        <w:rPr>
+          <w:rFonts w:eastAsia="Times New Roman"/>
+          <w:color w:val="FF0000"/>
+          <w:sz w:val="16"/>
+          <w:szCs w:val="16"/>
+          <w:lang w:val="en-US" w:eastAsia="de-CH"/>
+        </w:rPr>
+        <w:t>)</w:t>
+      </w:r>
+    </w:p>
+    <w:p>
+      <w:pPr>
+        <w:spacing w:after="80"/>
+        <w:rPr>
+          <w:rFonts w:eastAsia="Times New Roman"/>
+          <w:lang w:val="en-US" w:eastAsia="de-CH"/>
+        </w:rPr>
+      </w:pPr>
       <w:proofErr w:type="spellStart"/>
       <w:r>
         <w:rPr>
@@ -4544,10 +4734,8 @@
     </w:p>
     <w:p>
       <w:pPr>
-        <w:spacing w:after="80"/>
-        <w:rPr>
-          <w:rFonts w:eastAsia="Times New Roman"/>
-          <w:b/>
+        <w:pStyle w:val="KeinLeerraum"/>
+        <w:rPr>
           <w:lang w:val="en-US" w:eastAsia="de-CH"/>
         </w:rPr>
       </w:pPr>
@@ -4807,6 +4995,149 @@
         <w:spacing w:after="80"/>
         <w:rPr>
           <w:rFonts w:eastAsia="Times New Roman"/>
+          <w:lang w:val="en-US" w:eastAsia="de-CH"/>
+        </w:rPr>
+      </w:pPr>
+      <w:r>
+        <w:rPr>
+          <w:rFonts w:eastAsia="Times New Roman"/>
+          <w:b/>
+          <w:lang w:val="en-US" w:eastAsia="de-CH"/>
+        </w:rPr>
+        <w:t>F</w:t>
+      </w:r>
+      <w:r>
+        <w:rPr>
+          <w:rFonts w:eastAsia="Times New Roman"/>
+          <w:b/>
+          <w:lang w:val="en-US" w:eastAsia="de-CH"/>
+        </w:rPr>
+        <w:t>-LR</w:t>
+      </w:r>
+      <w:r>
+        <w:rPr>
+          <w:rFonts w:eastAsia="Times New Roman"/>
+          <w:lang w:val="en-US" w:eastAsia="de-CH"/>
+        </w:rPr>
+        <w:t>: Fuel quantity Left / Right as gallons (only gal available)</w:t>
+      </w:r>
+      <w:r>
+        <w:rPr>
+          <w:rFonts w:eastAsia="Times New Roman"/>
+          <w:color w:val="FF0000"/>
+          <w:sz w:val="16"/>
+          <w:szCs w:val="16"/>
+          <w:lang w:val="en-US" w:eastAsia="de-CH"/>
+        </w:rPr>
+        <w:t xml:space="preserve"> </w:t>
+      </w:r>
+      <w:r>
+        <w:rPr>
+          <w:rFonts w:eastAsia="Times New Roman"/>
+          <w:color w:val="FF0000"/>
+          <w:sz w:val="16"/>
+          <w:szCs w:val="16"/>
+          <w:lang w:val="en-US" w:eastAsia="de-CH"/>
+        </w:rPr>
+        <w:t>(new V0.2</w:t>
+      </w:r>
+      <w:r>
+        <w:rPr>
+          <w:rFonts w:eastAsia="Times New Roman"/>
+          <w:color w:val="FF0000"/>
+          <w:sz w:val="16"/>
+          <w:szCs w:val="16"/>
+          <w:lang w:val="en-US" w:eastAsia="de-CH"/>
+        </w:rPr>
+        <w:t>5</w:t>
+      </w:r>
+      <w:r>
+        <w:rPr>
+          <w:rFonts w:eastAsia="Times New Roman"/>
+          <w:color w:val="FF0000"/>
+          <w:sz w:val="16"/>
+          <w:szCs w:val="16"/>
+          <w:lang w:val="en-US" w:eastAsia="de-CH"/>
+        </w:rPr>
+        <w:t>)</w:t>
+      </w:r>
+    </w:p>
+    <w:p>
+      <w:pPr>
+        <w:spacing w:after="80"/>
+        <w:rPr>
+          <w:rFonts w:eastAsia="Times New Roman"/>
+          <w:lang w:val="en-US" w:eastAsia="de-CH"/>
+        </w:rPr>
+      </w:pPr>
+      <w:r>
+        <w:rPr>
+          <w:rFonts w:eastAsia="Times New Roman"/>
+          <w:b/>
+          <w:lang w:val="en-US" w:eastAsia="de-CH"/>
+        </w:rPr>
+        <w:t>F</w:t>
+      </w:r>
+      <w:r>
+        <w:rPr>
+          <w:rFonts w:eastAsia="Times New Roman"/>
+          <w:b/>
+          <w:lang w:val="en-US" w:eastAsia="de-CH"/>
+        </w:rPr>
+        <w:t>-TOT</w:t>
+      </w:r>
+      <w:r>
+        <w:rPr>
+          <w:rFonts w:eastAsia="Times New Roman"/>
+          <w:lang w:val="en-US" w:eastAsia="de-CH"/>
+        </w:rPr>
+        <w:t>: Fuel quantity Total as gallons (only gal available)</w:t>
+      </w:r>
+      <w:r>
+        <w:rPr>
+          <w:rFonts w:eastAsia="Times New Roman"/>
+          <w:color w:val="FF0000"/>
+          <w:sz w:val="16"/>
+          <w:szCs w:val="16"/>
+          <w:lang w:val="en-US" w:eastAsia="de-CH"/>
+        </w:rPr>
+        <w:t xml:space="preserve"> </w:t>
+      </w:r>
+      <w:r>
+        <w:rPr>
+          <w:rFonts w:eastAsia="Times New Roman"/>
+          <w:color w:val="FF0000"/>
+          <w:sz w:val="16"/>
+          <w:szCs w:val="16"/>
+          <w:lang w:val="en-US" w:eastAsia="de-CH"/>
+        </w:rPr>
+        <w:t>(new V0.2</w:t>
+      </w:r>
+      <w:r>
+        <w:rPr>
+          <w:rFonts w:eastAsia="Times New Roman"/>
+          <w:color w:val="FF0000"/>
+          <w:sz w:val="16"/>
+          <w:szCs w:val="16"/>
+          <w:lang w:val="en-US" w:eastAsia="de-CH"/>
+        </w:rPr>
+        <w:t>5</w:t>
+      </w:r>
+      <w:r>
+        <w:rPr>
+          <w:rFonts w:eastAsia="Times New Roman"/>
+          <w:color w:val="FF0000"/>
+          <w:sz w:val="16"/>
+          <w:szCs w:val="16"/>
+          <w:lang w:val="en-US" w:eastAsia="de-CH"/>
+        </w:rPr>
+        <w:t>)</w:t>
+      </w:r>
+    </w:p>
+    <w:p>
+      <w:pPr>
+        <w:pStyle w:val="KeinLeerraum"/>
+        <w:rPr>
           <w:lang w:val="en-US" w:eastAsia="de-CH"/>
         </w:rPr>
       </w:pPr>
@@ -5311,12 +5642,6 @@
         </w:rPr>
         <w:t>when purple or Setting Alt when blue)</w:t>
       </w:r>
-      <w:r>
-        <w:rPr>
-          <w:lang w:val="en-US" w:eastAsia="de-CH"/>
-        </w:rPr>
-        <w:br/>
-      </w:r>
     </w:p>
     <w:p>
       <w:pPr>
@@ -5395,9 +5720,8 @@
     </w:p>
     <w:p>
       <w:pPr>
-        <w:rPr>
-          <w:rFonts w:eastAsia="Times New Roman"/>
-          <w:b/>
+        <w:pStyle w:val="KeinLeerraum"/>
+        <w:rPr>
           <w:lang w:val="en-US" w:eastAsia="de-CH"/>
         </w:rPr>
       </w:pPr>
@@ -5436,9 +5760,8 @@
     </w:p>
     <w:p>
       <w:pPr>
-        <w:rPr>
-          <w:rFonts w:eastAsia="Times New Roman"/>
-          <w:b/>
+        <w:pStyle w:val="KeinLeerraum"/>
+        <w:rPr>
           <w:lang w:val="en-US" w:eastAsia="de-CH"/>
         </w:rPr>
       </w:pPr>
@@ -5681,13 +6004,126 @@
         <w:spacing w:after="80"/>
         <w:rPr>
           <w:rFonts w:eastAsia="Times New Roman"/>
-          <w:lang w:val="en-US" w:eastAsia="de-CH"/>
+          <w:lang w:eastAsia="de-CH"/>
         </w:rPr>
       </w:pPr>
       <w:r>
         <w:rPr>
           <w:rFonts w:eastAsia="Times New Roman"/>
           <w:b/>
+          <w:lang w:eastAsia="de-CH"/>
+        </w:rPr>
+        <w:t>Mach</w:t>
+      </w:r>
+      <w:r>
+        <w:rPr>
+          <w:rFonts w:eastAsia="Times New Roman"/>
+          <w:lang w:eastAsia="de-CH"/>
+        </w:rPr>
+        <w:t xml:space="preserve">: </w:t>
+      </w:r>
+      <w:r>
+        <w:rPr>
+          <w:rFonts w:eastAsia="Times New Roman"/>
+          <w:lang w:eastAsia="de-CH"/>
+        </w:rPr>
+        <w:t xml:space="preserve">Mach </w:t>
+      </w:r>
+      <w:proofErr w:type="spellStart"/>
+      <w:r>
+        <w:rPr>
+          <w:rFonts w:eastAsia="Times New Roman"/>
+          <w:lang w:eastAsia="de-CH"/>
+        </w:rPr>
+        <w:t>number</w:t>
+      </w:r>
+      <w:proofErr w:type="spellEnd"/>
+      <w:r>
+        <w:rPr>
+          <w:rFonts w:eastAsia="Times New Roman"/>
+          <w:lang w:eastAsia="de-CH"/>
+        </w:rPr>
+        <w:t xml:space="preserve"> (</w:t>
+      </w:r>
+      <w:r>
+        <w:rPr>
+          <w:rFonts w:eastAsia="Times New Roman"/>
+          <w:lang w:eastAsia="de-CH"/>
+        </w:rPr>
+        <w:t>M</w:t>
+      </w:r>
+      <w:r>
+        <w:rPr>
+          <w:rFonts w:eastAsia="Times New Roman"/>
+          <w:lang w:eastAsia="de-CH"/>
+        </w:rPr>
+        <w:t>)</w:t>
+      </w:r>
+      <w:r>
+        <w:rPr>
+          <w:rFonts w:eastAsia="Times New Roman"/>
+          <w:color w:val="FF0000"/>
+          <w:sz w:val="16"/>
+          <w:szCs w:val="16"/>
+          <w:lang w:eastAsia="de-CH"/>
+        </w:rPr>
+        <w:t xml:space="preserve"> (</w:t>
+      </w:r>
+      <w:proofErr w:type="spellStart"/>
+      <w:r>
+        <w:rPr>
+          <w:rFonts w:eastAsia="Times New Roman"/>
+          <w:color w:val="FF0000"/>
+          <w:sz w:val="16"/>
+          <w:szCs w:val="16"/>
+          <w:lang w:eastAsia="de-CH"/>
+        </w:rPr>
+        <w:t>new</w:t>
+      </w:r>
+      <w:proofErr w:type="spellEnd"/>
+      <w:r>
+        <w:rPr>
+          <w:rFonts w:eastAsia="Times New Roman"/>
+          <w:color w:val="FF0000"/>
+          <w:sz w:val="16"/>
+          <w:szCs w:val="16"/>
+          <w:lang w:eastAsia="de-CH"/>
+        </w:rPr>
+        <w:t xml:space="preserve"> V0.2</w:t>
+      </w:r>
+      <w:r>
+        <w:rPr>
+          <w:rFonts w:eastAsia="Times New Roman"/>
+          <w:color w:val="FF0000"/>
+          <w:sz w:val="16"/>
+          <w:szCs w:val="16"/>
+          <w:lang w:eastAsia="de-CH"/>
+        </w:rPr>
+        <w:t>5</w:t>
+      </w:r>
+      <w:r>
+        <w:rPr>
+          <w:rFonts w:eastAsia="Times New Roman"/>
+          <w:color w:val="FF0000"/>
+          <w:sz w:val="16"/>
+          <w:szCs w:val="16"/>
+          <w:lang w:eastAsia="de-CH"/>
+        </w:rPr>
+        <w:t>)</w:t>
+      </w:r>
+    </w:p>
+    <w:p>
+      <w:pPr>
+        <w:spacing w:after="80"/>
+        <w:rPr>
+          <w:rFonts w:eastAsia="Times New Roman"/>
+          <w:lang w:val="en-US" w:eastAsia="de-CH"/>
+        </w:rPr>
+      </w:pPr>
+      <w:r>
+        <w:rPr>
+          <w:rFonts w:eastAsia="Times New Roman"/>
+          <w:b/>
           <w:lang w:val="en-US" w:eastAsia="de-CH"/>
         </w:rPr>
         <w:t>VS</w:t>
@@ -5702,10 +6138,8 @@
     </w:p>
     <w:p>
       <w:pPr>
-        <w:spacing w:after="80"/>
-        <w:rPr>
-          <w:rFonts w:eastAsia="Times New Roman"/>
-          <w:b/>
+        <w:pStyle w:val="KeinLeerraum"/>
+        <w:rPr>
           <w:lang w:val="en-US" w:eastAsia="de-CH"/>
         </w:rPr>
       </w:pPr>
@@ -6066,12 +6500,13 @@
     </w:p>
     <w:p>
       <w:pPr>
-        <w:rPr>
-          <w:rFonts w:eastAsia="Times New Roman"/>
-          <w:b/>
-          <w:lang w:val="en-US" w:eastAsia="de-CH"/>
-        </w:rPr>
-      </w:pPr>
+        <w:pStyle w:val="KeinLeerraum"/>
+        <w:rPr>
+          <w:rFonts w:eastAsia="Times New Roman"/>
+          <w:lang w:val="en-US" w:eastAsia="de-CH"/>
+        </w:rPr>
+      </w:pPr>
+      <w:bookmarkStart w:id="0" w:name="_GoBack"/>
       <w:r>
         <w:rPr>
           <w:noProof/>
@@ -6081,10 +6516,10 @@
           <wp:anchor distT="0" distB="0" distL="114300" distR="114300" simplePos="0" relativeHeight="251667456" behindDoc="0" locked="0" layoutInCell="1" allowOverlap="1" wp14:anchorId="09BD8FFE" wp14:editId="4849AA16">
             <wp:simplePos x="0" y="0"/>
             <wp:positionH relativeFrom="margin">
-              <wp:posOffset>4899152</wp:posOffset>
+              <wp:posOffset>4803031</wp:posOffset>
             </wp:positionH>
             <wp:positionV relativeFrom="margin">
-              <wp:posOffset>2071039</wp:posOffset>
+              <wp:posOffset>3787050</wp:posOffset>
             </wp:positionV>
             <wp:extent cx="1557020" cy="746125"/>
             <wp:effectExtent l="0" t="0" r="5080" b="0"/>
@@ -6127,6 +6562,7 @@
           </wp:anchor>
         </w:drawing>
       </w:r>
+      <w:bookmarkEnd w:id="0"/>
     </w:p>
     <w:p>
       <w:pPr>
@@ -6638,7 +7074,7 @@
     </w:p>
     <w:sectPr>
       <w:pgSz w:w="11906" w:h="16838"/>
-      <w:pgMar w:top="709" w:right="991" w:bottom="567" w:left="993" w:header="708" w:footer="708" w:gutter="0"/>
+      <w:pgMar w:top="567" w:right="991" w:bottom="567" w:left="993" w:header="708" w:footer="708" w:gutter="0"/>
       <w:cols w:space="708"/>
       <w:docGrid w:linePitch="360"/>
     </w:sectPr>

</xml_diff>

<commit_message>
V 0.26-B20 - fix Display of Lights
</commit_message>
<xml_diff>
--- a/doc/MSFS_HudBar-QuickGuide.docx
+++ b/doc/MSFS_HudBar-QuickGuide.docx
@@ -15,83 +15,69 @@
           <w:rFonts w:eastAsia="Times New Roman"/>
           <w:lang w:val="en-US" w:eastAsia="de-CH"/>
         </w:rPr>
-        <w:t xml:space="preserve">MSFS </w:t>
-      </w:r>
-      <w:proofErr w:type="spellStart"/>
-      <w:r>
-        <w:rPr>
-          <w:rFonts w:eastAsia="Times New Roman"/>
-          <w:lang w:val="en-US" w:eastAsia="de-CH"/>
-        </w:rPr>
-        <w:t>HudBar</w:t>
-      </w:r>
-      <w:proofErr w:type="spellEnd"/>
-      <w:r>
-        <w:rPr>
-          <w:rFonts w:eastAsia="Times New Roman"/>
-          <w:lang w:val="en-US" w:eastAsia="de-CH"/>
-        </w:rPr>
-        <w:t xml:space="preserve"> V 0.2</w:t>
-      </w:r>
-      <w:r>
-        <w:rPr>
-          <w:rFonts w:eastAsia="Times New Roman"/>
+        <w:t>MSFS HudBar V 0.2</w:t>
+      </w:r>
+      <w:r>
+        <w:rPr>
+          <w:rFonts w:eastAsia="Times New Roman"/>
+          <w:lang w:val="en-US" w:eastAsia="de-CH"/>
+        </w:rPr>
+        <w:t>6</w:t>
+      </w:r>
+      <w:r>
+        <w:rPr>
+          <w:rFonts w:eastAsia="Times New Roman"/>
+          <w:lang w:val="en-US" w:eastAsia="de-CH"/>
+        </w:rPr>
+        <w:t>.0.</w:t>
+      </w:r>
+      <w:r>
+        <w:rPr>
+          <w:rFonts w:eastAsia="Times New Roman"/>
+          <w:lang w:val="en-US" w:eastAsia="de-CH"/>
+        </w:rPr>
+        <w:t>20</w:t>
+      </w:r>
+      <w:bookmarkStart w:id="0" w:name="_GoBack"/>
+      <w:bookmarkEnd w:id="0"/>
+    </w:p>
+    <w:p>
+      <w:pPr>
+        <w:rPr>
+          <w:lang w:val="en-US" w:eastAsia="de-CH"/>
+        </w:rPr>
+      </w:pPr>
+      <w:r>
+        <w:rPr>
+          <w:lang w:val="en-US" w:eastAsia="de-CH"/>
+        </w:rPr>
+        <w:t>See</w:t>
+      </w:r>
+      <w:r>
+        <w:rPr>
+          <w:lang w:val="en-US" w:eastAsia="de-CH"/>
+        </w:rPr>
+        <w:t xml:space="preserve"> </w:t>
+      </w:r>
+      <w:r>
+        <w:rPr>
+          <w:color w:val="FF0000"/>
+          <w:lang w:val="en-US" w:eastAsia="de-CH"/>
+        </w:rPr>
+        <w:t>(new V0.2</w:t>
+      </w:r>
+      <w:r>
+        <w:rPr>
+          <w:color w:val="FF0000"/>
           <w:lang w:val="en-US" w:eastAsia="de-CH"/>
         </w:rPr>
         <w:t>5</w:t>
       </w:r>
       <w:r>
         <w:rPr>
-          <w:rFonts w:eastAsia="Times New Roman"/>
-          <w:lang w:val="en-US" w:eastAsia="de-CH"/>
-        </w:rPr>
-        <w:t>.0.1</w:t>
-      </w:r>
-      <w:r>
-        <w:rPr>
-          <w:rFonts w:eastAsia="Times New Roman"/>
-          <w:lang w:val="en-US" w:eastAsia="de-CH"/>
-        </w:rPr>
-        <w:t>9</w:t>
-      </w:r>
-    </w:p>
-    <w:p>
-      <w:pPr>
-        <w:rPr>
-          <w:lang w:val="en-US" w:eastAsia="de-CH"/>
-        </w:rPr>
-      </w:pPr>
-      <w:r>
-        <w:rPr>
-          <w:lang w:val="en-US" w:eastAsia="de-CH"/>
-        </w:rPr>
-        <w:t>See</w:t>
-      </w:r>
-      <w:r>
-        <w:rPr>
-          <w:lang w:val="en-US" w:eastAsia="de-CH"/>
-        </w:rPr>
-        <w:t xml:space="preserve"> </w:t>
-      </w:r>
-      <w:r>
-        <w:rPr>
           <w:color w:val="FF0000"/>
           <w:lang w:val="en-US" w:eastAsia="de-CH"/>
         </w:rPr>
-        <w:t>(new V0.2</w:t>
-      </w:r>
-      <w:r>
-        <w:rPr>
-          <w:color w:val="FF0000"/>
-          <w:lang w:val="en-US" w:eastAsia="de-CH"/>
-        </w:rPr>
-        <w:t>5</w:t>
-      </w:r>
-      <w:r>
-        <w:rPr>
-          <w:color w:val="FF0000"/>
-          <w:lang w:val="en-US" w:eastAsia="de-CH"/>
-        </w:rPr>
         <w:t>)</w:t>
       </w:r>
       <w:r>
@@ -120,23 +106,7 @@
           <w:rFonts w:eastAsia="Times New Roman"/>
           <w:lang w:val="en-US" w:eastAsia="de-CH"/>
         </w:rPr>
-        <w:t xml:space="preserve">Display essential Information as </w:t>
-      </w:r>
-      <w:proofErr w:type="gramStart"/>
-      <w:r>
-        <w:rPr>
-          <w:rFonts w:eastAsia="Times New Roman"/>
-          <w:lang w:val="en-US" w:eastAsia="de-CH"/>
-        </w:rPr>
-        <w:t>Bar</w:t>
-      </w:r>
-      <w:proofErr w:type="gramEnd"/>
-      <w:r>
-        <w:rPr>
-          <w:rFonts w:eastAsia="Times New Roman"/>
-          <w:lang w:val="en-US" w:eastAsia="de-CH"/>
-        </w:rPr>
-        <w:t xml:space="preserve"> </w:t>
+        <w:t xml:space="preserve">Display essential Information as Bar </w:t>
       </w:r>
       <w:r>
         <w:rPr>
@@ -663,7 +633,6 @@
           <w:lang w:eastAsia="de-CH"/>
         </w:rPr>
       </w:pPr>
-      <w:proofErr w:type="spellStart"/>
       <w:r>
         <w:rPr>
           <w:rFonts w:eastAsia="Times New Roman"/>
@@ -672,7 +641,6 @@
         <w:lastRenderedPageBreak/>
         <w:t>Usage</w:t>
       </w:r>
-      <w:proofErr w:type="spellEnd"/>
     </w:p>
     <w:p>
       <w:pPr>
@@ -913,23 +881,7 @@
           <w:highlight w:val="green"/>
           <w:lang w:val="en-US" w:eastAsia="de-CH"/>
         </w:rPr>
-        <w:t xml:space="preserve">– </w:t>
-      </w:r>
-      <w:proofErr w:type="gramStart"/>
-      <w:r>
-        <w:rPr>
-          <w:highlight w:val="green"/>
-          <w:lang w:val="en-US" w:eastAsia="de-CH"/>
-        </w:rPr>
-        <w:t>just</w:t>
-      </w:r>
-      <w:proofErr w:type="gramEnd"/>
-      <w:r>
-        <w:rPr>
-          <w:highlight w:val="green"/>
-          <w:lang w:val="en-US" w:eastAsia="de-CH"/>
-        </w:rPr>
-        <w:t xml:space="preserve"> head straight to the Configuration and check the ones you like</w:t>
+        <w:t>– just head straight to the Configuration and check the ones you like</w:t>
       </w:r>
       <w:r>
         <w:rPr>
@@ -1034,19 +986,11 @@
         </w:rPr>
         <w:t>Configure</w:t>
       </w:r>
-      <w:proofErr w:type="gramStart"/>
-      <w:r>
-        <w:rPr>
-          <w:lang w:val="en-US" w:eastAsia="de-CH"/>
-        </w:rPr>
-        <w:t>..</w:t>
-      </w:r>
-      <w:proofErr w:type="gramEnd"/>
-      <w:r>
-        <w:rPr>
-          <w:lang w:val="en-US" w:eastAsia="de-CH"/>
-        </w:rPr>
-        <w:t xml:space="preserve"> to check or uncheck the items to be shown</w:t>
+      <w:r>
+        <w:rPr>
+          <w:lang w:val="en-US" w:eastAsia="de-CH"/>
+        </w:rPr>
+        <w:t>.. to check or uncheck the items to be shown</w:t>
       </w:r>
     </w:p>
     <w:p>
@@ -1107,21 +1051,7 @@
         <w:rPr>
           <w:lang w:val="en-US" w:eastAsia="de-CH"/>
         </w:rPr>
-        <w:t xml:space="preserve">The </w:t>
-      </w:r>
-      <w:proofErr w:type="spellStart"/>
-      <w:r>
-        <w:rPr>
-          <w:lang w:val="en-US" w:eastAsia="de-CH"/>
-        </w:rPr>
-        <w:t>Hud</w:t>
-      </w:r>
-      <w:proofErr w:type="spellEnd"/>
-      <w:r>
-        <w:rPr>
-          <w:lang w:val="en-US" w:eastAsia="de-CH"/>
-        </w:rPr>
-        <w:t xml:space="preserve"> can be shown as </w:t>
+        <w:t xml:space="preserve">The Hud can be shown as </w:t>
       </w:r>
       <w:r>
         <w:rPr>
@@ -1842,21 +1772,7 @@
         <w:rPr>
           <w:lang w:val="en-US" w:eastAsia="de-CH"/>
         </w:rPr>
-        <w:t>E-</w:t>
-      </w:r>
-      <w:proofErr w:type="gramStart"/>
-      <w:r>
-        <w:rPr>
-          <w:lang w:val="en-US" w:eastAsia="de-CH"/>
-        </w:rPr>
-        <w:t>,R</w:t>
-      </w:r>
-      <w:proofErr w:type="gramEnd"/>
-      <w:r>
-        <w:rPr>
-          <w:lang w:val="en-US" w:eastAsia="de-CH"/>
-        </w:rPr>
-        <w:t xml:space="preserve">-,A-Trim </w:t>
+        <w:t xml:space="preserve">E-,R-,A-Trim </w:t>
       </w:r>
       <w:r>
         <w:rPr>
@@ -1935,9 +1851,8 @@
           <w:szCs w:val="16"/>
           <w:lang w:val="en-US" w:eastAsia="de-CH"/>
         </w:rPr>
-        <w:t xml:space="preserve"> A-</w:t>
-      </w:r>
-      <w:proofErr w:type="spellStart"/>
+        <w:t xml:space="preserve"> A-ETrim</w:t>
+      </w:r>
       <w:r>
         <w:rPr>
           <w:rFonts w:eastAsia="Times New Roman"/>
@@ -1946,9 +1861,8 @@
           <w:szCs w:val="16"/>
           <w:lang w:val="en-US" w:eastAsia="de-CH"/>
         </w:rPr>
-        <w:t>ETrim</w:t>
-      </w:r>
-      <w:proofErr w:type="spellEnd"/>
+        <w:t xml:space="preserve"> in</w:t>
+      </w:r>
       <w:r>
         <w:rPr>
           <w:rFonts w:eastAsia="Times New Roman"/>
@@ -1957,16 +1871,6 @@
           <w:szCs w:val="16"/>
           <w:lang w:val="en-US" w:eastAsia="de-CH"/>
         </w:rPr>
-        <w:t xml:space="preserve"> in</w:t>
-      </w:r>
-      <w:r>
-        <w:rPr>
-          <w:rFonts w:eastAsia="Times New Roman"/>
-          <w:color w:val="FF0000"/>
-          <w:sz w:val="16"/>
-          <w:szCs w:val="16"/>
-          <w:lang w:val="en-US" w:eastAsia="de-CH"/>
-        </w:rPr>
         <w:t xml:space="preserve"> V0.22)</w:t>
       </w:r>
     </w:p>
@@ -1983,7 +1887,6 @@
         </w:rPr>
         <w:t>A-</w:t>
       </w:r>
-      <w:proofErr w:type="spellStart"/>
       <w:r>
         <w:rPr>
           <w:b/>
@@ -1991,7 +1894,6 @@
         </w:rPr>
         <w:t>ETrim</w:t>
       </w:r>
-      <w:proofErr w:type="spellEnd"/>
       <w:r>
         <w:rPr>
           <w:lang w:val="en-US" w:eastAsia="de-CH"/>
@@ -2066,7 +1968,6 @@
         </w:rPr>
         <w:t>A-</w:t>
       </w:r>
-      <w:proofErr w:type="spellStart"/>
       <w:r>
         <w:rPr>
           <w:b/>
@@ -2074,7 +1975,6 @@
         </w:rPr>
         <w:t>ETrim</w:t>
       </w:r>
-      <w:proofErr w:type="spellEnd"/>
       <w:r>
         <w:rPr>
           <w:lang w:val="en-US" w:eastAsia="de-CH"/>
@@ -2095,7 +1995,6 @@
         </w:rPr>
         <w:t>A-</w:t>
       </w:r>
-      <w:proofErr w:type="spellStart"/>
       <w:r>
         <w:rPr>
           <w:b/>
@@ -2103,7 +2002,6 @@
         </w:rPr>
         <w:t>ETrim</w:t>
       </w:r>
-      <w:proofErr w:type="spellEnd"/>
       <w:r>
         <w:rPr>
           <w:lang w:val="en-US" w:eastAsia="de-CH"/>
@@ -2135,35 +2033,7 @@
           <w:lang w:val="en-US" w:eastAsia="de-CH"/>
         </w:rPr>
         <w:br/>
-        <w:t>It may or may not work to your expectation</w:t>
-      </w:r>
-      <w:proofErr w:type="gramStart"/>
-      <w:r>
-        <w:rPr>
-          <w:lang w:val="en-US" w:eastAsia="de-CH"/>
-        </w:rPr>
-        <w:t>..</w:t>
-      </w:r>
-      <w:proofErr w:type="gramEnd"/>
-      <w:r>
-        <w:rPr>
-          <w:lang w:val="en-US" w:eastAsia="de-CH"/>
-        </w:rPr>
-        <w:t xml:space="preserve"> </w:t>
-      </w:r>
-      <w:proofErr w:type="gramStart"/>
-      <w:r>
-        <w:rPr>
-          <w:lang w:val="en-US" w:eastAsia="de-CH"/>
-        </w:rPr>
-        <w:t>so</w:t>
-      </w:r>
-      <w:proofErr w:type="gramEnd"/>
-      <w:r>
-        <w:rPr>
-          <w:lang w:val="en-US" w:eastAsia="de-CH"/>
-        </w:rPr>
-        <w:t xml:space="preserve"> use it only if you feel comfortable with.</w:t>
+        <w:t>It may or may not work to your expectation.. so use it only if you feel comfortable with.</w:t>
       </w:r>
     </w:p>
     <w:p>
@@ -2246,18 +2116,8 @@
         <w:rPr>
           <w:lang w:val="en-US" w:eastAsia="de-CH"/>
         </w:rPr>
-        <w:t xml:space="preserve">Moving a Tile </w:t>
-      </w:r>
-      <w:proofErr w:type="spellStart"/>
-      <w:proofErr w:type="gramStart"/>
-      <w:r>
-        <w:rPr>
-          <w:lang w:val="en-US" w:eastAsia="de-CH"/>
-        </w:rPr>
-        <w:t>Hud</w:t>
-      </w:r>
-      <w:proofErr w:type="spellEnd"/>
-      <w:proofErr w:type="gramEnd"/>
+        <w:t>Moving a Tile Hud</w:t>
+      </w:r>
     </w:p>
     <w:p>
       <w:pPr>
@@ -2416,35 +2276,7 @@
         <w:rPr>
           <w:lang w:val="en-US" w:eastAsia="de-CH"/>
         </w:rPr>
-        <w:t>Click one of the CP1</w:t>
-      </w:r>
-      <w:proofErr w:type="gramStart"/>
-      <w:r>
-        <w:rPr>
-          <w:lang w:val="en-US" w:eastAsia="de-CH"/>
-        </w:rPr>
-        <w:t>..</w:t>
-      </w:r>
-      <w:proofErr w:type="gramEnd"/>
-      <w:r>
-        <w:rPr>
-          <w:lang w:val="en-US" w:eastAsia="de-CH"/>
-        </w:rPr>
-        <w:t>CP3 labels to start the meter, it shows the time elapsed and the distance from the trigger location (</w:t>
-      </w:r>
-      <w:proofErr w:type="spellStart"/>
-      <w:r>
-        <w:rPr>
-          <w:lang w:val="en-US" w:eastAsia="de-CH"/>
-        </w:rPr>
-        <w:t>Lat</w:t>
-      </w:r>
-      <w:proofErr w:type="spellEnd"/>
-      <w:r>
-        <w:rPr>
-          <w:lang w:val="en-US" w:eastAsia="de-CH"/>
-        </w:rPr>
-        <w:t xml:space="preserve">/Lon Distance). The label turns </w:t>
+        <w:t xml:space="preserve">Click one of the CP1..CP3 labels to start the meter, it shows the time elapsed and the distance from the trigger location (Lat/Lon Distance). The label turns </w:t>
       </w:r>
       <w:r>
         <w:rPr>
@@ -2700,16 +2532,8 @@
         <w:rPr>
           <w:lang w:val="en-US" w:eastAsia="de-CH"/>
         </w:rPr>
-        <w:t xml:space="preserve">Type the profile name into the field of the topmost row (here Prop, Turboprop </w:t>
-      </w:r>
-      <w:proofErr w:type="gramStart"/>
-      <w:r>
-        <w:rPr>
-          <w:lang w:val="en-US" w:eastAsia="de-CH"/>
-        </w:rPr>
-        <w:t>A, …)</w:t>
-      </w:r>
-      <w:proofErr w:type="gramEnd"/>
+        <w:t>Type the profile name into the field of the topmost row (here Prop, Turboprop A, …)</w:t>
+      </w:r>
     </w:p>
     <w:p>
       <w:pPr>
@@ -2948,7 +2772,6 @@
         </w:rPr>
         <w:t xml:space="preserve">Select a </w:t>
       </w:r>
-      <w:proofErr w:type="spellStart"/>
       <w:r>
         <w:rPr>
           <w:b/>
@@ -2957,7 +2780,6 @@
         </w:rPr>
         <w:t>Fontsize</w:t>
       </w:r>
-      <w:proofErr w:type="spellEnd"/>
       <w:r>
         <w:rPr>
           <w:lang w:val="en-US" w:eastAsia="de-CH"/>
@@ -3705,16 +3527,8 @@
         <w:rPr>
           <w:lang w:val="en-US" w:eastAsia="de-CH"/>
         </w:rPr>
-        <w:t xml:space="preserve"> in the </w:t>
-      </w:r>
-      <w:proofErr w:type="spellStart"/>
-      <w:r>
-        <w:rPr>
-          <w:lang w:val="en-US" w:eastAsia="de-CH"/>
-        </w:rPr>
-        <w:t>Hud</w:t>
-      </w:r>
-      <w:proofErr w:type="spellEnd"/>
+        <w:t xml:space="preserve"> in the Hud</w:t>
+      </w:r>
     </w:p>
     <w:p>
       <w:pPr>
@@ -3744,21 +3558,7 @@
         <w:rPr>
           <w:lang w:val="en-US" w:eastAsia="de-CH"/>
         </w:rPr>
-        <w:t xml:space="preserve"> background color (</w:t>
-      </w:r>
-      <w:proofErr w:type="spellStart"/>
-      <w:r>
-        <w:rPr>
-          <w:lang w:val="en-US" w:eastAsia="de-CH"/>
-        </w:rPr>
-        <w:t>e.g</w:t>
-      </w:r>
-      <w:proofErr w:type="spellEnd"/>
-      <w:r>
-        <w:rPr>
-          <w:lang w:val="en-US" w:eastAsia="de-CH"/>
-        </w:rPr>
-        <w:t xml:space="preserve"> -GPS- above)</w:t>
+        <w:t xml:space="preserve"> background color (e.g -GPS- above)</w:t>
       </w:r>
     </w:p>
     <w:p>
@@ -3921,21 +3721,7 @@
         <w:rPr>
           <w:lang w:val="en-US" w:eastAsia="de-CH"/>
         </w:rPr>
-        <w:t xml:space="preserve">The window will close and the </w:t>
-      </w:r>
-      <w:proofErr w:type="spellStart"/>
-      <w:r>
-        <w:rPr>
-          <w:lang w:val="en-US" w:eastAsia="de-CH"/>
-        </w:rPr>
-        <w:t>Hud</w:t>
-      </w:r>
-      <w:proofErr w:type="spellEnd"/>
-      <w:r>
-        <w:rPr>
-          <w:lang w:val="en-US" w:eastAsia="de-CH"/>
-        </w:rPr>
-        <w:t xml:space="preserve"> is rebuilt according to the profile</w:t>
+        <w:t>The window will close and the Hud is rebuilt according to the profile</w:t>
       </w:r>
     </w:p>
     <w:p>
@@ -4013,7 +3799,6 @@
           <w:lang w:val="en-US" w:eastAsia="de-CH"/>
         </w:rPr>
       </w:pPr>
-      <w:proofErr w:type="spellStart"/>
       <w:r>
         <w:rPr>
           <w:b/>
@@ -4042,34 +3827,18 @@
         </w:rPr>
         <w:t>ate</w:t>
       </w:r>
-      <w:proofErr w:type="spellEnd"/>
       <w:r>
         <w:rPr>
           <w:b/>
           <w:lang w:val="en-US" w:eastAsia="de-CH"/>
         </w:rPr>
-        <w:t xml:space="preserve"> </w:t>
-      </w:r>
-      <w:proofErr w:type="gramStart"/>
-      <w:r>
-        <w:rPr>
-          <w:b/>
-          <w:lang w:val="en-US" w:eastAsia="de-CH"/>
-        </w:rPr>
-        <w:t>x</w:t>
-      </w:r>
-      <w:r>
-        <w:rPr>
-          <w:lang w:val="en-US" w:eastAsia="de-CH"/>
-        </w:rPr>
-        <w:t xml:space="preserve"> :</w:t>
-      </w:r>
-      <w:proofErr w:type="gramEnd"/>
-      <w:r>
-        <w:rPr>
-          <w:lang w:val="en-US" w:eastAsia="de-CH"/>
-        </w:rPr>
-        <w:t xml:space="preserve"> the current Sim Rate factor – if not x1 it is shown with </w:t>
+        <w:t xml:space="preserve"> x</w:t>
+      </w:r>
+      <w:r>
+        <w:rPr>
+          <w:lang w:val="en-US" w:eastAsia="de-CH"/>
+        </w:rPr>
+        <w:t xml:space="preserve"> : the current Sim Rate factor – if not x1 it is shown with </w:t>
       </w:r>
       <w:r>
         <w:rPr>
@@ -4236,7 +4005,6 @@
         </w:rPr>
         <w:t>-</w:t>
       </w:r>
-      <w:proofErr w:type="spellStart"/>
       <w:r>
         <w:rPr>
           <w:b/>
@@ -4251,7 +4019,6 @@
         </w:rPr>
         <w:t>rim</w:t>
       </w:r>
-      <w:proofErr w:type="spellEnd"/>
       <w:r>
         <w:rPr>
           <w:lang w:val="en-US" w:eastAsia="de-CH"/>
@@ -4334,23 +4101,7 @@
           <w:rFonts w:eastAsia="Times New Roman"/>
           <w:lang w:val="en-US" w:eastAsia="de-CH"/>
         </w:rPr>
-        <w:t xml:space="preserve">: Setting is available as </w:t>
-      </w:r>
-      <w:proofErr w:type="spellStart"/>
-      <w:r>
-        <w:rPr>
-          <w:rFonts w:eastAsia="Times New Roman"/>
-          <w:lang w:val="en-US" w:eastAsia="de-CH"/>
-        </w:rPr>
-        <w:t>InHg</w:t>
-      </w:r>
-      <w:proofErr w:type="spellEnd"/>
-      <w:r>
-        <w:rPr>
-          <w:rFonts w:eastAsia="Times New Roman"/>
-          <w:lang w:val="en-US" w:eastAsia="de-CH"/>
-        </w:rPr>
-        <w:t xml:space="preserve"> or HPA – chose one that fits the needs</w:t>
+        <w:t>: Setting is available as InHg or HPA – chose one that fits the needs</w:t>
       </w:r>
     </w:p>
     <w:p>
@@ -4390,7 +4141,6 @@
         </w:rPr>
         <w:t xml:space="preserve">peed </w:t>
       </w:r>
-      <w:proofErr w:type="spellStart"/>
       <w:r>
         <w:rPr>
           <w:rFonts w:eastAsia="Times New Roman"/>
@@ -4403,15 +4153,7 @@
           <w:rFonts w:eastAsia="Times New Roman"/>
           <w:lang w:val="en-US" w:eastAsia="de-CH"/>
         </w:rPr>
-        <w:t>t</w:t>
-      </w:r>
-      <w:proofErr w:type="spellEnd"/>
-      <w:r>
-        <w:rPr>
-          <w:rFonts w:eastAsia="Times New Roman"/>
-          <w:lang w:val="en-US" w:eastAsia="de-CH"/>
-        </w:rPr>
-        <w:t xml:space="preserve"> or Cross</w:t>
+        <w:t>t or Cross</w:t>
       </w:r>
       <w:r>
         <w:rPr>
@@ -4425,23 +4167,7 @@
           <w:rFonts w:eastAsia="Times New Roman"/>
           <w:lang w:val="en-US" w:eastAsia="de-CH"/>
         </w:rPr>
-        <w:t xml:space="preserve"> / Head-Tail Wind </w:t>
-      </w:r>
-      <w:proofErr w:type="spellStart"/>
-      <w:r>
-        <w:rPr>
-          <w:rFonts w:eastAsia="Times New Roman"/>
-          <w:lang w:val="en-US" w:eastAsia="de-CH"/>
-        </w:rPr>
-        <w:t>kt</w:t>
-      </w:r>
-      <w:proofErr w:type="spellEnd"/>
-      <w:r>
-        <w:rPr>
-          <w:rFonts w:eastAsia="Times New Roman"/>
-          <w:lang w:val="en-US" w:eastAsia="de-CH"/>
-        </w:rPr>
-        <w:t xml:space="preserve"> </w:t>
+        <w:t xml:space="preserve"> / Head-Tail Wind kt </w:t>
       </w:r>
       <w:r>
         <w:rPr>
@@ -4482,7 +4208,6 @@
           <w:lang w:val="en-US" w:eastAsia="de-CH"/>
         </w:rPr>
       </w:pPr>
-      <w:proofErr w:type="spellStart"/>
       <w:r>
         <w:rPr>
           <w:rFonts w:eastAsia="Times New Roman"/>
@@ -4491,7 +4216,6 @@
         </w:rPr>
         <w:t>AoA</w:t>
       </w:r>
-      <w:proofErr w:type="spellEnd"/>
       <w:r>
         <w:rPr>
           <w:rFonts w:eastAsia="Times New Roman"/>
@@ -4619,15 +4343,7 @@
           <w:rFonts w:eastAsia="Times New Roman"/>
           <w:lang w:val="en-US" w:eastAsia="de-CH"/>
         </w:rPr>
-        <w:t>: Parking Brake indication - Set</w:t>
-      </w:r>
-      <w:proofErr w:type="gramStart"/>
-      <w:r>
-        <w:rPr>
-          <w:rFonts w:eastAsia="Times New Roman"/>
-          <w:lang w:val="en-US" w:eastAsia="de-CH"/>
-        </w:rPr>
-        <w:t>:</w:t>
+        <w:t>: Parking Brake indication - Set:</w:t>
       </w:r>
       <w:r>
         <w:rPr>
@@ -4638,7 +4354,6 @@
         </w:rPr>
         <w:t></w:t>
       </w:r>
-      <w:proofErr w:type="gramEnd"/>
       <w:r>
         <w:rPr>
           <w:rFonts w:ascii="Wingdings" w:hAnsi="Wingdings" w:cs="Wingdings"/>
@@ -4761,39 +4476,7 @@
           <w:rFonts w:eastAsia="Times New Roman"/>
           <w:lang w:val="en-US" w:eastAsia="de-CH"/>
         </w:rPr>
-        <w:t xml:space="preserve">: Engine torque value is available as </w:t>
-      </w:r>
-      <w:proofErr w:type="spellStart"/>
-      <w:r>
-        <w:rPr>
-          <w:rFonts w:eastAsia="Times New Roman"/>
-          <w:lang w:val="en-US" w:eastAsia="de-CH"/>
-        </w:rPr>
-        <w:t>ft</w:t>
-      </w:r>
-      <w:proofErr w:type="spellEnd"/>
-      <w:r>
-        <w:rPr>
-          <w:rFonts w:eastAsia="Times New Roman"/>
-          <w:lang w:val="en-US" w:eastAsia="de-CH"/>
-        </w:rPr>
-        <w:t>/</w:t>
-      </w:r>
-      <w:proofErr w:type="spellStart"/>
-      <w:r>
-        <w:rPr>
-          <w:rFonts w:eastAsia="Times New Roman"/>
-          <w:lang w:val="en-US" w:eastAsia="de-CH"/>
-        </w:rPr>
-        <w:t>lb</w:t>
-      </w:r>
-      <w:proofErr w:type="spellEnd"/>
-      <w:r>
-        <w:rPr>
-          <w:rFonts w:eastAsia="Times New Roman"/>
-          <w:lang w:val="en-US" w:eastAsia="de-CH"/>
-        </w:rPr>
-        <w:t xml:space="preserve"> or % – chose one that fits the needs </w:t>
+        <w:t xml:space="preserve">: Engine torque value is available as ft/lb or % – chose one that fits the needs </w:t>
       </w:r>
     </w:p>
     <w:p>
@@ -4937,23 +4620,7 @@
           <w:rFonts w:eastAsia="Times New Roman"/>
           <w:lang w:val="en-US" w:eastAsia="de-CH"/>
         </w:rPr>
-        <w:t xml:space="preserve">: Manifold Pressure </w:t>
-      </w:r>
-      <w:proofErr w:type="spellStart"/>
-      <w:r>
-        <w:rPr>
-          <w:rFonts w:eastAsia="Times New Roman"/>
-          <w:lang w:val="en-US" w:eastAsia="de-CH"/>
-        </w:rPr>
-        <w:t>inHg</w:t>
-      </w:r>
-      <w:proofErr w:type="spellEnd"/>
-      <w:r>
-        <w:rPr>
-          <w:rFonts w:eastAsia="Times New Roman"/>
-          <w:lang w:val="en-US" w:eastAsia="de-CH"/>
-        </w:rPr>
-        <w:t xml:space="preserve"> </w:t>
+        <w:t xml:space="preserve">: Manifold Pressure inHg </w:t>
       </w:r>
       <w:r>
         <w:rPr>
@@ -5225,23 +4892,7 @@
           <w:rFonts w:eastAsia="Times New Roman"/>
           <w:lang w:val="en-US" w:eastAsia="de-CH"/>
         </w:rPr>
-        <w:t xml:space="preserve"> shows the GPS Estimated Time </w:t>
-      </w:r>
-      <w:proofErr w:type="spellStart"/>
-      <w:r>
-        <w:rPr>
-          <w:rFonts w:eastAsia="Times New Roman"/>
-          <w:lang w:val="en-US" w:eastAsia="de-CH"/>
-        </w:rPr>
-        <w:t>Enroute</w:t>
-      </w:r>
-      <w:proofErr w:type="spellEnd"/>
-      <w:r>
-        <w:rPr>
-          <w:rFonts w:eastAsia="Times New Roman"/>
-          <w:lang w:val="en-US" w:eastAsia="de-CH"/>
-        </w:rPr>
-        <w:t xml:space="preserve"> to the next Waypoint</w:t>
+        <w:t xml:space="preserve"> shows the GPS Estimated Time Enroute to the next Waypoint</w:t>
       </w:r>
     </w:p>
     <w:p>
@@ -5812,23 +5463,7 @@
           <w:rFonts w:eastAsia="Times New Roman"/>
           <w:lang w:val="en-US" w:eastAsia="de-CH"/>
         </w:rPr>
-        <w:t>: Current Altitude (</w:t>
-      </w:r>
-      <w:proofErr w:type="spellStart"/>
-      <w:r>
-        <w:rPr>
-          <w:rFonts w:eastAsia="Times New Roman"/>
-          <w:lang w:val="en-US" w:eastAsia="de-CH"/>
-        </w:rPr>
-        <w:t>ft</w:t>
-      </w:r>
-      <w:proofErr w:type="spellEnd"/>
-      <w:r>
-        <w:rPr>
-          <w:rFonts w:eastAsia="Times New Roman"/>
-          <w:lang w:val="en-US" w:eastAsia="de-CH"/>
-        </w:rPr>
-        <w:t>)</w:t>
+        <w:t>: Current Altitude (ft)</w:t>
       </w:r>
     </w:p>
     <w:p>
@@ -5852,23 +5487,7 @@
           <w:rFonts w:eastAsia="Times New Roman"/>
           <w:lang w:val="en-US" w:eastAsia="de-CH"/>
         </w:rPr>
-        <w:t>: Radio Altitude (</w:t>
-      </w:r>
-      <w:proofErr w:type="spellStart"/>
-      <w:r>
-        <w:rPr>
-          <w:rFonts w:eastAsia="Times New Roman"/>
-          <w:lang w:val="en-US" w:eastAsia="de-CH"/>
-        </w:rPr>
-        <w:t>ft</w:t>
-      </w:r>
-      <w:proofErr w:type="spellEnd"/>
-      <w:r>
-        <w:rPr>
-          <w:rFonts w:eastAsia="Times New Roman"/>
-          <w:lang w:val="en-US" w:eastAsia="de-CH"/>
-        </w:rPr>
-        <w:t xml:space="preserve"> AOG) available when &lt;1000ft AOG </w:t>
+        <w:t xml:space="preserve">: Radio Altitude (ft AOG) available when &lt;1000ft AOG </w:t>
       </w:r>
     </w:p>
     <w:p>
@@ -5892,23 +5511,7 @@
           <w:rFonts w:eastAsia="Times New Roman"/>
           <w:lang w:val="en-US" w:eastAsia="de-CH"/>
         </w:rPr>
-        <w:t>: Indicated Airspeed (</w:t>
-      </w:r>
-      <w:proofErr w:type="spellStart"/>
-      <w:r>
-        <w:rPr>
-          <w:rFonts w:eastAsia="Times New Roman"/>
-          <w:lang w:val="en-US" w:eastAsia="de-CH"/>
-        </w:rPr>
-        <w:t>kt</w:t>
-      </w:r>
-      <w:proofErr w:type="spellEnd"/>
-      <w:r>
-        <w:rPr>
-          <w:rFonts w:eastAsia="Times New Roman"/>
-          <w:lang w:val="en-US" w:eastAsia="de-CH"/>
-        </w:rPr>
-        <w:t>)</w:t>
+        <w:t>: Indicated Airspeed (kt)</w:t>
       </w:r>
     </w:p>
     <w:p>
@@ -5940,23 +5543,7 @@
           <w:rFonts w:eastAsia="Times New Roman"/>
           <w:lang w:val="en-US" w:eastAsia="de-CH"/>
         </w:rPr>
-        <w:t>: True Airspeed (</w:t>
-      </w:r>
-      <w:proofErr w:type="spellStart"/>
-      <w:r>
-        <w:rPr>
-          <w:rFonts w:eastAsia="Times New Roman"/>
-          <w:lang w:val="en-US" w:eastAsia="de-CH"/>
-        </w:rPr>
-        <w:t>kt</w:t>
-      </w:r>
-      <w:proofErr w:type="spellEnd"/>
-      <w:r>
-        <w:rPr>
-          <w:rFonts w:eastAsia="Times New Roman"/>
-          <w:lang w:val="en-US" w:eastAsia="de-CH"/>
-        </w:rPr>
-        <w:t>)</w:t>
+        <w:t>: True Airspeed (kt)</w:t>
       </w:r>
       <w:r>
         <w:rPr>
@@ -6020,30 +5607,7 @@
           <w:rFonts w:eastAsia="Times New Roman"/>
           <w:lang w:eastAsia="de-CH"/>
         </w:rPr>
-        <w:t xml:space="preserve">: </w:t>
-      </w:r>
-      <w:r>
-        <w:rPr>
-          <w:rFonts w:eastAsia="Times New Roman"/>
-          <w:lang w:eastAsia="de-CH"/>
-        </w:rPr>
-        <w:t xml:space="preserve">Mach </w:t>
-      </w:r>
-      <w:proofErr w:type="spellStart"/>
-      <w:r>
-        <w:rPr>
-          <w:rFonts w:eastAsia="Times New Roman"/>
-          <w:lang w:eastAsia="de-CH"/>
-        </w:rPr>
-        <w:t>number</w:t>
-      </w:r>
-      <w:proofErr w:type="spellEnd"/>
-      <w:r>
-        <w:rPr>
-          <w:rFonts w:eastAsia="Times New Roman"/>
-          <w:lang w:eastAsia="de-CH"/>
-        </w:rPr>
-        <w:t xml:space="preserve"> (</w:t>
+        <w:t>: Mach number (</w:t>
       </w:r>
       <w:r>
         <w:rPr>
@@ -6067,9 +5631,8 @@
           <w:szCs w:val="16"/>
           <w:lang w:eastAsia="de-CH"/>
         </w:rPr>
-        <w:t xml:space="preserve"> (</w:t>
-      </w:r>
-      <w:proofErr w:type="spellStart"/>
+        <w:t xml:space="preserve"> (new V0.2</w:t>
+      </w:r>
       <w:r>
         <w:rPr>
           <w:rFonts w:eastAsia="Times New Roman"/>
@@ -6078,9 +5641,8 @@
           <w:szCs w:val="16"/>
           <w:lang w:eastAsia="de-CH"/>
         </w:rPr>
-        <w:t>new</w:t>
-      </w:r>
-      <w:proofErr w:type="spellEnd"/>
+        <w:t>5</w:t>
+      </w:r>
       <w:r>
         <w:rPr>
           <w:rFonts w:eastAsia="Times New Roman"/>
@@ -6089,26 +5651,6 @@
           <w:szCs w:val="16"/>
           <w:lang w:eastAsia="de-CH"/>
         </w:rPr>
-        <w:t xml:space="preserve"> V0.2</w:t>
-      </w:r>
-      <w:r>
-        <w:rPr>
-          <w:rFonts w:eastAsia="Times New Roman"/>
-          <w:color w:val="FF0000"/>
-          <w:sz w:val="16"/>
-          <w:szCs w:val="16"/>
-          <w:lang w:eastAsia="de-CH"/>
-        </w:rPr>
-        <w:t>5</w:t>
-      </w:r>
-      <w:r>
-        <w:rPr>
-          <w:rFonts w:eastAsia="Times New Roman"/>
-          <w:color w:val="FF0000"/>
-          <w:sz w:val="16"/>
-          <w:szCs w:val="16"/>
-          <w:lang w:eastAsia="de-CH"/>
-        </w:rPr>
         <w:t>)</w:t>
       </w:r>
     </w:p>
@@ -6245,23 +5787,7 @@
           <w:rFonts w:eastAsia="Times New Roman"/>
           <w:lang w:val="en-US" w:eastAsia="de-CH"/>
         </w:rPr>
-        <w:t>: Altitude Mode Sign and Altitude Setting (</w:t>
-      </w:r>
-      <w:proofErr w:type="spellStart"/>
-      <w:r>
-        <w:rPr>
-          <w:rFonts w:eastAsia="Times New Roman"/>
-          <w:lang w:val="en-US" w:eastAsia="de-CH"/>
-        </w:rPr>
-        <w:t>ft</w:t>
-      </w:r>
-      <w:proofErr w:type="spellEnd"/>
-      <w:r>
-        <w:rPr>
-          <w:rFonts w:eastAsia="Times New Roman"/>
-          <w:lang w:val="en-US" w:eastAsia="de-CH"/>
-        </w:rPr>
-        <w:t>)</w:t>
+        <w:t>: Altitude Mode Sign and Altitude Setting (ft)</w:t>
       </w:r>
     </w:p>
     <w:p>
@@ -6309,23 +5835,7 @@
           <w:rFonts w:eastAsia="Times New Roman"/>
           <w:lang w:val="en-US" w:eastAsia="de-CH"/>
         </w:rPr>
-        <w:t>: Flight Level Change Sign and IAS Setting (</w:t>
-      </w:r>
-      <w:proofErr w:type="spellStart"/>
-      <w:r>
-        <w:rPr>
-          <w:rFonts w:eastAsia="Times New Roman"/>
-          <w:lang w:val="en-US" w:eastAsia="de-CH"/>
-        </w:rPr>
-        <w:t>kt</w:t>
-      </w:r>
-      <w:proofErr w:type="spellEnd"/>
-      <w:r>
-        <w:rPr>
-          <w:rFonts w:eastAsia="Times New Roman"/>
-          <w:lang w:val="en-US" w:eastAsia="de-CH"/>
-        </w:rPr>
-        <w:t>)</w:t>
+        <w:t>: Flight Level Change Sign and IAS Setting (kt)</w:t>
       </w:r>
     </w:p>
     <w:p>
@@ -6349,23 +5859,7 @@
           <w:rFonts w:eastAsia="Times New Roman"/>
           <w:lang w:val="en-US" w:eastAsia="de-CH"/>
         </w:rPr>
-        <w:t xml:space="preserve">: </w:t>
-      </w:r>
-      <w:proofErr w:type="spellStart"/>
-      <w:r>
-        <w:rPr>
-          <w:rFonts w:eastAsia="Times New Roman"/>
-          <w:lang w:val="en-US" w:eastAsia="de-CH"/>
-        </w:rPr>
-        <w:t>Nav</w:t>
-      </w:r>
-      <w:proofErr w:type="spellEnd"/>
-      <w:r>
-        <w:rPr>
-          <w:rFonts w:eastAsia="Times New Roman"/>
-          <w:lang w:val="en-US" w:eastAsia="de-CH"/>
-        </w:rPr>
-        <w:t xml:space="preserve"> Mode Sign and GPS Source – </w:t>
+        <w:t xml:space="preserve">: Nav Mode Sign and GPS Source – </w:t>
       </w:r>
       <w:r>
         <w:rPr>
@@ -6506,7 +6000,6 @@
           <w:lang w:val="en-US" w:eastAsia="de-CH"/>
         </w:rPr>
       </w:pPr>
-      <w:bookmarkStart w:id="0" w:name="_GoBack"/>
       <w:r>
         <w:rPr>
           <w:noProof/>
@@ -6562,7 +6055,6 @@
           </wp:anchor>
         </w:drawing>
       </w:r>
-      <w:bookmarkEnd w:id="0"/>
     </w:p>
     <w:p>
       <w:pPr>
@@ -6578,48 +6070,14 @@
           <w:b/>
           <w:lang w:val="en-US" w:eastAsia="de-CH"/>
         </w:rPr>
-        <w:t>CP1</w:t>
-      </w:r>
-      <w:proofErr w:type="gramStart"/>
-      <w:r>
-        <w:rPr>
-          <w:rFonts w:eastAsia="Times New Roman"/>
-          <w:b/>
-          <w:lang w:val="en-US" w:eastAsia="de-CH"/>
-        </w:rPr>
-        <w:t>..</w:t>
-      </w:r>
-      <w:proofErr w:type="gramEnd"/>
-      <w:r>
-        <w:rPr>
-          <w:rFonts w:eastAsia="Times New Roman"/>
-          <w:b/>
-          <w:lang w:val="en-US" w:eastAsia="de-CH"/>
-        </w:rPr>
-        <w:t>3</w:t>
-      </w:r>
-      <w:r>
-        <w:rPr>
-          <w:rFonts w:eastAsia="Times New Roman"/>
-          <w:lang w:val="en-US" w:eastAsia="de-CH"/>
-        </w:rPr>
-        <w:t xml:space="preserve">: Checkpoints to track elapsed time and </w:t>
-      </w:r>
-      <w:proofErr w:type="spellStart"/>
-      <w:r>
-        <w:rPr>
-          <w:rFonts w:eastAsia="Times New Roman"/>
-          <w:lang w:val="en-US" w:eastAsia="de-CH"/>
-        </w:rPr>
-        <w:t>Lat</w:t>
-      </w:r>
-      <w:proofErr w:type="spellEnd"/>
-      <w:r>
-        <w:rPr>
-          <w:rFonts w:eastAsia="Times New Roman"/>
-          <w:lang w:val="en-US" w:eastAsia="de-CH"/>
-        </w:rPr>
-        <w:t>/Lon distance from start point</w:t>
+        <w:t>CP1..3</w:t>
+      </w:r>
+      <w:r>
+        <w:rPr>
+          <w:rFonts w:eastAsia="Times New Roman"/>
+          <w:lang w:val="en-US" w:eastAsia="de-CH"/>
+        </w:rPr>
+        <w:t>: Checkpoints to track elapsed time and Lat/Lon distance from start point</w:t>
       </w:r>
       <w:r>
         <w:rPr>
@@ -6627,23 +6085,7 @@
           <w:lang w:val="en-US" w:eastAsia="de-CH"/>
         </w:rPr>
         <w:br/>
-        <w:t xml:space="preserve">click a </w:t>
-      </w:r>
-      <w:proofErr w:type="spellStart"/>
-      <w:r>
-        <w:rPr>
-          <w:rFonts w:eastAsia="Times New Roman"/>
-          <w:lang w:val="en-US" w:eastAsia="de-CH"/>
-        </w:rPr>
-        <w:t>CPn</w:t>
-      </w:r>
-      <w:proofErr w:type="spellEnd"/>
-      <w:r>
-        <w:rPr>
-          <w:rFonts w:eastAsia="Times New Roman"/>
-          <w:lang w:val="en-US" w:eastAsia="de-CH"/>
-        </w:rPr>
-        <w:t xml:space="preserve"> label to start tracking, it turns </w:t>
+        <w:t xml:space="preserve">click a CPn label to start tracking, it turns </w:t>
       </w:r>
       <w:r>
         <w:rPr>
@@ -6730,21 +6172,7 @@
         <w:rPr>
           <w:lang w:val="en-US" w:eastAsia="de-CH"/>
         </w:rPr>
-        <w:t xml:space="preserve">My </w:t>
-      </w:r>
-      <w:proofErr w:type="spellStart"/>
-      <w:r>
-        <w:rPr>
-          <w:lang w:val="en-US" w:eastAsia="de-CH"/>
-        </w:rPr>
-        <w:t>FlightSim</w:t>
-      </w:r>
-      <w:proofErr w:type="spellEnd"/>
-      <w:r>
-        <w:rPr>
-          <w:lang w:val="en-US" w:eastAsia="de-CH"/>
-        </w:rPr>
-        <w:t xml:space="preserve"> Libraries (included in the release package)</w:t>
+        <w:t>My FlightSim Libraries (included in the release package)</w:t>
       </w:r>
     </w:p>
     <w:p>
@@ -6762,30 +6190,8 @@
         <w:rPr>
           <w:lang w:val="en-US" w:eastAsia="de-CH"/>
         </w:rPr>
-        <w:t xml:space="preserve">SimConnectClient.dll -- </w:t>
-      </w:r>
-      <w:proofErr w:type="spellStart"/>
-      <w:r>
-        <w:rPr>
-          <w:lang w:val="en-US" w:eastAsia="de-CH"/>
-        </w:rPr>
-        <w:t>FlightSim</w:t>
-      </w:r>
-      <w:proofErr w:type="spellEnd"/>
-      <w:r>
-        <w:rPr>
-          <w:lang w:val="en-US" w:eastAsia="de-CH"/>
-        </w:rPr>
-        <w:t xml:space="preserve"> interface to MSFS2020 </w:t>
-      </w:r>
-      <w:proofErr w:type="spellStart"/>
-      <w:r>
-        <w:rPr>
-          <w:lang w:val="en-US" w:eastAsia="de-CH"/>
-        </w:rPr>
-        <w:t>SimConnect</w:t>
-      </w:r>
-      <w:proofErr w:type="spellEnd"/>
+        <w:t>SimConnectClient.dll -- FlightSim interface to MSFS2020 SimConnect</w:t>
+      </w:r>
     </w:p>
     <w:p>
       <w:pPr>
@@ -6802,21 +6208,7 @@
         <w:rPr>
           <w:lang w:val="en-US" w:eastAsia="de-CH"/>
         </w:rPr>
-        <w:t xml:space="preserve">FSimClientIF.dll -- Generic </w:t>
-      </w:r>
-      <w:proofErr w:type="spellStart"/>
-      <w:r>
-        <w:rPr>
-          <w:lang w:val="en-US" w:eastAsia="de-CH"/>
-        </w:rPr>
-        <w:t>FSim</w:t>
-      </w:r>
-      <w:proofErr w:type="spellEnd"/>
-      <w:r>
-        <w:rPr>
-          <w:lang w:val="en-US" w:eastAsia="de-CH"/>
-        </w:rPr>
-        <w:t xml:space="preserve"> Client interface definition</w:t>
+        <w:t>FSimClientIF.dll -- Generic FSim Client interface definition</w:t>
       </w:r>
     </w:p>
     <w:p>
@@ -6834,58 +6226,8 @@
         <w:rPr>
           <w:lang w:eastAsia="de-CH"/>
         </w:rPr>
-        <w:t xml:space="preserve">FSimIF.dll -- </w:t>
-      </w:r>
-      <w:proofErr w:type="spellStart"/>
-      <w:r>
-        <w:rPr>
-          <w:lang w:eastAsia="de-CH"/>
-        </w:rPr>
-        <w:t>Generic</w:t>
-      </w:r>
-      <w:proofErr w:type="spellEnd"/>
-      <w:r>
-        <w:rPr>
-          <w:lang w:eastAsia="de-CH"/>
-        </w:rPr>
-        <w:t xml:space="preserve"> </w:t>
-      </w:r>
-      <w:proofErr w:type="spellStart"/>
-      <w:r>
-        <w:rPr>
-          <w:lang w:eastAsia="de-CH"/>
-        </w:rPr>
-        <w:t>FSim</w:t>
-      </w:r>
-      <w:proofErr w:type="spellEnd"/>
-      <w:r>
-        <w:rPr>
-          <w:lang w:eastAsia="de-CH"/>
-        </w:rPr>
-        <w:t xml:space="preserve"> </w:t>
-      </w:r>
-      <w:proofErr w:type="spellStart"/>
-      <w:r>
-        <w:rPr>
-          <w:lang w:eastAsia="de-CH"/>
-        </w:rPr>
-        <w:t>interface</w:t>
-      </w:r>
-      <w:proofErr w:type="spellEnd"/>
-      <w:r>
-        <w:rPr>
-          <w:lang w:eastAsia="de-CH"/>
-        </w:rPr>
-        <w:t xml:space="preserve"> </w:t>
-      </w:r>
-      <w:proofErr w:type="spellStart"/>
-      <w:r>
-        <w:rPr>
-          <w:lang w:eastAsia="de-CH"/>
-        </w:rPr>
-        <w:t>definition</w:t>
-      </w:r>
-      <w:proofErr w:type="spellEnd"/>
+        <w:t>FSimIF.dll -- Generic FSim interface definition</w:t>
+      </w:r>
     </w:p>
     <w:p>
       <w:pPr>
@@ -6911,14 +6253,12 @@
           <w:lang w:eastAsia="de-CH"/>
         </w:rPr>
       </w:pPr>
-      <w:proofErr w:type="spellStart"/>
       <w:r>
         <w:rPr>
           <w:lang w:eastAsia="de-CH"/>
         </w:rPr>
         <w:t>SimConnect.cfg</w:t>
       </w:r>
-      <w:proofErr w:type="spellEnd"/>
     </w:p>
     <w:p>
       <w:pPr>
@@ -7000,17 +6340,8 @@
           <w:b/>
           <w:lang w:val="en-US" w:eastAsia="de-CH"/>
         </w:rPr>
-        <w:t xml:space="preserve">Full Credit goes to </w:t>
-      </w:r>
-      <w:proofErr w:type="spellStart"/>
-      <w:r>
-        <w:rPr>
-          <w:b/>
-          <w:lang w:val="en-US" w:eastAsia="de-CH"/>
-        </w:rPr>
-        <w:t>JayDeeGaming</w:t>
-      </w:r>
-      <w:proofErr w:type="spellEnd"/>
+        <w:t>Full Credit goes to JayDeeGaming</w:t>
+      </w:r>
     </w:p>
     <w:p>
       <w:pPr>
@@ -7028,21 +6359,7 @@
         <w:rPr>
           <w:lang w:val="en-US" w:eastAsia="de-CH"/>
         </w:rPr>
-        <w:t xml:space="preserve">here the idea of this </w:t>
-      </w:r>
-      <w:proofErr w:type="spellStart"/>
-      <w:r>
-        <w:rPr>
-          <w:lang w:val="en-US" w:eastAsia="de-CH"/>
-        </w:rPr>
-        <w:t>HudBar</w:t>
-      </w:r>
-      <w:proofErr w:type="spellEnd"/>
-      <w:r>
-        <w:rPr>
-          <w:lang w:val="en-US" w:eastAsia="de-CH"/>
-        </w:rPr>
-        <w:t xml:space="preserve"> is 'borrowed' from</w:t>
+        <w:t>here the idea of this HudBar is 'borrowed' from</w:t>
       </w:r>
       <w:r>
         <w:rPr>

</xml_diff>

<commit_message>
V 0.27-B21 - Add Window Kind - behaves like a Tile but as a Border and can be moved anywhere - Add Time of Day item (Sim Time) - Add Visibility item - Add True HDG item - Add Autopilot BC action item - Add Autopilot YD action item - Add Autopilot LVL action item - Update Condensed font - using Share Tech Mono (smallest mono font found so far) - Refacture Font Management - Update QuickGuide
</commit_message>
<xml_diff>
--- a/doc/MSFS_HudBar-QuickGuide.docx
+++ b/doc/MSFS_HudBar-QuickGuide.docx
@@ -15,14 +15,30 @@
           <w:rFonts w:eastAsia="Times New Roman"/>
           <w:lang w:val="en-US" w:eastAsia="de-CH"/>
         </w:rPr>
-        <w:t>MSFS HudBar V 0.2</w:t>
-      </w:r>
-      <w:r>
-        <w:rPr>
-          <w:rFonts w:eastAsia="Times New Roman"/>
-          <w:lang w:val="en-US" w:eastAsia="de-CH"/>
-        </w:rPr>
-        <w:t>6</w:t>
+        <w:t xml:space="preserve">MSFS </w:t>
+      </w:r>
+      <w:proofErr w:type="spellStart"/>
+      <w:r>
+        <w:rPr>
+          <w:rFonts w:eastAsia="Times New Roman"/>
+          <w:lang w:val="en-US" w:eastAsia="de-CH"/>
+        </w:rPr>
+        <w:t>HudBar</w:t>
+      </w:r>
+      <w:proofErr w:type="spellEnd"/>
+      <w:r>
+        <w:rPr>
+          <w:rFonts w:eastAsia="Times New Roman"/>
+          <w:lang w:val="en-US" w:eastAsia="de-CH"/>
+        </w:rPr>
+        <w:t xml:space="preserve"> V 0.2</w:t>
+      </w:r>
+      <w:r>
+        <w:rPr>
+          <w:rFonts w:eastAsia="Times New Roman"/>
+          <w:lang w:val="en-US" w:eastAsia="de-CH"/>
+        </w:rPr>
+        <w:t>7</w:t>
       </w:r>
       <w:r>
         <w:rPr>
@@ -36,10 +52,15 @@
           <w:rFonts w:eastAsia="Times New Roman"/>
           <w:lang w:val="en-US" w:eastAsia="de-CH"/>
         </w:rPr>
-        <w:t>20</w:t>
-      </w:r>
-      <w:bookmarkStart w:id="0" w:name="_GoBack"/>
-      <w:bookmarkEnd w:id="0"/>
+        <w:t>2</w:t>
+      </w:r>
+      <w:r>
+        <w:rPr>
+          <w:rFonts w:eastAsia="Times New Roman"/>
+          <w:lang w:val="en-US" w:eastAsia="de-CH"/>
+        </w:rPr>
+        <w:t>1</w:t>
+      </w:r>
     </w:p>
     <w:p>
       <w:pPr>
@@ -71,7 +92,7 @@
           <w:color w:val="FF0000"/>
           <w:lang w:val="en-US" w:eastAsia="de-CH"/>
         </w:rPr>
-        <w:t>5</w:t>
+        <w:t>7</w:t>
       </w:r>
       <w:r>
         <w:rPr>
@@ -106,7 +127,23 @@
           <w:rFonts w:eastAsia="Times New Roman"/>
           <w:lang w:val="en-US" w:eastAsia="de-CH"/>
         </w:rPr>
-        <w:t xml:space="preserve">Display essential Information as Bar </w:t>
+        <w:t xml:space="preserve">Display essential Information as </w:t>
+      </w:r>
+      <w:proofErr w:type="gramStart"/>
+      <w:r>
+        <w:rPr>
+          <w:rFonts w:eastAsia="Times New Roman"/>
+          <w:lang w:val="en-US" w:eastAsia="de-CH"/>
+        </w:rPr>
+        <w:t>Bar</w:t>
+      </w:r>
+      <w:proofErr w:type="gramEnd"/>
+      <w:r>
+        <w:rPr>
+          <w:rFonts w:eastAsia="Times New Roman"/>
+          <w:lang w:val="en-US" w:eastAsia="de-CH"/>
+        </w:rPr>
+        <w:t xml:space="preserve"> </w:t>
       </w:r>
       <w:r>
         <w:rPr>
@@ -121,6 +158,14 @@
           <w:lang w:val="en-US" w:eastAsia="de-CH"/>
         </w:rPr>
         <w:t>at any side of the primary screen</w:t>
+      </w:r>
+      <w:r>
+        <w:rPr>
+          <w:rFonts w:eastAsia="Times New Roman"/>
+          <w:lang w:val="en-US" w:eastAsia="de-CH"/>
+        </w:rPr>
+        <w:br/>
+        <w:t>Or use the Window to have it anywhere you like</w:t>
       </w:r>
     </w:p>
     <w:p>
@@ -254,10 +299,10 @@
           <wp:anchor distT="0" distB="0" distL="114300" distR="114300" simplePos="0" relativeHeight="251670528" behindDoc="0" locked="0" layoutInCell="1" allowOverlap="1">
             <wp:simplePos x="0" y="0"/>
             <wp:positionH relativeFrom="margin">
-              <wp:posOffset>40584</wp:posOffset>
+              <wp:posOffset>33655</wp:posOffset>
             </wp:positionH>
             <wp:positionV relativeFrom="margin">
-              <wp:posOffset>4962287</wp:posOffset>
+              <wp:posOffset>5201920</wp:posOffset>
             </wp:positionV>
             <wp:extent cx="6264910" cy="221615"/>
             <wp:effectExtent l="0" t="0" r="2540" b="6985"/>
@@ -319,10 +364,10 @@
           <wp:anchor distT="0" distB="0" distL="114300" distR="114300" simplePos="0" relativeHeight="251668480" behindDoc="0" locked="0" layoutInCell="1" allowOverlap="1">
             <wp:simplePos x="0" y="0"/>
             <wp:positionH relativeFrom="margin">
-              <wp:posOffset>32385</wp:posOffset>
+              <wp:posOffset>45085</wp:posOffset>
             </wp:positionH>
             <wp:positionV relativeFrom="margin">
-              <wp:posOffset>2286783</wp:posOffset>
+              <wp:posOffset>2496185</wp:posOffset>
             </wp:positionV>
             <wp:extent cx="6268085" cy="2621280"/>
             <wp:effectExtent l="0" t="0" r="0" b="7620"/>
@@ -398,13 +443,84 @@
           <w:lang w:eastAsia="de-CH"/>
         </w:rPr>
         <w:drawing>
+          <wp:anchor distT="0" distB="0" distL="114300" distR="114300" simplePos="0" relativeHeight="251669504" behindDoc="0" locked="0" layoutInCell="1" allowOverlap="1">
+            <wp:simplePos x="0" y="0"/>
+            <wp:positionH relativeFrom="margin">
+              <wp:posOffset>37465</wp:posOffset>
+            </wp:positionH>
+            <wp:positionV relativeFrom="margin">
+              <wp:posOffset>5480050</wp:posOffset>
+            </wp:positionV>
+            <wp:extent cx="2784475" cy="2623820"/>
+            <wp:effectExtent l="0" t="0" r="0" b="5080"/>
+            <wp:wrapSquare wrapText="bothSides"/>
+            <wp:docPr id="7" name="Grafik 7"/>
+            <wp:cNvGraphicFramePr>
+              <a:graphicFrameLocks xmlns:a="http://schemas.openxmlformats.org/drawingml/2006/main" noChangeAspect="1"/>
+            </wp:cNvGraphicFramePr>
+            <a:graphic xmlns:a="http://schemas.openxmlformats.org/drawingml/2006/main">
+              <a:graphicData uri="http://schemas.openxmlformats.org/drawingml/2006/picture">
+                <pic:pic xmlns:pic="http://schemas.openxmlformats.org/drawingml/2006/picture">
+                  <pic:nvPicPr>
+                    <pic:cNvPr id="7" name="HudBar5.jpg"/>
+                    <pic:cNvPicPr/>
+                  </pic:nvPicPr>
+                  <pic:blipFill rotWithShape="1">
+                    <a:blip r:embed="rId7" cstate="print">
+                      <a:extLst>
+                        <a:ext uri="{28A0092B-C50C-407E-A947-70E740481C1C}">
+                          <a14:useLocalDpi xmlns:a14="http://schemas.microsoft.com/office/drawing/2010/main" val="0"/>
+                        </a:ext>
+                      </a:extLst>
+                    </a:blip>
+                    <a:srcRect r="55573"/>
+                    <a:stretch/>
+                  </pic:blipFill>
+                  <pic:spPr bwMode="auto">
+                    <a:xfrm>
+                      <a:off x="0" y="0"/>
+                      <a:ext cx="2784475" cy="2623820"/>
+                    </a:xfrm>
+                    <a:prstGeom prst="rect">
+                      <a:avLst/>
+                    </a:prstGeom>
+                    <a:ln>
+                      <a:noFill/>
+                    </a:ln>
+                    <a:extLst>
+                      <a:ext uri="{53640926-AAD7-44D8-BBD7-CCE9431645EC}">
+                        <a14:shadowObscured xmlns:a14="http://schemas.microsoft.com/office/drawing/2010/main"/>
+                      </a:ext>
+                    </a:extLst>
+                  </pic:spPr>
+                </pic:pic>
+              </a:graphicData>
+            </a:graphic>
+            <wp14:sizeRelH relativeFrom="margin">
+              <wp14:pctWidth>0</wp14:pctWidth>
+            </wp14:sizeRelH>
+            <wp14:sizeRelV relativeFrom="margin">
+              <wp14:pctHeight>0</wp14:pctHeight>
+            </wp14:sizeRelV>
+          </wp:anchor>
+        </w:drawing>
+      </w:r>
+      <w:r>
+        <w:rPr>
+          <w:rFonts w:ascii="Times New Roman" w:eastAsia="Times New Roman" w:hAnsi="Times New Roman" w:cs="Times New Roman"/>
+          <w:noProof/>
+          <w:sz w:val="24"/>
+          <w:szCs w:val="24"/>
+          <w:lang w:eastAsia="de-CH"/>
+        </w:rPr>
+        <w:drawing>
           <wp:anchor distT="0" distB="0" distL="114300" distR="114300" simplePos="0" relativeHeight="251661312" behindDoc="0" locked="0" layoutInCell="1" allowOverlap="1">
             <wp:simplePos x="0" y="0"/>
             <wp:positionH relativeFrom="margin">
-              <wp:posOffset>3521940</wp:posOffset>
+              <wp:posOffset>3525520</wp:posOffset>
             </wp:positionH>
             <wp:positionV relativeFrom="margin">
-              <wp:posOffset>5223783</wp:posOffset>
+              <wp:posOffset>5475605</wp:posOffset>
             </wp:positionV>
             <wp:extent cx="2784475" cy="2630170"/>
             <wp:effectExtent l="0" t="0" r="0" b="0"/>
@@ -421,7 +537,7 @@
                     <pic:cNvPicPr/>
                   </pic:nvPicPr>
                   <pic:blipFill rotWithShape="1">
-                    <a:blip r:embed="rId7" cstate="print">
+                    <a:blip r:embed="rId8" cstate="print">
                       <a:extLst>
                         <a:ext uri="{28A0092B-C50C-407E-A947-70E740481C1C}">
                           <a14:useLocalDpi xmlns:a14="http://schemas.microsoft.com/office/drawing/2010/main" val="0"/>
@@ -454,6 +570,39 @@
           </wp:anchor>
         </w:drawing>
       </w:r>
+    </w:p>
+    <w:p>
+      <w:pPr>
+        <w:spacing w:before="100" w:beforeAutospacing="1" w:after="100" w:afterAutospacing="1" w:line="240" w:lineRule="auto"/>
+        <w:rPr>
+          <w:rFonts w:ascii="Times New Roman" w:eastAsia="Times New Roman" w:hAnsi="Times New Roman" w:cs="Times New Roman"/>
+          <w:sz w:val="24"/>
+          <w:szCs w:val="24"/>
+          <w:lang w:val="en-US" w:eastAsia="de-CH"/>
+        </w:rPr>
+      </w:pPr>
+    </w:p>
+    <w:p>
+      <w:pPr>
+        <w:spacing w:before="100" w:beforeAutospacing="1" w:after="100" w:afterAutospacing="1" w:line="240" w:lineRule="auto"/>
+        <w:rPr>
+          <w:rFonts w:ascii="Times New Roman" w:eastAsia="Times New Roman" w:hAnsi="Times New Roman" w:cs="Times New Roman"/>
+          <w:sz w:val="24"/>
+          <w:szCs w:val="24"/>
+          <w:lang w:val="en-US" w:eastAsia="de-CH"/>
+        </w:rPr>
+      </w:pPr>
+    </w:p>
+    <w:p>
+      <w:pPr>
+        <w:rPr>
+          <w:rFonts w:asciiTheme="majorHAnsi" w:eastAsia="Times New Roman" w:hAnsiTheme="majorHAnsi" w:cstheme="majorBidi"/>
+          <w:color w:val="2E74B5" w:themeColor="accent1" w:themeShade="BF"/>
+          <w:sz w:val="32"/>
+          <w:szCs w:val="32"/>
+          <w:lang w:val="en-US" w:eastAsia="de-CH"/>
+        </w:rPr>
+      </w:pPr>
       <w:r>
         <w:rPr>
           <w:rFonts w:ascii="Times New Roman" w:eastAsia="Times New Roman" w:hAnsi="Times New Roman" w:cs="Times New Roman"/>
@@ -463,100 +612,13 @@
           <w:lang w:eastAsia="de-CH"/>
         </w:rPr>
         <w:drawing>
-          <wp:anchor distT="0" distB="0" distL="114300" distR="114300" simplePos="0" relativeHeight="251669504" behindDoc="0" locked="0" layoutInCell="1" allowOverlap="1">
-            <wp:simplePos x="0" y="0"/>
-            <wp:positionH relativeFrom="margin">
-              <wp:posOffset>36774</wp:posOffset>
-            </wp:positionH>
-            <wp:positionV relativeFrom="margin">
-              <wp:posOffset>5223838</wp:posOffset>
-            </wp:positionV>
-            <wp:extent cx="2784764" cy="2623820"/>
-            <wp:effectExtent l="0" t="0" r="0" b="5080"/>
-            <wp:wrapSquare wrapText="bothSides"/>
-            <wp:docPr id="7" name="Grafik 7"/>
-            <wp:cNvGraphicFramePr>
-              <a:graphicFrameLocks xmlns:a="http://schemas.openxmlformats.org/drawingml/2006/main" noChangeAspect="1"/>
-            </wp:cNvGraphicFramePr>
-            <a:graphic xmlns:a="http://schemas.openxmlformats.org/drawingml/2006/main">
-              <a:graphicData uri="http://schemas.openxmlformats.org/drawingml/2006/picture">
-                <pic:pic xmlns:pic="http://schemas.openxmlformats.org/drawingml/2006/picture">
-                  <pic:nvPicPr>
-                    <pic:cNvPr id="7" name="HudBar5.jpg"/>
-                    <pic:cNvPicPr/>
-                  </pic:nvPicPr>
-                  <pic:blipFill rotWithShape="1">
-                    <a:blip r:embed="rId8" cstate="print">
-                      <a:extLst>
-                        <a:ext uri="{28A0092B-C50C-407E-A947-70E740481C1C}">
-                          <a14:useLocalDpi xmlns:a14="http://schemas.microsoft.com/office/drawing/2010/main" val="0"/>
-                        </a:ext>
-                      </a:extLst>
-                    </a:blip>
-                    <a:srcRect r="55573"/>
-                    <a:stretch/>
-                  </pic:blipFill>
-                  <pic:spPr bwMode="auto">
-                    <a:xfrm>
-                      <a:off x="0" y="0"/>
-                      <a:ext cx="2784764" cy="2623820"/>
-                    </a:xfrm>
-                    <a:prstGeom prst="rect">
-                      <a:avLst/>
-                    </a:prstGeom>
-                    <a:ln>
-                      <a:noFill/>
-                    </a:ln>
-                    <a:extLst>
-                      <a:ext uri="{53640926-AAD7-44D8-BBD7-CCE9431645EC}">
-                        <a14:shadowObscured xmlns:a14="http://schemas.microsoft.com/office/drawing/2010/main"/>
-                      </a:ext>
-                    </a:extLst>
-                  </pic:spPr>
-                </pic:pic>
-              </a:graphicData>
-            </a:graphic>
-          </wp:anchor>
-        </w:drawing>
-      </w:r>
-    </w:p>
-    <w:p>
-      <w:pPr>
-        <w:spacing w:before="100" w:beforeAutospacing="1" w:after="100" w:afterAutospacing="1" w:line="240" w:lineRule="auto"/>
-        <w:rPr>
-          <w:rFonts w:ascii="Times New Roman" w:eastAsia="Times New Roman" w:hAnsi="Times New Roman" w:cs="Times New Roman"/>
-          <w:sz w:val="24"/>
-          <w:szCs w:val="24"/>
-          <w:lang w:val="en-US" w:eastAsia="de-CH"/>
-        </w:rPr>
-      </w:pPr>
-    </w:p>
-    <w:p>
-      <w:pPr>
-        <w:spacing w:before="100" w:beforeAutospacing="1" w:after="100" w:afterAutospacing="1" w:line="240" w:lineRule="auto"/>
-        <w:rPr>
-          <w:rFonts w:ascii="Times New Roman" w:eastAsia="Times New Roman" w:hAnsi="Times New Roman" w:cs="Times New Roman"/>
-          <w:sz w:val="24"/>
-          <w:szCs w:val="24"/>
-          <w:lang w:val="en-US" w:eastAsia="de-CH"/>
-        </w:rPr>
-      </w:pPr>
-      <w:r>
-        <w:rPr>
-          <w:rFonts w:ascii="Times New Roman" w:eastAsia="Times New Roman" w:hAnsi="Times New Roman" w:cs="Times New Roman"/>
-          <w:noProof/>
-          <w:sz w:val="24"/>
-          <w:szCs w:val="24"/>
-          <w:lang w:eastAsia="de-CH"/>
-        </w:rPr>
-        <w:drawing>
           <wp:anchor distT="0" distB="0" distL="114300" distR="114300" simplePos="0" relativeHeight="251662336" behindDoc="0" locked="0" layoutInCell="1" allowOverlap="1">
             <wp:simplePos x="0" y="0"/>
             <wp:positionH relativeFrom="margin">
-              <wp:posOffset>33020</wp:posOffset>
+              <wp:posOffset>34925</wp:posOffset>
             </wp:positionH>
             <wp:positionV relativeFrom="margin">
-              <wp:posOffset>7904480</wp:posOffset>
+              <wp:posOffset>8183880</wp:posOffset>
             </wp:positionV>
             <wp:extent cx="6300470" cy="1176020"/>
             <wp:effectExtent l="0" t="0" r="5080" b="5080"/>
@@ -606,17 +668,6 @@
           </wp:anchor>
         </w:drawing>
       </w:r>
-    </w:p>
-    <w:p>
-      <w:pPr>
-        <w:rPr>
-          <w:rFonts w:asciiTheme="majorHAnsi" w:eastAsia="Times New Roman" w:hAnsiTheme="majorHAnsi" w:cstheme="majorBidi"/>
-          <w:color w:val="2E74B5" w:themeColor="accent1" w:themeShade="BF"/>
-          <w:sz w:val="32"/>
-          <w:szCs w:val="32"/>
-          <w:lang w:val="en-US" w:eastAsia="de-CH"/>
-        </w:rPr>
-      </w:pPr>
       <w:r>
         <w:rPr>
           <w:rFonts w:eastAsia="Times New Roman"/>
@@ -633,6 +684,7 @@
           <w:lang w:eastAsia="de-CH"/>
         </w:rPr>
       </w:pPr>
+      <w:proofErr w:type="spellStart"/>
       <w:r>
         <w:rPr>
           <w:rFonts w:eastAsia="Times New Roman"/>
@@ -641,6 +693,7 @@
         <w:lastRenderedPageBreak/>
         <w:t>Usage</w:t>
       </w:r>
+      <w:proofErr w:type="spellEnd"/>
     </w:p>
     <w:p>
       <w:pPr>
@@ -881,7 +934,23 @@
           <w:highlight w:val="green"/>
           <w:lang w:val="en-US" w:eastAsia="de-CH"/>
         </w:rPr>
-        <w:t>– just head straight to the Configuration and check the ones you like</w:t>
+        <w:t xml:space="preserve">– </w:t>
+      </w:r>
+      <w:proofErr w:type="gramStart"/>
+      <w:r>
+        <w:rPr>
+          <w:highlight w:val="green"/>
+          <w:lang w:val="en-US" w:eastAsia="de-CH"/>
+        </w:rPr>
+        <w:t>just</w:t>
+      </w:r>
+      <w:proofErr w:type="gramEnd"/>
+      <w:r>
+        <w:rPr>
+          <w:highlight w:val="green"/>
+          <w:lang w:val="en-US" w:eastAsia="de-CH"/>
+        </w:rPr>
+        <w:t xml:space="preserve"> head straight to the Configuration and check the ones you like</w:t>
       </w:r>
       <w:r>
         <w:rPr>
@@ -986,11 +1055,19 @@
         </w:rPr>
         <w:t>Configure</w:t>
       </w:r>
-      <w:r>
-        <w:rPr>
-          <w:lang w:val="en-US" w:eastAsia="de-CH"/>
-        </w:rPr>
-        <w:t>.. to check or uncheck the items to be shown</w:t>
+      <w:proofErr w:type="gramStart"/>
+      <w:r>
+        <w:rPr>
+          <w:lang w:val="en-US" w:eastAsia="de-CH"/>
+        </w:rPr>
+        <w:t>..</w:t>
+      </w:r>
+      <w:proofErr w:type="gramEnd"/>
+      <w:r>
+        <w:rPr>
+          <w:lang w:val="en-US" w:eastAsia="de-CH"/>
+        </w:rPr>
+        <w:t xml:space="preserve"> to check or uncheck the items to be shown</w:t>
       </w:r>
     </w:p>
     <w:p>
@@ -1051,7 +1128,21 @@
         <w:rPr>
           <w:lang w:val="en-US" w:eastAsia="de-CH"/>
         </w:rPr>
-        <w:t xml:space="preserve">The Hud can be shown as </w:t>
+        <w:t xml:space="preserve">The </w:t>
+      </w:r>
+      <w:proofErr w:type="spellStart"/>
+      <w:r>
+        <w:rPr>
+          <w:lang w:val="en-US" w:eastAsia="de-CH"/>
+        </w:rPr>
+        <w:t>Hud</w:t>
+      </w:r>
+      <w:proofErr w:type="spellEnd"/>
+      <w:r>
+        <w:rPr>
+          <w:lang w:val="en-US" w:eastAsia="de-CH"/>
+        </w:rPr>
+        <w:t xml:space="preserve"> can be shown as </w:t>
       </w:r>
       <w:r>
         <w:rPr>
@@ -1078,6 +1169,55 @@
           <w:lang w:val="en-US" w:eastAsia="de-CH"/>
         </w:rPr>
         <w:t xml:space="preserve"> </w:t>
+      </w:r>
+      <w:r>
+        <w:rPr>
+          <w:lang w:val="en-US" w:eastAsia="de-CH"/>
+        </w:rPr>
+        <w:t xml:space="preserve">or </w:t>
+      </w:r>
+      <w:r>
+        <w:rPr>
+          <w:b/>
+          <w:lang w:val="en-US" w:eastAsia="de-CH"/>
+        </w:rPr>
+        <w:t>Window</w:t>
+      </w:r>
+      <w:r>
+        <w:rPr>
+          <w:lang w:val="en-US" w:eastAsia="de-CH"/>
+        </w:rPr>
+        <w:t xml:space="preserve"> </w:t>
+      </w:r>
+      <w:r>
+        <w:rPr>
+          <w:rFonts w:eastAsia="Times New Roman"/>
+          <w:color w:val="FF0000"/>
+          <w:sz w:val="16"/>
+          <w:szCs w:val="16"/>
+          <w:lang w:val="en-US" w:eastAsia="de-CH"/>
+        </w:rPr>
+        <w:t>(new V0.2</w:t>
+      </w:r>
+      <w:r>
+        <w:rPr>
+          <w:rFonts w:eastAsia="Times New Roman"/>
+          <w:color w:val="FF0000"/>
+          <w:sz w:val="16"/>
+          <w:szCs w:val="16"/>
+          <w:lang w:val="en-US" w:eastAsia="de-CH"/>
+        </w:rPr>
+        <w:t>7</w:t>
+      </w:r>
+      <w:r>
+        <w:rPr>
+          <w:rFonts w:eastAsia="Times New Roman"/>
+          <w:color w:val="FF0000"/>
+          <w:sz w:val="16"/>
+          <w:szCs w:val="16"/>
+          <w:lang w:val="en-US" w:eastAsia="de-CH"/>
+        </w:rPr>
+        <w:t>)</w:t>
       </w:r>
       <w:r>
         <w:rPr>
@@ -1161,32 +1301,20 @@
     </w:p>
     <w:p>
       <w:pPr>
-        <w:ind w:left="360"/>
-        <w:rPr>
-          <w:i/>
-          <w:lang w:val="en-US" w:eastAsia="de-CH"/>
-        </w:rPr>
-      </w:pPr>
-      <w:r>
-        <w:rPr>
-          <w:i/>
-          <w:lang w:val="en-US" w:eastAsia="de-CH"/>
-        </w:rPr>
-        <w:t>Note: the previous</w:t>
-      </w:r>
-      <w:r>
-        <w:rPr>
-          <w:i/>
-          <w:lang w:val="en-US" w:eastAsia="de-CH"/>
-        </w:rPr>
-        <w:t xml:space="preserve"> Splitter </w:t>
-      </w:r>
-      <w:r>
-        <w:rPr>
-          <w:i/>
-          <w:lang w:val="en-US" w:eastAsia="de-CH"/>
-        </w:rPr>
-        <w:t>is no longer available – use Tile and move the tile wherever you want.</w:t>
+        <w:pStyle w:val="Listenabsatz"/>
+        <w:numPr>
+          <w:ilvl w:val="1"/>
+          <w:numId w:val="6"/>
+        </w:numPr>
+        <w:rPr>
+          <w:lang w:val="en-US" w:eastAsia="de-CH"/>
+        </w:rPr>
+      </w:pPr>
+      <w:r>
+        <w:rPr>
+          <w:lang w:val="en-US" w:eastAsia="de-CH"/>
+        </w:rPr>
+        <w:t>Window: like Tile but freely movable</w:t>
       </w:r>
     </w:p>
     <w:p>
@@ -1347,6 +1475,19 @@
           <w:lang w:val="en-US" w:eastAsia="de-CH"/>
         </w:rPr>
         <w:t>eters</w:t>
+      </w:r>
+    </w:p>
+    <w:p>
+      <w:pPr>
+        <w:rPr>
+          <w:lang w:val="en-US" w:eastAsia="de-CH"/>
+        </w:rPr>
+      </w:pPr>
+      <w:r>
+        <w:rPr>
+          <w:lang w:val="en-US" w:eastAsia="de-CH"/>
+        </w:rPr>
+        <w:t>See below for all items available</w:t>
       </w:r>
     </w:p>
     <w:p>
@@ -1660,7 +1801,31 @@
         <w:rPr>
           <w:lang w:val="en-US" w:eastAsia="de-CH"/>
         </w:rPr>
-        <w:t>NAV and APR</w:t>
+        <w:t xml:space="preserve">BC, </w:t>
+      </w:r>
+      <w:r>
+        <w:rPr>
+          <w:lang w:val="en-US" w:eastAsia="de-CH"/>
+        </w:rPr>
+        <w:t>NAV</w:t>
+      </w:r>
+      <w:r>
+        <w:rPr>
+          <w:lang w:val="en-US" w:eastAsia="de-CH"/>
+        </w:rPr>
+        <w:t>,</w:t>
+      </w:r>
+      <w:r>
+        <w:rPr>
+          <w:lang w:val="en-US" w:eastAsia="de-CH"/>
+        </w:rPr>
+        <w:t xml:space="preserve"> APR</w:t>
+      </w:r>
+      <w:r>
+        <w:rPr>
+          <w:lang w:val="en-US" w:eastAsia="de-CH"/>
+        </w:rPr>
+        <w:t xml:space="preserve"> and YD, LVL</w:t>
       </w:r>
     </w:p>
     <w:p>
@@ -1772,23 +1937,27 @@
         <w:rPr>
           <w:lang w:val="en-US" w:eastAsia="de-CH"/>
         </w:rPr>
-        <w:t xml:space="preserve">E-,R-,A-Trim </w:t>
-      </w:r>
-      <w:r>
-        <w:rPr>
-          <w:lang w:val="en-US" w:eastAsia="de-CH"/>
-        </w:rPr>
-        <w:t xml:space="preserve">Reset  </w:t>
-      </w:r>
-      <w:r>
-        <w:rPr>
-          <w:rFonts w:eastAsia="Times New Roman"/>
-          <w:color w:val="FF0000"/>
-          <w:sz w:val="16"/>
-          <w:szCs w:val="16"/>
-          <w:lang w:val="en-US" w:eastAsia="de-CH"/>
-        </w:rPr>
-        <w:t>(new V0.22)</w:t>
+        <w:t>E-</w:t>
+      </w:r>
+      <w:proofErr w:type="gramStart"/>
+      <w:r>
+        <w:rPr>
+          <w:lang w:val="en-US" w:eastAsia="de-CH"/>
+        </w:rPr>
+        <w:t>,R</w:t>
+      </w:r>
+      <w:proofErr w:type="gramEnd"/>
+      <w:r>
+        <w:rPr>
+          <w:lang w:val="en-US" w:eastAsia="de-CH"/>
+        </w:rPr>
+        <w:t xml:space="preserve">-,A-Trim </w:t>
+      </w:r>
+      <w:r>
+        <w:rPr>
+          <w:lang w:val="en-US" w:eastAsia="de-CH"/>
+        </w:rPr>
+        <w:t>Reset</w:t>
       </w:r>
     </w:p>
     <w:p>
@@ -1817,6 +1986,29 @@
         </w:rPr>
         <w:t>Automatic Elevator Trim</w:t>
       </w:r>
+    </w:p>
+    <w:p>
+      <w:pPr>
+        <w:rPr>
+          <w:lang w:val="en-US" w:eastAsia="de-CH"/>
+        </w:rPr>
+      </w:pPr>
+      <w:r>
+        <w:rPr>
+          <w:b/>
+          <w:lang w:val="en-US" w:eastAsia="de-CH"/>
+        </w:rPr>
+        <w:t>A-</w:t>
+      </w:r>
+      <w:proofErr w:type="spellStart"/>
+      <w:r>
+        <w:rPr>
+          <w:b/>
+          <w:lang w:val="en-US" w:eastAsia="de-CH"/>
+        </w:rPr>
+        <w:t>ETrim</w:t>
+      </w:r>
+      <w:proofErr w:type="spellEnd"/>
       <w:r>
         <w:rPr>
           <w:lang w:val="en-US" w:eastAsia="de-CH"/>
@@ -1825,61 +2017,65 @@
       </w:r>
       <w:r>
         <w:rPr>
-          <w:rFonts w:eastAsia="Times New Roman"/>
-          <w:color w:val="FF0000"/>
-          <w:sz w:val="16"/>
-          <w:szCs w:val="16"/>
-          <w:lang w:val="en-US" w:eastAsia="de-CH"/>
-        </w:rPr>
-        <w:t>(</w:t>
-      </w:r>
-      <w:r>
-        <w:rPr>
-          <w:rFonts w:eastAsia="Times New Roman"/>
-          <w:color w:val="FF0000"/>
-          <w:sz w:val="16"/>
-          <w:szCs w:val="16"/>
-          <w:lang w:val="en-US" w:eastAsia="de-CH"/>
-        </w:rPr>
-        <w:t>separate item</w:t>
-      </w:r>
-      <w:r>
-        <w:rPr>
-          <w:rFonts w:eastAsia="Times New Roman"/>
-          <w:color w:val="FF0000"/>
-          <w:sz w:val="16"/>
-          <w:szCs w:val="16"/>
-          <w:lang w:val="en-US" w:eastAsia="de-CH"/>
-        </w:rPr>
-        <w:t xml:space="preserve"> A-ETrim</w:t>
-      </w:r>
-      <w:r>
-        <w:rPr>
-          <w:rFonts w:eastAsia="Times New Roman"/>
-          <w:color w:val="FF0000"/>
-          <w:sz w:val="16"/>
-          <w:szCs w:val="16"/>
-          <w:lang w:val="en-US" w:eastAsia="de-CH"/>
-        </w:rPr>
-        <w:t xml:space="preserve"> in</w:t>
-      </w:r>
-      <w:r>
-        <w:rPr>
-          <w:rFonts w:eastAsia="Times New Roman"/>
-          <w:color w:val="FF0000"/>
-          <w:sz w:val="16"/>
-          <w:szCs w:val="16"/>
-          <w:lang w:val="en-US" w:eastAsia="de-CH"/>
-        </w:rPr>
-        <w:t xml:space="preserve"> V0.22)</w:t>
-      </w:r>
-    </w:p>
-    <w:p>
-      <w:pPr>
-        <w:rPr>
-          <w:lang w:val="en-US" w:eastAsia="de-CH"/>
-        </w:rPr>
-      </w:pPr>
+          <w:lang w:val="en-US" w:eastAsia="de-CH"/>
+        </w:rPr>
+        <w:t>–</w:t>
+      </w:r>
+      <w:r>
+        <w:rPr>
+          <w:lang w:val="en-US" w:eastAsia="de-CH"/>
+        </w:rPr>
+        <w:t xml:space="preserve"> </w:t>
+      </w:r>
+      <w:r>
+        <w:rPr>
+          <w:lang w:val="en-US" w:eastAsia="de-CH"/>
+        </w:rPr>
+        <w:t>Aside from showing the current Elevator Trim % it p</w:t>
+      </w:r>
+      <w:r>
+        <w:rPr>
+          <w:lang w:val="en-US" w:eastAsia="de-CH"/>
+        </w:rPr>
+        <w:t xml:space="preserve">rovides an Auto </w:t>
+      </w:r>
+      <w:r>
+        <w:rPr>
+          <w:lang w:val="en-US" w:eastAsia="de-CH"/>
+        </w:rPr>
+        <w:t>Elevator Trim</w:t>
+      </w:r>
+      <w:r>
+        <w:rPr>
+          <w:lang w:val="en-US" w:eastAsia="de-CH"/>
+        </w:rPr>
+        <w:t xml:space="preserve"> function</w:t>
+      </w:r>
+      <w:r>
+        <w:rPr>
+          <w:lang w:val="en-US" w:eastAsia="de-CH"/>
+        </w:rPr>
+        <w:t xml:space="preserve">: </w:t>
+      </w:r>
+    </w:p>
+    <w:p>
+      <w:pPr>
+        <w:rPr>
+          <w:lang w:val="en-US" w:eastAsia="de-CH"/>
+        </w:rPr>
+      </w:pPr>
+      <w:r>
+        <w:rPr>
+          <w:lang w:val="en-US" w:eastAsia="de-CH"/>
+        </w:rPr>
+        <w:t>C</w:t>
+      </w:r>
+      <w:r>
+        <w:rPr>
+          <w:lang w:val="en-US" w:eastAsia="de-CH"/>
+        </w:rPr>
+        <w:t xml:space="preserve">licking the </w:t>
+      </w:r>
       <w:r>
         <w:rPr>
           <w:b/>
@@ -1887,6 +2083,7 @@
         </w:rPr>
         <w:t>A-</w:t>
       </w:r>
+      <w:proofErr w:type="spellStart"/>
       <w:r>
         <w:rPr>
           <w:b/>
@@ -1894,87 +2091,7 @@
         </w:rPr>
         <w:t>ETrim</w:t>
       </w:r>
-      <w:r>
-        <w:rPr>
-          <w:lang w:val="en-US" w:eastAsia="de-CH"/>
-        </w:rPr>
-        <w:t xml:space="preserve"> </w:t>
-      </w:r>
-      <w:r>
-        <w:rPr>
-          <w:lang w:val="en-US" w:eastAsia="de-CH"/>
-        </w:rPr>
-        <w:t>–</w:t>
-      </w:r>
-      <w:r>
-        <w:rPr>
-          <w:lang w:val="en-US" w:eastAsia="de-CH"/>
-        </w:rPr>
-        <w:t xml:space="preserve"> </w:t>
-      </w:r>
-      <w:r>
-        <w:rPr>
-          <w:lang w:val="en-US" w:eastAsia="de-CH"/>
-        </w:rPr>
-        <w:t>Aside from showing the current Elevator Trim % it p</w:t>
-      </w:r>
-      <w:r>
-        <w:rPr>
-          <w:lang w:val="en-US" w:eastAsia="de-CH"/>
-        </w:rPr>
-        <w:t xml:space="preserve">rovides an Auto </w:t>
-      </w:r>
-      <w:r>
-        <w:rPr>
-          <w:lang w:val="en-US" w:eastAsia="de-CH"/>
-        </w:rPr>
-        <w:t>Elevator Trim</w:t>
-      </w:r>
-      <w:r>
-        <w:rPr>
-          <w:lang w:val="en-US" w:eastAsia="de-CH"/>
-        </w:rPr>
-        <w:t xml:space="preserve"> function</w:t>
-      </w:r>
-      <w:r>
-        <w:rPr>
-          <w:lang w:val="en-US" w:eastAsia="de-CH"/>
-        </w:rPr>
-        <w:t xml:space="preserve">: </w:t>
-      </w:r>
-    </w:p>
-    <w:p>
-      <w:pPr>
-        <w:rPr>
-          <w:lang w:val="en-US" w:eastAsia="de-CH"/>
-        </w:rPr>
-      </w:pPr>
-      <w:r>
-        <w:rPr>
-          <w:lang w:val="en-US" w:eastAsia="de-CH"/>
-        </w:rPr>
-        <w:t>C</w:t>
-      </w:r>
-      <w:r>
-        <w:rPr>
-          <w:lang w:val="en-US" w:eastAsia="de-CH"/>
-        </w:rPr>
-        <w:t xml:space="preserve">licking the </w:t>
-      </w:r>
-      <w:r>
-        <w:rPr>
-          <w:b/>
-          <w:lang w:val="en-US" w:eastAsia="de-CH"/>
-        </w:rPr>
-        <w:t>A-</w:t>
-      </w:r>
-      <w:r>
-        <w:rPr>
-          <w:b/>
-          <w:lang w:val="en-US" w:eastAsia="de-CH"/>
-        </w:rPr>
-        <w:t>ETrim</w:t>
-      </w:r>
+      <w:proofErr w:type="spellEnd"/>
       <w:r>
         <w:rPr>
           <w:lang w:val="en-US" w:eastAsia="de-CH"/>
@@ -1995,6 +2112,7 @@
         </w:rPr>
         <w:t>A-</w:t>
       </w:r>
+      <w:proofErr w:type="spellStart"/>
       <w:r>
         <w:rPr>
           <w:b/>
@@ -2002,6 +2120,7 @@
         </w:rPr>
         <w:t>ETrim</w:t>
       </w:r>
+      <w:proofErr w:type="spellEnd"/>
       <w:r>
         <w:rPr>
           <w:lang w:val="en-US" w:eastAsia="de-CH"/>
@@ -2033,7 +2152,35 @@
           <w:lang w:val="en-US" w:eastAsia="de-CH"/>
         </w:rPr>
         <w:br/>
-        <w:t>It may or may not work to your expectation.. so use it only if you feel comfortable with.</w:t>
+        <w:t>It may or may not work to your expectation</w:t>
+      </w:r>
+      <w:proofErr w:type="gramStart"/>
+      <w:r>
+        <w:rPr>
+          <w:lang w:val="en-US" w:eastAsia="de-CH"/>
+        </w:rPr>
+        <w:t>..</w:t>
+      </w:r>
+      <w:proofErr w:type="gramEnd"/>
+      <w:r>
+        <w:rPr>
+          <w:lang w:val="en-US" w:eastAsia="de-CH"/>
+        </w:rPr>
+        <w:t xml:space="preserve"> </w:t>
+      </w:r>
+      <w:proofErr w:type="gramStart"/>
+      <w:r>
+        <w:rPr>
+          <w:lang w:val="en-US" w:eastAsia="de-CH"/>
+        </w:rPr>
+        <w:t>so</w:t>
+      </w:r>
+      <w:proofErr w:type="gramEnd"/>
+      <w:r>
+        <w:rPr>
+          <w:lang w:val="en-US" w:eastAsia="de-CH"/>
+        </w:rPr>
+        <w:t xml:space="preserve"> use it only if you feel comfortable with.</w:t>
       </w:r>
     </w:p>
     <w:p>
@@ -2116,8 +2263,18 @@
         <w:rPr>
           <w:lang w:val="en-US" w:eastAsia="de-CH"/>
         </w:rPr>
-        <w:t>Moving a Tile Hud</w:t>
-      </w:r>
+        <w:t xml:space="preserve">Moving a Tile </w:t>
+      </w:r>
+      <w:proofErr w:type="spellStart"/>
+      <w:proofErr w:type="gramStart"/>
+      <w:r>
+        <w:rPr>
+          <w:lang w:val="en-US" w:eastAsia="de-CH"/>
+        </w:rPr>
+        <w:t>Hud</w:t>
+      </w:r>
+      <w:proofErr w:type="spellEnd"/>
+      <w:proofErr w:type="gramEnd"/>
     </w:p>
     <w:p>
       <w:pPr>
@@ -2248,17 +2405,7 @@
         <w:rPr>
           <w:lang w:val="en-US" w:eastAsia="de-CH"/>
         </w:rPr>
-        <w:t xml:space="preserve">Checkpoint Lapse Meter: </w:t>
-      </w:r>
-      <w:r>
-        <w:rPr>
-          <w:rFonts w:eastAsia="Times New Roman"/>
-          <w:color w:val="FF0000"/>
-          <w:sz w:val="16"/>
-          <w:szCs w:val="16"/>
-          <w:lang w:val="en-US" w:eastAsia="de-CH"/>
-        </w:rPr>
-        <w:t>(new V0.22)</w:t>
+        <w:t>Checkpoint Lapse Meter:</w:t>
       </w:r>
     </w:p>
     <w:p>
@@ -2276,7 +2423,35 @@
         <w:rPr>
           <w:lang w:val="en-US" w:eastAsia="de-CH"/>
         </w:rPr>
-        <w:t xml:space="preserve">Click one of the CP1..CP3 labels to start the meter, it shows the time elapsed and the distance from the trigger location (Lat/Lon Distance). The label turns </w:t>
+        <w:t>Click one of the CP1</w:t>
+      </w:r>
+      <w:proofErr w:type="gramStart"/>
+      <w:r>
+        <w:rPr>
+          <w:lang w:val="en-US" w:eastAsia="de-CH"/>
+        </w:rPr>
+        <w:t>..</w:t>
+      </w:r>
+      <w:proofErr w:type="gramEnd"/>
+      <w:r>
+        <w:rPr>
+          <w:lang w:val="en-US" w:eastAsia="de-CH"/>
+        </w:rPr>
+        <w:t>CP3 labels to start the meter, it shows the time elapsed and the distance from the trigger location (</w:t>
+      </w:r>
+      <w:proofErr w:type="spellStart"/>
+      <w:r>
+        <w:rPr>
+          <w:lang w:val="en-US" w:eastAsia="de-CH"/>
+        </w:rPr>
+        <w:t>Lat</w:t>
+      </w:r>
+      <w:proofErr w:type="spellEnd"/>
+      <w:r>
+        <w:rPr>
+          <w:lang w:val="en-US" w:eastAsia="de-CH"/>
+        </w:rPr>
+        <w:t xml:space="preserve">/Lon Distance). The label turns </w:t>
       </w:r>
       <w:r>
         <w:rPr>
@@ -2532,8 +2707,16 @@
         <w:rPr>
           <w:lang w:val="en-US" w:eastAsia="de-CH"/>
         </w:rPr>
-        <w:t>Type the profile name into the field of the topmost row (here Prop, Turboprop A, …)</w:t>
-      </w:r>
+        <w:t xml:space="preserve">Type the profile name into the field of the topmost row (here Prop, Turboprop </w:t>
+      </w:r>
+      <w:proofErr w:type="gramStart"/>
+      <w:r>
+        <w:rPr>
+          <w:lang w:val="en-US" w:eastAsia="de-CH"/>
+        </w:rPr>
+        <w:t>A, …)</w:t>
+      </w:r>
+      <w:proofErr w:type="gramEnd"/>
     </w:p>
     <w:p>
       <w:pPr>
@@ -2772,6 +2955,7 @@
         </w:rPr>
         <w:t xml:space="preserve">Select a </w:t>
       </w:r>
+      <w:proofErr w:type="spellStart"/>
       <w:r>
         <w:rPr>
           <w:b/>
@@ -2780,6 +2964,7 @@
         </w:rPr>
         <w:t>Fontsize</w:t>
       </w:r>
+      <w:proofErr w:type="spellEnd"/>
       <w:r>
         <w:rPr>
           <w:lang w:val="en-US" w:eastAsia="de-CH"/>
@@ -2911,42 +3096,6 @@
           <w:lang w:val="en-US" w:eastAsia="de-CH"/>
         </w:rPr>
         <w:t>14</w:t>
-      </w:r>
-      <w:r>
-        <w:rPr>
-          <w:lang w:val="en-US" w:eastAsia="de-CH"/>
-        </w:rPr>
-        <w:t xml:space="preserve"> </w:t>
-      </w:r>
-      <w:r>
-        <w:rPr>
-          <w:rFonts w:eastAsia="Times New Roman"/>
-          <w:color w:val="FF0000"/>
-          <w:sz w:val="16"/>
-          <w:szCs w:val="16"/>
-          <w:lang w:val="en-US" w:eastAsia="de-CH"/>
-        </w:rPr>
-        <w:t>(new V0.2</w:t>
-      </w:r>
-      <w:r>
-        <w:rPr>
-          <w:rFonts w:eastAsia="Times New Roman"/>
-          <w:color w:val="FF0000"/>
-          <w:sz w:val="16"/>
-          <w:szCs w:val="16"/>
-          <w:lang w:val="en-US" w:eastAsia="de-CH"/>
-        </w:rPr>
-        <w:t>3</w:t>
-      </w:r>
-      <w:r>
-        <w:rPr>
-          <w:rFonts w:eastAsia="Times New Roman"/>
-          <w:color w:val="FF0000"/>
-          <w:sz w:val="16"/>
-          <w:szCs w:val="16"/>
-          <w:lang w:val="en-US" w:eastAsia="de-CH"/>
-        </w:rPr>
-        <w:t>)</w:t>
       </w:r>
       <w:r>
         <w:rPr>
@@ -3068,13 +3217,86 @@
         <w:rPr>
           <w:lang w:val="en-US" w:eastAsia="de-CH"/>
         </w:rPr>
-        <w:t xml:space="preserve"> is a rectangle bound to the Alignment border, the size of the til</w:t>
+        <w:t xml:space="preserve"> is a rectangle bound to the </w:t>
+      </w:r>
+      <w:r>
+        <w:rPr>
+          <w:lang w:val="en-US" w:eastAsia="de-CH"/>
+        </w:rPr>
+        <w:t>a</w:t>
+      </w:r>
+      <w:r>
+        <w:rPr>
+          <w:lang w:val="en-US" w:eastAsia="de-CH"/>
+        </w:rPr>
+        <w:t>lignment border, the size of the til</w:t>
       </w:r>
       <w:r>
         <w:rPr>
           <w:lang w:val="en-US" w:eastAsia="de-CH"/>
         </w:rPr>
         <w:t>e will adapt to the items shown</w:t>
+      </w:r>
+      <w:r>
+        <w:rPr>
+          <w:lang w:val="en-US" w:eastAsia="de-CH"/>
+        </w:rPr>
+        <w:br/>
+      </w:r>
+      <w:r>
+        <w:rPr>
+          <w:u w:val="single"/>
+          <w:lang w:val="en-US" w:eastAsia="de-CH"/>
+        </w:rPr>
+        <w:t>Window</w:t>
+      </w:r>
+      <w:r>
+        <w:rPr>
+          <w:lang w:val="en-US" w:eastAsia="de-CH"/>
+        </w:rPr>
+        <w:t xml:space="preserve"> is similar to </w:t>
+      </w:r>
+      <w:r>
+        <w:rPr>
+          <w:lang w:val="en-US" w:eastAsia="de-CH"/>
+        </w:rPr>
+        <w:t>T</w:t>
+      </w:r>
+      <w:r>
+        <w:rPr>
+          <w:lang w:val="en-US" w:eastAsia="de-CH"/>
+        </w:rPr>
+        <w:t xml:space="preserve">ile however it can be moved freely to any position and screen </w:t>
+      </w:r>
+      <w:r>
+        <w:rPr>
+          <w:rFonts w:eastAsia="Times New Roman"/>
+          <w:color w:val="FF0000"/>
+          <w:sz w:val="16"/>
+          <w:szCs w:val="16"/>
+          <w:lang w:val="en-US" w:eastAsia="de-CH"/>
+        </w:rPr>
+        <w:t>(new V0.2</w:t>
+      </w:r>
+      <w:r>
+        <w:rPr>
+          <w:rFonts w:eastAsia="Times New Roman"/>
+          <w:color w:val="FF0000"/>
+          <w:sz w:val="16"/>
+          <w:szCs w:val="16"/>
+          <w:lang w:val="en-US" w:eastAsia="de-CH"/>
+        </w:rPr>
+        <w:t>7</w:t>
+      </w:r>
+      <w:r>
+        <w:rPr>
+          <w:rFonts w:eastAsia="Times New Roman"/>
+          <w:color w:val="FF0000"/>
+          <w:sz w:val="16"/>
+          <w:szCs w:val="16"/>
+          <w:lang w:val="en-US" w:eastAsia="de-CH"/>
+        </w:rPr>
+        <w:t>)</w:t>
       </w:r>
     </w:p>
     <w:p>
@@ -3119,42 +3341,6 @@
           <w:lang w:val="en-US" w:eastAsia="de-CH"/>
         </w:rPr>
         <w:t xml:space="preserve"> Font type</w:t>
-      </w:r>
-      <w:r>
-        <w:rPr>
-          <w:lang w:val="en-US" w:eastAsia="de-CH"/>
-        </w:rPr>
-        <w:t xml:space="preserve">  </w:t>
-      </w:r>
-      <w:r>
-        <w:rPr>
-          <w:rFonts w:eastAsia="Times New Roman"/>
-          <w:color w:val="FF0000"/>
-          <w:sz w:val="16"/>
-          <w:szCs w:val="16"/>
-          <w:lang w:val="en-US" w:eastAsia="de-CH"/>
-        </w:rPr>
-        <w:t>(new V0.2</w:t>
-      </w:r>
-      <w:r>
-        <w:rPr>
-          <w:rFonts w:eastAsia="Times New Roman"/>
-          <w:color w:val="FF0000"/>
-          <w:sz w:val="16"/>
-          <w:szCs w:val="16"/>
-          <w:lang w:val="en-US" w:eastAsia="de-CH"/>
-        </w:rPr>
-        <w:t>5</w:t>
-      </w:r>
-      <w:r>
-        <w:rPr>
-          <w:rFonts w:eastAsia="Times New Roman"/>
-          <w:color w:val="FF0000"/>
-          <w:sz w:val="16"/>
-          <w:szCs w:val="16"/>
-          <w:lang w:val="en-US" w:eastAsia="de-CH"/>
-        </w:rPr>
-        <w:t>)</w:t>
       </w:r>
     </w:p>
     <w:p>
@@ -3527,8 +3713,16 @@
         <w:rPr>
           <w:lang w:val="en-US" w:eastAsia="de-CH"/>
         </w:rPr>
-        <w:t xml:space="preserve"> in the Hud</w:t>
-      </w:r>
+        <w:t xml:space="preserve"> in the </w:t>
+      </w:r>
+      <w:proofErr w:type="spellStart"/>
+      <w:r>
+        <w:rPr>
+          <w:lang w:val="en-US" w:eastAsia="de-CH"/>
+        </w:rPr>
+        <w:t>Hud</w:t>
+      </w:r>
+      <w:proofErr w:type="spellEnd"/>
     </w:p>
     <w:p>
       <w:pPr>
@@ -3558,7 +3752,21 @@
         <w:rPr>
           <w:lang w:val="en-US" w:eastAsia="de-CH"/>
         </w:rPr>
-        <w:t xml:space="preserve"> background color (e.g -GPS- above)</w:t>
+        <w:t xml:space="preserve"> background color (</w:t>
+      </w:r>
+      <w:proofErr w:type="spellStart"/>
+      <w:r>
+        <w:rPr>
+          <w:lang w:val="en-US" w:eastAsia="de-CH"/>
+        </w:rPr>
+        <w:t>e.g</w:t>
+      </w:r>
+      <w:proofErr w:type="spellEnd"/>
+      <w:r>
+        <w:rPr>
+          <w:lang w:val="en-US" w:eastAsia="de-CH"/>
+        </w:rPr>
+        <w:t xml:space="preserve"> -GPS- above)</w:t>
       </w:r>
     </w:p>
     <w:p>
@@ -3721,7 +3929,21 @@
         <w:rPr>
           <w:lang w:val="en-US" w:eastAsia="de-CH"/>
         </w:rPr>
-        <w:t>The window will close and the Hud is rebuilt according to the profile</w:t>
+        <w:t xml:space="preserve">The window will close and the </w:t>
+      </w:r>
+      <w:proofErr w:type="spellStart"/>
+      <w:r>
+        <w:rPr>
+          <w:lang w:val="en-US" w:eastAsia="de-CH"/>
+        </w:rPr>
+        <w:t>Hud</w:t>
+      </w:r>
+      <w:proofErr w:type="spellEnd"/>
+      <w:r>
+        <w:rPr>
+          <w:lang w:val="en-US" w:eastAsia="de-CH"/>
+        </w:rPr>
+        <w:t xml:space="preserve"> is rebuilt according to the profile</w:t>
       </w:r>
     </w:p>
     <w:p>
@@ -3799,6 +4021,7 @@
           <w:lang w:val="en-US" w:eastAsia="de-CH"/>
         </w:rPr>
       </w:pPr>
+      <w:proofErr w:type="spellStart"/>
       <w:r>
         <w:rPr>
           <w:b/>
@@ -3827,6 +4050,7 @@
         </w:rPr>
         <w:t>ate</w:t>
       </w:r>
+      <w:proofErr w:type="spellEnd"/>
       <w:r>
         <w:rPr>
           <w:b/>
@@ -3838,7 +4062,7 @@
         <w:rPr>
           <w:lang w:val="en-US" w:eastAsia="de-CH"/>
         </w:rPr>
-        <w:t xml:space="preserve"> : the current Sim Rate factor – if not x1 it is shown with </w:t>
+        <w:t xml:space="preserve">: the current Sim Rate factor – if not x1 it is shown with </w:t>
       </w:r>
       <w:r>
         <w:rPr>
@@ -3873,6 +4097,34 @@
           <w:lang w:val="en-US" w:eastAsia="de-CH"/>
         </w:rPr>
         <w:t>: the aircraft ID</w:t>
+      </w:r>
+    </w:p>
+    <w:p>
+      <w:pPr>
+        <w:spacing w:after="80"/>
+        <w:rPr>
+          <w:lang w:val="en-US" w:eastAsia="de-CH"/>
+        </w:rPr>
+      </w:pPr>
+      <w:r>
+        <w:rPr>
+          <w:b/>
+          <w:lang w:val="en-US" w:eastAsia="de-CH"/>
+        </w:rPr>
+        <w:t>Time</w:t>
+      </w:r>
+      <w:r>
+        <w:rPr>
+          <w:lang w:val="en-US" w:eastAsia="de-CH"/>
+        </w:rPr>
+        <w:t>: the current Sim Time</w:t>
+      </w:r>
+      <w:r>
+        <w:rPr>
+          <w:rFonts w:eastAsia="Times New Roman"/>
+          <w:lang w:val="en-US" w:eastAsia="de-CH"/>
+        </w:rPr>
+        <w:t xml:space="preserve"> </w:t>
       </w:r>
       <w:r>
         <w:rPr>
@@ -3882,7 +4134,7 @@
           <w:szCs w:val="16"/>
           <w:lang w:val="en-US" w:eastAsia="de-CH"/>
         </w:rPr>
-        <w:t xml:space="preserve"> </w:t>
+        <w:t>(new V0.2</w:t>
       </w:r>
       <w:r>
         <w:rPr>
@@ -3892,7 +4144,7 @@
           <w:szCs w:val="16"/>
           <w:lang w:val="en-US" w:eastAsia="de-CH"/>
         </w:rPr>
-        <w:t>(new V0.2</w:t>
+        <w:t>7</w:t>
       </w:r>
       <w:r>
         <w:rPr>
@@ -3902,7 +4154,152 @@
           <w:szCs w:val="16"/>
           <w:lang w:val="en-US" w:eastAsia="de-CH"/>
         </w:rPr>
-        <w:t>3</w:t>
+        <w:t>)</w:t>
+      </w:r>
+    </w:p>
+    <w:p>
+      <w:pPr>
+        <w:spacing w:after="80"/>
+        <w:rPr>
+          <w:lang w:val="en-US" w:eastAsia="de-CH"/>
+        </w:rPr>
+      </w:pPr>
+      <w:r>
+        <w:rPr>
+          <w:b/>
+          <w:lang w:val="en-US" w:eastAsia="de-CH"/>
+        </w:rPr>
+        <w:t>E-</w:t>
+      </w:r>
+      <w:r>
+        <w:rPr>
+          <w:lang w:val="en-US" w:eastAsia="de-CH"/>
+        </w:rPr>
+        <w:t xml:space="preserve">, </w:t>
+      </w:r>
+      <w:r>
+        <w:rPr>
+          <w:b/>
+          <w:lang w:val="en-US" w:eastAsia="de-CH"/>
+        </w:rPr>
+        <w:t>R-</w:t>
+      </w:r>
+      <w:r>
+        <w:rPr>
+          <w:lang w:val="en-US" w:eastAsia="de-CH"/>
+        </w:rPr>
+        <w:t xml:space="preserve">, </w:t>
+      </w:r>
+      <w:r>
+        <w:rPr>
+          <w:b/>
+          <w:lang w:val="en-US" w:eastAsia="de-CH"/>
+        </w:rPr>
+        <w:t>A-Trim</w:t>
+      </w:r>
+      <w:r>
+        <w:rPr>
+          <w:lang w:val="en-US" w:eastAsia="de-CH"/>
+        </w:rPr>
+        <w:t>: Elevator, Rudder, Aileron Trim % values +- deflection</w:t>
+      </w:r>
+      <w:r>
+        <w:rPr>
+          <w:lang w:val="en-US" w:eastAsia="de-CH"/>
+        </w:rPr>
+        <w:t xml:space="preserve"> (click the label to Zero Trim)</w:t>
+      </w:r>
+    </w:p>
+    <w:p>
+      <w:pPr>
+        <w:spacing w:after="80"/>
+        <w:rPr>
+          <w:lang w:val="en-US" w:eastAsia="de-CH"/>
+        </w:rPr>
+      </w:pPr>
+      <w:r>
+        <w:rPr>
+          <w:b/>
+          <w:lang w:val="en-US" w:eastAsia="de-CH"/>
+        </w:rPr>
+        <w:t>A</w:t>
+      </w:r>
+      <w:r>
+        <w:rPr>
+          <w:b/>
+          <w:lang w:val="en-US" w:eastAsia="de-CH"/>
+        </w:rPr>
+        <w:t>-</w:t>
+      </w:r>
+      <w:proofErr w:type="spellStart"/>
+      <w:r>
+        <w:rPr>
+          <w:b/>
+          <w:lang w:val="en-US" w:eastAsia="de-CH"/>
+        </w:rPr>
+        <w:t>ET</w:t>
+      </w:r>
+      <w:r>
+        <w:rPr>
+          <w:b/>
+          <w:lang w:val="en-US" w:eastAsia="de-CH"/>
+        </w:rPr>
+        <w:t>rim</w:t>
+      </w:r>
+      <w:proofErr w:type="spellEnd"/>
+      <w:r>
+        <w:rPr>
+          <w:lang w:val="en-US" w:eastAsia="de-CH"/>
+        </w:rPr>
+        <w:t>: Elevator Trim % value with clickable Auto Elevator Trim</w:t>
+      </w:r>
+    </w:p>
+    <w:p>
+      <w:pPr>
+        <w:spacing w:after="80"/>
+        <w:rPr>
+          <w:rFonts w:eastAsia="Times New Roman"/>
+          <w:lang w:val="en-US" w:eastAsia="de-CH"/>
+        </w:rPr>
+      </w:pPr>
+      <w:r>
+        <w:rPr>
+          <w:rFonts w:eastAsia="Times New Roman"/>
+          <w:b/>
+          <w:lang w:val="en-US" w:eastAsia="de-CH"/>
+        </w:rPr>
+        <w:t>OAT</w:t>
+      </w:r>
+      <w:r>
+        <w:rPr>
+          <w:rFonts w:eastAsia="Times New Roman"/>
+          <w:lang w:val="en-US" w:eastAsia="de-CH"/>
+        </w:rPr>
+        <w:t>: Outside Air Temperature (only in °C – sorry…)</w:t>
+      </w:r>
+    </w:p>
+    <w:p>
+      <w:pPr>
+        <w:spacing w:after="80"/>
+        <w:rPr>
+          <w:rFonts w:eastAsia="Times New Roman"/>
+          <w:lang w:val="en-US" w:eastAsia="de-CH"/>
+        </w:rPr>
+      </w:pPr>
+      <w:r>
+        <w:rPr>
+          <w:rFonts w:eastAsia="Times New Roman"/>
+          <w:b/>
+          <w:lang w:val="en-US" w:eastAsia="de-CH"/>
+        </w:rPr>
+        <w:t>VIS</w:t>
+      </w:r>
+      <w:r>
+        <w:rPr>
+          <w:rFonts w:eastAsia="Times New Roman"/>
+          <w:lang w:val="en-US" w:eastAsia="de-CH"/>
+        </w:rPr>
+        <w:t xml:space="preserve">: Visibility nm </w:t>
       </w:r>
       <w:r>
         <w:rPr>
@@ -3912,60 +4309,7 @@
           <w:szCs w:val="16"/>
           <w:lang w:val="en-US" w:eastAsia="de-CH"/>
         </w:rPr>
-        <w:t>)</w:t>
-      </w:r>
-    </w:p>
-    <w:p>
-      <w:pPr>
-        <w:spacing w:after="80"/>
-        <w:rPr>
-          <w:lang w:val="en-US" w:eastAsia="de-CH"/>
-        </w:rPr>
-      </w:pPr>
-      <w:r>
-        <w:rPr>
-          <w:b/>
-          <w:lang w:val="en-US" w:eastAsia="de-CH"/>
-        </w:rPr>
-        <w:t>E-</w:t>
-      </w:r>
-      <w:r>
-        <w:rPr>
-          <w:lang w:val="en-US" w:eastAsia="de-CH"/>
-        </w:rPr>
-        <w:t xml:space="preserve">, </w:t>
-      </w:r>
-      <w:r>
-        <w:rPr>
-          <w:b/>
-          <w:lang w:val="en-US" w:eastAsia="de-CH"/>
-        </w:rPr>
-        <w:t>R-</w:t>
-      </w:r>
-      <w:r>
-        <w:rPr>
-          <w:lang w:val="en-US" w:eastAsia="de-CH"/>
-        </w:rPr>
-        <w:t xml:space="preserve">, </w:t>
-      </w:r>
-      <w:r>
-        <w:rPr>
-          <w:b/>
-          <w:lang w:val="en-US" w:eastAsia="de-CH"/>
-        </w:rPr>
-        <w:t>A-Trim</w:t>
-      </w:r>
-      <w:r>
-        <w:rPr>
-          <w:lang w:val="en-US" w:eastAsia="de-CH"/>
-        </w:rPr>
-        <w:t>: Elevator, Rudder, Aileron Trim % values +- deflection</w:t>
-      </w:r>
-      <w:r>
-        <w:rPr>
-          <w:lang w:val="en-US" w:eastAsia="de-CH"/>
-        </w:rPr>
-        <w:t xml:space="preserve"> (click the label to Zero Trim </w:t>
+        <w:t>(new V0.2</w:t>
       </w:r>
       <w:r>
         <w:rPr>
@@ -3975,55 +4319,7 @@
           <w:szCs w:val="16"/>
           <w:lang w:val="en-US" w:eastAsia="de-CH"/>
         </w:rPr>
-        <w:t>(new V0.22)</w:t>
-      </w:r>
-      <w:r>
-        <w:rPr>
-          <w:lang w:val="en-US" w:eastAsia="de-CH"/>
-        </w:rPr>
-        <w:t>)</w:t>
-      </w:r>
-    </w:p>
-    <w:p>
-      <w:pPr>
-        <w:spacing w:after="80"/>
-        <w:rPr>
-          <w:lang w:val="en-US" w:eastAsia="de-CH"/>
-        </w:rPr>
-      </w:pPr>
-      <w:r>
-        <w:rPr>
-          <w:b/>
-          <w:lang w:val="en-US" w:eastAsia="de-CH"/>
-        </w:rPr>
-        <w:t>A</w:t>
-      </w:r>
-      <w:r>
-        <w:rPr>
-          <w:b/>
-          <w:lang w:val="en-US" w:eastAsia="de-CH"/>
-        </w:rPr>
-        <w:t>-</w:t>
-      </w:r>
-      <w:r>
-        <w:rPr>
-          <w:b/>
-          <w:lang w:val="en-US" w:eastAsia="de-CH"/>
-        </w:rPr>
-        <w:t>ET</w:t>
-      </w:r>
-      <w:r>
-        <w:rPr>
-          <w:b/>
-          <w:lang w:val="en-US" w:eastAsia="de-CH"/>
-        </w:rPr>
-        <w:t>rim</w:t>
-      </w:r>
-      <w:r>
-        <w:rPr>
-          <w:lang w:val="en-US" w:eastAsia="de-CH"/>
-        </w:rPr>
-        <w:t xml:space="preserve">: Elevator Trim % value with clickable Auto Elevator Trim </w:t>
+        <w:t>7</w:t>
       </w:r>
       <w:r>
         <w:rPr>
@@ -4033,27 +4329,7 @@
           <w:szCs w:val="16"/>
           <w:lang w:val="en-US" w:eastAsia="de-CH"/>
         </w:rPr>
-        <w:t>(</w:t>
-      </w:r>
-      <w:r>
-        <w:rPr>
-          <w:rFonts w:eastAsia="Times New Roman"/>
-          <w:color w:val="FF0000"/>
-          <w:sz w:val="16"/>
-          <w:szCs w:val="16"/>
-          <w:lang w:val="en-US" w:eastAsia="de-CH"/>
-        </w:rPr>
-        <w:t>separate item in</w:t>
-      </w:r>
-      <w:r>
-        <w:rPr>
-          <w:rFonts w:eastAsia="Times New Roman"/>
-          <w:color w:val="FF0000"/>
-          <w:sz w:val="16"/>
-          <w:szCs w:val="16"/>
-          <w:lang w:val="en-US" w:eastAsia="de-CH"/>
-        </w:rPr>
-        <w:t xml:space="preserve"> V0.22)</w:t>
+        <w:t>)</w:t>
       </w:r>
     </w:p>
     <w:p>
@@ -4070,14 +4346,30 @@
           <w:b/>
           <w:lang w:val="en-US" w:eastAsia="de-CH"/>
         </w:rPr>
-        <w:t>OAT</w:t>
-      </w:r>
-      <w:r>
-        <w:rPr>
-          <w:rFonts w:eastAsia="Times New Roman"/>
-          <w:lang w:val="en-US" w:eastAsia="de-CH"/>
-        </w:rPr>
-        <w:t>: Outside Air Temperature (only in °C – sorry…)</w:t>
+        <w:t>BARO</w:t>
+      </w:r>
+      <w:r>
+        <w:rPr>
+          <w:rFonts w:eastAsia="Times New Roman"/>
+          <w:lang w:val="en-US" w:eastAsia="de-CH"/>
+        </w:rPr>
+        <w:t xml:space="preserve">: Setting is available as </w:t>
+      </w:r>
+      <w:proofErr w:type="spellStart"/>
+      <w:r>
+        <w:rPr>
+          <w:rFonts w:eastAsia="Times New Roman"/>
+          <w:lang w:val="en-US" w:eastAsia="de-CH"/>
+        </w:rPr>
+        <w:t>InHg</w:t>
+      </w:r>
+      <w:proofErr w:type="spellEnd"/>
+      <w:r>
+        <w:rPr>
+          <w:rFonts w:eastAsia="Times New Roman"/>
+          <w:lang w:val="en-US" w:eastAsia="de-CH"/>
+        </w:rPr>
+        <w:t xml:space="preserve"> or HPA – chose one that fits the needs</w:t>
       </w:r>
     </w:p>
     <w:p>
@@ -4094,15 +4386,75 @@
           <w:b/>
           <w:lang w:val="en-US" w:eastAsia="de-CH"/>
         </w:rPr>
-        <w:t>BARO</w:t>
-      </w:r>
-      <w:r>
-        <w:rPr>
-          <w:rFonts w:eastAsia="Times New Roman"/>
-          <w:lang w:val="en-US" w:eastAsia="de-CH"/>
-        </w:rPr>
-        <w:t>: Setting is available as InHg or HPA – chose one that fits the needs</w:t>
-      </w:r>
+        <w:t>WIND</w:t>
+      </w:r>
+      <w:r>
+        <w:rPr>
+          <w:rFonts w:eastAsia="Times New Roman"/>
+          <w:lang w:val="en-US" w:eastAsia="de-CH"/>
+        </w:rPr>
+        <w:t>: Setting is available as Dir</w:t>
+      </w:r>
+      <w:r>
+        <w:rPr>
+          <w:rFonts w:eastAsia="Times New Roman"/>
+          <w:lang w:val="en-US" w:eastAsia="de-CH"/>
+        </w:rPr>
+        <w:t>° @ S</w:t>
+      </w:r>
+      <w:r>
+        <w:rPr>
+          <w:rFonts w:eastAsia="Times New Roman"/>
+          <w:lang w:val="en-US" w:eastAsia="de-CH"/>
+        </w:rPr>
+        <w:t xml:space="preserve">peed </w:t>
+      </w:r>
+      <w:proofErr w:type="spellStart"/>
+      <w:r>
+        <w:rPr>
+          <w:rFonts w:eastAsia="Times New Roman"/>
+          <w:lang w:val="en-US" w:eastAsia="de-CH"/>
+        </w:rPr>
+        <w:t>k</w:t>
+      </w:r>
+      <w:r>
+        <w:rPr>
+          <w:rFonts w:eastAsia="Times New Roman"/>
+          <w:lang w:val="en-US" w:eastAsia="de-CH"/>
+        </w:rPr>
+        <w:t>t</w:t>
+      </w:r>
+      <w:proofErr w:type="spellEnd"/>
+      <w:r>
+        <w:rPr>
+          <w:rFonts w:eastAsia="Times New Roman"/>
+          <w:lang w:val="en-US" w:eastAsia="de-CH"/>
+        </w:rPr>
+        <w:t xml:space="preserve"> or Cross</w:t>
+      </w:r>
+      <w:r>
+        <w:rPr>
+          <w:rFonts w:eastAsia="Times New Roman"/>
+          <w:lang w:val="en-US" w:eastAsia="de-CH"/>
+        </w:rPr>
+        <w:t>-</w:t>
+      </w:r>
+      <w:r>
+        <w:rPr>
+          <w:rFonts w:eastAsia="Times New Roman"/>
+          <w:lang w:val="en-US" w:eastAsia="de-CH"/>
+        </w:rPr>
+        <w:t xml:space="preserve"> / Head-Tail Wind </w:t>
+      </w:r>
+      <w:proofErr w:type="spellStart"/>
+      <w:r>
+        <w:rPr>
+          <w:rFonts w:eastAsia="Times New Roman"/>
+          <w:lang w:val="en-US" w:eastAsia="de-CH"/>
+        </w:rPr>
+        <w:t>kt</w:t>
+      </w:r>
+      <w:proofErr w:type="spellEnd"/>
     </w:p>
     <w:p>
       <w:pPr>
@@ -4112,102 +4464,7 @@
           <w:lang w:val="en-US" w:eastAsia="de-CH"/>
         </w:rPr>
       </w:pPr>
-      <w:r>
-        <w:rPr>
-          <w:rFonts w:eastAsia="Times New Roman"/>
-          <w:b/>
-          <w:lang w:val="en-US" w:eastAsia="de-CH"/>
-        </w:rPr>
-        <w:t>WIND</w:t>
-      </w:r>
-      <w:r>
-        <w:rPr>
-          <w:rFonts w:eastAsia="Times New Roman"/>
-          <w:lang w:val="en-US" w:eastAsia="de-CH"/>
-        </w:rPr>
-        <w:t>: Setting is available as Dir</w:t>
-      </w:r>
-      <w:r>
-        <w:rPr>
-          <w:rFonts w:eastAsia="Times New Roman"/>
-          <w:lang w:val="en-US" w:eastAsia="de-CH"/>
-        </w:rPr>
-        <w:t>° @ S</w:t>
-      </w:r>
-      <w:r>
-        <w:rPr>
-          <w:rFonts w:eastAsia="Times New Roman"/>
-          <w:lang w:val="en-US" w:eastAsia="de-CH"/>
-        </w:rPr>
-        <w:t xml:space="preserve">peed </w:t>
-      </w:r>
-      <w:r>
-        <w:rPr>
-          <w:rFonts w:eastAsia="Times New Roman"/>
-          <w:lang w:val="en-US" w:eastAsia="de-CH"/>
-        </w:rPr>
-        <w:t>k</w:t>
-      </w:r>
-      <w:r>
-        <w:rPr>
-          <w:rFonts w:eastAsia="Times New Roman"/>
-          <w:lang w:val="en-US" w:eastAsia="de-CH"/>
-        </w:rPr>
-        <w:t>t or Cross</w:t>
-      </w:r>
-      <w:r>
-        <w:rPr>
-          <w:rFonts w:eastAsia="Times New Roman"/>
-          <w:lang w:val="en-US" w:eastAsia="de-CH"/>
-        </w:rPr>
-        <w:t>-</w:t>
-      </w:r>
-      <w:r>
-        <w:rPr>
-          <w:rFonts w:eastAsia="Times New Roman"/>
-          <w:lang w:val="en-US" w:eastAsia="de-CH"/>
-        </w:rPr>
-        <w:t xml:space="preserve"> / Head-Tail Wind kt </w:t>
-      </w:r>
-      <w:r>
-        <w:rPr>
-          <w:rFonts w:eastAsia="Times New Roman"/>
-          <w:color w:val="FF0000"/>
-          <w:sz w:val="16"/>
-          <w:szCs w:val="16"/>
-          <w:lang w:val="en-US" w:eastAsia="de-CH"/>
-        </w:rPr>
-        <w:t>(new V0.2</w:t>
-      </w:r>
-      <w:r>
-        <w:rPr>
-          <w:rFonts w:eastAsia="Times New Roman"/>
-          <w:color w:val="FF0000"/>
-          <w:sz w:val="16"/>
-          <w:szCs w:val="16"/>
-          <w:lang w:val="en-US" w:eastAsia="de-CH"/>
-        </w:rPr>
-        <w:t>5</w:t>
-      </w:r>
-      <w:r>
-        <w:rPr>
-          <w:rFonts w:eastAsia="Times New Roman"/>
-          <w:color w:val="FF0000"/>
-          <w:sz w:val="16"/>
-          <w:szCs w:val="16"/>
-          <w:lang w:val="en-US" w:eastAsia="de-CH"/>
-        </w:rPr>
-        <w:t>)</w:t>
-      </w:r>
-    </w:p>
-    <w:p>
-      <w:pPr>
-        <w:spacing w:after="80"/>
-        <w:rPr>
-          <w:rFonts w:eastAsia="Times New Roman"/>
-          <w:lang w:val="en-US" w:eastAsia="de-CH"/>
-        </w:rPr>
-      </w:pPr>
+      <w:proofErr w:type="spellStart"/>
       <w:r>
         <w:rPr>
           <w:rFonts w:eastAsia="Times New Roman"/>
@@ -4216,52 +4473,13 @@
         </w:rPr>
         <w:t>AoA</w:t>
       </w:r>
+      <w:proofErr w:type="spellEnd"/>
       <w:r>
         <w:rPr>
           <w:rFonts w:eastAsia="Times New Roman"/>
           <w:lang w:val="en-US" w:eastAsia="de-CH"/>
         </w:rPr>
         <w:t>: Angle of attack degrees</w:t>
-      </w:r>
-      <w:r>
-        <w:rPr>
-          <w:rFonts w:eastAsia="Times New Roman"/>
-          <w:color w:val="FF0000"/>
-          <w:sz w:val="16"/>
-          <w:szCs w:val="16"/>
-          <w:lang w:val="en-US" w:eastAsia="de-CH"/>
-        </w:rPr>
-        <w:t xml:space="preserve"> </w:t>
-      </w:r>
-      <w:r>
-        <w:rPr>
-          <w:rFonts w:eastAsia="Times New Roman"/>
-          <w:color w:val="FF0000"/>
-          <w:sz w:val="16"/>
-          <w:szCs w:val="16"/>
-          <w:lang w:val="en-US" w:eastAsia="de-CH"/>
-        </w:rPr>
-        <w:t>(new V0.2</w:t>
-      </w:r>
-      <w:r>
-        <w:rPr>
-          <w:rFonts w:eastAsia="Times New Roman"/>
-          <w:color w:val="FF0000"/>
-          <w:sz w:val="16"/>
-          <w:szCs w:val="16"/>
-          <w:lang w:val="en-US" w:eastAsia="de-CH"/>
-        </w:rPr>
-        <w:t>3</w:t>
-      </w:r>
-      <w:r>
-        <w:rPr>
-          <w:rFonts w:eastAsia="Times New Roman"/>
-          <w:color w:val="FF0000"/>
-          <w:sz w:val="16"/>
-          <w:szCs w:val="16"/>
-          <w:lang w:val="en-US" w:eastAsia="de-CH"/>
-        </w:rPr>
-        <w:t>)</w:t>
       </w:r>
     </w:p>
     <w:p>
@@ -4343,7 +4561,15 @@
           <w:rFonts w:eastAsia="Times New Roman"/>
           <w:lang w:val="en-US" w:eastAsia="de-CH"/>
         </w:rPr>
-        <w:t>: Parking Brake indication - Set:</w:t>
+        <w:t>: Parking Brake indication - Set</w:t>
+      </w:r>
+      <w:proofErr w:type="gramStart"/>
+      <w:r>
+        <w:rPr>
+          <w:rFonts w:eastAsia="Times New Roman"/>
+          <w:lang w:val="en-US" w:eastAsia="de-CH"/>
+        </w:rPr>
+        <w:t>:</w:t>
       </w:r>
       <w:r>
         <w:rPr>
@@ -4354,6 +4580,7 @@
         </w:rPr>
         <w:t></w:t>
       </w:r>
+      <w:proofErr w:type="gramEnd"/>
       <w:r>
         <w:rPr>
           <w:rFonts w:ascii="Wingdings" w:hAnsi="Wingdings" w:cs="Wingdings"/>
@@ -4476,7 +4703,39 @@
           <w:rFonts w:eastAsia="Times New Roman"/>
           <w:lang w:val="en-US" w:eastAsia="de-CH"/>
         </w:rPr>
-        <w:t xml:space="preserve">: Engine torque value is available as ft/lb or % – chose one that fits the needs </w:t>
+        <w:t xml:space="preserve">: Engine torque value is available as </w:t>
+      </w:r>
+      <w:proofErr w:type="spellStart"/>
+      <w:r>
+        <w:rPr>
+          <w:rFonts w:eastAsia="Times New Roman"/>
+          <w:lang w:val="en-US" w:eastAsia="de-CH"/>
+        </w:rPr>
+        <w:t>ft</w:t>
+      </w:r>
+      <w:proofErr w:type="spellEnd"/>
+      <w:r>
+        <w:rPr>
+          <w:rFonts w:eastAsia="Times New Roman"/>
+          <w:lang w:val="en-US" w:eastAsia="de-CH"/>
+        </w:rPr>
+        <w:t>/</w:t>
+      </w:r>
+      <w:proofErr w:type="spellStart"/>
+      <w:r>
+        <w:rPr>
+          <w:rFonts w:eastAsia="Times New Roman"/>
+          <w:lang w:val="en-US" w:eastAsia="de-CH"/>
+        </w:rPr>
+        <w:t>lb</w:t>
+      </w:r>
+      <w:proofErr w:type="spellEnd"/>
+      <w:r>
+        <w:rPr>
+          <w:rFonts w:eastAsia="Times New Roman"/>
+          <w:lang w:val="en-US" w:eastAsia="de-CH"/>
+        </w:rPr>
+        <w:t xml:space="preserve"> or % – chose one that fits the needs </w:t>
       </w:r>
     </w:p>
     <w:p>
@@ -4620,7 +4879,300 @@
           <w:rFonts w:eastAsia="Times New Roman"/>
           <w:lang w:val="en-US" w:eastAsia="de-CH"/>
         </w:rPr>
-        <w:t xml:space="preserve">: Manifold Pressure inHg </w:t>
+        <w:t xml:space="preserve">: Manifold Pressure </w:t>
+      </w:r>
+      <w:proofErr w:type="spellStart"/>
+      <w:r>
+        <w:rPr>
+          <w:rFonts w:eastAsia="Times New Roman"/>
+          <w:lang w:val="en-US" w:eastAsia="de-CH"/>
+        </w:rPr>
+        <w:t>inHg</w:t>
+      </w:r>
+      <w:proofErr w:type="spellEnd"/>
+    </w:p>
+    <w:p>
+      <w:pPr>
+        <w:spacing w:after="80"/>
+        <w:rPr>
+          <w:rFonts w:eastAsia="Times New Roman"/>
+          <w:lang w:val="en-US" w:eastAsia="de-CH"/>
+        </w:rPr>
+      </w:pPr>
+      <w:r>
+        <w:rPr>
+          <w:rFonts w:eastAsia="Times New Roman"/>
+          <w:b/>
+          <w:lang w:val="en-US" w:eastAsia="de-CH"/>
+        </w:rPr>
+        <w:t>FFLOW</w:t>
+      </w:r>
+      <w:r>
+        <w:rPr>
+          <w:rFonts w:eastAsia="Times New Roman"/>
+          <w:lang w:val="en-US" w:eastAsia="de-CH"/>
+        </w:rPr>
+        <w:t>: Fuel Flow value is available as pounds per hour or gallons per hour – chose one that fits the needs</w:t>
+      </w:r>
+    </w:p>
+    <w:p>
+      <w:pPr>
+        <w:spacing w:after="80"/>
+        <w:rPr>
+          <w:rFonts w:eastAsia="Times New Roman"/>
+          <w:lang w:val="en-US" w:eastAsia="de-CH"/>
+        </w:rPr>
+      </w:pPr>
+      <w:r>
+        <w:rPr>
+          <w:rFonts w:eastAsia="Times New Roman"/>
+          <w:b/>
+          <w:lang w:val="en-US" w:eastAsia="de-CH"/>
+        </w:rPr>
+        <w:t>F</w:t>
+      </w:r>
+      <w:r>
+        <w:rPr>
+          <w:rFonts w:eastAsia="Times New Roman"/>
+          <w:b/>
+          <w:lang w:val="en-US" w:eastAsia="de-CH"/>
+        </w:rPr>
+        <w:t>-LR</w:t>
+      </w:r>
+      <w:r>
+        <w:rPr>
+          <w:rFonts w:eastAsia="Times New Roman"/>
+          <w:lang w:val="en-US" w:eastAsia="de-CH"/>
+        </w:rPr>
+        <w:t>: Fuel quantity Left / Right as gallons (only gal available)</w:t>
+      </w:r>
+    </w:p>
+    <w:p>
+      <w:pPr>
+        <w:spacing w:after="80"/>
+        <w:rPr>
+          <w:rFonts w:eastAsia="Times New Roman"/>
+          <w:lang w:val="en-US" w:eastAsia="de-CH"/>
+        </w:rPr>
+      </w:pPr>
+      <w:r>
+        <w:rPr>
+          <w:rFonts w:eastAsia="Times New Roman"/>
+          <w:b/>
+          <w:lang w:val="en-US" w:eastAsia="de-CH"/>
+        </w:rPr>
+        <w:t>F</w:t>
+      </w:r>
+      <w:r>
+        <w:rPr>
+          <w:rFonts w:eastAsia="Times New Roman"/>
+          <w:b/>
+          <w:lang w:val="en-US" w:eastAsia="de-CH"/>
+        </w:rPr>
+        <w:t>-TOT</w:t>
+      </w:r>
+      <w:r>
+        <w:rPr>
+          <w:rFonts w:eastAsia="Times New Roman"/>
+          <w:lang w:val="en-US" w:eastAsia="de-CH"/>
+        </w:rPr>
+        <w:t>: Fuel quantity Total as gallons (only gal available)</w:t>
+      </w:r>
+    </w:p>
+    <w:p>
+      <w:pPr>
+        <w:pStyle w:val="KeinLeerraum"/>
+        <w:rPr>
+          <w:lang w:val="en-US" w:eastAsia="de-CH"/>
+        </w:rPr>
+      </w:pPr>
+    </w:p>
+    <w:p>
+      <w:pPr>
+        <w:spacing w:after="80"/>
+        <w:rPr>
+          <w:rFonts w:eastAsia="Times New Roman"/>
+          <w:lang w:val="en-US" w:eastAsia="de-CH"/>
+        </w:rPr>
+      </w:pPr>
+      <w:r>
+        <w:rPr>
+          <w:rFonts w:eastAsia="Times New Roman"/>
+          <w:b/>
+          <w:lang w:val="en-US" w:eastAsia="de-CH"/>
+        </w:rPr>
+        <w:t>-GPS-</w:t>
+      </w:r>
+      <w:r>
+        <w:rPr>
+          <w:rFonts w:eastAsia="Times New Roman"/>
+          <w:lang w:val="en-US" w:eastAsia="de-CH"/>
+        </w:rPr>
+        <w:t xml:space="preserve"> Shows the previous and next Waypoint if a flight plan is active</w:t>
+      </w:r>
+    </w:p>
+    <w:p>
+      <w:pPr>
+        <w:spacing w:after="80"/>
+        <w:rPr>
+          <w:rFonts w:eastAsia="Times New Roman"/>
+          <w:lang w:val="en-US" w:eastAsia="de-CH"/>
+        </w:rPr>
+      </w:pPr>
+      <w:r>
+        <w:rPr>
+          <w:rFonts w:eastAsia="Times New Roman"/>
+          <w:lang w:val="en-US" w:eastAsia="de-CH"/>
+        </w:rPr>
+        <w:t xml:space="preserve">WYP </w:t>
+      </w:r>
+      <w:r>
+        <w:rPr>
+          <w:rFonts w:eastAsia="Times New Roman"/>
+          <w:b/>
+          <w:lang w:val="en-US" w:eastAsia="de-CH"/>
+        </w:rPr>
+        <w:t>DIST</w:t>
+      </w:r>
+      <w:r>
+        <w:rPr>
+          <w:rFonts w:eastAsia="Times New Roman"/>
+          <w:lang w:val="en-US" w:eastAsia="de-CH"/>
+        </w:rPr>
+        <w:t xml:space="preserve"> shows the GPS Distance to the next Waypoint </w:t>
+      </w:r>
+    </w:p>
+    <w:p>
+      <w:pPr>
+        <w:spacing w:after="80"/>
+        <w:rPr>
+          <w:rFonts w:eastAsia="Times New Roman"/>
+          <w:lang w:val="en-US" w:eastAsia="de-CH"/>
+        </w:rPr>
+      </w:pPr>
+      <w:r>
+        <w:rPr>
+          <w:rFonts w:eastAsia="Times New Roman"/>
+          <w:lang w:val="en-US" w:eastAsia="de-CH"/>
+        </w:rPr>
+        <w:t xml:space="preserve">WYP </w:t>
+      </w:r>
+      <w:r>
+        <w:rPr>
+          <w:rFonts w:eastAsia="Times New Roman"/>
+          <w:b/>
+          <w:lang w:val="en-US" w:eastAsia="de-CH"/>
+        </w:rPr>
+        <w:t>ETE</w:t>
+      </w:r>
+      <w:r>
+        <w:rPr>
+          <w:rFonts w:eastAsia="Times New Roman"/>
+          <w:lang w:val="en-US" w:eastAsia="de-CH"/>
+        </w:rPr>
+        <w:t xml:space="preserve"> shows the GPS Estimated Time </w:t>
+      </w:r>
+      <w:proofErr w:type="spellStart"/>
+      <w:r>
+        <w:rPr>
+          <w:rFonts w:eastAsia="Times New Roman"/>
+          <w:lang w:val="en-US" w:eastAsia="de-CH"/>
+        </w:rPr>
+        <w:t>Enroute</w:t>
+      </w:r>
+      <w:proofErr w:type="spellEnd"/>
+      <w:r>
+        <w:rPr>
+          <w:rFonts w:eastAsia="Times New Roman"/>
+          <w:lang w:val="en-US" w:eastAsia="de-CH"/>
+        </w:rPr>
+        <w:t xml:space="preserve"> to the next Waypoint</w:t>
+      </w:r>
+    </w:p>
+    <w:p>
+      <w:pPr>
+        <w:spacing w:after="80"/>
+        <w:rPr>
+          <w:rFonts w:eastAsia="Times New Roman"/>
+          <w:lang w:val="en-US" w:eastAsia="de-CH"/>
+        </w:rPr>
+      </w:pPr>
+      <w:r>
+        <w:rPr>
+          <w:rFonts w:eastAsia="Times New Roman"/>
+          <w:b/>
+          <w:lang w:val="en-US" w:eastAsia="de-CH"/>
+        </w:rPr>
+        <w:t>BRG</w:t>
+      </w:r>
+      <w:r>
+        <w:rPr>
+          <w:rFonts w:eastAsia="Times New Roman"/>
+          <w:lang w:val="en-US" w:eastAsia="de-CH"/>
+        </w:rPr>
+        <w:t xml:space="preserve"> shows the GPS mag</w:t>
+      </w:r>
+      <w:r>
+        <w:rPr>
+          <w:rFonts w:eastAsia="Times New Roman"/>
+          <w:lang w:val="en-US" w:eastAsia="de-CH"/>
+        </w:rPr>
+        <w:t>netic</w:t>
+      </w:r>
+      <w:r>
+        <w:rPr>
+          <w:rFonts w:eastAsia="Times New Roman"/>
+          <w:lang w:val="en-US" w:eastAsia="de-CH"/>
+        </w:rPr>
+        <w:t xml:space="preserve"> bearing to the next Waypoint</w:t>
+      </w:r>
+    </w:p>
+    <w:p>
+      <w:pPr>
+        <w:spacing w:after="80"/>
+        <w:rPr>
+          <w:rFonts w:eastAsia="Times New Roman"/>
+          <w:lang w:val="en-US" w:eastAsia="de-CH"/>
+        </w:rPr>
+      </w:pPr>
+      <w:r>
+        <w:rPr>
+          <w:rFonts w:eastAsia="Times New Roman"/>
+          <w:b/>
+          <w:lang w:val="en-US" w:eastAsia="de-CH"/>
+        </w:rPr>
+        <w:t>TRK</w:t>
+      </w:r>
+      <w:r>
+        <w:rPr>
+          <w:rFonts w:eastAsia="Times New Roman"/>
+          <w:lang w:val="en-US" w:eastAsia="de-CH"/>
+        </w:rPr>
+        <w:t xml:space="preserve"> shows the GPS ground track</w:t>
+      </w:r>
+    </w:p>
+    <w:p>
+      <w:pPr>
+        <w:spacing w:after="80"/>
+        <w:rPr>
+          <w:rFonts w:eastAsia="Times New Roman"/>
+          <w:lang w:val="en-US" w:eastAsia="de-CH"/>
+        </w:rPr>
+      </w:pPr>
+      <w:r>
+        <w:rPr>
+          <w:rFonts w:eastAsia="Times New Roman"/>
+          <w:b/>
+          <w:lang w:val="en-US" w:eastAsia="de-CH"/>
+        </w:rPr>
+        <w:t>DTK</w:t>
+      </w:r>
+      <w:r>
+        <w:rPr>
+          <w:rFonts w:eastAsia="Times New Roman"/>
+          <w:lang w:val="en-US" w:eastAsia="de-CH"/>
+        </w:rPr>
+        <w:t xml:space="preserve"> shows the GPS desired track to the next Waypoint</w:t>
       </w:r>
       <w:r>
         <w:rPr>
@@ -4630,7 +5182,7 @@
           <w:szCs w:val="16"/>
           <w:lang w:val="en-US" w:eastAsia="de-CH"/>
         </w:rPr>
-        <w:t>(new V0.22)</w:t>
+        <w:t xml:space="preserve"> </w:t>
       </w:r>
     </w:p>
     <w:p>
@@ -4647,14 +5199,21 @@
           <w:b/>
           <w:lang w:val="en-US" w:eastAsia="de-CH"/>
         </w:rPr>
-        <w:t>FFLOW</w:t>
-      </w:r>
-      <w:r>
-        <w:rPr>
-          <w:rFonts w:eastAsia="Times New Roman"/>
-          <w:lang w:val="en-US" w:eastAsia="de-CH"/>
-        </w:rPr>
-        <w:t>: Fuel Flow value is available as pounds per hour or gallons per hour – chose one that fits the needs</w:t>
+        <w:t>XTK</w:t>
+      </w:r>
+      <w:r>
+        <w:rPr>
+          <w:rFonts w:eastAsia="Times New Roman"/>
+          <w:lang w:val="en-US" w:eastAsia="de-CH"/>
+        </w:rPr>
+        <w:t xml:space="preserve"> shows the GPS cross track distance</w:t>
+      </w:r>
+      <w:r>
+        <w:rPr>
+          <w:rFonts w:eastAsia="Times New Roman"/>
+          <w:lang w:val="en-US" w:eastAsia="de-CH"/>
+        </w:rPr>
+        <w:t xml:space="preserve"> in nm</w:t>
       </w:r>
     </w:p>
     <w:p>
@@ -4671,62 +5230,14 @@
           <w:b/>
           <w:lang w:val="en-US" w:eastAsia="de-CH"/>
         </w:rPr>
-        <w:t>F</w:t>
-      </w:r>
-      <w:r>
-        <w:rPr>
-          <w:rFonts w:eastAsia="Times New Roman"/>
-          <w:b/>
-          <w:lang w:val="en-US" w:eastAsia="de-CH"/>
-        </w:rPr>
-        <w:t>-LR</w:t>
-      </w:r>
-      <w:r>
-        <w:rPr>
-          <w:rFonts w:eastAsia="Times New Roman"/>
-          <w:lang w:val="en-US" w:eastAsia="de-CH"/>
-        </w:rPr>
-        <w:t>: Fuel quantity Left / Right as gallons (only gal available)</w:t>
-      </w:r>
-      <w:r>
-        <w:rPr>
-          <w:rFonts w:eastAsia="Times New Roman"/>
-          <w:color w:val="FF0000"/>
-          <w:sz w:val="16"/>
-          <w:szCs w:val="16"/>
-          <w:lang w:val="en-US" w:eastAsia="de-CH"/>
-        </w:rPr>
-        <w:t xml:space="preserve"> </w:t>
-      </w:r>
-      <w:r>
-        <w:rPr>
-          <w:rFonts w:eastAsia="Times New Roman"/>
-          <w:color w:val="FF0000"/>
-          <w:sz w:val="16"/>
-          <w:szCs w:val="16"/>
-          <w:lang w:val="en-US" w:eastAsia="de-CH"/>
-        </w:rPr>
-        <w:t>(new V0.2</w:t>
-      </w:r>
-      <w:r>
-        <w:rPr>
-          <w:rFonts w:eastAsia="Times New Roman"/>
-          <w:color w:val="FF0000"/>
-          <w:sz w:val="16"/>
-          <w:szCs w:val="16"/>
-          <w:lang w:val="en-US" w:eastAsia="de-CH"/>
-        </w:rPr>
-        <w:t>5</w:t>
-      </w:r>
-      <w:r>
-        <w:rPr>
-          <w:rFonts w:eastAsia="Times New Roman"/>
-          <w:color w:val="FF0000"/>
-          <w:sz w:val="16"/>
-          <w:szCs w:val="16"/>
-          <w:lang w:val="en-US" w:eastAsia="de-CH"/>
-        </w:rPr>
-        <w:t>)</w:t>
+        <w:t>GS</w:t>
+      </w:r>
+      <w:r>
+        <w:rPr>
+          <w:rFonts w:eastAsia="Times New Roman"/>
+          <w:lang w:val="en-US" w:eastAsia="de-CH"/>
+        </w:rPr>
+        <w:t xml:space="preserve"> shows the GPS ground speed</w:t>
       </w:r>
     </w:p>
     <w:p>
@@ -4743,447 +5254,37 @@
           <w:b/>
           <w:lang w:val="en-US" w:eastAsia="de-CH"/>
         </w:rPr>
-        <w:t>F</w:t>
-      </w:r>
-      <w:r>
-        <w:rPr>
-          <w:rFonts w:eastAsia="Times New Roman"/>
-          <w:b/>
-          <w:lang w:val="en-US" w:eastAsia="de-CH"/>
-        </w:rPr>
-        <w:t>-TOT</w:t>
-      </w:r>
-      <w:r>
-        <w:rPr>
-          <w:rFonts w:eastAsia="Times New Roman"/>
-          <w:lang w:val="en-US" w:eastAsia="de-CH"/>
-        </w:rPr>
-        <w:t>: Fuel quantity Total as gallons (only gal available)</w:t>
-      </w:r>
-      <w:r>
-        <w:rPr>
-          <w:rFonts w:eastAsia="Times New Roman"/>
-          <w:color w:val="FF0000"/>
-          <w:sz w:val="16"/>
-          <w:szCs w:val="16"/>
-          <w:lang w:val="en-US" w:eastAsia="de-CH"/>
-        </w:rPr>
-        <w:t xml:space="preserve"> </w:t>
-      </w:r>
-      <w:r>
-        <w:rPr>
-          <w:rFonts w:eastAsia="Times New Roman"/>
-          <w:color w:val="FF0000"/>
-          <w:sz w:val="16"/>
-          <w:szCs w:val="16"/>
-          <w:lang w:val="en-US" w:eastAsia="de-CH"/>
-        </w:rPr>
-        <w:t>(new V0.2</w:t>
-      </w:r>
-      <w:r>
-        <w:rPr>
-          <w:rFonts w:eastAsia="Times New Roman"/>
-          <w:color w:val="FF0000"/>
-          <w:sz w:val="16"/>
-          <w:szCs w:val="16"/>
-          <w:lang w:val="en-US" w:eastAsia="de-CH"/>
-        </w:rPr>
-        <w:t>5</w:t>
-      </w:r>
-      <w:r>
-        <w:rPr>
-          <w:rFonts w:eastAsia="Times New Roman"/>
-          <w:color w:val="FF0000"/>
-          <w:sz w:val="16"/>
-          <w:szCs w:val="16"/>
-          <w:lang w:val="en-US" w:eastAsia="de-CH"/>
-        </w:rPr>
-        <w:t>)</w:t>
-      </w:r>
-    </w:p>
-    <w:p>
-      <w:pPr>
-        <w:pStyle w:val="KeinLeerraum"/>
-        <w:rPr>
-          <w:lang w:val="en-US" w:eastAsia="de-CH"/>
-        </w:rPr>
-      </w:pPr>
+        <w:t>ALTP</w:t>
+      </w:r>
+      <w:r>
+        <w:rPr>
+          <w:rFonts w:eastAsia="Times New Roman"/>
+          <w:lang w:val="en-US" w:eastAsia="de-CH"/>
+        </w:rPr>
+        <w:t xml:space="preserve"> shows the GPS Waypoint Altitude if it is available</w:t>
+      </w:r>
+    </w:p>
+    <w:p>
+      <w:pPr>
+        <w:rPr>
+          <w:b/>
+          <w:i/>
+          <w:lang w:val="en-US" w:eastAsia="de-CH"/>
+        </w:rPr>
+      </w:pPr>
+      <w:r>
+        <w:rPr>
+          <w:b/>
+          <w:i/>
+          <w:lang w:val="en-US" w:eastAsia="de-CH"/>
+        </w:rPr>
+        <w:br w:type="page"/>
+      </w:r>
     </w:p>
     <w:p>
       <w:pPr>
         <w:spacing w:after="80"/>
         <w:rPr>
-          <w:rFonts w:eastAsia="Times New Roman"/>
-          <w:lang w:val="en-US" w:eastAsia="de-CH"/>
-        </w:rPr>
-      </w:pPr>
-      <w:r>
-        <w:rPr>
-          <w:rFonts w:eastAsia="Times New Roman"/>
-          <w:b/>
-          <w:lang w:val="en-US" w:eastAsia="de-CH"/>
-        </w:rPr>
-        <w:t>-GPS-</w:t>
-      </w:r>
-      <w:r>
-        <w:rPr>
-          <w:rFonts w:eastAsia="Times New Roman"/>
-          <w:lang w:val="en-US" w:eastAsia="de-CH"/>
-        </w:rPr>
-        <w:t xml:space="preserve"> Shows the previous and next Waypoint if a flight plan is active</w:t>
-      </w:r>
-    </w:p>
-    <w:p>
-      <w:pPr>
-        <w:spacing w:after="80"/>
-        <w:rPr>
-          <w:rFonts w:eastAsia="Times New Roman"/>
-          <w:lang w:val="en-US" w:eastAsia="de-CH"/>
-        </w:rPr>
-      </w:pPr>
-      <w:r>
-        <w:rPr>
-          <w:rFonts w:eastAsia="Times New Roman"/>
-          <w:lang w:val="en-US" w:eastAsia="de-CH"/>
-        </w:rPr>
-        <w:t xml:space="preserve">WYP </w:t>
-      </w:r>
-      <w:r>
-        <w:rPr>
-          <w:rFonts w:eastAsia="Times New Roman"/>
-          <w:b/>
-          <w:lang w:val="en-US" w:eastAsia="de-CH"/>
-        </w:rPr>
-        <w:t>DIST</w:t>
-      </w:r>
-      <w:r>
-        <w:rPr>
-          <w:rFonts w:eastAsia="Times New Roman"/>
-          <w:lang w:val="en-US" w:eastAsia="de-CH"/>
-        </w:rPr>
-        <w:t xml:space="preserve"> shows the GPS Distance to the next Waypoint </w:t>
-      </w:r>
-    </w:p>
-    <w:p>
-      <w:pPr>
-        <w:spacing w:after="80"/>
-        <w:rPr>
-          <w:rFonts w:eastAsia="Times New Roman"/>
-          <w:lang w:val="en-US" w:eastAsia="de-CH"/>
-        </w:rPr>
-      </w:pPr>
-      <w:r>
-        <w:rPr>
-          <w:rFonts w:eastAsia="Times New Roman"/>
-          <w:lang w:val="en-US" w:eastAsia="de-CH"/>
-        </w:rPr>
-        <w:t xml:space="preserve">WYP </w:t>
-      </w:r>
-      <w:r>
-        <w:rPr>
-          <w:rFonts w:eastAsia="Times New Roman"/>
-          <w:b/>
-          <w:lang w:val="en-US" w:eastAsia="de-CH"/>
-        </w:rPr>
-        <w:t>ETE</w:t>
-      </w:r>
-      <w:r>
-        <w:rPr>
-          <w:rFonts w:eastAsia="Times New Roman"/>
-          <w:lang w:val="en-US" w:eastAsia="de-CH"/>
-        </w:rPr>
-        <w:t xml:space="preserve"> shows the GPS Estimated Time Enroute to the next Waypoint</w:t>
-      </w:r>
-    </w:p>
-    <w:p>
-      <w:pPr>
-        <w:spacing w:after="80"/>
-        <w:rPr>
-          <w:rFonts w:eastAsia="Times New Roman"/>
-          <w:lang w:val="en-US" w:eastAsia="de-CH"/>
-        </w:rPr>
-      </w:pPr>
-      <w:r>
-        <w:rPr>
-          <w:rFonts w:eastAsia="Times New Roman"/>
-          <w:b/>
-          <w:lang w:val="en-US" w:eastAsia="de-CH"/>
-        </w:rPr>
-        <w:t>BRG</w:t>
-      </w:r>
-      <w:r>
-        <w:rPr>
-          <w:rFonts w:eastAsia="Times New Roman"/>
-          <w:lang w:val="en-US" w:eastAsia="de-CH"/>
-        </w:rPr>
-        <w:t xml:space="preserve"> shows the GPS mag</w:t>
-      </w:r>
-      <w:r>
-        <w:rPr>
-          <w:rFonts w:eastAsia="Times New Roman"/>
-          <w:lang w:val="en-US" w:eastAsia="de-CH"/>
-        </w:rPr>
-        <w:t>netic</w:t>
-      </w:r>
-      <w:r>
-        <w:rPr>
-          <w:rFonts w:eastAsia="Times New Roman"/>
-          <w:lang w:val="en-US" w:eastAsia="de-CH"/>
-        </w:rPr>
-        <w:t xml:space="preserve"> bearing to the next Waypoint</w:t>
-      </w:r>
-      <w:r>
-        <w:rPr>
-          <w:rFonts w:eastAsia="Times New Roman"/>
-          <w:color w:val="FF0000"/>
-          <w:sz w:val="16"/>
-          <w:szCs w:val="16"/>
-          <w:lang w:val="en-US" w:eastAsia="de-CH"/>
-        </w:rPr>
-        <w:t xml:space="preserve"> </w:t>
-      </w:r>
-      <w:r>
-        <w:rPr>
-          <w:rFonts w:eastAsia="Times New Roman"/>
-          <w:color w:val="FF0000"/>
-          <w:sz w:val="16"/>
-          <w:szCs w:val="16"/>
-          <w:lang w:val="en-US" w:eastAsia="de-CH"/>
-        </w:rPr>
-        <w:t>(new V0.2</w:t>
-      </w:r>
-      <w:r>
-        <w:rPr>
-          <w:rFonts w:eastAsia="Times New Roman"/>
-          <w:color w:val="FF0000"/>
-          <w:sz w:val="16"/>
-          <w:szCs w:val="16"/>
-          <w:lang w:val="en-US" w:eastAsia="de-CH"/>
-        </w:rPr>
-        <w:t>3</w:t>
-      </w:r>
-      <w:r>
-        <w:rPr>
-          <w:rFonts w:eastAsia="Times New Roman"/>
-          <w:color w:val="FF0000"/>
-          <w:sz w:val="16"/>
-          <w:szCs w:val="16"/>
-          <w:lang w:val="en-US" w:eastAsia="de-CH"/>
-        </w:rPr>
-        <w:t>)</w:t>
-      </w:r>
-    </w:p>
-    <w:p>
-      <w:pPr>
-        <w:spacing w:after="80"/>
-        <w:rPr>
-          <w:rFonts w:eastAsia="Times New Roman"/>
-          <w:lang w:val="en-US" w:eastAsia="de-CH"/>
-        </w:rPr>
-      </w:pPr>
-      <w:r>
-        <w:rPr>
-          <w:rFonts w:eastAsia="Times New Roman"/>
-          <w:b/>
-          <w:lang w:val="en-US" w:eastAsia="de-CH"/>
-        </w:rPr>
-        <w:t>TRK</w:t>
-      </w:r>
-      <w:r>
-        <w:rPr>
-          <w:rFonts w:eastAsia="Times New Roman"/>
-          <w:lang w:val="en-US" w:eastAsia="de-CH"/>
-        </w:rPr>
-        <w:t xml:space="preserve"> shows the GPS ground track</w:t>
-      </w:r>
-    </w:p>
-    <w:p>
-      <w:pPr>
-        <w:spacing w:after="80"/>
-        <w:rPr>
-          <w:rFonts w:eastAsia="Times New Roman"/>
-          <w:lang w:val="en-US" w:eastAsia="de-CH"/>
-        </w:rPr>
-      </w:pPr>
-      <w:r>
-        <w:rPr>
-          <w:rFonts w:eastAsia="Times New Roman"/>
-          <w:b/>
-          <w:lang w:val="en-US" w:eastAsia="de-CH"/>
-        </w:rPr>
-        <w:t>DTK</w:t>
-      </w:r>
-      <w:r>
-        <w:rPr>
-          <w:rFonts w:eastAsia="Times New Roman"/>
-          <w:lang w:val="en-US" w:eastAsia="de-CH"/>
-        </w:rPr>
-        <w:t xml:space="preserve"> shows the GPS desired track to the next Waypoint</w:t>
-      </w:r>
-      <w:r>
-        <w:rPr>
-          <w:rFonts w:eastAsia="Times New Roman"/>
-          <w:color w:val="FF0000"/>
-          <w:sz w:val="16"/>
-          <w:szCs w:val="16"/>
-          <w:lang w:val="en-US" w:eastAsia="de-CH"/>
-        </w:rPr>
-        <w:t xml:space="preserve"> </w:t>
-      </w:r>
-      <w:r>
-        <w:rPr>
-          <w:rFonts w:eastAsia="Times New Roman"/>
-          <w:color w:val="FF0000"/>
-          <w:sz w:val="16"/>
-          <w:szCs w:val="16"/>
-          <w:lang w:val="en-US" w:eastAsia="de-CH"/>
-        </w:rPr>
-        <w:t>(new V0.2</w:t>
-      </w:r>
-      <w:r>
-        <w:rPr>
-          <w:rFonts w:eastAsia="Times New Roman"/>
-          <w:color w:val="FF0000"/>
-          <w:sz w:val="16"/>
-          <w:szCs w:val="16"/>
-          <w:lang w:val="en-US" w:eastAsia="de-CH"/>
-        </w:rPr>
-        <w:t>3</w:t>
-      </w:r>
-      <w:r>
-        <w:rPr>
-          <w:rFonts w:eastAsia="Times New Roman"/>
-          <w:color w:val="FF0000"/>
-          <w:sz w:val="16"/>
-          <w:szCs w:val="16"/>
-          <w:lang w:val="en-US" w:eastAsia="de-CH"/>
-        </w:rPr>
-        <w:t>)</w:t>
-      </w:r>
-    </w:p>
-    <w:p>
-      <w:pPr>
-        <w:spacing w:after="80"/>
-        <w:rPr>
-          <w:rFonts w:eastAsia="Times New Roman"/>
-          <w:lang w:val="en-US" w:eastAsia="de-CH"/>
-        </w:rPr>
-      </w:pPr>
-      <w:r>
-        <w:rPr>
-          <w:rFonts w:eastAsia="Times New Roman"/>
-          <w:b/>
-          <w:lang w:val="en-US" w:eastAsia="de-CH"/>
-        </w:rPr>
-        <w:t>XTK</w:t>
-      </w:r>
-      <w:r>
-        <w:rPr>
-          <w:rFonts w:eastAsia="Times New Roman"/>
-          <w:lang w:val="en-US" w:eastAsia="de-CH"/>
-        </w:rPr>
-        <w:t xml:space="preserve"> shows the GPS cross track distance</w:t>
-      </w:r>
-      <w:r>
-        <w:rPr>
-          <w:rFonts w:eastAsia="Times New Roman"/>
-          <w:lang w:val="en-US" w:eastAsia="de-CH"/>
-        </w:rPr>
-        <w:t xml:space="preserve"> in nm</w:t>
-      </w:r>
-      <w:r>
-        <w:rPr>
-          <w:rFonts w:eastAsia="Times New Roman"/>
-          <w:color w:val="FF0000"/>
-          <w:sz w:val="16"/>
-          <w:szCs w:val="16"/>
-          <w:lang w:val="en-US" w:eastAsia="de-CH"/>
-        </w:rPr>
-        <w:t xml:space="preserve"> </w:t>
-      </w:r>
-      <w:r>
-        <w:rPr>
-          <w:rFonts w:eastAsia="Times New Roman"/>
-          <w:color w:val="FF0000"/>
-          <w:sz w:val="16"/>
-          <w:szCs w:val="16"/>
-          <w:lang w:val="en-US" w:eastAsia="de-CH"/>
-        </w:rPr>
-        <w:t>(new V0.2</w:t>
-      </w:r>
-      <w:r>
-        <w:rPr>
-          <w:rFonts w:eastAsia="Times New Roman"/>
-          <w:color w:val="FF0000"/>
-          <w:sz w:val="16"/>
-          <w:szCs w:val="16"/>
-          <w:lang w:val="en-US" w:eastAsia="de-CH"/>
-        </w:rPr>
-        <w:t>3</w:t>
-      </w:r>
-      <w:r>
-        <w:rPr>
-          <w:rFonts w:eastAsia="Times New Roman"/>
-          <w:color w:val="FF0000"/>
-          <w:sz w:val="16"/>
-          <w:szCs w:val="16"/>
-          <w:lang w:val="en-US" w:eastAsia="de-CH"/>
-        </w:rPr>
-        <w:t>)</w:t>
-      </w:r>
-    </w:p>
-    <w:p>
-      <w:pPr>
-        <w:spacing w:after="80"/>
-        <w:rPr>
-          <w:rFonts w:eastAsia="Times New Roman"/>
-          <w:lang w:val="en-US" w:eastAsia="de-CH"/>
-        </w:rPr>
-      </w:pPr>
-      <w:r>
-        <w:rPr>
-          <w:rFonts w:eastAsia="Times New Roman"/>
-          <w:b/>
-          <w:lang w:val="en-US" w:eastAsia="de-CH"/>
-        </w:rPr>
-        <w:t>GS</w:t>
-      </w:r>
-      <w:r>
-        <w:rPr>
-          <w:rFonts w:eastAsia="Times New Roman"/>
-          <w:lang w:val="en-US" w:eastAsia="de-CH"/>
-        </w:rPr>
-        <w:t xml:space="preserve"> shows the GPS ground speed</w:t>
-      </w:r>
-    </w:p>
-    <w:p>
-      <w:pPr>
-        <w:spacing w:after="80"/>
-        <w:rPr>
-          <w:rFonts w:eastAsia="Times New Roman"/>
-          <w:lang w:val="en-US" w:eastAsia="de-CH"/>
-        </w:rPr>
-      </w:pPr>
-      <w:r>
-        <w:rPr>
-          <w:rFonts w:eastAsia="Times New Roman"/>
-          <w:b/>
-          <w:lang w:val="en-US" w:eastAsia="de-CH"/>
-        </w:rPr>
-        <w:t>ALTP</w:t>
-      </w:r>
-      <w:r>
-        <w:rPr>
-          <w:rFonts w:eastAsia="Times New Roman"/>
-          <w:lang w:val="en-US" w:eastAsia="de-CH"/>
-        </w:rPr>
-        <w:t xml:space="preserve"> shows the GPS Waypoint Altitude if it is available</w:t>
-      </w:r>
-    </w:p>
-    <w:p>
-      <w:pPr>
-        <w:spacing w:after="80"/>
-        <w:rPr>
           <w:lang w:val="en-US" w:eastAsia="de-CH"/>
         </w:rPr>
       </w:pPr>
@@ -5193,6 +5294,7 @@
           <w:i/>
           <w:lang w:val="en-US" w:eastAsia="de-CH"/>
         </w:rPr>
+        <w:lastRenderedPageBreak/>
         <w:t>Calculated</w:t>
       </w:r>
       <w:r>
@@ -5411,14 +5513,6 @@
     </w:p>
     <w:p>
       <w:pPr>
-        <w:pStyle w:val="KeinLeerraum"/>
-        <w:rPr>
-          <w:lang w:val="en-US" w:eastAsia="de-CH"/>
-        </w:rPr>
-      </w:pPr>
-    </w:p>
-    <w:p>
-      <w:pPr>
         <w:spacing w:after="80"/>
         <w:rPr>
           <w:rFonts w:eastAsia="Times New Roman"/>
@@ -5431,7 +5525,6 @@
           <w:b/>
           <w:lang w:val="en-US" w:eastAsia="de-CH"/>
         </w:rPr>
-        <w:lastRenderedPageBreak/>
         <w:t>HDG</w:t>
       </w:r>
       <w:r>
@@ -5439,7 +5532,7 @@
           <w:rFonts w:eastAsia="Times New Roman"/>
           <w:lang w:val="en-US" w:eastAsia="de-CH"/>
         </w:rPr>
-        <w:t>: Current Heading</w:t>
+        <w:t>: Current Magnetic Heading</w:t>
       </w:r>
     </w:p>
     <w:p>
@@ -5450,100 +5543,30 @@
           <w:lang w:val="en-US" w:eastAsia="de-CH"/>
         </w:rPr>
       </w:pPr>
-      <w:r>
-        <w:rPr>
-          <w:rFonts w:eastAsia="Times New Roman"/>
-          <w:b/>
-          <w:lang w:val="en-US" w:eastAsia="de-CH"/>
-        </w:rPr>
-        <w:t>ALT</w:t>
-      </w:r>
-      <w:r>
-        <w:rPr>
-          <w:rFonts w:eastAsia="Times New Roman"/>
-          <w:lang w:val="en-US" w:eastAsia="de-CH"/>
-        </w:rPr>
-        <w:t>: Current Altitude (ft)</w:t>
-      </w:r>
-    </w:p>
-    <w:p>
-      <w:pPr>
-        <w:spacing w:after="80"/>
-        <w:rPr>
-          <w:rFonts w:eastAsia="Times New Roman"/>
-          <w:lang w:val="en-US" w:eastAsia="de-CH"/>
-        </w:rPr>
-      </w:pPr>
-      <w:r>
-        <w:rPr>
-          <w:rFonts w:eastAsia="Times New Roman"/>
-          <w:b/>
-          <w:lang w:val="en-US" w:eastAsia="de-CH"/>
-        </w:rPr>
-        <w:t>RA</w:t>
-      </w:r>
-      <w:r>
-        <w:rPr>
-          <w:rFonts w:eastAsia="Times New Roman"/>
-          <w:lang w:val="en-US" w:eastAsia="de-CH"/>
-        </w:rPr>
-        <w:t xml:space="preserve">: Radio Altitude (ft AOG) available when &lt;1000ft AOG </w:t>
-      </w:r>
-    </w:p>
-    <w:p>
-      <w:pPr>
-        <w:spacing w:after="80"/>
-        <w:rPr>
-          <w:rFonts w:eastAsia="Times New Roman"/>
-          <w:lang w:val="en-US" w:eastAsia="de-CH"/>
-        </w:rPr>
-      </w:pPr>
-      <w:r>
-        <w:rPr>
-          <w:rFonts w:eastAsia="Times New Roman"/>
-          <w:b/>
-          <w:lang w:val="en-US" w:eastAsia="de-CH"/>
-        </w:rPr>
-        <w:t>IAS</w:t>
-      </w:r>
-      <w:r>
-        <w:rPr>
-          <w:rFonts w:eastAsia="Times New Roman"/>
-          <w:lang w:val="en-US" w:eastAsia="de-CH"/>
-        </w:rPr>
-        <w:t>: Indicated Airspeed (kt)</w:t>
-      </w:r>
-    </w:p>
-    <w:p>
-      <w:pPr>
-        <w:spacing w:after="80"/>
-        <w:rPr>
-          <w:rFonts w:eastAsia="Times New Roman"/>
-          <w:lang w:val="en-US" w:eastAsia="de-CH"/>
-        </w:rPr>
-      </w:pPr>
-      <w:r>
-        <w:rPr>
-          <w:rFonts w:eastAsia="Times New Roman"/>
-          <w:b/>
-          <w:lang w:val="en-US" w:eastAsia="de-CH"/>
-        </w:rPr>
-        <w:t>T</w:t>
-      </w:r>
-      <w:r>
-        <w:rPr>
-          <w:rFonts w:eastAsia="Times New Roman"/>
-          <w:b/>
-          <w:lang w:val="en-US" w:eastAsia="de-CH"/>
-        </w:rPr>
-        <w:t>AS</w:t>
-      </w:r>
-      <w:r>
-        <w:rPr>
-          <w:rFonts w:eastAsia="Times New Roman"/>
-          <w:lang w:val="en-US" w:eastAsia="de-CH"/>
-        </w:rPr>
-        <w:t>: True Airspeed (kt)</w:t>
+      <w:proofErr w:type="spellStart"/>
+      <w:r>
+        <w:rPr>
+          <w:rFonts w:eastAsia="Times New Roman"/>
+          <w:b/>
+          <w:lang w:val="en-US" w:eastAsia="de-CH"/>
+        </w:rPr>
+        <w:t>HDG</w:t>
+      </w:r>
+      <w:r>
+        <w:rPr>
+          <w:rFonts w:eastAsia="Times New Roman"/>
+          <w:b/>
+          <w:lang w:val="en-US" w:eastAsia="de-CH"/>
+        </w:rPr>
+        <w:t>t</w:t>
+      </w:r>
+      <w:proofErr w:type="spellEnd"/>
+      <w:r>
+        <w:rPr>
+          <w:rFonts w:eastAsia="Times New Roman"/>
+          <w:lang w:val="en-US" w:eastAsia="de-CH"/>
+        </w:rPr>
+        <w:t>: Current True Heading</w:t>
       </w:r>
       <w:r>
         <w:rPr>
@@ -5573,7 +5596,7 @@
           <w:szCs w:val="16"/>
           <w:lang w:val="en-US" w:eastAsia="de-CH"/>
         </w:rPr>
-        <w:t>3</w:t>
+        <w:t>7</w:t>
       </w:r>
       <w:r>
         <w:rPr>
@@ -5591,37 +5614,439 @@
         <w:spacing w:after="80"/>
         <w:rPr>
           <w:rFonts w:eastAsia="Times New Roman"/>
-          <w:lang w:eastAsia="de-CH"/>
-        </w:rPr>
-      </w:pPr>
-      <w:r>
-        <w:rPr>
-          <w:rFonts w:eastAsia="Times New Roman"/>
-          <w:b/>
-          <w:lang w:eastAsia="de-CH"/>
+          <w:lang w:val="en-US" w:eastAsia="de-CH"/>
+        </w:rPr>
+      </w:pPr>
+      <w:r>
+        <w:rPr>
+          <w:rFonts w:eastAsia="Times New Roman"/>
+          <w:b/>
+          <w:lang w:val="en-US" w:eastAsia="de-CH"/>
+        </w:rPr>
+        <w:t>ALT</w:t>
+      </w:r>
+      <w:r>
+        <w:rPr>
+          <w:rFonts w:eastAsia="Times New Roman"/>
+          <w:lang w:val="en-US" w:eastAsia="de-CH"/>
+        </w:rPr>
+        <w:t>: Current Altitude (</w:t>
+      </w:r>
+      <w:proofErr w:type="spellStart"/>
+      <w:r>
+        <w:rPr>
+          <w:rFonts w:eastAsia="Times New Roman"/>
+          <w:lang w:val="en-US" w:eastAsia="de-CH"/>
+        </w:rPr>
+        <w:t>ft</w:t>
+      </w:r>
+      <w:proofErr w:type="spellEnd"/>
+      <w:r>
+        <w:rPr>
+          <w:rFonts w:eastAsia="Times New Roman"/>
+          <w:lang w:val="en-US" w:eastAsia="de-CH"/>
+        </w:rPr>
+        <w:t>)</w:t>
+      </w:r>
+    </w:p>
+    <w:p>
+      <w:pPr>
+        <w:spacing w:after="80"/>
+        <w:rPr>
+          <w:rFonts w:eastAsia="Times New Roman"/>
+          <w:lang w:val="en-US" w:eastAsia="de-CH"/>
+        </w:rPr>
+      </w:pPr>
+      <w:r>
+        <w:rPr>
+          <w:rFonts w:eastAsia="Times New Roman"/>
+          <w:b/>
+          <w:lang w:val="en-US" w:eastAsia="de-CH"/>
+        </w:rPr>
+        <w:t>RA</w:t>
+      </w:r>
+      <w:r>
+        <w:rPr>
+          <w:rFonts w:eastAsia="Times New Roman"/>
+          <w:lang w:val="en-US" w:eastAsia="de-CH"/>
+        </w:rPr>
+        <w:t>: Radio Altitude (</w:t>
+      </w:r>
+      <w:proofErr w:type="spellStart"/>
+      <w:r>
+        <w:rPr>
+          <w:rFonts w:eastAsia="Times New Roman"/>
+          <w:lang w:val="en-US" w:eastAsia="de-CH"/>
+        </w:rPr>
+        <w:t>ft</w:t>
+      </w:r>
+      <w:proofErr w:type="spellEnd"/>
+      <w:r>
+        <w:rPr>
+          <w:rFonts w:eastAsia="Times New Roman"/>
+          <w:lang w:val="en-US" w:eastAsia="de-CH"/>
+        </w:rPr>
+        <w:t xml:space="preserve"> AOG) available when &lt;1000ft AOG </w:t>
+      </w:r>
+    </w:p>
+    <w:p>
+      <w:pPr>
+        <w:spacing w:after="80"/>
+        <w:rPr>
+          <w:rFonts w:eastAsia="Times New Roman"/>
+          <w:lang w:val="en-US" w:eastAsia="de-CH"/>
+        </w:rPr>
+      </w:pPr>
+      <w:r>
+        <w:rPr>
+          <w:rFonts w:eastAsia="Times New Roman"/>
+          <w:b/>
+          <w:lang w:val="en-US" w:eastAsia="de-CH"/>
+        </w:rPr>
+        <w:t>IAS</w:t>
+      </w:r>
+      <w:r>
+        <w:rPr>
+          <w:rFonts w:eastAsia="Times New Roman"/>
+          <w:lang w:val="en-US" w:eastAsia="de-CH"/>
+        </w:rPr>
+        <w:t>: Indicated Airspeed (</w:t>
+      </w:r>
+      <w:proofErr w:type="spellStart"/>
+      <w:r>
+        <w:rPr>
+          <w:rFonts w:eastAsia="Times New Roman"/>
+          <w:lang w:val="en-US" w:eastAsia="de-CH"/>
+        </w:rPr>
+        <w:t>kt</w:t>
+      </w:r>
+      <w:proofErr w:type="spellEnd"/>
+      <w:r>
+        <w:rPr>
+          <w:rFonts w:eastAsia="Times New Roman"/>
+          <w:lang w:val="en-US" w:eastAsia="de-CH"/>
+        </w:rPr>
+        <w:t>)</w:t>
+      </w:r>
+    </w:p>
+    <w:p>
+      <w:pPr>
+        <w:spacing w:after="80"/>
+        <w:rPr>
+          <w:rFonts w:eastAsia="Times New Roman"/>
+          <w:lang w:val="en-US" w:eastAsia="de-CH"/>
+        </w:rPr>
+      </w:pPr>
+      <w:r>
+        <w:rPr>
+          <w:rFonts w:eastAsia="Times New Roman"/>
+          <w:b/>
+          <w:lang w:val="en-US" w:eastAsia="de-CH"/>
+        </w:rPr>
+        <w:t>T</w:t>
+      </w:r>
+      <w:r>
+        <w:rPr>
+          <w:rFonts w:eastAsia="Times New Roman"/>
+          <w:b/>
+          <w:lang w:val="en-US" w:eastAsia="de-CH"/>
+        </w:rPr>
+        <w:t>AS</w:t>
+      </w:r>
+      <w:r>
+        <w:rPr>
+          <w:rFonts w:eastAsia="Times New Roman"/>
+          <w:lang w:val="en-US" w:eastAsia="de-CH"/>
+        </w:rPr>
+        <w:t>: True Airspeed (</w:t>
+      </w:r>
+      <w:proofErr w:type="spellStart"/>
+      <w:r>
+        <w:rPr>
+          <w:rFonts w:eastAsia="Times New Roman"/>
+          <w:lang w:val="en-US" w:eastAsia="de-CH"/>
+        </w:rPr>
+        <w:t>kt</w:t>
+      </w:r>
+      <w:proofErr w:type="spellEnd"/>
+      <w:r>
+        <w:rPr>
+          <w:rFonts w:eastAsia="Times New Roman"/>
+          <w:lang w:val="en-US" w:eastAsia="de-CH"/>
+        </w:rPr>
+        <w:t>)</w:t>
+      </w:r>
+    </w:p>
+    <w:p>
+      <w:pPr>
+        <w:spacing w:after="80"/>
+        <w:rPr>
+          <w:rFonts w:eastAsia="Times New Roman"/>
+          <w:lang w:val="en-US" w:eastAsia="de-CH"/>
+        </w:rPr>
+      </w:pPr>
+      <w:r>
+        <w:rPr>
+          <w:rFonts w:eastAsia="Times New Roman"/>
+          <w:b/>
+          <w:lang w:val="en-US" w:eastAsia="de-CH"/>
         </w:rPr>
         <w:t>Mach</w:t>
       </w:r>
       <w:r>
         <w:rPr>
           <w:rFonts w:eastAsia="Times New Roman"/>
-          <w:lang w:eastAsia="de-CH"/>
-        </w:rPr>
-        <w:t>: Mach number (</w:t>
-      </w:r>
-      <w:r>
-        <w:rPr>
-          <w:rFonts w:eastAsia="Times New Roman"/>
-          <w:lang w:eastAsia="de-CH"/>
-        </w:rPr>
-        <w:t>M</w:t>
-      </w:r>
-      <w:r>
-        <w:rPr>
-          <w:rFonts w:eastAsia="Times New Roman"/>
-          <w:lang w:eastAsia="de-CH"/>
+          <w:lang w:val="en-US" w:eastAsia="de-CH"/>
+        </w:rPr>
+        <w:t>: Mach number (M)</w:t>
+      </w:r>
+    </w:p>
+    <w:p>
+      <w:pPr>
+        <w:spacing w:after="80"/>
+        <w:rPr>
+          <w:rFonts w:eastAsia="Times New Roman"/>
+          <w:lang w:val="en-US" w:eastAsia="de-CH"/>
+        </w:rPr>
+      </w:pPr>
+      <w:r>
+        <w:rPr>
+          <w:rFonts w:eastAsia="Times New Roman"/>
+          <w:b/>
+          <w:lang w:val="en-US" w:eastAsia="de-CH"/>
+        </w:rPr>
+        <w:t>VS</w:t>
+      </w:r>
+      <w:r>
+        <w:rPr>
+          <w:rFonts w:eastAsia="Times New Roman"/>
+          <w:lang w:val="en-US" w:eastAsia="de-CH"/>
+        </w:rPr>
+        <w:t>: Vertical rate (feet per minute)</w:t>
+      </w:r>
+    </w:p>
+    <w:p>
+      <w:pPr>
+        <w:pStyle w:val="KeinLeerraum"/>
+        <w:rPr>
+          <w:lang w:val="en-US" w:eastAsia="de-CH"/>
+        </w:rPr>
+      </w:pPr>
+    </w:p>
+    <w:p>
+      <w:pPr>
+        <w:spacing w:after="80"/>
+        <w:rPr>
+          <w:rFonts w:eastAsia="Times New Roman"/>
+          <w:lang w:val="en-US" w:eastAsia="de-CH"/>
+        </w:rPr>
+      </w:pPr>
+      <w:r>
+        <w:rPr>
+          <w:rFonts w:eastAsia="Times New Roman"/>
+          <w:b/>
+          <w:lang w:val="en-US" w:eastAsia="de-CH"/>
+        </w:rPr>
+        <w:t>-AP-</w:t>
+      </w:r>
+      <w:r>
+        <w:rPr>
+          <w:rFonts w:eastAsia="Times New Roman"/>
+          <w:lang w:val="en-US" w:eastAsia="de-CH"/>
+        </w:rPr>
+        <w:t xml:space="preserve">: Autopilot Master (all Autopilot signs turn to </w:t>
+      </w:r>
+      <w:r>
+        <w:rPr>
+          <w:rFonts w:eastAsia="Times New Roman"/>
+          <w:b/>
+          <w:color w:val="70AD47" w:themeColor="accent6"/>
+          <w:lang w:val="en-US" w:eastAsia="de-CH"/>
+        </w:rPr>
+        <w:t>Green</w:t>
+      </w:r>
+      <w:r>
+        <w:rPr>
+          <w:rFonts w:eastAsia="Times New Roman"/>
+          <w:color w:val="70AD47" w:themeColor="accent6"/>
+          <w:lang w:val="en-US" w:eastAsia="de-CH"/>
+        </w:rPr>
+        <w:t xml:space="preserve"> </w:t>
+      </w:r>
+      <w:r>
+        <w:rPr>
+          <w:rFonts w:eastAsia="Times New Roman"/>
+          <w:color w:val="70AD47" w:themeColor="accent6"/>
+          <w:lang w:val="en-US" w:eastAsia="de-CH"/>
+        </w:rPr>
+        <w:t xml:space="preserve">text </w:t>
+      </w:r>
+      <w:r>
+        <w:rPr>
+          <w:rFonts w:eastAsia="Times New Roman"/>
+          <w:lang w:val="en-US" w:eastAsia="de-CH"/>
+        </w:rPr>
+        <w:t>if active)</w:t>
+      </w:r>
+    </w:p>
+    <w:p>
+      <w:pPr>
+        <w:spacing w:after="80"/>
+        <w:rPr>
+          <w:rFonts w:eastAsia="Times New Roman"/>
+          <w:lang w:val="en-US" w:eastAsia="de-CH"/>
+        </w:rPr>
+      </w:pPr>
+      <w:r>
+        <w:rPr>
+          <w:rFonts w:eastAsia="Times New Roman"/>
+          <w:b/>
+          <w:lang w:val="en-US" w:eastAsia="de-CH"/>
+        </w:rPr>
+        <w:t>HDG</w:t>
+      </w:r>
+      <w:r>
+        <w:rPr>
+          <w:rFonts w:eastAsia="Times New Roman"/>
+          <w:lang w:val="en-US" w:eastAsia="de-CH"/>
+        </w:rPr>
+        <w:t xml:space="preserve">: Heading Mode Sign and Heading Setting </w:t>
+      </w:r>
+    </w:p>
+    <w:p>
+      <w:pPr>
+        <w:spacing w:after="80"/>
+        <w:rPr>
+          <w:rFonts w:eastAsia="Times New Roman"/>
+          <w:lang w:val="en-US" w:eastAsia="de-CH"/>
+        </w:rPr>
+      </w:pPr>
+      <w:r>
+        <w:rPr>
+          <w:rFonts w:eastAsia="Times New Roman"/>
+          <w:b/>
+          <w:lang w:val="en-US" w:eastAsia="de-CH"/>
+        </w:rPr>
+        <w:t>ALT</w:t>
+      </w:r>
+      <w:r>
+        <w:rPr>
+          <w:rFonts w:eastAsia="Times New Roman"/>
+          <w:lang w:val="en-US" w:eastAsia="de-CH"/>
+        </w:rPr>
+        <w:t>: Altitude Mode Sign and Altitude Setting (</w:t>
+      </w:r>
+      <w:proofErr w:type="spellStart"/>
+      <w:r>
+        <w:rPr>
+          <w:rFonts w:eastAsia="Times New Roman"/>
+          <w:lang w:val="en-US" w:eastAsia="de-CH"/>
+        </w:rPr>
+        <w:t>ft</w:t>
+      </w:r>
+      <w:proofErr w:type="spellEnd"/>
+      <w:r>
+        <w:rPr>
+          <w:rFonts w:eastAsia="Times New Roman"/>
+          <w:lang w:val="en-US" w:eastAsia="de-CH"/>
         </w:rPr>
         <w:t>)</w:t>
+      </w:r>
+    </w:p>
+    <w:p>
+      <w:pPr>
+        <w:spacing w:after="80"/>
+        <w:rPr>
+          <w:rFonts w:eastAsia="Times New Roman"/>
+          <w:lang w:val="en-US" w:eastAsia="de-CH"/>
+        </w:rPr>
+      </w:pPr>
+      <w:r>
+        <w:rPr>
+          <w:rFonts w:eastAsia="Times New Roman"/>
+          <w:b/>
+          <w:lang w:val="en-US" w:eastAsia="de-CH"/>
+        </w:rPr>
+        <w:t>VS</w:t>
+      </w:r>
+      <w:r>
+        <w:rPr>
+          <w:rFonts w:eastAsia="Times New Roman"/>
+          <w:lang w:val="en-US" w:eastAsia="de-CH"/>
+        </w:rPr>
+        <w:t>: Vertical Rate Sign and VS Setting (fpm)</w:t>
+      </w:r>
+    </w:p>
+    <w:p>
+      <w:pPr>
+        <w:spacing w:after="80"/>
+        <w:rPr>
+          <w:rFonts w:eastAsia="Times New Roman"/>
+          <w:lang w:val="en-US" w:eastAsia="de-CH"/>
+        </w:rPr>
+      </w:pPr>
+      <w:r>
+        <w:rPr>
+          <w:rFonts w:eastAsia="Times New Roman"/>
+          <w:b/>
+          <w:lang w:val="en-US" w:eastAsia="de-CH"/>
+        </w:rPr>
+        <w:t>FLC</w:t>
+      </w:r>
+      <w:r>
+        <w:rPr>
+          <w:rFonts w:eastAsia="Times New Roman"/>
+          <w:lang w:val="en-US" w:eastAsia="de-CH"/>
+        </w:rPr>
+        <w:t>: Flight Level Change Sign and IAS Setting (</w:t>
+      </w:r>
+      <w:proofErr w:type="spellStart"/>
+      <w:r>
+        <w:rPr>
+          <w:rFonts w:eastAsia="Times New Roman"/>
+          <w:lang w:val="en-US" w:eastAsia="de-CH"/>
+        </w:rPr>
+        <w:t>kt</w:t>
+      </w:r>
+      <w:proofErr w:type="spellEnd"/>
+      <w:r>
+        <w:rPr>
+          <w:rFonts w:eastAsia="Times New Roman"/>
+          <w:lang w:val="en-US" w:eastAsia="de-CH"/>
+        </w:rPr>
+        <w:t>)</w:t>
+      </w:r>
+    </w:p>
+    <w:p>
+      <w:pPr>
+        <w:spacing w:after="80"/>
+        <w:rPr>
+          <w:rFonts w:eastAsia="Times New Roman"/>
+          <w:lang w:val="en-US" w:eastAsia="de-CH"/>
+        </w:rPr>
+      </w:pPr>
+      <w:r>
+        <w:rPr>
+          <w:rFonts w:eastAsia="Times New Roman"/>
+          <w:b/>
+          <w:lang w:val="en-US" w:eastAsia="de-CH"/>
+        </w:rPr>
+        <w:t>B</w:t>
+      </w:r>
+      <w:r>
+        <w:rPr>
+          <w:rFonts w:eastAsia="Times New Roman"/>
+          <w:b/>
+          <w:lang w:val="en-US" w:eastAsia="de-CH"/>
+        </w:rPr>
+        <w:t>C</w:t>
+      </w:r>
+      <w:r>
+        <w:rPr>
+          <w:rFonts w:eastAsia="Times New Roman"/>
+          <w:lang w:val="en-US" w:eastAsia="de-CH"/>
+        </w:rPr>
+        <w:t>: Back Course Sign</w:t>
       </w:r>
       <w:r>
         <w:rPr>
@@ -5629,9 +6054,9 @@
           <w:color w:val="FF0000"/>
           <w:sz w:val="16"/>
           <w:szCs w:val="16"/>
-          <w:lang w:eastAsia="de-CH"/>
-        </w:rPr>
-        <w:t xml:space="preserve"> (new V0.2</w:t>
+          <w:lang w:val="en-US" w:eastAsia="de-CH"/>
+        </w:rPr>
+        <w:t xml:space="preserve"> </w:t>
       </w:r>
       <w:r>
         <w:rPr>
@@ -5639,9 +6064,9 @@
           <w:color w:val="FF0000"/>
           <w:sz w:val="16"/>
           <w:szCs w:val="16"/>
-          <w:lang w:eastAsia="de-CH"/>
-        </w:rPr>
-        <w:t>5</w:t>
+          <w:lang w:val="en-US" w:eastAsia="de-CH"/>
+        </w:rPr>
+        <w:t>(new V0.2</w:t>
       </w:r>
       <w:r>
         <w:rPr>
@@ -5649,7 +6074,17 @@
           <w:color w:val="FF0000"/>
           <w:sz w:val="16"/>
           <w:szCs w:val="16"/>
-          <w:lang w:eastAsia="de-CH"/>
+          <w:lang w:val="en-US" w:eastAsia="de-CH"/>
+        </w:rPr>
+        <w:t>7</w:t>
+      </w:r>
+      <w:r>
+        <w:rPr>
+          <w:rFonts w:eastAsia="Times New Roman"/>
+          <w:color w:val="FF0000"/>
+          <w:sz w:val="16"/>
+          <w:szCs w:val="16"/>
+          <w:lang w:val="en-US" w:eastAsia="de-CH"/>
         </w:rPr>
         <w:t>)</w:t>
       </w:r>
@@ -5668,190 +6103,6 @@
           <w:b/>
           <w:lang w:val="en-US" w:eastAsia="de-CH"/>
         </w:rPr>
-        <w:t>VS</w:t>
-      </w:r>
-      <w:r>
-        <w:rPr>
-          <w:rFonts w:eastAsia="Times New Roman"/>
-          <w:lang w:val="en-US" w:eastAsia="de-CH"/>
-        </w:rPr>
-        <w:t>: Vertical rate (feet per minute)</w:t>
-      </w:r>
-    </w:p>
-    <w:p>
-      <w:pPr>
-        <w:pStyle w:val="KeinLeerraum"/>
-        <w:rPr>
-          <w:lang w:val="en-US" w:eastAsia="de-CH"/>
-        </w:rPr>
-      </w:pPr>
-    </w:p>
-    <w:p>
-      <w:pPr>
-        <w:spacing w:after="80"/>
-        <w:rPr>
-          <w:rFonts w:eastAsia="Times New Roman"/>
-          <w:lang w:val="en-US" w:eastAsia="de-CH"/>
-        </w:rPr>
-      </w:pPr>
-      <w:r>
-        <w:rPr>
-          <w:rFonts w:eastAsia="Times New Roman"/>
-          <w:b/>
-          <w:lang w:val="en-US" w:eastAsia="de-CH"/>
-        </w:rPr>
-        <w:t>-AP-</w:t>
-      </w:r>
-      <w:r>
-        <w:rPr>
-          <w:rFonts w:eastAsia="Times New Roman"/>
-          <w:lang w:val="en-US" w:eastAsia="de-CH"/>
-        </w:rPr>
-        <w:t xml:space="preserve">: Autopilot Master (all Autopilot signs turn to </w:t>
-      </w:r>
-      <w:r>
-        <w:rPr>
-          <w:rFonts w:eastAsia="Times New Roman"/>
-          <w:b/>
-          <w:color w:val="70AD47" w:themeColor="accent6"/>
-          <w:lang w:val="en-US" w:eastAsia="de-CH"/>
-        </w:rPr>
-        <w:t>Green</w:t>
-      </w:r>
-      <w:r>
-        <w:rPr>
-          <w:rFonts w:eastAsia="Times New Roman"/>
-          <w:color w:val="70AD47" w:themeColor="accent6"/>
-          <w:lang w:val="en-US" w:eastAsia="de-CH"/>
-        </w:rPr>
-        <w:t xml:space="preserve"> </w:t>
-      </w:r>
-      <w:r>
-        <w:rPr>
-          <w:rFonts w:eastAsia="Times New Roman"/>
-          <w:color w:val="70AD47" w:themeColor="accent6"/>
-          <w:lang w:val="en-US" w:eastAsia="de-CH"/>
-        </w:rPr>
-        <w:t xml:space="preserve">text </w:t>
-      </w:r>
-      <w:r>
-        <w:rPr>
-          <w:rFonts w:eastAsia="Times New Roman"/>
-          <w:lang w:val="en-US" w:eastAsia="de-CH"/>
-        </w:rPr>
-        <w:t>if active)</w:t>
-      </w:r>
-    </w:p>
-    <w:p>
-      <w:pPr>
-        <w:spacing w:after="80"/>
-        <w:rPr>
-          <w:rFonts w:eastAsia="Times New Roman"/>
-          <w:lang w:val="en-US" w:eastAsia="de-CH"/>
-        </w:rPr>
-      </w:pPr>
-      <w:r>
-        <w:rPr>
-          <w:rFonts w:eastAsia="Times New Roman"/>
-          <w:b/>
-          <w:lang w:val="en-US" w:eastAsia="de-CH"/>
-        </w:rPr>
-        <w:t>HDG</w:t>
-      </w:r>
-      <w:r>
-        <w:rPr>
-          <w:rFonts w:eastAsia="Times New Roman"/>
-          <w:lang w:val="en-US" w:eastAsia="de-CH"/>
-        </w:rPr>
-        <w:t xml:space="preserve">: Heading Mode Sign and Heading Setting </w:t>
-      </w:r>
-    </w:p>
-    <w:p>
-      <w:pPr>
-        <w:spacing w:after="80"/>
-        <w:rPr>
-          <w:rFonts w:eastAsia="Times New Roman"/>
-          <w:lang w:val="en-US" w:eastAsia="de-CH"/>
-        </w:rPr>
-      </w:pPr>
-      <w:r>
-        <w:rPr>
-          <w:rFonts w:eastAsia="Times New Roman"/>
-          <w:b/>
-          <w:lang w:val="en-US" w:eastAsia="de-CH"/>
-        </w:rPr>
-        <w:t>ALT</w:t>
-      </w:r>
-      <w:r>
-        <w:rPr>
-          <w:rFonts w:eastAsia="Times New Roman"/>
-          <w:lang w:val="en-US" w:eastAsia="de-CH"/>
-        </w:rPr>
-        <w:t>: Altitude Mode Sign and Altitude Setting (ft)</w:t>
-      </w:r>
-    </w:p>
-    <w:p>
-      <w:pPr>
-        <w:spacing w:after="80"/>
-        <w:rPr>
-          <w:rFonts w:eastAsia="Times New Roman"/>
-          <w:lang w:val="en-US" w:eastAsia="de-CH"/>
-        </w:rPr>
-      </w:pPr>
-      <w:r>
-        <w:rPr>
-          <w:rFonts w:eastAsia="Times New Roman"/>
-          <w:b/>
-          <w:lang w:val="en-US" w:eastAsia="de-CH"/>
-        </w:rPr>
-        <w:t>VS</w:t>
-      </w:r>
-      <w:r>
-        <w:rPr>
-          <w:rFonts w:eastAsia="Times New Roman"/>
-          <w:lang w:val="en-US" w:eastAsia="de-CH"/>
-        </w:rPr>
-        <w:t>: Vertical Rate Sign and VS Setting (fpm)</w:t>
-      </w:r>
-    </w:p>
-    <w:p>
-      <w:pPr>
-        <w:spacing w:after="80"/>
-        <w:rPr>
-          <w:rFonts w:eastAsia="Times New Roman"/>
-          <w:lang w:val="en-US" w:eastAsia="de-CH"/>
-        </w:rPr>
-      </w:pPr>
-      <w:r>
-        <w:rPr>
-          <w:rFonts w:eastAsia="Times New Roman"/>
-          <w:b/>
-          <w:lang w:val="en-US" w:eastAsia="de-CH"/>
-        </w:rPr>
-        <w:t>FLC</w:t>
-      </w:r>
-      <w:r>
-        <w:rPr>
-          <w:rFonts w:eastAsia="Times New Roman"/>
-          <w:lang w:val="en-US" w:eastAsia="de-CH"/>
-        </w:rPr>
-        <w:t>: Flight Level Change Sign and IAS Setting (kt)</w:t>
-      </w:r>
-    </w:p>
-    <w:p>
-      <w:pPr>
-        <w:spacing w:after="80"/>
-        <w:rPr>
-          <w:rFonts w:eastAsia="Times New Roman"/>
-          <w:lang w:val="en-US" w:eastAsia="de-CH"/>
-        </w:rPr>
-      </w:pPr>
-      <w:r>
-        <w:rPr>
-          <w:rFonts w:eastAsia="Times New Roman"/>
-          <w:b/>
-          <w:lang w:val="en-US" w:eastAsia="de-CH"/>
-        </w:rPr>
         <w:t>NAV</w:t>
       </w:r>
       <w:r>
@@ -5859,7 +6110,23 @@
           <w:rFonts w:eastAsia="Times New Roman"/>
           <w:lang w:val="en-US" w:eastAsia="de-CH"/>
         </w:rPr>
-        <w:t xml:space="preserve">: Nav Mode Sign and GPS Source – </w:t>
+        <w:t xml:space="preserve">: </w:t>
+      </w:r>
+      <w:proofErr w:type="spellStart"/>
+      <w:r>
+        <w:rPr>
+          <w:rFonts w:eastAsia="Times New Roman"/>
+          <w:lang w:val="en-US" w:eastAsia="de-CH"/>
+        </w:rPr>
+        <w:t>Nav</w:t>
+      </w:r>
+      <w:proofErr w:type="spellEnd"/>
+      <w:r>
+        <w:rPr>
+          <w:rFonts w:eastAsia="Times New Roman"/>
+          <w:lang w:val="en-US" w:eastAsia="de-CH"/>
+        </w:rPr>
+        <w:t xml:space="preserve"> Mode Sign and GPS Source – </w:t>
       </w:r>
       <w:r>
         <w:rPr>
@@ -5965,7 +6232,22 @@
           <w:rFonts w:eastAsia="Times New Roman"/>
           <w:lang w:val="en-US" w:eastAsia="de-CH"/>
         </w:rPr>
-        <w:t xml:space="preserve">) Capture. GS turns </w:t>
+        <w:t xml:space="preserve">) Capture. </w:t>
+      </w:r>
+      <w:r>
+        <w:rPr>
+          <w:rFonts w:eastAsia="Times New Roman"/>
+          <w:b/>
+          <w:lang w:val="en-US" w:eastAsia="de-CH"/>
+        </w:rPr>
+        <w:t>GS</w:t>
+      </w:r>
+      <w:r>
+        <w:rPr>
+          <w:rFonts w:eastAsia="Times New Roman"/>
+          <w:lang w:val="en-US" w:eastAsia="de-CH"/>
+        </w:rPr>
+        <w:t xml:space="preserve"> turns </w:t>
       </w:r>
       <w:r>
         <w:rPr>
@@ -5991,6 +6273,168 @@
         </w:rPr>
         <w:t>if captured</w:t>
       </w:r>
+    </w:p>
+    <w:p>
+      <w:pPr>
+        <w:spacing w:after="80"/>
+        <w:rPr>
+          <w:rFonts w:eastAsia="Times New Roman"/>
+          <w:lang w:val="en-US" w:eastAsia="de-CH"/>
+        </w:rPr>
+      </w:pPr>
+      <w:r>
+        <w:rPr>
+          <w:rFonts w:eastAsia="Times New Roman"/>
+          <w:b/>
+          <w:lang w:val="en-US" w:eastAsia="de-CH"/>
+        </w:rPr>
+        <w:t>YD</w:t>
+      </w:r>
+      <w:r>
+        <w:rPr>
+          <w:rFonts w:eastAsia="Times New Roman"/>
+          <w:lang w:val="en-US" w:eastAsia="de-CH"/>
+        </w:rPr>
+        <w:t xml:space="preserve">: Yaw Damper Sign (validity depends on </w:t>
+      </w:r>
+      <w:proofErr w:type="spellStart"/>
+      <w:r>
+        <w:rPr>
+          <w:rFonts w:eastAsia="Times New Roman"/>
+          <w:lang w:val="en-US" w:eastAsia="de-CH"/>
+        </w:rPr>
+        <w:t>Acft</w:t>
+      </w:r>
+      <w:proofErr w:type="spellEnd"/>
+      <w:r>
+        <w:rPr>
+          <w:rFonts w:eastAsia="Times New Roman"/>
+          <w:lang w:val="en-US" w:eastAsia="de-CH"/>
+        </w:rPr>
+        <w:t xml:space="preserve"> type)</w:t>
+      </w:r>
+      <w:r>
+        <w:rPr>
+          <w:rFonts w:eastAsia="Times New Roman"/>
+          <w:color w:val="FF0000"/>
+          <w:sz w:val="16"/>
+          <w:szCs w:val="16"/>
+          <w:lang w:val="en-US" w:eastAsia="de-CH"/>
+        </w:rPr>
+        <w:t xml:space="preserve"> </w:t>
+      </w:r>
+      <w:r>
+        <w:rPr>
+          <w:rFonts w:eastAsia="Times New Roman"/>
+          <w:color w:val="FF0000"/>
+          <w:sz w:val="16"/>
+          <w:szCs w:val="16"/>
+          <w:lang w:val="en-US" w:eastAsia="de-CH"/>
+        </w:rPr>
+        <w:t>(new V0.2</w:t>
+      </w:r>
+      <w:r>
+        <w:rPr>
+          <w:rFonts w:eastAsia="Times New Roman"/>
+          <w:color w:val="FF0000"/>
+          <w:sz w:val="16"/>
+          <w:szCs w:val="16"/>
+          <w:lang w:val="en-US" w:eastAsia="de-CH"/>
+        </w:rPr>
+        <w:t>7</w:t>
+      </w:r>
+      <w:r>
+        <w:rPr>
+          <w:rFonts w:eastAsia="Times New Roman"/>
+          <w:color w:val="FF0000"/>
+          <w:sz w:val="16"/>
+          <w:szCs w:val="16"/>
+          <w:lang w:val="en-US" w:eastAsia="de-CH"/>
+        </w:rPr>
+        <w:t>)</w:t>
+      </w:r>
+    </w:p>
+    <w:p>
+      <w:pPr>
+        <w:spacing w:after="80"/>
+        <w:rPr>
+          <w:rFonts w:eastAsia="Times New Roman"/>
+          <w:lang w:val="en-US" w:eastAsia="de-CH"/>
+        </w:rPr>
+      </w:pPr>
+      <w:r>
+        <w:rPr>
+          <w:rFonts w:eastAsia="Times New Roman"/>
+          <w:b/>
+          <w:lang w:val="en-US" w:eastAsia="de-CH"/>
+        </w:rPr>
+        <w:t>LVL</w:t>
+      </w:r>
+      <w:r>
+        <w:rPr>
+          <w:rFonts w:eastAsia="Times New Roman"/>
+          <w:lang w:val="en-US" w:eastAsia="de-CH"/>
+        </w:rPr>
+        <w:t xml:space="preserve">: Wing Leveler Sign (validity depends on </w:t>
+      </w:r>
+      <w:proofErr w:type="spellStart"/>
+      <w:r>
+        <w:rPr>
+          <w:rFonts w:eastAsia="Times New Roman"/>
+          <w:lang w:val="en-US" w:eastAsia="de-CH"/>
+        </w:rPr>
+        <w:t>Acft</w:t>
+      </w:r>
+      <w:proofErr w:type="spellEnd"/>
+      <w:r>
+        <w:rPr>
+          <w:rFonts w:eastAsia="Times New Roman"/>
+          <w:lang w:val="en-US" w:eastAsia="de-CH"/>
+        </w:rPr>
+        <w:t xml:space="preserve"> type)</w:t>
+      </w:r>
+      <w:r>
+        <w:rPr>
+          <w:rFonts w:eastAsia="Times New Roman"/>
+          <w:color w:val="FF0000"/>
+          <w:sz w:val="16"/>
+          <w:szCs w:val="16"/>
+          <w:lang w:val="en-US" w:eastAsia="de-CH"/>
+        </w:rPr>
+        <w:t xml:space="preserve"> </w:t>
+      </w:r>
+      <w:r>
+        <w:rPr>
+          <w:rFonts w:eastAsia="Times New Roman"/>
+          <w:color w:val="FF0000"/>
+          <w:sz w:val="16"/>
+          <w:szCs w:val="16"/>
+          <w:lang w:val="en-US" w:eastAsia="de-CH"/>
+        </w:rPr>
+        <w:t>(new V0.2</w:t>
+      </w:r>
+      <w:r>
+        <w:rPr>
+          <w:rFonts w:eastAsia="Times New Roman"/>
+          <w:color w:val="FF0000"/>
+          <w:sz w:val="16"/>
+          <w:szCs w:val="16"/>
+          <w:lang w:val="en-US" w:eastAsia="de-CH"/>
+        </w:rPr>
+        <w:t>7</w:t>
+      </w:r>
+      <w:r>
+        <w:rPr>
+          <w:rFonts w:eastAsia="Times New Roman"/>
+          <w:color w:val="FF0000"/>
+          <w:sz w:val="16"/>
+          <w:szCs w:val="16"/>
+          <w:lang w:val="en-US" w:eastAsia="de-CH"/>
+        </w:rPr>
+        <w:t>)</w:t>
+      </w:r>
+      <w:bookmarkStart w:id="0" w:name="_GoBack"/>
+      <w:bookmarkEnd w:id="0"/>
     </w:p>
     <w:p>
       <w:pPr>
@@ -6009,10 +6453,10 @@
           <wp:anchor distT="0" distB="0" distL="114300" distR="114300" simplePos="0" relativeHeight="251667456" behindDoc="0" locked="0" layoutInCell="1" allowOverlap="1" wp14:anchorId="09BD8FFE" wp14:editId="4849AA16">
             <wp:simplePos x="0" y="0"/>
             <wp:positionH relativeFrom="margin">
-              <wp:posOffset>4803031</wp:posOffset>
+              <wp:posOffset>4686300</wp:posOffset>
             </wp:positionH>
             <wp:positionV relativeFrom="margin">
-              <wp:posOffset>3787050</wp:posOffset>
+              <wp:posOffset>6263005</wp:posOffset>
             </wp:positionV>
             <wp:extent cx="1557020" cy="746125"/>
             <wp:effectExtent l="0" t="0" r="5080" b="0"/>
@@ -6070,14 +6514,48 @@
           <w:b/>
           <w:lang w:val="en-US" w:eastAsia="de-CH"/>
         </w:rPr>
-        <w:t>CP1..3</w:t>
-      </w:r>
-      <w:r>
-        <w:rPr>
-          <w:rFonts w:eastAsia="Times New Roman"/>
-          <w:lang w:val="en-US" w:eastAsia="de-CH"/>
-        </w:rPr>
-        <w:t>: Checkpoints to track elapsed time and Lat/Lon distance from start point</w:t>
+        <w:t>CP1</w:t>
+      </w:r>
+      <w:proofErr w:type="gramStart"/>
+      <w:r>
+        <w:rPr>
+          <w:rFonts w:eastAsia="Times New Roman"/>
+          <w:b/>
+          <w:lang w:val="en-US" w:eastAsia="de-CH"/>
+        </w:rPr>
+        <w:t>..</w:t>
+      </w:r>
+      <w:proofErr w:type="gramEnd"/>
+      <w:r>
+        <w:rPr>
+          <w:rFonts w:eastAsia="Times New Roman"/>
+          <w:b/>
+          <w:lang w:val="en-US" w:eastAsia="de-CH"/>
+        </w:rPr>
+        <w:t>3</w:t>
+      </w:r>
+      <w:r>
+        <w:rPr>
+          <w:rFonts w:eastAsia="Times New Roman"/>
+          <w:lang w:val="en-US" w:eastAsia="de-CH"/>
+        </w:rPr>
+        <w:t xml:space="preserve">: Checkpoints to track elapsed time and </w:t>
+      </w:r>
+      <w:proofErr w:type="spellStart"/>
+      <w:r>
+        <w:rPr>
+          <w:rFonts w:eastAsia="Times New Roman"/>
+          <w:lang w:val="en-US" w:eastAsia="de-CH"/>
+        </w:rPr>
+        <w:t>Lat</w:t>
+      </w:r>
+      <w:proofErr w:type="spellEnd"/>
+      <w:r>
+        <w:rPr>
+          <w:rFonts w:eastAsia="Times New Roman"/>
+          <w:lang w:val="en-US" w:eastAsia="de-CH"/>
+        </w:rPr>
+        <w:t>/Lon distance from start point</w:t>
       </w:r>
       <w:r>
         <w:rPr>
@@ -6085,7 +6563,23 @@
           <w:lang w:val="en-US" w:eastAsia="de-CH"/>
         </w:rPr>
         <w:br/>
-        <w:t xml:space="preserve">click a CPn label to start tracking, it turns </w:t>
+        <w:t xml:space="preserve">click a </w:t>
+      </w:r>
+      <w:proofErr w:type="spellStart"/>
+      <w:r>
+        <w:rPr>
+          <w:rFonts w:eastAsia="Times New Roman"/>
+          <w:lang w:val="en-US" w:eastAsia="de-CH"/>
+        </w:rPr>
+        <w:t>CPn</w:t>
+      </w:r>
+      <w:proofErr w:type="spellEnd"/>
+      <w:r>
+        <w:rPr>
+          <w:rFonts w:eastAsia="Times New Roman"/>
+          <w:lang w:val="en-US" w:eastAsia="de-CH"/>
+        </w:rPr>
+        <w:t xml:space="preserve"> label to start tracking, it turns </w:t>
       </w:r>
       <w:r>
         <w:rPr>
@@ -6102,33 +6596,6 @@
         </w:rPr>
         <w:t xml:space="preserve"> while tracking, click again to set a new start point </w:t>
       </w:r>
-      <w:r>
-        <w:rPr>
-          <w:rFonts w:eastAsia="Times New Roman"/>
-          <w:color w:val="FF0000"/>
-          <w:sz w:val="16"/>
-          <w:szCs w:val="16"/>
-          <w:lang w:val="en-US" w:eastAsia="de-CH"/>
-        </w:rPr>
-        <w:br/>
-      </w:r>
-      <w:r>
-        <w:rPr>
-          <w:rFonts w:eastAsia="Times New Roman"/>
-          <w:color w:val="FF0000"/>
-          <w:sz w:val="16"/>
-          <w:szCs w:val="16"/>
-          <w:lang w:val="en-US" w:eastAsia="de-CH"/>
-        </w:rPr>
-        <w:t>(new V0.22)</w:t>
-      </w:r>
-    </w:p>
-    <w:p>
-      <w:pPr>
-        <w:rPr>
-          <w:lang w:val="en-US" w:eastAsia="de-CH"/>
-        </w:rPr>
-      </w:pPr>
     </w:p>
     <w:p>
       <w:pPr>
@@ -6155,24 +6622,62 @@
     <w:p>
       <w:pPr>
         <w:rPr>
-          <w:rFonts w:ascii="Times New Roman" w:eastAsia="Times New Roman" w:hAnsi="Times New Roman" w:cs="Times New Roman"/>
-          <w:sz w:val="24"/>
-          <w:szCs w:val="24"/>
-          <w:lang w:eastAsia="de-CH"/>
-        </w:rPr>
-      </w:pPr>
-    </w:p>
-    <w:p>
-      <w:pPr>
-        <w:rPr>
-          <w:lang w:val="en-US" w:eastAsia="de-CH"/>
-        </w:rPr>
-      </w:pPr>
-      <w:r>
-        <w:rPr>
-          <w:lang w:val="en-US" w:eastAsia="de-CH"/>
-        </w:rPr>
-        <w:t>My FlightSim Libraries (included in the release package)</w:t>
+          <w:lang w:val="en-US" w:eastAsia="de-CH"/>
+        </w:rPr>
+      </w:pPr>
+      <w:r>
+        <w:rPr>
+          <w:lang w:val="en-US" w:eastAsia="de-CH"/>
+        </w:rPr>
+        <w:br w:type="page"/>
+      </w:r>
+    </w:p>
+    <w:p>
+      <w:pPr>
+        <w:pStyle w:val="berschrift2"/>
+        <w:rPr>
+          <w:lang w:val="en-US" w:eastAsia="de-CH"/>
+        </w:rPr>
+      </w:pPr>
+      <w:r>
+        <w:rPr>
+          <w:lang w:val="en-US" w:eastAsia="de-CH"/>
+        </w:rPr>
+        <w:lastRenderedPageBreak/>
+        <w:t>Distributed</w:t>
+      </w:r>
+      <w:r>
+        <w:rPr>
+          <w:lang w:val="en-US" w:eastAsia="de-CH"/>
+        </w:rPr>
+        <w:t xml:space="preserve"> Contents:</w:t>
+      </w:r>
+    </w:p>
+    <w:p>
+      <w:pPr>
+        <w:rPr>
+          <w:lang w:val="en-US" w:eastAsia="de-CH"/>
+        </w:rPr>
+      </w:pPr>
+      <w:r>
+        <w:rPr>
+          <w:lang w:val="en-US" w:eastAsia="de-CH"/>
+        </w:rPr>
+        <w:t xml:space="preserve">My </w:t>
+      </w:r>
+      <w:proofErr w:type="spellStart"/>
+      <w:r>
+        <w:rPr>
+          <w:lang w:val="en-US" w:eastAsia="de-CH"/>
+        </w:rPr>
+        <w:t>FlightSim</w:t>
+      </w:r>
+      <w:proofErr w:type="spellEnd"/>
+      <w:r>
+        <w:rPr>
+          <w:lang w:val="en-US" w:eastAsia="de-CH"/>
+        </w:rPr>
+        <w:t xml:space="preserve"> Libraries (included in the release package)</w:t>
       </w:r>
     </w:p>
     <w:p>
@@ -6190,8 +6695,30 @@
         <w:rPr>
           <w:lang w:val="en-US" w:eastAsia="de-CH"/>
         </w:rPr>
-        <w:t>SimConnectClient.dll -- FlightSim interface to MSFS2020 SimConnect</w:t>
-      </w:r>
+        <w:t xml:space="preserve">SimConnectClient.dll -- </w:t>
+      </w:r>
+      <w:proofErr w:type="spellStart"/>
+      <w:r>
+        <w:rPr>
+          <w:lang w:val="en-US" w:eastAsia="de-CH"/>
+        </w:rPr>
+        <w:t>FlightSim</w:t>
+      </w:r>
+      <w:proofErr w:type="spellEnd"/>
+      <w:r>
+        <w:rPr>
+          <w:lang w:val="en-US" w:eastAsia="de-CH"/>
+        </w:rPr>
+        <w:t xml:space="preserve"> interface to MSFS2020 </w:t>
+      </w:r>
+      <w:proofErr w:type="spellStart"/>
+      <w:r>
+        <w:rPr>
+          <w:lang w:val="en-US" w:eastAsia="de-CH"/>
+        </w:rPr>
+        <w:t>SimConnect</w:t>
+      </w:r>
+      <w:proofErr w:type="spellEnd"/>
     </w:p>
     <w:p>
       <w:pPr>
@@ -6208,7 +6735,21 @@
         <w:rPr>
           <w:lang w:val="en-US" w:eastAsia="de-CH"/>
         </w:rPr>
-        <w:t>FSimClientIF.dll -- Generic FSim Client interface definition</w:t>
+        <w:t xml:space="preserve">FSimClientIF.dll -- Generic </w:t>
+      </w:r>
+      <w:proofErr w:type="spellStart"/>
+      <w:r>
+        <w:rPr>
+          <w:lang w:val="en-US" w:eastAsia="de-CH"/>
+        </w:rPr>
+        <w:t>FSim</w:t>
+      </w:r>
+      <w:proofErr w:type="spellEnd"/>
+      <w:r>
+        <w:rPr>
+          <w:lang w:val="en-US" w:eastAsia="de-CH"/>
+        </w:rPr>
+        <w:t xml:space="preserve"> Client interface definition</w:t>
       </w:r>
     </w:p>
     <w:p>
@@ -6226,8 +6767,58 @@
         <w:rPr>
           <w:lang w:eastAsia="de-CH"/>
         </w:rPr>
-        <w:t>FSimIF.dll -- Generic FSim interface definition</w:t>
-      </w:r>
+        <w:t xml:space="preserve">FSimIF.dll -- </w:t>
+      </w:r>
+      <w:proofErr w:type="spellStart"/>
+      <w:r>
+        <w:rPr>
+          <w:lang w:eastAsia="de-CH"/>
+        </w:rPr>
+        <w:t>Generic</w:t>
+      </w:r>
+      <w:proofErr w:type="spellEnd"/>
+      <w:r>
+        <w:rPr>
+          <w:lang w:eastAsia="de-CH"/>
+        </w:rPr>
+        <w:t xml:space="preserve"> </w:t>
+      </w:r>
+      <w:proofErr w:type="spellStart"/>
+      <w:r>
+        <w:rPr>
+          <w:lang w:eastAsia="de-CH"/>
+        </w:rPr>
+        <w:t>FSim</w:t>
+      </w:r>
+      <w:proofErr w:type="spellEnd"/>
+      <w:r>
+        <w:rPr>
+          <w:lang w:eastAsia="de-CH"/>
+        </w:rPr>
+        <w:t xml:space="preserve"> </w:t>
+      </w:r>
+      <w:proofErr w:type="spellStart"/>
+      <w:r>
+        <w:rPr>
+          <w:lang w:eastAsia="de-CH"/>
+        </w:rPr>
+        <w:t>interface</w:t>
+      </w:r>
+      <w:proofErr w:type="spellEnd"/>
+      <w:r>
+        <w:rPr>
+          <w:lang w:eastAsia="de-CH"/>
+        </w:rPr>
+        <w:t xml:space="preserve"> </w:t>
+      </w:r>
+      <w:proofErr w:type="spellStart"/>
+      <w:r>
+        <w:rPr>
+          <w:lang w:eastAsia="de-CH"/>
+        </w:rPr>
+        <w:t>definition</w:t>
+      </w:r>
+      <w:proofErr w:type="spellEnd"/>
     </w:p>
     <w:p>
       <w:pPr>
@@ -6253,12 +6844,14 @@
           <w:lang w:eastAsia="de-CH"/>
         </w:rPr>
       </w:pPr>
+      <w:proofErr w:type="spellStart"/>
       <w:r>
         <w:rPr>
           <w:lang w:eastAsia="de-CH"/>
         </w:rPr>
         <w:t>SimConnect.cfg</w:t>
       </w:r>
+      <w:proofErr w:type="spellEnd"/>
     </w:p>
     <w:p>
       <w:pPr>
@@ -6311,7 +6904,111 @@
     <w:p>
       <w:pPr>
         <w:spacing w:after="0" w:line="240" w:lineRule="auto"/>
-        <w:ind w:left="360"/>
+        <w:rPr>
+          <w:rFonts w:ascii="Times New Roman" w:eastAsia="Times New Roman" w:hAnsi="Times New Roman" w:cs="Times New Roman"/>
+          <w:sz w:val="24"/>
+          <w:szCs w:val="24"/>
+          <w:lang w:val="en-US" w:eastAsia="de-CH"/>
+        </w:rPr>
+      </w:pPr>
+      <w:r>
+        <w:rPr>
+          <w:rFonts w:eastAsia="Times New Roman"/>
+          <w:color w:val="FF0000"/>
+          <w:sz w:val="16"/>
+          <w:szCs w:val="16"/>
+          <w:lang w:val="en-US" w:eastAsia="de-CH"/>
+        </w:rPr>
+        <w:t>(</w:t>
+      </w:r>
+      <w:proofErr w:type="gramStart"/>
+      <w:r>
+        <w:rPr>
+          <w:rFonts w:eastAsia="Times New Roman"/>
+          <w:color w:val="FF0000"/>
+          <w:sz w:val="16"/>
+          <w:szCs w:val="16"/>
+          <w:lang w:val="en-US" w:eastAsia="de-CH"/>
+        </w:rPr>
+        <w:t>new</w:t>
+      </w:r>
+      <w:proofErr w:type="gramEnd"/>
+      <w:r>
+        <w:rPr>
+          <w:rFonts w:eastAsia="Times New Roman"/>
+          <w:color w:val="FF0000"/>
+          <w:sz w:val="16"/>
+          <w:szCs w:val="16"/>
+          <w:lang w:val="en-US" w:eastAsia="de-CH"/>
+        </w:rPr>
+        <w:t xml:space="preserve"> V0.2</w:t>
+      </w:r>
+      <w:r>
+        <w:rPr>
+          <w:rFonts w:eastAsia="Times New Roman"/>
+          <w:color w:val="FF0000"/>
+          <w:sz w:val="16"/>
+          <w:szCs w:val="16"/>
+          <w:lang w:val="en-US" w:eastAsia="de-CH"/>
+        </w:rPr>
+        <w:t>7</w:t>
+      </w:r>
+      <w:r>
+        <w:rPr>
+          <w:rFonts w:eastAsia="Times New Roman"/>
+          <w:color w:val="FF0000"/>
+          <w:sz w:val="16"/>
+          <w:szCs w:val="16"/>
+          <w:lang w:val="en-US" w:eastAsia="de-CH"/>
+        </w:rPr>
+        <w:t>)</w:t>
+      </w:r>
+    </w:p>
+    <w:p>
+      <w:pPr>
+        <w:rPr>
+          <w:lang w:val="en-US" w:eastAsia="de-CH"/>
+        </w:rPr>
+      </w:pPr>
+      <w:r>
+        <w:rPr>
+          <w:lang w:val="en-US" w:eastAsia="de-CH"/>
+        </w:rPr>
+        <w:t xml:space="preserve">From </w:t>
+      </w:r>
+      <w:r>
+        <w:rPr>
+          <w:lang w:val="en-US" w:eastAsia="de-CH"/>
+        </w:rPr>
+        <w:t>Google Fonts Library</w:t>
+      </w:r>
+      <w:r>
+        <w:rPr>
+          <w:lang w:val="en-US" w:eastAsia="de-CH"/>
+        </w:rPr>
+        <w:t xml:space="preserve"> </w:t>
+      </w:r>
+      <w:r>
+        <w:rPr>
+          <w:lang w:val="en-US" w:eastAsia="de-CH"/>
+        </w:rPr>
+        <w:t>embedded</w:t>
+      </w:r>
+      <w:r>
+        <w:rPr>
+          <w:lang w:val="en-US" w:eastAsia="de-CH"/>
+        </w:rPr>
+        <w:t>:</w:t>
+      </w:r>
+    </w:p>
+    <w:p>
+      <w:pPr>
+        <w:pStyle w:val="Listenabsatz"/>
+        <w:numPr>
+          <w:ilvl w:val="0"/>
+          <w:numId w:val="18"/>
+        </w:numPr>
+        <w:spacing w:after="0" w:line="240" w:lineRule="auto"/>
         <w:rPr>
           <w:rFonts w:ascii="Times New Roman" w:eastAsia="Times New Roman" w:hAnsi="Times New Roman" w:cs="Times New Roman"/>
           <w:sz w:val="24"/>
@@ -6319,6 +7016,85 @@
           <w:lang w:eastAsia="de-CH"/>
         </w:rPr>
       </w:pPr>
+      <w:proofErr w:type="spellStart"/>
+      <w:r>
+        <w:rPr>
+          <w:lang w:eastAsia="de-CH"/>
+        </w:rPr>
+        <w:t>Share_Tech_Mono</w:t>
+      </w:r>
+      <w:proofErr w:type="spellEnd"/>
+    </w:p>
+    <w:p>
+      <w:pPr>
+        <w:pStyle w:val="KeinLeerraum"/>
+        <w:rPr>
+          <w:lang w:val="en-US" w:eastAsia="de-CH"/>
+        </w:rPr>
+      </w:pPr>
+    </w:p>
+    <w:p>
+      <w:pPr>
+        <w:pStyle w:val="KeinLeerraum"/>
+        <w:rPr>
+          <w:lang w:val="en-US" w:eastAsia="de-CH"/>
+        </w:rPr>
+      </w:pPr>
+      <w:r>
+        <w:rPr>
+          <w:lang w:val="en-US" w:eastAsia="de-CH"/>
+        </w:rPr>
+        <w:t xml:space="preserve">A rather </w:t>
+      </w:r>
+      <w:r>
+        <w:rPr>
+          <w:lang w:val="en-US" w:eastAsia="de-CH"/>
+        </w:rPr>
+        <w:t>condensed</w:t>
+      </w:r>
+      <w:r>
+        <w:rPr>
+          <w:lang w:val="en-US" w:eastAsia="de-CH"/>
+        </w:rPr>
+        <w:t xml:space="preserve"> monospaced font </w:t>
+      </w:r>
+      <w:r>
+        <w:rPr>
+          <w:lang w:val="en-US" w:eastAsia="de-CH"/>
+        </w:rPr>
+        <w:t xml:space="preserve">used for the ‘Condensed Font </w:t>
+      </w:r>
+      <w:r>
+        <w:rPr>
+          <w:lang w:val="en-US" w:eastAsia="de-CH"/>
+        </w:rPr>
+        <w:t>Window</w:t>
+      </w:r>
+      <w:r>
+        <w:rPr>
+          <w:lang w:val="en-US" w:eastAsia="de-CH"/>
+        </w:rPr>
+        <w:br/>
+      </w:r>
+    </w:p>
+    <w:p>
+      <w:pPr>
+        <w:rPr>
+          <w:lang w:val="en-US" w:eastAsia="de-CH"/>
+        </w:rPr>
+      </w:pPr>
+    </w:p>
+    <w:p>
+      <w:pPr>
+        <w:spacing w:after="0" w:line="240" w:lineRule="auto"/>
+        <w:ind w:left="360"/>
+        <w:rPr>
+          <w:rFonts w:ascii="Times New Roman" w:eastAsia="Times New Roman" w:hAnsi="Times New Roman" w:cs="Times New Roman"/>
+          <w:sz w:val="24"/>
+          <w:szCs w:val="24"/>
+          <w:lang w:eastAsia="de-CH"/>
+        </w:rPr>
+      </w:pPr>
       <w:r>
         <w:rPr>
           <w:lang w:eastAsia="de-CH"/>
@@ -6340,13 +7116,22 @@
           <w:b/>
           <w:lang w:val="en-US" w:eastAsia="de-CH"/>
         </w:rPr>
-        <w:t>Full Credit goes to JayDeeGaming</w:t>
-      </w:r>
-    </w:p>
-    <w:p>
-      <w:pPr>
-        <w:rPr>
-          <w:lang w:val="en-US" w:eastAsia="de-CH"/>
+        <w:t xml:space="preserve">Full Credit goes to </w:t>
+      </w:r>
+      <w:proofErr w:type="spellStart"/>
+      <w:r>
+        <w:rPr>
+          <w:b/>
+          <w:lang w:val="en-US" w:eastAsia="de-CH"/>
+        </w:rPr>
+        <w:t>JayDeeGaming</w:t>
+      </w:r>
+      <w:proofErr w:type="spellEnd"/>
+    </w:p>
+    <w:p>
+      <w:pPr>
+        <w:rPr>
+          <w:lang w:val="en-US"/>
         </w:rPr>
       </w:pPr>
       <w:r>
@@ -6359,7 +7144,21 @@
         <w:rPr>
           <w:lang w:val="en-US" w:eastAsia="de-CH"/>
         </w:rPr>
-        <w:t>here the idea of this HudBar is 'borrowed' from</w:t>
+        <w:t xml:space="preserve">here the idea of this </w:t>
+      </w:r>
+      <w:proofErr w:type="spellStart"/>
+      <w:r>
+        <w:rPr>
+          <w:lang w:val="en-US" w:eastAsia="de-CH"/>
+        </w:rPr>
+        <w:t>HudBar</w:t>
+      </w:r>
+      <w:proofErr w:type="spellEnd"/>
+      <w:r>
+        <w:rPr>
+          <w:lang w:val="en-US" w:eastAsia="de-CH"/>
+        </w:rPr>
+        <w:t xml:space="preserve"> is 'borrowed' from</w:t>
       </w:r>
       <w:r>
         <w:rPr>
@@ -6382,16 +7181,9 @@
         <w:t>)</w:t>
       </w:r>
     </w:p>
-    <w:p>
-      <w:pPr>
-        <w:rPr>
-          <w:lang w:val="en-US"/>
-        </w:rPr>
-      </w:pPr>
-    </w:p>
     <w:sectPr>
       <w:pgSz w:w="11906" w:h="16838"/>
-      <w:pgMar w:top="567" w:right="991" w:bottom="567" w:left="993" w:header="708" w:footer="708" w:gutter="0"/>
+      <w:pgMar w:top="567" w:right="849" w:bottom="567" w:left="993" w:header="708" w:footer="708" w:gutter="0"/>
       <w:cols w:space="708"/>
       <w:docGrid w:linePitch="360"/>
     </w:sectPr>
@@ -7147,6 +7939,119 @@
     </w:lvl>
   </w:abstractNum>
   <w:abstractNum w:abstractNumId="5" w15:restartNumberingAfterBreak="0">
+    <w:nsid w:val="18A40C40"/>
+    <w:multiLevelType w:val="hybridMultilevel"/>
+    <w:tmpl w:val="66622E8E"/>
+    <w:lvl w:ilvl="0" w:tplc="08070001">
+      <w:start w:val="1"/>
+      <w:numFmt w:val="bullet"/>
+      <w:lvlText w:val=""/>
+      <w:lvlJc w:val="left"/>
+      <w:pPr>
+        <w:ind w:left="720" w:hanging="360"/>
+      </w:pPr>
+      <w:rPr>
+        <w:rFonts w:ascii="Symbol" w:hAnsi="Symbol" w:hint="default"/>
+      </w:rPr>
+    </w:lvl>
+    <w:lvl w:ilvl="1" w:tplc="08070003" w:tentative="1">
+      <w:start w:val="1"/>
+      <w:numFmt w:val="bullet"/>
+      <w:lvlText w:val="o"/>
+      <w:lvlJc w:val="left"/>
+      <w:pPr>
+        <w:ind w:left="1440" w:hanging="360"/>
+      </w:pPr>
+      <w:rPr>
+        <w:rFonts w:ascii="Courier New" w:hAnsi="Courier New" w:cs="Courier New" w:hint="default"/>
+      </w:rPr>
+    </w:lvl>
+    <w:lvl w:ilvl="2" w:tplc="08070005" w:tentative="1">
+      <w:start w:val="1"/>
+      <w:numFmt w:val="bullet"/>
+      <w:lvlText w:val=""/>
+      <w:lvlJc w:val="left"/>
+      <w:pPr>
+        <w:ind w:left="2160" w:hanging="360"/>
+      </w:pPr>
+      <w:rPr>
+        <w:rFonts w:ascii="Wingdings" w:hAnsi="Wingdings" w:hint="default"/>
+      </w:rPr>
+    </w:lvl>
+    <w:lvl w:ilvl="3" w:tplc="08070001" w:tentative="1">
+      <w:start w:val="1"/>
+      <w:numFmt w:val="bullet"/>
+      <w:lvlText w:val=""/>
+      <w:lvlJc w:val="left"/>
+      <w:pPr>
+        <w:ind w:left="2880" w:hanging="360"/>
+      </w:pPr>
+      <w:rPr>
+        <w:rFonts w:ascii="Symbol" w:hAnsi="Symbol" w:hint="default"/>
+      </w:rPr>
+    </w:lvl>
+    <w:lvl w:ilvl="4" w:tplc="08070003" w:tentative="1">
+      <w:start w:val="1"/>
+      <w:numFmt w:val="bullet"/>
+      <w:lvlText w:val="o"/>
+      <w:lvlJc w:val="left"/>
+      <w:pPr>
+        <w:ind w:left="3600" w:hanging="360"/>
+      </w:pPr>
+      <w:rPr>
+        <w:rFonts w:ascii="Courier New" w:hAnsi="Courier New" w:cs="Courier New" w:hint="default"/>
+      </w:rPr>
+    </w:lvl>
+    <w:lvl w:ilvl="5" w:tplc="08070005" w:tentative="1">
+      <w:start w:val="1"/>
+      <w:numFmt w:val="bullet"/>
+      <w:lvlText w:val=""/>
+      <w:lvlJc w:val="left"/>
+      <w:pPr>
+        <w:ind w:left="4320" w:hanging="360"/>
+      </w:pPr>
+      <w:rPr>
+        <w:rFonts w:ascii="Wingdings" w:hAnsi="Wingdings" w:hint="default"/>
+      </w:rPr>
+    </w:lvl>
+    <w:lvl w:ilvl="6" w:tplc="08070001" w:tentative="1">
+      <w:start w:val="1"/>
+      <w:numFmt w:val="bullet"/>
+      <w:lvlText w:val=""/>
+      <w:lvlJc w:val="left"/>
+      <w:pPr>
+        <w:ind w:left="5040" w:hanging="360"/>
+      </w:pPr>
+      <w:rPr>
+        <w:rFonts w:ascii="Symbol" w:hAnsi="Symbol" w:hint="default"/>
+      </w:rPr>
+    </w:lvl>
+    <w:lvl w:ilvl="7" w:tplc="08070003" w:tentative="1">
+      <w:start w:val="1"/>
+      <w:numFmt w:val="bullet"/>
+      <w:lvlText w:val="o"/>
+      <w:lvlJc w:val="left"/>
+      <w:pPr>
+        <w:ind w:left="5760" w:hanging="360"/>
+      </w:pPr>
+      <w:rPr>
+        <w:rFonts w:ascii="Courier New" w:hAnsi="Courier New" w:cs="Courier New" w:hint="default"/>
+      </w:rPr>
+    </w:lvl>
+    <w:lvl w:ilvl="8" w:tplc="08070005" w:tentative="1">
+      <w:start w:val="1"/>
+      <w:numFmt w:val="bullet"/>
+      <w:lvlText w:val=""/>
+      <w:lvlJc w:val="left"/>
+      <w:pPr>
+        <w:ind w:left="6480" w:hanging="360"/>
+      </w:pPr>
+      <w:rPr>
+        <w:rFonts w:ascii="Wingdings" w:hAnsi="Wingdings" w:hint="default"/>
+      </w:rPr>
+    </w:lvl>
+  </w:abstractNum>
+  <w:abstractNum w:abstractNumId="6" w15:restartNumberingAfterBreak="0">
     <w:nsid w:val="203B1CB3"/>
     <w:multiLevelType w:val="multilevel"/>
     <w:tmpl w:val="88FCB62C"/>
@@ -7295,7 +8200,7 @@
       </w:rPr>
     </w:lvl>
   </w:abstractNum>
-  <w:abstractNum w:abstractNumId="6" w15:restartNumberingAfterBreak="0">
+  <w:abstractNum w:abstractNumId="7" w15:restartNumberingAfterBreak="0">
     <w:nsid w:val="24E76A88"/>
     <w:multiLevelType w:val="multilevel"/>
     <w:tmpl w:val="88FCB62C"/>
@@ -7444,7 +8349,7 @@
       </w:rPr>
     </w:lvl>
   </w:abstractNum>
-  <w:abstractNum w:abstractNumId="7" w15:restartNumberingAfterBreak="0">
+  <w:abstractNum w:abstractNumId="8" w15:restartNumberingAfterBreak="0">
     <w:nsid w:val="2A4135B2"/>
     <w:multiLevelType w:val="multilevel"/>
     <w:tmpl w:val="88FCB62C"/>
@@ -7593,7 +8498,7 @@
       </w:rPr>
     </w:lvl>
   </w:abstractNum>
-  <w:abstractNum w:abstractNumId="8" w15:restartNumberingAfterBreak="0">
+  <w:abstractNum w:abstractNumId="9" w15:restartNumberingAfterBreak="0">
     <w:nsid w:val="32966F90"/>
     <w:multiLevelType w:val="multilevel"/>
     <w:tmpl w:val="88FCB62C"/>
@@ -7742,7 +8647,7 @@
       </w:rPr>
     </w:lvl>
   </w:abstractNum>
-  <w:abstractNum w:abstractNumId="9" w15:restartNumberingAfterBreak="0">
+  <w:abstractNum w:abstractNumId="10" w15:restartNumberingAfterBreak="0">
     <w:nsid w:val="38DD2E70"/>
     <w:multiLevelType w:val="hybridMultilevel"/>
     <w:tmpl w:val="80FE0F8E"/>
@@ -7855,7 +8760,7 @@
       </w:rPr>
     </w:lvl>
   </w:abstractNum>
-  <w:abstractNum w:abstractNumId="10" w15:restartNumberingAfterBreak="0">
+  <w:abstractNum w:abstractNumId="11" w15:restartNumberingAfterBreak="0">
     <w:nsid w:val="40BC1D80"/>
     <w:multiLevelType w:val="multilevel"/>
     <w:tmpl w:val="88FCB62C"/>
@@ -8004,7 +8909,7 @@
       </w:rPr>
     </w:lvl>
   </w:abstractNum>
-  <w:abstractNum w:abstractNumId="11" w15:restartNumberingAfterBreak="0">
+  <w:abstractNum w:abstractNumId="12" w15:restartNumberingAfterBreak="0">
     <w:nsid w:val="4BA83F3E"/>
     <w:multiLevelType w:val="multilevel"/>
     <w:tmpl w:val="88FCB62C"/>
@@ -8153,7 +9058,7 @@
       </w:rPr>
     </w:lvl>
   </w:abstractNum>
-  <w:abstractNum w:abstractNumId="12" w15:restartNumberingAfterBreak="0">
+  <w:abstractNum w:abstractNumId="13" w15:restartNumberingAfterBreak="0">
     <w:nsid w:val="4F2A3EC3"/>
     <w:multiLevelType w:val="multilevel"/>
     <w:tmpl w:val="88FCB62C"/>
@@ -8302,7 +9207,7 @@
       </w:rPr>
     </w:lvl>
   </w:abstractNum>
-  <w:abstractNum w:abstractNumId="13" w15:restartNumberingAfterBreak="0">
+  <w:abstractNum w:abstractNumId="14" w15:restartNumberingAfterBreak="0">
     <w:nsid w:val="5D3751B5"/>
     <w:multiLevelType w:val="multilevel"/>
     <w:tmpl w:val="B62C3B50"/>
@@ -8451,7 +9356,7 @@
       </w:rPr>
     </w:lvl>
   </w:abstractNum>
-  <w:abstractNum w:abstractNumId="14" w15:restartNumberingAfterBreak="0">
+  <w:abstractNum w:abstractNumId="15" w15:restartNumberingAfterBreak="0">
     <w:nsid w:val="75C31340"/>
     <w:multiLevelType w:val="hybridMultilevel"/>
     <w:tmpl w:val="81CE3496"/>
@@ -8563,7 +9468,7 @@
       </w:rPr>
     </w:lvl>
   </w:abstractNum>
-  <w:abstractNum w:abstractNumId="15" w15:restartNumberingAfterBreak="0">
+  <w:abstractNum w:abstractNumId="16" w15:restartNumberingAfterBreak="0">
     <w:nsid w:val="75D95F50"/>
     <w:multiLevelType w:val="hybridMultilevel"/>
     <w:tmpl w:val="B8448824"/>
@@ -8676,7 +9581,7 @@
       </w:rPr>
     </w:lvl>
   </w:abstractNum>
-  <w:abstractNum w:abstractNumId="16" w15:restartNumberingAfterBreak="0">
+  <w:abstractNum w:abstractNumId="17" w15:restartNumberingAfterBreak="0">
     <w:nsid w:val="7BAE2763"/>
     <w:multiLevelType w:val="multilevel"/>
     <w:tmpl w:val="88FCB62C"/>
@@ -8829,52 +9734,55 @@
     <w:abstractNumId w:val="0"/>
   </w:num>
   <w:num w:numId="2">
-    <w:abstractNumId w:val="5"/>
+    <w:abstractNumId w:val="6"/>
   </w:num>
   <w:num w:numId="3">
     <w:abstractNumId w:val="4"/>
   </w:num>
   <w:num w:numId="4">
-    <w:abstractNumId w:val="13"/>
+    <w:abstractNumId w:val="14"/>
   </w:num>
   <w:num w:numId="5">
+    <w:abstractNumId w:val="10"/>
+  </w:num>
+  <w:num w:numId="6">
+    <w:abstractNumId w:val="12"/>
+  </w:num>
+  <w:num w:numId="7">
+    <w:abstractNumId w:val="17"/>
+  </w:num>
+  <w:num w:numId="8">
     <w:abstractNumId w:val="9"/>
   </w:num>
-  <w:num w:numId="6">
-    <w:abstractNumId w:val="11"/>
-  </w:num>
-  <w:num w:numId="7">
-    <w:abstractNumId w:val="16"/>
-  </w:num>
-  <w:num w:numId="8">
-    <w:abstractNumId w:val="8"/>
-  </w:num>
   <w:num w:numId="9">
-    <w:abstractNumId w:val="12"/>
+    <w:abstractNumId w:val="13"/>
   </w:num>
   <w:num w:numId="10">
     <w:abstractNumId w:val="3"/>
   </w:num>
   <w:num w:numId="11">
-    <w:abstractNumId w:val="10"/>
+    <w:abstractNumId w:val="11"/>
   </w:num>
   <w:num w:numId="12">
     <w:abstractNumId w:val="2"/>
   </w:num>
   <w:num w:numId="13">
-    <w:abstractNumId w:val="7"/>
+    <w:abstractNumId w:val="8"/>
   </w:num>
   <w:num w:numId="14">
     <w:abstractNumId w:val="1"/>
   </w:num>
   <w:num w:numId="15">
-    <w:abstractNumId w:val="6"/>
+    <w:abstractNumId w:val="7"/>
   </w:num>
   <w:num w:numId="16">
-    <w:abstractNumId w:val="14"/>
+    <w:abstractNumId w:val="15"/>
   </w:num>
   <w:num w:numId="17">
-    <w:abstractNumId w:val="15"/>
+    <w:abstractNumId w:val="16"/>
+  </w:num>
+  <w:num w:numId="18">
+    <w:abstractNumId w:val="5"/>
   </w:num>
 </w:numbering>
 </file>
@@ -9272,7 +10180,7 @@
   <w:style w:type="paragraph" w:default="1" w:styleId="Standard">
     <w:name w:val="Normal"/>
     <w:qFormat/>
-    <w:rsid w:val="00ED5D73"/>
+    <w:rsid w:val="00784B0D"/>
   </w:style>
   <w:style w:type="paragraph" w:styleId="berschrift1">
     <w:name w:val="heading 1"/>

</xml_diff>

<commit_message>
V 0.28-B22 - Add Time Enroute (WYP, Total) items - Add Destination ETE items - Add Flightplan destination APT ICAO code item - Add ATC assigned Runway deviations Dist, Track, Alt items - Update RA shows at or below 1500 ft now - Fix Item Sequence for 2nd profile was not loaded correctly
</commit_message>
<xml_diff>
--- a/doc/MSFS_HudBar-QuickGuide.docx
+++ b/doc/MSFS_HudBar-QuickGuide.docx
@@ -38,7 +38,7 @@
           <w:rFonts w:eastAsia="Times New Roman"/>
           <w:lang w:val="en-US" w:eastAsia="de-CH"/>
         </w:rPr>
-        <w:t>7</w:t>
+        <w:t>8</w:t>
       </w:r>
       <w:r>
         <w:rPr>
@@ -59,7 +59,7 @@
           <w:rFonts w:eastAsia="Times New Roman"/>
           <w:lang w:val="en-US" w:eastAsia="de-CH"/>
         </w:rPr>
-        <w:t>1</w:t>
+        <w:t>2</w:t>
       </w:r>
     </w:p>
     <w:p>
@@ -92,7 +92,7 @@
           <w:color w:val="FF0000"/>
           <w:lang w:val="en-US" w:eastAsia="de-CH"/>
         </w:rPr>
-        <w:t>7</w:t>
+        <w:t>8</w:t>
       </w:r>
       <w:r>
         <w:rPr>
@@ -1207,7 +1207,7 @@
           <w:szCs w:val="16"/>
           <w:lang w:val="en-US" w:eastAsia="de-CH"/>
         </w:rPr>
-        <w:t>7</w:t>
+        <w:t>8</w:t>
       </w:r>
       <w:r>
         <w:rPr>
@@ -3286,7 +3286,7 @@
           <w:szCs w:val="16"/>
           <w:lang w:val="en-US" w:eastAsia="de-CH"/>
         </w:rPr>
-        <w:t>7</w:t>
+        <w:t>8</w:t>
       </w:r>
       <w:r>
         <w:rPr>
@@ -4121,6 +4121,34 @@
       </w:r>
       <w:r>
         <w:rPr>
+          <w:lang w:val="en-US" w:eastAsia="de-CH"/>
+        </w:rPr>
+        <w:t xml:space="preserve"> [</w:t>
+      </w:r>
+      <w:proofErr w:type="spellStart"/>
+      <w:r>
+        <w:rPr>
+          <w:lang w:val="en-US" w:eastAsia="de-CH"/>
+        </w:rPr>
+        <w:t>h</w:t>
+      </w:r>
+      <w:proofErr w:type="gramStart"/>
+      <w:r>
+        <w:rPr>
+          <w:lang w:val="en-US" w:eastAsia="de-CH"/>
+        </w:rPr>
+        <w:t>:mm:ss</w:t>
+      </w:r>
+      <w:proofErr w:type="spellEnd"/>
+      <w:proofErr w:type="gramEnd"/>
+      <w:r>
+        <w:rPr>
+          <w:lang w:val="en-US" w:eastAsia="de-CH"/>
+        </w:rPr>
+        <w:t>]</w:t>
+      </w:r>
+      <w:r>
+        <w:rPr>
           <w:rFonts w:eastAsia="Times New Roman"/>
           <w:lang w:val="en-US" w:eastAsia="de-CH"/>
         </w:rPr>
@@ -4144,7 +4172,7 @@
           <w:szCs w:val="16"/>
           <w:lang w:val="en-US" w:eastAsia="de-CH"/>
         </w:rPr>
-        <w:t>7</w:t>
+        <w:t>8</w:t>
       </w:r>
       <w:r>
         <w:rPr>
@@ -4275,7 +4303,21 @@
           <w:rFonts w:eastAsia="Times New Roman"/>
           <w:lang w:val="en-US" w:eastAsia="de-CH"/>
         </w:rPr>
-        <w:t>: Outside Air Temperature (only in °C – sorry…)</w:t>
+        <w:t xml:space="preserve">: Outside Air Temperature </w:t>
+      </w:r>
+      <w:r>
+        <w:rPr>
+          <w:rFonts w:eastAsia="Times New Roman"/>
+          <w:lang w:val="en-US" w:eastAsia="de-CH"/>
+        </w:rPr>
+        <w:t xml:space="preserve">[°C] </w:t>
+      </w:r>
+      <w:r>
+        <w:rPr>
+          <w:rFonts w:eastAsia="Times New Roman"/>
+          <w:lang w:val="en-US" w:eastAsia="de-CH"/>
+        </w:rPr>
+        <w:t>(only in °C – sorry…)</w:t>
       </w:r>
     </w:p>
     <w:p>
@@ -4299,7 +4341,35 @@
           <w:rFonts w:eastAsia="Times New Roman"/>
           <w:lang w:val="en-US" w:eastAsia="de-CH"/>
         </w:rPr>
-        <w:t xml:space="preserve">: Visibility nm </w:t>
+        <w:t xml:space="preserve">: Visibility </w:t>
+      </w:r>
+      <w:r>
+        <w:rPr>
+          <w:rFonts w:eastAsia="Times New Roman"/>
+          <w:lang w:val="en-US" w:eastAsia="de-CH"/>
+        </w:rPr>
+        <w:t>[</w:t>
+      </w:r>
+      <w:r>
+        <w:rPr>
+          <w:rFonts w:eastAsia="Times New Roman"/>
+          <w:lang w:val="en-US" w:eastAsia="de-CH"/>
+        </w:rPr>
+        <w:t>nm</w:t>
+      </w:r>
+      <w:r>
+        <w:rPr>
+          <w:rFonts w:eastAsia="Times New Roman"/>
+          <w:lang w:val="en-US" w:eastAsia="de-CH"/>
+        </w:rPr>
+        <w:t>]</w:t>
+      </w:r>
+      <w:r>
+        <w:rPr>
+          <w:rFonts w:eastAsia="Times New Roman"/>
+          <w:lang w:val="en-US" w:eastAsia="de-CH"/>
+        </w:rPr>
+        <w:t xml:space="preserve"> </w:t>
       </w:r>
       <w:r>
         <w:rPr>
@@ -4319,7 +4389,7 @@
           <w:szCs w:val="16"/>
           <w:lang w:val="en-US" w:eastAsia="de-CH"/>
         </w:rPr>
-        <w:t>7</w:t>
+        <w:t>8</w:t>
       </w:r>
       <w:r>
         <w:rPr>
@@ -4355,13 +4425,27 @@
         </w:rPr>
         <w:t xml:space="preserve">: Setting is available as </w:t>
       </w:r>
+      <w:r>
+        <w:rPr>
+          <w:rFonts w:eastAsia="Times New Roman"/>
+          <w:lang w:val="en-US" w:eastAsia="de-CH"/>
+        </w:rPr>
+        <w:t>[</w:t>
+      </w:r>
       <w:proofErr w:type="spellStart"/>
       <w:r>
         <w:rPr>
           <w:rFonts w:eastAsia="Times New Roman"/>
           <w:lang w:val="en-US" w:eastAsia="de-CH"/>
         </w:rPr>
-        <w:t>InHg</w:t>
+        <w:t>i</w:t>
+      </w:r>
+      <w:r>
+        <w:rPr>
+          <w:rFonts w:eastAsia="Times New Roman"/>
+          <w:lang w:val="en-US" w:eastAsia="de-CH"/>
+        </w:rPr>
+        <w:t>nHg</w:t>
       </w:r>
       <w:proofErr w:type="spellEnd"/>
       <w:r>
@@ -4369,7 +4453,42 @@
           <w:rFonts w:eastAsia="Times New Roman"/>
           <w:lang w:val="en-US" w:eastAsia="de-CH"/>
         </w:rPr>
-        <w:t xml:space="preserve"> or HPA – chose one that fits the needs</w:t>
+        <w:t>]</w:t>
+      </w:r>
+      <w:r>
+        <w:rPr>
+          <w:rFonts w:eastAsia="Times New Roman"/>
+          <w:lang w:val="en-US" w:eastAsia="de-CH"/>
+        </w:rPr>
+        <w:t xml:space="preserve"> or </w:t>
+      </w:r>
+      <w:r>
+        <w:rPr>
+          <w:rFonts w:eastAsia="Times New Roman"/>
+          <w:lang w:val="en-US" w:eastAsia="de-CH"/>
+        </w:rPr>
+        <w:t>[</w:t>
+      </w:r>
+      <w:r>
+        <w:rPr>
+          <w:rFonts w:eastAsia="Times New Roman"/>
+          <w:lang w:val="en-US" w:eastAsia="de-CH"/>
+        </w:rPr>
+        <w:t>HPA</w:t>
+      </w:r>
+      <w:r>
+        <w:rPr>
+          <w:rFonts w:eastAsia="Times New Roman"/>
+          <w:lang w:val="en-US" w:eastAsia="de-CH"/>
+        </w:rPr>
+        <w:t>]</w:t>
+      </w:r>
+      <w:r>
+        <w:rPr>
+          <w:rFonts w:eastAsia="Times New Roman"/>
+          <w:lang w:val="en-US" w:eastAsia="de-CH"/>
+        </w:rPr>
+        <w:t xml:space="preserve"> – chose one that fits the needs</w:t>
       </w:r>
     </w:p>
     <w:p>
@@ -4393,14 +4512,46 @@
           <w:rFonts w:eastAsia="Times New Roman"/>
           <w:lang w:val="en-US" w:eastAsia="de-CH"/>
         </w:rPr>
-        <w:t>: Setting is available as Dir</w:t>
-      </w:r>
-      <w:r>
-        <w:rPr>
-          <w:rFonts w:eastAsia="Times New Roman"/>
-          <w:lang w:val="en-US" w:eastAsia="de-CH"/>
-        </w:rPr>
-        <w:t>° @ S</w:t>
+        <w:t xml:space="preserve">: Setting is available as </w:t>
+      </w:r>
+      <w:proofErr w:type="gramStart"/>
+      <w:r>
+        <w:rPr>
+          <w:rFonts w:eastAsia="Times New Roman"/>
+          <w:lang w:val="en-US" w:eastAsia="de-CH"/>
+        </w:rPr>
+        <w:t>Dir</w:t>
+      </w:r>
+      <w:r>
+        <w:rPr>
+          <w:rFonts w:eastAsia="Times New Roman"/>
+          <w:lang w:val="en-US" w:eastAsia="de-CH"/>
+        </w:rPr>
+        <w:t>[</w:t>
+      </w:r>
+      <w:proofErr w:type="spellStart"/>
+      <w:proofErr w:type="gramEnd"/>
+      <w:r>
+        <w:rPr>
+          <w:rFonts w:eastAsia="Times New Roman"/>
+          <w:lang w:val="en-US" w:eastAsia="de-CH"/>
+        </w:rPr>
+        <w:t>deg</w:t>
+      </w:r>
+      <w:proofErr w:type="spellEnd"/>
+      <w:r>
+        <w:rPr>
+          <w:rFonts w:eastAsia="Times New Roman"/>
+          <w:lang w:val="en-US" w:eastAsia="de-CH"/>
+        </w:rPr>
+        <w:t>]</w:t>
+      </w:r>
+      <w:r>
+        <w:rPr>
+          <w:rFonts w:eastAsia="Times New Roman"/>
+          <w:lang w:val="en-US" w:eastAsia="de-CH"/>
+        </w:rPr>
+        <w:t xml:space="preserve"> @ S</w:t>
       </w:r>
       <w:r>
         <w:rPr>
@@ -4409,6 +4560,13 @@
         </w:rPr>
         <w:t xml:space="preserve">peed </w:t>
       </w:r>
+      <w:r>
+        <w:rPr>
+          <w:rFonts w:eastAsia="Times New Roman"/>
+          <w:lang w:val="en-US" w:eastAsia="de-CH"/>
+        </w:rPr>
+        <w:t>[</w:t>
+      </w:r>
       <w:proofErr w:type="spellStart"/>
       <w:r>
         <w:rPr>
@@ -4430,6 +4588,13 @@
           <w:rFonts w:eastAsia="Times New Roman"/>
           <w:lang w:val="en-US" w:eastAsia="de-CH"/>
         </w:rPr>
+        <w:t>]</w:t>
+      </w:r>
+      <w:r>
+        <w:rPr>
+          <w:rFonts w:eastAsia="Times New Roman"/>
+          <w:lang w:val="en-US" w:eastAsia="de-CH"/>
+        </w:rPr>
         <w:t xml:space="preserve"> or Cross</w:t>
       </w:r>
       <w:r>
@@ -4446,6 +4611,13 @@
         </w:rPr>
         <w:t xml:space="preserve"> / Head-Tail Wind </w:t>
       </w:r>
+      <w:r>
+        <w:rPr>
+          <w:rFonts w:eastAsia="Times New Roman"/>
+          <w:lang w:val="en-US" w:eastAsia="de-CH"/>
+        </w:rPr>
+        <w:t>[</w:t>
+      </w:r>
       <w:proofErr w:type="spellStart"/>
       <w:r>
         <w:rPr>
@@ -4455,6 +4627,13 @@
         <w:t>kt</w:t>
       </w:r>
       <w:proofErr w:type="spellEnd"/>
+      <w:r>
+        <w:rPr>
+          <w:rFonts w:eastAsia="Times New Roman"/>
+          <w:lang w:val="en-US" w:eastAsia="de-CH"/>
+        </w:rPr>
+        <w:t>]</w:t>
+      </w:r>
     </w:p>
     <w:p>
       <w:pPr>
@@ -4480,6 +4659,29 @@
           <w:lang w:val="en-US" w:eastAsia="de-CH"/>
         </w:rPr>
         <w:t>: Angle of attack degrees</w:t>
+      </w:r>
+      <w:r>
+        <w:rPr>
+          <w:rFonts w:eastAsia="Times New Roman"/>
+          <w:lang w:val="en-US" w:eastAsia="de-CH"/>
+        </w:rPr>
+        <w:t xml:space="preserve"> [</w:t>
+      </w:r>
+      <w:proofErr w:type="spellStart"/>
+      <w:r>
+        <w:rPr>
+          <w:rFonts w:eastAsia="Times New Roman"/>
+          <w:lang w:val="en-US" w:eastAsia="de-CH"/>
+        </w:rPr>
+        <w:t>deg</w:t>
+      </w:r>
+      <w:proofErr w:type="spellEnd"/>
+      <w:r>
+        <w:rPr>
+          <w:rFonts w:eastAsia="Times New Roman"/>
+          <w:lang w:val="en-US" w:eastAsia="de-CH"/>
+        </w:rPr>
+        <w:t>]</w:t>
       </w:r>
     </w:p>
     <w:p>
@@ -4705,6 +4907,13 @@
         </w:rPr>
         <w:t xml:space="preserve">: Engine torque value is available as </w:t>
       </w:r>
+      <w:r>
+        <w:rPr>
+          <w:rFonts w:eastAsia="Times New Roman"/>
+          <w:lang w:val="en-US" w:eastAsia="de-CH"/>
+        </w:rPr>
+        <w:t>[</w:t>
+      </w:r>
       <w:proofErr w:type="spellStart"/>
       <w:r>
         <w:rPr>
@@ -4735,7 +4944,42 @@
           <w:rFonts w:eastAsia="Times New Roman"/>
           <w:lang w:val="en-US" w:eastAsia="de-CH"/>
         </w:rPr>
-        <w:t xml:space="preserve"> or % – chose one that fits the needs </w:t>
+        <w:t>]</w:t>
+      </w:r>
+      <w:r>
+        <w:rPr>
+          <w:rFonts w:eastAsia="Times New Roman"/>
+          <w:lang w:val="en-US" w:eastAsia="de-CH"/>
+        </w:rPr>
+        <w:t xml:space="preserve"> or </w:t>
+      </w:r>
+      <w:r>
+        <w:rPr>
+          <w:rFonts w:eastAsia="Times New Roman"/>
+          <w:lang w:val="en-US" w:eastAsia="de-CH"/>
+        </w:rPr>
+        <w:t>[</w:t>
+      </w:r>
+      <w:r>
+        <w:rPr>
+          <w:rFonts w:eastAsia="Times New Roman"/>
+          <w:lang w:val="en-US" w:eastAsia="de-CH"/>
+        </w:rPr>
+        <w:t>%</w:t>
+      </w:r>
+      <w:r>
+        <w:rPr>
+          <w:rFonts w:eastAsia="Times New Roman"/>
+          <w:lang w:val="en-US" w:eastAsia="de-CH"/>
+        </w:rPr>
+        <w:t>]</w:t>
+      </w:r>
+      <w:r>
+        <w:rPr>
+          <w:rFonts w:eastAsia="Times New Roman"/>
+          <w:lang w:val="en-US" w:eastAsia="de-CH"/>
+        </w:rPr>
+        <w:t xml:space="preserve"> – chose one that fits the needs </w:t>
       </w:r>
     </w:p>
     <w:p>
@@ -4831,7 +5075,28 @@
           <w:rFonts w:eastAsia="Times New Roman"/>
           <w:lang w:val="en-US" w:eastAsia="de-CH"/>
         </w:rPr>
-        <w:t>: Turbine ITT Temperature in °C</w:t>
+        <w:t xml:space="preserve">: Turbine ITT Temperature </w:t>
+      </w:r>
+      <w:r>
+        <w:rPr>
+          <w:rFonts w:eastAsia="Times New Roman"/>
+          <w:lang w:val="en-US" w:eastAsia="de-CH"/>
+        </w:rPr>
+        <w:t>[</w:t>
+      </w:r>
+      <w:r>
+        <w:rPr>
+          <w:rFonts w:eastAsia="Times New Roman"/>
+          <w:lang w:val="en-US" w:eastAsia="de-CH"/>
+        </w:rPr>
+        <w:t>°C</w:t>
+      </w:r>
+      <w:r>
+        <w:rPr>
+          <w:rFonts w:eastAsia="Times New Roman"/>
+          <w:lang w:val="en-US" w:eastAsia="de-CH"/>
+        </w:rPr>
+        <w:t>]</w:t>
       </w:r>
     </w:p>
     <w:p>
@@ -4855,7 +5120,28 @@
           <w:rFonts w:eastAsia="Times New Roman"/>
           <w:lang w:val="en-US" w:eastAsia="de-CH"/>
         </w:rPr>
-        <w:t>: Engine Exhaust Gas Temperature in °C</w:t>
+        <w:t xml:space="preserve">: Engine Exhaust Gas Temperature </w:t>
+      </w:r>
+      <w:r>
+        <w:rPr>
+          <w:rFonts w:eastAsia="Times New Roman"/>
+          <w:lang w:val="en-US" w:eastAsia="de-CH"/>
+        </w:rPr>
+        <w:t>[</w:t>
+      </w:r>
+      <w:r>
+        <w:rPr>
+          <w:rFonts w:eastAsia="Times New Roman"/>
+          <w:lang w:val="en-US" w:eastAsia="de-CH"/>
+        </w:rPr>
+        <w:t>°C</w:t>
+      </w:r>
+      <w:r>
+        <w:rPr>
+          <w:rFonts w:eastAsia="Times New Roman"/>
+          <w:lang w:val="en-US" w:eastAsia="de-CH"/>
+        </w:rPr>
+        <w:t>]</w:t>
       </w:r>
     </w:p>
     <w:p>
@@ -4881,6 +5167,13 @@
         </w:rPr>
         <w:t xml:space="preserve">: Manifold Pressure </w:t>
       </w:r>
+      <w:r>
+        <w:rPr>
+          <w:rFonts w:eastAsia="Times New Roman"/>
+          <w:lang w:val="en-US" w:eastAsia="de-CH"/>
+        </w:rPr>
+        <w:t>[</w:t>
+      </w:r>
       <w:proofErr w:type="spellStart"/>
       <w:r>
         <w:rPr>
@@ -4890,6 +5183,13 @@
         <w:t>inHg</w:t>
       </w:r>
       <w:proofErr w:type="spellEnd"/>
+      <w:r>
+        <w:rPr>
+          <w:rFonts w:eastAsia="Times New Roman"/>
+          <w:lang w:val="en-US" w:eastAsia="de-CH"/>
+        </w:rPr>
+        <w:t>]</w:t>
+      </w:r>
     </w:p>
     <w:p>
       <w:pPr>
@@ -4944,7 +5244,49 @@
           <w:rFonts w:eastAsia="Times New Roman"/>
           <w:lang w:val="en-US" w:eastAsia="de-CH"/>
         </w:rPr>
-        <w:t>: Fuel quantity Left / Right as gallons (only gal available)</w:t>
+        <w:t xml:space="preserve">: Fuel quantity Left / Right </w:t>
+      </w:r>
+      <w:r>
+        <w:rPr>
+          <w:rFonts w:eastAsia="Times New Roman"/>
+          <w:lang w:val="en-US" w:eastAsia="de-CH"/>
+        </w:rPr>
+        <w:t>[</w:t>
+      </w:r>
+      <w:r>
+        <w:rPr>
+          <w:rFonts w:eastAsia="Times New Roman"/>
+          <w:lang w:val="en-US" w:eastAsia="de-CH"/>
+        </w:rPr>
+        <w:t>gal</w:t>
+      </w:r>
+      <w:r>
+        <w:rPr>
+          <w:rFonts w:eastAsia="Times New Roman"/>
+          <w:lang w:val="en-US" w:eastAsia="de-CH"/>
+        </w:rPr>
+        <w:t xml:space="preserve">] </w:t>
+      </w:r>
+      <w:r>
+        <w:rPr>
+          <w:rFonts w:eastAsia="Times New Roman"/>
+          <w:lang w:val="en-US" w:eastAsia="de-CH"/>
+        </w:rPr>
+        <w:t>(only gal</w:t>
+      </w:r>
+      <w:r>
+        <w:rPr>
+          <w:rFonts w:eastAsia="Times New Roman"/>
+          <w:lang w:val="en-US" w:eastAsia="de-CH"/>
+        </w:rPr>
+        <w:t>lons</w:t>
+      </w:r>
+      <w:r>
+        <w:rPr>
+          <w:rFonts w:eastAsia="Times New Roman"/>
+          <w:lang w:val="en-US" w:eastAsia="de-CH"/>
+        </w:rPr>
+        <w:t xml:space="preserve"> available)</w:t>
       </w:r>
     </w:p>
     <w:p>
@@ -4976,7 +5318,49 @@
           <w:rFonts w:eastAsia="Times New Roman"/>
           <w:lang w:val="en-US" w:eastAsia="de-CH"/>
         </w:rPr>
-        <w:t>: Fuel quantity Total as gallons (only gal available)</w:t>
+        <w:t xml:space="preserve">: Fuel quantity Total </w:t>
+      </w:r>
+      <w:r>
+        <w:rPr>
+          <w:rFonts w:eastAsia="Times New Roman"/>
+          <w:lang w:val="en-US" w:eastAsia="de-CH"/>
+        </w:rPr>
+        <w:t>[</w:t>
+      </w:r>
+      <w:r>
+        <w:rPr>
+          <w:rFonts w:eastAsia="Times New Roman"/>
+          <w:lang w:val="en-US" w:eastAsia="de-CH"/>
+        </w:rPr>
+        <w:t>gal</w:t>
+      </w:r>
+      <w:r>
+        <w:rPr>
+          <w:rFonts w:eastAsia="Times New Roman"/>
+          <w:lang w:val="en-US" w:eastAsia="de-CH"/>
+        </w:rPr>
+        <w:t>]</w:t>
+      </w:r>
+      <w:r>
+        <w:rPr>
+          <w:rFonts w:eastAsia="Times New Roman"/>
+          <w:lang w:val="en-US" w:eastAsia="de-CH"/>
+        </w:rPr>
+        <w:t xml:space="preserve"> (only gal</w:t>
+      </w:r>
+      <w:r>
+        <w:rPr>
+          <w:rFonts w:eastAsia="Times New Roman"/>
+          <w:lang w:val="en-US" w:eastAsia="de-CH"/>
+        </w:rPr>
+        <w:t>lons</w:t>
+      </w:r>
+      <w:r>
+        <w:rPr>
+          <w:rFonts w:eastAsia="Times New Roman"/>
+          <w:lang w:val="en-US" w:eastAsia="de-CH"/>
+        </w:rPr>
+        <w:t xml:space="preserve"> available)</w:t>
       </w:r>
     </w:p>
     <w:p>
@@ -5022,13 +5406,6 @@
       <w:r>
         <w:rPr>
           <w:rFonts w:eastAsia="Times New Roman"/>
-          <w:lang w:val="en-US" w:eastAsia="de-CH"/>
-        </w:rPr>
-        <w:t xml:space="preserve">WYP </w:t>
-      </w:r>
-      <w:r>
-        <w:rPr>
-          <w:rFonts w:eastAsia="Times New Roman"/>
           <w:b/>
           <w:lang w:val="en-US" w:eastAsia="de-CH"/>
         </w:rPr>
@@ -5041,6 +5418,13 @@
         </w:rPr>
         <w:t xml:space="preserve"> shows the GPS Distance to the next Waypoint </w:t>
       </w:r>
+      <w:r>
+        <w:rPr>
+          <w:rFonts w:eastAsia="Times New Roman"/>
+          <w:lang w:val="en-US" w:eastAsia="de-CH"/>
+        </w:rPr>
+        <w:t>[nm]</w:t>
+      </w:r>
     </w:p>
     <w:p>
       <w:pPr>
@@ -5053,13 +5437,6 @@
       <w:r>
         <w:rPr>
           <w:rFonts w:eastAsia="Times New Roman"/>
-          <w:lang w:val="en-US" w:eastAsia="de-CH"/>
-        </w:rPr>
-        <w:t xml:space="preserve">WYP </w:t>
-      </w:r>
-      <w:r>
-        <w:rPr>
-          <w:rFonts w:eastAsia="Times New Roman"/>
           <w:b/>
           <w:lang w:val="en-US" w:eastAsia="de-CH"/>
         </w:rPr>
@@ -5088,6 +5465,38 @@
         </w:rPr>
         <w:t xml:space="preserve"> to the next Waypoint</w:t>
       </w:r>
+      <w:r>
+        <w:rPr>
+          <w:rFonts w:eastAsia="Times New Roman"/>
+          <w:lang w:val="en-US" w:eastAsia="de-CH"/>
+        </w:rPr>
+        <w:t xml:space="preserve"> [</w:t>
+      </w:r>
+      <w:proofErr w:type="spellStart"/>
+      <w:r>
+        <w:rPr>
+          <w:rFonts w:eastAsia="Times New Roman"/>
+          <w:lang w:val="en-US" w:eastAsia="de-CH"/>
+        </w:rPr>
+        <w:t>h</w:t>
+      </w:r>
+      <w:proofErr w:type="gramStart"/>
+      <w:r>
+        <w:rPr>
+          <w:rFonts w:eastAsia="Times New Roman"/>
+          <w:lang w:val="en-US" w:eastAsia="de-CH"/>
+        </w:rPr>
+        <w:t>:mm:ss</w:t>
+      </w:r>
+      <w:proofErr w:type="spellEnd"/>
+      <w:proofErr w:type="gramEnd"/>
+      <w:r>
+        <w:rPr>
+          <w:rFonts w:eastAsia="Times New Roman"/>
+          <w:lang w:val="en-US" w:eastAsia="de-CH"/>
+        </w:rPr>
+        <w:t>]</w:t>
+      </w:r>
     </w:p>
     <w:p>
       <w:pPr>
@@ -5103,76 +5512,100 @@
           <w:b/>
           <w:lang w:val="en-US" w:eastAsia="de-CH"/>
         </w:rPr>
-        <w:t>BRG</w:t>
-      </w:r>
-      <w:r>
-        <w:rPr>
-          <w:rFonts w:eastAsia="Times New Roman"/>
-          <w:lang w:val="en-US" w:eastAsia="de-CH"/>
-        </w:rPr>
-        <w:t xml:space="preserve"> shows the GPS mag</w:t>
-      </w:r>
-      <w:r>
-        <w:rPr>
-          <w:rFonts w:eastAsia="Times New Roman"/>
-          <w:lang w:val="en-US" w:eastAsia="de-CH"/>
-        </w:rPr>
-        <w:t>netic</w:t>
-      </w:r>
-      <w:r>
-        <w:rPr>
-          <w:rFonts w:eastAsia="Times New Roman"/>
-          <w:lang w:val="en-US" w:eastAsia="de-CH"/>
-        </w:rPr>
-        <w:t xml:space="preserve"> bearing to the next Waypoint</w:t>
-      </w:r>
-    </w:p>
-    <w:p>
-      <w:pPr>
-        <w:spacing w:after="80"/>
-        <w:rPr>
-          <w:rFonts w:eastAsia="Times New Roman"/>
-          <w:lang w:val="en-US" w:eastAsia="de-CH"/>
-        </w:rPr>
-      </w:pPr>
-      <w:r>
-        <w:rPr>
-          <w:rFonts w:eastAsia="Times New Roman"/>
-          <w:b/>
-          <w:lang w:val="en-US" w:eastAsia="de-CH"/>
-        </w:rPr>
-        <w:t>TRK</w:t>
-      </w:r>
-      <w:r>
-        <w:rPr>
-          <w:rFonts w:eastAsia="Times New Roman"/>
-          <w:lang w:val="en-US" w:eastAsia="de-CH"/>
-        </w:rPr>
-        <w:t xml:space="preserve"> shows the GPS ground track</w:t>
-      </w:r>
-    </w:p>
-    <w:p>
-      <w:pPr>
-        <w:spacing w:after="80"/>
-        <w:rPr>
-          <w:rFonts w:eastAsia="Times New Roman"/>
-          <w:lang w:val="en-US" w:eastAsia="de-CH"/>
-        </w:rPr>
-      </w:pPr>
-      <w:r>
-        <w:rPr>
-          <w:rFonts w:eastAsia="Times New Roman"/>
-          <w:b/>
-          <w:lang w:val="en-US" w:eastAsia="de-CH"/>
-        </w:rPr>
-        <w:t>DTK</w:t>
-      </w:r>
-      <w:r>
-        <w:rPr>
-          <w:rFonts w:eastAsia="Times New Roman"/>
-          <w:lang w:val="en-US" w:eastAsia="de-CH"/>
-        </w:rPr>
-        <w:t xml:space="preserve"> shows the GPS desired track to the next Waypoint</w:t>
+        <w:t>D</w:t>
+      </w:r>
+      <w:r>
+        <w:rPr>
+          <w:rFonts w:eastAsia="Times New Roman"/>
+          <w:b/>
+          <w:lang w:val="en-US" w:eastAsia="de-CH"/>
+        </w:rPr>
+        <w:t>-</w:t>
+      </w:r>
+      <w:r>
+        <w:rPr>
+          <w:rFonts w:eastAsia="Times New Roman"/>
+          <w:b/>
+          <w:lang w:val="en-US" w:eastAsia="de-CH"/>
+        </w:rPr>
+        <w:t>E</w:t>
+      </w:r>
+      <w:r>
+        <w:rPr>
+          <w:rFonts w:eastAsia="Times New Roman"/>
+          <w:b/>
+          <w:lang w:val="en-US" w:eastAsia="de-CH"/>
+        </w:rPr>
+        <w:t>TE</w:t>
+      </w:r>
+      <w:r>
+        <w:rPr>
+          <w:rFonts w:eastAsia="Times New Roman"/>
+          <w:lang w:val="en-US" w:eastAsia="de-CH"/>
+        </w:rPr>
+        <w:t xml:space="preserve"> shows the </w:t>
+      </w:r>
+      <w:r>
+        <w:rPr>
+          <w:rFonts w:eastAsia="Times New Roman"/>
+          <w:lang w:val="en-US" w:eastAsia="de-CH"/>
+        </w:rPr>
+        <w:t xml:space="preserve">GPS Estimated Time </w:t>
+      </w:r>
+      <w:proofErr w:type="spellStart"/>
+      <w:r>
+        <w:rPr>
+          <w:rFonts w:eastAsia="Times New Roman"/>
+          <w:lang w:val="en-US" w:eastAsia="de-CH"/>
+        </w:rPr>
+        <w:t>Enroute</w:t>
+      </w:r>
+      <w:proofErr w:type="spellEnd"/>
+      <w:r>
+        <w:rPr>
+          <w:rFonts w:eastAsia="Times New Roman"/>
+          <w:lang w:val="en-US" w:eastAsia="de-CH"/>
+        </w:rPr>
+        <w:t xml:space="preserve"> to the next </w:t>
+      </w:r>
+      <w:r>
+        <w:rPr>
+          <w:rFonts w:eastAsia="Times New Roman"/>
+          <w:lang w:val="en-US" w:eastAsia="de-CH"/>
+        </w:rPr>
+        <w:t>Destination</w:t>
+      </w:r>
+      <w:r>
+        <w:rPr>
+          <w:rFonts w:eastAsia="Times New Roman"/>
+          <w:lang w:val="en-US" w:eastAsia="de-CH"/>
+        </w:rPr>
+        <w:t xml:space="preserve"> [</w:t>
+      </w:r>
+      <w:proofErr w:type="spellStart"/>
+      <w:r>
+        <w:rPr>
+          <w:rFonts w:eastAsia="Times New Roman"/>
+          <w:lang w:val="en-US" w:eastAsia="de-CH"/>
+        </w:rPr>
+        <w:t>h</w:t>
+      </w:r>
+      <w:proofErr w:type="gramStart"/>
+      <w:r>
+        <w:rPr>
+          <w:rFonts w:eastAsia="Times New Roman"/>
+          <w:lang w:val="en-US" w:eastAsia="de-CH"/>
+        </w:rPr>
+        <w:t>:mm:ss</w:t>
+      </w:r>
+      <w:proofErr w:type="spellEnd"/>
+      <w:proofErr w:type="gramEnd"/>
+      <w:r>
+        <w:rPr>
+          <w:rFonts w:eastAsia="Times New Roman"/>
+          <w:lang w:val="en-US" w:eastAsia="de-CH"/>
+        </w:rPr>
+        <w:t>]</w:t>
       </w:r>
       <w:r>
         <w:rPr>
@@ -5184,6 +5617,36 @@
         </w:rPr>
         <w:t xml:space="preserve"> </w:t>
       </w:r>
+      <w:r>
+        <w:rPr>
+          <w:rFonts w:eastAsia="Times New Roman"/>
+          <w:color w:val="FF0000"/>
+          <w:sz w:val="16"/>
+          <w:szCs w:val="16"/>
+          <w:lang w:val="en-US" w:eastAsia="de-CH"/>
+        </w:rPr>
+        <w:t>(new V0.2</w:t>
+      </w:r>
+      <w:r>
+        <w:rPr>
+          <w:rFonts w:eastAsia="Times New Roman"/>
+          <w:color w:val="FF0000"/>
+          <w:sz w:val="16"/>
+          <w:szCs w:val="16"/>
+          <w:lang w:val="en-US" w:eastAsia="de-CH"/>
+        </w:rPr>
+        <w:t>8</w:t>
+      </w:r>
+      <w:r>
+        <w:rPr>
+          <w:rFonts w:eastAsia="Times New Roman"/>
+          <w:color w:val="FF0000"/>
+          <w:sz w:val="16"/>
+          <w:szCs w:val="16"/>
+          <w:lang w:val="en-US" w:eastAsia="de-CH"/>
+        </w:rPr>
+        <w:t>)</w:t>
+      </w:r>
     </w:p>
     <w:p>
       <w:pPr>
@@ -5199,6 +5662,198 @@
           <w:b/>
           <w:lang w:val="en-US" w:eastAsia="de-CH"/>
         </w:rPr>
+        <w:t>BRG</w:t>
+      </w:r>
+      <w:r>
+        <w:rPr>
+          <w:rFonts w:eastAsia="Times New Roman"/>
+          <w:lang w:val="en-US" w:eastAsia="de-CH"/>
+        </w:rPr>
+        <w:t xml:space="preserve"> shows the GPS mag</w:t>
+      </w:r>
+      <w:r>
+        <w:rPr>
+          <w:rFonts w:eastAsia="Times New Roman"/>
+          <w:lang w:val="en-US" w:eastAsia="de-CH"/>
+        </w:rPr>
+        <w:t>netic</w:t>
+      </w:r>
+      <w:r>
+        <w:rPr>
+          <w:rFonts w:eastAsia="Times New Roman"/>
+          <w:lang w:val="en-US" w:eastAsia="de-CH"/>
+        </w:rPr>
+        <w:t xml:space="preserve"> bearing to the next Waypoint</w:t>
+      </w:r>
+      <w:r>
+        <w:rPr>
+          <w:rFonts w:eastAsia="Times New Roman"/>
+          <w:lang w:val="en-US" w:eastAsia="de-CH"/>
+        </w:rPr>
+        <w:t xml:space="preserve"> [</w:t>
+      </w:r>
+      <w:proofErr w:type="spellStart"/>
+      <w:r>
+        <w:rPr>
+          <w:rFonts w:eastAsia="Times New Roman"/>
+          <w:lang w:val="en-US" w:eastAsia="de-CH"/>
+        </w:rPr>
+        <w:t>deg</w:t>
+      </w:r>
+      <w:r>
+        <w:rPr>
+          <w:rFonts w:eastAsia="Times New Roman"/>
+          <w:lang w:val="en-US" w:eastAsia="de-CH"/>
+        </w:rPr>
+        <w:t>m</w:t>
+      </w:r>
+      <w:proofErr w:type="spellEnd"/>
+      <w:r>
+        <w:rPr>
+          <w:rFonts w:eastAsia="Times New Roman"/>
+          <w:lang w:val="en-US" w:eastAsia="de-CH"/>
+        </w:rPr>
+        <w:t>]</w:t>
+      </w:r>
+    </w:p>
+    <w:p>
+      <w:pPr>
+        <w:spacing w:after="80"/>
+        <w:rPr>
+          <w:rFonts w:eastAsia="Times New Roman"/>
+          <w:lang w:val="en-US" w:eastAsia="de-CH"/>
+        </w:rPr>
+      </w:pPr>
+      <w:r>
+        <w:rPr>
+          <w:rFonts w:eastAsia="Times New Roman"/>
+          <w:b/>
+          <w:lang w:val="en-US" w:eastAsia="de-CH"/>
+        </w:rPr>
+        <w:t>TRK</w:t>
+      </w:r>
+      <w:r>
+        <w:rPr>
+          <w:rFonts w:eastAsia="Times New Roman"/>
+          <w:lang w:val="en-US" w:eastAsia="de-CH"/>
+        </w:rPr>
+        <w:t xml:space="preserve"> shows the GPS </w:t>
+      </w:r>
+      <w:r>
+        <w:rPr>
+          <w:rFonts w:eastAsia="Times New Roman"/>
+          <w:lang w:val="en-US" w:eastAsia="de-CH"/>
+        </w:rPr>
+        <w:t xml:space="preserve">magnetic </w:t>
+      </w:r>
+      <w:r>
+        <w:rPr>
+          <w:rFonts w:eastAsia="Times New Roman"/>
+          <w:lang w:val="en-US" w:eastAsia="de-CH"/>
+        </w:rPr>
+        <w:t>ground track</w:t>
+      </w:r>
+      <w:r>
+        <w:rPr>
+          <w:rFonts w:eastAsia="Times New Roman"/>
+          <w:lang w:val="en-US" w:eastAsia="de-CH"/>
+        </w:rPr>
+        <w:t xml:space="preserve"> [</w:t>
+      </w:r>
+      <w:proofErr w:type="spellStart"/>
+      <w:r>
+        <w:rPr>
+          <w:rFonts w:eastAsia="Times New Roman"/>
+          <w:lang w:val="en-US" w:eastAsia="de-CH"/>
+        </w:rPr>
+        <w:t>deg</w:t>
+      </w:r>
+      <w:r>
+        <w:rPr>
+          <w:rFonts w:eastAsia="Times New Roman"/>
+          <w:lang w:val="en-US" w:eastAsia="de-CH"/>
+        </w:rPr>
+        <w:t>m</w:t>
+      </w:r>
+      <w:proofErr w:type="spellEnd"/>
+      <w:r>
+        <w:rPr>
+          <w:rFonts w:eastAsia="Times New Roman"/>
+          <w:lang w:val="en-US" w:eastAsia="de-CH"/>
+        </w:rPr>
+        <w:t>]</w:t>
+      </w:r>
+    </w:p>
+    <w:p>
+      <w:pPr>
+        <w:spacing w:after="80"/>
+        <w:rPr>
+          <w:rFonts w:eastAsia="Times New Roman"/>
+          <w:lang w:val="en-US" w:eastAsia="de-CH"/>
+        </w:rPr>
+      </w:pPr>
+      <w:r>
+        <w:rPr>
+          <w:rFonts w:eastAsia="Times New Roman"/>
+          <w:b/>
+          <w:lang w:val="en-US" w:eastAsia="de-CH"/>
+        </w:rPr>
+        <w:t>DTK</w:t>
+      </w:r>
+      <w:r>
+        <w:rPr>
+          <w:rFonts w:eastAsia="Times New Roman"/>
+          <w:lang w:val="en-US" w:eastAsia="de-CH"/>
+        </w:rPr>
+        <w:t xml:space="preserve"> shows the GPS desired track to the next Waypoin</w:t>
+      </w:r>
+      <w:r>
+        <w:rPr>
+          <w:rFonts w:eastAsia="Times New Roman"/>
+          <w:lang w:val="en-US" w:eastAsia="de-CH"/>
+        </w:rPr>
+        <w:t>t [</w:t>
+      </w:r>
+      <w:proofErr w:type="spellStart"/>
+      <w:r>
+        <w:rPr>
+          <w:rFonts w:eastAsia="Times New Roman"/>
+          <w:lang w:val="en-US" w:eastAsia="de-CH"/>
+        </w:rPr>
+        <w:t>deg</w:t>
+      </w:r>
+      <w:r>
+        <w:rPr>
+          <w:rFonts w:eastAsia="Times New Roman"/>
+          <w:lang w:val="en-US" w:eastAsia="de-CH"/>
+        </w:rPr>
+        <w:t>m</w:t>
+      </w:r>
+      <w:bookmarkStart w:id="0" w:name="_GoBack"/>
+      <w:bookmarkEnd w:id="0"/>
+      <w:proofErr w:type="spellEnd"/>
+      <w:r>
+        <w:rPr>
+          <w:rFonts w:eastAsia="Times New Roman"/>
+          <w:lang w:val="en-US" w:eastAsia="de-CH"/>
+        </w:rPr>
+        <w:t>]</w:t>
+      </w:r>
+    </w:p>
+    <w:p>
+      <w:pPr>
+        <w:spacing w:after="80"/>
+        <w:rPr>
+          <w:rFonts w:eastAsia="Times New Roman"/>
+          <w:lang w:val="en-US" w:eastAsia="de-CH"/>
+        </w:rPr>
+      </w:pPr>
+      <w:r>
+        <w:rPr>
+          <w:rFonts w:eastAsia="Times New Roman"/>
+          <w:b/>
+          <w:lang w:val="en-US" w:eastAsia="de-CH"/>
+        </w:rPr>
         <w:t>XTK</w:t>
       </w:r>
       <w:r>
@@ -5213,7 +5868,28 @@
           <w:rFonts w:eastAsia="Times New Roman"/>
           <w:lang w:val="en-US" w:eastAsia="de-CH"/>
         </w:rPr>
-        <w:t xml:space="preserve"> in nm</w:t>
+        <w:t xml:space="preserve"> </w:t>
+      </w:r>
+      <w:r>
+        <w:rPr>
+          <w:rFonts w:eastAsia="Times New Roman"/>
+          <w:lang w:val="en-US" w:eastAsia="de-CH"/>
+        </w:rPr>
+        <w:t>[</w:t>
+      </w:r>
+      <w:r>
+        <w:rPr>
+          <w:rFonts w:eastAsia="Times New Roman"/>
+          <w:lang w:val="en-US" w:eastAsia="de-CH"/>
+        </w:rPr>
+        <w:t>nm</w:t>
+      </w:r>
+      <w:r>
+        <w:rPr>
+          <w:rFonts w:eastAsia="Times New Roman"/>
+          <w:lang w:val="en-US" w:eastAsia="de-CH"/>
+        </w:rPr>
+        <w:t>]</w:t>
       </w:r>
     </w:p>
     <w:p>
@@ -5239,6 +5915,29 @@
         </w:rPr>
         <w:t xml:space="preserve"> shows the GPS ground speed</w:t>
       </w:r>
+      <w:r>
+        <w:rPr>
+          <w:rFonts w:eastAsia="Times New Roman"/>
+          <w:lang w:val="en-US" w:eastAsia="de-CH"/>
+        </w:rPr>
+        <w:t xml:space="preserve"> [</w:t>
+      </w:r>
+      <w:proofErr w:type="spellStart"/>
+      <w:r>
+        <w:rPr>
+          <w:rFonts w:eastAsia="Times New Roman"/>
+          <w:lang w:val="en-US" w:eastAsia="de-CH"/>
+        </w:rPr>
+        <w:t>kt</w:t>
+      </w:r>
+      <w:proofErr w:type="spellEnd"/>
+      <w:r>
+        <w:rPr>
+          <w:rFonts w:eastAsia="Times New Roman"/>
+          <w:lang w:val="en-US" w:eastAsia="de-CH"/>
+        </w:rPr>
+        <w:t>]</w:t>
+      </w:r>
     </w:p>
     <w:p>
       <w:pPr>
@@ -5262,6 +5961,120 @@
           <w:lang w:val="en-US" w:eastAsia="de-CH"/>
         </w:rPr>
         <w:t xml:space="preserve"> shows the GPS Waypoint Altitude if it is available</w:t>
+      </w:r>
+      <w:r>
+        <w:rPr>
+          <w:rFonts w:eastAsia="Times New Roman"/>
+          <w:lang w:val="en-US" w:eastAsia="de-CH"/>
+        </w:rPr>
+        <w:t xml:space="preserve"> [</w:t>
+      </w:r>
+      <w:proofErr w:type="spellStart"/>
+      <w:r>
+        <w:rPr>
+          <w:rFonts w:eastAsia="Times New Roman"/>
+          <w:lang w:val="en-US" w:eastAsia="de-CH"/>
+        </w:rPr>
+        <w:t>ft</w:t>
+      </w:r>
+      <w:proofErr w:type="spellEnd"/>
+      <w:r>
+        <w:rPr>
+          <w:rFonts w:eastAsia="Times New Roman"/>
+          <w:lang w:val="en-US" w:eastAsia="de-CH"/>
+        </w:rPr>
+        <w:t>]</w:t>
+      </w:r>
+    </w:p>
+    <w:p>
+      <w:pPr>
+        <w:spacing w:after="80"/>
+        <w:rPr>
+          <w:rFonts w:eastAsia="Times New Roman"/>
+          <w:color w:val="FF0000"/>
+          <w:sz w:val="16"/>
+          <w:szCs w:val="16"/>
+          <w:lang w:val="en-US" w:eastAsia="de-CH"/>
+        </w:rPr>
+      </w:pPr>
+      <w:proofErr w:type="spellStart"/>
+      <w:r>
+        <w:rPr>
+          <w:rFonts w:eastAsia="Times New Roman"/>
+          <w:b/>
+          <w:lang w:val="en-US" w:eastAsia="de-CH"/>
+        </w:rPr>
+        <w:t>Enroute</w:t>
+      </w:r>
+      <w:proofErr w:type="spellEnd"/>
+      <w:r>
+        <w:rPr>
+          <w:rFonts w:eastAsia="Times New Roman"/>
+          <w:lang w:val="en-US" w:eastAsia="de-CH"/>
+        </w:rPr>
+        <w:t xml:space="preserve"> shows the elapsed times towards the WYP and </w:t>
+      </w:r>
+      <w:proofErr w:type="gramStart"/>
+      <w:r>
+        <w:rPr>
+          <w:rFonts w:eastAsia="Times New Roman"/>
+          <w:lang w:val="en-US" w:eastAsia="de-CH"/>
+        </w:rPr>
+        <w:t>TOTAL  (</w:t>
+      </w:r>
+      <w:proofErr w:type="gramEnd"/>
+      <w:r>
+        <w:rPr>
+          <w:rFonts w:eastAsia="Times New Roman"/>
+          <w:color w:val="FFFFFF" w:themeColor="background1"/>
+          <w:highlight w:val="blue"/>
+          <w:lang w:val="en-US" w:eastAsia="de-CH"/>
+        </w:rPr>
+        <w:t>Active</w:t>
+      </w:r>
+      <w:r>
+        <w:rPr>
+          <w:rFonts w:eastAsia="Times New Roman"/>
+          <w:lang w:val="en-US" w:eastAsia="de-CH"/>
+        </w:rPr>
+        <w:t>, Click to restart tracking)</w:t>
+      </w:r>
+      <w:r>
+        <w:rPr>
+          <w:rFonts w:eastAsia="Times New Roman"/>
+          <w:lang w:val="en-US" w:eastAsia="de-CH"/>
+        </w:rPr>
+        <w:t xml:space="preserve"> </w:t>
+      </w:r>
+      <w:r>
+        <w:rPr>
+          <w:rFonts w:eastAsia="Times New Roman"/>
+          <w:color w:val="FF0000"/>
+          <w:sz w:val="16"/>
+          <w:szCs w:val="16"/>
+          <w:lang w:val="en-US" w:eastAsia="de-CH"/>
+        </w:rPr>
+        <w:t>(new V0.2</w:t>
+      </w:r>
+      <w:r>
+        <w:rPr>
+          <w:rFonts w:eastAsia="Times New Roman"/>
+          <w:color w:val="FF0000"/>
+          <w:sz w:val="16"/>
+          <w:szCs w:val="16"/>
+          <w:lang w:val="en-US" w:eastAsia="de-CH"/>
+        </w:rPr>
+        <w:t>8</w:t>
+      </w:r>
+      <w:r>
+        <w:rPr>
+          <w:rFonts w:eastAsia="Times New Roman"/>
+          <w:color w:val="FF0000"/>
+          <w:sz w:val="16"/>
+          <w:szCs w:val="16"/>
+          <w:lang w:val="en-US" w:eastAsia="de-CH"/>
+        </w:rPr>
+        <w:t>)</w:t>
       </w:r>
     </w:p>
     <w:p>
@@ -5534,6 +6347,29 @@
         </w:rPr>
         <w:t>: Current Magnetic Heading</w:t>
       </w:r>
+      <w:r>
+        <w:rPr>
+          <w:rFonts w:eastAsia="Times New Roman"/>
+          <w:lang w:val="en-US" w:eastAsia="de-CH"/>
+        </w:rPr>
+        <w:t xml:space="preserve"> [</w:t>
+      </w:r>
+      <w:proofErr w:type="spellStart"/>
+      <w:r>
+        <w:rPr>
+          <w:rFonts w:eastAsia="Times New Roman"/>
+          <w:lang w:val="en-US" w:eastAsia="de-CH"/>
+        </w:rPr>
+        <w:t>degm</w:t>
+      </w:r>
+      <w:proofErr w:type="spellEnd"/>
+      <w:r>
+        <w:rPr>
+          <w:rFonts w:eastAsia="Times New Roman"/>
+          <w:lang w:val="en-US" w:eastAsia="de-CH"/>
+        </w:rPr>
+        <w:t>]</w:t>
+      </w:r>
     </w:p>
     <w:p>
       <w:pPr>
@@ -5566,7 +6402,30 @@
           <w:rFonts w:eastAsia="Times New Roman"/>
           <w:lang w:val="en-US" w:eastAsia="de-CH"/>
         </w:rPr>
-        <w:t>: Current True Heading</w:t>
+        <w:t>: Current True Headin</w:t>
+      </w:r>
+      <w:r>
+        <w:rPr>
+          <w:rFonts w:eastAsia="Times New Roman"/>
+          <w:lang w:val="en-US" w:eastAsia="de-CH"/>
+        </w:rPr>
+        <w:t>g [</w:t>
+      </w:r>
+      <w:proofErr w:type="spellStart"/>
+      <w:r>
+        <w:rPr>
+          <w:rFonts w:eastAsia="Times New Roman"/>
+          <w:lang w:val="en-US" w:eastAsia="de-CH"/>
+        </w:rPr>
+        <w:t>deg</w:t>
+      </w:r>
+      <w:proofErr w:type="spellEnd"/>
+      <w:r>
+        <w:rPr>
+          <w:rFonts w:eastAsia="Times New Roman"/>
+          <w:lang w:val="en-US" w:eastAsia="de-CH"/>
+        </w:rPr>
+        <w:t>]</w:t>
       </w:r>
       <w:r>
         <w:rPr>
@@ -5596,7 +6455,7 @@
           <w:szCs w:val="16"/>
           <w:lang w:val="en-US" w:eastAsia="de-CH"/>
         </w:rPr>
-        <w:t>7</w:t>
+        <w:t>8</w:t>
       </w:r>
       <w:r>
         <w:rPr>
@@ -5630,7 +6489,14 @@
           <w:rFonts w:eastAsia="Times New Roman"/>
           <w:lang w:val="en-US" w:eastAsia="de-CH"/>
         </w:rPr>
-        <w:t>: Current Altitude (</w:t>
+        <w:t xml:space="preserve">: Current Altitude </w:t>
+      </w:r>
+      <w:r>
+        <w:rPr>
+          <w:rFonts w:eastAsia="Times New Roman"/>
+          <w:lang w:val="en-US" w:eastAsia="de-CH"/>
+        </w:rPr>
+        <w:t>[</w:t>
       </w:r>
       <w:proofErr w:type="spellStart"/>
       <w:r>
@@ -5646,7 +6512,7 @@
           <w:rFonts w:eastAsia="Times New Roman"/>
           <w:lang w:val="en-US" w:eastAsia="de-CH"/>
         </w:rPr>
-        <w:t>)</w:t>
+        <w:t>]</w:t>
       </w:r>
     </w:p>
     <w:p>
@@ -5670,7 +6536,14 @@
           <w:rFonts w:eastAsia="Times New Roman"/>
           <w:lang w:val="en-US" w:eastAsia="de-CH"/>
         </w:rPr>
-        <w:t>: Radio Altitude (</w:t>
+        <w:t xml:space="preserve">: Radio Altitude </w:t>
+      </w:r>
+      <w:r>
+        <w:rPr>
+          <w:rFonts w:eastAsia="Times New Roman"/>
+          <w:lang w:val="en-US" w:eastAsia="de-CH"/>
+        </w:rPr>
+        <w:t>[</w:t>
       </w:r>
       <w:proofErr w:type="spellStart"/>
       <w:r>
@@ -5686,367 +6559,57 @@
           <w:rFonts w:eastAsia="Times New Roman"/>
           <w:lang w:val="en-US" w:eastAsia="de-CH"/>
         </w:rPr>
-        <w:t xml:space="preserve"> AOG) available when &lt;1000ft AOG </w:t>
-      </w:r>
-    </w:p>
-    <w:p>
-      <w:pPr>
-        <w:spacing w:after="80"/>
-        <w:rPr>
-          <w:rFonts w:eastAsia="Times New Roman"/>
-          <w:lang w:val="en-US" w:eastAsia="de-CH"/>
-        </w:rPr>
-      </w:pPr>
-      <w:r>
-        <w:rPr>
-          <w:rFonts w:eastAsia="Times New Roman"/>
-          <w:b/>
-          <w:lang w:val="en-US" w:eastAsia="de-CH"/>
-        </w:rPr>
-        <w:t>IAS</w:t>
-      </w:r>
-      <w:r>
-        <w:rPr>
-          <w:rFonts w:eastAsia="Times New Roman"/>
-          <w:lang w:val="en-US" w:eastAsia="de-CH"/>
-        </w:rPr>
-        <w:t>: Indicated Airspeed (</w:t>
-      </w:r>
-      <w:proofErr w:type="spellStart"/>
-      <w:r>
-        <w:rPr>
-          <w:rFonts w:eastAsia="Times New Roman"/>
-          <w:lang w:val="en-US" w:eastAsia="de-CH"/>
-        </w:rPr>
-        <w:t>kt</w:t>
-      </w:r>
-      <w:proofErr w:type="spellEnd"/>
-      <w:r>
-        <w:rPr>
-          <w:rFonts w:eastAsia="Times New Roman"/>
-          <w:lang w:val="en-US" w:eastAsia="de-CH"/>
-        </w:rPr>
-        <w:t>)</w:t>
-      </w:r>
-    </w:p>
-    <w:p>
-      <w:pPr>
-        <w:spacing w:after="80"/>
-        <w:rPr>
-          <w:rFonts w:eastAsia="Times New Roman"/>
-          <w:lang w:val="en-US" w:eastAsia="de-CH"/>
-        </w:rPr>
-      </w:pPr>
-      <w:r>
-        <w:rPr>
-          <w:rFonts w:eastAsia="Times New Roman"/>
-          <w:b/>
-          <w:lang w:val="en-US" w:eastAsia="de-CH"/>
-        </w:rPr>
-        <w:t>T</w:t>
-      </w:r>
-      <w:r>
-        <w:rPr>
-          <w:rFonts w:eastAsia="Times New Roman"/>
-          <w:b/>
-          <w:lang w:val="en-US" w:eastAsia="de-CH"/>
-        </w:rPr>
-        <w:t>AS</w:t>
-      </w:r>
-      <w:r>
-        <w:rPr>
-          <w:rFonts w:eastAsia="Times New Roman"/>
-          <w:lang w:val="en-US" w:eastAsia="de-CH"/>
-        </w:rPr>
-        <w:t>: True Airspeed (</w:t>
-      </w:r>
-      <w:proofErr w:type="spellStart"/>
-      <w:r>
-        <w:rPr>
-          <w:rFonts w:eastAsia="Times New Roman"/>
-          <w:lang w:val="en-US" w:eastAsia="de-CH"/>
-        </w:rPr>
-        <w:t>kt</w:t>
-      </w:r>
-      <w:proofErr w:type="spellEnd"/>
-      <w:r>
-        <w:rPr>
-          <w:rFonts w:eastAsia="Times New Roman"/>
-          <w:lang w:val="en-US" w:eastAsia="de-CH"/>
-        </w:rPr>
-        <w:t>)</w:t>
-      </w:r>
-    </w:p>
-    <w:p>
-      <w:pPr>
-        <w:spacing w:after="80"/>
-        <w:rPr>
-          <w:rFonts w:eastAsia="Times New Roman"/>
-          <w:lang w:val="en-US" w:eastAsia="de-CH"/>
-        </w:rPr>
-      </w:pPr>
-      <w:r>
-        <w:rPr>
-          <w:rFonts w:eastAsia="Times New Roman"/>
-          <w:b/>
-          <w:lang w:val="en-US" w:eastAsia="de-CH"/>
-        </w:rPr>
-        <w:t>Mach</w:t>
-      </w:r>
-      <w:r>
-        <w:rPr>
-          <w:rFonts w:eastAsia="Times New Roman"/>
-          <w:lang w:val="en-US" w:eastAsia="de-CH"/>
-        </w:rPr>
-        <w:t>: Mach number (M)</w:t>
-      </w:r>
-    </w:p>
-    <w:p>
-      <w:pPr>
-        <w:spacing w:after="80"/>
-        <w:rPr>
-          <w:rFonts w:eastAsia="Times New Roman"/>
-          <w:lang w:val="en-US" w:eastAsia="de-CH"/>
-        </w:rPr>
-      </w:pPr>
-      <w:r>
-        <w:rPr>
-          <w:rFonts w:eastAsia="Times New Roman"/>
-          <w:b/>
-          <w:lang w:val="en-US" w:eastAsia="de-CH"/>
-        </w:rPr>
-        <w:t>VS</w:t>
-      </w:r>
-      <w:r>
-        <w:rPr>
-          <w:rFonts w:eastAsia="Times New Roman"/>
-          <w:lang w:val="en-US" w:eastAsia="de-CH"/>
-        </w:rPr>
-        <w:t>: Vertical rate (feet per minute)</w:t>
-      </w:r>
-    </w:p>
-    <w:p>
-      <w:pPr>
-        <w:pStyle w:val="KeinLeerraum"/>
-        <w:rPr>
-          <w:lang w:val="en-US" w:eastAsia="de-CH"/>
-        </w:rPr>
-      </w:pPr>
-    </w:p>
-    <w:p>
-      <w:pPr>
-        <w:spacing w:after="80"/>
-        <w:rPr>
-          <w:rFonts w:eastAsia="Times New Roman"/>
-          <w:lang w:val="en-US" w:eastAsia="de-CH"/>
-        </w:rPr>
-      </w:pPr>
-      <w:r>
-        <w:rPr>
-          <w:rFonts w:eastAsia="Times New Roman"/>
-          <w:b/>
-          <w:lang w:val="en-US" w:eastAsia="de-CH"/>
-        </w:rPr>
-        <w:t>-AP-</w:t>
-      </w:r>
-      <w:r>
-        <w:rPr>
-          <w:rFonts w:eastAsia="Times New Roman"/>
-          <w:lang w:val="en-US" w:eastAsia="de-CH"/>
-        </w:rPr>
-        <w:t xml:space="preserve">: Autopilot Master (all Autopilot signs turn to </w:t>
-      </w:r>
-      <w:r>
-        <w:rPr>
-          <w:rFonts w:eastAsia="Times New Roman"/>
-          <w:b/>
-          <w:color w:val="70AD47" w:themeColor="accent6"/>
-          <w:lang w:val="en-US" w:eastAsia="de-CH"/>
-        </w:rPr>
-        <w:t>Green</w:t>
-      </w:r>
-      <w:r>
-        <w:rPr>
-          <w:rFonts w:eastAsia="Times New Roman"/>
-          <w:color w:val="70AD47" w:themeColor="accent6"/>
-          <w:lang w:val="en-US" w:eastAsia="de-CH"/>
-        </w:rPr>
-        <w:t xml:space="preserve"> </w:t>
-      </w:r>
-      <w:r>
-        <w:rPr>
-          <w:rFonts w:eastAsia="Times New Roman"/>
-          <w:color w:val="70AD47" w:themeColor="accent6"/>
-          <w:lang w:val="en-US" w:eastAsia="de-CH"/>
-        </w:rPr>
-        <w:t xml:space="preserve">text </w:t>
-      </w:r>
-      <w:r>
-        <w:rPr>
-          <w:rFonts w:eastAsia="Times New Roman"/>
-          <w:lang w:val="en-US" w:eastAsia="de-CH"/>
-        </w:rPr>
-        <w:t>if active)</w:t>
-      </w:r>
-    </w:p>
-    <w:p>
-      <w:pPr>
-        <w:spacing w:after="80"/>
-        <w:rPr>
-          <w:rFonts w:eastAsia="Times New Roman"/>
-          <w:lang w:val="en-US" w:eastAsia="de-CH"/>
-        </w:rPr>
-      </w:pPr>
-      <w:r>
-        <w:rPr>
-          <w:rFonts w:eastAsia="Times New Roman"/>
-          <w:b/>
-          <w:lang w:val="en-US" w:eastAsia="de-CH"/>
-        </w:rPr>
-        <w:t>HDG</w:t>
-      </w:r>
-      <w:r>
-        <w:rPr>
-          <w:rFonts w:eastAsia="Times New Roman"/>
-          <w:lang w:val="en-US" w:eastAsia="de-CH"/>
-        </w:rPr>
-        <w:t xml:space="preserve">: Heading Mode Sign and Heading Setting </w:t>
-      </w:r>
-    </w:p>
-    <w:p>
-      <w:pPr>
-        <w:spacing w:after="80"/>
-        <w:rPr>
-          <w:rFonts w:eastAsia="Times New Roman"/>
-          <w:lang w:val="en-US" w:eastAsia="de-CH"/>
-        </w:rPr>
-      </w:pPr>
-      <w:r>
-        <w:rPr>
-          <w:rFonts w:eastAsia="Times New Roman"/>
-          <w:b/>
-          <w:lang w:val="en-US" w:eastAsia="de-CH"/>
-        </w:rPr>
-        <w:t>ALT</w:t>
-      </w:r>
-      <w:r>
-        <w:rPr>
-          <w:rFonts w:eastAsia="Times New Roman"/>
-          <w:lang w:val="en-US" w:eastAsia="de-CH"/>
-        </w:rPr>
-        <w:t>: Altitude Mode Sign and Altitude Setting (</w:t>
-      </w:r>
-      <w:proofErr w:type="spellStart"/>
-      <w:r>
-        <w:rPr>
-          <w:rFonts w:eastAsia="Times New Roman"/>
-          <w:lang w:val="en-US" w:eastAsia="de-CH"/>
-        </w:rPr>
-        <w:t>ft</w:t>
-      </w:r>
-      <w:proofErr w:type="spellEnd"/>
-      <w:r>
-        <w:rPr>
-          <w:rFonts w:eastAsia="Times New Roman"/>
-          <w:lang w:val="en-US" w:eastAsia="de-CH"/>
-        </w:rPr>
-        <w:t>)</w:t>
-      </w:r>
-    </w:p>
-    <w:p>
-      <w:pPr>
-        <w:spacing w:after="80"/>
-        <w:rPr>
-          <w:rFonts w:eastAsia="Times New Roman"/>
-          <w:lang w:val="en-US" w:eastAsia="de-CH"/>
-        </w:rPr>
-      </w:pPr>
-      <w:r>
-        <w:rPr>
-          <w:rFonts w:eastAsia="Times New Roman"/>
-          <w:b/>
-          <w:lang w:val="en-US" w:eastAsia="de-CH"/>
-        </w:rPr>
-        <w:t>VS</w:t>
-      </w:r>
-      <w:r>
-        <w:rPr>
-          <w:rFonts w:eastAsia="Times New Roman"/>
-          <w:lang w:val="en-US" w:eastAsia="de-CH"/>
-        </w:rPr>
-        <w:t>: Vertical Rate Sign and VS Setting (fpm)</w:t>
-      </w:r>
-    </w:p>
-    <w:p>
-      <w:pPr>
-        <w:spacing w:after="80"/>
-        <w:rPr>
-          <w:rFonts w:eastAsia="Times New Roman"/>
-          <w:lang w:val="en-US" w:eastAsia="de-CH"/>
-        </w:rPr>
-      </w:pPr>
-      <w:r>
-        <w:rPr>
-          <w:rFonts w:eastAsia="Times New Roman"/>
-          <w:b/>
-          <w:lang w:val="en-US" w:eastAsia="de-CH"/>
-        </w:rPr>
-        <w:t>FLC</w:t>
-      </w:r>
-      <w:r>
-        <w:rPr>
-          <w:rFonts w:eastAsia="Times New Roman"/>
-          <w:lang w:val="en-US" w:eastAsia="de-CH"/>
-        </w:rPr>
-        <w:t>: Flight Level Change Sign and IAS Setting (</w:t>
-      </w:r>
-      <w:proofErr w:type="spellStart"/>
-      <w:r>
-        <w:rPr>
-          <w:rFonts w:eastAsia="Times New Roman"/>
-          <w:lang w:val="en-US" w:eastAsia="de-CH"/>
-        </w:rPr>
-        <w:t>kt</w:t>
-      </w:r>
-      <w:proofErr w:type="spellEnd"/>
-      <w:r>
-        <w:rPr>
-          <w:rFonts w:eastAsia="Times New Roman"/>
-          <w:lang w:val="en-US" w:eastAsia="de-CH"/>
-        </w:rPr>
-        <w:t>)</w:t>
-      </w:r>
-    </w:p>
-    <w:p>
-      <w:pPr>
-        <w:spacing w:after="80"/>
-        <w:rPr>
-          <w:rFonts w:eastAsia="Times New Roman"/>
-          <w:lang w:val="en-US" w:eastAsia="de-CH"/>
-        </w:rPr>
-      </w:pPr>
-      <w:r>
-        <w:rPr>
-          <w:rFonts w:eastAsia="Times New Roman"/>
-          <w:b/>
-          <w:lang w:val="en-US" w:eastAsia="de-CH"/>
-        </w:rPr>
-        <w:t>B</w:t>
-      </w:r>
-      <w:r>
-        <w:rPr>
-          <w:rFonts w:eastAsia="Times New Roman"/>
-          <w:b/>
-          <w:lang w:val="en-US" w:eastAsia="de-CH"/>
-        </w:rPr>
-        <w:t>C</w:t>
-      </w:r>
-      <w:r>
-        <w:rPr>
-          <w:rFonts w:eastAsia="Times New Roman"/>
-          <w:lang w:val="en-US" w:eastAsia="de-CH"/>
-        </w:rPr>
-        <w:t>: Back Course Sign</w:t>
+        <w:t xml:space="preserve"> AOG</w:t>
+      </w:r>
+      <w:r>
+        <w:rPr>
+          <w:rFonts w:eastAsia="Times New Roman"/>
+          <w:lang w:val="en-US" w:eastAsia="de-CH"/>
+        </w:rPr>
+        <w:t>]</w:t>
+      </w:r>
+      <w:r>
+        <w:rPr>
+          <w:rFonts w:eastAsia="Times New Roman"/>
+          <w:lang w:val="en-US" w:eastAsia="de-CH"/>
+        </w:rPr>
+        <w:t xml:space="preserve"> available when &lt;</w:t>
+      </w:r>
+      <w:r>
+        <w:rPr>
+          <w:rFonts w:eastAsia="Times New Roman"/>
+          <w:lang w:val="en-US" w:eastAsia="de-CH"/>
+        </w:rPr>
+        <w:t>=</w:t>
+      </w:r>
+      <w:r>
+        <w:rPr>
+          <w:rFonts w:eastAsia="Times New Roman"/>
+          <w:lang w:val="en-US" w:eastAsia="de-CH"/>
+        </w:rPr>
+        <w:t>1</w:t>
+      </w:r>
+      <w:r>
+        <w:rPr>
+          <w:rFonts w:eastAsia="Times New Roman"/>
+          <w:lang w:val="en-US" w:eastAsia="de-CH"/>
+        </w:rPr>
+        <w:t>5</w:t>
+      </w:r>
+      <w:r>
+        <w:rPr>
+          <w:rFonts w:eastAsia="Times New Roman"/>
+          <w:lang w:val="en-US" w:eastAsia="de-CH"/>
+        </w:rPr>
+        <w:t xml:space="preserve">00ft </w:t>
+      </w:r>
+      <w:proofErr w:type="gramStart"/>
+      <w:r>
+        <w:rPr>
+          <w:rFonts w:eastAsia="Times New Roman"/>
+          <w:lang w:val="en-US" w:eastAsia="de-CH"/>
+        </w:rPr>
+        <w:t xml:space="preserve">AOG </w:t>
       </w:r>
       <w:r>
         <w:rPr>
@@ -6066,8 +6629,9 @@
           <w:szCs w:val="16"/>
           <w:lang w:val="en-US" w:eastAsia="de-CH"/>
         </w:rPr>
-        <w:t>(new V0.2</w:t>
-      </w:r>
+        <w:t>(</w:t>
+      </w:r>
+      <w:proofErr w:type="gramEnd"/>
       <w:r>
         <w:rPr>
           <w:rFonts w:eastAsia="Times New Roman"/>
@@ -6076,7 +6640,538 @@
           <w:szCs w:val="16"/>
           <w:lang w:val="en-US" w:eastAsia="de-CH"/>
         </w:rPr>
-        <w:t>7</w:t>
+        <w:t>increased</w:t>
+      </w:r>
+      <w:r>
+        <w:rPr>
+          <w:rFonts w:eastAsia="Times New Roman"/>
+          <w:color w:val="FF0000"/>
+          <w:sz w:val="16"/>
+          <w:szCs w:val="16"/>
+          <w:lang w:val="en-US" w:eastAsia="de-CH"/>
+        </w:rPr>
+        <w:t xml:space="preserve"> </w:t>
+      </w:r>
+      <w:r>
+        <w:rPr>
+          <w:rFonts w:eastAsia="Times New Roman"/>
+          <w:color w:val="FF0000"/>
+          <w:sz w:val="16"/>
+          <w:szCs w:val="16"/>
+          <w:lang w:val="en-US" w:eastAsia="de-CH"/>
+        </w:rPr>
+        <w:t xml:space="preserve">to 1500ft  </w:t>
+      </w:r>
+      <w:r>
+        <w:rPr>
+          <w:rFonts w:eastAsia="Times New Roman"/>
+          <w:color w:val="FF0000"/>
+          <w:sz w:val="16"/>
+          <w:szCs w:val="16"/>
+          <w:lang w:val="en-US" w:eastAsia="de-CH"/>
+        </w:rPr>
+        <w:t>V0.2</w:t>
+      </w:r>
+      <w:r>
+        <w:rPr>
+          <w:rFonts w:eastAsia="Times New Roman"/>
+          <w:color w:val="FF0000"/>
+          <w:sz w:val="16"/>
+          <w:szCs w:val="16"/>
+          <w:lang w:val="en-US" w:eastAsia="de-CH"/>
+        </w:rPr>
+        <w:t>8</w:t>
+      </w:r>
+      <w:r>
+        <w:rPr>
+          <w:rFonts w:eastAsia="Times New Roman"/>
+          <w:color w:val="FF0000"/>
+          <w:sz w:val="16"/>
+          <w:szCs w:val="16"/>
+          <w:lang w:val="en-US" w:eastAsia="de-CH"/>
+        </w:rPr>
+        <w:t>)</w:t>
+      </w:r>
+    </w:p>
+    <w:p>
+      <w:pPr>
+        <w:spacing w:after="80"/>
+        <w:rPr>
+          <w:rFonts w:eastAsia="Times New Roman"/>
+          <w:lang w:val="en-US" w:eastAsia="de-CH"/>
+        </w:rPr>
+      </w:pPr>
+      <w:r>
+        <w:rPr>
+          <w:rFonts w:eastAsia="Times New Roman"/>
+          <w:b/>
+          <w:lang w:val="en-US" w:eastAsia="de-CH"/>
+        </w:rPr>
+        <w:t>IAS</w:t>
+      </w:r>
+      <w:r>
+        <w:rPr>
+          <w:rFonts w:eastAsia="Times New Roman"/>
+          <w:lang w:val="en-US" w:eastAsia="de-CH"/>
+        </w:rPr>
+        <w:t xml:space="preserve">: Indicated Airspeed </w:t>
+      </w:r>
+      <w:r>
+        <w:rPr>
+          <w:rFonts w:eastAsia="Times New Roman"/>
+          <w:lang w:val="en-US" w:eastAsia="de-CH"/>
+        </w:rPr>
+        <w:t>[</w:t>
+      </w:r>
+      <w:proofErr w:type="spellStart"/>
+      <w:r>
+        <w:rPr>
+          <w:rFonts w:eastAsia="Times New Roman"/>
+          <w:lang w:val="en-US" w:eastAsia="de-CH"/>
+        </w:rPr>
+        <w:t>kt</w:t>
+      </w:r>
+      <w:proofErr w:type="spellEnd"/>
+      <w:r>
+        <w:rPr>
+          <w:rFonts w:eastAsia="Times New Roman"/>
+          <w:lang w:val="en-US" w:eastAsia="de-CH"/>
+        </w:rPr>
+        <w:t>]</w:t>
+      </w:r>
+    </w:p>
+    <w:p>
+      <w:pPr>
+        <w:spacing w:after="80"/>
+        <w:rPr>
+          <w:rFonts w:eastAsia="Times New Roman"/>
+          <w:lang w:val="en-US" w:eastAsia="de-CH"/>
+        </w:rPr>
+      </w:pPr>
+      <w:r>
+        <w:rPr>
+          <w:rFonts w:eastAsia="Times New Roman"/>
+          <w:b/>
+          <w:lang w:val="en-US" w:eastAsia="de-CH"/>
+        </w:rPr>
+        <w:t>T</w:t>
+      </w:r>
+      <w:r>
+        <w:rPr>
+          <w:rFonts w:eastAsia="Times New Roman"/>
+          <w:b/>
+          <w:lang w:val="en-US" w:eastAsia="de-CH"/>
+        </w:rPr>
+        <w:t>AS</w:t>
+      </w:r>
+      <w:r>
+        <w:rPr>
+          <w:rFonts w:eastAsia="Times New Roman"/>
+          <w:lang w:val="en-US" w:eastAsia="de-CH"/>
+        </w:rPr>
+        <w:t xml:space="preserve">: True Airspeed </w:t>
+      </w:r>
+      <w:r>
+        <w:rPr>
+          <w:rFonts w:eastAsia="Times New Roman"/>
+          <w:lang w:val="en-US" w:eastAsia="de-CH"/>
+        </w:rPr>
+        <w:t>[</w:t>
+      </w:r>
+      <w:proofErr w:type="spellStart"/>
+      <w:r>
+        <w:rPr>
+          <w:rFonts w:eastAsia="Times New Roman"/>
+          <w:lang w:val="en-US" w:eastAsia="de-CH"/>
+        </w:rPr>
+        <w:t>kt</w:t>
+      </w:r>
+      <w:proofErr w:type="spellEnd"/>
+      <w:r>
+        <w:rPr>
+          <w:rFonts w:eastAsia="Times New Roman"/>
+          <w:lang w:val="en-US" w:eastAsia="de-CH"/>
+        </w:rPr>
+        <w:t>]</w:t>
+      </w:r>
+    </w:p>
+    <w:p>
+      <w:pPr>
+        <w:spacing w:after="80"/>
+        <w:rPr>
+          <w:rFonts w:eastAsia="Times New Roman"/>
+          <w:lang w:val="en-US" w:eastAsia="de-CH"/>
+        </w:rPr>
+      </w:pPr>
+      <w:r>
+        <w:rPr>
+          <w:rFonts w:eastAsia="Times New Roman"/>
+          <w:b/>
+          <w:lang w:val="en-US" w:eastAsia="de-CH"/>
+        </w:rPr>
+        <w:t>Mach</w:t>
+      </w:r>
+      <w:r>
+        <w:rPr>
+          <w:rFonts w:eastAsia="Times New Roman"/>
+          <w:lang w:val="en-US" w:eastAsia="de-CH"/>
+        </w:rPr>
+        <w:t xml:space="preserve">: Mach number </w:t>
+      </w:r>
+      <w:r>
+        <w:rPr>
+          <w:rFonts w:eastAsia="Times New Roman"/>
+          <w:lang w:val="en-US" w:eastAsia="de-CH"/>
+        </w:rPr>
+        <w:t>[</w:t>
+      </w:r>
+      <w:r>
+        <w:rPr>
+          <w:rFonts w:eastAsia="Times New Roman"/>
+          <w:lang w:val="en-US" w:eastAsia="de-CH"/>
+        </w:rPr>
+        <w:t>M</w:t>
+      </w:r>
+      <w:r>
+        <w:rPr>
+          <w:rFonts w:eastAsia="Times New Roman"/>
+          <w:lang w:val="en-US" w:eastAsia="de-CH"/>
+        </w:rPr>
+        <w:t>]</w:t>
+      </w:r>
+    </w:p>
+    <w:p>
+      <w:pPr>
+        <w:spacing w:after="80"/>
+        <w:rPr>
+          <w:rFonts w:eastAsia="Times New Roman"/>
+          <w:lang w:val="en-US" w:eastAsia="de-CH"/>
+        </w:rPr>
+      </w:pPr>
+      <w:r>
+        <w:rPr>
+          <w:rFonts w:eastAsia="Times New Roman"/>
+          <w:b/>
+          <w:lang w:val="en-US" w:eastAsia="de-CH"/>
+        </w:rPr>
+        <w:t>VS</w:t>
+      </w:r>
+      <w:r>
+        <w:rPr>
+          <w:rFonts w:eastAsia="Times New Roman"/>
+          <w:lang w:val="en-US" w:eastAsia="de-CH"/>
+        </w:rPr>
+        <w:t xml:space="preserve">: Vertical rate </w:t>
+      </w:r>
+      <w:r>
+        <w:rPr>
+          <w:rFonts w:eastAsia="Times New Roman"/>
+          <w:lang w:val="en-US" w:eastAsia="de-CH"/>
+        </w:rPr>
+        <w:t>[</w:t>
+      </w:r>
+      <w:r>
+        <w:rPr>
+          <w:rFonts w:eastAsia="Times New Roman"/>
+          <w:lang w:val="en-US" w:eastAsia="de-CH"/>
+        </w:rPr>
+        <w:t>feet per minute</w:t>
+      </w:r>
+      <w:r>
+        <w:rPr>
+          <w:rFonts w:eastAsia="Times New Roman"/>
+          <w:lang w:val="en-US" w:eastAsia="de-CH"/>
+        </w:rPr>
+        <w:t>]</w:t>
+      </w:r>
+    </w:p>
+    <w:p>
+      <w:pPr>
+        <w:pStyle w:val="KeinLeerraum"/>
+        <w:rPr>
+          <w:lang w:val="en-US" w:eastAsia="de-CH"/>
+        </w:rPr>
+      </w:pPr>
+    </w:p>
+    <w:p>
+      <w:pPr>
+        <w:spacing w:after="80"/>
+        <w:rPr>
+          <w:rFonts w:eastAsia="Times New Roman"/>
+          <w:lang w:val="en-US" w:eastAsia="de-CH"/>
+        </w:rPr>
+      </w:pPr>
+      <w:r>
+        <w:rPr>
+          <w:rFonts w:eastAsia="Times New Roman"/>
+          <w:b/>
+          <w:lang w:val="en-US" w:eastAsia="de-CH"/>
+        </w:rPr>
+        <w:t>-AP-</w:t>
+      </w:r>
+      <w:r>
+        <w:rPr>
+          <w:rFonts w:eastAsia="Times New Roman"/>
+          <w:lang w:val="en-US" w:eastAsia="de-CH"/>
+        </w:rPr>
+        <w:t xml:space="preserve">: Autopilot Master (all Autopilot signs turn to </w:t>
+      </w:r>
+      <w:r>
+        <w:rPr>
+          <w:rFonts w:eastAsia="Times New Roman"/>
+          <w:b/>
+          <w:color w:val="70AD47" w:themeColor="accent6"/>
+          <w:lang w:val="en-US" w:eastAsia="de-CH"/>
+        </w:rPr>
+        <w:t>Green</w:t>
+      </w:r>
+      <w:r>
+        <w:rPr>
+          <w:rFonts w:eastAsia="Times New Roman"/>
+          <w:color w:val="70AD47" w:themeColor="accent6"/>
+          <w:lang w:val="en-US" w:eastAsia="de-CH"/>
+        </w:rPr>
+        <w:t xml:space="preserve"> </w:t>
+      </w:r>
+      <w:r>
+        <w:rPr>
+          <w:rFonts w:eastAsia="Times New Roman"/>
+          <w:color w:val="70AD47" w:themeColor="accent6"/>
+          <w:lang w:val="en-US" w:eastAsia="de-CH"/>
+        </w:rPr>
+        <w:t xml:space="preserve">text </w:t>
+      </w:r>
+      <w:r>
+        <w:rPr>
+          <w:rFonts w:eastAsia="Times New Roman"/>
+          <w:lang w:val="en-US" w:eastAsia="de-CH"/>
+        </w:rPr>
+        <w:t>if active)</w:t>
+      </w:r>
+    </w:p>
+    <w:p>
+      <w:pPr>
+        <w:spacing w:after="80"/>
+        <w:rPr>
+          <w:rFonts w:eastAsia="Times New Roman"/>
+          <w:lang w:val="en-US" w:eastAsia="de-CH"/>
+        </w:rPr>
+      </w:pPr>
+      <w:r>
+        <w:rPr>
+          <w:rFonts w:eastAsia="Times New Roman"/>
+          <w:b/>
+          <w:lang w:val="en-US" w:eastAsia="de-CH"/>
+        </w:rPr>
+        <w:t>HDG</w:t>
+      </w:r>
+      <w:r>
+        <w:rPr>
+          <w:rFonts w:eastAsia="Times New Roman"/>
+          <w:lang w:val="en-US" w:eastAsia="de-CH"/>
+        </w:rPr>
+        <w:t xml:space="preserve">: Heading Mode Sign and Heading Setting </w:t>
+      </w:r>
+    </w:p>
+    <w:p>
+      <w:pPr>
+        <w:spacing w:after="80"/>
+        <w:rPr>
+          <w:rFonts w:eastAsia="Times New Roman"/>
+          <w:lang w:val="en-US" w:eastAsia="de-CH"/>
+        </w:rPr>
+      </w:pPr>
+      <w:r>
+        <w:rPr>
+          <w:rFonts w:eastAsia="Times New Roman"/>
+          <w:b/>
+          <w:lang w:val="en-US" w:eastAsia="de-CH"/>
+        </w:rPr>
+        <w:t>ALT</w:t>
+      </w:r>
+      <w:r>
+        <w:rPr>
+          <w:rFonts w:eastAsia="Times New Roman"/>
+          <w:lang w:val="en-US" w:eastAsia="de-CH"/>
+        </w:rPr>
+        <w:t xml:space="preserve">: Altitude Mode Sign and Altitude Setting </w:t>
+      </w:r>
+      <w:r>
+        <w:rPr>
+          <w:rFonts w:eastAsia="Times New Roman"/>
+          <w:lang w:val="en-US" w:eastAsia="de-CH"/>
+        </w:rPr>
+        <w:t>[</w:t>
+      </w:r>
+      <w:proofErr w:type="spellStart"/>
+      <w:r>
+        <w:rPr>
+          <w:rFonts w:eastAsia="Times New Roman"/>
+          <w:lang w:val="en-US" w:eastAsia="de-CH"/>
+        </w:rPr>
+        <w:t>ft</w:t>
+      </w:r>
+      <w:proofErr w:type="spellEnd"/>
+      <w:r>
+        <w:rPr>
+          <w:rFonts w:eastAsia="Times New Roman"/>
+          <w:lang w:val="en-US" w:eastAsia="de-CH"/>
+        </w:rPr>
+        <w:t>]</w:t>
+      </w:r>
+    </w:p>
+    <w:p>
+      <w:pPr>
+        <w:spacing w:after="80"/>
+        <w:rPr>
+          <w:rFonts w:eastAsia="Times New Roman"/>
+          <w:lang w:val="en-US" w:eastAsia="de-CH"/>
+        </w:rPr>
+      </w:pPr>
+      <w:r>
+        <w:rPr>
+          <w:rFonts w:eastAsia="Times New Roman"/>
+          <w:b/>
+          <w:lang w:val="en-US" w:eastAsia="de-CH"/>
+        </w:rPr>
+        <w:t>VS</w:t>
+      </w:r>
+      <w:r>
+        <w:rPr>
+          <w:rFonts w:eastAsia="Times New Roman"/>
+          <w:lang w:val="en-US" w:eastAsia="de-CH"/>
+        </w:rPr>
+        <w:t xml:space="preserve">: Vertical Rate Sign and VS Setting </w:t>
+      </w:r>
+      <w:r>
+        <w:rPr>
+          <w:rFonts w:eastAsia="Times New Roman"/>
+          <w:lang w:val="en-US" w:eastAsia="de-CH"/>
+        </w:rPr>
+        <w:t>[</w:t>
+      </w:r>
+      <w:r>
+        <w:rPr>
+          <w:rFonts w:eastAsia="Times New Roman"/>
+          <w:lang w:val="en-US" w:eastAsia="de-CH"/>
+        </w:rPr>
+        <w:t>fpm</w:t>
+      </w:r>
+      <w:r>
+        <w:rPr>
+          <w:rFonts w:eastAsia="Times New Roman"/>
+          <w:lang w:val="en-US" w:eastAsia="de-CH"/>
+        </w:rPr>
+        <w:t>]</w:t>
+      </w:r>
+    </w:p>
+    <w:p>
+      <w:pPr>
+        <w:spacing w:after="80"/>
+        <w:rPr>
+          <w:rFonts w:eastAsia="Times New Roman"/>
+          <w:lang w:val="en-US" w:eastAsia="de-CH"/>
+        </w:rPr>
+      </w:pPr>
+      <w:r>
+        <w:rPr>
+          <w:rFonts w:eastAsia="Times New Roman"/>
+          <w:b/>
+          <w:lang w:val="en-US" w:eastAsia="de-CH"/>
+        </w:rPr>
+        <w:t>FLC</w:t>
+      </w:r>
+      <w:r>
+        <w:rPr>
+          <w:rFonts w:eastAsia="Times New Roman"/>
+          <w:lang w:val="en-US" w:eastAsia="de-CH"/>
+        </w:rPr>
+        <w:t xml:space="preserve">: Flight Level Change Sign and IAS Setting </w:t>
+      </w:r>
+      <w:r>
+        <w:rPr>
+          <w:rFonts w:eastAsia="Times New Roman"/>
+          <w:lang w:val="en-US" w:eastAsia="de-CH"/>
+        </w:rPr>
+        <w:t>[</w:t>
+      </w:r>
+      <w:proofErr w:type="spellStart"/>
+      <w:r>
+        <w:rPr>
+          <w:rFonts w:eastAsia="Times New Roman"/>
+          <w:lang w:val="en-US" w:eastAsia="de-CH"/>
+        </w:rPr>
+        <w:t>kt</w:t>
+      </w:r>
+      <w:proofErr w:type="spellEnd"/>
+      <w:r>
+        <w:rPr>
+          <w:rFonts w:eastAsia="Times New Roman"/>
+          <w:lang w:val="en-US" w:eastAsia="de-CH"/>
+        </w:rPr>
+        <w:t>]</w:t>
+      </w:r>
+    </w:p>
+    <w:p>
+      <w:pPr>
+        <w:spacing w:after="80"/>
+        <w:rPr>
+          <w:rFonts w:eastAsia="Times New Roman"/>
+          <w:lang w:val="en-US" w:eastAsia="de-CH"/>
+        </w:rPr>
+      </w:pPr>
+      <w:r>
+        <w:rPr>
+          <w:rFonts w:eastAsia="Times New Roman"/>
+          <w:b/>
+          <w:lang w:val="en-US" w:eastAsia="de-CH"/>
+        </w:rPr>
+        <w:t>B</w:t>
+      </w:r>
+      <w:r>
+        <w:rPr>
+          <w:rFonts w:eastAsia="Times New Roman"/>
+          <w:b/>
+          <w:lang w:val="en-US" w:eastAsia="de-CH"/>
+        </w:rPr>
+        <w:t>C</w:t>
+      </w:r>
+      <w:r>
+        <w:rPr>
+          <w:rFonts w:eastAsia="Times New Roman"/>
+          <w:lang w:val="en-US" w:eastAsia="de-CH"/>
+        </w:rPr>
+        <w:t>: Back Course Sign</w:t>
+      </w:r>
+      <w:r>
+        <w:rPr>
+          <w:rFonts w:eastAsia="Times New Roman"/>
+          <w:color w:val="FF0000"/>
+          <w:sz w:val="16"/>
+          <w:szCs w:val="16"/>
+          <w:lang w:val="en-US" w:eastAsia="de-CH"/>
+        </w:rPr>
+        <w:t xml:space="preserve"> </w:t>
+      </w:r>
+      <w:r>
+        <w:rPr>
+          <w:rFonts w:eastAsia="Times New Roman"/>
+          <w:color w:val="FF0000"/>
+          <w:sz w:val="16"/>
+          <w:szCs w:val="16"/>
+          <w:lang w:val="en-US" w:eastAsia="de-CH"/>
+        </w:rPr>
+        <w:t>(new V0.2</w:t>
+      </w:r>
+      <w:r>
+        <w:rPr>
+          <w:rFonts w:eastAsia="Times New Roman"/>
+          <w:color w:val="FF0000"/>
+          <w:sz w:val="16"/>
+          <w:szCs w:val="16"/>
+          <w:lang w:val="en-US" w:eastAsia="de-CH"/>
+        </w:rPr>
+        <w:t>8</w:t>
       </w:r>
       <w:r>
         <w:rPr>
@@ -6341,7 +7436,7 @@
           <w:szCs w:val="16"/>
           <w:lang w:val="en-US" w:eastAsia="de-CH"/>
         </w:rPr>
-        <w:t>7</w:t>
+        <w:t>8</w:t>
       </w:r>
       <w:r>
         <w:rPr>
@@ -6421,7 +7516,7 @@
           <w:szCs w:val="16"/>
           <w:lang w:val="en-US" w:eastAsia="de-CH"/>
         </w:rPr>
-        <w:t>7</w:t>
+        <w:t>8</w:t>
       </w:r>
       <w:r>
         <w:rPr>
@@ -6433,14 +7528,179 @@
         </w:rPr>
         <w:t>)</w:t>
       </w:r>
-      <w:bookmarkStart w:id="0" w:name="_GoBack"/>
-      <w:bookmarkEnd w:id="0"/>
     </w:p>
     <w:p>
       <w:pPr>
         <w:pStyle w:val="KeinLeerraum"/>
         <w:rPr>
           <w:rFonts w:eastAsia="Times New Roman"/>
+          <w:lang w:val="en-US" w:eastAsia="de-CH"/>
+        </w:rPr>
+      </w:pPr>
+    </w:p>
+    <w:p>
+      <w:pPr>
+        <w:spacing w:after="80"/>
+        <w:rPr>
+          <w:rFonts w:eastAsia="Times New Roman"/>
+          <w:b/>
+          <w:lang w:val="en-US" w:eastAsia="de-CH"/>
+        </w:rPr>
+      </w:pPr>
+      <w:r>
+        <w:rPr>
+          <w:rFonts w:eastAsia="Times New Roman"/>
+          <w:b/>
+          <w:lang w:val="en-US" w:eastAsia="de-CH"/>
+        </w:rPr>
+        <w:t xml:space="preserve">APT </w:t>
+      </w:r>
+      <w:r>
+        <w:rPr>
+          <w:rFonts w:eastAsia="Times New Roman"/>
+          <w:lang w:val="en-US" w:eastAsia="de-CH"/>
+        </w:rPr>
+        <w:t xml:space="preserve">shows the </w:t>
+      </w:r>
+      <w:proofErr w:type="spellStart"/>
+      <w:r>
+        <w:rPr>
+          <w:rFonts w:eastAsia="Times New Roman"/>
+          <w:lang w:val="en-US" w:eastAsia="de-CH"/>
+        </w:rPr>
+        <w:t>Flightplan</w:t>
+      </w:r>
+      <w:proofErr w:type="spellEnd"/>
+      <w:r>
+        <w:rPr>
+          <w:rFonts w:eastAsia="Times New Roman"/>
+          <w:lang w:val="en-US" w:eastAsia="de-CH"/>
+        </w:rPr>
+        <w:t xml:space="preserve"> destination airport ICAO code (should, at least…) </w:t>
+      </w:r>
+      <w:r>
+        <w:rPr>
+          <w:rFonts w:eastAsia="Times New Roman"/>
+          <w:color w:val="FF0000"/>
+          <w:sz w:val="16"/>
+          <w:szCs w:val="16"/>
+          <w:lang w:val="en-US" w:eastAsia="de-CH"/>
+        </w:rPr>
+        <w:t>(new V0.2</w:t>
+      </w:r>
+      <w:r>
+        <w:rPr>
+          <w:rFonts w:eastAsia="Times New Roman"/>
+          <w:color w:val="FF0000"/>
+          <w:sz w:val="16"/>
+          <w:szCs w:val="16"/>
+          <w:lang w:val="en-US" w:eastAsia="de-CH"/>
+        </w:rPr>
+        <w:t>8</w:t>
+      </w:r>
+      <w:r>
+        <w:rPr>
+          <w:rFonts w:eastAsia="Times New Roman"/>
+          <w:color w:val="FF0000"/>
+          <w:sz w:val="16"/>
+          <w:szCs w:val="16"/>
+          <w:lang w:val="en-US" w:eastAsia="de-CH"/>
+        </w:rPr>
+        <w:t>)</w:t>
+      </w:r>
+    </w:p>
+    <w:p>
+      <w:pPr>
+        <w:spacing w:after="80"/>
+        <w:rPr>
+          <w:rFonts w:eastAsia="Times New Roman"/>
+          <w:lang w:val="en-US" w:eastAsia="de-CH"/>
+        </w:rPr>
+      </w:pPr>
+      <w:r>
+        <w:rPr>
+          <w:rFonts w:eastAsia="Times New Roman"/>
+          <w:b/>
+          <w:lang w:val="en-US" w:eastAsia="de-CH"/>
+        </w:rPr>
+        <w:t>RWY</w:t>
+      </w:r>
+      <w:r>
+        <w:rPr>
+          <w:rFonts w:eastAsia="Times New Roman"/>
+          <w:lang w:val="en-US" w:eastAsia="de-CH"/>
+        </w:rPr>
+        <w:t xml:space="preserve"> shows the distance [nm], left/right deviation [</w:t>
+      </w:r>
+      <w:proofErr w:type="spellStart"/>
+      <w:r>
+        <w:rPr>
+          <w:rFonts w:eastAsia="Times New Roman"/>
+          <w:lang w:val="en-US" w:eastAsia="de-CH"/>
+        </w:rPr>
+        <w:t>ft</w:t>
+      </w:r>
+      <w:proofErr w:type="spellEnd"/>
+      <w:r>
+        <w:rPr>
+          <w:rFonts w:eastAsia="Times New Roman"/>
+          <w:lang w:val="en-US" w:eastAsia="de-CH"/>
+        </w:rPr>
+        <w:t>] and height [</w:t>
+      </w:r>
+      <w:proofErr w:type="spellStart"/>
+      <w:r>
+        <w:rPr>
+          <w:rFonts w:eastAsia="Times New Roman"/>
+          <w:lang w:val="en-US" w:eastAsia="de-CH"/>
+        </w:rPr>
+        <w:t>ft</w:t>
+      </w:r>
+      <w:proofErr w:type="spellEnd"/>
+      <w:r>
+        <w:rPr>
+          <w:rFonts w:eastAsia="Times New Roman"/>
+          <w:lang w:val="en-US" w:eastAsia="de-CH"/>
+        </w:rPr>
+        <w:t xml:space="preserve">] from the ATC assigned runway </w:t>
+      </w:r>
+      <w:r>
+        <w:rPr>
+          <w:rFonts w:eastAsia="Times New Roman"/>
+          <w:color w:val="FF0000"/>
+          <w:sz w:val="16"/>
+          <w:szCs w:val="16"/>
+          <w:lang w:val="en-US" w:eastAsia="de-CH"/>
+        </w:rPr>
+        <w:t>(new V0.2</w:t>
+      </w:r>
+      <w:r>
+        <w:rPr>
+          <w:rFonts w:eastAsia="Times New Roman"/>
+          <w:color w:val="FF0000"/>
+          <w:sz w:val="16"/>
+          <w:szCs w:val="16"/>
+          <w:lang w:val="en-US" w:eastAsia="de-CH"/>
+        </w:rPr>
+        <w:t>8</w:t>
+      </w:r>
+      <w:r>
+        <w:rPr>
+          <w:rFonts w:eastAsia="Times New Roman"/>
+          <w:color w:val="FF0000"/>
+          <w:sz w:val="16"/>
+          <w:szCs w:val="16"/>
+          <w:lang w:val="en-US" w:eastAsia="de-CH"/>
+        </w:rPr>
+        <w:t>)</w:t>
+      </w:r>
+    </w:p>
+    <w:p>
+      <w:pPr>
+        <w:ind w:left="709" w:hanging="709"/>
+        <w:rPr>
+          <w:rFonts w:eastAsia="Times New Roman"/>
+          <w:b/>
           <w:lang w:val="en-US" w:eastAsia="de-CH"/>
         </w:rPr>
       </w:pPr>
@@ -6453,10 +7713,10 @@
           <wp:anchor distT="0" distB="0" distL="114300" distR="114300" simplePos="0" relativeHeight="251667456" behindDoc="0" locked="0" layoutInCell="1" allowOverlap="1" wp14:anchorId="09BD8FFE" wp14:editId="4849AA16">
             <wp:simplePos x="0" y="0"/>
             <wp:positionH relativeFrom="margin">
-              <wp:posOffset>4686300</wp:posOffset>
+              <wp:posOffset>4533019</wp:posOffset>
             </wp:positionH>
             <wp:positionV relativeFrom="margin">
-              <wp:posOffset>6263005</wp:posOffset>
+              <wp:posOffset>7039981</wp:posOffset>
             </wp:positionV>
             <wp:extent cx="1557020" cy="746125"/>
             <wp:effectExtent l="0" t="0" r="5080" b="0"/>
@@ -6951,7 +8211,7 @@
           <w:szCs w:val="16"/>
           <w:lang w:val="en-US" w:eastAsia="de-CH"/>
         </w:rPr>
-        <w:t>7</w:t>
+        <w:t>8</w:t>
       </w:r>
       <w:r>
         <w:rPr>
@@ -10180,7 +11440,7 @@
   <w:style w:type="paragraph" w:default="1" w:styleId="Standard">
     <w:name w:val="Normal"/>
     <w:qFormat/>
-    <w:rsid w:val="00784B0D"/>
+    <w:rsid w:val="00F21993"/>
   </w:style>
   <w:style w:type="paragraph" w:styleId="berschrift1">
     <w:name w:val="heading 1"/>

</xml_diff>

<commit_message>
V 0.30-B24 - Update flight plan formatting - Update QuickGuide
</commit_message>
<xml_diff>
--- a/doc/MSFS_HudBar-QuickGuide.docx
+++ b/doc/MSFS_HudBar-QuickGuide.docx
@@ -31,14 +31,14 @@
           <w:rFonts w:eastAsia="Times New Roman"/>
           <w:lang w:val="en-US" w:eastAsia="de-CH"/>
         </w:rPr>
-        <w:t xml:space="preserve"> V 0.2</w:t>
-      </w:r>
-      <w:r>
-        <w:rPr>
-          <w:rFonts w:eastAsia="Times New Roman"/>
-          <w:lang w:val="en-US" w:eastAsia="de-CH"/>
-        </w:rPr>
-        <w:t>9</w:t>
+        <w:t xml:space="preserve"> V 0.</w:t>
+      </w:r>
+      <w:r>
+        <w:rPr>
+          <w:rFonts w:eastAsia="Times New Roman"/>
+          <w:lang w:val="en-US" w:eastAsia="de-CH"/>
+        </w:rPr>
+        <w:t>30</w:t>
       </w:r>
       <w:r>
         <w:rPr>
@@ -59,7 +59,7 @@
           <w:rFonts w:eastAsia="Times New Roman"/>
           <w:lang w:val="en-US" w:eastAsia="de-CH"/>
         </w:rPr>
-        <w:t>3</w:t>
+        <w:t>4</w:t>
       </w:r>
     </w:p>
     <w:p>
@@ -85,14 +85,14 @@
           <w:color w:val="FF0000"/>
           <w:lang w:val="en-US" w:eastAsia="de-CH"/>
         </w:rPr>
-        <w:t>(new V0.2</w:t>
+        <w:t>(new V0.</w:t>
       </w:r>
       <w:r>
         <w:rPr>
           <w:color w:val="FF0000"/>
           <w:lang w:val="en-US" w:eastAsia="de-CH"/>
         </w:rPr>
-        <w:t>9</w:t>
+        <w:t>30</w:t>
       </w:r>
       <w:r>
         <w:rPr>
@@ -669,8 +669,6 @@
         </w:rPr>
         <w:t>Bottom/Top Bars work best with wide screen monitors</w:t>
       </w:r>
-      <w:bookmarkStart w:id="0" w:name="_GoBack"/>
-      <w:bookmarkEnd w:id="0"/>
     </w:p>
     <w:p>
       <w:pPr>
@@ -3955,37 +3953,7 @@
         <w:rPr>
           <w:lang w:val="en-US" w:eastAsia="de-CH"/>
         </w:rPr>
-        <w:t xml:space="preserve">ile however it can be moved freely to any position and screen </w:t>
-      </w:r>
-      <w:r>
-        <w:rPr>
-          <w:rFonts w:eastAsia="Times New Roman"/>
-          <w:color w:val="FF0000"/>
-          <w:sz w:val="16"/>
-          <w:szCs w:val="16"/>
-          <w:lang w:val="en-US" w:eastAsia="de-CH"/>
-        </w:rPr>
-        <w:t>(new V0.2</w:t>
-      </w:r>
-      <w:r>
-        <w:rPr>
-          <w:rFonts w:eastAsia="Times New Roman"/>
-          <w:color w:val="FF0000"/>
-          <w:sz w:val="16"/>
-          <w:szCs w:val="16"/>
-          <w:lang w:val="en-US" w:eastAsia="de-CH"/>
-        </w:rPr>
-        <w:t>8</w:t>
-      </w:r>
-      <w:r>
-        <w:rPr>
-          <w:rFonts w:eastAsia="Times New Roman"/>
-          <w:color w:val="FF0000"/>
-          <w:sz w:val="16"/>
-          <w:szCs w:val="16"/>
-          <w:lang w:val="en-US" w:eastAsia="de-CH"/>
-        </w:rPr>
-        <w:t>)</w:t>
+        <w:t>ile however it can be moved freely to any position and screen</w:t>
       </w:r>
     </w:p>
     <w:p>
@@ -6178,7 +6146,7 @@
           <w:szCs w:val="16"/>
           <w:lang w:val="en-US" w:eastAsia="de-CH"/>
         </w:rPr>
-        <w:t xml:space="preserve"> V0.2</w:t>
+        <w:t xml:space="preserve"> V0.</w:t>
       </w:r>
       <w:r>
         <w:rPr>
@@ -6188,7 +6156,7 @@
           <w:szCs w:val="16"/>
           <w:lang w:val="en-US" w:eastAsia="de-CH"/>
         </w:rPr>
-        <w:t>9</w:t>
+        <w:t>30</w:t>
       </w:r>
       <w:r>
         <w:rPr>
@@ -6767,7 +6735,7 @@
           <w:szCs w:val="16"/>
           <w:lang w:val="en-US" w:eastAsia="de-CH"/>
         </w:rPr>
-        <w:t>(new V0.2</w:t>
+        <w:t>(new V0.</w:t>
       </w:r>
       <w:r>
         <w:rPr>
@@ -6777,7 +6745,7 @@
           <w:szCs w:val="16"/>
           <w:lang w:val="en-US" w:eastAsia="de-CH"/>
         </w:rPr>
-        <w:t>9</w:t>
+        <w:t>30</w:t>
       </w:r>
       <w:r>
         <w:rPr>
@@ -7304,7 +7272,7 @@
           <w:szCs w:val="16"/>
           <w:lang w:val="en-US" w:eastAsia="de-CH"/>
         </w:rPr>
-        <w:t>V0.2</w:t>
+        <w:t>V0.</w:t>
       </w:r>
       <w:r>
         <w:rPr>
@@ -7314,7 +7282,7 @@
           <w:szCs w:val="16"/>
           <w:lang w:val="en-US" w:eastAsia="de-CH"/>
         </w:rPr>
-        <w:t>9</w:t>
+        <w:t>30</w:t>
       </w:r>
       <w:r>
         <w:rPr>
@@ -7400,7 +7368,7 @@
           <w:szCs w:val="16"/>
           <w:lang w:val="en-US" w:eastAsia="de-CH"/>
         </w:rPr>
-        <w:t>(new V0.2</w:t>
+        <w:t>(new V0.</w:t>
       </w:r>
       <w:r>
         <w:rPr>
@@ -7410,7 +7378,7 @@
           <w:szCs w:val="16"/>
           <w:lang w:val="en-US" w:eastAsia="de-CH"/>
         </w:rPr>
-        <w:t>9</w:t>
+        <w:t>30</w:t>
       </w:r>
       <w:r>
         <w:rPr>
@@ -8634,7 +8602,7 @@
           <w:szCs w:val="16"/>
           <w:lang w:val="en-US" w:eastAsia="de-CH"/>
         </w:rPr>
-        <w:t xml:space="preserve"> V0.2</w:t>
+        <w:t xml:space="preserve"> V0.</w:t>
       </w:r>
       <w:r>
         <w:rPr>
@@ -8644,7 +8612,7 @@
           <w:szCs w:val="16"/>
           <w:lang w:val="en-US" w:eastAsia="de-CH"/>
         </w:rPr>
-        <w:t>9</w:t>
+        <w:t>30</w:t>
       </w:r>
       <w:r>
         <w:rPr>
@@ -8892,7 +8860,7 @@
           <w:szCs w:val="16"/>
           <w:lang w:val="en-US" w:eastAsia="de-CH"/>
         </w:rPr>
-        <w:t>(new V0.2</w:t>
+        <w:t>(new V0.</w:t>
       </w:r>
       <w:r>
         <w:rPr>
@@ -8902,7 +8870,7 @@
           <w:szCs w:val="16"/>
           <w:lang w:val="en-US" w:eastAsia="de-CH"/>
         </w:rPr>
-        <w:t>9</w:t>
+        <w:t>30</w:t>
       </w:r>
       <w:r>
         <w:rPr>
@@ -8959,11 +8927,13 @@
     <w:p>
       <w:pPr>
         <w:rPr>
-          <w:lang w:val="en-US" w:eastAsia="de-CH"/>
-        </w:rPr>
-      </w:pPr>
-      <w:r>
-        <w:rPr>
+          <w:b/>
+          <w:lang w:val="en-US" w:eastAsia="de-CH"/>
+        </w:rPr>
+      </w:pPr>
+      <w:r>
+        <w:rPr>
+          <w:b/>
           <w:lang w:val="en-US" w:eastAsia="de-CH"/>
         </w:rPr>
         <w:t>Please make sure to comply with their terms and conditions when retrieving METAR data with this program.</w:t>
@@ -9033,7 +9003,7 @@
           <w:szCs w:val="16"/>
           <w:lang w:val="en-US" w:eastAsia="de-CH"/>
         </w:rPr>
-        <w:t>(new V0.2</w:t>
+        <w:t>(new V0.</w:t>
       </w:r>
       <w:r>
         <w:rPr>
@@ -9043,7 +9013,7 @@
           <w:szCs w:val="16"/>
           <w:lang w:val="en-US" w:eastAsia="de-CH"/>
         </w:rPr>
-        <w:t>9</w:t>
+        <w:t>30</w:t>
       </w:r>
       <w:r>
         <w:rPr>
@@ -9118,14 +9088,85 @@
         <w:rPr>
           <w:lang w:val="en-US" w:eastAsia="de-CH"/>
         </w:rPr>
-        <w:t>file output once every 30 sec (not overloading the sim).</w:t>
-      </w:r>
+        <w:t xml:space="preserve">file output once every 30 sec </w:t>
+      </w:r>
+      <w:r>
+        <w:rPr>
+          <w:lang w:val="en-US" w:eastAsia="de-CH"/>
+        </w:rPr>
+        <w:t>to not overloading the sim</w:t>
+      </w:r>
+      <w:r>
+        <w:rPr>
+          <w:lang w:val="en-US" w:eastAsia="de-CH"/>
+        </w:rPr>
+        <w:t>.</w:t>
+      </w:r>
+      <w:r>
+        <w:rPr>
+          <w:lang w:val="en-US" w:eastAsia="de-CH"/>
+        </w:rPr>
+        <w:t xml:space="preserve"> The file location is </w:t>
+      </w:r>
+      <w:r>
+        <w:rPr>
+          <w:rFonts w:ascii="Lucida Console" w:hAnsi="Lucida Console"/>
+          <w:sz w:val="20"/>
+          <w:lang w:val="en-US" w:eastAsia="de-CH"/>
+        </w:rPr>
+        <w:t>%TEMP%\</w:t>
+      </w:r>
+      <w:proofErr w:type="spellStart"/>
+      <w:r>
+        <w:rPr>
+          <w:rFonts w:ascii="Lucida Console" w:hAnsi="Lucida Console"/>
+          <w:sz w:val="20"/>
+          <w:lang w:val="en-US" w:eastAsia="de-CH"/>
+        </w:rPr>
+        <w:t>HudBar</w:t>
+      </w:r>
+      <w:proofErr w:type="spellEnd"/>
+      <w:r>
+        <w:rPr>
+          <w:lang w:val="en-US" w:eastAsia="de-CH"/>
+        </w:rPr>
+        <w:t>\</w:t>
+      </w:r>
+      <w:r>
+        <w:rPr>
+          <w:lang w:val="en-US" w:eastAsia="de-CH"/>
+        </w:rPr>
+        <w:t xml:space="preserve"> and file </w:t>
+      </w:r>
+      <w:proofErr w:type="spellStart"/>
+      <w:r>
+        <w:rPr>
+          <w:rFonts w:ascii="Lucida Console" w:hAnsi="Lucida Console"/>
+          <w:sz w:val="20"/>
+          <w:lang w:val="en-US" w:eastAsia="de-CH"/>
+        </w:rPr>
+        <w:t>MostCurrent.FLT</w:t>
+      </w:r>
+      <w:proofErr w:type="spellEnd"/>
       <w:r>
         <w:rPr>
           <w:lang w:val="en-US" w:eastAsia="de-CH"/>
         </w:rPr>
         <w:br/>
-        <w:t xml:space="preserve">A </w:t>
+      </w:r>
+      <w:proofErr w:type="gramStart"/>
+      <w:r>
+        <w:rPr>
+          <w:lang w:val="en-US" w:eastAsia="de-CH"/>
+        </w:rPr>
+        <w:t>A</w:t>
+      </w:r>
+      <w:proofErr w:type="gramEnd"/>
+      <w:r>
+        <w:rPr>
+          <w:lang w:val="en-US" w:eastAsia="de-CH"/>
+        </w:rPr>
+        <w:t xml:space="preserve"> </w:t>
       </w:r>
       <w:r>
         <w:rPr>
@@ -9137,7 +9178,19 @@
         <w:rPr>
           <w:lang w:val="en-US" w:eastAsia="de-CH"/>
         </w:rPr>
-        <w:t xml:space="preserve"> usually changes once you are on arrival or approach i.e. waypoints are added and removed on the fly during such procedures. It may </w:t>
+        <w:t xml:space="preserve"> usually changes </w:t>
+      </w:r>
+      <w:r>
+        <w:rPr>
+          <w:lang w:val="en-US" w:eastAsia="de-CH"/>
+        </w:rPr>
+        <w:t xml:space="preserve">after IFR clearance, </w:t>
+      </w:r>
+      <w:r>
+        <w:rPr>
+          <w:lang w:val="en-US" w:eastAsia="de-CH"/>
+        </w:rPr>
+        <w:t xml:space="preserve">once you are on arrival or approach i.e. waypoints are added and removed on the fly during such procedures. It may </w:t>
       </w:r>
       <w:r>
         <w:rPr>
@@ -9161,7 +9214,25 @@
         <w:rPr>
           <w:lang w:val="en-US" w:eastAsia="de-CH"/>
         </w:rPr>
-        <w:t>Clearance to get new legs added</w:t>
+        <w:t>Clearance</w:t>
+      </w:r>
+      <w:r>
+        <w:rPr>
+          <w:lang w:val="en-US" w:eastAsia="de-CH"/>
+        </w:rPr>
+        <w:t xml:space="preserve"> and your </w:t>
+      </w:r>
+      <w:r>
+        <w:rPr>
+          <w:lang w:val="en-US" w:eastAsia="de-CH"/>
+        </w:rPr>
+        <w:t>read back</w:t>
+      </w:r>
+      <w:r>
+        <w:rPr>
+          <w:lang w:val="en-US" w:eastAsia="de-CH"/>
+        </w:rPr>
+        <w:t xml:space="preserve"> to get new legs added</w:t>
       </w:r>
       <w:r>
         <w:rPr>
@@ -9224,6 +9295,2709 @@
         </w:rPr>
         <w:t xml:space="preserve"> – so the current program may have it wrong- let me know, then we may improve it over time.</w:t>
       </w:r>
+      <w:r>
+        <w:rPr>
+          <w:lang w:val="en-US" w:eastAsia="de-CH"/>
+        </w:rPr>
+        <w:t xml:space="preserve"> </w:t>
+      </w:r>
+      <w:proofErr w:type="spellStart"/>
+      <w:r>
+        <w:rPr>
+          <w:lang w:val="en-US" w:eastAsia="de-CH"/>
+        </w:rPr>
+        <w:t>Pls</w:t>
+      </w:r>
+      <w:proofErr w:type="spellEnd"/>
+      <w:r>
+        <w:rPr>
+          <w:lang w:val="en-US" w:eastAsia="de-CH"/>
+        </w:rPr>
+        <w:t xml:space="preserve"> provide the FLT file.</w:t>
+      </w:r>
+    </w:p>
+    <w:p>
+      <w:pPr>
+        <w:rPr>
+          <w:lang w:val="en-US" w:eastAsia="de-CH"/>
+        </w:rPr>
+      </w:pPr>
+      <w:r>
+        <w:rPr>
+          <w:lang w:val="en-US" w:eastAsia="de-CH"/>
+        </w:rPr>
+        <w:t>You may find such a flight plan:</w:t>
+      </w:r>
+    </w:p>
+    <w:p>
+      <w:pPr>
+        <w:pStyle w:val="KeinLeerraum"/>
+        <w:rPr>
+          <w:rFonts w:ascii="Lucida Console" w:hAnsi="Lucida Console"/>
+          <w:color w:val="002060"/>
+          <w:sz w:val="18"/>
+          <w:lang w:val="en-US" w:eastAsia="de-CH"/>
+        </w:rPr>
+      </w:pPr>
+      <w:proofErr w:type="spellStart"/>
+      <w:r>
+        <w:rPr>
+          <w:rFonts w:ascii="Lucida Console" w:hAnsi="Lucida Console"/>
+          <w:color w:val="002060"/>
+          <w:sz w:val="18"/>
+          <w:lang w:val="en-US" w:eastAsia="de-CH"/>
+        </w:rPr>
+        <w:t>Flightplan</w:t>
+      </w:r>
+      <w:proofErr w:type="spellEnd"/>
+      <w:r>
+        <w:rPr>
+          <w:rFonts w:ascii="Lucida Console" w:hAnsi="Lucida Console"/>
+          <w:color w:val="002060"/>
+          <w:sz w:val="18"/>
+          <w:lang w:val="en-US" w:eastAsia="de-CH"/>
+        </w:rPr>
+        <w:t>: RJAH-RJAA</w:t>
+      </w:r>
+    </w:p>
+    <w:p>
+      <w:pPr>
+        <w:pStyle w:val="KeinLeerraum"/>
+        <w:rPr>
+          <w:rFonts w:ascii="Lucida Console" w:hAnsi="Lucida Console"/>
+          <w:color w:val="002060"/>
+          <w:sz w:val="18"/>
+          <w:lang w:val="en-US" w:eastAsia="de-CH"/>
+        </w:rPr>
+      </w:pPr>
+      <w:r>
+        <w:rPr>
+          <w:rFonts w:ascii="Lucida Console" w:hAnsi="Lucida Console"/>
+          <w:color w:val="002060"/>
+          <w:sz w:val="18"/>
+          <w:lang w:val="en-US" w:eastAsia="de-CH"/>
+        </w:rPr>
+        <w:t xml:space="preserve"> ATC </w:t>
+      </w:r>
+      <w:proofErr w:type="gramStart"/>
+      <w:r>
+        <w:rPr>
+          <w:rFonts w:ascii="Lucida Console" w:hAnsi="Lucida Console"/>
+          <w:color w:val="002060"/>
+          <w:sz w:val="18"/>
+          <w:lang w:val="en-US" w:eastAsia="de-CH"/>
+        </w:rPr>
+        <w:t>Altitude :</w:t>
+      </w:r>
+      <w:proofErr w:type="gramEnd"/>
+      <w:r>
+        <w:rPr>
+          <w:rFonts w:ascii="Lucida Console" w:hAnsi="Lucida Console"/>
+          <w:color w:val="002060"/>
+          <w:sz w:val="18"/>
+          <w:lang w:val="en-US" w:eastAsia="de-CH"/>
+        </w:rPr>
+        <w:t xml:space="preserve"> 7’000 </w:t>
+      </w:r>
+      <w:proofErr w:type="spellStart"/>
+      <w:r>
+        <w:rPr>
+          <w:rFonts w:ascii="Lucida Console" w:hAnsi="Lucida Console"/>
+          <w:color w:val="002060"/>
+          <w:sz w:val="18"/>
+          <w:lang w:val="en-US" w:eastAsia="de-CH"/>
+        </w:rPr>
+        <w:t>ft</w:t>
+      </w:r>
+      <w:proofErr w:type="spellEnd"/>
+    </w:p>
+    <w:p>
+      <w:pPr>
+        <w:pStyle w:val="KeinLeerraum"/>
+        <w:rPr>
+          <w:rFonts w:ascii="Lucida Console" w:hAnsi="Lucida Console"/>
+          <w:color w:val="002060"/>
+          <w:sz w:val="18"/>
+          <w:lang w:val="en-US" w:eastAsia="de-CH"/>
+        </w:rPr>
+      </w:pPr>
+      <w:r>
+        <w:rPr>
+          <w:rFonts w:ascii="Lucida Console" w:hAnsi="Lucida Console"/>
+          <w:color w:val="002060"/>
+          <w:sz w:val="18"/>
+          <w:lang w:val="en-US" w:eastAsia="de-CH"/>
+        </w:rPr>
+        <w:t xml:space="preserve"> ATC Clearance: Own Navigation</w:t>
+      </w:r>
+    </w:p>
+    <w:p>
+      <w:pPr>
+        <w:pStyle w:val="KeinLeerraum"/>
+        <w:rPr>
+          <w:rFonts w:ascii="Lucida Console" w:hAnsi="Lucida Console"/>
+          <w:color w:val="002060"/>
+          <w:sz w:val="18"/>
+          <w:lang w:val="en-US" w:eastAsia="de-CH"/>
+        </w:rPr>
+      </w:pPr>
+      <w:r>
+        <w:rPr>
+          <w:rFonts w:ascii="Lucida Console" w:hAnsi="Lucida Console"/>
+          <w:color w:val="002060"/>
+          <w:sz w:val="18"/>
+          <w:lang w:val="en-US" w:eastAsia="de-CH"/>
+        </w:rPr>
+        <w:t>Waypoints:</w:t>
+      </w:r>
+    </w:p>
+    <w:p>
+      <w:pPr>
+        <w:pStyle w:val="KeinLeerraum"/>
+        <w:rPr>
+          <w:rFonts w:ascii="Lucida Console" w:hAnsi="Lucida Console"/>
+          <w:color w:val="002060"/>
+          <w:sz w:val="18"/>
+          <w:lang w:eastAsia="de-CH"/>
+        </w:rPr>
+      </w:pPr>
+      <w:r>
+        <w:rPr>
+          <w:rFonts w:ascii="Lucida Console" w:hAnsi="Lucida Console"/>
+          <w:color w:val="002060"/>
+          <w:sz w:val="18"/>
+          <w:lang w:eastAsia="de-CH"/>
+        </w:rPr>
+        <w:t xml:space="preserve">RJAH    </w:t>
+      </w:r>
+      <w:r>
+        <w:rPr>
+          <w:rFonts w:ascii="Lucida Console" w:hAnsi="Lucida Console"/>
+          <w:color w:val="002060"/>
+          <w:sz w:val="18"/>
+          <w:lang w:eastAsia="de-CH"/>
+        </w:rPr>
+        <w:tab/>
+        <w:t xml:space="preserve">(Airport   )     0.0 -     0.0 </w:t>
+      </w:r>
+      <w:proofErr w:type="spellStart"/>
+      <w:r>
+        <w:rPr>
+          <w:rFonts w:ascii="Lucida Console" w:hAnsi="Lucida Console"/>
+          <w:color w:val="002060"/>
+          <w:sz w:val="18"/>
+          <w:lang w:eastAsia="de-CH"/>
+        </w:rPr>
+        <w:t>nm</w:t>
+      </w:r>
+      <w:proofErr w:type="spellEnd"/>
+      <w:r>
+        <w:rPr>
+          <w:rFonts w:ascii="Lucida Console" w:hAnsi="Lucida Console"/>
+          <w:color w:val="002060"/>
+          <w:sz w:val="18"/>
+          <w:lang w:eastAsia="de-CH"/>
+        </w:rPr>
+        <w:t xml:space="preserve"> @    107 </w:t>
+      </w:r>
+      <w:proofErr w:type="spellStart"/>
+      <w:r>
+        <w:rPr>
+          <w:rFonts w:ascii="Lucida Console" w:hAnsi="Lucida Console"/>
+          <w:color w:val="002060"/>
+          <w:sz w:val="18"/>
+          <w:lang w:eastAsia="de-CH"/>
+        </w:rPr>
+        <w:t>ft</w:t>
+      </w:r>
+      <w:proofErr w:type="spellEnd"/>
+      <w:r>
+        <w:rPr>
+          <w:rFonts w:ascii="Lucida Console" w:hAnsi="Lucida Console"/>
+          <w:color w:val="002060"/>
+          <w:sz w:val="18"/>
+          <w:lang w:eastAsia="de-CH"/>
+        </w:rPr>
+        <w:t xml:space="preserve"> </w:t>
+      </w:r>
+    </w:p>
+    <w:p>
+      <w:pPr>
+        <w:pStyle w:val="KeinLeerraum"/>
+        <w:rPr>
+          <w:rFonts w:ascii="Lucida Console" w:hAnsi="Lucida Console"/>
+          <w:color w:val="002060"/>
+          <w:sz w:val="18"/>
+          <w:lang w:eastAsia="de-CH"/>
+        </w:rPr>
+      </w:pPr>
+      <w:r>
+        <w:rPr>
+          <w:rFonts w:ascii="Lucida Console" w:hAnsi="Lucida Console"/>
+          <w:color w:val="002060"/>
+          <w:sz w:val="18"/>
+          <w:lang w:eastAsia="de-CH"/>
+        </w:rPr>
+        <w:t xml:space="preserve">D0      </w:t>
+      </w:r>
+      <w:r>
+        <w:rPr>
+          <w:rFonts w:ascii="Lucida Console" w:hAnsi="Lucida Console"/>
+          <w:color w:val="002060"/>
+          <w:sz w:val="18"/>
+          <w:lang w:eastAsia="de-CH"/>
+        </w:rPr>
+        <w:tab/>
+        <w:t xml:space="preserve">(HOKT5E-03R)     1.6 -   143.8 </w:t>
+      </w:r>
+      <w:proofErr w:type="spellStart"/>
+      <w:r>
+        <w:rPr>
+          <w:rFonts w:ascii="Lucida Console" w:hAnsi="Lucida Console"/>
+          <w:color w:val="002060"/>
+          <w:sz w:val="18"/>
+          <w:lang w:eastAsia="de-CH"/>
+        </w:rPr>
+        <w:t>nm</w:t>
+      </w:r>
+      <w:proofErr w:type="spellEnd"/>
+      <w:r>
+        <w:rPr>
+          <w:rFonts w:ascii="Lucida Console" w:hAnsi="Lucida Console"/>
+          <w:color w:val="002060"/>
+          <w:sz w:val="18"/>
+          <w:lang w:eastAsia="de-CH"/>
+        </w:rPr>
+        <w:t xml:space="preserve"> @    450 </w:t>
+      </w:r>
+      <w:proofErr w:type="spellStart"/>
+      <w:r>
+        <w:rPr>
+          <w:rFonts w:ascii="Lucida Console" w:hAnsi="Lucida Console"/>
+          <w:color w:val="002060"/>
+          <w:sz w:val="18"/>
+          <w:lang w:eastAsia="de-CH"/>
+        </w:rPr>
+        <w:t>ft</w:t>
+      </w:r>
+      <w:proofErr w:type="spellEnd"/>
+      <w:r>
+        <w:rPr>
+          <w:rFonts w:ascii="Lucida Console" w:hAnsi="Lucida Console"/>
+          <w:color w:val="002060"/>
+          <w:sz w:val="18"/>
+          <w:lang w:eastAsia="de-CH"/>
+        </w:rPr>
+        <w:t xml:space="preserve"> </w:t>
+      </w:r>
+    </w:p>
+    <w:p>
+      <w:pPr>
+        <w:pStyle w:val="KeinLeerraum"/>
+        <w:rPr>
+          <w:rFonts w:ascii="Lucida Console" w:hAnsi="Lucida Console"/>
+          <w:color w:val="002060"/>
+          <w:sz w:val="18"/>
+          <w:lang w:eastAsia="de-CH"/>
+        </w:rPr>
+      </w:pPr>
+      <w:r>
+        <w:rPr>
+          <w:rFonts w:ascii="Lucida Console" w:hAnsi="Lucida Console"/>
+          <w:color w:val="002060"/>
+          <w:sz w:val="18"/>
+          <w:lang w:eastAsia="de-CH"/>
+        </w:rPr>
+        <w:t xml:space="preserve">D1      </w:t>
+      </w:r>
+      <w:r>
+        <w:rPr>
+          <w:rFonts w:ascii="Lucida Console" w:hAnsi="Lucida Console"/>
+          <w:color w:val="002060"/>
+          <w:sz w:val="18"/>
+          <w:lang w:eastAsia="de-CH"/>
+        </w:rPr>
+        <w:tab/>
+        <w:t xml:space="preserve">(HOKT5E-03R)    20.7 -   142.2 </w:t>
+      </w:r>
+      <w:proofErr w:type="spellStart"/>
+      <w:r>
+        <w:rPr>
+          <w:rFonts w:ascii="Lucida Console" w:hAnsi="Lucida Console"/>
+          <w:color w:val="002060"/>
+          <w:sz w:val="18"/>
+          <w:lang w:eastAsia="de-CH"/>
+        </w:rPr>
+        <w:t>nm</w:t>
+      </w:r>
+      <w:proofErr w:type="spellEnd"/>
+      <w:r>
+        <w:rPr>
+          <w:rFonts w:ascii="Lucida Console" w:hAnsi="Lucida Console"/>
+          <w:color w:val="002060"/>
+          <w:sz w:val="18"/>
+          <w:lang w:eastAsia="de-CH"/>
+        </w:rPr>
+        <w:t xml:space="preserve"> @    750 </w:t>
+      </w:r>
+      <w:proofErr w:type="spellStart"/>
+      <w:r>
+        <w:rPr>
+          <w:rFonts w:ascii="Lucida Console" w:hAnsi="Lucida Console"/>
+          <w:color w:val="002060"/>
+          <w:sz w:val="18"/>
+          <w:lang w:eastAsia="de-CH"/>
+        </w:rPr>
+        <w:t>ft</w:t>
+      </w:r>
+      <w:proofErr w:type="spellEnd"/>
+      <w:r>
+        <w:rPr>
+          <w:rFonts w:ascii="Lucida Console" w:hAnsi="Lucida Console"/>
+          <w:color w:val="002060"/>
+          <w:sz w:val="18"/>
+          <w:lang w:eastAsia="de-CH"/>
+        </w:rPr>
+        <w:t xml:space="preserve"> </w:t>
+      </w:r>
+    </w:p>
+    <w:p>
+      <w:pPr>
+        <w:pStyle w:val="KeinLeerraum"/>
+        <w:rPr>
+          <w:rFonts w:ascii="Lucida Console" w:hAnsi="Lucida Console"/>
+          <w:color w:val="002060"/>
+          <w:sz w:val="18"/>
+          <w:lang w:eastAsia="de-CH"/>
+        </w:rPr>
+      </w:pPr>
+      <w:r>
+        <w:rPr>
+          <w:rFonts w:ascii="Lucida Console" w:hAnsi="Lucida Console"/>
+          <w:color w:val="002060"/>
+          <w:sz w:val="18"/>
+          <w:lang w:eastAsia="de-CH"/>
+        </w:rPr>
+        <w:t xml:space="preserve">D091W   </w:t>
+      </w:r>
+      <w:r>
+        <w:rPr>
+          <w:rFonts w:ascii="Lucida Console" w:hAnsi="Lucida Console"/>
+          <w:color w:val="002060"/>
+          <w:sz w:val="18"/>
+          <w:lang w:eastAsia="de-CH"/>
+        </w:rPr>
+        <w:tab/>
+        <w:t xml:space="preserve">(HOKT5E-03R)     4.0 -   121.5 </w:t>
+      </w:r>
+      <w:proofErr w:type="spellStart"/>
+      <w:r>
+        <w:rPr>
+          <w:rFonts w:ascii="Lucida Console" w:hAnsi="Lucida Console"/>
+          <w:color w:val="002060"/>
+          <w:sz w:val="18"/>
+          <w:lang w:eastAsia="de-CH"/>
+        </w:rPr>
+        <w:t>nm</w:t>
+      </w:r>
+      <w:proofErr w:type="spellEnd"/>
+      <w:r>
+        <w:rPr>
+          <w:rFonts w:ascii="Lucida Console" w:hAnsi="Lucida Console"/>
+          <w:color w:val="002060"/>
+          <w:sz w:val="18"/>
+          <w:lang w:eastAsia="de-CH"/>
+        </w:rPr>
+        <w:t xml:space="preserve"> @  4’900 </w:t>
+      </w:r>
+      <w:proofErr w:type="spellStart"/>
+      <w:r>
+        <w:rPr>
+          <w:rFonts w:ascii="Lucida Console" w:hAnsi="Lucida Console"/>
+          <w:color w:val="002060"/>
+          <w:sz w:val="18"/>
+          <w:lang w:eastAsia="de-CH"/>
+        </w:rPr>
+        <w:t>ft</w:t>
+      </w:r>
+      <w:proofErr w:type="spellEnd"/>
+      <w:r>
+        <w:rPr>
+          <w:rFonts w:ascii="Lucida Console" w:hAnsi="Lucida Console"/>
+          <w:color w:val="002060"/>
+          <w:sz w:val="18"/>
+          <w:lang w:eastAsia="de-CH"/>
+        </w:rPr>
+        <w:t xml:space="preserve">   </w:t>
+      </w:r>
+      <w:r>
+        <w:rPr>
+          <w:rFonts w:ascii="Courier New" w:hAnsi="Courier New" w:cs="Courier New"/>
+          <w:color w:val="002060"/>
+          <w:sz w:val="18"/>
+          <w:lang w:eastAsia="de-CH"/>
+        </w:rPr>
+        <w:t>̅</w:t>
+      </w:r>
+      <w:r>
+        <w:rPr>
+          <w:rFonts w:ascii="Lucida Console" w:hAnsi="Lucida Console"/>
+          <w:color w:val="002060"/>
+          <w:sz w:val="18"/>
+          <w:lang w:eastAsia="de-CH"/>
+        </w:rPr>
+        <w:t xml:space="preserve"> 8</w:t>
+      </w:r>
+      <w:r>
+        <w:rPr>
+          <w:rFonts w:ascii="Lucida Console" w:hAnsi="Lucida Console" w:cs="Lucida Console"/>
+          <w:color w:val="002060"/>
+          <w:sz w:val="18"/>
+          <w:lang w:eastAsia="de-CH"/>
+        </w:rPr>
+        <w:t>’</w:t>
+      </w:r>
+      <w:r>
+        <w:rPr>
+          <w:rFonts w:ascii="Lucida Console" w:hAnsi="Lucida Console"/>
+          <w:color w:val="002060"/>
+          <w:sz w:val="18"/>
+          <w:lang w:eastAsia="de-CH"/>
+        </w:rPr>
+        <w:t xml:space="preserve">000 </w:t>
+      </w:r>
+    </w:p>
+    <w:p>
+      <w:pPr>
+        <w:pStyle w:val="KeinLeerraum"/>
+        <w:rPr>
+          <w:rFonts w:ascii="Lucida Console" w:hAnsi="Lucida Console"/>
+          <w:color w:val="002060"/>
+          <w:sz w:val="18"/>
+          <w:lang w:eastAsia="de-CH"/>
+        </w:rPr>
+      </w:pPr>
+      <w:r>
+        <w:rPr>
+          <w:rFonts w:ascii="Lucida Console" w:hAnsi="Lucida Console"/>
+          <w:color w:val="002060"/>
+          <w:sz w:val="18"/>
+          <w:lang w:eastAsia="de-CH"/>
+        </w:rPr>
+        <w:t xml:space="preserve">HUC27   </w:t>
+      </w:r>
+      <w:r>
+        <w:rPr>
+          <w:rFonts w:ascii="Lucida Console" w:hAnsi="Lucida Console"/>
+          <w:color w:val="002060"/>
+          <w:sz w:val="18"/>
+          <w:lang w:eastAsia="de-CH"/>
+        </w:rPr>
+        <w:tab/>
+        <w:t xml:space="preserve">(HOKT5E-03R)     0.0 -   117.5 </w:t>
+      </w:r>
+      <w:proofErr w:type="spellStart"/>
+      <w:r>
+        <w:rPr>
+          <w:rFonts w:ascii="Lucida Console" w:hAnsi="Lucida Console"/>
+          <w:color w:val="002060"/>
+          <w:sz w:val="18"/>
+          <w:lang w:eastAsia="de-CH"/>
+        </w:rPr>
+        <w:t>nm</w:t>
+      </w:r>
+      <w:proofErr w:type="spellEnd"/>
+      <w:r>
+        <w:rPr>
+          <w:rFonts w:ascii="Lucida Console" w:hAnsi="Lucida Console"/>
+          <w:color w:val="002060"/>
+          <w:sz w:val="18"/>
+          <w:lang w:eastAsia="de-CH"/>
+        </w:rPr>
+        <w:t xml:space="preserve"> @  5’700 </w:t>
+      </w:r>
+      <w:proofErr w:type="spellStart"/>
+      <w:r>
+        <w:rPr>
+          <w:rFonts w:ascii="Lucida Console" w:hAnsi="Lucida Console"/>
+          <w:color w:val="002060"/>
+          <w:sz w:val="18"/>
+          <w:lang w:eastAsia="de-CH"/>
+        </w:rPr>
+        <w:t>ft</w:t>
+      </w:r>
+      <w:proofErr w:type="spellEnd"/>
+      <w:r>
+        <w:rPr>
+          <w:rFonts w:ascii="Lucida Console" w:hAnsi="Lucida Console"/>
+          <w:color w:val="002060"/>
+          <w:sz w:val="18"/>
+          <w:lang w:eastAsia="de-CH"/>
+        </w:rPr>
+        <w:t xml:space="preserve"> </w:t>
+      </w:r>
+    </w:p>
+    <w:p>
+      <w:pPr>
+        <w:pStyle w:val="KeinLeerraum"/>
+        <w:rPr>
+          <w:rFonts w:ascii="Lucida Console" w:hAnsi="Lucida Console"/>
+          <w:color w:val="002060"/>
+          <w:sz w:val="18"/>
+          <w:lang w:eastAsia="de-CH"/>
+        </w:rPr>
+      </w:pPr>
+      <w:r>
+        <w:rPr>
+          <w:rFonts w:ascii="Lucida Console" w:hAnsi="Lucida Console"/>
+          <w:color w:val="002060"/>
+          <w:sz w:val="18"/>
+          <w:lang w:eastAsia="de-CH"/>
+        </w:rPr>
+        <w:t xml:space="preserve">D4      </w:t>
+      </w:r>
+      <w:r>
+        <w:rPr>
+          <w:rFonts w:ascii="Lucida Console" w:hAnsi="Lucida Console"/>
+          <w:color w:val="002060"/>
+          <w:sz w:val="18"/>
+          <w:lang w:eastAsia="de-CH"/>
+        </w:rPr>
+        <w:tab/>
+        <w:t xml:space="preserve">(HOKT5E-03R)     3.5 -   117.4 </w:t>
+      </w:r>
+      <w:proofErr w:type="spellStart"/>
+      <w:r>
+        <w:rPr>
+          <w:rFonts w:ascii="Lucida Console" w:hAnsi="Lucida Console"/>
+          <w:color w:val="002060"/>
+          <w:sz w:val="18"/>
+          <w:lang w:eastAsia="de-CH"/>
+        </w:rPr>
+        <w:t>nm</w:t>
+      </w:r>
+      <w:proofErr w:type="spellEnd"/>
+      <w:r>
+        <w:rPr>
+          <w:rFonts w:ascii="Lucida Console" w:hAnsi="Lucida Console"/>
+          <w:color w:val="002060"/>
+          <w:sz w:val="18"/>
+          <w:lang w:eastAsia="de-CH"/>
+        </w:rPr>
+        <w:t xml:space="preserve"> @  5’700 </w:t>
+      </w:r>
+      <w:proofErr w:type="spellStart"/>
+      <w:r>
+        <w:rPr>
+          <w:rFonts w:ascii="Lucida Console" w:hAnsi="Lucida Console"/>
+          <w:color w:val="002060"/>
+          <w:sz w:val="18"/>
+          <w:lang w:eastAsia="de-CH"/>
+        </w:rPr>
+        <w:t>ft</w:t>
+      </w:r>
+      <w:proofErr w:type="spellEnd"/>
+      <w:r>
+        <w:rPr>
+          <w:rFonts w:ascii="Lucida Console" w:hAnsi="Lucida Console"/>
+          <w:color w:val="002060"/>
+          <w:sz w:val="18"/>
+          <w:lang w:eastAsia="de-CH"/>
+        </w:rPr>
+        <w:t xml:space="preserve">   </w:t>
+      </w:r>
+      <w:r>
+        <w:rPr>
+          <w:rFonts w:ascii="Courier New" w:hAnsi="Courier New" w:cs="Courier New"/>
+          <w:color w:val="002060"/>
+          <w:sz w:val="18"/>
+          <w:lang w:eastAsia="de-CH"/>
+        </w:rPr>
+        <w:t>̲</w:t>
+      </w:r>
+      <w:r>
+        <w:rPr>
+          <w:rFonts w:ascii="Lucida Console" w:hAnsi="Lucida Console"/>
+          <w:color w:val="002060"/>
+          <w:sz w:val="18"/>
+          <w:lang w:eastAsia="de-CH"/>
+        </w:rPr>
+        <w:t xml:space="preserve"> 11</w:t>
+      </w:r>
+      <w:r>
+        <w:rPr>
+          <w:rFonts w:ascii="Lucida Console" w:hAnsi="Lucida Console" w:cs="Lucida Console"/>
+          <w:color w:val="002060"/>
+          <w:sz w:val="18"/>
+          <w:lang w:eastAsia="de-CH"/>
+        </w:rPr>
+        <w:t>’</w:t>
+      </w:r>
+      <w:r>
+        <w:rPr>
+          <w:rFonts w:ascii="Lucida Console" w:hAnsi="Lucida Console"/>
+          <w:color w:val="002060"/>
+          <w:sz w:val="18"/>
+          <w:lang w:eastAsia="de-CH"/>
+        </w:rPr>
+        <w:t xml:space="preserve">000 </w:t>
+      </w:r>
+    </w:p>
+    <w:p>
+      <w:pPr>
+        <w:pStyle w:val="KeinLeerraum"/>
+        <w:rPr>
+          <w:rFonts w:ascii="Lucida Console" w:hAnsi="Lucida Console"/>
+          <w:color w:val="002060"/>
+          <w:sz w:val="18"/>
+          <w:lang w:eastAsia="de-CH"/>
+        </w:rPr>
+      </w:pPr>
+      <w:r>
+        <w:rPr>
+          <w:rFonts w:ascii="Lucida Console" w:hAnsi="Lucida Console"/>
+          <w:color w:val="002060"/>
+          <w:sz w:val="18"/>
+          <w:lang w:eastAsia="de-CH"/>
+        </w:rPr>
+        <w:t xml:space="preserve">D5      </w:t>
+      </w:r>
+      <w:r>
+        <w:rPr>
+          <w:rFonts w:ascii="Lucida Console" w:hAnsi="Lucida Console"/>
+          <w:color w:val="002060"/>
+          <w:sz w:val="18"/>
+          <w:lang w:eastAsia="de-CH"/>
+        </w:rPr>
+        <w:tab/>
+        <w:t xml:space="preserve">(HOKT5E-03R)     3.5 -   113.9 </w:t>
+      </w:r>
+      <w:proofErr w:type="spellStart"/>
+      <w:r>
+        <w:rPr>
+          <w:rFonts w:ascii="Lucida Console" w:hAnsi="Lucida Console"/>
+          <w:color w:val="002060"/>
+          <w:sz w:val="18"/>
+          <w:lang w:eastAsia="de-CH"/>
+        </w:rPr>
+        <w:t>nm</w:t>
+      </w:r>
+      <w:proofErr w:type="spellEnd"/>
+      <w:r>
+        <w:rPr>
+          <w:rFonts w:ascii="Lucida Console" w:hAnsi="Lucida Console"/>
+          <w:color w:val="002060"/>
+          <w:sz w:val="18"/>
+          <w:lang w:eastAsia="de-CH"/>
+        </w:rPr>
+        <w:t xml:space="preserve"> @  6’400 </w:t>
+      </w:r>
+      <w:proofErr w:type="spellStart"/>
+      <w:r>
+        <w:rPr>
+          <w:rFonts w:ascii="Lucida Console" w:hAnsi="Lucida Console"/>
+          <w:color w:val="002060"/>
+          <w:sz w:val="18"/>
+          <w:lang w:eastAsia="de-CH"/>
+        </w:rPr>
+        <w:t>ft</w:t>
+      </w:r>
+      <w:proofErr w:type="spellEnd"/>
+      <w:r>
+        <w:rPr>
+          <w:rFonts w:ascii="Lucida Console" w:hAnsi="Lucida Console"/>
+          <w:color w:val="002060"/>
+          <w:sz w:val="18"/>
+          <w:lang w:eastAsia="de-CH"/>
+        </w:rPr>
+        <w:t xml:space="preserve">   </w:t>
+      </w:r>
+      <w:r>
+        <w:rPr>
+          <w:rFonts w:ascii="Courier New" w:hAnsi="Courier New" w:cs="Courier New"/>
+          <w:color w:val="002060"/>
+          <w:sz w:val="18"/>
+          <w:lang w:eastAsia="de-CH"/>
+        </w:rPr>
+        <w:t>̲</w:t>
+      </w:r>
+      <w:r>
+        <w:rPr>
+          <w:rFonts w:ascii="Lucida Console" w:hAnsi="Lucida Console"/>
+          <w:color w:val="002060"/>
+          <w:sz w:val="18"/>
+          <w:lang w:eastAsia="de-CH"/>
+        </w:rPr>
+        <w:t xml:space="preserve"> 11</w:t>
+      </w:r>
+      <w:r>
+        <w:rPr>
+          <w:rFonts w:ascii="Lucida Console" w:hAnsi="Lucida Console" w:cs="Lucida Console"/>
+          <w:color w:val="002060"/>
+          <w:sz w:val="18"/>
+          <w:lang w:eastAsia="de-CH"/>
+        </w:rPr>
+        <w:t>’</w:t>
+      </w:r>
+      <w:r>
+        <w:rPr>
+          <w:rFonts w:ascii="Lucida Console" w:hAnsi="Lucida Console"/>
+          <w:color w:val="002060"/>
+          <w:sz w:val="18"/>
+          <w:lang w:eastAsia="de-CH"/>
+        </w:rPr>
+        <w:t xml:space="preserve">000 </w:t>
+      </w:r>
+    </w:p>
+    <w:p>
+      <w:pPr>
+        <w:pStyle w:val="KeinLeerraum"/>
+        <w:rPr>
+          <w:rFonts w:ascii="Lucida Console" w:hAnsi="Lucida Console"/>
+          <w:color w:val="002060"/>
+          <w:sz w:val="18"/>
+          <w:lang w:eastAsia="de-CH"/>
+        </w:rPr>
+      </w:pPr>
+      <w:r>
+        <w:rPr>
+          <w:rFonts w:ascii="Lucida Console" w:hAnsi="Lucida Console"/>
+          <w:color w:val="002060"/>
+          <w:sz w:val="18"/>
+          <w:lang w:eastAsia="de-CH"/>
+        </w:rPr>
+        <w:t xml:space="preserve">D6      </w:t>
+      </w:r>
+      <w:r>
+        <w:rPr>
+          <w:rFonts w:ascii="Lucida Console" w:hAnsi="Lucida Console"/>
+          <w:color w:val="002060"/>
+          <w:sz w:val="18"/>
+          <w:lang w:eastAsia="de-CH"/>
+        </w:rPr>
+        <w:tab/>
+        <w:t xml:space="preserve">(HOKT5E-03R)     2.4 -   110.4 </w:t>
+      </w:r>
+      <w:proofErr w:type="spellStart"/>
+      <w:r>
+        <w:rPr>
+          <w:rFonts w:ascii="Lucida Console" w:hAnsi="Lucida Console"/>
+          <w:color w:val="002060"/>
+          <w:sz w:val="18"/>
+          <w:lang w:eastAsia="de-CH"/>
+        </w:rPr>
+        <w:t>nm</w:t>
+      </w:r>
+      <w:proofErr w:type="spellEnd"/>
+      <w:r>
+        <w:rPr>
+          <w:rFonts w:ascii="Lucida Console" w:hAnsi="Lucida Console"/>
+          <w:color w:val="002060"/>
+          <w:sz w:val="18"/>
+          <w:lang w:eastAsia="de-CH"/>
+        </w:rPr>
+        <w:t xml:space="preserve"> @  7’100 </w:t>
+      </w:r>
+      <w:proofErr w:type="spellStart"/>
+      <w:r>
+        <w:rPr>
+          <w:rFonts w:ascii="Lucida Console" w:hAnsi="Lucida Console"/>
+          <w:color w:val="002060"/>
+          <w:sz w:val="18"/>
+          <w:lang w:eastAsia="de-CH"/>
+        </w:rPr>
+        <w:t>ft</w:t>
+      </w:r>
+      <w:proofErr w:type="spellEnd"/>
+      <w:r>
+        <w:rPr>
+          <w:rFonts w:ascii="Lucida Console" w:hAnsi="Lucida Console"/>
+          <w:color w:val="002060"/>
+          <w:sz w:val="18"/>
+          <w:lang w:eastAsia="de-CH"/>
+        </w:rPr>
+        <w:t xml:space="preserve">   </w:t>
+      </w:r>
+      <w:r>
+        <w:rPr>
+          <w:rFonts w:ascii="Courier New" w:hAnsi="Courier New" w:cs="Courier New"/>
+          <w:color w:val="002060"/>
+          <w:sz w:val="18"/>
+          <w:lang w:eastAsia="de-CH"/>
+        </w:rPr>
+        <w:t>̲</w:t>
+      </w:r>
+      <w:r>
+        <w:rPr>
+          <w:rFonts w:ascii="Lucida Console" w:hAnsi="Lucida Console"/>
+          <w:color w:val="002060"/>
+          <w:sz w:val="18"/>
+          <w:lang w:eastAsia="de-CH"/>
+        </w:rPr>
+        <w:t xml:space="preserve"> 11</w:t>
+      </w:r>
+      <w:r>
+        <w:rPr>
+          <w:rFonts w:ascii="Lucida Console" w:hAnsi="Lucida Console" w:cs="Lucida Console"/>
+          <w:color w:val="002060"/>
+          <w:sz w:val="18"/>
+          <w:lang w:eastAsia="de-CH"/>
+        </w:rPr>
+        <w:t>’</w:t>
+      </w:r>
+      <w:r>
+        <w:rPr>
+          <w:rFonts w:ascii="Lucida Console" w:hAnsi="Lucida Console"/>
+          <w:color w:val="002060"/>
+          <w:sz w:val="18"/>
+          <w:lang w:eastAsia="de-CH"/>
+        </w:rPr>
+        <w:t xml:space="preserve">000 </w:t>
+      </w:r>
+    </w:p>
+    <w:p>
+      <w:pPr>
+        <w:pStyle w:val="KeinLeerraum"/>
+        <w:rPr>
+          <w:rFonts w:ascii="Lucida Console" w:hAnsi="Lucida Console"/>
+          <w:color w:val="002060"/>
+          <w:sz w:val="18"/>
+          <w:lang w:eastAsia="de-CH"/>
+        </w:rPr>
+      </w:pPr>
+      <w:r>
+        <w:rPr>
+          <w:rFonts w:ascii="Lucida Console" w:hAnsi="Lucida Console"/>
+          <w:color w:val="002060"/>
+          <w:sz w:val="18"/>
+          <w:lang w:eastAsia="de-CH"/>
+        </w:rPr>
+        <w:t xml:space="preserve">HOKTA   </w:t>
+      </w:r>
+      <w:r>
+        <w:rPr>
+          <w:rFonts w:ascii="Lucida Console" w:hAnsi="Lucida Console"/>
+          <w:color w:val="002060"/>
+          <w:sz w:val="18"/>
+          <w:lang w:eastAsia="de-CH"/>
+        </w:rPr>
+        <w:tab/>
+        <w:t xml:space="preserve">(HOKT5E-03R)    11.3 -   107.9 </w:t>
+      </w:r>
+      <w:proofErr w:type="spellStart"/>
+      <w:r>
+        <w:rPr>
+          <w:rFonts w:ascii="Lucida Console" w:hAnsi="Lucida Console"/>
+          <w:color w:val="002060"/>
+          <w:sz w:val="18"/>
+          <w:lang w:eastAsia="de-CH"/>
+        </w:rPr>
+        <w:t>nm</w:t>
+      </w:r>
+      <w:proofErr w:type="spellEnd"/>
+      <w:r>
+        <w:rPr>
+          <w:rFonts w:ascii="Lucida Console" w:hAnsi="Lucida Console"/>
+          <w:color w:val="002060"/>
+          <w:sz w:val="18"/>
+          <w:lang w:eastAsia="de-CH"/>
+        </w:rPr>
+        <w:t xml:space="preserve"> @  7’600 </w:t>
+      </w:r>
+      <w:proofErr w:type="spellStart"/>
+      <w:r>
+        <w:rPr>
+          <w:rFonts w:ascii="Lucida Console" w:hAnsi="Lucida Console"/>
+          <w:color w:val="002060"/>
+          <w:sz w:val="18"/>
+          <w:lang w:eastAsia="de-CH"/>
+        </w:rPr>
+        <w:t>ft</w:t>
+      </w:r>
+      <w:proofErr w:type="spellEnd"/>
+      <w:r>
+        <w:rPr>
+          <w:rFonts w:ascii="Lucida Console" w:hAnsi="Lucida Console"/>
+          <w:color w:val="002060"/>
+          <w:sz w:val="18"/>
+          <w:lang w:eastAsia="de-CH"/>
+        </w:rPr>
+        <w:t xml:space="preserve">   </w:t>
+      </w:r>
+      <w:r>
+        <w:rPr>
+          <w:rFonts w:ascii="Courier New" w:hAnsi="Courier New" w:cs="Courier New"/>
+          <w:color w:val="002060"/>
+          <w:sz w:val="18"/>
+          <w:lang w:eastAsia="de-CH"/>
+        </w:rPr>
+        <w:t>̲</w:t>
+      </w:r>
+      <w:r>
+        <w:rPr>
+          <w:rFonts w:ascii="Lucida Console" w:hAnsi="Lucida Console"/>
+          <w:color w:val="002060"/>
+          <w:sz w:val="18"/>
+          <w:lang w:eastAsia="de-CH"/>
+        </w:rPr>
+        <w:t xml:space="preserve"> 11</w:t>
+      </w:r>
+      <w:r>
+        <w:rPr>
+          <w:rFonts w:ascii="Lucida Console" w:hAnsi="Lucida Console" w:cs="Lucida Console"/>
+          <w:color w:val="002060"/>
+          <w:sz w:val="18"/>
+          <w:lang w:eastAsia="de-CH"/>
+        </w:rPr>
+        <w:t>’</w:t>
+      </w:r>
+      <w:r>
+        <w:rPr>
+          <w:rFonts w:ascii="Lucida Console" w:hAnsi="Lucida Console"/>
+          <w:color w:val="002060"/>
+          <w:sz w:val="18"/>
+          <w:lang w:eastAsia="de-CH"/>
+        </w:rPr>
+        <w:t xml:space="preserve">000 </w:t>
+      </w:r>
+    </w:p>
+    <w:p>
+      <w:pPr>
+        <w:pStyle w:val="KeinLeerraum"/>
+        <w:rPr>
+          <w:rFonts w:ascii="Lucida Console" w:hAnsi="Lucida Console"/>
+          <w:color w:val="002060"/>
+          <w:sz w:val="18"/>
+          <w:lang w:eastAsia="de-CH"/>
+        </w:rPr>
+      </w:pPr>
+      <w:r>
+        <w:rPr>
+          <w:rFonts w:ascii="Lucida Console" w:hAnsi="Lucida Console"/>
+          <w:color w:val="002060"/>
+          <w:sz w:val="18"/>
+          <w:lang w:eastAsia="de-CH"/>
+        </w:rPr>
+        <w:t xml:space="preserve">DAPPE   </w:t>
+      </w:r>
+      <w:r>
+        <w:rPr>
+          <w:rFonts w:ascii="Lucida Console" w:hAnsi="Lucida Console"/>
+          <w:color w:val="002060"/>
+          <w:sz w:val="18"/>
+          <w:lang w:eastAsia="de-CH"/>
+        </w:rPr>
+        <w:tab/>
+        <w:t xml:space="preserve">(HOKT5E-03R)    30.2 -    96.7 </w:t>
+      </w:r>
+      <w:proofErr w:type="spellStart"/>
+      <w:r>
+        <w:rPr>
+          <w:rFonts w:ascii="Lucida Console" w:hAnsi="Lucida Console"/>
+          <w:color w:val="002060"/>
+          <w:sz w:val="18"/>
+          <w:lang w:eastAsia="de-CH"/>
+        </w:rPr>
+        <w:t>nm</w:t>
+      </w:r>
+      <w:proofErr w:type="spellEnd"/>
+      <w:r>
+        <w:rPr>
+          <w:rFonts w:ascii="Lucida Console" w:hAnsi="Lucida Console"/>
+          <w:color w:val="002060"/>
+          <w:sz w:val="18"/>
+          <w:lang w:eastAsia="de-CH"/>
+        </w:rPr>
+        <w:t xml:space="preserve"> @  9’850 </w:t>
+      </w:r>
+      <w:proofErr w:type="spellStart"/>
+      <w:r>
+        <w:rPr>
+          <w:rFonts w:ascii="Lucida Console" w:hAnsi="Lucida Console"/>
+          <w:color w:val="002060"/>
+          <w:sz w:val="18"/>
+          <w:lang w:eastAsia="de-CH"/>
+        </w:rPr>
+        <w:t>ft</w:t>
+      </w:r>
+      <w:proofErr w:type="spellEnd"/>
+      <w:r>
+        <w:rPr>
+          <w:rFonts w:ascii="Lucida Console" w:hAnsi="Lucida Console"/>
+          <w:color w:val="002060"/>
+          <w:sz w:val="18"/>
+          <w:lang w:eastAsia="de-CH"/>
+        </w:rPr>
+        <w:t xml:space="preserve">   ∑6’000 · 11’000 Max. 210 </w:t>
+      </w:r>
+      <w:proofErr w:type="spellStart"/>
+      <w:r>
+        <w:rPr>
+          <w:rFonts w:ascii="Lucida Console" w:hAnsi="Lucida Console"/>
+          <w:color w:val="002060"/>
+          <w:sz w:val="18"/>
+          <w:lang w:eastAsia="de-CH"/>
+        </w:rPr>
+        <w:t>kt</w:t>
+      </w:r>
+      <w:proofErr w:type="spellEnd"/>
+      <w:r>
+        <w:rPr>
+          <w:rFonts w:ascii="Lucida Console" w:hAnsi="Lucida Console"/>
+          <w:color w:val="002060"/>
+          <w:sz w:val="18"/>
+          <w:lang w:eastAsia="de-CH"/>
+        </w:rPr>
+        <w:t xml:space="preserve"> </w:t>
+      </w:r>
+    </w:p>
+    <w:p>
+      <w:pPr>
+        <w:pStyle w:val="KeinLeerraum"/>
+        <w:rPr>
+          <w:rFonts w:ascii="Lucida Console" w:hAnsi="Lucida Console"/>
+          <w:color w:val="002060"/>
+          <w:sz w:val="18"/>
+          <w:lang w:eastAsia="de-CH"/>
+        </w:rPr>
+      </w:pPr>
+      <w:r>
+        <w:rPr>
+          <w:rFonts w:ascii="Lucida Console" w:hAnsi="Lucida Console"/>
+          <w:color w:val="002060"/>
+          <w:sz w:val="18"/>
+          <w:lang w:eastAsia="de-CH"/>
+        </w:rPr>
+        <w:t xml:space="preserve">GOT     </w:t>
+      </w:r>
+      <w:r>
+        <w:rPr>
+          <w:rFonts w:ascii="Lucida Console" w:hAnsi="Lucida Console"/>
+          <w:color w:val="002060"/>
+          <w:sz w:val="18"/>
+          <w:lang w:eastAsia="de-CH"/>
+        </w:rPr>
+        <w:tab/>
+        <w:t xml:space="preserve">(HOKT5E-03R)    17.6 -    66.4 </w:t>
+      </w:r>
+      <w:proofErr w:type="spellStart"/>
+      <w:r>
+        <w:rPr>
+          <w:rFonts w:ascii="Lucida Console" w:hAnsi="Lucida Console"/>
+          <w:color w:val="002060"/>
+          <w:sz w:val="18"/>
+          <w:lang w:eastAsia="de-CH"/>
+        </w:rPr>
+        <w:t>nm</w:t>
+      </w:r>
+      <w:proofErr w:type="spellEnd"/>
+      <w:r>
+        <w:rPr>
+          <w:rFonts w:ascii="Lucida Console" w:hAnsi="Lucida Console"/>
+          <w:color w:val="002060"/>
+          <w:sz w:val="18"/>
+          <w:lang w:eastAsia="de-CH"/>
+        </w:rPr>
+        <w:t xml:space="preserve"> @ 12’200 </w:t>
+      </w:r>
+      <w:proofErr w:type="spellStart"/>
+      <w:r>
+        <w:rPr>
+          <w:rFonts w:ascii="Lucida Console" w:hAnsi="Lucida Console"/>
+          <w:color w:val="002060"/>
+          <w:sz w:val="18"/>
+          <w:lang w:eastAsia="de-CH"/>
+        </w:rPr>
+        <w:t>ft</w:t>
+      </w:r>
+      <w:proofErr w:type="spellEnd"/>
+      <w:r>
+        <w:rPr>
+          <w:rFonts w:ascii="Lucida Console" w:hAnsi="Lucida Console"/>
+          <w:color w:val="002060"/>
+          <w:sz w:val="18"/>
+          <w:lang w:eastAsia="de-CH"/>
+        </w:rPr>
+        <w:t xml:space="preserve"> </w:t>
+      </w:r>
+    </w:p>
+    <w:p>
+      <w:pPr>
+        <w:pStyle w:val="KeinLeerraum"/>
+        <w:rPr>
+          <w:rFonts w:ascii="Lucida Console" w:hAnsi="Lucida Console"/>
+          <w:color w:val="002060"/>
+          <w:sz w:val="18"/>
+          <w:lang w:eastAsia="de-CH"/>
+        </w:rPr>
+      </w:pPr>
+      <w:r>
+        <w:rPr>
+          <w:rFonts w:ascii="Lucida Console" w:hAnsi="Lucida Console"/>
+          <w:color w:val="002060"/>
+          <w:sz w:val="18"/>
+          <w:lang w:eastAsia="de-CH"/>
+        </w:rPr>
+        <w:t xml:space="preserve">GURIP   </w:t>
+      </w:r>
+      <w:r>
+        <w:rPr>
+          <w:rFonts w:ascii="Lucida Console" w:hAnsi="Lucida Console"/>
+          <w:color w:val="002060"/>
+          <w:sz w:val="18"/>
+          <w:lang w:eastAsia="de-CH"/>
+        </w:rPr>
+        <w:tab/>
+        <w:t>(</w:t>
+      </w:r>
+      <w:proofErr w:type="spellStart"/>
+      <w:proofErr w:type="gramStart"/>
+      <w:r>
+        <w:rPr>
+          <w:rFonts w:ascii="Lucida Console" w:hAnsi="Lucida Console"/>
+          <w:color w:val="002060"/>
+          <w:sz w:val="18"/>
+          <w:lang w:eastAsia="de-CH"/>
+        </w:rPr>
+        <w:t>Intersec</w:t>
+      </w:r>
+      <w:proofErr w:type="spellEnd"/>
+      <w:r>
+        <w:rPr>
+          <w:rFonts w:ascii="Lucida Console" w:hAnsi="Lucida Console"/>
+          <w:color w:val="002060"/>
+          <w:sz w:val="18"/>
+          <w:lang w:eastAsia="de-CH"/>
+        </w:rPr>
+        <w:t xml:space="preserve">  )</w:t>
+      </w:r>
+      <w:proofErr w:type="gramEnd"/>
+      <w:r>
+        <w:rPr>
+          <w:rFonts w:ascii="Lucida Console" w:hAnsi="Lucida Console"/>
+          <w:color w:val="002060"/>
+          <w:sz w:val="18"/>
+          <w:lang w:eastAsia="de-CH"/>
+        </w:rPr>
+        <w:t xml:space="preserve">    14.7 -    48.8 </w:t>
+      </w:r>
+      <w:proofErr w:type="spellStart"/>
+      <w:r>
+        <w:rPr>
+          <w:rFonts w:ascii="Lucida Console" w:hAnsi="Lucida Console"/>
+          <w:color w:val="002060"/>
+          <w:sz w:val="18"/>
+          <w:lang w:eastAsia="de-CH"/>
+        </w:rPr>
+        <w:t>nm</w:t>
+      </w:r>
+      <w:proofErr w:type="spellEnd"/>
+      <w:r>
+        <w:rPr>
+          <w:rFonts w:ascii="Lucida Console" w:hAnsi="Lucida Console"/>
+          <w:color w:val="002060"/>
+          <w:sz w:val="18"/>
+          <w:lang w:eastAsia="de-CH"/>
+        </w:rPr>
+        <w:t xml:space="preserve"> @  9’950 </w:t>
+      </w:r>
+      <w:proofErr w:type="spellStart"/>
+      <w:r>
+        <w:rPr>
+          <w:rFonts w:ascii="Lucida Console" w:hAnsi="Lucida Console"/>
+          <w:color w:val="002060"/>
+          <w:sz w:val="18"/>
+          <w:lang w:eastAsia="de-CH"/>
+        </w:rPr>
+        <w:t>ft</w:t>
+      </w:r>
+      <w:proofErr w:type="spellEnd"/>
+      <w:r>
+        <w:rPr>
+          <w:rFonts w:ascii="Lucida Console" w:hAnsi="Lucida Console"/>
+          <w:color w:val="002060"/>
+          <w:sz w:val="18"/>
+          <w:lang w:eastAsia="de-CH"/>
+        </w:rPr>
+        <w:t xml:space="preserve"> </w:t>
+      </w:r>
+    </w:p>
+    <w:p>
+      <w:pPr>
+        <w:pStyle w:val="KeinLeerraum"/>
+        <w:rPr>
+          <w:rFonts w:ascii="Lucida Console" w:hAnsi="Lucida Console"/>
+          <w:color w:val="002060"/>
+          <w:sz w:val="18"/>
+          <w:lang w:eastAsia="de-CH"/>
+        </w:rPr>
+      </w:pPr>
+      <w:r>
+        <w:rPr>
+          <w:rFonts w:ascii="Lucida Console" w:hAnsi="Lucida Console"/>
+          <w:color w:val="002060"/>
+          <w:sz w:val="18"/>
+          <w:lang w:eastAsia="de-CH"/>
+        </w:rPr>
+        <w:t xml:space="preserve">SWAMP   </w:t>
+      </w:r>
+      <w:r>
+        <w:rPr>
+          <w:rFonts w:ascii="Lucida Console" w:hAnsi="Lucida Console"/>
+          <w:color w:val="002060"/>
+          <w:sz w:val="18"/>
+          <w:lang w:eastAsia="de-CH"/>
+        </w:rPr>
+        <w:tab/>
+        <w:t>(</w:t>
+      </w:r>
+      <w:proofErr w:type="spellStart"/>
+      <w:proofErr w:type="gramStart"/>
+      <w:r>
+        <w:rPr>
+          <w:rFonts w:ascii="Lucida Console" w:hAnsi="Lucida Console"/>
+          <w:color w:val="002060"/>
+          <w:sz w:val="18"/>
+          <w:lang w:eastAsia="de-CH"/>
+        </w:rPr>
+        <w:t>Intersec</w:t>
+      </w:r>
+      <w:proofErr w:type="spellEnd"/>
+      <w:r>
+        <w:rPr>
+          <w:rFonts w:ascii="Lucida Console" w:hAnsi="Lucida Console"/>
+          <w:color w:val="002060"/>
+          <w:sz w:val="18"/>
+          <w:lang w:eastAsia="de-CH"/>
+        </w:rPr>
+        <w:t xml:space="preserve">  )</w:t>
+      </w:r>
+      <w:proofErr w:type="gramEnd"/>
+      <w:r>
+        <w:rPr>
+          <w:rFonts w:ascii="Lucida Console" w:hAnsi="Lucida Console"/>
+          <w:color w:val="002060"/>
+          <w:sz w:val="18"/>
+          <w:lang w:eastAsia="de-CH"/>
+        </w:rPr>
+        <w:t xml:space="preserve">    34.2 -    34.2 </w:t>
+      </w:r>
+      <w:proofErr w:type="spellStart"/>
+      <w:r>
+        <w:rPr>
+          <w:rFonts w:ascii="Lucida Console" w:hAnsi="Lucida Console"/>
+          <w:color w:val="002060"/>
+          <w:sz w:val="18"/>
+          <w:lang w:eastAsia="de-CH"/>
+        </w:rPr>
+        <w:t>nm</w:t>
+      </w:r>
+      <w:proofErr w:type="spellEnd"/>
+      <w:r>
+        <w:rPr>
+          <w:rFonts w:ascii="Lucida Console" w:hAnsi="Lucida Console"/>
+          <w:color w:val="002060"/>
+          <w:sz w:val="18"/>
+          <w:lang w:eastAsia="de-CH"/>
+        </w:rPr>
+        <w:t xml:space="preserve"> @  7’000 </w:t>
+      </w:r>
+      <w:proofErr w:type="spellStart"/>
+      <w:r>
+        <w:rPr>
+          <w:rFonts w:ascii="Lucida Console" w:hAnsi="Lucida Console"/>
+          <w:color w:val="002060"/>
+          <w:sz w:val="18"/>
+          <w:lang w:eastAsia="de-CH"/>
+        </w:rPr>
+        <w:t>ft</w:t>
+      </w:r>
+      <w:proofErr w:type="spellEnd"/>
+      <w:r>
+        <w:rPr>
+          <w:rFonts w:ascii="Lucida Console" w:hAnsi="Lucida Console"/>
+          <w:color w:val="002060"/>
+          <w:sz w:val="18"/>
+          <w:lang w:eastAsia="de-CH"/>
+        </w:rPr>
+        <w:t xml:space="preserve"> </w:t>
+      </w:r>
+    </w:p>
+    <w:p>
+      <w:pPr>
+        <w:pStyle w:val="KeinLeerraum"/>
+        <w:rPr>
+          <w:color w:val="002060"/>
+          <w:sz w:val="20"/>
+          <w:lang w:eastAsia="de-CH"/>
+        </w:rPr>
+      </w:pPr>
+      <w:r>
+        <w:rPr>
+          <w:rFonts w:ascii="Lucida Console" w:hAnsi="Lucida Console"/>
+          <w:color w:val="002060"/>
+          <w:sz w:val="18"/>
+          <w:lang w:eastAsia="de-CH"/>
+        </w:rPr>
+        <w:t xml:space="preserve">RJAA    </w:t>
+      </w:r>
+      <w:r>
+        <w:rPr>
+          <w:rFonts w:ascii="Lucida Console" w:hAnsi="Lucida Console"/>
+          <w:color w:val="002060"/>
+          <w:sz w:val="18"/>
+          <w:lang w:eastAsia="de-CH"/>
+        </w:rPr>
+        <w:tab/>
+        <w:t xml:space="preserve">(ILS-34L   )     0.0 -     0.0 </w:t>
+      </w:r>
+      <w:proofErr w:type="spellStart"/>
+      <w:r>
+        <w:rPr>
+          <w:rFonts w:ascii="Lucida Console" w:hAnsi="Lucida Console"/>
+          <w:color w:val="002060"/>
+          <w:sz w:val="18"/>
+          <w:lang w:eastAsia="de-CH"/>
+        </w:rPr>
+        <w:t>nm</w:t>
+      </w:r>
+      <w:proofErr w:type="spellEnd"/>
+      <w:r>
+        <w:rPr>
+          <w:rFonts w:ascii="Lucida Console" w:hAnsi="Lucida Console"/>
+          <w:color w:val="002060"/>
+          <w:sz w:val="18"/>
+          <w:lang w:eastAsia="de-CH"/>
+        </w:rPr>
+        <w:t xml:space="preserve"> @    150 </w:t>
+      </w:r>
+      <w:proofErr w:type="spellStart"/>
+      <w:r>
+        <w:rPr>
+          <w:rFonts w:ascii="Lucida Console" w:hAnsi="Lucida Console"/>
+          <w:color w:val="002060"/>
+          <w:sz w:val="18"/>
+          <w:lang w:eastAsia="de-CH"/>
+        </w:rPr>
+        <w:t>ft</w:t>
+      </w:r>
+      <w:proofErr w:type="spellEnd"/>
+      <w:r>
+        <w:rPr>
+          <w:color w:val="002060"/>
+          <w:sz w:val="18"/>
+          <w:lang w:eastAsia="de-CH"/>
+        </w:rPr>
+        <w:t xml:space="preserve"> </w:t>
+      </w:r>
+    </w:p>
+    <w:p>
+      <w:pPr>
+        <w:rPr>
+          <w:lang w:eastAsia="de-CH"/>
+        </w:rPr>
+      </w:pPr>
+    </w:p>
+    <w:p>
+      <w:pPr>
+        <w:rPr>
+          <w:lang w:val="en-US" w:eastAsia="de-CH"/>
+        </w:rPr>
+      </w:pPr>
+      <w:r>
+        <w:rPr>
+          <w:lang w:val="en-US" w:eastAsia="de-CH"/>
+        </w:rPr>
+        <w:t xml:space="preserve">Where </w:t>
+      </w:r>
+      <w:r>
+        <w:rPr>
+          <w:lang w:val="en-US" w:eastAsia="de-CH"/>
+        </w:rPr>
+        <w:t>the columns are:</w:t>
+      </w:r>
+    </w:p>
+    <w:p>
+      <w:pPr>
+        <w:rPr>
+          <w:b/>
+          <w:lang w:val="en-US" w:eastAsia="de-CH"/>
+        </w:rPr>
+      </w:pPr>
+      <w:r>
+        <w:rPr>
+          <w:b/>
+          <w:lang w:val="en-US" w:eastAsia="de-CH"/>
+        </w:rPr>
+        <w:t>ID                      Waypoint Type      Leg Dist.        Remaining           FP Alt             WP Limits</w:t>
+      </w:r>
+    </w:p>
+    <w:p>
+      <w:pPr>
+        <w:rPr>
+          <w:lang w:val="en-US" w:eastAsia="de-CH"/>
+        </w:rPr>
+      </w:pPr>
+      <w:r>
+        <w:rPr>
+          <w:b/>
+          <w:lang w:val="en-US" w:eastAsia="de-CH"/>
+        </w:rPr>
+        <w:t>FP Alt</w:t>
+      </w:r>
+      <w:r>
+        <w:rPr>
+          <w:lang w:val="en-US" w:eastAsia="de-CH"/>
+        </w:rPr>
+        <w:t xml:space="preserve"> is the flight plan altitude – if assigned by MSFS like</w:t>
+      </w:r>
+      <w:r>
+        <w:rPr>
+          <w:lang w:val="en-US" w:eastAsia="de-CH"/>
+        </w:rPr>
+        <w:t>ly</w:t>
+      </w:r>
+      <w:r>
+        <w:rPr>
+          <w:lang w:val="en-US" w:eastAsia="de-CH"/>
+        </w:rPr>
+        <w:t xml:space="preserve"> completely off …</w:t>
+      </w:r>
+    </w:p>
+    <w:p>
+      <w:pPr>
+        <w:pStyle w:val="KeinLeerraum"/>
+        <w:rPr>
+          <w:rFonts w:ascii="Lucida Console" w:hAnsi="Lucida Console"/>
+          <w:sz w:val="18"/>
+          <w:lang w:val="en-US" w:eastAsia="de-CH"/>
+        </w:rPr>
+      </w:pPr>
+      <w:r>
+        <w:rPr>
+          <w:lang w:val="en-US" w:eastAsia="de-CH"/>
+        </w:rPr>
+        <w:t xml:space="preserve">The </w:t>
+      </w:r>
+      <w:r>
+        <w:rPr>
+          <w:b/>
+          <w:lang w:val="en-US" w:eastAsia="de-CH"/>
+        </w:rPr>
+        <w:t>WP Limits</w:t>
+      </w:r>
+      <w:r>
+        <w:rPr>
+          <w:lang w:val="en-US" w:eastAsia="de-CH"/>
+        </w:rPr>
+        <w:t xml:space="preserve"> are:</w:t>
+      </w:r>
+      <w:r>
+        <w:rPr>
+          <w:lang w:val="en-US" w:eastAsia="de-CH"/>
+        </w:rPr>
+        <w:br/>
+        <w:t xml:space="preserve">   </w:t>
+      </w:r>
+      <w:r>
+        <w:rPr>
+          <w:rFonts w:ascii="Courier New" w:hAnsi="Courier New" w:cs="Courier New"/>
+          <w:sz w:val="18"/>
+          <w:lang w:val="en-US" w:eastAsia="de-CH"/>
+        </w:rPr>
+        <w:t>̅</w:t>
+      </w:r>
+      <w:r>
+        <w:rPr>
+          <w:rFonts w:ascii="Lucida Console" w:hAnsi="Lucida Console"/>
+          <w:sz w:val="18"/>
+          <w:lang w:val="en-US" w:eastAsia="de-CH"/>
+        </w:rPr>
+        <w:t xml:space="preserve"> 8</w:t>
+      </w:r>
+      <w:r>
+        <w:rPr>
+          <w:rFonts w:ascii="Lucida Console" w:hAnsi="Lucida Console" w:cs="Lucida Console"/>
+          <w:sz w:val="18"/>
+          <w:lang w:val="en-US" w:eastAsia="de-CH"/>
+        </w:rPr>
+        <w:t>'</w:t>
+      </w:r>
+      <w:r>
+        <w:rPr>
+          <w:rFonts w:ascii="Lucida Console" w:hAnsi="Lucida Console"/>
+          <w:sz w:val="18"/>
+          <w:lang w:val="en-US" w:eastAsia="de-CH"/>
+        </w:rPr>
+        <w:t>000</w:t>
+      </w:r>
+      <w:r>
+        <w:rPr>
+          <w:lang w:val="en-US" w:eastAsia="de-CH"/>
+        </w:rPr>
+        <w:t xml:space="preserve"> </w:t>
+      </w:r>
+      <w:r>
+        <w:rPr>
+          <w:lang w:val="en-US" w:eastAsia="de-CH"/>
+        </w:rPr>
+        <w:tab/>
+      </w:r>
+      <w:r>
+        <w:rPr>
+          <w:rFonts w:cstheme="minorHAnsi"/>
+          <w:lang w:val="en-US" w:eastAsia="de-CH"/>
+        </w:rPr>
+        <w:tab/>
+      </w:r>
+      <w:r>
+        <w:rPr>
+          <w:rFonts w:cstheme="minorHAnsi"/>
+          <w:lang w:val="en-US" w:eastAsia="de-CH"/>
+        </w:rPr>
+        <w:t xml:space="preserve">-&gt; </w:t>
+      </w:r>
+      <w:r>
+        <w:rPr>
+          <w:rFonts w:cstheme="minorHAnsi"/>
+          <w:lang w:val="en-US" w:eastAsia="de-CH"/>
+        </w:rPr>
+        <w:t xml:space="preserve">at or </w:t>
+      </w:r>
+      <w:r>
+        <w:rPr>
+          <w:rFonts w:cstheme="minorHAnsi"/>
+          <w:lang w:val="en-US" w:eastAsia="de-CH"/>
+        </w:rPr>
+        <w:t xml:space="preserve">below 8’000 </w:t>
+      </w:r>
+      <w:proofErr w:type="spellStart"/>
+      <w:r>
+        <w:rPr>
+          <w:rFonts w:cstheme="minorHAnsi"/>
+          <w:lang w:val="en-US" w:eastAsia="de-CH"/>
+        </w:rPr>
+        <w:t>ft</w:t>
+      </w:r>
+      <w:proofErr w:type="spellEnd"/>
+      <w:r>
+        <w:rPr>
+          <w:lang w:val="en-US" w:eastAsia="de-CH"/>
+        </w:rPr>
+        <w:br/>
+      </w:r>
+      <w:r>
+        <w:rPr>
+          <w:rFonts w:ascii="Courier New" w:hAnsi="Courier New" w:cs="Courier New"/>
+          <w:sz w:val="18"/>
+          <w:lang w:val="en-US" w:eastAsia="de-CH"/>
+        </w:rPr>
+        <w:t xml:space="preserve"> </w:t>
+      </w:r>
+      <w:r>
+        <w:rPr>
+          <w:rFonts w:ascii="Courier New" w:hAnsi="Courier New" w:cs="Courier New"/>
+          <w:sz w:val="18"/>
+          <w:lang w:val="en-US" w:eastAsia="de-CH"/>
+        </w:rPr>
+        <w:t>̲</w:t>
+      </w:r>
+      <w:r>
+        <w:rPr>
+          <w:rFonts w:ascii="Lucida Console" w:hAnsi="Lucida Console"/>
+          <w:sz w:val="18"/>
+          <w:lang w:val="en-US" w:eastAsia="de-CH"/>
+        </w:rPr>
+        <w:t xml:space="preserve"> 11</w:t>
+      </w:r>
+      <w:r>
+        <w:rPr>
+          <w:rFonts w:ascii="Lucida Console" w:hAnsi="Lucida Console" w:cs="Lucida Console"/>
+          <w:sz w:val="18"/>
+          <w:lang w:val="en-US" w:eastAsia="de-CH"/>
+        </w:rPr>
+        <w:t>'</w:t>
+      </w:r>
+      <w:r>
+        <w:rPr>
+          <w:rFonts w:ascii="Lucida Console" w:hAnsi="Lucida Console"/>
+          <w:sz w:val="18"/>
+          <w:lang w:val="en-US" w:eastAsia="de-CH"/>
+        </w:rPr>
+        <w:t>000</w:t>
+      </w:r>
+      <w:r>
+        <w:rPr>
+          <w:rFonts w:cstheme="minorHAnsi"/>
+          <w:lang w:val="en-US" w:eastAsia="de-CH"/>
+        </w:rPr>
+        <w:t xml:space="preserve"> </w:t>
+      </w:r>
+      <w:r>
+        <w:rPr>
+          <w:rFonts w:cstheme="minorHAnsi"/>
+          <w:lang w:val="en-US" w:eastAsia="de-CH"/>
+        </w:rPr>
+        <w:tab/>
+      </w:r>
+      <w:r>
+        <w:rPr>
+          <w:rFonts w:cstheme="minorHAnsi"/>
+          <w:lang w:val="en-US" w:eastAsia="de-CH"/>
+        </w:rPr>
+        <w:tab/>
+      </w:r>
+      <w:r>
+        <w:rPr>
+          <w:rFonts w:cstheme="minorHAnsi"/>
+          <w:lang w:val="en-US" w:eastAsia="de-CH"/>
+        </w:rPr>
+        <w:t xml:space="preserve">-&gt; </w:t>
+      </w:r>
+      <w:r>
+        <w:rPr>
+          <w:rFonts w:cstheme="minorHAnsi"/>
+          <w:lang w:val="en-US" w:eastAsia="de-CH"/>
+        </w:rPr>
+        <w:t xml:space="preserve">at or </w:t>
+      </w:r>
+      <w:r>
+        <w:rPr>
+          <w:rFonts w:cstheme="minorHAnsi"/>
+          <w:lang w:val="en-US" w:eastAsia="de-CH"/>
+        </w:rPr>
+        <w:t xml:space="preserve">above 11‘000 </w:t>
+      </w:r>
+      <w:proofErr w:type="spellStart"/>
+      <w:r>
+        <w:rPr>
+          <w:rFonts w:cstheme="minorHAnsi"/>
+          <w:lang w:val="en-US" w:eastAsia="de-CH"/>
+        </w:rPr>
+        <w:t>ft</w:t>
+      </w:r>
+      <w:proofErr w:type="spellEnd"/>
+      <w:r>
+        <w:rPr>
+          <w:lang w:val="en-US" w:eastAsia="de-CH"/>
+        </w:rPr>
+        <w:br/>
+      </w:r>
+      <w:r>
+        <w:rPr>
+          <w:rFonts w:ascii="Lucida Console" w:hAnsi="Lucida Console"/>
+          <w:sz w:val="18"/>
+          <w:lang w:val="en-US" w:eastAsia="de-CH"/>
+        </w:rPr>
+        <w:t xml:space="preserve"> </w:t>
+      </w:r>
+      <w:r>
+        <w:rPr>
+          <w:rFonts w:ascii="Lucida Console" w:hAnsi="Lucida Console"/>
+          <w:sz w:val="18"/>
+          <w:lang w:val="en-US" w:eastAsia="de-CH"/>
+        </w:rPr>
+        <w:t>∑6’000 · 11’000</w:t>
+      </w:r>
+      <w:r>
+        <w:rPr>
+          <w:rFonts w:ascii="Lucida Console" w:hAnsi="Lucida Console"/>
+          <w:sz w:val="18"/>
+          <w:lang w:val="en-US" w:eastAsia="de-CH"/>
+        </w:rPr>
+        <w:tab/>
+      </w:r>
+      <w:r>
+        <w:rPr>
+          <w:rFonts w:cstheme="minorHAnsi"/>
+          <w:lang w:val="en-US" w:eastAsia="de-CH"/>
+        </w:rPr>
+        <w:t xml:space="preserve">-&gt; between 6’000 and 11’000 </w:t>
+      </w:r>
+      <w:proofErr w:type="spellStart"/>
+      <w:r>
+        <w:rPr>
+          <w:rFonts w:cstheme="minorHAnsi"/>
+          <w:lang w:val="en-US" w:eastAsia="de-CH"/>
+        </w:rPr>
+        <w:t>ft</w:t>
+      </w:r>
+      <w:proofErr w:type="spellEnd"/>
+    </w:p>
+    <w:p>
+      <w:pPr>
+        <w:rPr>
+          <w:lang w:val="en-US" w:eastAsia="de-CH"/>
+        </w:rPr>
+      </w:pPr>
+      <w:r>
+        <w:rPr>
+          <w:lang w:val="en-US" w:eastAsia="de-CH"/>
+        </w:rPr>
+        <w:t xml:space="preserve"> Max. 210 </w:t>
+      </w:r>
+      <w:proofErr w:type="spellStart"/>
+      <w:r>
+        <w:rPr>
+          <w:lang w:val="en-US" w:eastAsia="de-CH"/>
+        </w:rPr>
+        <w:t>kt</w:t>
+      </w:r>
+      <w:proofErr w:type="spellEnd"/>
+      <w:r>
+        <w:rPr>
+          <w:lang w:val="en-US" w:eastAsia="de-CH"/>
+        </w:rPr>
+        <w:t xml:space="preserve"> would be a speed limit</w:t>
+      </w:r>
+    </w:p>
+    <w:p>
+      <w:pPr>
+        <w:rPr>
+          <w:lang w:val="en-US" w:eastAsia="de-CH"/>
+        </w:rPr>
+      </w:pPr>
+      <w:r>
+        <w:rPr>
+          <w:b/>
+          <w:lang w:val="en-US" w:eastAsia="de-CH"/>
+        </w:rPr>
+        <w:t>ATC Altitude</w:t>
+      </w:r>
+      <w:r>
+        <w:rPr>
+          <w:lang w:val="en-US" w:eastAsia="de-CH"/>
+        </w:rPr>
+        <w:t xml:space="preserve"> is the cleared altitude by the MSFS ATC (what they expect you to fly at</w:t>
+      </w:r>
+      <w:proofErr w:type="gramStart"/>
+      <w:r>
+        <w:rPr>
+          <w:lang w:val="en-US" w:eastAsia="de-CH"/>
+        </w:rPr>
+        <w:t>..)</w:t>
+      </w:r>
+      <w:proofErr w:type="gramEnd"/>
+      <w:r>
+        <w:rPr>
+          <w:lang w:val="en-US" w:eastAsia="de-CH"/>
+        </w:rPr>
+        <w:t xml:space="preserve">, in general ATC assigns you the bottom Alt when limits apply </w:t>
+      </w:r>
+      <w:r>
+        <w:rPr>
+          <w:lang w:val="en-US" w:eastAsia="de-CH"/>
+        </w:rPr>
+        <w:t xml:space="preserve">and sometimes </w:t>
+      </w:r>
+      <w:r>
+        <w:rPr>
+          <w:lang w:val="en-US" w:eastAsia="de-CH"/>
+        </w:rPr>
+        <w:t>only</w:t>
+      </w:r>
+      <w:r>
+        <w:rPr>
+          <w:lang w:val="en-US" w:eastAsia="de-CH"/>
+        </w:rPr>
+        <w:t xml:space="preserve"> short before the WP </w:t>
+      </w:r>
+      <w:r>
+        <w:rPr>
+          <w:lang w:val="en-US" w:eastAsia="de-CH"/>
+        </w:rPr>
+        <w:t>(my experience)</w:t>
+      </w:r>
+    </w:p>
+    <w:p>
+      <w:pPr>
+        <w:autoSpaceDE w:val="0"/>
+        <w:autoSpaceDN w:val="0"/>
+        <w:adjustRightInd w:val="0"/>
+        <w:spacing w:after="0" w:line="240" w:lineRule="auto"/>
+        <w:rPr>
+          <w:lang w:val="en-US" w:eastAsia="de-CH"/>
+        </w:rPr>
+      </w:pPr>
+      <w:r>
+        <w:rPr>
+          <w:b/>
+          <w:lang w:val="en-US" w:eastAsia="de-CH"/>
+        </w:rPr>
+        <w:t>ATC Clearance</w:t>
+      </w:r>
+      <w:r>
+        <w:rPr>
+          <w:lang w:val="en-US" w:eastAsia="de-CH"/>
+        </w:rPr>
+        <w:t xml:space="preserve"> can be (just what the FLT file contains as current state):</w:t>
+      </w:r>
+    </w:p>
+    <w:p>
+      <w:pPr>
+        <w:autoSpaceDE w:val="0"/>
+        <w:autoSpaceDN w:val="0"/>
+        <w:adjustRightInd w:val="0"/>
+        <w:spacing w:after="0" w:line="240" w:lineRule="auto"/>
+        <w:rPr>
+          <w:rFonts w:ascii="Consolas" w:hAnsi="Consolas" w:cs="Consolas"/>
+          <w:color w:val="000000"/>
+          <w:sz w:val="19"/>
+          <w:szCs w:val="19"/>
+          <w:lang w:val="en-US"/>
+        </w:rPr>
+      </w:pPr>
+      <w:r>
+        <w:rPr>
+          <w:rFonts w:ascii="Consolas" w:hAnsi="Consolas" w:cs="Consolas"/>
+          <w:color w:val="000000"/>
+          <w:sz w:val="19"/>
+          <w:szCs w:val="19"/>
+          <w:lang w:val="en-US"/>
+        </w:rPr>
+        <w:t>Own</w:t>
+      </w:r>
+      <w:r>
+        <w:rPr>
+          <w:rFonts w:ascii="Consolas" w:hAnsi="Consolas" w:cs="Consolas"/>
+          <w:color w:val="000000"/>
+          <w:sz w:val="19"/>
+          <w:szCs w:val="19"/>
+          <w:lang w:val="en-US"/>
+        </w:rPr>
+        <w:t xml:space="preserve"> </w:t>
+      </w:r>
+      <w:r>
+        <w:rPr>
+          <w:rFonts w:ascii="Consolas" w:hAnsi="Consolas" w:cs="Consolas"/>
+          <w:color w:val="000000"/>
+          <w:sz w:val="19"/>
+          <w:szCs w:val="19"/>
+          <w:lang w:val="en-US"/>
+        </w:rPr>
+        <w:t>Navigation,</w:t>
+      </w:r>
+      <w:r>
+        <w:rPr>
+          <w:rFonts w:ascii="Consolas" w:hAnsi="Consolas" w:cs="Consolas"/>
+          <w:color w:val="000000"/>
+          <w:sz w:val="19"/>
+          <w:szCs w:val="19"/>
+          <w:lang w:val="en-US"/>
+        </w:rPr>
+        <w:t xml:space="preserve"> </w:t>
+      </w:r>
+      <w:r>
+        <w:rPr>
+          <w:rFonts w:ascii="Consolas" w:hAnsi="Consolas" w:cs="Consolas"/>
+          <w:color w:val="000000"/>
+          <w:sz w:val="19"/>
+          <w:szCs w:val="19"/>
+          <w:lang w:val="en-US"/>
+        </w:rPr>
+        <w:t>Vectors</w:t>
+      </w:r>
+      <w:r>
+        <w:rPr>
+          <w:rFonts w:ascii="Consolas" w:hAnsi="Consolas" w:cs="Consolas"/>
+          <w:color w:val="000000"/>
+          <w:sz w:val="19"/>
+          <w:szCs w:val="19"/>
+          <w:lang w:val="en-US"/>
+        </w:rPr>
+        <w:t xml:space="preserve"> </w:t>
+      </w:r>
+      <w:proofErr w:type="spellStart"/>
+      <w:r>
+        <w:rPr>
+          <w:rFonts w:ascii="Consolas" w:hAnsi="Consolas" w:cs="Consolas"/>
+          <w:color w:val="000000"/>
+          <w:sz w:val="19"/>
+          <w:szCs w:val="19"/>
+          <w:lang w:val="en-US"/>
+        </w:rPr>
+        <w:t>Icpt</w:t>
+      </w:r>
+      <w:proofErr w:type="spellEnd"/>
+      <w:r>
+        <w:rPr>
+          <w:rFonts w:ascii="Consolas" w:hAnsi="Consolas" w:cs="Consolas"/>
+          <w:color w:val="000000"/>
+          <w:sz w:val="19"/>
+          <w:szCs w:val="19"/>
+          <w:lang w:val="en-US"/>
+        </w:rPr>
+        <w:t xml:space="preserve"> </w:t>
+      </w:r>
+      <w:r>
+        <w:rPr>
+          <w:rFonts w:ascii="Consolas" w:hAnsi="Consolas" w:cs="Consolas"/>
+          <w:color w:val="000000"/>
+          <w:sz w:val="19"/>
+          <w:szCs w:val="19"/>
+          <w:lang w:val="en-US"/>
+        </w:rPr>
+        <w:t>Left,</w:t>
+      </w:r>
+      <w:r>
+        <w:rPr>
+          <w:rFonts w:ascii="Consolas" w:hAnsi="Consolas" w:cs="Consolas"/>
+          <w:color w:val="000000"/>
+          <w:sz w:val="19"/>
+          <w:szCs w:val="19"/>
+          <w:lang w:val="en-US"/>
+        </w:rPr>
+        <w:t xml:space="preserve"> </w:t>
+      </w:r>
+      <w:r>
+        <w:rPr>
+          <w:rFonts w:ascii="Consolas" w:hAnsi="Consolas" w:cs="Consolas"/>
+          <w:color w:val="000000"/>
+          <w:sz w:val="19"/>
+          <w:szCs w:val="19"/>
+          <w:lang w:val="en-US"/>
+        </w:rPr>
+        <w:t>Vectors</w:t>
+      </w:r>
+      <w:r>
+        <w:rPr>
+          <w:rFonts w:ascii="Consolas" w:hAnsi="Consolas" w:cs="Consolas"/>
+          <w:color w:val="000000"/>
+          <w:sz w:val="19"/>
+          <w:szCs w:val="19"/>
+          <w:lang w:val="en-US"/>
+        </w:rPr>
+        <w:t xml:space="preserve"> </w:t>
+      </w:r>
+      <w:proofErr w:type="spellStart"/>
+      <w:r>
+        <w:rPr>
+          <w:rFonts w:ascii="Consolas" w:hAnsi="Consolas" w:cs="Consolas"/>
+          <w:color w:val="000000"/>
+          <w:sz w:val="19"/>
+          <w:szCs w:val="19"/>
+          <w:lang w:val="en-US"/>
+        </w:rPr>
+        <w:t>Icpt</w:t>
+      </w:r>
+      <w:proofErr w:type="spellEnd"/>
+      <w:r>
+        <w:rPr>
+          <w:rFonts w:ascii="Consolas" w:hAnsi="Consolas" w:cs="Consolas"/>
+          <w:color w:val="000000"/>
+          <w:sz w:val="19"/>
+          <w:szCs w:val="19"/>
+          <w:lang w:val="en-US"/>
+        </w:rPr>
+        <w:t xml:space="preserve"> </w:t>
+      </w:r>
+      <w:r>
+        <w:rPr>
+          <w:rFonts w:ascii="Consolas" w:hAnsi="Consolas" w:cs="Consolas"/>
+          <w:color w:val="000000"/>
+          <w:sz w:val="19"/>
+          <w:szCs w:val="19"/>
+          <w:lang w:val="en-US"/>
+        </w:rPr>
+        <w:t>Right,</w:t>
+      </w:r>
+      <w:r>
+        <w:rPr>
+          <w:rFonts w:ascii="Consolas" w:hAnsi="Consolas" w:cs="Consolas"/>
+          <w:color w:val="000000"/>
+          <w:sz w:val="19"/>
+          <w:szCs w:val="19"/>
+          <w:lang w:val="en-US"/>
+        </w:rPr>
+        <w:t xml:space="preserve"> </w:t>
+      </w:r>
+      <w:r>
+        <w:rPr>
+          <w:rFonts w:ascii="Consolas" w:hAnsi="Consolas" w:cs="Consolas"/>
+          <w:color w:val="000000"/>
+          <w:sz w:val="19"/>
+          <w:szCs w:val="19"/>
+          <w:lang w:val="en-US"/>
+        </w:rPr>
+        <w:t>Vectors</w:t>
+      </w:r>
+      <w:r>
+        <w:rPr>
+          <w:rFonts w:ascii="Consolas" w:hAnsi="Consolas" w:cs="Consolas"/>
+          <w:color w:val="000000"/>
+          <w:sz w:val="19"/>
+          <w:szCs w:val="19"/>
+          <w:lang w:val="en-US"/>
+        </w:rPr>
+        <w:t xml:space="preserve"> </w:t>
+      </w:r>
+      <w:r>
+        <w:rPr>
+          <w:rFonts w:ascii="Consolas" w:hAnsi="Consolas" w:cs="Consolas"/>
+          <w:color w:val="000000"/>
+          <w:sz w:val="19"/>
+          <w:szCs w:val="19"/>
+          <w:lang w:val="en-US"/>
+        </w:rPr>
+        <w:t>Route,</w:t>
+      </w:r>
+      <w:r>
+        <w:rPr>
+          <w:rFonts w:ascii="Consolas" w:hAnsi="Consolas" w:cs="Consolas"/>
+          <w:color w:val="000000"/>
+          <w:sz w:val="19"/>
+          <w:szCs w:val="19"/>
+          <w:lang w:val="en-US"/>
+        </w:rPr>
+        <w:t xml:space="preserve"> (Start, </w:t>
+      </w:r>
+      <w:proofErr w:type="spellStart"/>
+      <w:r>
+        <w:rPr>
+          <w:rFonts w:ascii="Consolas" w:hAnsi="Consolas" w:cs="Consolas"/>
+          <w:color w:val="000000"/>
+          <w:sz w:val="19"/>
+          <w:szCs w:val="19"/>
+          <w:lang w:val="en-US"/>
+        </w:rPr>
+        <w:t>Enroute</w:t>
+      </w:r>
+      <w:proofErr w:type="spellEnd"/>
+      <w:r>
+        <w:rPr>
+          <w:rFonts w:ascii="Consolas" w:hAnsi="Consolas" w:cs="Consolas"/>
+          <w:color w:val="000000"/>
+          <w:sz w:val="19"/>
+          <w:szCs w:val="19"/>
+          <w:lang w:val="en-US"/>
+        </w:rPr>
+        <w:t>)</w:t>
+      </w:r>
+    </w:p>
+    <w:p>
+      <w:pPr>
+        <w:autoSpaceDE w:val="0"/>
+        <w:autoSpaceDN w:val="0"/>
+        <w:adjustRightInd w:val="0"/>
+        <w:spacing w:after="0" w:line="240" w:lineRule="auto"/>
+        <w:rPr>
+          <w:rFonts w:ascii="Consolas" w:hAnsi="Consolas" w:cs="Consolas"/>
+          <w:color w:val="000000"/>
+          <w:sz w:val="19"/>
+          <w:szCs w:val="19"/>
+          <w:lang w:val="en-US"/>
+        </w:rPr>
+      </w:pPr>
+      <w:r>
+        <w:rPr>
+          <w:rFonts w:ascii="Consolas" w:hAnsi="Consolas" w:cs="Consolas"/>
+          <w:color w:val="000000"/>
+          <w:sz w:val="19"/>
+          <w:szCs w:val="19"/>
+          <w:lang w:val="en-US"/>
+        </w:rPr>
+        <w:t>IFR</w:t>
+      </w:r>
+      <w:r>
+        <w:rPr>
+          <w:rFonts w:ascii="Consolas" w:hAnsi="Consolas" w:cs="Consolas"/>
+          <w:color w:val="000000"/>
+          <w:sz w:val="19"/>
+          <w:szCs w:val="19"/>
+          <w:lang w:val="en-US"/>
+        </w:rPr>
+        <w:t xml:space="preserve"> </w:t>
+      </w:r>
+      <w:r>
+        <w:rPr>
+          <w:rFonts w:ascii="Consolas" w:hAnsi="Consolas" w:cs="Consolas"/>
+          <w:color w:val="000000"/>
+          <w:sz w:val="19"/>
+          <w:szCs w:val="19"/>
+          <w:lang w:val="en-US"/>
+        </w:rPr>
+        <w:t>Expecting</w:t>
+      </w:r>
+      <w:r>
+        <w:rPr>
+          <w:rFonts w:ascii="Consolas" w:hAnsi="Consolas" w:cs="Consolas"/>
+          <w:color w:val="000000"/>
+          <w:sz w:val="19"/>
+          <w:szCs w:val="19"/>
+          <w:lang w:val="en-US"/>
+        </w:rPr>
+        <w:t xml:space="preserve"> </w:t>
+      </w:r>
+      <w:r>
+        <w:rPr>
+          <w:rFonts w:ascii="Consolas" w:hAnsi="Consolas" w:cs="Consolas"/>
+          <w:color w:val="000000"/>
+          <w:sz w:val="19"/>
+          <w:szCs w:val="19"/>
+          <w:lang w:val="en-US"/>
+        </w:rPr>
+        <w:t>Approach,</w:t>
+      </w:r>
+      <w:r>
+        <w:rPr>
+          <w:rFonts w:ascii="Consolas" w:hAnsi="Consolas" w:cs="Consolas"/>
+          <w:color w:val="000000"/>
+          <w:sz w:val="19"/>
+          <w:szCs w:val="19"/>
+          <w:lang w:val="en-US"/>
+        </w:rPr>
+        <w:t xml:space="preserve"> I</w:t>
+      </w:r>
+      <w:r>
+        <w:rPr>
+          <w:rFonts w:ascii="Consolas" w:hAnsi="Consolas" w:cs="Consolas"/>
+          <w:color w:val="000000"/>
+          <w:sz w:val="19"/>
+          <w:szCs w:val="19"/>
+          <w:lang w:val="en-US"/>
+        </w:rPr>
+        <w:t>FR</w:t>
+      </w:r>
+      <w:r>
+        <w:rPr>
+          <w:rFonts w:ascii="Consolas" w:hAnsi="Consolas" w:cs="Consolas"/>
+          <w:color w:val="000000"/>
+          <w:sz w:val="19"/>
+          <w:szCs w:val="19"/>
+          <w:lang w:val="en-US"/>
+        </w:rPr>
+        <w:t xml:space="preserve"> </w:t>
+      </w:r>
+      <w:r>
+        <w:rPr>
+          <w:rFonts w:ascii="Consolas" w:hAnsi="Consolas" w:cs="Consolas"/>
+          <w:color w:val="000000"/>
+          <w:sz w:val="19"/>
+          <w:szCs w:val="19"/>
+          <w:lang w:val="en-US"/>
+        </w:rPr>
+        <w:t>Cleared</w:t>
+      </w:r>
+      <w:r>
+        <w:rPr>
+          <w:rFonts w:ascii="Consolas" w:hAnsi="Consolas" w:cs="Consolas"/>
+          <w:color w:val="000000"/>
+          <w:sz w:val="19"/>
+          <w:szCs w:val="19"/>
+          <w:lang w:val="en-US"/>
+        </w:rPr>
+        <w:t xml:space="preserve"> </w:t>
+      </w:r>
+      <w:r>
+        <w:rPr>
+          <w:rFonts w:ascii="Consolas" w:hAnsi="Consolas" w:cs="Consolas"/>
+          <w:color w:val="000000"/>
+          <w:sz w:val="19"/>
+          <w:szCs w:val="19"/>
+          <w:lang w:val="en-US"/>
+        </w:rPr>
+        <w:t>Approach,</w:t>
+      </w:r>
+      <w:r>
+        <w:rPr>
+          <w:rFonts w:ascii="Consolas" w:hAnsi="Consolas" w:cs="Consolas"/>
+          <w:color w:val="000000"/>
+          <w:sz w:val="19"/>
+          <w:szCs w:val="19"/>
+          <w:lang w:val="en-US"/>
+        </w:rPr>
+        <w:t xml:space="preserve"> I</w:t>
+      </w:r>
+      <w:r>
+        <w:rPr>
+          <w:rFonts w:ascii="Consolas" w:hAnsi="Consolas" w:cs="Consolas"/>
+          <w:color w:val="000000"/>
+          <w:sz w:val="19"/>
+          <w:szCs w:val="19"/>
+          <w:lang w:val="en-US"/>
+        </w:rPr>
+        <w:t>FR</w:t>
+      </w:r>
+      <w:r>
+        <w:rPr>
+          <w:rFonts w:ascii="Consolas" w:hAnsi="Consolas" w:cs="Consolas"/>
+          <w:color w:val="000000"/>
+          <w:sz w:val="19"/>
+          <w:szCs w:val="19"/>
+          <w:lang w:val="en-US"/>
+        </w:rPr>
+        <w:t xml:space="preserve"> </w:t>
+      </w:r>
+      <w:r>
+        <w:rPr>
+          <w:rFonts w:ascii="Consolas" w:hAnsi="Consolas" w:cs="Consolas"/>
+          <w:color w:val="000000"/>
+          <w:sz w:val="19"/>
+          <w:szCs w:val="19"/>
+          <w:lang w:val="en-US"/>
+        </w:rPr>
+        <w:t>Cleared</w:t>
+      </w:r>
+      <w:r>
+        <w:rPr>
+          <w:rFonts w:ascii="Consolas" w:hAnsi="Consolas" w:cs="Consolas"/>
+          <w:color w:val="000000"/>
+          <w:sz w:val="19"/>
+          <w:szCs w:val="19"/>
+          <w:lang w:val="en-US"/>
+        </w:rPr>
+        <w:t xml:space="preserve"> </w:t>
+      </w:r>
+      <w:r>
+        <w:rPr>
+          <w:rFonts w:ascii="Consolas" w:hAnsi="Consolas" w:cs="Consolas"/>
+          <w:color w:val="000000"/>
+          <w:sz w:val="19"/>
+          <w:szCs w:val="19"/>
+          <w:lang w:val="en-US"/>
+        </w:rPr>
+        <w:t>To</w:t>
+      </w:r>
+      <w:r>
+        <w:rPr>
+          <w:rFonts w:ascii="Consolas" w:hAnsi="Consolas" w:cs="Consolas"/>
+          <w:color w:val="000000"/>
+          <w:sz w:val="19"/>
+          <w:szCs w:val="19"/>
+          <w:lang w:val="en-US"/>
+        </w:rPr>
+        <w:t xml:space="preserve"> </w:t>
+      </w:r>
+      <w:r>
+        <w:rPr>
+          <w:rFonts w:ascii="Consolas" w:hAnsi="Consolas" w:cs="Consolas"/>
+          <w:color w:val="000000"/>
+          <w:sz w:val="19"/>
+          <w:szCs w:val="19"/>
+          <w:lang w:val="en-US"/>
+        </w:rPr>
+        <w:t>Land,</w:t>
+      </w:r>
+      <w:r>
+        <w:rPr>
+          <w:rFonts w:ascii="Consolas" w:hAnsi="Consolas" w:cs="Consolas"/>
+          <w:color w:val="000000"/>
+          <w:sz w:val="19"/>
+          <w:szCs w:val="19"/>
+          <w:lang w:val="en-US"/>
+        </w:rPr>
+        <w:t xml:space="preserve"> (Approach and Landing)</w:t>
+      </w:r>
+    </w:p>
+    <w:p>
+      <w:pPr>
+        <w:autoSpaceDE w:val="0"/>
+        <w:autoSpaceDN w:val="0"/>
+        <w:adjustRightInd w:val="0"/>
+        <w:spacing w:after="0" w:line="240" w:lineRule="auto"/>
+        <w:rPr>
+          <w:rFonts w:ascii="Consolas" w:hAnsi="Consolas" w:cs="Consolas"/>
+          <w:color w:val="000000"/>
+          <w:sz w:val="19"/>
+          <w:szCs w:val="19"/>
+          <w:lang w:val="en-US"/>
+        </w:rPr>
+      </w:pPr>
+    </w:p>
+    <w:p>
+      <w:pPr>
+        <w:autoSpaceDE w:val="0"/>
+        <w:autoSpaceDN w:val="0"/>
+        <w:adjustRightInd w:val="0"/>
+        <w:spacing w:after="0" w:line="240" w:lineRule="auto"/>
+        <w:rPr>
+          <w:rFonts w:ascii="Consolas" w:hAnsi="Consolas" w:cs="Consolas"/>
+          <w:color w:val="000000"/>
+          <w:sz w:val="19"/>
+          <w:szCs w:val="19"/>
+          <w:lang w:val="en-US"/>
+        </w:rPr>
+      </w:pPr>
+      <w:r>
+        <w:rPr>
+          <w:rFonts w:ascii="Consolas" w:hAnsi="Consolas" w:cs="Consolas"/>
+          <w:color w:val="000000"/>
+          <w:sz w:val="19"/>
+          <w:szCs w:val="19"/>
+          <w:lang w:val="en-US"/>
+        </w:rPr>
+        <w:t>VFR</w:t>
+      </w:r>
+      <w:r>
+        <w:rPr>
+          <w:rFonts w:ascii="Consolas" w:hAnsi="Consolas" w:cs="Consolas"/>
+          <w:color w:val="000000"/>
+          <w:sz w:val="19"/>
+          <w:szCs w:val="19"/>
+          <w:lang w:val="en-US"/>
+        </w:rPr>
+        <w:t xml:space="preserve"> </w:t>
+      </w:r>
+      <w:r>
+        <w:rPr>
+          <w:rFonts w:ascii="Consolas" w:hAnsi="Consolas" w:cs="Consolas"/>
+          <w:color w:val="000000"/>
+          <w:sz w:val="19"/>
+          <w:szCs w:val="19"/>
+          <w:lang w:val="en-US"/>
+        </w:rPr>
+        <w:t>Landing</w:t>
+      </w:r>
+      <w:r>
+        <w:rPr>
+          <w:rFonts w:ascii="Consolas" w:hAnsi="Consolas" w:cs="Consolas"/>
+          <w:color w:val="000000"/>
+          <w:sz w:val="19"/>
+          <w:szCs w:val="19"/>
+          <w:lang w:val="en-US"/>
+        </w:rPr>
+        <w:t xml:space="preserve"> </w:t>
+      </w:r>
+      <w:r>
+        <w:rPr>
+          <w:rFonts w:ascii="Consolas" w:hAnsi="Consolas" w:cs="Consolas"/>
+          <w:color w:val="000000"/>
+          <w:sz w:val="19"/>
+          <w:szCs w:val="19"/>
+          <w:lang w:val="en-US"/>
+        </w:rPr>
+        <w:t>Request, VFR</w:t>
+      </w:r>
+      <w:r>
+        <w:rPr>
+          <w:rFonts w:ascii="Consolas" w:hAnsi="Consolas" w:cs="Consolas"/>
+          <w:color w:val="000000"/>
+          <w:sz w:val="19"/>
+          <w:szCs w:val="19"/>
+          <w:lang w:val="en-US"/>
+        </w:rPr>
+        <w:t xml:space="preserve"> </w:t>
+      </w:r>
+      <w:r>
+        <w:rPr>
+          <w:rFonts w:ascii="Consolas" w:hAnsi="Consolas" w:cs="Consolas"/>
+          <w:color w:val="000000"/>
+          <w:sz w:val="19"/>
+          <w:szCs w:val="19"/>
+          <w:lang w:val="en-US"/>
+        </w:rPr>
+        <w:t>Landing</w:t>
+      </w:r>
+      <w:r>
+        <w:rPr>
+          <w:rFonts w:ascii="Consolas" w:hAnsi="Consolas" w:cs="Consolas"/>
+          <w:color w:val="000000"/>
+          <w:sz w:val="19"/>
+          <w:szCs w:val="19"/>
+          <w:lang w:val="en-US"/>
+        </w:rPr>
+        <w:t xml:space="preserve"> </w:t>
+      </w:r>
+      <w:r>
+        <w:rPr>
+          <w:rFonts w:ascii="Consolas" w:hAnsi="Consolas" w:cs="Consolas"/>
+          <w:color w:val="000000"/>
+          <w:sz w:val="19"/>
+          <w:szCs w:val="19"/>
+          <w:lang w:val="en-US"/>
+        </w:rPr>
+        <w:t>Pattern,</w:t>
+      </w:r>
+      <w:r>
+        <w:rPr>
+          <w:rFonts w:ascii="Consolas" w:hAnsi="Consolas" w:cs="Consolas"/>
+          <w:color w:val="000000"/>
+          <w:sz w:val="19"/>
+          <w:szCs w:val="19"/>
+          <w:lang w:val="en-US"/>
+        </w:rPr>
+        <w:t xml:space="preserve"> </w:t>
+      </w:r>
+      <w:r>
+        <w:rPr>
+          <w:rFonts w:ascii="Consolas" w:hAnsi="Consolas" w:cs="Consolas"/>
+          <w:color w:val="000000"/>
+          <w:sz w:val="19"/>
+          <w:szCs w:val="19"/>
+          <w:lang w:val="en-US"/>
+        </w:rPr>
+        <w:t>VFR</w:t>
+      </w:r>
+      <w:r>
+        <w:rPr>
+          <w:rFonts w:ascii="Consolas" w:hAnsi="Consolas" w:cs="Consolas"/>
+          <w:color w:val="000000"/>
+          <w:sz w:val="19"/>
+          <w:szCs w:val="19"/>
+          <w:lang w:val="en-US"/>
+        </w:rPr>
+        <w:t xml:space="preserve"> </w:t>
+      </w:r>
+      <w:r>
+        <w:rPr>
+          <w:rFonts w:ascii="Consolas" w:hAnsi="Consolas" w:cs="Consolas"/>
+          <w:color w:val="000000"/>
+          <w:sz w:val="19"/>
+          <w:szCs w:val="19"/>
+          <w:lang w:val="en-US"/>
+        </w:rPr>
+        <w:t>Cleared</w:t>
+      </w:r>
+      <w:r>
+        <w:rPr>
+          <w:rFonts w:ascii="Consolas" w:hAnsi="Consolas" w:cs="Consolas"/>
+          <w:color w:val="000000"/>
+          <w:sz w:val="19"/>
+          <w:szCs w:val="19"/>
+          <w:lang w:val="en-US"/>
+        </w:rPr>
+        <w:t xml:space="preserve"> </w:t>
+      </w:r>
+      <w:r>
+        <w:rPr>
+          <w:rFonts w:ascii="Consolas" w:hAnsi="Consolas" w:cs="Consolas"/>
+          <w:color w:val="000000"/>
+          <w:sz w:val="19"/>
+          <w:szCs w:val="19"/>
+          <w:lang w:val="en-US"/>
+        </w:rPr>
+        <w:t>To</w:t>
+      </w:r>
+      <w:r>
+        <w:rPr>
+          <w:rFonts w:ascii="Consolas" w:hAnsi="Consolas" w:cs="Consolas"/>
+          <w:color w:val="000000"/>
+          <w:sz w:val="19"/>
+          <w:szCs w:val="19"/>
+          <w:lang w:val="en-US"/>
+        </w:rPr>
+        <w:t xml:space="preserve"> </w:t>
+      </w:r>
+      <w:r>
+        <w:rPr>
+          <w:rFonts w:ascii="Consolas" w:hAnsi="Consolas" w:cs="Consolas"/>
+          <w:color w:val="000000"/>
+          <w:sz w:val="19"/>
+          <w:szCs w:val="19"/>
+          <w:lang w:val="en-US"/>
+        </w:rPr>
+        <w:t>Land,</w:t>
+      </w:r>
+    </w:p>
+    <w:p>
+      <w:pPr>
+        <w:autoSpaceDE w:val="0"/>
+        <w:autoSpaceDN w:val="0"/>
+        <w:adjustRightInd w:val="0"/>
+        <w:spacing w:after="0" w:line="240" w:lineRule="auto"/>
+        <w:rPr>
+          <w:rFonts w:ascii="Consolas" w:hAnsi="Consolas" w:cs="Consolas"/>
+          <w:color w:val="000000"/>
+          <w:sz w:val="19"/>
+          <w:szCs w:val="19"/>
+          <w:lang w:val="en-US"/>
+        </w:rPr>
+      </w:pPr>
+      <w:r>
+        <w:rPr>
+          <w:rFonts w:ascii="Consolas" w:hAnsi="Consolas" w:cs="Consolas"/>
+          <w:color w:val="000000"/>
+          <w:sz w:val="19"/>
+          <w:szCs w:val="19"/>
+          <w:lang w:val="en-US"/>
+        </w:rPr>
+        <w:t>VFR</w:t>
+      </w:r>
+      <w:r>
+        <w:rPr>
+          <w:rFonts w:ascii="Consolas" w:hAnsi="Consolas" w:cs="Consolas"/>
+          <w:color w:val="000000"/>
+          <w:sz w:val="19"/>
+          <w:szCs w:val="19"/>
+          <w:lang w:val="en-US"/>
+        </w:rPr>
+        <w:t xml:space="preserve"> </w:t>
+      </w:r>
+      <w:r>
+        <w:rPr>
+          <w:rFonts w:ascii="Consolas" w:hAnsi="Consolas" w:cs="Consolas"/>
+          <w:color w:val="000000"/>
+          <w:sz w:val="19"/>
+          <w:szCs w:val="19"/>
+          <w:lang w:val="en-US"/>
+        </w:rPr>
+        <w:t>TG</w:t>
+      </w:r>
+      <w:r>
+        <w:rPr>
+          <w:rFonts w:ascii="Consolas" w:hAnsi="Consolas" w:cs="Consolas"/>
+          <w:color w:val="000000"/>
+          <w:sz w:val="19"/>
+          <w:szCs w:val="19"/>
+          <w:lang w:val="en-US"/>
+        </w:rPr>
+        <w:t xml:space="preserve"> </w:t>
+      </w:r>
+      <w:r>
+        <w:rPr>
+          <w:rFonts w:ascii="Consolas" w:hAnsi="Consolas" w:cs="Consolas"/>
+          <w:color w:val="000000"/>
+          <w:sz w:val="19"/>
+          <w:szCs w:val="19"/>
+          <w:lang w:val="en-US"/>
+        </w:rPr>
+        <w:t>Request, VFR</w:t>
+      </w:r>
+      <w:r>
+        <w:rPr>
+          <w:rFonts w:ascii="Consolas" w:hAnsi="Consolas" w:cs="Consolas"/>
+          <w:color w:val="000000"/>
+          <w:sz w:val="19"/>
+          <w:szCs w:val="19"/>
+          <w:lang w:val="en-US"/>
+        </w:rPr>
+        <w:t xml:space="preserve"> </w:t>
+      </w:r>
+      <w:r>
+        <w:rPr>
+          <w:rFonts w:ascii="Consolas" w:hAnsi="Consolas" w:cs="Consolas"/>
+          <w:color w:val="000000"/>
+          <w:sz w:val="19"/>
+          <w:szCs w:val="19"/>
+          <w:lang w:val="en-US"/>
+        </w:rPr>
+        <w:t>TG</w:t>
+      </w:r>
+      <w:r>
+        <w:rPr>
+          <w:rFonts w:ascii="Consolas" w:hAnsi="Consolas" w:cs="Consolas"/>
+          <w:color w:val="000000"/>
+          <w:sz w:val="19"/>
+          <w:szCs w:val="19"/>
+          <w:lang w:val="en-US"/>
+        </w:rPr>
+        <w:t xml:space="preserve"> </w:t>
+      </w:r>
+      <w:r>
+        <w:rPr>
+          <w:rFonts w:ascii="Consolas" w:hAnsi="Consolas" w:cs="Consolas"/>
+          <w:color w:val="000000"/>
+          <w:sz w:val="19"/>
+          <w:szCs w:val="19"/>
+          <w:lang w:val="en-US"/>
+        </w:rPr>
+        <w:t>Pattern, VFR</w:t>
+      </w:r>
+      <w:r>
+        <w:rPr>
+          <w:rFonts w:ascii="Consolas" w:hAnsi="Consolas" w:cs="Consolas"/>
+          <w:color w:val="000000"/>
+          <w:sz w:val="19"/>
+          <w:szCs w:val="19"/>
+          <w:lang w:val="en-US"/>
+        </w:rPr>
+        <w:t xml:space="preserve"> </w:t>
+      </w:r>
+      <w:r>
+        <w:rPr>
+          <w:rFonts w:ascii="Consolas" w:hAnsi="Consolas" w:cs="Consolas"/>
+          <w:color w:val="000000"/>
+          <w:sz w:val="19"/>
+          <w:szCs w:val="19"/>
+          <w:lang w:val="en-US"/>
+        </w:rPr>
+        <w:t>TG</w:t>
+      </w:r>
+      <w:r>
+        <w:rPr>
+          <w:rFonts w:ascii="Consolas" w:hAnsi="Consolas" w:cs="Consolas"/>
+          <w:color w:val="000000"/>
+          <w:sz w:val="19"/>
+          <w:szCs w:val="19"/>
+          <w:lang w:val="en-US"/>
+        </w:rPr>
+        <w:t xml:space="preserve"> </w:t>
+      </w:r>
+      <w:r>
+        <w:rPr>
+          <w:rFonts w:ascii="Consolas" w:hAnsi="Consolas" w:cs="Consolas"/>
+          <w:color w:val="000000"/>
+          <w:sz w:val="19"/>
+          <w:szCs w:val="19"/>
+          <w:lang w:val="en-US"/>
+        </w:rPr>
+        <w:t>Cleared</w:t>
+      </w:r>
+      <w:r>
+        <w:rPr>
+          <w:rFonts w:ascii="Consolas" w:hAnsi="Consolas" w:cs="Consolas"/>
+          <w:color w:val="000000"/>
+          <w:sz w:val="19"/>
+          <w:szCs w:val="19"/>
+          <w:lang w:val="en-US"/>
+        </w:rPr>
+        <w:t xml:space="preserve"> </w:t>
+      </w:r>
+      <w:proofErr w:type="gramStart"/>
+      <w:r>
+        <w:rPr>
+          <w:rFonts w:ascii="Consolas" w:hAnsi="Consolas" w:cs="Consolas"/>
+          <w:color w:val="000000"/>
+          <w:sz w:val="19"/>
+          <w:szCs w:val="19"/>
+          <w:lang w:val="en-US"/>
+        </w:rPr>
+        <w:t>To</w:t>
+      </w:r>
+      <w:proofErr w:type="gramEnd"/>
+      <w:r>
+        <w:rPr>
+          <w:rFonts w:ascii="Consolas" w:hAnsi="Consolas" w:cs="Consolas"/>
+          <w:color w:val="000000"/>
+          <w:sz w:val="19"/>
+          <w:szCs w:val="19"/>
+          <w:lang w:val="en-US"/>
+        </w:rPr>
+        <w:t xml:space="preserve"> </w:t>
+      </w:r>
+      <w:r>
+        <w:rPr>
+          <w:rFonts w:ascii="Consolas" w:hAnsi="Consolas" w:cs="Consolas"/>
+          <w:color w:val="000000"/>
+          <w:sz w:val="19"/>
+          <w:szCs w:val="19"/>
+          <w:lang w:val="en-US"/>
+        </w:rPr>
+        <w:t>Land,</w:t>
+      </w:r>
+      <w:r>
+        <w:rPr>
+          <w:rFonts w:ascii="Consolas" w:hAnsi="Consolas" w:cs="Consolas"/>
+          <w:color w:val="000000"/>
+          <w:sz w:val="19"/>
+          <w:szCs w:val="19"/>
+          <w:lang w:val="en-US"/>
+        </w:rPr>
+        <w:t xml:space="preserve"> (go arounds)</w:t>
+      </w:r>
+    </w:p>
+    <w:p>
+      <w:pPr>
+        <w:rPr>
+          <w:lang w:val="en-US" w:eastAsia="de-CH"/>
+        </w:rPr>
+      </w:pPr>
+      <w:r>
+        <w:rPr>
+          <w:lang w:val="en-US" w:eastAsia="de-CH"/>
+        </w:rPr>
+        <w:br w:type="page"/>
+      </w:r>
     </w:p>
     <w:p>
       <w:pPr>
@@ -9236,6 +12010,7 @@
         <w:rPr>
           <w:lang w:val="en-US" w:eastAsia="de-CH"/>
         </w:rPr>
+        <w:lastRenderedPageBreak/>
         <w:t>Distributed Contents:</w:t>
       </w:r>
     </w:p>
@@ -9459,7 +12234,7 @@
           <w:szCs w:val="16"/>
           <w:lang w:val="en-US" w:eastAsia="de-CH"/>
         </w:rPr>
-        <w:t>(new V0.2</w:t>
+        <w:t>(new V0.</w:t>
       </w:r>
       <w:r>
         <w:rPr>
@@ -9469,7 +12244,7 @@
           <w:szCs w:val="16"/>
           <w:lang w:val="en-US" w:eastAsia="de-CH"/>
         </w:rPr>
-        <w:t>9</w:t>
+        <w:t>30</w:t>
       </w:r>
       <w:r>
         <w:rPr>
@@ -9517,7 +12292,7 @@
           <w:szCs w:val="16"/>
           <w:lang w:val="en-US" w:eastAsia="de-CH"/>
         </w:rPr>
-        <w:t>(new V0.2</w:t>
+        <w:t>(new V0.</w:t>
       </w:r>
       <w:r>
         <w:rPr>
@@ -9527,7 +12302,7 @@
           <w:szCs w:val="16"/>
           <w:lang w:val="en-US" w:eastAsia="de-CH"/>
         </w:rPr>
-        <w:t>9</w:t>
+        <w:t>30</w:t>
       </w:r>
       <w:r>
         <w:rPr>
@@ -9595,7 +12370,7 @@
           <w:szCs w:val="16"/>
           <w:lang w:val="en-US" w:eastAsia="de-CH"/>
         </w:rPr>
-        <w:t>(new V0.2</w:t>
+        <w:t>(new V0.</w:t>
       </w:r>
       <w:r>
         <w:rPr>
@@ -9605,7 +12380,7 @@
           <w:szCs w:val="16"/>
           <w:lang w:val="en-US" w:eastAsia="de-CH"/>
         </w:rPr>
-        <w:t>9</w:t>
+        <w:t>30</w:t>
       </w:r>
       <w:r>
         <w:rPr>
@@ -9673,7 +12448,7 @@
           <w:szCs w:val="16"/>
           <w:lang w:val="en-US" w:eastAsia="de-CH"/>
         </w:rPr>
-        <w:t>(new V0.2</w:t>
+        <w:t>(new V0.</w:t>
       </w:r>
       <w:r>
         <w:rPr>
@@ -9683,7 +12458,7 @@
           <w:szCs w:val="16"/>
           <w:lang w:val="en-US" w:eastAsia="de-CH"/>
         </w:rPr>
-        <w:t>9</w:t>
+        <w:t>30</w:t>
       </w:r>
       <w:r>
         <w:rPr>
@@ -9706,7 +12481,15 @@
         <w:rPr>
           <w:lang w:val="en-US" w:eastAsia="de-CH"/>
         </w:rPr>
-        <w:t>From MSFS2020 Developer Kit for convenience included:</w:t>
+        <w:t>From MSFS2020 Developer Kit for convenience included</w:t>
+      </w:r>
+      <w:bookmarkStart w:id="0" w:name="_GoBack"/>
+      <w:bookmarkEnd w:id="0"/>
+      <w:r>
+        <w:rPr>
+          <w:lang w:val="en-US" w:eastAsia="de-CH"/>
+        </w:rPr>
+        <w:t>:</w:t>
       </w:r>
     </w:p>
     <w:p>

</xml_diff>

<commit_message>
V 0.31-B25 - Add Config Switch to enable FLT handling/save (default off) - Add ATC assigned/expected ALT, HDG and next WYP item - Add Complete flightplan as tooltip on ATC item (the ATC assumed FP) - Add FLT AutoSave if FLT handling is enabled (5Min interval, 12 saves max) - Update Add FltLib as part of this project - Update Complete rework of FLT File handling, should no longer interfere with SIM AutoSave in missions - Fix Issues re. FLT file decoding causing exceptions due to unexpected states/contents - Update QuickGuide
</commit_message>
<xml_diff>
--- a/doc/MSFS_HudBar-QuickGuide.docx
+++ b/doc/MSFS_HudBar-QuickGuide.docx
@@ -38,61 +38,75 @@
           <w:rFonts w:eastAsia="Times New Roman"/>
           <w:lang w:val="en-US" w:eastAsia="de-CH"/>
         </w:rPr>
+        <w:t>3</w:t>
+      </w:r>
+      <w:r>
+        <w:rPr>
+          <w:rFonts w:eastAsia="Times New Roman"/>
+          <w:lang w:val="en-US" w:eastAsia="de-CH"/>
+        </w:rPr>
+        <w:t>1</w:t>
+      </w:r>
+      <w:r>
+        <w:rPr>
+          <w:rFonts w:eastAsia="Times New Roman"/>
+          <w:lang w:val="en-US" w:eastAsia="de-CH"/>
+        </w:rPr>
+        <w:t>.0.</w:t>
+      </w:r>
+      <w:r>
+        <w:rPr>
+          <w:rFonts w:eastAsia="Times New Roman"/>
+          <w:lang w:val="en-US" w:eastAsia="de-CH"/>
+        </w:rPr>
+        <w:t>2</w:t>
+      </w:r>
+      <w:r>
+        <w:rPr>
+          <w:rFonts w:eastAsia="Times New Roman"/>
+          <w:lang w:val="en-US" w:eastAsia="de-CH"/>
+        </w:rPr>
+        <w:t>5</w:t>
+      </w:r>
+    </w:p>
+    <w:p>
+      <w:pPr>
+        <w:rPr>
+          <w:lang w:val="en-US" w:eastAsia="de-CH"/>
+        </w:rPr>
+      </w:pPr>
+      <w:r>
+        <w:rPr>
+          <w:lang w:val="en-US" w:eastAsia="de-CH"/>
+        </w:rPr>
+        <w:t>See</w:t>
+      </w:r>
+      <w:r>
+        <w:rPr>
+          <w:lang w:val="en-US" w:eastAsia="de-CH"/>
+        </w:rPr>
+        <w:t xml:space="preserve"> </w:t>
+      </w:r>
+      <w:r>
+        <w:rPr>
+          <w:color w:val="FF0000"/>
+          <w:lang w:val="en-US" w:eastAsia="de-CH"/>
+        </w:rPr>
+        <w:t>(new V0.</w:t>
+      </w:r>
+      <w:r>
+        <w:rPr>
+          <w:color w:val="FF0000"/>
+          <w:lang w:val="en-US" w:eastAsia="de-CH"/>
+        </w:rPr>
         <w:t>30</w:t>
       </w:r>
       <w:r>
         <w:rPr>
-          <w:rFonts w:eastAsia="Times New Roman"/>
-          <w:lang w:val="en-US" w:eastAsia="de-CH"/>
-        </w:rPr>
-        <w:t>.0.</w:t>
-      </w:r>
-      <w:r>
-        <w:rPr>
-          <w:rFonts w:eastAsia="Times New Roman"/>
-          <w:lang w:val="en-US" w:eastAsia="de-CH"/>
-        </w:rPr>
-        <w:t>2</w:t>
-      </w:r>
-      <w:r>
-        <w:rPr>
-          <w:rFonts w:eastAsia="Times New Roman"/>
-          <w:lang w:val="en-US" w:eastAsia="de-CH"/>
-        </w:rPr>
-        <w:t>4</w:t>
-      </w:r>
-    </w:p>
-    <w:p>
-      <w:pPr>
-        <w:rPr>
-          <w:lang w:val="en-US" w:eastAsia="de-CH"/>
-        </w:rPr>
-      </w:pPr>
-      <w:r>
-        <w:rPr>
-          <w:lang w:val="en-US" w:eastAsia="de-CH"/>
-        </w:rPr>
-        <w:t>See</w:t>
-      </w:r>
-      <w:r>
-        <w:rPr>
-          <w:lang w:val="en-US" w:eastAsia="de-CH"/>
-        </w:rPr>
-        <w:t xml:space="preserve"> </w:t>
-      </w:r>
-      <w:r>
-        <w:rPr>
           <w:color w:val="FF0000"/>
           <w:lang w:val="en-US" w:eastAsia="de-CH"/>
         </w:rPr>
-        <w:t>(new V0.</w:t>
-      </w:r>
-      <w:r>
-        <w:rPr>
-          <w:color w:val="FF0000"/>
-          <w:lang w:val="en-US" w:eastAsia="de-CH"/>
-        </w:rPr>
-        <w:t>30</w:t>
+        <w:t xml:space="preserve"> and V0.31</w:t>
       </w:r>
       <w:r>
         <w:rPr>
@@ -189,7 +203,19 @@
         <w:rPr>
           <w:lang w:val="en-US" w:eastAsia="de-CH"/>
         </w:rPr>
-        <w:t xml:space="preserve">up to 69 </w:t>
+        <w:t xml:space="preserve">up to </w:t>
+      </w:r>
+      <w:r>
+        <w:rPr>
+          <w:lang w:val="en-US" w:eastAsia="de-CH"/>
+        </w:rPr>
+        <w:t>70</w:t>
+      </w:r>
+      <w:r>
+        <w:rPr>
+          <w:lang w:val="en-US" w:eastAsia="de-CH"/>
+        </w:rPr>
+        <w:t xml:space="preserve"> </w:t>
       </w:r>
       <w:r>
         <w:rPr>
@@ -337,23 +363,43 @@
       </w:pPr>
       <w:r>
         <w:rPr>
-          <w:rFonts w:eastAsia="Times New Roman"/>
+          <w:lang w:val="en-US" w:eastAsia="de-CH"/>
+        </w:rPr>
+        <w:t>Bottom/Top Bars work best with wide screen monitors</w:t>
+      </w:r>
+    </w:p>
+    <w:p>
+      <w:pPr>
+        <w:pStyle w:val="Listenabsatz"/>
+        <w:numPr>
+          <w:ilvl w:val="0"/>
+          <w:numId w:val="5"/>
+        </w:numPr>
+        <w:rPr>
+          <w:lang w:val="en-US" w:eastAsia="de-CH"/>
+        </w:rPr>
+      </w:pPr>
+      <w:r>
+        <w:rPr>
+          <w:rFonts w:ascii="Times New Roman" w:eastAsia="Times New Roman" w:hAnsi="Times New Roman" w:cs="Times New Roman"/>
           <w:noProof/>
+          <w:sz w:val="24"/>
+          <w:szCs w:val="24"/>
           <w:lang w:eastAsia="de-CH"/>
         </w:rPr>
         <w:drawing>
-          <wp:anchor distT="0" distB="0" distL="114300" distR="114300" simplePos="0" relativeHeight="251673600" behindDoc="0" locked="0" layoutInCell="1" allowOverlap="1">
+          <wp:anchor distT="0" distB="0" distL="114300" distR="114300" simplePos="0" relativeHeight="251670528" behindDoc="0" locked="0" layoutInCell="1" allowOverlap="1">
             <wp:simplePos x="0" y="0"/>
             <wp:positionH relativeFrom="margin">
-              <wp:posOffset>2646045</wp:posOffset>
+              <wp:posOffset>20320</wp:posOffset>
             </wp:positionH>
             <wp:positionV relativeFrom="margin">
-              <wp:posOffset>5474970</wp:posOffset>
+              <wp:posOffset>5550535</wp:posOffset>
             </wp:positionV>
-            <wp:extent cx="3664585" cy="2038985"/>
-            <wp:effectExtent l="0" t="0" r="0" b="0"/>
+            <wp:extent cx="6297295" cy="221615"/>
+            <wp:effectExtent l="0" t="0" r="8255" b="6985"/>
             <wp:wrapSquare wrapText="bothSides"/>
-            <wp:docPr id="7" name="Grafik 7"/>
+            <wp:docPr id="3" name="Grafik 3" descr="FS20_HudBar scale 50%"/>
             <wp:cNvGraphicFramePr>
               <a:graphicFrameLocks xmlns:a="http://schemas.openxmlformats.org/drawingml/2006/main" noChangeAspect="1"/>
             </wp:cNvGraphicFramePr>
@@ -361,8 +407,10 @@
               <a:graphicData uri="http://schemas.openxmlformats.org/drawingml/2006/picture">
                 <pic:pic xmlns:pic="http://schemas.openxmlformats.org/drawingml/2006/picture">
                   <pic:nvPicPr>
-                    <pic:cNvPr id="7" name="HudBar14.jpg"/>
-                    <pic:cNvPicPr/>
+                    <pic:cNvPr id="0" name="Picture 2" descr="FS20_HudBar scale 50%"/>
+                    <pic:cNvPicPr>
+                      <a:picLocks noChangeAspect="1" noChangeArrowheads="1"/>
+                    </pic:cNvPicPr>
                   </pic:nvPicPr>
                   <pic:blipFill>
                     <a:blip r:embed="rId5">
@@ -372,18 +420,23 @@
                         </a:ext>
                       </a:extLst>
                     </a:blip>
+                    <a:srcRect/>
                     <a:stretch>
                       <a:fillRect/>
                     </a:stretch>
                   </pic:blipFill>
-                  <pic:spPr>
+                  <pic:spPr bwMode="auto">
                     <a:xfrm>
                       <a:off x="0" y="0"/>
-                      <a:ext cx="3664585" cy="2038985"/>
+                      <a:ext cx="6297295" cy="221615"/>
                     </a:xfrm>
                     <a:prstGeom prst="rect">
                       <a:avLst/>
                     </a:prstGeom>
+                    <a:noFill/>
+                    <a:ln>
+                      <a:noFill/>
+                    </a:ln>
                   </pic:spPr>
                 </pic:pic>
               </a:graphicData>
@@ -406,18 +459,18 @@
           <w:lang w:eastAsia="de-CH"/>
         </w:rPr>
         <w:drawing>
-          <wp:anchor distT="0" distB="0" distL="114300" distR="114300" simplePos="0" relativeHeight="251671552" behindDoc="0" locked="0" layoutInCell="1" allowOverlap="1">
+          <wp:anchor distT="0" distB="0" distL="114300" distR="114300" simplePos="0" relativeHeight="251668480" behindDoc="0" locked="0" layoutInCell="1" allowOverlap="1">
             <wp:simplePos x="0" y="0"/>
             <wp:positionH relativeFrom="margin">
-              <wp:posOffset>36195</wp:posOffset>
+              <wp:posOffset>51435</wp:posOffset>
             </wp:positionH>
             <wp:positionV relativeFrom="margin">
-              <wp:posOffset>5475605</wp:posOffset>
+              <wp:posOffset>2846705</wp:posOffset>
             </wp:positionV>
-            <wp:extent cx="2546350" cy="2032000"/>
-            <wp:effectExtent l="0" t="0" r="6350" b="6350"/>
+            <wp:extent cx="6268085" cy="2621280"/>
+            <wp:effectExtent l="0" t="0" r="0" b="7620"/>
             <wp:wrapSquare wrapText="bothSides"/>
-            <wp:docPr id="8" name="Grafik 8"/>
+            <wp:docPr id="4" name="Grafik 4" descr="FS20_HudBar wide screen view"/>
             <wp:cNvGraphicFramePr>
               <a:graphicFrameLocks xmlns:a="http://schemas.openxmlformats.org/drawingml/2006/main" noChangeAspect="1"/>
             </wp:cNvGraphicFramePr>
@@ -425,46 +478,40 @@
               <a:graphicData uri="http://schemas.openxmlformats.org/drawingml/2006/picture">
                 <pic:pic xmlns:pic="http://schemas.openxmlformats.org/drawingml/2006/picture">
                   <pic:nvPicPr>
-                    <pic:cNvPr id="8" name="HudBar-FPRemaining.jpg"/>
-                    <pic:cNvPicPr/>
+                    <pic:cNvPr id="0" name="Picture 1" descr="FS20_HudBar wide screen view"/>
+                    <pic:cNvPicPr>
+                      <a:picLocks noChangeAspect="1" noChangeArrowheads="1"/>
+                    </pic:cNvPicPr>
                   </pic:nvPicPr>
-                  <pic:blipFill rotWithShape="1">
-                    <a:blip r:embed="rId6" cstate="print">
+                  <pic:blipFill>
+                    <a:blip r:embed="rId6">
                       <a:extLst>
                         <a:ext uri="{28A0092B-C50C-407E-A947-70E740481C1C}">
                           <a14:useLocalDpi xmlns:a14="http://schemas.microsoft.com/office/drawing/2010/main" val="0"/>
                         </a:ext>
                       </a:extLst>
                     </a:blip>
-                    <a:srcRect r="14236" b="14439"/>
-                    <a:stretch/>
+                    <a:srcRect/>
+                    <a:stretch>
+                      <a:fillRect/>
+                    </a:stretch>
                   </pic:blipFill>
                   <pic:spPr bwMode="auto">
                     <a:xfrm>
                       <a:off x="0" y="0"/>
-                      <a:ext cx="2546350" cy="2032000"/>
+                      <a:ext cx="6268085" cy="2621280"/>
                     </a:xfrm>
                     <a:prstGeom prst="rect">
                       <a:avLst/>
                     </a:prstGeom>
+                    <a:noFill/>
                     <a:ln>
                       <a:noFill/>
                     </a:ln>
-                    <a:extLst>
-                      <a:ext uri="{53640926-AAD7-44D8-BBD7-CCE9431645EC}">
-                        <a14:shadowObscured xmlns:a14="http://schemas.microsoft.com/office/drawing/2010/main"/>
-                      </a:ext>
-                    </a:extLst>
                   </pic:spPr>
                 </pic:pic>
               </a:graphicData>
             </a:graphic>
-            <wp14:sizeRelH relativeFrom="margin">
-              <wp14:pctWidth>0</wp14:pctWidth>
-            </wp14:sizeRelH>
-            <wp14:sizeRelV relativeFrom="margin">
-              <wp14:pctHeight>0</wp14:pctHeight>
-            </wp14:sizeRelV>
           </wp:anchor>
         </w:drawing>
       </w:r>
@@ -480,10 +527,10 @@
           <wp:anchor distT="0" distB="0" distL="114300" distR="114300" simplePos="0" relativeHeight="251662336" behindDoc="0" locked="0" layoutInCell="1" allowOverlap="1">
             <wp:simplePos x="0" y="0"/>
             <wp:positionH relativeFrom="margin">
-              <wp:posOffset>34925</wp:posOffset>
+              <wp:posOffset>20955</wp:posOffset>
             </wp:positionH>
             <wp:positionV relativeFrom="margin">
-              <wp:posOffset>8183880</wp:posOffset>
+              <wp:posOffset>7956550</wp:posOffset>
             </wp:positionV>
             <wp:extent cx="6300470" cy="1176020"/>
             <wp:effectExtent l="0" t="0" r="5080" b="5080"/>
@@ -542,18 +589,18 @@
           <w:lang w:eastAsia="de-CH"/>
         </w:rPr>
         <w:drawing>
-          <wp:anchor distT="0" distB="0" distL="114300" distR="114300" simplePos="0" relativeHeight="251670528" behindDoc="0" locked="0" layoutInCell="1" allowOverlap="1">
+          <wp:anchor distT="0" distB="0" distL="114300" distR="114300" simplePos="0" relativeHeight="251671552" behindDoc="0" locked="0" layoutInCell="1" allowOverlap="1">
             <wp:simplePos x="0" y="0"/>
             <wp:positionH relativeFrom="margin">
-              <wp:posOffset>33655</wp:posOffset>
+              <wp:posOffset>17704</wp:posOffset>
             </wp:positionH>
             <wp:positionV relativeFrom="margin">
-              <wp:posOffset>5201920</wp:posOffset>
+              <wp:posOffset>5826125</wp:posOffset>
             </wp:positionV>
-            <wp:extent cx="6264910" cy="221615"/>
-            <wp:effectExtent l="0" t="0" r="2540" b="6985"/>
+            <wp:extent cx="2546350" cy="2032000"/>
+            <wp:effectExtent l="0" t="0" r="6350" b="6350"/>
             <wp:wrapSquare wrapText="bothSides"/>
-            <wp:docPr id="3" name="Grafik 3" descr="FS20_HudBar scale 50%"/>
+            <wp:docPr id="8" name="Grafik 8"/>
             <wp:cNvGraphicFramePr>
               <a:graphicFrameLocks xmlns:a="http://schemas.openxmlformats.org/drawingml/2006/main" noChangeAspect="1"/>
             </wp:cNvGraphicFramePr>
@@ -561,64 +608,68 @@
               <a:graphicData uri="http://schemas.openxmlformats.org/drawingml/2006/picture">
                 <pic:pic xmlns:pic="http://schemas.openxmlformats.org/drawingml/2006/picture">
                   <pic:nvPicPr>
-                    <pic:cNvPr id="0" name="Picture 2" descr="FS20_HudBar scale 50%"/>
-                    <pic:cNvPicPr>
-                      <a:picLocks noChangeAspect="1" noChangeArrowheads="1"/>
-                    </pic:cNvPicPr>
+                    <pic:cNvPr id="8" name="HudBar-FPRemaining.jpg"/>
+                    <pic:cNvPicPr/>
                   </pic:nvPicPr>
-                  <pic:blipFill>
-                    <a:blip r:embed="rId8">
+                  <pic:blipFill rotWithShape="1">
+                    <a:blip r:embed="rId8" cstate="print">
                       <a:extLst>
                         <a:ext uri="{28A0092B-C50C-407E-A947-70E740481C1C}">
                           <a14:useLocalDpi xmlns:a14="http://schemas.microsoft.com/office/drawing/2010/main" val="0"/>
                         </a:ext>
                       </a:extLst>
                     </a:blip>
-                    <a:srcRect/>
-                    <a:stretch>
-                      <a:fillRect/>
-                    </a:stretch>
+                    <a:srcRect r="14236" b="14439"/>
+                    <a:stretch/>
                   </pic:blipFill>
                   <pic:spPr bwMode="auto">
                     <a:xfrm>
                       <a:off x="0" y="0"/>
-                      <a:ext cx="6264910" cy="221615"/>
+                      <a:ext cx="2546350" cy="2032000"/>
                     </a:xfrm>
                     <a:prstGeom prst="rect">
                       <a:avLst/>
                     </a:prstGeom>
-                    <a:noFill/>
                     <a:ln>
                       <a:noFill/>
                     </a:ln>
+                    <a:extLst>
+                      <a:ext uri="{53640926-AAD7-44D8-BBD7-CCE9431645EC}">
+                        <a14:shadowObscured xmlns:a14="http://schemas.microsoft.com/office/drawing/2010/main"/>
+                      </a:ext>
+                    </a:extLst>
                   </pic:spPr>
                 </pic:pic>
               </a:graphicData>
             </a:graphic>
+            <wp14:sizeRelH relativeFrom="margin">
+              <wp14:pctWidth>0</wp14:pctWidth>
+            </wp14:sizeRelH>
+            <wp14:sizeRelV relativeFrom="margin">
+              <wp14:pctHeight>0</wp14:pctHeight>
+            </wp14:sizeRelV>
           </wp:anchor>
         </w:drawing>
       </w:r>
       <w:r>
         <w:rPr>
-          <w:rFonts w:ascii="Times New Roman" w:eastAsia="Times New Roman" w:hAnsi="Times New Roman" w:cs="Times New Roman"/>
+          <w:rFonts w:eastAsia="Times New Roman"/>
           <w:noProof/>
-          <w:sz w:val="24"/>
-          <w:szCs w:val="24"/>
           <w:lang w:eastAsia="de-CH"/>
         </w:rPr>
         <w:drawing>
-          <wp:anchor distT="0" distB="0" distL="114300" distR="114300" simplePos="0" relativeHeight="251668480" behindDoc="0" locked="0" layoutInCell="1" allowOverlap="1">
+          <wp:anchor distT="0" distB="0" distL="114300" distR="114300" simplePos="0" relativeHeight="251673600" behindDoc="0" locked="0" layoutInCell="1" allowOverlap="1">
             <wp:simplePos x="0" y="0"/>
             <wp:positionH relativeFrom="margin">
-              <wp:posOffset>45085</wp:posOffset>
+              <wp:posOffset>2671927</wp:posOffset>
             </wp:positionH>
             <wp:positionV relativeFrom="margin">
-              <wp:posOffset>2496185</wp:posOffset>
+              <wp:posOffset>5826100</wp:posOffset>
             </wp:positionV>
-            <wp:extent cx="6268085" cy="2621280"/>
-            <wp:effectExtent l="0" t="0" r="0" b="7620"/>
+            <wp:extent cx="3664585" cy="2038985"/>
+            <wp:effectExtent l="0" t="0" r="0" b="0"/>
             <wp:wrapSquare wrapText="bothSides"/>
-            <wp:docPr id="4" name="Grafik 4" descr="FS20_HudBar wide screen view"/>
+            <wp:docPr id="7" name="Grafik 7"/>
             <wp:cNvGraphicFramePr>
               <a:graphicFrameLocks xmlns:a="http://schemas.openxmlformats.org/drawingml/2006/main" noChangeAspect="1"/>
             </wp:cNvGraphicFramePr>
@@ -626,10 +677,8 @@
               <a:graphicData uri="http://schemas.openxmlformats.org/drawingml/2006/picture">
                 <pic:pic xmlns:pic="http://schemas.openxmlformats.org/drawingml/2006/picture">
                   <pic:nvPicPr>
-                    <pic:cNvPr id="0" name="Picture 1" descr="FS20_HudBar wide screen view"/>
-                    <pic:cNvPicPr>
-                      <a:picLocks noChangeAspect="1" noChangeArrowheads="1"/>
-                    </pic:cNvPicPr>
+                    <pic:cNvPr id="7" name="HudBar14.jpg"/>
+                    <pic:cNvPicPr/>
                   </pic:nvPicPr>
                   <pic:blipFill>
                     <a:blip r:embed="rId9">
@@ -639,27 +688,28 @@
                         </a:ext>
                       </a:extLst>
                     </a:blip>
-                    <a:srcRect/>
                     <a:stretch>
                       <a:fillRect/>
                     </a:stretch>
                   </pic:blipFill>
-                  <pic:spPr bwMode="auto">
+                  <pic:spPr>
                     <a:xfrm>
                       <a:off x="0" y="0"/>
-                      <a:ext cx="6268085" cy="2621280"/>
+                      <a:ext cx="3664585" cy="2038985"/>
                     </a:xfrm>
                     <a:prstGeom prst="rect">
                       <a:avLst/>
                     </a:prstGeom>
-                    <a:noFill/>
-                    <a:ln>
-                      <a:noFill/>
-                    </a:ln>
                   </pic:spPr>
                 </pic:pic>
               </a:graphicData>
             </a:graphic>
+            <wp14:sizeRelH relativeFrom="margin">
+              <wp14:pctWidth>0</wp14:pctWidth>
+            </wp14:sizeRelH>
+            <wp14:sizeRelV relativeFrom="margin">
+              <wp14:pctHeight>0</wp14:pctHeight>
+            </wp14:sizeRelV>
           </wp:anchor>
         </w:drawing>
       </w:r>
@@ -667,7 +717,15 @@
         <w:rPr>
           <w:lang w:val="en-US" w:eastAsia="de-CH"/>
         </w:rPr>
-        <w:t>Bottom/Top Bars work best with wide screen monitors</w:t>
+        <w:t xml:space="preserve">AutoSave of the Flight (FLT file) at 5 Min intervals </w:t>
+      </w:r>
+      <w:r>
+        <w:rPr>
+          <w:color w:val="FF0000"/>
+          <w:sz w:val="20"/>
+          <w:lang w:val="en-US" w:eastAsia="de-CH"/>
+        </w:rPr>
+        <w:t>(new feature in V0.31)</w:t>
       </w:r>
     </w:p>
     <w:p>
@@ -2035,21 +2093,7 @@
         <w:rPr>
           <w:lang w:val="en-US" w:eastAsia="de-CH"/>
         </w:rPr>
-        <w:t>E-</w:t>
-      </w:r>
-      <w:proofErr w:type="gramStart"/>
-      <w:r>
-        <w:rPr>
-          <w:lang w:val="en-US" w:eastAsia="de-CH"/>
-        </w:rPr>
-        <w:t>,R</w:t>
-      </w:r>
-      <w:proofErr w:type="gramEnd"/>
-      <w:r>
-        <w:rPr>
-          <w:lang w:val="en-US" w:eastAsia="de-CH"/>
-        </w:rPr>
-        <w:t xml:space="preserve">-,A-Trim </w:t>
+        <w:t xml:space="preserve">E-,R-,A-Trim </w:t>
       </w:r>
       <w:r>
         <w:rPr>
@@ -2250,35 +2294,7 @@
           <w:lang w:val="en-US" w:eastAsia="de-CH"/>
         </w:rPr>
         <w:br/>
-        <w:t>It may or may not work to your expectation</w:t>
-      </w:r>
-      <w:proofErr w:type="gramStart"/>
-      <w:r>
-        <w:rPr>
-          <w:lang w:val="en-US" w:eastAsia="de-CH"/>
-        </w:rPr>
-        <w:t>..</w:t>
-      </w:r>
-      <w:proofErr w:type="gramEnd"/>
-      <w:r>
-        <w:rPr>
-          <w:lang w:val="en-US" w:eastAsia="de-CH"/>
-        </w:rPr>
-        <w:t xml:space="preserve"> </w:t>
-      </w:r>
-      <w:proofErr w:type="gramStart"/>
-      <w:r>
-        <w:rPr>
-          <w:lang w:val="en-US" w:eastAsia="de-CH"/>
-        </w:rPr>
-        <w:t>so</w:t>
-      </w:r>
-      <w:proofErr w:type="gramEnd"/>
-      <w:r>
-        <w:rPr>
-          <w:lang w:val="en-US" w:eastAsia="de-CH"/>
-        </w:rPr>
-        <w:t xml:space="preserve"> use it only if you feel comfortable with.</w:t>
+        <w:t>It may or may not work to your expectation.. so use it only if you feel comfortable with.</w:t>
       </w:r>
     </w:p>
     <w:p>
@@ -2533,21 +2549,7 @@
         <w:rPr>
           <w:lang w:val="en-US" w:eastAsia="de-CH"/>
         </w:rPr>
-        <w:t xml:space="preserve"> (green, blue, red, magenta, </w:t>
-      </w:r>
-      <w:proofErr w:type="gramStart"/>
-      <w:r>
-        <w:rPr>
-          <w:lang w:val="en-US" w:eastAsia="de-CH"/>
-        </w:rPr>
-        <w:t>orange(</w:t>
-      </w:r>
-      <w:proofErr w:type="gramEnd"/>
-      <w:r>
-        <w:rPr>
-          <w:lang w:val="en-US" w:eastAsia="de-CH"/>
-        </w:rPr>
-        <w:t>below ILS) )</w:t>
+        <w:t xml:space="preserve"> (green, blue, red, magenta, orange(below ILS) )</w:t>
       </w:r>
       <w:r>
         <w:rPr>
@@ -2935,7 +2937,6 @@
         <w:t xml:space="preserve">Moving a Tile </w:t>
       </w:r>
       <w:proofErr w:type="spellStart"/>
-      <w:proofErr w:type="gramStart"/>
       <w:r>
         <w:rPr>
           <w:lang w:val="en-US" w:eastAsia="de-CH"/>
@@ -2943,7 +2944,6 @@
         <w:t>Hud</w:t>
       </w:r>
       <w:proofErr w:type="spellEnd"/>
-      <w:proofErr w:type="gramEnd"/>
     </w:p>
     <w:p>
       <w:pPr>
@@ -3110,21 +3110,7 @@
         <w:rPr>
           <w:lang w:val="en-US" w:eastAsia="de-CH"/>
         </w:rPr>
-        <w:t>Click one of the CP1</w:t>
-      </w:r>
-      <w:proofErr w:type="gramStart"/>
-      <w:r>
-        <w:rPr>
-          <w:lang w:val="en-US" w:eastAsia="de-CH"/>
-        </w:rPr>
-        <w:t>..</w:t>
-      </w:r>
-      <w:proofErr w:type="gramEnd"/>
-      <w:r>
-        <w:rPr>
-          <w:lang w:val="en-US" w:eastAsia="de-CH"/>
-        </w:rPr>
-        <w:t>CP3 labels to start the meter, it shows the time elapsed and the distance from the trigger location (</w:t>
+        <w:t>Click one of the CP1..CP3 labels to start the meter, it shows the time elapsed and the distance from the trigger location (</w:t>
       </w:r>
       <w:proofErr w:type="spellStart"/>
       <w:r>
@@ -3293,17 +3279,355 @@
     </w:p>
     <w:p>
       <w:pPr>
-        <w:rPr>
-          <w:rFonts w:asciiTheme="majorHAnsi" w:eastAsia="Times New Roman" w:hAnsiTheme="majorHAnsi" w:cstheme="majorBidi"/>
-          <w:color w:val="2E74B5" w:themeColor="accent1" w:themeShade="BF"/>
-          <w:sz w:val="32"/>
-          <w:szCs w:val="32"/>
-          <w:lang w:val="en-US" w:eastAsia="de-CH"/>
-        </w:rPr>
-      </w:pPr>
-      <w:r>
-        <w:rPr>
-          <w:rFonts w:eastAsia="Times New Roman"/>
+        <w:pStyle w:val="berschrift1"/>
+        <w:rPr>
+          <w:rFonts w:eastAsia="Times New Roman"/>
+          <w:lang w:val="en-US" w:eastAsia="de-CH"/>
+        </w:rPr>
+      </w:pPr>
+      <w:r>
+        <w:rPr>
+          <w:rFonts w:eastAsia="Times New Roman"/>
+          <w:lang w:val="en-US" w:eastAsia="de-CH"/>
+        </w:rPr>
+        <w:t xml:space="preserve">Flight </w:t>
+      </w:r>
+      <w:r>
+        <w:rPr>
+          <w:rFonts w:eastAsia="Times New Roman"/>
+          <w:lang w:val="en-US" w:eastAsia="de-CH"/>
+        </w:rPr>
+        <w:t xml:space="preserve">AUTO SAVE </w:t>
+      </w:r>
+      <w:r>
+        <w:rPr>
+          <w:rFonts w:eastAsia="Times New Roman"/>
+          <w:color w:val="FF0000"/>
+          <w:sz w:val="16"/>
+          <w:szCs w:val="16"/>
+          <w:lang w:val="en-US" w:eastAsia="de-CH"/>
+        </w:rPr>
+        <w:t>(new V0.</w:t>
+      </w:r>
+      <w:r>
+        <w:rPr>
+          <w:rFonts w:eastAsia="Times New Roman"/>
+          <w:color w:val="FF0000"/>
+          <w:sz w:val="16"/>
+          <w:szCs w:val="16"/>
+          <w:lang w:val="en-US" w:eastAsia="de-CH"/>
+        </w:rPr>
+        <w:t>31</w:t>
+      </w:r>
+      <w:r>
+        <w:rPr>
+          <w:rFonts w:eastAsia="Times New Roman"/>
+          <w:color w:val="FF0000"/>
+          <w:sz w:val="16"/>
+          <w:szCs w:val="16"/>
+          <w:lang w:val="en-US" w:eastAsia="de-CH"/>
+        </w:rPr>
+        <w:t>)</w:t>
+      </w:r>
+    </w:p>
+    <w:p>
+      <w:pPr>
+        <w:rPr>
+          <w:lang w:val="en-US" w:eastAsia="de-CH"/>
+        </w:rPr>
+      </w:pPr>
+      <w:r>
+        <w:rPr>
+          <w:lang w:val="en-US" w:eastAsia="de-CH"/>
+        </w:rPr>
+        <w:t>Sometimes the Sim may let you down and exit for some reasons</w:t>
+      </w:r>
+      <w:r>
+        <w:rPr>
+          <w:lang w:val="en-US" w:eastAsia="de-CH"/>
+        </w:rPr>
+        <w:t>…</w:t>
+      </w:r>
+    </w:p>
+    <w:p>
+      <w:pPr>
+        <w:rPr>
+          <w:lang w:val="en-US" w:eastAsia="de-CH"/>
+        </w:rPr>
+      </w:pPr>
+      <w:r>
+        <w:rPr>
+          <w:lang w:val="en-US" w:eastAsia="de-CH"/>
+        </w:rPr>
+        <w:t xml:space="preserve">If in Configuration </w:t>
+      </w:r>
+      <w:r>
+        <w:rPr>
+          <w:b/>
+          <w:lang w:val="en-US" w:eastAsia="de-CH"/>
+        </w:rPr>
+        <w:t>Allow FLT AutoSave</w:t>
+      </w:r>
+      <w:r>
+        <w:rPr>
+          <w:lang w:val="en-US" w:eastAsia="de-CH"/>
+        </w:rPr>
+        <w:t xml:space="preserve"> </w:t>
+      </w:r>
+      <w:r>
+        <w:rPr>
+          <w:lang w:val="en-US" w:eastAsia="de-CH"/>
+        </w:rPr>
+        <w:t xml:space="preserve">is </w:t>
+      </w:r>
+      <w:r>
+        <w:rPr>
+          <w:b/>
+          <w:lang w:val="en-US" w:eastAsia="de-CH"/>
+        </w:rPr>
+        <w:t>Checked</w:t>
+      </w:r>
+      <w:r>
+        <w:rPr>
+          <w:lang w:val="en-US" w:eastAsia="de-CH"/>
+        </w:rPr>
+        <w:t xml:space="preserve"> </w:t>
+      </w:r>
+      <w:r>
+        <w:rPr>
+          <w:lang w:val="en-US" w:eastAsia="de-CH"/>
+        </w:rPr>
+        <w:t>the program will capture Flight files (.FLT) at regular intervals to retrieve flight plan information.</w:t>
+      </w:r>
+      <w:r>
+        <w:rPr>
+          <w:lang w:val="en-US" w:eastAsia="de-CH"/>
+        </w:rPr>
+        <w:br/>
+        <w:t xml:space="preserve">Having such files available allows the </w:t>
+      </w:r>
+      <w:proofErr w:type="spellStart"/>
+      <w:r>
+        <w:rPr>
+          <w:lang w:val="en-US" w:eastAsia="de-CH"/>
+        </w:rPr>
+        <w:t>HudBar</w:t>
+      </w:r>
+      <w:proofErr w:type="spellEnd"/>
+      <w:r>
+        <w:rPr>
+          <w:lang w:val="en-US" w:eastAsia="de-CH"/>
+        </w:rPr>
+        <w:t xml:space="preserve"> to copy them into a convenient location to maintain a flight backup</w:t>
+      </w:r>
+      <w:r>
+        <w:rPr>
+          <w:lang w:val="en-US" w:eastAsia="de-CH"/>
+        </w:rPr>
+        <w:t xml:space="preserve"> in case needed</w:t>
+      </w:r>
+      <w:r>
+        <w:rPr>
+          <w:lang w:val="en-US" w:eastAsia="de-CH"/>
+        </w:rPr>
+        <w:t>.</w:t>
+      </w:r>
+    </w:p>
+    <w:p>
+      <w:pPr>
+        <w:rPr>
+          <w:lang w:val="en-US" w:eastAsia="de-CH"/>
+        </w:rPr>
+      </w:pPr>
+      <w:r>
+        <w:rPr>
+          <w:lang w:val="en-US" w:eastAsia="de-CH"/>
+        </w:rPr>
+        <w:t>The program saves such files every 5 Minutes and maintains a maximum of 12 files (last hour).</w:t>
+      </w:r>
+      <w:r>
+        <w:rPr>
+          <w:lang w:val="en-US" w:eastAsia="de-CH"/>
+        </w:rPr>
+        <w:br/>
+      </w:r>
+      <w:r>
+        <w:rPr>
+          <w:i/>
+          <w:highlight w:val="yellow"/>
+          <w:lang w:val="en-US" w:eastAsia="de-CH"/>
+        </w:rPr>
+        <w:t xml:space="preserve">AutoSave files are not flight dependent – if you want to store them for later, copy them away into a new location, else they will eventually vanish </w:t>
+      </w:r>
+      <w:r>
+        <w:rPr>
+          <w:i/>
+          <w:highlight w:val="yellow"/>
+          <w:lang w:val="en-US" w:eastAsia="de-CH"/>
+        </w:rPr>
+        <w:t>while doing</w:t>
+      </w:r>
+      <w:r>
+        <w:rPr>
+          <w:i/>
+          <w:highlight w:val="yellow"/>
+          <w:lang w:val="en-US" w:eastAsia="de-CH"/>
+        </w:rPr>
+        <w:t xml:space="preserve"> the housekeeping.</w:t>
+      </w:r>
+    </w:p>
+    <w:p>
+      <w:pPr>
+        <w:rPr>
+          <w:lang w:val="en-US" w:eastAsia="de-CH"/>
+        </w:rPr>
+      </w:pPr>
+      <w:r>
+        <w:rPr>
+          <w:lang w:val="en-US" w:eastAsia="de-CH"/>
+        </w:rPr>
+        <w:t>The AutoSave location is</w:t>
+      </w:r>
+      <w:r>
+        <w:rPr>
+          <w:lang w:val="en-US" w:eastAsia="de-CH"/>
+        </w:rPr>
+        <w:t xml:space="preserve"> t</w:t>
+      </w:r>
+      <w:r>
+        <w:rPr>
+          <w:lang w:val="en-US" w:eastAsia="de-CH"/>
+        </w:rPr>
+        <w:t xml:space="preserve">he Users  </w:t>
+      </w:r>
+      <w:proofErr w:type="spellStart"/>
+      <w:r>
+        <w:rPr>
+          <w:rFonts w:ascii="Lucida Console" w:hAnsi="Lucida Console"/>
+          <w:sz w:val="20"/>
+          <w:highlight w:val="green"/>
+          <w:lang w:val="en-US" w:eastAsia="de-CH"/>
+        </w:rPr>
+        <w:t>MyDocuments</w:t>
+      </w:r>
+      <w:proofErr w:type="spellEnd"/>
+      <w:r>
+        <w:rPr>
+          <w:rFonts w:ascii="Lucida Console" w:hAnsi="Lucida Console"/>
+          <w:sz w:val="20"/>
+          <w:highlight w:val="green"/>
+          <w:lang w:val="en-US" w:eastAsia="de-CH"/>
+        </w:rPr>
+        <w:t>\</w:t>
+      </w:r>
+      <w:proofErr w:type="spellStart"/>
+      <w:r>
+        <w:rPr>
+          <w:rFonts w:ascii="Lucida Console" w:hAnsi="Lucida Console"/>
+          <w:sz w:val="20"/>
+          <w:highlight w:val="green"/>
+          <w:lang w:val="en-US" w:eastAsia="de-CH"/>
+        </w:rPr>
+        <w:t>MSFS_HudBarSave</w:t>
+      </w:r>
+      <w:proofErr w:type="spellEnd"/>
+      <w:r>
+        <w:rPr>
+          <w:lang w:val="en-US" w:eastAsia="de-CH"/>
+        </w:rPr>
+        <w:t xml:space="preserve">  folder</w:t>
+      </w:r>
+    </w:p>
+    <w:p>
+      <w:pPr>
+        <w:rPr>
+          <w:lang w:val="en-US" w:eastAsia="de-CH"/>
+        </w:rPr>
+      </w:pPr>
+      <w:r>
+        <w:rPr>
+          <w:lang w:val="en-US" w:eastAsia="de-CH"/>
+        </w:rPr>
+        <w:t xml:space="preserve">Files are named: </w:t>
+      </w:r>
+      <w:proofErr w:type="spellStart"/>
+      <w:r>
+        <w:rPr>
+          <w:rFonts w:ascii="Lucida Console" w:hAnsi="Lucida Console"/>
+          <w:sz w:val="20"/>
+          <w:lang w:val="en-US" w:eastAsia="de-CH"/>
+        </w:rPr>
+        <w:t>AutoSave_YYYY</w:t>
+      </w:r>
+      <w:proofErr w:type="spellEnd"/>
+      <w:r>
+        <w:rPr>
+          <w:rFonts w:ascii="Lucida Console" w:hAnsi="Lucida Console"/>
+          <w:sz w:val="20"/>
+          <w:lang w:val="en-US" w:eastAsia="de-CH"/>
+        </w:rPr>
+        <w:t>-MM-</w:t>
+      </w:r>
+      <w:proofErr w:type="spellStart"/>
+      <w:r>
+        <w:rPr>
+          <w:rFonts w:ascii="Lucida Console" w:hAnsi="Lucida Console"/>
+          <w:sz w:val="20"/>
+          <w:lang w:val="en-US" w:eastAsia="de-CH"/>
+        </w:rPr>
+        <w:t>DDThh_mm_ss.FLT</w:t>
+      </w:r>
+      <w:proofErr w:type="spellEnd"/>
+      <w:r>
+        <w:rPr>
+          <w:lang w:val="en-US" w:eastAsia="de-CH"/>
+        </w:rPr>
+        <w:t xml:space="preserve"> (e.g. </w:t>
+      </w:r>
+      <w:r>
+        <w:rPr>
+          <w:rFonts w:ascii="Lucida Console" w:hAnsi="Lucida Console"/>
+          <w:sz w:val="18"/>
+          <w:lang w:val="en-US" w:eastAsia="de-CH"/>
+        </w:rPr>
+        <w:t>AutoSave_2021-08-22T16_19_35.FLT</w:t>
+      </w:r>
+      <w:r>
+        <w:rPr>
+          <w:lang w:val="en-US" w:eastAsia="de-CH"/>
+        </w:rPr>
+        <w:t>)</w:t>
+      </w:r>
+    </w:p>
+    <w:p>
+      <w:pPr>
+        <w:rPr>
+          <w:rFonts w:eastAsia="Times New Roman"/>
+          <w:lang w:val="en-US" w:eastAsia="de-CH"/>
+        </w:rPr>
+      </w:pPr>
+      <w:r>
+        <w:rPr>
+          <w:lang w:val="en-US" w:eastAsia="de-CH"/>
+        </w:rPr>
+        <w:t xml:space="preserve">Note: During Missions the Sim is usually maintaining AutoSaves on its own and the </w:t>
+      </w:r>
+      <w:proofErr w:type="spellStart"/>
+      <w:r>
+        <w:rPr>
+          <w:lang w:val="en-US" w:eastAsia="de-CH"/>
+        </w:rPr>
+        <w:t>HudBar</w:t>
+      </w:r>
+      <w:proofErr w:type="spellEnd"/>
+      <w:r>
+        <w:rPr>
+          <w:lang w:val="en-US" w:eastAsia="de-CH"/>
+        </w:rPr>
+        <w:t xml:space="preserve"> will not save additional ones. </w:t>
+      </w:r>
+      <w:r>
+        <w:rPr>
           <w:lang w:val="en-US" w:eastAsia="de-CH"/>
         </w:rPr>
         <w:br w:type="page"/>
@@ -3311,6 +3635,13 @@
     </w:p>
     <w:p>
       <w:pPr>
+        <w:rPr>
+          <w:lang w:val="en-US" w:eastAsia="de-CH"/>
+        </w:rPr>
+      </w:pPr>
+    </w:p>
+    <w:p>
+      <w:pPr>
         <w:pStyle w:val="berschrift1"/>
         <w:rPr>
           <w:rFonts w:eastAsia="Times New Roman"/>
@@ -3322,7 +3653,6 @@
           <w:rFonts w:eastAsia="Times New Roman"/>
           <w:lang w:val="en-US" w:eastAsia="de-CH"/>
         </w:rPr>
-        <w:lastRenderedPageBreak/>
         <w:t>Configuration</w:t>
       </w:r>
     </w:p>
@@ -3394,16 +3724,8 @@
         <w:rPr>
           <w:lang w:val="en-US" w:eastAsia="de-CH"/>
         </w:rPr>
-        <w:t xml:space="preserve">Type the profile name into the field of the topmost row (here Prop, Turboprop </w:t>
-      </w:r>
-      <w:proofErr w:type="gramStart"/>
-      <w:r>
-        <w:rPr>
-          <w:lang w:val="en-US" w:eastAsia="de-CH"/>
-        </w:rPr>
-        <w:t>A, …)</w:t>
-      </w:r>
-      <w:proofErr w:type="gramEnd"/>
+        <w:t>Type the profile name into the field of the topmost row (here Prop, Turboprop A, …)</w:t>
+      </w:r>
     </w:p>
     <w:p>
       <w:pPr>
@@ -3421,10 +3743,10 @@
           <w:lang w:eastAsia="de-CH"/>
         </w:rPr>
         <w:drawing>
-          <wp:inline distT="0" distB="0" distL="0" distR="0" wp14:anchorId="3035E0A0" wp14:editId="0F91B90D">
-            <wp:extent cx="5144202" cy="4525674"/>
-            <wp:effectExtent l="0" t="0" r="0" b="8255"/>
-            <wp:docPr id="12" name="Grafik 12"/>
+          <wp:inline distT="0" distB="0" distL="0" distR="0" wp14:anchorId="1FEEE2A6" wp14:editId="57024E5C">
+            <wp:extent cx="5055462" cy="4447641"/>
+            <wp:effectExtent l="0" t="0" r="0" b="0"/>
+            <wp:docPr id="15" name="Grafik 15"/>
             <wp:cNvGraphicFramePr>
               <a:graphicFrameLocks xmlns:a="http://schemas.openxmlformats.org/drawingml/2006/main" noChangeAspect="1"/>
             </wp:cNvGraphicFramePr>
@@ -3444,7 +3766,7 @@
                   <pic:spPr>
                     <a:xfrm>
                       <a:off x="0" y="0"/>
-                      <a:ext cx="5152599" cy="4533061"/>
+                      <a:ext cx="5075734" cy="4465476"/>
                     </a:xfrm>
                     <a:prstGeom prst="rect">
                       <a:avLst/>
@@ -3538,6 +3860,100 @@
           <w:lang w:val="en-US" w:eastAsia="de-CH"/>
         </w:rPr>
         <w:t>else it is slightly transparent</w:t>
+      </w:r>
+    </w:p>
+    <w:p>
+      <w:pPr>
+        <w:pStyle w:val="Listenabsatz"/>
+        <w:numPr>
+          <w:ilvl w:val="0"/>
+          <w:numId w:val="10"/>
+        </w:numPr>
+        <w:rPr>
+          <w:lang w:val="en-US" w:eastAsia="de-CH"/>
+        </w:rPr>
+      </w:pPr>
+      <w:r>
+        <w:rPr>
+          <w:lang w:val="en-US" w:eastAsia="de-CH"/>
+        </w:rPr>
+        <w:t xml:space="preserve">Check </w:t>
+      </w:r>
+      <w:r>
+        <w:rPr>
+          <w:b/>
+          <w:bCs/>
+          <w:lang w:val="en-US" w:eastAsia="de-CH"/>
+        </w:rPr>
+        <w:t>Allow FLT AutoSave</w:t>
+      </w:r>
+      <w:r>
+        <w:rPr>
+          <w:lang w:val="en-US" w:eastAsia="de-CH"/>
+        </w:rPr>
+        <w:t xml:space="preserve"> to have the Bar </w:t>
+      </w:r>
+      <w:r>
+        <w:rPr>
+          <w:lang w:val="en-US" w:eastAsia="de-CH"/>
+        </w:rPr>
+        <w:t>retrieving and AutoSave FLT files for flight plan handling</w:t>
+      </w:r>
+      <w:r>
+        <w:rPr>
+          <w:lang w:val="en-US" w:eastAsia="de-CH"/>
+        </w:rPr>
+        <w:t xml:space="preserve"> </w:t>
+      </w:r>
+      <w:r>
+        <w:rPr>
+          <w:rFonts w:eastAsia="Times New Roman"/>
+          <w:color w:val="FF0000"/>
+          <w:sz w:val="16"/>
+          <w:szCs w:val="16"/>
+          <w:lang w:val="en-US" w:eastAsia="de-CH"/>
+        </w:rPr>
+        <w:br/>
+      </w:r>
+      <w:r>
+        <w:rPr>
+          <w:rFonts w:eastAsia="Times New Roman"/>
+          <w:color w:val="FF0000"/>
+          <w:sz w:val="16"/>
+          <w:szCs w:val="16"/>
+          <w:lang w:val="en-US" w:eastAsia="de-CH"/>
+        </w:rPr>
+        <w:t>(new V0.</w:t>
+      </w:r>
+      <w:r>
+        <w:rPr>
+          <w:rFonts w:eastAsia="Times New Roman"/>
+          <w:color w:val="FF0000"/>
+          <w:sz w:val="16"/>
+          <w:szCs w:val="16"/>
+          <w:lang w:val="en-US" w:eastAsia="de-CH"/>
+        </w:rPr>
+        <w:t>3</w:t>
+      </w:r>
+      <w:r>
+        <w:rPr>
+          <w:rFonts w:eastAsia="Times New Roman"/>
+          <w:color w:val="FF0000"/>
+          <w:sz w:val="16"/>
+          <w:szCs w:val="16"/>
+          <w:lang w:val="en-US" w:eastAsia="de-CH"/>
+        </w:rPr>
+        <w:t>1</w:t>
+      </w:r>
+      <w:r>
+        <w:rPr>
+          <w:rFonts w:eastAsia="Times New Roman"/>
+          <w:color w:val="FF0000"/>
+          <w:sz w:val="16"/>
+          <w:szCs w:val="16"/>
+          <w:lang w:val="en-US" w:eastAsia="de-CH"/>
+        </w:rPr>
+        <w:t>)</w:t>
       </w:r>
     </w:p>
     <w:p>
@@ -4787,17 +5203,9 @@
         <w:rPr>
           <w:lang w:val="en-US" w:eastAsia="de-CH"/>
         </w:rPr>
-        <w:t>h</w:t>
-      </w:r>
-      <w:proofErr w:type="gramStart"/>
-      <w:r>
-        <w:rPr>
-          <w:lang w:val="en-US" w:eastAsia="de-CH"/>
-        </w:rPr>
-        <w:t>:mm:ss</w:t>
+        <w:t>h:mm:ss</w:t>
       </w:r>
       <w:proofErr w:type="spellEnd"/>
-      <w:proofErr w:type="gramEnd"/>
       <w:r>
         <w:rPr>
           <w:lang w:val="en-US" w:eastAsia="de-CH"/>
@@ -5102,15 +5510,7 @@
           <w:rFonts w:eastAsia="Times New Roman"/>
           <w:lang w:val="en-US" w:eastAsia="de-CH"/>
         </w:rPr>
-        <w:t xml:space="preserve">: Setting is available as </w:t>
-      </w:r>
-      <w:proofErr w:type="gramStart"/>
-      <w:r>
-        <w:rPr>
-          <w:rFonts w:eastAsia="Times New Roman"/>
-          <w:lang w:val="en-US" w:eastAsia="de-CH"/>
-        </w:rPr>
-        <w:t>Dir</w:t>
+        <w:t>: Setting is available as Dir</w:t>
       </w:r>
       <w:r>
         <w:rPr>
@@ -5120,7 +5520,6 @@
         <w:t>[</w:t>
       </w:r>
       <w:proofErr w:type="spellStart"/>
-      <w:proofErr w:type="gramEnd"/>
       <w:r>
         <w:rPr>
           <w:rFonts w:eastAsia="Times New Roman"/>
@@ -5353,15 +5752,7 @@
           <w:rFonts w:eastAsia="Times New Roman"/>
           <w:lang w:val="en-US" w:eastAsia="de-CH"/>
         </w:rPr>
-        <w:t>: Parking Brake indication - Set</w:t>
-      </w:r>
-      <w:proofErr w:type="gramStart"/>
-      <w:r>
-        <w:rPr>
-          <w:rFonts w:eastAsia="Times New Roman"/>
-          <w:lang w:val="en-US" w:eastAsia="de-CH"/>
-        </w:rPr>
-        <w:t>:</w:t>
+        <w:t>: Parking Brake indication - Set:</w:t>
       </w:r>
       <w:r>
         <w:rPr>
@@ -5372,7 +5763,6 @@
         </w:rPr>
         <w:t></w:t>
       </w:r>
-      <w:proofErr w:type="gramEnd"/>
       <w:r>
         <w:rPr>
           <w:rFonts w:ascii="Wingdings" w:hAnsi="Wingdings" w:cs="Wingdings"/>
@@ -6124,9 +6514,8 @@
           <w:szCs w:val="16"/>
           <w:lang w:val="en-US" w:eastAsia="de-CH"/>
         </w:rPr>
-        <w:t xml:space="preserve"> (</w:t>
-      </w:r>
-      <w:proofErr w:type="gramStart"/>
+        <w:t xml:space="preserve"> (new V0.</w:t>
+      </w:r>
       <w:r>
         <w:rPr>
           <w:rFonts w:eastAsia="Times New Roman"/>
@@ -6135,9 +6524,8 @@
           <w:szCs w:val="16"/>
           <w:lang w:val="en-US" w:eastAsia="de-CH"/>
         </w:rPr>
-        <w:t>new</w:t>
-      </w:r>
-      <w:proofErr w:type="gramEnd"/>
+        <w:t>30</w:t>
+      </w:r>
       <w:r>
         <w:rPr>
           <w:rFonts w:eastAsia="Times New Roman"/>
@@ -6146,7 +6534,548 @@
           <w:szCs w:val="16"/>
           <w:lang w:val="en-US" w:eastAsia="de-CH"/>
         </w:rPr>
-        <w:t xml:space="preserve"> V0.</w:t>
+        <w:t>)</w:t>
+      </w:r>
+    </w:p>
+    <w:p>
+      <w:pPr>
+        <w:spacing w:after="80"/>
+        <w:rPr>
+          <w:rFonts w:eastAsia="Times New Roman"/>
+          <w:lang w:val="en-US" w:eastAsia="de-CH"/>
+        </w:rPr>
+      </w:pPr>
+      <w:r>
+        <w:rPr>
+          <w:rFonts w:eastAsia="Times New Roman"/>
+          <w:b/>
+          <w:lang w:val="en-US" w:eastAsia="de-CH"/>
+        </w:rPr>
+        <w:t>DIST</w:t>
+      </w:r>
+      <w:r>
+        <w:rPr>
+          <w:rFonts w:eastAsia="Times New Roman"/>
+          <w:lang w:val="en-US" w:eastAsia="de-CH"/>
+        </w:rPr>
+        <w:t xml:space="preserve"> shows the GPS Distance to the next Waypoint </w:t>
+      </w:r>
+      <w:r>
+        <w:rPr>
+          <w:rFonts w:eastAsia="Times New Roman"/>
+          <w:lang w:val="en-US" w:eastAsia="de-CH"/>
+        </w:rPr>
+        <w:t>[nm]</w:t>
+      </w:r>
+    </w:p>
+    <w:p>
+      <w:pPr>
+        <w:spacing w:after="80"/>
+        <w:rPr>
+          <w:rFonts w:eastAsia="Times New Roman"/>
+          <w:lang w:val="en-US" w:eastAsia="de-CH"/>
+        </w:rPr>
+      </w:pPr>
+      <w:r>
+        <w:rPr>
+          <w:rFonts w:eastAsia="Times New Roman"/>
+          <w:b/>
+          <w:lang w:val="en-US" w:eastAsia="de-CH"/>
+        </w:rPr>
+        <w:t>ETE</w:t>
+      </w:r>
+      <w:r>
+        <w:rPr>
+          <w:rFonts w:eastAsia="Times New Roman"/>
+          <w:lang w:val="en-US" w:eastAsia="de-CH"/>
+        </w:rPr>
+        <w:t xml:space="preserve"> shows the GPS Estimated Time </w:t>
+      </w:r>
+      <w:proofErr w:type="spellStart"/>
+      <w:r>
+        <w:rPr>
+          <w:rFonts w:eastAsia="Times New Roman"/>
+          <w:lang w:val="en-US" w:eastAsia="de-CH"/>
+        </w:rPr>
+        <w:t>Enroute</w:t>
+      </w:r>
+      <w:proofErr w:type="spellEnd"/>
+      <w:r>
+        <w:rPr>
+          <w:rFonts w:eastAsia="Times New Roman"/>
+          <w:lang w:val="en-US" w:eastAsia="de-CH"/>
+        </w:rPr>
+        <w:t xml:space="preserve"> to the next Waypoint</w:t>
+      </w:r>
+      <w:r>
+        <w:rPr>
+          <w:rFonts w:eastAsia="Times New Roman"/>
+          <w:lang w:val="en-US" w:eastAsia="de-CH"/>
+        </w:rPr>
+        <w:t xml:space="preserve"> [</w:t>
+      </w:r>
+      <w:proofErr w:type="spellStart"/>
+      <w:r>
+        <w:rPr>
+          <w:rFonts w:eastAsia="Times New Roman"/>
+          <w:lang w:val="en-US" w:eastAsia="de-CH"/>
+        </w:rPr>
+        <w:t>h:mm:ss</w:t>
+      </w:r>
+      <w:proofErr w:type="spellEnd"/>
+      <w:r>
+        <w:rPr>
+          <w:rFonts w:eastAsia="Times New Roman"/>
+          <w:lang w:val="en-US" w:eastAsia="de-CH"/>
+        </w:rPr>
+        <w:t>]</w:t>
+      </w:r>
+    </w:p>
+    <w:p>
+      <w:pPr>
+        <w:spacing w:after="80"/>
+        <w:rPr>
+          <w:rFonts w:eastAsia="Times New Roman"/>
+          <w:lang w:val="en-US" w:eastAsia="de-CH"/>
+        </w:rPr>
+      </w:pPr>
+      <w:r>
+        <w:rPr>
+          <w:rFonts w:eastAsia="Times New Roman"/>
+          <w:b/>
+          <w:lang w:val="en-US" w:eastAsia="de-CH"/>
+        </w:rPr>
+        <w:t>D</w:t>
+      </w:r>
+      <w:r>
+        <w:rPr>
+          <w:rFonts w:eastAsia="Times New Roman"/>
+          <w:b/>
+          <w:lang w:val="en-US" w:eastAsia="de-CH"/>
+        </w:rPr>
+        <w:t>-</w:t>
+      </w:r>
+      <w:r>
+        <w:rPr>
+          <w:rFonts w:eastAsia="Times New Roman"/>
+          <w:b/>
+          <w:lang w:val="en-US" w:eastAsia="de-CH"/>
+        </w:rPr>
+        <w:t>E</w:t>
+      </w:r>
+      <w:r>
+        <w:rPr>
+          <w:rFonts w:eastAsia="Times New Roman"/>
+          <w:b/>
+          <w:lang w:val="en-US" w:eastAsia="de-CH"/>
+        </w:rPr>
+        <w:t>TE</w:t>
+      </w:r>
+      <w:r>
+        <w:rPr>
+          <w:rFonts w:eastAsia="Times New Roman"/>
+          <w:lang w:val="en-US" w:eastAsia="de-CH"/>
+        </w:rPr>
+        <w:t xml:space="preserve"> shows the </w:t>
+      </w:r>
+      <w:r>
+        <w:rPr>
+          <w:rFonts w:eastAsia="Times New Roman"/>
+          <w:lang w:val="en-US" w:eastAsia="de-CH"/>
+        </w:rPr>
+        <w:t xml:space="preserve">GPS Estimated Time </w:t>
+      </w:r>
+      <w:proofErr w:type="spellStart"/>
+      <w:r>
+        <w:rPr>
+          <w:rFonts w:eastAsia="Times New Roman"/>
+          <w:lang w:val="en-US" w:eastAsia="de-CH"/>
+        </w:rPr>
+        <w:t>Enroute</w:t>
+      </w:r>
+      <w:proofErr w:type="spellEnd"/>
+      <w:r>
+        <w:rPr>
+          <w:rFonts w:eastAsia="Times New Roman"/>
+          <w:lang w:val="en-US" w:eastAsia="de-CH"/>
+        </w:rPr>
+        <w:t xml:space="preserve"> to the next Destination [</w:t>
+      </w:r>
+      <w:proofErr w:type="spellStart"/>
+      <w:r>
+        <w:rPr>
+          <w:rFonts w:eastAsia="Times New Roman"/>
+          <w:lang w:val="en-US" w:eastAsia="de-CH"/>
+        </w:rPr>
+        <w:t>h:mm:ss</w:t>
+      </w:r>
+      <w:proofErr w:type="spellEnd"/>
+      <w:r>
+        <w:rPr>
+          <w:rFonts w:eastAsia="Times New Roman"/>
+          <w:lang w:val="en-US" w:eastAsia="de-CH"/>
+        </w:rPr>
+        <w:t>]</w:t>
+      </w:r>
+    </w:p>
+    <w:p>
+      <w:pPr>
+        <w:spacing w:after="80"/>
+        <w:rPr>
+          <w:rFonts w:eastAsia="Times New Roman"/>
+          <w:lang w:val="en-US" w:eastAsia="de-CH"/>
+        </w:rPr>
+      </w:pPr>
+      <w:r>
+        <w:rPr>
+          <w:rFonts w:eastAsia="Times New Roman"/>
+          <w:b/>
+          <w:lang w:val="en-US" w:eastAsia="de-CH"/>
+        </w:rPr>
+        <w:t>BRG</w:t>
+      </w:r>
+      <w:r>
+        <w:rPr>
+          <w:rFonts w:eastAsia="Times New Roman"/>
+          <w:lang w:val="en-US" w:eastAsia="de-CH"/>
+        </w:rPr>
+        <w:t xml:space="preserve"> shows the GPS mag</w:t>
+      </w:r>
+      <w:r>
+        <w:rPr>
+          <w:rFonts w:eastAsia="Times New Roman"/>
+          <w:lang w:val="en-US" w:eastAsia="de-CH"/>
+        </w:rPr>
+        <w:t>netic</w:t>
+      </w:r>
+      <w:r>
+        <w:rPr>
+          <w:rFonts w:eastAsia="Times New Roman"/>
+          <w:lang w:val="en-US" w:eastAsia="de-CH"/>
+        </w:rPr>
+        <w:t xml:space="preserve"> bearing to the next Waypoint</w:t>
+      </w:r>
+      <w:r>
+        <w:rPr>
+          <w:rFonts w:eastAsia="Times New Roman"/>
+          <w:lang w:val="en-US" w:eastAsia="de-CH"/>
+        </w:rPr>
+        <w:t xml:space="preserve"> [</w:t>
+      </w:r>
+      <w:proofErr w:type="spellStart"/>
+      <w:r>
+        <w:rPr>
+          <w:rFonts w:eastAsia="Times New Roman"/>
+          <w:lang w:val="en-US" w:eastAsia="de-CH"/>
+        </w:rPr>
+        <w:t>deg</w:t>
+      </w:r>
+      <w:r>
+        <w:rPr>
+          <w:rFonts w:eastAsia="Times New Roman"/>
+          <w:lang w:val="en-US" w:eastAsia="de-CH"/>
+        </w:rPr>
+        <w:t>m</w:t>
+      </w:r>
+      <w:proofErr w:type="spellEnd"/>
+      <w:r>
+        <w:rPr>
+          <w:rFonts w:eastAsia="Times New Roman"/>
+          <w:lang w:val="en-US" w:eastAsia="de-CH"/>
+        </w:rPr>
+        <w:t>]</w:t>
+      </w:r>
+    </w:p>
+    <w:p>
+      <w:pPr>
+        <w:spacing w:after="80"/>
+        <w:rPr>
+          <w:rFonts w:eastAsia="Times New Roman"/>
+          <w:lang w:val="en-US" w:eastAsia="de-CH"/>
+        </w:rPr>
+      </w:pPr>
+      <w:r>
+        <w:rPr>
+          <w:rFonts w:eastAsia="Times New Roman"/>
+          <w:b/>
+          <w:lang w:val="en-US" w:eastAsia="de-CH"/>
+        </w:rPr>
+        <w:t>TRK</w:t>
+      </w:r>
+      <w:r>
+        <w:rPr>
+          <w:rFonts w:eastAsia="Times New Roman"/>
+          <w:lang w:val="en-US" w:eastAsia="de-CH"/>
+        </w:rPr>
+        <w:t xml:space="preserve"> shows the GPS </w:t>
+      </w:r>
+      <w:r>
+        <w:rPr>
+          <w:rFonts w:eastAsia="Times New Roman"/>
+          <w:lang w:val="en-US" w:eastAsia="de-CH"/>
+        </w:rPr>
+        <w:t xml:space="preserve">magnetic </w:t>
+      </w:r>
+      <w:r>
+        <w:rPr>
+          <w:rFonts w:eastAsia="Times New Roman"/>
+          <w:lang w:val="en-US" w:eastAsia="de-CH"/>
+        </w:rPr>
+        <w:t>ground track</w:t>
+      </w:r>
+      <w:r>
+        <w:rPr>
+          <w:rFonts w:eastAsia="Times New Roman"/>
+          <w:lang w:val="en-US" w:eastAsia="de-CH"/>
+        </w:rPr>
+        <w:t xml:space="preserve"> [</w:t>
+      </w:r>
+      <w:proofErr w:type="spellStart"/>
+      <w:r>
+        <w:rPr>
+          <w:rFonts w:eastAsia="Times New Roman"/>
+          <w:lang w:val="en-US" w:eastAsia="de-CH"/>
+        </w:rPr>
+        <w:t>deg</w:t>
+      </w:r>
+      <w:r>
+        <w:rPr>
+          <w:rFonts w:eastAsia="Times New Roman"/>
+          <w:lang w:val="en-US" w:eastAsia="de-CH"/>
+        </w:rPr>
+        <w:t>m</w:t>
+      </w:r>
+      <w:proofErr w:type="spellEnd"/>
+      <w:r>
+        <w:rPr>
+          <w:rFonts w:eastAsia="Times New Roman"/>
+          <w:lang w:val="en-US" w:eastAsia="de-CH"/>
+        </w:rPr>
+        <w:t>]</w:t>
+      </w:r>
+    </w:p>
+    <w:p>
+      <w:pPr>
+        <w:spacing w:after="80"/>
+        <w:rPr>
+          <w:rFonts w:eastAsia="Times New Roman"/>
+          <w:lang w:val="en-US" w:eastAsia="de-CH"/>
+        </w:rPr>
+      </w:pPr>
+      <w:r>
+        <w:rPr>
+          <w:rFonts w:eastAsia="Times New Roman"/>
+          <w:b/>
+          <w:lang w:val="en-US" w:eastAsia="de-CH"/>
+        </w:rPr>
+        <w:t>DTK</w:t>
+      </w:r>
+      <w:r>
+        <w:rPr>
+          <w:rFonts w:eastAsia="Times New Roman"/>
+          <w:lang w:val="en-US" w:eastAsia="de-CH"/>
+        </w:rPr>
+        <w:t xml:space="preserve"> shows the GPS desired track to the next Waypoin</w:t>
+      </w:r>
+      <w:r>
+        <w:rPr>
+          <w:rFonts w:eastAsia="Times New Roman"/>
+          <w:lang w:val="en-US" w:eastAsia="de-CH"/>
+        </w:rPr>
+        <w:t>t [</w:t>
+      </w:r>
+      <w:proofErr w:type="spellStart"/>
+      <w:r>
+        <w:rPr>
+          <w:rFonts w:eastAsia="Times New Roman"/>
+          <w:lang w:val="en-US" w:eastAsia="de-CH"/>
+        </w:rPr>
+        <w:t>deg</w:t>
+      </w:r>
+      <w:r>
+        <w:rPr>
+          <w:rFonts w:eastAsia="Times New Roman"/>
+          <w:lang w:val="en-US" w:eastAsia="de-CH"/>
+        </w:rPr>
+        <w:t>m</w:t>
+      </w:r>
+      <w:proofErr w:type="spellEnd"/>
+      <w:r>
+        <w:rPr>
+          <w:rFonts w:eastAsia="Times New Roman"/>
+          <w:lang w:val="en-US" w:eastAsia="de-CH"/>
+        </w:rPr>
+        <w:t>]</w:t>
+      </w:r>
+    </w:p>
+    <w:p>
+      <w:pPr>
+        <w:spacing w:after="80"/>
+        <w:rPr>
+          <w:rFonts w:eastAsia="Times New Roman"/>
+          <w:lang w:val="en-US" w:eastAsia="de-CH"/>
+        </w:rPr>
+      </w:pPr>
+      <w:r>
+        <w:rPr>
+          <w:rFonts w:eastAsia="Times New Roman"/>
+          <w:b/>
+          <w:lang w:val="en-US" w:eastAsia="de-CH"/>
+        </w:rPr>
+        <w:t>XTK</w:t>
+      </w:r>
+      <w:r>
+        <w:rPr>
+          <w:rFonts w:eastAsia="Times New Roman"/>
+          <w:lang w:val="en-US" w:eastAsia="de-CH"/>
+        </w:rPr>
+        <w:t xml:space="preserve"> shows the GPS cross track distance</w:t>
+      </w:r>
+      <w:r>
+        <w:rPr>
+          <w:rFonts w:eastAsia="Times New Roman"/>
+          <w:lang w:val="en-US" w:eastAsia="de-CH"/>
+        </w:rPr>
+        <w:t xml:space="preserve"> </w:t>
+      </w:r>
+      <w:r>
+        <w:rPr>
+          <w:rFonts w:eastAsia="Times New Roman"/>
+          <w:lang w:val="en-US" w:eastAsia="de-CH"/>
+        </w:rPr>
+        <w:t>[</w:t>
+      </w:r>
+      <w:r>
+        <w:rPr>
+          <w:rFonts w:eastAsia="Times New Roman"/>
+          <w:lang w:val="en-US" w:eastAsia="de-CH"/>
+        </w:rPr>
+        <w:t>nm</w:t>
+      </w:r>
+      <w:r>
+        <w:rPr>
+          <w:rFonts w:eastAsia="Times New Roman"/>
+          <w:lang w:val="en-US" w:eastAsia="de-CH"/>
+        </w:rPr>
+        <w:t>]</w:t>
+      </w:r>
+    </w:p>
+    <w:p>
+      <w:pPr>
+        <w:spacing w:after="80"/>
+        <w:rPr>
+          <w:rFonts w:eastAsia="Times New Roman"/>
+          <w:lang w:val="en-US" w:eastAsia="de-CH"/>
+        </w:rPr>
+      </w:pPr>
+      <w:r>
+        <w:rPr>
+          <w:rFonts w:eastAsia="Times New Roman"/>
+          <w:b/>
+          <w:lang w:val="en-US" w:eastAsia="de-CH"/>
+        </w:rPr>
+        <w:t>GS</w:t>
+      </w:r>
+      <w:r>
+        <w:rPr>
+          <w:rFonts w:eastAsia="Times New Roman"/>
+          <w:lang w:val="en-US" w:eastAsia="de-CH"/>
+        </w:rPr>
+        <w:t xml:space="preserve"> shows the GPS ground speed</w:t>
+      </w:r>
+      <w:r>
+        <w:rPr>
+          <w:rFonts w:eastAsia="Times New Roman"/>
+          <w:lang w:val="en-US" w:eastAsia="de-CH"/>
+        </w:rPr>
+        <w:t xml:space="preserve"> [</w:t>
+      </w:r>
+      <w:proofErr w:type="spellStart"/>
+      <w:r>
+        <w:rPr>
+          <w:rFonts w:eastAsia="Times New Roman"/>
+          <w:lang w:val="en-US" w:eastAsia="de-CH"/>
+        </w:rPr>
+        <w:t>kt</w:t>
+      </w:r>
+      <w:proofErr w:type="spellEnd"/>
+      <w:r>
+        <w:rPr>
+          <w:rFonts w:eastAsia="Times New Roman"/>
+          <w:lang w:val="en-US" w:eastAsia="de-CH"/>
+        </w:rPr>
+        <w:t>]</w:t>
+      </w:r>
+    </w:p>
+    <w:p>
+      <w:pPr>
+        <w:spacing w:after="80"/>
+        <w:rPr>
+          <w:rFonts w:eastAsia="Times New Roman"/>
+          <w:lang w:val="en-US" w:eastAsia="de-CH"/>
+        </w:rPr>
+      </w:pPr>
+      <w:r>
+        <w:rPr>
+          <w:rFonts w:eastAsia="Times New Roman"/>
+          <w:b/>
+          <w:lang w:val="en-US" w:eastAsia="de-CH"/>
+        </w:rPr>
+        <w:t>ALTP</w:t>
+      </w:r>
+      <w:r>
+        <w:rPr>
+          <w:rFonts w:eastAsia="Times New Roman"/>
+          <w:lang w:val="en-US" w:eastAsia="de-CH"/>
+        </w:rPr>
+        <w:t xml:space="preserve"> shows the GPS Waypoint Altitude if it is available</w:t>
+      </w:r>
+      <w:r>
+        <w:rPr>
+          <w:rFonts w:eastAsia="Times New Roman"/>
+          <w:lang w:val="en-US" w:eastAsia="de-CH"/>
+        </w:rPr>
+        <w:t xml:space="preserve"> [</w:t>
+      </w:r>
+      <w:proofErr w:type="spellStart"/>
+      <w:r>
+        <w:rPr>
+          <w:rFonts w:eastAsia="Times New Roman"/>
+          <w:lang w:val="en-US" w:eastAsia="de-CH"/>
+        </w:rPr>
+        <w:t>ft</w:t>
+      </w:r>
+      <w:proofErr w:type="spellEnd"/>
+      <w:r>
+        <w:rPr>
+          <w:rFonts w:eastAsia="Times New Roman"/>
+          <w:lang w:val="en-US" w:eastAsia="de-CH"/>
+        </w:rPr>
+        <w:t>]</w:t>
+      </w:r>
+    </w:p>
+    <w:p>
+      <w:pPr>
+        <w:spacing w:after="80"/>
+        <w:rPr>
+          <w:rFonts w:eastAsia="Times New Roman"/>
+          <w:lang w:val="en-US" w:eastAsia="de-CH"/>
+        </w:rPr>
+      </w:pPr>
+      <w:r>
+        <w:rPr>
+          <w:rFonts w:eastAsia="Times New Roman"/>
+          <w:b/>
+          <w:lang w:val="en-US" w:eastAsia="de-CH"/>
+        </w:rPr>
+        <w:t>POS</w:t>
+      </w:r>
+      <w:r>
+        <w:rPr>
+          <w:rFonts w:eastAsia="Times New Roman"/>
+          <w:lang w:val="en-US" w:eastAsia="de-CH"/>
+        </w:rPr>
+        <w:t xml:space="preserve"> shows the Latitude and Longitude position of the aircraft </w:t>
       </w:r>
       <w:r>
         <w:rPr>
@@ -6156,7 +7085,7 @@
           <w:szCs w:val="16"/>
           <w:lang w:val="en-US" w:eastAsia="de-CH"/>
         </w:rPr>
-        <w:t>30</w:t>
+        <w:t>(new V0.</w:t>
       </w:r>
       <w:r>
         <w:rPr>
@@ -6166,566 +7095,7 @@
           <w:szCs w:val="16"/>
           <w:lang w:val="en-US" w:eastAsia="de-CH"/>
         </w:rPr>
-        <w:t>)</w:t>
-      </w:r>
-    </w:p>
-    <w:p>
-      <w:pPr>
-        <w:spacing w:after="80"/>
-        <w:rPr>
-          <w:rFonts w:eastAsia="Times New Roman"/>
-          <w:lang w:val="en-US" w:eastAsia="de-CH"/>
-        </w:rPr>
-      </w:pPr>
-      <w:r>
-        <w:rPr>
-          <w:rFonts w:eastAsia="Times New Roman"/>
-          <w:b/>
-          <w:lang w:val="en-US" w:eastAsia="de-CH"/>
-        </w:rPr>
-        <w:t>DIST</w:t>
-      </w:r>
-      <w:r>
-        <w:rPr>
-          <w:rFonts w:eastAsia="Times New Roman"/>
-          <w:lang w:val="en-US" w:eastAsia="de-CH"/>
-        </w:rPr>
-        <w:t xml:space="preserve"> shows the GPS Distance to the next Waypoint </w:t>
-      </w:r>
-      <w:r>
-        <w:rPr>
-          <w:rFonts w:eastAsia="Times New Roman"/>
-          <w:lang w:val="en-US" w:eastAsia="de-CH"/>
-        </w:rPr>
-        <w:t>[nm]</w:t>
-      </w:r>
-    </w:p>
-    <w:p>
-      <w:pPr>
-        <w:spacing w:after="80"/>
-        <w:rPr>
-          <w:rFonts w:eastAsia="Times New Roman"/>
-          <w:lang w:val="en-US" w:eastAsia="de-CH"/>
-        </w:rPr>
-      </w:pPr>
-      <w:r>
-        <w:rPr>
-          <w:rFonts w:eastAsia="Times New Roman"/>
-          <w:b/>
-          <w:lang w:val="en-US" w:eastAsia="de-CH"/>
-        </w:rPr>
-        <w:t>ETE</w:t>
-      </w:r>
-      <w:r>
-        <w:rPr>
-          <w:rFonts w:eastAsia="Times New Roman"/>
-          <w:lang w:val="en-US" w:eastAsia="de-CH"/>
-        </w:rPr>
-        <w:t xml:space="preserve"> shows the GPS Estimated Time </w:t>
-      </w:r>
-      <w:proofErr w:type="spellStart"/>
-      <w:r>
-        <w:rPr>
-          <w:rFonts w:eastAsia="Times New Roman"/>
-          <w:lang w:val="en-US" w:eastAsia="de-CH"/>
-        </w:rPr>
-        <w:t>Enroute</w:t>
-      </w:r>
-      <w:proofErr w:type="spellEnd"/>
-      <w:r>
-        <w:rPr>
-          <w:rFonts w:eastAsia="Times New Roman"/>
-          <w:lang w:val="en-US" w:eastAsia="de-CH"/>
-        </w:rPr>
-        <w:t xml:space="preserve"> to the next Waypoint</w:t>
-      </w:r>
-      <w:r>
-        <w:rPr>
-          <w:rFonts w:eastAsia="Times New Roman"/>
-          <w:lang w:val="en-US" w:eastAsia="de-CH"/>
-        </w:rPr>
-        <w:t xml:space="preserve"> [</w:t>
-      </w:r>
-      <w:proofErr w:type="spellStart"/>
-      <w:r>
-        <w:rPr>
-          <w:rFonts w:eastAsia="Times New Roman"/>
-          <w:lang w:val="en-US" w:eastAsia="de-CH"/>
-        </w:rPr>
-        <w:t>h</w:t>
-      </w:r>
-      <w:proofErr w:type="gramStart"/>
-      <w:r>
-        <w:rPr>
-          <w:rFonts w:eastAsia="Times New Roman"/>
-          <w:lang w:val="en-US" w:eastAsia="de-CH"/>
-        </w:rPr>
-        <w:t>:mm:ss</w:t>
-      </w:r>
-      <w:proofErr w:type="spellEnd"/>
-      <w:proofErr w:type="gramEnd"/>
-      <w:r>
-        <w:rPr>
-          <w:rFonts w:eastAsia="Times New Roman"/>
-          <w:lang w:val="en-US" w:eastAsia="de-CH"/>
-        </w:rPr>
-        <w:t>]</w:t>
-      </w:r>
-    </w:p>
-    <w:p>
-      <w:pPr>
-        <w:spacing w:after="80"/>
-        <w:rPr>
-          <w:rFonts w:eastAsia="Times New Roman"/>
-          <w:lang w:val="en-US" w:eastAsia="de-CH"/>
-        </w:rPr>
-      </w:pPr>
-      <w:r>
-        <w:rPr>
-          <w:rFonts w:eastAsia="Times New Roman"/>
-          <w:b/>
-          <w:lang w:val="en-US" w:eastAsia="de-CH"/>
-        </w:rPr>
-        <w:t>D</w:t>
-      </w:r>
-      <w:r>
-        <w:rPr>
-          <w:rFonts w:eastAsia="Times New Roman"/>
-          <w:b/>
-          <w:lang w:val="en-US" w:eastAsia="de-CH"/>
-        </w:rPr>
-        <w:t>-</w:t>
-      </w:r>
-      <w:r>
-        <w:rPr>
-          <w:rFonts w:eastAsia="Times New Roman"/>
-          <w:b/>
-          <w:lang w:val="en-US" w:eastAsia="de-CH"/>
-        </w:rPr>
-        <w:t>E</w:t>
-      </w:r>
-      <w:r>
-        <w:rPr>
-          <w:rFonts w:eastAsia="Times New Roman"/>
-          <w:b/>
-          <w:lang w:val="en-US" w:eastAsia="de-CH"/>
-        </w:rPr>
-        <w:t>TE</w:t>
-      </w:r>
-      <w:r>
-        <w:rPr>
-          <w:rFonts w:eastAsia="Times New Roman"/>
-          <w:lang w:val="en-US" w:eastAsia="de-CH"/>
-        </w:rPr>
-        <w:t xml:space="preserve"> shows the </w:t>
-      </w:r>
-      <w:r>
-        <w:rPr>
-          <w:rFonts w:eastAsia="Times New Roman"/>
-          <w:lang w:val="en-US" w:eastAsia="de-CH"/>
-        </w:rPr>
-        <w:t xml:space="preserve">GPS Estimated Time </w:t>
-      </w:r>
-      <w:proofErr w:type="spellStart"/>
-      <w:r>
-        <w:rPr>
-          <w:rFonts w:eastAsia="Times New Roman"/>
-          <w:lang w:val="en-US" w:eastAsia="de-CH"/>
-        </w:rPr>
-        <w:t>Enroute</w:t>
-      </w:r>
-      <w:proofErr w:type="spellEnd"/>
-      <w:r>
-        <w:rPr>
-          <w:rFonts w:eastAsia="Times New Roman"/>
-          <w:lang w:val="en-US" w:eastAsia="de-CH"/>
-        </w:rPr>
-        <w:t xml:space="preserve"> to the next Destination [</w:t>
-      </w:r>
-      <w:proofErr w:type="spellStart"/>
-      <w:r>
-        <w:rPr>
-          <w:rFonts w:eastAsia="Times New Roman"/>
-          <w:lang w:val="en-US" w:eastAsia="de-CH"/>
-        </w:rPr>
-        <w:t>h</w:t>
-      </w:r>
-      <w:proofErr w:type="gramStart"/>
-      <w:r>
-        <w:rPr>
-          <w:rFonts w:eastAsia="Times New Roman"/>
-          <w:lang w:val="en-US" w:eastAsia="de-CH"/>
-        </w:rPr>
-        <w:t>:mm:ss</w:t>
-      </w:r>
-      <w:proofErr w:type="spellEnd"/>
-      <w:proofErr w:type="gramEnd"/>
-      <w:r>
-        <w:rPr>
-          <w:rFonts w:eastAsia="Times New Roman"/>
-          <w:lang w:val="en-US" w:eastAsia="de-CH"/>
-        </w:rPr>
-        <w:t>]</w:t>
-      </w:r>
-    </w:p>
-    <w:p>
-      <w:pPr>
-        <w:spacing w:after="80"/>
-        <w:rPr>
-          <w:rFonts w:eastAsia="Times New Roman"/>
-          <w:lang w:val="en-US" w:eastAsia="de-CH"/>
-        </w:rPr>
-      </w:pPr>
-      <w:r>
-        <w:rPr>
-          <w:rFonts w:eastAsia="Times New Roman"/>
-          <w:b/>
-          <w:lang w:val="en-US" w:eastAsia="de-CH"/>
-        </w:rPr>
-        <w:t>BRG</w:t>
-      </w:r>
-      <w:r>
-        <w:rPr>
-          <w:rFonts w:eastAsia="Times New Roman"/>
-          <w:lang w:val="en-US" w:eastAsia="de-CH"/>
-        </w:rPr>
-        <w:t xml:space="preserve"> shows the GPS mag</w:t>
-      </w:r>
-      <w:r>
-        <w:rPr>
-          <w:rFonts w:eastAsia="Times New Roman"/>
-          <w:lang w:val="en-US" w:eastAsia="de-CH"/>
-        </w:rPr>
-        <w:t>netic</w:t>
-      </w:r>
-      <w:r>
-        <w:rPr>
-          <w:rFonts w:eastAsia="Times New Roman"/>
-          <w:lang w:val="en-US" w:eastAsia="de-CH"/>
-        </w:rPr>
-        <w:t xml:space="preserve"> bearing to the next Waypoint</w:t>
-      </w:r>
-      <w:r>
-        <w:rPr>
-          <w:rFonts w:eastAsia="Times New Roman"/>
-          <w:lang w:val="en-US" w:eastAsia="de-CH"/>
-        </w:rPr>
-        <w:t xml:space="preserve"> [</w:t>
-      </w:r>
-      <w:proofErr w:type="spellStart"/>
-      <w:r>
-        <w:rPr>
-          <w:rFonts w:eastAsia="Times New Roman"/>
-          <w:lang w:val="en-US" w:eastAsia="de-CH"/>
-        </w:rPr>
-        <w:t>deg</w:t>
-      </w:r>
-      <w:r>
-        <w:rPr>
-          <w:rFonts w:eastAsia="Times New Roman"/>
-          <w:lang w:val="en-US" w:eastAsia="de-CH"/>
-        </w:rPr>
-        <w:t>m</w:t>
-      </w:r>
-      <w:proofErr w:type="spellEnd"/>
-      <w:r>
-        <w:rPr>
-          <w:rFonts w:eastAsia="Times New Roman"/>
-          <w:lang w:val="en-US" w:eastAsia="de-CH"/>
-        </w:rPr>
-        <w:t>]</w:t>
-      </w:r>
-    </w:p>
-    <w:p>
-      <w:pPr>
-        <w:spacing w:after="80"/>
-        <w:rPr>
-          <w:rFonts w:eastAsia="Times New Roman"/>
-          <w:lang w:val="en-US" w:eastAsia="de-CH"/>
-        </w:rPr>
-      </w:pPr>
-      <w:r>
-        <w:rPr>
-          <w:rFonts w:eastAsia="Times New Roman"/>
-          <w:b/>
-          <w:lang w:val="en-US" w:eastAsia="de-CH"/>
-        </w:rPr>
-        <w:t>TRK</w:t>
-      </w:r>
-      <w:r>
-        <w:rPr>
-          <w:rFonts w:eastAsia="Times New Roman"/>
-          <w:lang w:val="en-US" w:eastAsia="de-CH"/>
-        </w:rPr>
-        <w:t xml:space="preserve"> shows the GPS </w:t>
-      </w:r>
-      <w:r>
-        <w:rPr>
-          <w:rFonts w:eastAsia="Times New Roman"/>
-          <w:lang w:val="en-US" w:eastAsia="de-CH"/>
-        </w:rPr>
-        <w:t xml:space="preserve">magnetic </w:t>
-      </w:r>
-      <w:r>
-        <w:rPr>
-          <w:rFonts w:eastAsia="Times New Roman"/>
-          <w:lang w:val="en-US" w:eastAsia="de-CH"/>
-        </w:rPr>
-        <w:t>ground track</w:t>
-      </w:r>
-      <w:r>
-        <w:rPr>
-          <w:rFonts w:eastAsia="Times New Roman"/>
-          <w:lang w:val="en-US" w:eastAsia="de-CH"/>
-        </w:rPr>
-        <w:t xml:space="preserve"> [</w:t>
-      </w:r>
-      <w:proofErr w:type="spellStart"/>
-      <w:r>
-        <w:rPr>
-          <w:rFonts w:eastAsia="Times New Roman"/>
-          <w:lang w:val="en-US" w:eastAsia="de-CH"/>
-        </w:rPr>
-        <w:t>deg</w:t>
-      </w:r>
-      <w:r>
-        <w:rPr>
-          <w:rFonts w:eastAsia="Times New Roman"/>
-          <w:lang w:val="en-US" w:eastAsia="de-CH"/>
-        </w:rPr>
-        <w:t>m</w:t>
-      </w:r>
-      <w:proofErr w:type="spellEnd"/>
-      <w:r>
-        <w:rPr>
-          <w:rFonts w:eastAsia="Times New Roman"/>
-          <w:lang w:val="en-US" w:eastAsia="de-CH"/>
-        </w:rPr>
-        <w:t>]</w:t>
-      </w:r>
-    </w:p>
-    <w:p>
-      <w:pPr>
-        <w:spacing w:after="80"/>
-        <w:rPr>
-          <w:rFonts w:eastAsia="Times New Roman"/>
-          <w:lang w:val="en-US" w:eastAsia="de-CH"/>
-        </w:rPr>
-      </w:pPr>
-      <w:r>
-        <w:rPr>
-          <w:rFonts w:eastAsia="Times New Roman"/>
-          <w:b/>
-          <w:lang w:val="en-US" w:eastAsia="de-CH"/>
-        </w:rPr>
-        <w:t>DTK</w:t>
-      </w:r>
-      <w:r>
-        <w:rPr>
-          <w:rFonts w:eastAsia="Times New Roman"/>
-          <w:lang w:val="en-US" w:eastAsia="de-CH"/>
-        </w:rPr>
-        <w:t xml:space="preserve"> shows the GPS desired track to the next Waypoin</w:t>
-      </w:r>
-      <w:r>
-        <w:rPr>
-          <w:rFonts w:eastAsia="Times New Roman"/>
-          <w:lang w:val="en-US" w:eastAsia="de-CH"/>
-        </w:rPr>
-        <w:t>t [</w:t>
-      </w:r>
-      <w:proofErr w:type="spellStart"/>
-      <w:r>
-        <w:rPr>
-          <w:rFonts w:eastAsia="Times New Roman"/>
-          <w:lang w:val="en-US" w:eastAsia="de-CH"/>
-        </w:rPr>
-        <w:t>deg</w:t>
-      </w:r>
-      <w:r>
-        <w:rPr>
-          <w:rFonts w:eastAsia="Times New Roman"/>
-          <w:lang w:val="en-US" w:eastAsia="de-CH"/>
-        </w:rPr>
-        <w:t>m</w:t>
-      </w:r>
-      <w:proofErr w:type="spellEnd"/>
-      <w:r>
-        <w:rPr>
-          <w:rFonts w:eastAsia="Times New Roman"/>
-          <w:lang w:val="en-US" w:eastAsia="de-CH"/>
-        </w:rPr>
-        <w:t>]</w:t>
-      </w:r>
-    </w:p>
-    <w:p>
-      <w:pPr>
-        <w:spacing w:after="80"/>
-        <w:rPr>
-          <w:rFonts w:eastAsia="Times New Roman"/>
-          <w:lang w:val="en-US" w:eastAsia="de-CH"/>
-        </w:rPr>
-      </w:pPr>
-      <w:r>
-        <w:rPr>
-          <w:rFonts w:eastAsia="Times New Roman"/>
-          <w:b/>
-          <w:lang w:val="en-US" w:eastAsia="de-CH"/>
-        </w:rPr>
-        <w:t>XTK</w:t>
-      </w:r>
-      <w:r>
-        <w:rPr>
-          <w:rFonts w:eastAsia="Times New Roman"/>
-          <w:lang w:val="en-US" w:eastAsia="de-CH"/>
-        </w:rPr>
-        <w:t xml:space="preserve"> shows the GPS cross track distance</w:t>
-      </w:r>
-      <w:r>
-        <w:rPr>
-          <w:rFonts w:eastAsia="Times New Roman"/>
-          <w:lang w:val="en-US" w:eastAsia="de-CH"/>
-        </w:rPr>
-        <w:t xml:space="preserve"> </w:t>
-      </w:r>
-      <w:r>
-        <w:rPr>
-          <w:rFonts w:eastAsia="Times New Roman"/>
-          <w:lang w:val="en-US" w:eastAsia="de-CH"/>
-        </w:rPr>
-        <w:t>[</w:t>
-      </w:r>
-      <w:r>
-        <w:rPr>
-          <w:rFonts w:eastAsia="Times New Roman"/>
-          <w:lang w:val="en-US" w:eastAsia="de-CH"/>
-        </w:rPr>
-        <w:t>nm</w:t>
-      </w:r>
-      <w:r>
-        <w:rPr>
-          <w:rFonts w:eastAsia="Times New Roman"/>
-          <w:lang w:val="en-US" w:eastAsia="de-CH"/>
-        </w:rPr>
-        <w:t>]</w:t>
-      </w:r>
-    </w:p>
-    <w:p>
-      <w:pPr>
-        <w:spacing w:after="80"/>
-        <w:rPr>
-          <w:rFonts w:eastAsia="Times New Roman"/>
-          <w:lang w:val="en-US" w:eastAsia="de-CH"/>
-        </w:rPr>
-      </w:pPr>
-      <w:r>
-        <w:rPr>
-          <w:rFonts w:eastAsia="Times New Roman"/>
-          <w:b/>
-          <w:lang w:val="en-US" w:eastAsia="de-CH"/>
-        </w:rPr>
-        <w:t>GS</w:t>
-      </w:r>
-      <w:r>
-        <w:rPr>
-          <w:rFonts w:eastAsia="Times New Roman"/>
-          <w:lang w:val="en-US" w:eastAsia="de-CH"/>
-        </w:rPr>
-        <w:t xml:space="preserve"> shows the GPS ground speed</w:t>
-      </w:r>
-      <w:r>
-        <w:rPr>
-          <w:rFonts w:eastAsia="Times New Roman"/>
-          <w:lang w:val="en-US" w:eastAsia="de-CH"/>
-        </w:rPr>
-        <w:t xml:space="preserve"> [</w:t>
-      </w:r>
-      <w:proofErr w:type="spellStart"/>
-      <w:r>
-        <w:rPr>
-          <w:rFonts w:eastAsia="Times New Roman"/>
-          <w:lang w:val="en-US" w:eastAsia="de-CH"/>
-        </w:rPr>
-        <w:t>kt</w:t>
-      </w:r>
-      <w:proofErr w:type="spellEnd"/>
-      <w:r>
-        <w:rPr>
-          <w:rFonts w:eastAsia="Times New Roman"/>
-          <w:lang w:val="en-US" w:eastAsia="de-CH"/>
-        </w:rPr>
-        <w:t>]</w:t>
-      </w:r>
-    </w:p>
-    <w:p>
-      <w:pPr>
-        <w:spacing w:after="80"/>
-        <w:rPr>
-          <w:rFonts w:eastAsia="Times New Roman"/>
-          <w:lang w:val="en-US" w:eastAsia="de-CH"/>
-        </w:rPr>
-      </w:pPr>
-      <w:r>
-        <w:rPr>
-          <w:rFonts w:eastAsia="Times New Roman"/>
-          <w:b/>
-          <w:lang w:val="en-US" w:eastAsia="de-CH"/>
-        </w:rPr>
-        <w:t>ALTP</w:t>
-      </w:r>
-      <w:r>
-        <w:rPr>
-          <w:rFonts w:eastAsia="Times New Roman"/>
-          <w:lang w:val="en-US" w:eastAsia="de-CH"/>
-        </w:rPr>
-        <w:t xml:space="preserve"> shows the GPS Waypoint Altitude if it is available</w:t>
-      </w:r>
-      <w:r>
-        <w:rPr>
-          <w:rFonts w:eastAsia="Times New Roman"/>
-          <w:lang w:val="en-US" w:eastAsia="de-CH"/>
-        </w:rPr>
-        <w:t xml:space="preserve"> [</w:t>
-      </w:r>
-      <w:proofErr w:type="spellStart"/>
-      <w:r>
-        <w:rPr>
-          <w:rFonts w:eastAsia="Times New Roman"/>
-          <w:lang w:val="en-US" w:eastAsia="de-CH"/>
-        </w:rPr>
-        <w:t>ft</w:t>
-      </w:r>
-      <w:proofErr w:type="spellEnd"/>
-      <w:r>
-        <w:rPr>
-          <w:rFonts w:eastAsia="Times New Roman"/>
-          <w:lang w:val="en-US" w:eastAsia="de-CH"/>
-        </w:rPr>
-        <w:t>]</w:t>
-      </w:r>
-    </w:p>
-    <w:p>
-      <w:pPr>
-        <w:spacing w:after="80"/>
-        <w:rPr>
-          <w:rFonts w:eastAsia="Times New Roman"/>
-          <w:lang w:val="en-US" w:eastAsia="de-CH"/>
-        </w:rPr>
-      </w:pPr>
-      <w:r>
-        <w:rPr>
-          <w:rFonts w:eastAsia="Times New Roman"/>
-          <w:b/>
-          <w:lang w:val="en-US" w:eastAsia="de-CH"/>
-        </w:rPr>
-        <w:t>POS</w:t>
-      </w:r>
-      <w:r>
-        <w:rPr>
-          <w:rFonts w:eastAsia="Times New Roman"/>
-          <w:lang w:val="en-US" w:eastAsia="de-CH"/>
-        </w:rPr>
-        <w:t xml:space="preserve"> shows the Latitude and Longitude position of the aircraft </w:t>
+        <w:t>30</w:t>
       </w:r>
       <w:r>
         <w:rPr>
@@ -6735,9 +7105,12 @@
           <w:szCs w:val="16"/>
           <w:lang w:val="en-US" w:eastAsia="de-CH"/>
         </w:rPr>
-        <w:t>(new V0.</w:t>
-      </w:r>
-      <w:r>
+        <w:t>)</w:t>
+      </w:r>
+    </w:p>
+    <w:p>
+      <w:pPr>
+        <w:spacing w:after="80"/>
         <w:rPr>
           <w:rFonts w:eastAsia="Times New Roman"/>
           <w:color w:val="FF0000"/>
@@ -6745,29 +7118,6 @@
           <w:szCs w:val="16"/>
           <w:lang w:val="en-US" w:eastAsia="de-CH"/>
         </w:rPr>
-        <w:t>30</w:t>
-      </w:r>
-      <w:r>
-        <w:rPr>
-          <w:rFonts w:eastAsia="Times New Roman"/>
-          <w:color w:val="FF0000"/>
-          <w:sz w:val="16"/>
-          <w:szCs w:val="16"/>
-          <w:lang w:val="en-US" w:eastAsia="de-CH"/>
-        </w:rPr>
-        <w:t>)</w:t>
-      </w:r>
-    </w:p>
-    <w:p>
-      <w:pPr>
-        <w:spacing w:after="80"/>
-        <w:rPr>
-          <w:rFonts w:eastAsia="Times New Roman"/>
-          <w:color w:val="FF0000"/>
-          <w:sz w:val="16"/>
-          <w:szCs w:val="16"/>
-          <w:lang w:val="en-US" w:eastAsia="de-CH"/>
-        </w:rPr>
       </w:pPr>
       <w:proofErr w:type="spellStart"/>
       <w:r>
@@ -6784,17 +7134,8 @@
           <w:rFonts w:eastAsia="Times New Roman"/>
           <w:lang w:val="en-US" w:eastAsia="de-CH"/>
         </w:rPr>
-        <w:t xml:space="preserve"> shows the elapsed times towards the WYP and </w:t>
-      </w:r>
-      <w:proofErr w:type="gramStart"/>
-      <w:r>
-        <w:rPr>
-          <w:rFonts w:eastAsia="Times New Roman"/>
-          <w:lang w:val="en-US" w:eastAsia="de-CH"/>
-        </w:rPr>
-        <w:t>TOTAL  (</w:t>
-      </w:r>
-      <w:proofErr w:type="gramEnd"/>
+        <w:t xml:space="preserve"> shows the elapsed times towards the WYP and TOTAL  (</w:t>
+      </w:r>
       <w:r>
         <w:rPr>
           <w:rFonts w:eastAsia="Times New Roman"/>
@@ -8284,29 +8625,70 @@
           <w:rFonts w:eastAsia="Times New Roman"/>
           <w:lang w:val="en-US" w:eastAsia="de-CH"/>
         </w:rPr>
-        <w:t xml:space="preserve">shows the </w:t>
-      </w:r>
-      <w:r>
-        <w:rPr>
-          <w:rFonts w:eastAsia="Times New Roman"/>
-          <w:lang w:val="en-US" w:eastAsia="de-CH"/>
-        </w:rPr>
-        <w:t xml:space="preserve">ATC assumed </w:t>
-      </w:r>
-      <w:r>
-        <w:rPr>
-          <w:rFonts w:eastAsia="Times New Roman"/>
-          <w:lang w:val="en-US" w:eastAsia="de-CH"/>
-        </w:rPr>
-        <w:t>f</w:t>
-      </w:r>
-      <w:r>
-        <w:rPr>
-          <w:rFonts w:eastAsia="Times New Roman"/>
-          <w:lang w:val="en-US" w:eastAsia="de-CH"/>
-        </w:rPr>
-        <w:t>light</w:t>
-      </w:r>
+        <w:t xml:space="preserve">shows the ATC assumed flight plan destination ICAO code and remaining distance in </w:t>
+      </w:r>
+      <w:r>
+        <w:rPr>
+          <w:rFonts w:eastAsia="Times New Roman"/>
+          <w:lang w:val="en-US" w:eastAsia="de-CH"/>
+        </w:rPr>
+        <w:t>nm</w:t>
+      </w:r>
+    </w:p>
+    <w:p>
+      <w:pPr>
+        <w:spacing w:after="80"/>
+        <w:rPr>
+          <w:rFonts w:eastAsia="Times New Roman"/>
+          <w:b/>
+          <w:lang w:val="en-US" w:eastAsia="de-CH"/>
+        </w:rPr>
+      </w:pPr>
+      <w:r>
+        <w:rPr>
+          <w:rFonts w:eastAsia="Times New Roman"/>
+          <w:b/>
+          <w:lang w:val="en-US" w:eastAsia="de-CH"/>
+        </w:rPr>
+        <w:t xml:space="preserve">ATC </w:t>
+      </w:r>
+      <w:r>
+        <w:rPr>
+          <w:rFonts w:eastAsia="Times New Roman"/>
+          <w:lang w:val="en-US" w:eastAsia="de-CH"/>
+        </w:rPr>
+        <w:t>shows the ATC assigned</w:t>
+      </w:r>
+      <w:r>
+        <w:rPr>
+          <w:rFonts w:eastAsia="Times New Roman"/>
+          <w:lang w:val="en-US" w:eastAsia="de-CH"/>
+        </w:rPr>
+        <w:t xml:space="preserve">/expected </w:t>
+      </w:r>
+      <w:r>
+        <w:rPr>
+          <w:rFonts w:eastAsia="Times New Roman"/>
+          <w:lang w:val="en-US" w:eastAsia="de-CH"/>
+        </w:rPr>
+        <w:t>A</w:t>
+      </w:r>
+      <w:r>
+        <w:rPr>
+          <w:rFonts w:eastAsia="Times New Roman"/>
+          <w:lang w:val="en-US" w:eastAsia="de-CH"/>
+        </w:rPr>
+        <w:t xml:space="preserve">ltitude </w:t>
+      </w:r>
+      <w:proofErr w:type="spellStart"/>
+      <w:r>
+        <w:rPr>
+          <w:rFonts w:eastAsia="Times New Roman"/>
+          <w:lang w:val="en-US" w:eastAsia="de-CH"/>
+        </w:rPr>
+        <w:t>ft</w:t>
+      </w:r>
+      <w:proofErr w:type="spellEnd"/>
       <w:r>
         <w:rPr>
           <w:rFonts w:eastAsia="Times New Roman"/>
@@ -8319,13 +8701,6 @@
           <w:rFonts w:eastAsia="Times New Roman"/>
           <w:lang w:val="en-US" w:eastAsia="de-CH"/>
         </w:rPr>
-        <w:t xml:space="preserve">plan destination ICAO code </w:t>
-      </w:r>
-      <w:r>
-        <w:rPr>
-          <w:rFonts w:eastAsia="Times New Roman"/>
-          <w:lang w:val="en-US" w:eastAsia="de-CH"/>
-        </w:rPr>
         <w:t xml:space="preserve">and </w:t>
       </w:r>
       <w:r>
@@ -8333,14 +8708,14 @@
           <w:rFonts w:eastAsia="Times New Roman"/>
           <w:lang w:val="en-US" w:eastAsia="de-CH"/>
         </w:rPr>
-        <w:t xml:space="preserve">remaining </w:t>
-      </w:r>
-      <w:r>
-        <w:rPr>
-          <w:rFonts w:eastAsia="Times New Roman"/>
-          <w:lang w:val="en-US" w:eastAsia="de-CH"/>
-        </w:rPr>
-        <w:t>distance in nm</w:t>
+        <w:t>H</w:t>
+      </w:r>
+      <w:r>
+        <w:rPr>
+          <w:rFonts w:eastAsia="Times New Roman"/>
+          <w:lang w:val="en-US" w:eastAsia="de-CH"/>
+        </w:rPr>
+        <w:t>eading</w:t>
       </w:r>
       <w:r>
         <w:rPr>
@@ -8348,6 +8723,22 @@
           <w:lang w:val="en-US" w:eastAsia="de-CH"/>
         </w:rPr>
         <w:t xml:space="preserve"> </w:t>
+      </w:r>
+      <w:proofErr w:type="spellStart"/>
+      <w:r>
+        <w:rPr>
+          <w:rFonts w:eastAsia="Times New Roman"/>
+          <w:lang w:val="en-US" w:eastAsia="de-CH"/>
+        </w:rPr>
+        <w:t>deg</w:t>
+      </w:r>
+      <w:proofErr w:type="spellEnd"/>
+      <w:r>
+        <w:rPr>
+          <w:rFonts w:eastAsia="Times New Roman"/>
+          <w:lang w:val="en-US" w:eastAsia="de-CH"/>
+        </w:rPr>
+        <w:t xml:space="preserve"> and Next Waypoint ID </w:t>
       </w:r>
       <w:r>
         <w:rPr>
@@ -8357,7 +8748,7 @@
           <w:szCs w:val="16"/>
           <w:lang w:val="en-US" w:eastAsia="de-CH"/>
         </w:rPr>
-        <w:t>(new V0.2</w:t>
+        <w:t>(new V0.</w:t>
       </w:r>
       <w:r>
         <w:rPr>
@@ -8367,7 +8758,7 @@
           <w:szCs w:val="16"/>
           <w:lang w:val="en-US" w:eastAsia="de-CH"/>
         </w:rPr>
-        <w:t>9</w:t>
+        <w:t>31</w:t>
       </w:r>
       <w:r>
         <w:rPr>
@@ -8379,6 +8770,77 @@
         </w:rPr>
         <w:t>)</w:t>
       </w:r>
+    </w:p>
+    <w:p>
+      <w:pPr>
+        <w:spacing w:after="80"/>
+        <w:rPr>
+          <w:rFonts w:eastAsia="Times New Roman"/>
+          <w:lang w:val="en-US" w:eastAsia="de-CH"/>
+        </w:rPr>
+      </w:pPr>
+      <w:r>
+        <w:rPr>
+          <w:rFonts w:eastAsia="Times New Roman"/>
+          <w:b/>
+          <w:i/>
+          <w:highlight w:val="green"/>
+          <w:lang w:val="en-US" w:eastAsia="de-CH"/>
+        </w:rPr>
+        <w:t>ToolTips</w:t>
+      </w:r>
+      <w:r>
+        <w:rPr>
+          <w:rFonts w:eastAsia="Times New Roman"/>
+          <w:i/>
+          <w:lang w:val="en-US" w:eastAsia="de-CH"/>
+        </w:rPr>
+        <w:t xml:space="preserve"> - h</w:t>
+      </w:r>
+      <w:r>
+        <w:rPr>
+          <w:rFonts w:eastAsia="Times New Roman"/>
+          <w:i/>
+          <w:lang w:val="en-US" w:eastAsia="de-CH"/>
+        </w:rPr>
+        <w:t>overing</w:t>
+      </w:r>
+      <w:r>
+        <w:rPr>
+          <w:rFonts w:eastAsia="Times New Roman"/>
+          <w:lang w:val="en-US" w:eastAsia="de-CH"/>
+        </w:rPr>
+        <w:t xml:space="preserve"> the </w:t>
+      </w:r>
+      <w:r>
+        <w:rPr>
+          <w:rFonts w:eastAsia="Times New Roman"/>
+          <w:b/>
+          <w:lang w:val="en-US" w:eastAsia="de-CH"/>
+        </w:rPr>
+        <w:t>ATC</w:t>
+      </w:r>
+      <w:r>
+        <w:rPr>
+          <w:rFonts w:eastAsia="Times New Roman"/>
+          <w:lang w:val="en-US" w:eastAsia="de-CH"/>
+        </w:rPr>
+        <w:t xml:space="preserve"> label pulls the full </w:t>
+      </w:r>
+      <w:r>
+        <w:rPr>
+          <w:rFonts w:eastAsia="Times New Roman"/>
+          <w:lang w:val="en-US" w:eastAsia="de-CH"/>
+        </w:rPr>
+        <w:t xml:space="preserve">complete </w:t>
+      </w:r>
+      <w:r>
+        <w:rPr>
+          <w:rFonts w:eastAsia="Times New Roman"/>
+          <w:lang w:val="en-US" w:eastAsia="de-CH"/>
+        </w:rPr>
+        <w:t xml:space="preserve">ATC flight plan </w:t>
+      </w:r>
       <w:r>
         <w:rPr>
           <w:rFonts w:eastAsia="Times New Roman"/>
@@ -8387,8 +8849,40 @@
           <w:szCs w:val="16"/>
           <w:lang w:val="en-US" w:eastAsia="de-CH"/>
         </w:rPr>
-        <w:br/>
-      </w:r>
+        <w:t>(new V0.</w:t>
+      </w:r>
+      <w:r>
+        <w:rPr>
+          <w:rFonts w:eastAsia="Times New Roman"/>
+          <w:color w:val="FF0000"/>
+          <w:sz w:val="16"/>
+          <w:szCs w:val="16"/>
+          <w:lang w:val="en-US" w:eastAsia="de-CH"/>
+        </w:rPr>
+        <w:t>31</w:t>
+      </w:r>
+      <w:r>
+        <w:rPr>
+          <w:rFonts w:eastAsia="Times New Roman"/>
+          <w:color w:val="FF0000"/>
+          <w:sz w:val="16"/>
+          <w:szCs w:val="16"/>
+          <w:lang w:val="en-US" w:eastAsia="de-CH"/>
+        </w:rPr>
+        <w:t>)</w:t>
+      </w:r>
+      <w:bookmarkStart w:id="0" w:name="_GoBack"/>
+      <w:bookmarkEnd w:id="0"/>
+    </w:p>
+    <w:p>
+      <w:pPr>
+        <w:spacing w:after="80"/>
+        <w:rPr>
+          <w:rFonts w:eastAsia="Times New Roman"/>
+          <w:b/>
+          <w:lang w:val="en-US" w:eastAsia="de-CH"/>
+        </w:rPr>
+      </w:pPr>
       <w:r>
         <w:rPr>
           <w:rFonts w:eastAsia="Times New Roman"/>
@@ -8580,29 +9074,7 @@
           <w:szCs w:val="16"/>
           <w:lang w:val="en-US" w:eastAsia="de-CH"/>
         </w:rPr>
-        <w:t xml:space="preserve"> (</w:t>
-      </w:r>
-      <w:proofErr w:type="gramStart"/>
-      <w:r>
-        <w:rPr>
-          <w:rFonts w:eastAsia="Times New Roman"/>
-          <w:color w:val="FF0000"/>
-          <w:sz w:val="16"/>
-          <w:szCs w:val="16"/>
-          <w:lang w:val="en-US" w:eastAsia="de-CH"/>
-        </w:rPr>
-        <w:t>new</w:t>
-      </w:r>
-      <w:proofErr w:type="gramEnd"/>
-      <w:r>
-        <w:rPr>
-          <w:rFonts w:eastAsia="Times New Roman"/>
-          <w:color w:val="FF0000"/>
-          <w:sz w:val="16"/>
-          <w:szCs w:val="16"/>
-          <w:lang w:val="en-US" w:eastAsia="de-CH"/>
-        </w:rPr>
-        <w:t xml:space="preserve"> V0.</w:t>
+        <w:t xml:space="preserve"> (new V0.</w:t>
       </w:r>
       <w:r>
         <w:rPr>
@@ -8643,10 +9115,10 @@
           <wp:anchor distT="0" distB="0" distL="114300" distR="114300" simplePos="0" relativeHeight="251667456" behindDoc="0" locked="0" layoutInCell="1" allowOverlap="1" wp14:anchorId="09BD8FFE" wp14:editId="4849AA16">
             <wp:simplePos x="0" y="0"/>
             <wp:positionH relativeFrom="margin">
-              <wp:posOffset>4664075</wp:posOffset>
+              <wp:posOffset>4744542</wp:posOffset>
             </wp:positionH>
             <wp:positionV relativeFrom="margin">
-              <wp:posOffset>7964805</wp:posOffset>
+              <wp:posOffset>8528075</wp:posOffset>
             </wp:positionV>
             <wp:extent cx="1557020" cy="746125"/>
             <wp:effectExtent l="0" t="0" r="5080" b="0"/>
@@ -8704,25 +9176,7 @@
           <w:b/>
           <w:lang w:val="en-US" w:eastAsia="de-CH"/>
         </w:rPr>
-        <w:t>CP1</w:t>
-      </w:r>
-      <w:proofErr w:type="gramStart"/>
-      <w:r>
-        <w:rPr>
-          <w:rFonts w:eastAsia="Times New Roman"/>
-          <w:b/>
-          <w:lang w:val="en-US" w:eastAsia="de-CH"/>
-        </w:rPr>
-        <w:t>..</w:t>
-      </w:r>
-      <w:proofErr w:type="gramEnd"/>
-      <w:r>
-        <w:rPr>
-          <w:rFonts w:eastAsia="Times New Roman"/>
-          <w:b/>
-          <w:lang w:val="en-US" w:eastAsia="de-CH"/>
-        </w:rPr>
-        <w:t>3</w:t>
+        <w:t>CP1..3</w:t>
       </w:r>
       <w:r>
         <w:rPr>
@@ -8834,8 +9288,16 @@
           <w:lang w:val="en-US" w:eastAsia="de-CH"/>
         </w:rPr>
         <w:lastRenderedPageBreak/>
-        <w:t>METAR Data Retrieval</w:t>
-      </w:r>
+        <w:t xml:space="preserve">Note on </w:t>
+      </w:r>
+      <w:proofErr w:type="spellStart"/>
+      <w:r>
+        <w:rPr>
+          <w:lang w:val="en-US" w:eastAsia="de-CH"/>
+        </w:rPr>
+        <w:t>Flightplans</w:t>
+      </w:r>
+      <w:proofErr w:type="spellEnd"/>
       <w:r>
         <w:rPr>
           <w:lang w:val="en-US" w:eastAsia="de-CH"/>
@@ -8880,110 +9342,7 @@
           <w:szCs w:val="16"/>
           <w:lang w:val="en-US" w:eastAsia="de-CH"/>
         </w:rPr>
-        <w:t>)</w:t>
-      </w:r>
-    </w:p>
-    <w:p>
-      <w:pPr>
-        <w:rPr>
-          <w:lang w:val="en-US" w:eastAsia="de-CH"/>
-        </w:rPr>
-      </w:pPr>
-      <w:r>
-        <w:rPr>
-          <w:highlight w:val="cyan"/>
-          <w:lang w:val="en-US" w:eastAsia="de-CH"/>
-        </w:rPr>
-        <w:t xml:space="preserve">Please note that </w:t>
-      </w:r>
-      <w:r>
-        <w:rPr>
-          <w:highlight w:val="cyan"/>
-          <w:lang w:val="en-US" w:eastAsia="de-CH"/>
-        </w:rPr>
-        <w:t>the program will issue HTTP Requests to an external server to retrieve the latest METAR information.</w:t>
-      </w:r>
-      <w:r>
-        <w:rPr>
-          <w:lang w:val="en-US" w:eastAsia="de-CH"/>
-        </w:rPr>
-        <w:br/>
-        <w:t>T</w:t>
-      </w:r>
-      <w:r>
-        <w:rPr>
-          <w:lang w:val="en-US" w:eastAsia="de-CH"/>
-        </w:rPr>
-        <w:t xml:space="preserve">he data for METAR is retrieved from: </w:t>
-      </w:r>
-      <w:r>
-        <w:rPr>
-          <w:b/>
-          <w:lang w:val="en-US" w:eastAsia="de-CH"/>
-        </w:rPr>
-        <w:t>https://aviationweather.gov</w:t>
-      </w:r>
-    </w:p>
-    <w:p>
-      <w:pPr>
-        <w:rPr>
-          <w:b/>
-          <w:lang w:val="en-US" w:eastAsia="de-CH"/>
-        </w:rPr>
-      </w:pPr>
-      <w:r>
-        <w:rPr>
-          <w:b/>
-          <w:lang w:val="en-US" w:eastAsia="de-CH"/>
-        </w:rPr>
-        <w:t>Please make sure to comply with their terms and conditions when retrieving METAR data with this program.</w:t>
-      </w:r>
-    </w:p>
-    <w:p>
-      <w:pPr>
-        <w:rPr>
-          <w:lang w:val="en-US" w:eastAsia="de-CH"/>
-        </w:rPr>
-      </w:pPr>
-      <w:r>
-        <w:rPr>
-          <w:lang w:val="en-US" w:eastAsia="de-CH"/>
-        </w:rPr>
-        <w:t xml:space="preserve">See also: </w:t>
-      </w:r>
-      <w:r>
-        <w:rPr>
-          <w:lang w:val="en-US" w:eastAsia="de-CH"/>
-        </w:rPr>
-        <w:t>https://aviationweather.gov/dataserver/example?datatype=metar</w:t>
-      </w:r>
-    </w:p>
-    <w:p>
-      <w:pPr>
-        <w:pStyle w:val="berschrift2"/>
-        <w:rPr>
-          <w:lang w:val="en-US" w:eastAsia="de-CH"/>
-        </w:rPr>
-      </w:pPr>
-      <w:r>
-        <w:rPr>
-          <w:lang w:val="en-US" w:eastAsia="de-CH"/>
-        </w:rPr>
-        <w:t xml:space="preserve">Note on </w:t>
-      </w:r>
-      <w:proofErr w:type="spellStart"/>
-      <w:r>
-        <w:rPr>
-          <w:lang w:val="en-US" w:eastAsia="de-CH"/>
-        </w:rPr>
-        <w:t>Flightplans</w:t>
-      </w:r>
-      <w:proofErr w:type="spellEnd"/>
-      <w:r>
-        <w:rPr>
-          <w:lang w:val="en-US" w:eastAsia="de-CH"/>
-        </w:rPr>
-        <w:t>:</w:t>
+        <w:t>, update</w:t>
       </w:r>
       <w:r>
         <w:rPr>
@@ -8993,7 +9352,7 @@
           <w:szCs w:val="16"/>
           <w:lang w:val="en-US" w:eastAsia="de-CH"/>
         </w:rPr>
-        <w:t xml:space="preserve"> </w:t>
+        <w:t>d</w:t>
       </w:r>
       <w:r>
         <w:rPr>
@@ -9003,7 +9362,7 @@
           <w:szCs w:val="16"/>
           <w:lang w:val="en-US" w:eastAsia="de-CH"/>
         </w:rPr>
-        <w:t>(new V0.</w:t>
+        <w:t xml:space="preserve"> V0.31</w:t>
       </w:r>
       <w:r>
         <w:rPr>
@@ -9013,16 +9372,6 @@
           <w:szCs w:val="16"/>
           <w:lang w:val="en-US" w:eastAsia="de-CH"/>
         </w:rPr>
-        <w:t>30</w:t>
-      </w:r>
-      <w:r>
-        <w:rPr>
-          <w:rFonts w:eastAsia="Times New Roman"/>
-          <w:color w:val="FF0000"/>
-          <w:sz w:val="16"/>
-          <w:szCs w:val="16"/>
-          <w:lang w:val="en-US" w:eastAsia="de-CH"/>
-        </w:rPr>
         <w:t>)</w:t>
       </w:r>
     </w:p>
@@ -9059,11 +9408,72 @@
         </w:rPr>
         <w:t xml:space="preserve"> and not always what one would expect.</w:t>
       </w:r>
-      <w:r>
-        <w:rPr>
-          <w:lang w:val="en-US" w:eastAsia="de-CH"/>
-        </w:rPr>
-        <w:br/>
+    </w:p>
+    <w:p>
+      <w:pPr>
+        <w:rPr>
+          <w:lang w:val="en-US" w:eastAsia="de-CH"/>
+        </w:rPr>
+      </w:pPr>
+      <w:r>
+        <w:rPr>
+          <w:i/>
+          <w:highlight w:val="green"/>
+          <w:lang w:val="en-US" w:eastAsia="de-CH"/>
+        </w:rPr>
+        <w:t xml:space="preserve">If you experience problems try to </w:t>
+      </w:r>
+      <w:r>
+        <w:rPr>
+          <w:b/>
+          <w:i/>
+          <w:highlight w:val="green"/>
+          <w:lang w:val="en-US" w:eastAsia="de-CH"/>
+        </w:rPr>
+        <w:t>uncheck</w:t>
+      </w:r>
+      <w:r>
+        <w:rPr>
+          <w:i/>
+          <w:highlight w:val="green"/>
+          <w:lang w:val="en-US" w:eastAsia="de-CH"/>
+        </w:rPr>
+        <w:t xml:space="preserve"> the FLT AutoSave and see if it works OK.</w:t>
+      </w:r>
+    </w:p>
+    <w:p>
+      <w:pPr>
+        <w:rPr>
+          <w:b/>
+          <w:lang w:val="en-US" w:eastAsia="de-CH"/>
+        </w:rPr>
+      </w:pPr>
+      <w:r>
+        <w:rPr>
+          <w:b/>
+          <w:lang w:val="en-US" w:eastAsia="de-CH"/>
+        </w:rPr>
+        <w:t xml:space="preserve">Flight Plan detection and collection is Enabled in Configuration by checking </w:t>
+      </w:r>
+      <w:r>
+        <w:rPr>
+          <w:b/>
+          <w:highlight w:val="green"/>
+          <w:lang w:val="en-US" w:eastAsia="de-CH"/>
+        </w:rPr>
+        <w:t>Allow FLT AutoSave</w:t>
+      </w:r>
+    </w:p>
+    <w:p>
+      <w:pPr>
+        <w:rPr>
+          <w:lang w:val="en-US" w:eastAsia="de-CH"/>
+        </w:rPr>
+      </w:pPr>
+      <w:r>
+        <w:rPr>
+          <w:lang w:val="en-US" w:eastAsia="de-CH"/>
+        </w:rPr>
         <w:t>The aim of the program is to show what the</w:t>
       </w:r>
       <w:r>
@@ -9106,37 +9516,30 @@
         <w:rPr>
           <w:lang w:val="en-US" w:eastAsia="de-CH"/>
         </w:rPr>
-        <w:t xml:space="preserve"> The file location is </w:t>
-      </w:r>
-      <w:r>
+        <w:t xml:space="preserve"> </w:t>
+      </w:r>
+    </w:p>
+    <w:p>
+      <w:pPr>
         <w:rPr>
           <w:rFonts w:ascii="Lucida Console" w:hAnsi="Lucida Console"/>
           <w:sz w:val="20"/>
           <w:lang w:val="en-US" w:eastAsia="de-CH"/>
         </w:rPr>
-        <w:t>%TEMP%\</w:t>
-      </w:r>
-      <w:proofErr w:type="spellStart"/>
+      </w:pPr>
+      <w:r>
+        <w:rPr>
+          <w:lang w:val="en-US" w:eastAsia="de-CH"/>
+        </w:rPr>
+        <w:t xml:space="preserve">The file location is </w:t>
+      </w:r>
       <w:r>
         <w:rPr>
           <w:rFonts w:ascii="Lucida Console" w:hAnsi="Lucida Console"/>
           <w:sz w:val="20"/>
           <w:lang w:val="en-US" w:eastAsia="de-CH"/>
         </w:rPr>
-        <w:t>HudBar</w:t>
-      </w:r>
-      <w:proofErr w:type="spellEnd"/>
-      <w:r>
-        <w:rPr>
-          <w:lang w:val="en-US" w:eastAsia="de-CH"/>
-        </w:rPr>
-        <w:t>\</w:t>
-      </w:r>
-      <w:r>
-        <w:rPr>
-          <w:lang w:val="en-US" w:eastAsia="de-CH"/>
-        </w:rPr>
-        <w:t xml:space="preserve"> and file </w:t>
+        <w:t>%TEMP%\</w:t>
       </w:r>
       <w:proofErr w:type="spellStart"/>
       <w:r>
@@ -9145,23 +9548,74 @@
           <w:sz w:val="20"/>
           <w:lang w:val="en-US" w:eastAsia="de-CH"/>
         </w:rPr>
+        <w:t>HudBar</w:t>
+      </w:r>
+      <w:proofErr w:type="spellEnd"/>
+      <w:r>
+        <w:rPr>
+          <w:lang w:val="en-US" w:eastAsia="de-CH"/>
+        </w:rPr>
+        <w:t>\</w:t>
+      </w:r>
+      <w:r>
+        <w:rPr>
+          <w:lang w:val="en-US" w:eastAsia="de-CH"/>
+        </w:rPr>
+        <w:t xml:space="preserve"> and file </w:t>
+      </w:r>
+      <w:proofErr w:type="spellStart"/>
+      <w:r>
+        <w:rPr>
+          <w:rFonts w:ascii="Lucida Console" w:hAnsi="Lucida Console"/>
+          <w:sz w:val="20"/>
+          <w:lang w:val="en-US" w:eastAsia="de-CH"/>
+        </w:rPr>
         <w:t>MostCurrent.FLT</w:t>
       </w:r>
       <w:proofErr w:type="spellEnd"/>
-      <w:r>
-        <w:rPr>
-          <w:lang w:val="en-US" w:eastAsia="de-CH"/>
-        </w:rPr>
-        <w:br/>
-      </w:r>
-      <w:proofErr w:type="gramStart"/>
-      <w:r>
-        <w:rPr>
-          <w:lang w:val="en-US" w:eastAsia="de-CH"/>
-        </w:rPr>
-        <w:t>A</w:t>
-      </w:r>
-      <w:proofErr w:type="gramEnd"/>
+    </w:p>
+    <w:p>
+      <w:pPr>
+        <w:rPr>
+          <w:lang w:val="en-US" w:eastAsia="de-CH"/>
+        </w:rPr>
+      </w:pPr>
+      <w:r>
+        <w:rPr>
+          <w:lang w:val="en-US" w:eastAsia="de-CH"/>
+        </w:rPr>
+        <w:t xml:space="preserve">A </w:t>
+      </w:r>
+      <w:r>
+        <w:rPr>
+          <w:lang w:val="en-US" w:eastAsia="de-CH"/>
+        </w:rPr>
+        <w:t>flight plan</w:t>
+      </w:r>
+      <w:r>
+        <w:rPr>
+          <w:lang w:val="en-US" w:eastAsia="de-CH"/>
+        </w:rPr>
+        <w:t xml:space="preserve"> usually changes </w:t>
+      </w:r>
+      <w:r>
+        <w:rPr>
+          <w:lang w:val="en-US" w:eastAsia="de-CH"/>
+        </w:rPr>
+        <w:t xml:space="preserve">after IFR clearance, </w:t>
+      </w:r>
+      <w:r>
+        <w:rPr>
+          <w:lang w:val="en-US" w:eastAsia="de-CH"/>
+        </w:rPr>
+        <w:t xml:space="preserve">once you are on arrival or approach i.e. waypoints are added and removed on the fly during such procedures. It may </w:t>
+      </w:r>
+      <w:r>
+        <w:rPr>
+          <w:lang w:val="en-US" w:eastAsia="de-CH"/>
+        </w:rPr>
+        <w:t>need</w:t>
+      </w:r>
       <w:r>
         <w:rPr>
           <w:lang w:val="en-US" w:eastAsia="de-CH"/>
@@ -9172,31 +9626,43 @@
         <w:rPr>
           <w:lang w:val="en-US" w:eastAsia="de-CH"/>
         </w:rPr>
-        <w:t>flight plan</w:t>
-      </w:r>
-      <w:r>
-        <w:rPr>
-          <w:lang w:val="en-US" w:eastAsia="de-CH"/>
-        </w:rPr>
-        <w:t xml:space="preserve"> usually changes </w:t>
-      </w:r>
-      <w:r>
-        <w:rPr>
-          <w:lang w:val="en-US" w:eastAsia="de-CH"/>
-        </w:rPr>
-        <w:t xml:space="preserve">after IFR clearance, </w:t>
-      </w:r>
-      <w:r>
-        <w:rPr>
-          <w:lang w:val="en-US" w:eastAsia="de-CH"/>
-        </w:rPr>
-        <w:t xml:space="preserve">once you are on arrival or approach i.e. waypoints are added and removed on the fly during such procedures. It may </w:t>
-      </w:r>
-      <w:r>
-        <w:rPr>
-          <w:lang w:val="en-US" w:eastAsia="de-CH"/>
-        </w:rPr>
-        <w:t>need</w:t>
+        <w:t>ATC-</w:t>
+      </w:r>
+      <w:r>
+        <w:rPr>
+          <w:lang w:val="en-US" w:eastAsia="de-CH"/>
+        </w:rPr>
+        <w:t>Clearance</w:t>
+      </w:r>
+      <w:r>
+        <w:rPr>
+          <w:lang w:val="en-US" w:eastAsia="de-CH"/>
+        </w:rPr>
+        <w:t xml:space="preserve"> and your </w:t>
+      </w:r>
+      <w:r>
+        <w:rPr>
+          <w:lang w:val="en-US" w:eastAsia="de-CH"/>
+        </w:rPr>
+        <w:t>read back</w:t>
+      </w:r>
+      <w:r>
+        <w:rPr>
+          <w:lang w:val="en-US" w:eastAsia="de-CH"/>
+        </w:rPr>
+        <w:t xml:space="preserve"> to get new legs added</w:t>
+      </w:r>
+      <w:r>
+        <w:rPr>
+          <w:lang w:val="en-US" w:eastAsia="de-CH"/>
+        </w:rPr>
+        <w:t xml:space="preserve"> or changed</w:t>
+      </w:r>
+      <w:r>
+        <w:rPr>
+          <w:lang w:val="en-US" w:eastAsia="de-CH"/>
+        </w:rPr>
+        <w:t>.</w:t>
       </w:r>
       <w:r>
         <w:rPr>
@@ -9206,45 +9672,10 @@
       </w:r>
       <w:r>
         <w:rPr>
-          <w:lang w:val="en-US" w:eastAsia="de-CH"/>
-        </w:rPr>
-        <w:t>ATC-</w:t>
-      </w:r>
-      <w:r>
-        <w:rPr>
-          <w:lang w:val="en-US" w:eastAsia="de-CH"/>
-        </w:rPr>
-        <w:t>Clearance</w:t>
-      </w:r>
-      <w:r>
-        <w:rPr>
-          <w:lang w:val="en-US" w:eastAsia="de-CH"/>
-        </w:rPr>
-        <w:t xml:space="preserve"> and your </w:t>
-      </w:r>
-      <w:r>
-        <w:rPr>
-          <w:lang w:val="en-US" w:eastAsia="de-CH"/>
-        </w:rPr>
-        <w:t>read back</w:t>
-      </w:r>
-      <w:r>
-        <w:rPr>
-          <w:lang w:val="en-US" w:eastAsia="de-CH"/>
-        </w:rPr>
-        <w:t xml:space="preserve"> to get new legs added</w:t>
-      </w:r>
-      <w:r>
-        <w:rPr>
-          <w:lang w:val="en-US" w:eastAsia="de-CH"/>
-        </w:rPr>
-        <w:t xml:space="preserve"> or changed</w:t>
-      </w:r>
-      <w:r>
-        <w:rPr>
-          <w:lang w:val="en-US" w:eastAsia="de-CH"/>
-        </w:rPr>
-        <w:t>.</w:t>
+          <w:b/>
+          <w:lang w:val="en-US" w:eastAsia="de-CH"/>
+        </w:rPr>
+        <w:t xml:space="preserve">ATC assumed flight plans may not match your GPS flight plan though… </w:t>
       </w:r>
       <w:r>
         <w:rPr>
@@ -9377,27 +9808,7 @@
           <w:sz w:val="18"/>
           <w:lang w:val="en-US" w:eastAsia="de-CH"/>
         </w:rPr>
-        <w:t xml:space="preserve"> ATC </w:t>
-      </w:r>
-      <w:proofErr w:type="gramStart"/>
-      <w:r>
-        <w:rPr>
-          <w:rFonts w:ascii="Lucida Console" w:hAnsi="Lucida Console"/>
-          <w:color w:val="002060"/>
-          <w:sz w:val="18"/>
-          <w:lang w:val="en-US" w:eastAsia="de-CH"/>
-        </w:rPr>
-        <w:t>Altitude :</w:t>
-      </w:r>
-      <w:proofErr w:type="gramEnd"/>
-      <w:r>
-        <w:rPr>
-          <w:rFonts w:ascii="Lucida Console" w:hAnsi="Lucida Console"/>
-          <w:color w:val="002060"/>
-          <w:sz w:val="18"/>
-          <w:lang w:val="en-US" w:eastAsia="de-CH"/>
-        </w:rPr>
-        <w:t xml:space="preserve"> 7’000 </w:t>
+        <w:t xml:space="preserve"> ATC Altitude : 7’000 </w:t>
       </w:r>
       <w:proofErr w:type="spellStart"/>
       <w:r>
@@ -10451,7 +10862,6 @@
         <w:t>(</w:t>
       </w:r>
       <w:proofErr w:type="spellStart"/>
-      <w:proofErr w:type="gramStart"/>
       <w:r>
         <w:rPr>
           <w:rFonts w:ascii="Lucida Console" w:hAnsi="Lucida Console"/>
@@ -10469,9 +10879,9 @@
           <w:sz w:val="18"/>
           <w:lang w:eastAsia="de-CH"/>
         </w:rPr>
-        <w:t xml:space="preserve">  )</w:t>
-      </w:r>
-      <w:proofErr w:type="gramEnd"/>
+        <w:t xml:space="preserve">  )    14.7 -    48.8 </w:t>
+      </w:r>
+      <w:proofErr w:type="spellStart"/>
       <w:r>
         <w:rPr>
           <w:rFonts w:ascii="Lucida Console" w:hAnsi="Lucida Console"/>
@@ -10479,9 +10889,9 @@
           <w:sz w:val="18"/>
           <w:lang w:eastAsia="de-CH"/>
         </w:rPr>
-        <w:t xml:space="preserve">    14.7 -    48.8 </w:t>
-      </w:r>
-      <w:proofErr w:type="spellStart"/>
+        <w:t>nm</w:t>
+      </w:r>
+      <w:proofErr w:type="spellEnd"/>
       <w:r>
         <w:rPr>
           <w:rFonts w:ascii="Lucida Console" w:hAnsi="Lucida Console"/>
@@ -10489,9 +10899,9 @@
           <w:sz w:val="18"/>
           <w:lang w:eastAsia="de-CH"/>
         </w:rPr>
-        <w:t>nm</w:t>
-      </w:r>
-      <w:proofErr w:type="spellEnd"/>
+        <w:t xml:space="preserve"> @  9’950 </w:t>
+      </w:r>
+      <w:proofErr w:type="spellStart"/>
       <w:r>
         <w:rPr>
           <w:rFonts w:ascii="Lucida Console" w:hAnsi="Lucida Console"/>
@@ -10499,9 +10909,9 @@
           <w:sz w:val="18"/>
           <w:lang w:eastAsia="de-CH"/>
         </w:rPr>
-        <w:t xml:space="preserve"> @  9’950 </w:t>
-      </w:r>
-      <w:proofErr w:type="spellStart"/>
+        <w:t>ft</w:t>
+      </w:r>
+      <w:proofErr w:type="spellEnd"/>
       <w:r>
         <w:rPr>
           <w:rFonts w:ascii="Lucida Console" w:hAnsi="Lucida Console"/>
@@ -10509,29 +10919,28 @@
           <w:sz w:val="18"/>
           <w:lang w:eastAsia="de-CH"/>
         </w:rPr>
-        <w:t>ft</w:t>
-      </w:r>
-      <w:proofErr w:type="spellEnd"/>
-      <w:r>
+        <w:t xml:space="preserve"> </w:t>
+      </w:r>
+    </w:p>
+    <w:p>
+      <w:pPr>
+        <w:pStyle w:val="KeinLeerraum"/>
         <w:rPr>
           <w:rFonts w:ascii="Lucida Console" w:hAnsi="Lucida Console"/>
           <w:color w:val="002060"/>
           <w:sz w:val="18"/>
           <w:lang w:eastAsia="de-CH"/>
         </w:rPr>
-        <w:t xml:space="preserve"> </w:t>
-      </w:r>
-    </w:p>
-    <w:p>
-      <w:pPr>
-        <w:pStyle w:val="KeinLeerraum"/>
+      </w:pPr>
+      <w:r>
         <w:rPr>
           <w:rFonts w:ascii="Lucida Console" w:hAnsi="Lucida Console"/>
           <w:color w:val="002060"/>
           <w:sz w:val="18"/>
           <w:lang w:eastAsia="de-CH"/>
         </w:rPr>
-      </w:pPr>
+        <w:t xml:space="preserve">SWAMP   </w:t>
+      </w:r>
       <w:r>
         <w:rPr>
           <w:rFonts w:ascii="Lucida Console" w:hAnsi="Lucida Console"/>
@@ -10539,8 +10948,10 @@
           <w:sz w:val="18"/>
           <w:lang w:eastAsia="de-CH"/>
         </w:rPr>
-        <w:t xml:space="preserve">SWAMP   </w:t>
-      </w:r>
+        <w:tab/>
+        <w:t>(</w:t>
+      </w:r>
+      <w:proofErr w:type="spellStart"/>
       <w:r>
         <w:rPr>
           <w:rFonts w:ascii="Lucida Console" w:hAnsi="Lucida Console"/>
@@ -10548,11 +10959,9 @@
           <w:sz w:val="18"/>
           <w:lang w:eastAsia="de-CH"/>
         </w:rPr>
-        <w:tab/>
-        <w:t>(</w:t>
-      </w:r>
-      <w:proofErr w:type="spellStart"/>
-      <w:proofErr w:type="gramStart"/>
+        <w:t>Intersec</w:t>
+      </w:r>
+      <w:proofErr w:type="spellEnd"/>
       <w:r>
         <w:rPr>
           <w:rFonts w:ascii="Lucida Console" w:hAnsi="Lucida Console"/>
@@ -10560,9 +10969,9 @@
           <w:sz w:val="18"/>
           <w:lang w:eastAsia="de-CH"/>
         </w:rPr>
-        <w:t>Intersec</w:t>
-      </w:r>
-      <w:proofErr w:type="spellEnd"/>
+        <w:t xml:space="preserve">  )    34.2 -    34.2 </w:t>
+      </w:r>
+      <w:proofErr w:type="spellStart"/>
       <w:r>
         <w:rPr>
           <w:rFonts w:ascii="Lucida Console" w:hAnsi="Lucida Console"/>
@@ -10570,9 +10979,9 @@
           <w:sz w:val="18"/>
           <w:lang w:eastAsia="de-CH"/>
         </w:rPr>
-        <w:t xml:space="preserve">  )</w:t>
-      </w:r>
-      <w:proofErr w:type="gramEnd"/>
+        <w:t>nm</w:t>
+      </w:r>
+      <w:proofErr w:type="spellEnd"/>
       <w:r>
         <w:rPr>
           <w:rFonts w:ascii="Lucida Console" w:hAnsi="Lucida Console"/>
@@ -10580,7 +10989,7 @@
           <w:sz w:val="18"/>
           <w:lang w:eastAsia="de-CH"/>
         </w:rPr>
-        <w:t xml:space="preserve">    34.2 -    34.2 </w:t>
+        <w:t xml:space="preserve"> @  7’000 </w:t>
       </w:r>
       <w:proofErr w:type="spellStart"/>
       <w:r>
@@ -10590,7 +10999,7 @@
           <w:sz w:val="18"/>
           <w:lang w:eastAsia="de-CH"/>
         </w:rPr>
-        <w:t>nm</w:t>
+        <w:t>ft</w:t>
       </w:r>
       <w:proofErr w:type="spellEnd"/>
       <w:r>
@@ -10600,9 +11009,18 @@
           <w:sz w:val="18"/>
           <w:lang w:eastAsia="de-CH"/>
         </w:rPr>
-        <w:t xml:space="preserve"> @  7’000 </w:t>
-      </w:r>
-      <w:proofErr w:type="spellStart"/>
+        <w:t xml:space="preserve"> </w:t>
+      </w:r>
+    </w:p>
+    <w:p>
+      <w:pPr>
+        <w:pStyle w:val="KeinLeerraum"/>
+        <w:rPr>
+          <w:color w:val="002060"/>
+          <w:sz w:val="20"/>
+          <w:lang w:eastAsia="de-CH"/>
+        </w:rPr>
+      </w:pPr>
       <w:r>
         <w:rPr>
           <w:rFonts w:ascii="Lucida Console" w:hAnsi="Lucida Console"/>
@@ -10610,9 +11028,8 @@
           <w:sz w:val="18"/>
           <w:lang w:eastAsia="de-CH"/>
         </w:rPr>
-        <w:t>ft</w:t>
-      </w:r>
-      <w:proofErr w:type="spellEnd"/>
+        <w:t xml:space="preserve">RJAA    </w:t>
+      </w:r>
       <w:r>
         <w:rPr>
           <w:rFonts w:ascii="Lucida Console" w:hAnsi="Lucida Console"/>
@@ -10620,18 +11037,10 @@
           <w:sz w:val="18"/>
           <w:lang w:eastAsia="de-CH"/>
         </w:rPr>
-        <w:t xml:space="preserve"> </w:t>
-      </w:r>
-    </w:p>
-    <w:p>
-      <w:pPr>
-        <w:pStyle w:val="KeinLeerraum"/>
-        <w:rPr>
-          <w:color w:val="002060"/>
-          <w:sz w:val="20"/>
-          <w:lang w:eastAsia="de-CH"/>
-        </w:rPr>
-      </w:pPr>
+        <w:tab/>
+        <w:t xml:space="preserve">(ILS-34L   )     0.0 -     0.0 </w:t>
+      </w:r>
+      <w:proofErr w:type="spellStart"/>
       <w:r>
         <w:rPr>
           <w:rFonts w:ascii="Lucida Console" w:hAnsi="Lucida Console"/>
@@ -10639,8 +11048,9 @@
           <w:sz w:val="18"/>
           <w:lang w:eastAsia="de-CH"/>
         </w:rPr>
-        <w:t xml:space="preserve">RJAA    </w:t>
-      </w:r>
+        <w:t>nm</w:t>
+      </w:r>
+      <w:proofErr w:type="spellEnd"/>
       <w:r>
         <w:rPr>
           <w:rFonts w:ascii="Lucida Console" w:hAnsi="Lucida Console"/>
@@ -10648,8 +11058,7 @@
           <w:sz w:val="18"/>
           <w:lang w:eastAsia="de-CH"/>
         </w:rPr>
-        <w:tab/>
-        <w:t xml:space="preserve">(ILS-34L   )     0.0 -     0.0 </w:t>
+        <w:t xml:space="preserve"> @    150 </w:t>
       </w:r>
       <w:proofErr w:type="spellStart"/>
       <w:r>
@@ -10659,35 +11068,15 @@
           <w:sz w:val="18"/>
           <w:lang w:eastAsia="de-CH"/>
         </w:rPr>
-        <w:t>nm</w:t>
+        <w:t>ft</w:t>
       </w:r>
       <w:proofErr w:type="spellEnd"/>
       <w:r>
         <w:rPr>
-          <w:rFonts w:ascii="Lucida Console" w:hAnsi="Lucida Console"/>
           <w:color w:val="002060"/>
           <w:sz w:val="18"/>
           <w:lang w:eastAsia="de-CH"/>
         </w:rPr>
-        <w:t xml:space="preserve"> @    150 </w:t>
-      </w:r>
-      <w:proofErr w:type="spellStart"/>
-      <w:r>
-        <w:rPr>
-          <w:rFonts w:ascii="Lucida Console" w:hAnsi="Lucida Console"/>
-          <w:color w:val="002060"/>
-          <w:sz w:val="18"/>
-          <w:lang w:eastAsia="de-CH"/>
-        </w:rPr>
-        <w:t>ft</w:t>
-      </w:r>
-      <w:proofErr w:type="spellEnd"/>
-      <w:r>
-        <w:rPr>
-          <w:color w:val="002060"/>
-          <w:sz w:val="18"/>
-          <w:lang w:eastAsia="de-CH"/>
-        </w:rPr>
         <w:t xml:space="preserve"> </w:t>
       </w:r>
     </w:p>
@@ -10892,15 +11281,7 @@
           <w:sz w:val="18"/>
           <w:lang w:val="en-US" w:eastAsia="de-CH"/>
         </w:rPr>
-        <w:t xml:space="preserve"> </w:t>
-      </w:r>
-      <w:r>
-        <w:rPr>
-          <w:rFonts w:ascii="Courier New" w:hAnsi="Courier New" w:cs="Courier New"/>
-          <w:sz w:val="18"/>
-          <w:lang w:val="en-US" w:eastAsia="de-CH"/>
-        </w:rPr>
-        <w:t>̲</w:t>
+        <w:t xml:space="preserve"> ̲</w:t>
       </w:r>
       <w:r>
         <w:rPr>
@@ -11068,21 +11449,7 @@
         <w:rPr>
           <w:lang w:val="en-US" w:eastAsia="de-CH"/>
         </w:rPr>
-        <w:t xml:space="preserve"> is the cleared altitude by the MSFS ATC (what they expect you to fly at</w:t>
-      </w:r>
-      <w:proofErr w:type="gramStart"/>
-      <w:r>
-        <w:rPr>
-          <w:lang w:val="en-US" w:eastAsia="de-CH"/>
-        </w:rPr>
-        <w:t>..)</w:t>
-      </w:r>
-      <w:proofErr w:type="gramEnd"/>
-      <w:r>
-        <w:rPr>
-          <w:lang w:val="en-US" w:eastAsia="de-CH"/>
-        </w:rPr>
-        <w:t xml:space="preserve">, in general ATC assigns you the bottom Alt when limits apply </w:t>
+        <w:t xml:space="preserve"> is the cleared altitude by the MSFS ATC (what they expect you to fly at..), in general ATC assigns you the bottom Alt when limits apply </w:t>
       </w:r>
       <w:r>
         <w:rPr>
@@ -11603,13 +11970,7 @@
           <w:lang w:val="en-US"/>
         </w:rPr>
       </w:pPr>
-    </w:p>
-    <w:p>
-      <w:pPr>
-        <w:autoSpaceDE w:val="0"/>
-        <w:autoSpaceDN w:val="0"/>
-        <w:adjustRightInd w:val="0"/>
-        <w:spacing w:after="0" w:line="240" w:lineRule="auto"/>
+      <w:r>
         <w:rPr>
           <w:rFonts w:ascii="Consolas" w:hAnsi="Consolas" w:cs="Consolas"/>
           <w:color w:val="000000"/>
@@ -11617,7 +11978,8 @@
           <w:szCs w:val="19"/>
           <w:lang w:val="en-US"/>
         </w:rPr>
-      </w:pPr>
+        <w:t>VFR</w:t>
+      </w:r>
       <w:r>
         <w:rPr>
           <w:rFonts w:ascii="Consolas" w:hAnsi="Consolas" w:cs="Consolas"/>
@@ -11626,7 +11988,7 @@
           <w:szCs w:val="19"/>
           <w:lang w:val="en-US"/>
         </w:rPr>
-        <w:t>VFR</w:t>
+        <w:t xml:space="preserve"> </w:t>
       </w:r>
       <w:r>
         <w:rPr>
@@ -11636,7 +11998,7 @@
           <w:szCs w:val="19"/>
           <w:lang w:val="en-US"/>
         </w:rPr>
-        <w:t xml:space="preserve"> </w:t>
+        <w:t>Landing</w:t>
       </w:r>
       <w:r>
         <w:rPr>
@@ -11646,7 +12008,7 @@
           <w:szCs w:val="19"/>
           <w:lang w:val="en-US"/>
         </w:rPr>
-        <w:t>Landing</w:t>
+        <w:t xml:space="preserve"> </w:t>
       </w:r>
       <w:r>
         <w:rPr>
@@ -11656,7 +12018,7 @@
           <w:szCs w:val="19"/>
           <w:lang w:val="en-US"/>
         </w:rPr>
-        <w:t xml:space="preserve"> </w:t>
+        <w:t>Request, VFR</w:t>
       </w:r>
       <w:r>
         <w:rPr>
@@ -11666,7 +12028,7 @@
           <w:szCs w:val="19"/>
           <w:lang w:val="en-US"/>
         </w:rPr>
-        <w:t>Request, VFR</w:t>
+        <w:t xml:space="preserve"> </w:t>
       </w:r>
       <w:r>
         <w:rPr>
@@ -11676,7 +12038,7 @@
           <w:szCs w:val="19"/>
           <w:lang w:val="en-US"/>
         </w:rPr>
-        <w:t xml:space="preserve"> </w:t>
+        <w:t>Landing</w:t>
       </w:r>
       <w:r>
         <w:rPr>
@@ -11686,7 +12048,7 @@
           <w:szCs w:val="19"/>
           <w:lang w:val="en-US"/>
         </w:rPr>
-        <w:t>Landing</w:t>
+        <w:t xml:space="preserve"> </w:t>
       </w:r>
       <w:r>
         <w:rPr>
@@ -11696,7 +12058,7 @@
           <w:szCs w:val="19"/>
           <w:lang w:val="en-US"/>
         </w:rPr>
-        <w:t xml:space="preserve"> </w:t>
+        <w:t>Pattern,</w:t>
       </w:r>
       <w:r>
         <w:rPr>
@@ -11706,7 +12068,7 @@
           <w:szCs w:val="19"/>
           <w:lang w:val="en-US"/>
         </w:rPr>
-        <w:t>Pattern,</w:t>
+        <w:t xml:space="preserve"> </w:t>
       </w:r>
       <w:r>
         <w:rPr>
@@ -11716,7 +12078,7 @@
           <w:szCs w:val="19"/>
           <w:lang w:val="en-US"/>
         </w:rPr>
-        <w:t xml:space="preserve"> </w:t>
+        <w:t>VFR</w:t>
       </w:r>
       <w:r>
         <w:rPr>
@@ -11726,7 +12088,7 @@
           <w:szCs w:val="19"/>
           <w:lang w:val="en-US"/>
         </w:rPr>
-        <w:t>VFR</w:t>
+        <w:t xml:space="preserve"> </w:t>
       </w:r>
       <w:r>
         <w:rPr>
@@ -11736,7 +12098,7 @@
           <w:szCs w:val="19"/>
           <w:lang w:val="en-US"/>
         </w:rPr>
-        <w:t xml:space="preserve"> </w:t>
+        <w:t>Cleared</w:t>
       </w:r>
       <w:r>
         <w:rPr>
@@ -11746,7 +12108,7 @@
           <w:szCs w:val="19"/>
           <w:lang w:val="en-US"/>
         </w:rPr>
-        <w:t>Cleared</w:t>
+        <w:t xml:space="preserve"> </w:t>
       </w:r>
       <w:r>
         <w:rPr>
@@ -11756,7 +12118,7 @@
           <w:szCs w:val="19"/>
           <w:lang w:val="en-US"/>
         </w:rPr>
-        <w:t xml:space="preserve"> </w:t>
+        <w:t>To</w:t>
       </w:r>
       <w:r>
         <w:rPr>
@@ -11766,7 +12128,7 @@
           <w:szCs w:val="19"/>
           <w:lang w:val="en-US"/>
         </w:rPr>
-        <w:t>To</w:t>
+        <w:t xml:space="preserve"> </w:t>
       </w:r>
       <w:r>
         <w:rPr>
@@ -11776,9 +12138,15 @@
           <w:szCs w:val="19"/>
           <w:lang w:val="en-US"/>
         </w:rPr>
-        <w:t xml:space="preserve"> </w:t>
-      </w:r>
-      <w:r>
+        <w:t>Land,</w:t>
+      </w:r>
+    </w:p>
+    <w:p>
+      <w:pPr>
+        <w:autoSpaceDE w:val="0"/>
+        <w:autoSpaceDN w:val="0"/>
+        <w:adjustRightInd w:val="0"/>
+        <w:spacing w:after="0" w:line="240" w:lineRule="auto"/>
         <w:rPr>
           <w:rFonts w:ascii="Consolas" w:hAnsi="Consolas" w:cs="Consolas"/>
           <w:color w:val="000000"/>
@@ -11786,15 +12154,8 @@
           <w:szCs w:val="19"/>
           <w:lang w:val="en-US"/>
         </w:rPr>
-        <w:t>Land,</w:t>
-      </w:r>
-    </w:p>
-    <w:p>
-      <w:pPr>
-        <w:autoSpaceDE w:val="0"/>
-        <w:autoSpaceDN w:val="0"/>
-        <w:adjustRightInd w:val="0"/>
-        <w:spacing w:after="0" w:line="240" w:lineRule="auto"/>
+      </w:pPr>
+      <w:r>
         <w:rPr>
           <w:rFonts w:ascii="Consolas" w:hAnsi="Consolas" w:cs="Consolas"/>
           <w:color w:val="000000"/>
@@ -11802,7 +12163,8 @@
           <w:szCs w:val="19"/>
           <w:lang w:val="en-US"/>
         </w:rPr>
-      </w:pPr>
+        <w:t>VFR</w:t>
+      </w:r>
       <w:r>
         <w:rPr>
           <w:rFonts w:ascii="Consolas" w:hAnsi="Consolas" w:cs="Consolas"/>
@@ -11811,7 +12173,7 @@
           <w:szCs w:val="19"/>
           <w:lang w:val="en-US"/>
         </w:rPr>
-        <w:t>VFR</w:t>
+        <w:t xml:space="preserve"> </w:t>
       </w:r>
       <w:r>
         <w:rPr>
@@ -11821,7 +12183,7 @@
           <w:szCs w:val="19"/>
           <w:lang w:val="en-US"/>
         </w:rPr>
-        <w:t xml:space="preserve"> </w:t>
+        <w:t>TG</w:t>
       </w:r>
       <w:r>
         <w:rPr>
@@ -11831,7 +12193,7 @@
           <w:szCs w:val="19"/>
           <w:lang w:val="en-US"/>
         </w:rPr>
-        <w:t>TG</w:t>
+        <w:t xml:space="preserve"> </w:t>
       </w:r>
       <w:r>
         <w:rPr>
@@ -11841,7 +12203,7 @@
           <w:szCs w:val="19"/>
           <w:lang w:val="en-US"/>
         </w:rPr>
-        <w:t xml:space="preserve"> </w:t>
+        <w:t>Request, VFR</w:t>
       </w:r>
       <w:r>
         <w:rPr>
@@ -11851,7 +12213,7 @@
           <w:szCs w:val="19"/>
           <w:lang w:val="en-US"/>
         </w:rPr>
-        <w:t>Request, VFR</w:t>
+        <w:t xml:space="preserve"> </w:t>
       </w:r>
       <w:r>
         <w:rPr>
@@ -11861,7 +12223,7 @@
           <w:szCs w:val="19"/>
           <w:lang w:val="en-US"/>
         </w:rPr>
-        <w:t xml:space="preserve"> </w:t>
+        <w:t>TG</w:t>
       </w:r>
       <w:r>
         <w:rPr>
@@ -11871,7 +12233,7 @@
           <w:szCs w:val="19"/>
           <w:lang w:val="en-US"/>
         </w:rPr>
-        <w:t>TG</w:t>
+        <w:t xml:space="preserve"> </w:t>
       </w:r>
       <w:r>
         <w:rPr>
@@ -11881,7 +12243,7 @@
           <w:szCs w:val="19"/>
           <w:lang w:val="en-US"/>
         </w:rPr>
-        <w:t xml:space="preserve"> </w:t>
+        <w:t>Pattern, VFR</w:t>
       </w:r>
       <w:r>
         <w:rPr>
@@ -11891,7 +12253,7 @@
           <w:szCs w:val="19"/>
           <w:lang w:val="en-US"/>
         </w:rPr>
-        <w:t>Pattern, VFR</w:t>
+        <w:t xml:space="preserve"> </w:t>
       </w:r>
       <w:r>
         <w:rPr>
@@ -11901,7 +12263,7 @@
           <w:szCs w:val="19"/>
           <w:lang w:val="en-US"/>
         </w:rPr>
-        <w:t xml:space="preserve"> </w:t>
+        <w:t>TG</w:t>
       </w:r>
       <w:r>
         <w:rPr>
@@ -11911,7 +12273,7 @@
           <w:szCs w:val="19"/>
           <w:lang w:val="en-US"/>
         </w:rPr>
-        <w:t>TG</w:t>
+        <w:t xml:space="preserve"> </w:t>
       </w:r>
       <w:r>
         <w:rPr>
@@ -11921,7 +12283,7 @@
           <w:szCs w:val="19"/>
           <w:lang w:val="en-US"/>
         </w:rPr>
-        <w:t xml:space="preserve"> </w:t>
+        <w:t>Cleared</w:t>
       </w:r>
       <w:r>
         <w:rPr>
@@ -11931,7 +12293,7 @@
           <w:szCs w:val="19"/>
           <w:lang w:val="en-US"/>
         </w:rPr>
-        <w:t>Cleared</w:t>
+        <w:t xml:space="preserve"> </w:t>
       </w:r>
       <w:r>
         <w:rPr>
@@ -11941,9 +12303,8 @@
           <w:szCs w:val="19"/>
           <w:lang w:val="en-US"/>
         </w:rPr>
-        <w:t xml:space="preserve"> </w:t>
-      </w:r>
-      <w:proofErr w:type="gramStart"/>
+        <w:t>To</w:t>
+      </w:r>
       <w:r>
         <w:rPr>
           <w:rFonts w:ascii="Consolas" w:hAnsi="Consolas" w:cs="Consolas"/>
@@ -11952,9 +12313,8 @@
           <w:szCs w:val="19"/>
           <w:lang w:val="en-US"/>
         </w:rPr>
-        <w:t>To</w:t>
-      </w:r>
-      <w:proofErr w:type="gramEnd"/>
+        <w:t xml:space="preserve"> </w:t>
+      </w:r>
       <w:r>
         <w:rPr>
           <w:rFonts w:ascii="Consolas" w:hAnsi="Consolas" w:cs="Consolas"/>
@@ -11963,7 +12323,7 @@
           <w:szCs w:val="19"/>
           <w:lang w:val="en-US"/>
         </w:rPr>
-        <w:t xml:space="preserve"> </w:t>
+        <w:t>Land,</w:t>
       </w:r>
       <w:r>
         <w:rPr>
@@ -11973,27 +12333,72 @@
           <w:szCs w:val="19"/>
           <w:lang w:val="en-US"/>
         </w:rPr>
-        <w:t>Land,</w:t>
-      </w:r>
-      <w:r>
-        <w:rPr>
-          <w:rFonts w:ascii="Consolas" w:hAnsi="Consolas" w:cs="Consolas"/>
-          <w:color w:val="000000"/>
-          <w:sz w:val="19"/>
-          <w:szCs w:val="19"/>
-          <w:lang w:val="en-US"/>
-        </w:rPr>
         <w:t xml:space="preserve"> (go arounds)</w:t>
       </w:r>
     </w:p>
     <w:p>
       <w:pPr>
         <w:rPr>
-          <w:lang w:val="en-US" w:eastAsia="de-CH"/>
-        </w:rPr>
-      </w:pPr>
-      <w:r>
-        <w:rPr>
+          <w:i/>
+          <w:lang w:val="en-US" w:eastAsia="de-CH"/>
+        </w:rPr>
+      </w:pPr>
+    </w:p>
+    <w:p>
+      <w:pPr>
+        <w:rPr>
+          <w:i/>
+          <w:lang w:val="en-US" w:eastAsia="de-CH"/>
+        </w:rPr>
+      </w:pPr>
+      <w:r>
+        <w:rPr>
+          <w:i/>
+          <w:lang w:val="en-US" w:eastAsia="de-CH"/>
+        </w:rPr>
+        <w:t xml:space="preserve">Note: During Missions the Sim is usually maintaining AutoSaves on its own and the </w:t>
+      </w:r>
+      <w:proofErr w:type="spellStart"/>
+      <w:r>
+        <w:rPr>
+          <w:i/>
+          <w:lang w:val="en-US" w:eastAsia="de-CH"/>
+        </w:rPr>
+        <w:t>HudBar</w:t>
+      </w:r>
+      <w:proofErr w:type="spellEnd"/>
+      <w:r>
+        <w:rPr>
+          <w:i/>
+          <w:lang w:val="en-US" w:eastAsia="de-CH"/>
+        </w:rPr>
+        <w:t xml:space="preserve"> will not save additional ones</w:t>
+      </w:r>
+      <w:r>
+        <w:rPr>
+          <w:i/>
+          <w:lang w:val="en-US" w:eastAsia="de-CH"/>
+        </w:rPr>
+        <w:t xml:space="preserve"> (due to some Sim issues this would cause mission handling to fail)</w:t>
+      </w:r>
+      <w:r>
+        <w:rPr>
+          <w:i/>
+          <w:lang w:val="en-US" w:eastAsia="de-CH"/>
+        </w:rPr>
+        <w:t xml:space="preserve">. </w:t>
+      </w:r>
+    </w:p>
+    <w:p>
+      <w:pPr>
+        <w:rPr>
+          <w:i/>
+          <w:lang w:val="en-US" w:eastAsia="de-CH"/>
+        </w:rPr>
+      </w:pPr>
+      <w:r>
+        <w:rPr>
+          <w:i/>
           <w:lang w:val="en-US" w:eastAsia="de-CH"/>
         </w:rPr>
         <w:br w:type="page"/>
@@ -12011,6 +12416,130 @@
           <w:lang w:val="en-US" w:eastAsia="de-CH"/>
         </w:rPr>
         <w:lastRenderedPageBreak/>
+        <w:t>METAR Data Retrieval:</w:t>
+      </w:r>
+      <w:r>
+        <w:rPr>
+          <w:rFonts w:eastAsia="Times New Roman"/>
+          <w:color w:val="FF0000"/>
+          <w:sz w:val="16"/>
+          <w:szCs w:val="16"/>
+          <w:lang w:val="en-US" w:eastAsia="de-CH"/>
+        </w:rPr>
+        <w:t xml:space="preserve"> </w:t>
+      </w:r>
+      <w:r>
+        <w:rPr>
+          <w:rFonts w:eastAsia="Times New Roman"/>
+          <w:color w:val="FF0000"/>
+          <w:sz w:val="16"/>
+          <w:szCs w:val="16"/>
+          <w:lang w:val="en-US" w:eastAsia="de-CH"/>
+        </w:rPr>
+        <w:t>(new V0.</w:t>
+      </w:r>
+      <w:r>
+        <w:rPr>
+          <w:rFonts w:eastAsia="Times New Roman"/>
+          <w:color w:val="FF0000"/>
+          <w:sz w:val="16"/>
+          <w:szCs w:val="16"/>
+          <w:lang w:val="en-US" w:eastAsia="de-CH"/>
+        </w:rPr>
+        <w:t>30</w:t>
+      </w:r>
+      <w:r>
+        <w:rPr>
+          <w:rFonts w:eastAsia="Times New Roman"/>
+          <w:color w:val="FF0000"/>
+          <w:sz w:val="16"/>
+          <w:szCs w:val="16"/>
+          <w:lang w:val="en-US" w:eastAsia="de-CH"/>
+        </w:rPr>
+        <w:t>)</w:t>
+      </w:r>
+    </w:p>
+    <w:p>
+      <w:pPr>
+        <w:rPr>
+          <w:lang w:val="en-US" w:eastAsia="de-CH"/>
+        </w:rPr>
+      </w:pPr>
+      <w:r>
+        <w:rPr>
+          <w:highlight w:val="cyan"/>
+          <w:lang w:val="en-US" w:eastAsia="de-CH"/>
+        </w:rPr>
+        <w:t>Please note that the program will issue HTTP Requests to an external server to retrieve the latest METAR information.</w:t>
+      </w:r>
+      <w:r>
+        <w:rPr>
+          <w:lang w:val="en-US" w:eastAsia="de-CH"/>
+        </w:rPr>
+        <w:br/>
+        <w:t xml:space="preserve">The data for METAR is retrieved from: </w:t>
+      </w:r>
+      <w:r>
+        <w:rPr>
+          <w:b/>
+          <w:lang w:val="en-US" w:eastAsia="de-CH"/>
+        </w:rPr>
+        <w:t>https://aviationweather.gov</w:t>
+      </w:r>
+    </w:p>
+    <w:p>
+      <w:pPr>
+        <w:rPr>
+          <w:b/>
+          <w:lang w:val="en-US" w:eastAsia="de-CH"/>
+        </w:rPr>
+      </w:pPr>
+      <w:r>
+        <w:rPr>
+          <w:b/>
+          <w:highlight w:val="yellow"/>
+          <w:lang w:val="en-US" w:eastAsia="de-CH"/>
+        </w:rPr>
+        <w:t>Please make sure to comply with their terms and conditions when retrieving METAR data with this program.</w:t>
+      </w:r>
+    </w:p>
+    <w:p>
+      <w:pPr>
+        <w:rPr>
+          <w:lang w:val="en-US" w:eastAsia="de-CH"/>
+        </w:rPr>
+      </w:pPr>
+      <w:r>
+        <w:rPr>
+          <w:lang w:val="en-US" w:eastAsia="de-CH"/>
+        </w:rPr>
+        <w:t xml:space="preserve">See also: </w:t>
+      </w:r>
+      <w:r>
+        <w:rPr>
+          <w:lang w:val="en-US" w:eastAsia="de-CH"/>
+        </w:rPr>
+        <w:t>https://aviationweather.gov/dataserver/example?datatype=metar</w:t>
+      </w:r>
+    </w:p>
+    <w:p>
+      <w:pPr>
+        <w:rPr>
+          <w:lang w:val="en-US" w:eastAsia="de-CH"/>
+        </w:rPr>
+      </w:pPr>
+    </w:p>
+    <w:p>
+      <w:pPr>
+        <w:pStyle w:val="berschrift2"/>
+        <w:rPr>
+          <w:lang w:val="en-US" w:eastAsia="de-CH"/>
+        </w:rPr>
+      </w:pPr>
+      <w:r>
+        <w:rPr>
+          <w:lang w:val="en-US" w:eastAsia="de-CH"/>
+        </w:rPr>
         <w:t>Distributed Contents:</w:t>
       </w:r>
     </w:p>
@@ -12330,19 +12859,25 @@
         <w:rPr>
           <w:lang w:val="en-US" w:eastAsia="de-CH"/>
         </w:rPr>
-        <w:t xml:space="preserve">FS20_FltLib.dll -- MSFS2020 FLT File decoder and </w:t>
-      </w:r>
-      <w:r>
-        <w:rPr>
-          <w:lang w:val="en-US" w:eastAsia="de-CH"/>
-        </w:rPr>
-        <w:t>f</w:t>
-      </w:r>
-      <w:r>
-        <w:rPr>
-          <w:lang w:val="en-US" w:eastAsia="de-CH"/>
-        </w:rPr>
-        <w:t>light</w:t>
+        <w:t>FS20_</w:t>
+      </w:r>
+      <w:r>
+        <w:rPr>
+          <w:lang w:val="en-US" w:eastAsia="de-CH"/>
+        </w:rPr>
+        <w:t>Apt</w:t>
+      </w:r>
+      <w:r>
+        <w:rPr>
+          <w:lang w:val="en-US" w:eastAsia="de-CH"/>
+        </w:rPr>
+        <w:t xml:space="preserve">Lib.dll </w:t>
+      </w:r>
+      <w:r>
+        <w:rPr>
+          <w:lang w:val="en-US" w:eastAsia="de-CH"/>
+        </w:rPr>
+        <w:t>--</w:t>
       </w:r>
       <w:r>
         <w:rPr>
@@ -12354,13 +12889,7 @@
         <w:rPr>
           <w:lang w:val="en-US" w:eastAsia="de-CH"/>
         </w:rPr>
-        <w:t>plan library</w:t>
-      </w:r>
-      <w:r>
-        <w:rPr>
-          <w:lang w:val="en-US" w:eastAsia="de-CH"/>
-        </w:rPr>
-        <w:t xml:space="preserve"> </w:t>
+        <w:t xml:space="preserve">MSFS2020 Airport DB </w:t>
       </w:r>
       <w:r>
         <w:rPr>
@@ -12395,101 +12924,15 @@
     </w:p>
     <w:p>
       <w:pPr>
-        <w:pStyle w:val="Listenabsatz"/>
-        <w:numPr>
-          <w:ilvl w:val="0"/>
-          <w:numId w:val="8"/>
-        </w:numPr>
-        <w:rPr>
-          <w:lang w:val="en-US" w:eastAsia="de-CH"/>
-        </w:rPr>
-      </w:pPr>
-      <w:r>
-        <w:rPr>
-          <w:lang w:val="en-US" w:eastAsia="de-CH"/>
-        </w:rPr>
-        <w:t>FS20_</w:t>
-      </w:r>
-      <w:r>
-        <w:rPr>
-          <w:lang w:val="en-US" w:eastAsia="de-CH"/>
-        </w:rPr>
-        <w:t>Apt</w:t>
-      </w:r>
-      <w:r>
-        <w:rPr>
-          <w:lang w:val="en-US" w:eastAsia="de-CH"/>
-        </w:rPr>
-        <w:t xml:space="preserve">Lib.dll </w:t>
-      </w:r>
-      <w:r>
-        <w:rPr>
-          <w:lang w:val="en-US" w:eastAsia="de-CH"/>
-        </w:rPr>
-        <w:t>--</w:t>
-      </w:r>
-      <w:r>
-        <w:rPr>
-          <w:lang w:val="en-US" w:eastAsia="de-CH"/>
-        </w:rPr>
-        <w:t xml:space="preserve"> </w:t>
-      </w:r>
-      <w:r>
-        <w:rPr>
-          <w:lang w:val="en-US" w:eastAsia="de-CH"/>
-        </w:rPr>
-        <w:t xml:space="preserve">MSFS2020 Airport DB </w:t>
-      </w:r>
-      <w:r>
-        <w:rPr>
-          <w:rFonts w:eastAsia="Times New Roman"/>
-          <w:color w:val="FF0000"/>
-          <w:sz w:val="16"/>
-          <w:szCs w:val="16"/>
-          <w:lang w:val="en-US" w:eastAsia="de-CH"/>
-        </w:rPr>
-        <w:t>(new V0.</w:t>
-      </w:r>
-      <w:r>
-        <w:rPr>
-          <w:rFonts w:eastAsia="Times New Roman"/>
-          <w:color w:val="FF0000"/>
-          <w:sz w:val="16"/>
-          <w:szCs w:val="16"/>
-          <w:lang w:val="en-US" w:eastAsia="de-CH"/>
-        </w:rPr>
-        <w:t>30</w:t>
-      </w:r>
-      <w:r>
-        <w:rPr>
-          <w:rFonts w:eastAsia="Times New Roman"/>
-          <w:color w:val="FF0000"/>
-          <w:sz w:val="16"/>
-          <w:szCs w:val="16"/>
-          <w:lang w:val="en-US" w:eastAsia="de-CH"/>
-        </w:rPr>
-        <w:t>)</w:t>
-      </w:r>
-    </w:p>
-    <w:p>
-      <w:pPr>
-        <w:rPr>
-          <w:lang w:val="en-US" w:eastAsia="de-CH"/>
-        </w:rPr>
-      </w:pPr>
-      <w:r>
-        <w:rPr>
-          <w:lang w:val="en-US" w:eastAsia="de-CH"/>
-        </w:rPr>
-        <w:t>From MSFS2020 Developer Kit for convenience included</w:t>
-      </w:r>
-      <w:bookmarkStart w:id="0" w:name="_GoBack"/>
-      <w:bookmarkEnd w:id="0"/>
-      <w:r>
-        <w:rPr>
-          <w:lang w:val="en-US" w:eastAsia="de-CH"/>
-        </w:rPr>
-        <w:t>:</w:t>
+        <w:rPr>
+          <w:lang w:val="en-US" w:eastAsia="de-CH"/>
+        </w:rPr>
+      </w:pPr>
+      <w:r>
+        <w:rPr>
+          <w:lang w:val="en-US" w:eastAsia="de-CH"/>
+        </w:rPr>
+        <w:t>From MSFS2020 Developer Kit for convenience included:</w:t>
       </w:r>
     </w:p>
     <w:p>
@@ -15877,7 +16320,7 @@
   <w:style w:type="paragraph" w:default="1" w:styleId="Standard">
     <w:name w:val="Normal"/>
     <w:qFormat/>
-    <w:rsid w:val="00591BF2"/>
+    <w:rsid w:val="001535AD"/>
   </w:style>
   <w:style w:type="paragraph" w:styleId="berschrift1">
     <w:name w:val="heading 1"/>

</xml_diff>

<commit_message>
V 0.32-B26 - Add VS Item with +- signs - Update Flight Plan handling (still the Sim ATC acts sometimes not as expected..) - Update Alignment of value columns in vertical oriented bars - Update some colors for easier reading - Update SimConnect procedure - should connect in any situation now - Fix some bugs encountered on the way - Update QuickGuide
</commit_message>
<xml_diff>
--- a/doc/MSFS_HudBar-QuickGuide.docx
+++ b/doc/MSFS_HudBar-QuickGuide.docx
@@ -45,7 +45,7 @@
           <w:rFonts w:eastAsia="Times New Roman"/>
           <w:lang w:val="en-US" w:eastAsia="de-CH"/>
         </w:rPr>
-        <w:t>1</w:t>
+        <w:t>2</w:t>
       </w:r>
       <w:r>
         <w:rPr>
@@ -66,7 +66,7 @@
           <w:rFonts w:eastAsia="Times New Roman"/>
           <w:lang w:val="en-US" w:eastAsia="de-CH"/>
         </w:rPr>
-        <w:t>5</w:t>
+        <w:t>6</w:t>
       </w:r>
     </w:p>
     <w:p>
@@ -92,21 +92,21 @@
           <w:color w:val="FF0000"/>
           <w:lang w:val="en-US" w:eastAsia="de-CH"/>
         </w:rPr>
-        <w:t>(new V0.</w:t>
+        <w:t>(</w:t>
       </w:r>
       <w:r>
         <w:rPr>
           <w:color w:val="FF0000"/>
           <w:lang w:val="en-US" w:eastAsia="de-CH"/>
         </w:rPr>
-        <w:t>30</w:t>
+        <w:t>V0.3</w:t>
       </w:r>
       <w:r>
         <w:rPr>
           <w:color w:val="FF0000"/>
           <w:lang w:val="en-US" w:eastAsia="de-CH"/>
         </w:rPr>
-        <w:t xml:space="preserve"> and V0.31</w:t>
+        <w:t>2</w:t>
       </w:r>
       <w:r>
         <w:rPr>
@@ -717,15 +717,7 @@
         <w:rPr>
           <w:lang w:val="en-US" w:eastAsia="de-CH"/>
         </w:rPr>
-        <w:t xml:space="preserve">AutoSave of the Flight (FLT file) at 5 Min intervals </w:t>
-      </w:r>
-      <w:r>
-        <w:rPr>
-          <w:color w:val="FF0000"/>
-          <w:sz w:val="20"/>
-          <w:lang w:val="en-US" w:eastAsia="de-CH"/>
-        </w:rPr>
-        <w:t>(new feature in V0.31)</w:t>
+        <w:t>AutoSave of the Flight (FLT file) at 5 Min intervals</w:t>
       </w:r>
     </w:p>
     <w:p>
@@ -2365,46 +2357,6 @@
         </w:rPr>
         <w:t>METAR</w:t>
       </w:r>
-      <w:r>
-        <w:rPr>
-          <w:rFonts w:eastAsia="Times New Roman"/>
-          <w:color w:val="FF0000"/>
-          <w:sz w:val="16"/>
-          <w:szCs w:val="16"/>
-          <w:lang w:val="en-US" w:eastAsia="de-CH"/>
-        </w:rPr>
-        <w:t xml:space="preserve"> </w:t>
-      </w:r>
-      <w:r>
-        <w:rPr>
-          <w:rFonts w:eastAsia="Times New Roman"/>
-          <w:color w:val="FF0000"/>
-          <w:sz w:val="16"/>
-          <w:szCs w:val="16"/>
-          <w:lang w:val="en-US" w:eastAsia="de-CH"/>
-        </w:rPr>
-        <w:t>(new V0.2</w:t>
-      </w:r>
-      <w:r>
-        <w:rPr>
-          <w:rFonts w:eastAsia="Times New Roman"/>
-          <w:color w:val="FF0000"/>
-          <w:sz w:val="16"/>
-          <w:szCs w:val="16"/>
-          <w:lang w:val="en-US" w:eastAsia="de-CH"/>
-        </w:rPr>
-        <w:t>9</w:t>
-      </w:r>
-      <w:r>
-        <w:rPr>
-          <w:rFonts w:eastAsia="Times New Roman"/>
-          <w:color w:val="FF0000"/>
-          <w:sz w:val="16"/>
-          <w:szCs w:val="16"/>
-          <w:lang w:val="en-US" w:eastAsia="de-CH"/>
-        </w:rPr>
-        <w:t>)</w:t>
-      </w:r>
     </w:p>
     <w:p>
       <w:pPr>
@@ -3297,37 +3249,7 @@
           <w:rFonts w:eastAsia="Times New Roman"/>
           <w:lang w:val="en-US" w:eastAsia="de-CH"/>
         </w:rPr>
-        <w:t xml:space="preserve">AUTO SAVE </w:t>
-      </w:r>
-      <w:r>
-        <w:rPr>
-          <w:rFonts w:eastAsia="Times New Roman"/>
-          <w:color w:val="FF0000"/>
-          <w:sz w:val="16"/>
-          <w:szCs w:val="16"/>
-          <w:lang w:val="en-US" w:eastAsia="de-CH"/>
-        </w:rPr>
-        <w:t>(new V0.</w:t>
-      </w:r>
-      <w:r>
-        <w:rPr>
-          <w:rFonts w:eastAsia="Times New Roman"/>
-          <w:color w:val="FF0000"/>
-          <w:sz w:val="16"/>
-          <w:szCs w:val="16"/>
-          <w:lang w:val="en-US" w:eastAsia="de-CH"/>
-        </w:rPr>
-        <w:t>31</w:t>
-      </w:r>
-      <w:r>
-        <w:rPr>
-          <w:rFonts w:eastAsia="Times New Roman"/>
-          <w:color w:val="FF0000"/>
-          <w:sz w:val="16"/>
-          <w:szCs w:val="16"/>
-          <w:lang w:val="en-US" w:eastAsia="de-CH"/>
-        </w:rPr>
-        <w:t>)</w:t>
+        <w:t>AUTO SAVE</w:t>
       </w:r>
     </w:p>
     <w:p>
@@ -3904,56 +3826,6 @@
           <w:lang w:val="en-US" w:eastAsia="de-CH"/>
         </w:rPr>
         <w:t xml:space="preserve"> </w:t>
-      </w:r>
-      <w:r>
-        <w:rPr>
-          <w:rFonts w:eastAsia="Times New Roman"/>
-          <w:color w:val="FF0000"/>
-          <w:sz w:val="16"/>
-          <w:szCs w:val="16"/>
-          <w:lang w:val="en-US" w:eastAsia="de-CH"/>
-        </w:rPr>
-        <w:br/>
-      </w:r>
-      <w:r>
-        <w:rPr>
-          <w:rFonts w:eastAsia="Times New Roman"/>
-          <w:color w:val="FF0000"/>
-          <w:sz w:val="16"/>
-          <w:szCs w:val="16"/>
-          <w:lang w:val="en-US" w:eastAsia="de-CH"/>
-        </w:rPr>
-        <w:t>(new V0.</w:t>
-      </w:r>
-      <w:r>
-        <w:rPr>
-          <w:rFonts w:eastAsia="Times New Roman"/>
-          <w:color w:val="FF0000"/>
-          <w:sz w:val="16"/>
-          <w:szCs w:val="16"/>
-          <w:lang w:val="en-US" w:eastAsia="de-CH"/>
-        </w:rPr>
-        <w:t>3</w:t>
-      </w:r>
-      <w:r>
-        <w:rPr>
-          <w:rFonts w:eastAsia="Times New Roman"/>
-          <w:color w:val="FF0000"/>
-          <w:sz w:val="16"/>
-          <w:szCs w:val="16"/>
-          <w:lang w:val="en-US" w:eastAsia="de-CH"/>
-        </w:rPr>
-        <w:t>1</w:t>
-      </w:r>
-      <w:r>
-        <w:rPr>
-          <w:rFonts w:eastAsia="Times New Roman"/>
-          <w:color w:val="FF0000"/>
-          <w:sz w:val="16"/>
-          <w:szCs w:val="16"/>
-          <w:lang w:val="en-US" w:eastAsia="de-CH"/>
-        </w:rPr>
-        <w:t>)</w:t>
       </w:r>
     </w:p>
     <w:p>
@@ -7553,6 +7425,350 @@
         </w:rPr>
         <w:t>] (sim model based)</w:t>
       </w:r>
+    </w:p>
+    <w:p>
+      <w:pPr>
+        <w:spacing w:after="80"/>
+        <w:rPr>
+          <w:rFonts w:eastAsia="Times New Roman"/>
+          <w:lang w:val="en-US" w:eastAsia="de-CH"/>
+        </w:rPr>
+      </w:pPr>
+      <w:r>
+        <w:rPr>
+          <w:rFonts w:eastAsia="Times New Roman"/>
+          <w:b/>
+          <w:lang w:val="en-US" w:eastAsia="de-CH"/>
+        </w:rPr>
+        <w:t>ALT</w:t>
+      </w:r>
+      <w:r>
+        <w:rPr>
+          <w:rFonts w:eastAsia="Times New Roman"/>
+          <w:lang w:val="en-US" w:eastAsia="de-CH"/>
+        </w:rPr>
+        <w:t>: Current Instrument Altitude [</w:t>
+      </w:r>
+      <w:proofErr w:type="spellStart"/>
+      <w:r>
+        <w:rPr>
+          <w:rFonts w:eastAsia="Times New Roman"/>
+          <w:lang w:val="en-US" w:eastAsia="de-CH"/>
+        </w:rPr>
+        <w:t>ft</w:t>
+      </w:r>
+      <w:proofErr w:type="spellEnd"/>
+      <w:r>
+        <w:rPr>
+          <w:rFonts w:eastAsia="Times New Roman"/>
+          <w:lang w:val="en-US" w:eastAsia="de-CH"/>
+        </w:rPr>
+        <w:t>] (</w:t>
+      </w:r>
+      <w:proofErr w:type="spellStart"/>
+      <w:r>
+        <w:rPr>
+          <w:rFonts w:eastAsia="Times New Roman"/>
+          <w:lang w:val="en-US" w:eastAsia="de-CH"/>
+        </w:rPr>
+        <w:t>baro</w:t>
+      </w:r>
+      <w:proofErr w:type="spellEnd"/>
+      <w:r>
+        <w:rPr>
+          <w:rFonts w:eastAsia="Times New Roman"/>
+          <w:lang w:val="en-US" w:eastAsia="de-CH"/>
+        </w:rPr>
+        <w:t xml:space="preserve"> corrected)</w:t>
+      </w:r>
+    </w:p>
+    <w:p>
+      <w:pPr>
+        <w:spacing w:after="80"/>
+        <w:rPr>
+          <w:rFonts w:eastAsia="Times New Roman"/>
+          <w:lang w:val="en-US" w:eastAsia="de-CH"/>
+        </w:rPr>
+      </w:pPr>
+      <w:r>
+        <w:rPr>
+          <w:rFonts w:eastAsia="Times New Roman"/>
+          <w:b/>
+          <w:lang w:val="en-US" w:eastAsia="de-CH"/>
+        </w:rPr>
+        <w:t>RA</w:t>
+      </w:r>
+      <w:r>
+        <w:rPr>
+          <w:rFonts w:eastAsia="Times New Roman"/>
+          <w:lang w:val="en-US" w:eastAsia="de-CH"/>
+        </w:rPr>
+        <w:t xml:space="preserve">: Radio Altitude </w:t>
+      </w:r>
+      <w:r>
+        <w:rPr>
+          <w:rFonts w:eastAsia="Times New Roman"/>
+          <w:lang w:val="en-US" w:eastAsia="de-CH"/>
+        </w:rPr>
+        <w:t>[</w:t>
+      </w:r>
+      <w:proofErr w:type="spellStart"/>
+      <w:r>
+        <w:rPr>
+          <w:rFonts w:eastAsia="Times New Roman"/>
+          <w:lang w:val="en-US" w:eastAsia="de-CH"/>
+        </w:rPr>
+        <w:t>ft</w:t>
+      </w:r>
+      <w:proofErr w:type="spellEnd"/>
+      <w:r>
+        <w:rPr>
+          <w:rFonts w:eastAsia="Times New Roman"/>
+          <w:lang w:val="en-US" w:eastAsia="de-CH"/>
+        </w:rPr>
+        <w:t xml:space="preserve"> AOG</w:t>
+      </w:r>
+      <w:r>
+        <w:rPr>
+          <w:rFonts w:eastAsia="Times New Roman"/>
+          <w:lang w:val="en-US" w:eastAsia="de-CH"/>
+        </w:rPr>
+        <w:t>]</w:t>
+      </w:r>
+      <w:r>
+        <w:rPr>
+          <w:rFonts w:eastAsia="Times New Roman"/>
+          <w:lang w:val="en-US" w:eastAsia="de-CH"/>
+        </w:rPr>
+        <w:t xml:space="preserve"> available when &lt;</w:t>
+      </w:r>
+      <w:r>
+        <w:rPr>
+          <w:rFonts w:eastAsia="Times New Roman"/>
+          <w:lang w:val="en-US" w:eastAsia="de-CH"/>
+        </w:rPr>
+        <w:t>=</w:t>
+      </w:r>
+      <w:r>
+        <w:rPr>
+          <w:rFonts w:eastAsia="Times New Roman"/>
+          <w:lang w:val="en-US" w:eastAsia="de-CH"/>
+        </w:rPr>
+        <w:t>1</w:t>
+      </w:r>
+      <w:r>
+        <w:rPr>
+          <w:rFonts w:eastAsia="Times New Roman"/>
+          <w:lang w:val="en-US" w:eastAsia="de-CH"/>
+        </w:rPr>
+        <w:t>5</w:t>
+      </w:r>
+      <w:r>
+        <w:rPr>
+          <w:rFonts w:eastAsia="Times New Roman"/>
+          <w:lang w:val="en-US" w:eastAsia="de-CH"/>
+        </w:rPr>
+        <w:t>00ft AOG</w:t>
+      </w:r>
+    </w:p>
+    <w:p>
+      <w:pPr>
+        <w:spacing w:after="80"/>
+        <w:rPr>
+          <w:rFonts w:eastAsia="Times New Roman"/>
+          <w:lang w:val="en-US" w:eastAsia="de-CH"/>
+        </w:rPr>
+      </w:pPr>
+      <w:r>
+        <w:rPr>
+          <w:rFonts w:eastAsia="Times New Roman"/>
+          <w:b/>
+          <w:lang w:val="en-US" w:eastAsia="de-CH"/>
+        </w:rPr>
+        <w:t>IAS</w:t>
+      </w:r>
+      <w:r>
+        <w:rPr>
+          <w:rFonts w:eastAsia="Times New Roman"/>
+          <w:lang w:val="en-US" w:eastAsia="de-CH"/>
+        </w:rPr>
+        <w:t xml:space="preserve">: Indicated Airspeed </w:t>
+      </w:r>
+      <w:r>
+        <w:rPr>
+          <w:rFonts w:eastAsia="Times New Roman"/>
+          <w:lang w:val="en-US" w:eastAsia="de-CH"/>
+        </w:rPr>
+        <w:t>[</w:t>
+      </w:r>
+      <w:proofErr w:type="spellStart"/>
+      <w:r>
+        <w:rPr>
+          <w:rFonts w:eastAsia="Times New Roman"/>
+          <w:lang w:val="en-US" w:eastAsia="de-CH"/>
+        </w:rPr>
+        <w:t>kt</w:t>
+      </w:r>
+      <w:proofErr w:type="spellEnd"/>
+      <w:r>
+        <w:rPr>
+          <w:rFonts w:eastAsia="Times New Roman"/>
+          <w:lang w:val="en-US" w:eastAsia="de-CH"/>
+        </w:rPr>
+        <w:t>]</w:t>
+      </w:r>
+    </w:p>
+    <w:p>
+      <w:pPr>
+        <w:spacing w:after="80"/>
+        <w:rPr>
+          <w:rFonts w:eastAsia="Times New Roman"/>
+          <w:lang w:val="en-US" w:eastAsia="de-CH"/>
+        </w:rPr>
+      </w:pPr>
+      <w:r>
+        <w:rPr>
+          <w:rFonts w:eastAsia="Times New Roman"/>
+          <w:b/>
+          <w:lang w:val="en-US" w:eastAsia="de-CH"/>
+        </w:rPr>
+        <w:t>T</w:t>
+      </w:r>
+      <w:r>
+        <w:rPr>
+          <w:rFonts w:eastAsia="Times New Roman"/>
+          <w:b/>
+          <w:lang w:val="en-US" w:eastAsia="de-CH"/>
+        </w:rPr>
+        <w:t>AS</w:t>
+      </w:r>
+      <w:r>
+        <w:rPr>
+          <w:rFonts w:eastAsia="Times New Roman"/>
+          <w:lang w:val="en-US" w:eastAsia="de-CH"/>
+        </w:rPr>
+        <w:t xml:space="preserve">: True Airspeed </w:t>
+      </w:r>
+      <w:r>
+        <w:rPr>
+          <w:rFonts w:eastAsia="Times New Roman"/>
+          <w:lang w:val="en-US" w:eastAsia="de-CH"/>
+        </w:rPr>
+        <w:t>[</w:t>
+      </w:r>
+      <w:proofErr w:type="spellStart"/>
+      <w:r>
+        <w:rPr>
+          <w:rFonts w:eastAsia="Times New Roman"/>
+          <w:lang w:val="en-US" w:eastAsia="de-CH"/>
+        </w:rPr>
+        <w:t>kt</w:t>
+      </w:r>
+      <w:proofErr w:type="spellEnd"/>
+      <w:r>
+        <w:rPr>
+          <w:rFonts w:eastAsia="Times New Roman"/>
+          <w:lang w:val="en-US" w:eastAsia="de-CH"/>
+        </w:rPr>
+        <w:t>]</w:t>
+      </w:r>
+    </w:p>
+    <w:p>
+      <w:pPr>
+        <w:spacing w:after="80"/>
+        <w:rPr>
+          <w:rFonts w:eastAsia="Times New Roman"/>
+          <w:lang w:val="en-US" w:eastAsia="de-CH"/>
+        </w:rPr>
+      </w:pPr>
+      <w:r>
+        <w:rPr>
+          <w:rFonts w:eastAsia="Times New Roman"/>
+          <w:b/>
+          <w:lang w:val="en-US" w:eastAsia="de-CH"/>
+        </w:rPr>
+        <w:t>Mach</w:t>
+      </w:r>
+      <w:r>
+        <w:rPr>
+          <w:rFonts w:eastAsia="Times New Roman"/>
+          <w:lang w:val="en-US" w:eastAsia="de-CH"/>
+        </w:rPr>
+        <w:t xml:space="preserve">: Mach number </w:t>
+      </w:r>
+      <w:r>
+        <w:rPr>
+          <w:rFonts w:eastAsia="Times New Roman"/>
+          <w:lang w:val="en-US" w:eastAsia="de-CH"/>
+        </w:rPr>
+        <w:t>[</w:t>
+      </w:r>
+      <w:r>
+        <w:rPr>
+          <w:rFonts w:eastAsia="Times New Roman"/>
+          <w:lang w:val="en-US" w:eastAsia="de-CH"/>
+        </w:rPr>
+        <w:t>M</w:t>
+      </w:r>
+      <w:r>
+        <w:rPr>
+          <w:rFonts w:eastAsia="Times New Roman"/>
+          <w:lang w:val="en-US" w:eastAsia="de-CH"/>
+        </w:rPr>
+        <w:t>]</w:t>
+      </w:r>
+    </w:p>
+    <w:p>
+      <w:pPr>
+        <w:spacing w:after="80"/>
+        <w:rPr>
+          <w:rFonts w:eastAsia="Times New Roman"/>
+          <w:lang w:val="en-US" w:eastAsia="de-CH"/>
+        </w:rPr>
+      </w:pPr>
+      <w:r>
+        <w:rPr>
+          <w:rFonts w:eastAsia="Times New Roman"/>
+          <w:b/>
+          <w:lang w:val="en-US" w:eastAsia="de-CH"/>
+        </w:rPr>
+        <w:t>VS</w:t>
+      </w:r>
+      <w:r>
+        <w:rPr>
+          <w:rFonts w:eastAsia="Times New Roman"/>
+          <w:lang w:val="en-US" w:eastAsia="de-CH"/>
+        </w:rPr>
+        <w:t xml:space="preserve">: Vertical rate </w:t>
+      </w:r>
+      <w:r>
+        <w:rPr>
+          <w:rFonts w:eastAsia="Times New Roman"/>
+          <w:lang w:val="en-US" w:eastAsia="de-CH"/>
+        </w:rPr>
+        <w:t>[</w:t>
+      </w:r>
+      <w:r>
+        <w:rPr>
+          <w:rFonts w:eastAsia="Times New Roman"/>
+          <w:lang w:val="en-US" w:eastAsia="de-CH"/>
+        </w:rPr>
+        <w:t>feet per minute</w:t>
+      </w:r>
+      <w:r>
+        <w:rPr>
+          <w:rFonts w:eastAsia="Times New Roman"/>
+          <w:lang w:val="en-US" w:eastAsia="de-CH"/>
+        </w:rPr>
+        <w:t>]</w:t>
+      </w:r>
+      <w:r>
+        <w:rPr>
+          <w:rFonts w:eastAsia="Times New Roman"/>
+          <w:lang w:val="en-US" w:eastAsia="de-CH"/>
+        </w:rPr>
+        <w:t xml:space="preserve"> with Arrows or with +-Sign</w:t>
+      </w:r>
       <w:r>
         <w:rPr>
           <w:rFonts w:eastAsia="Times New Roman"/>
@@ -7571,7 +7787,7 @@
           <w:szCs w:val="16"/>
           <w:lang w:val="en-US" w:eastAsia="de-CH"/>
         </w:rPr>
-        <w:t>(</w:t>
+        <w:t>(new V0.</w:t>
       </w:r>
       <w:r>
         <w:rPr>
@@ -7581,9 +7797,8 @@
           <w:szCs w:val="16"/>
           <w:lang w:val="en-US" w:eastAsia="de-CH"/>
         </w:rPr>
-        <w:t xml:space="preserve">changed label to </w:t>
-      </w:r>
-      <w:proofErr w:type="spellStart"/>
+        <w:t>3</w:t>
+      </w:r>
       <w:r>
         <w:rPr>
           <w:rFonts w:eastAsia="Times New Roman"/>
@@ -7592,9 +7807,8 @@
           <w:szCs w:val="16"/>
           <w:lang w:val="en-US" w:eastAsia="de-CH"/>
         </w:rPr>
-        <w:t>ALTeff</w:t>
-      </w:r>
-      <w:proofErr w:type="spellEnd"/>
+        <w:t>2</w:t>
+      </w:r>
       <w:r>
         <w:rPr>
           <w:rFonts w:eastAsia="Times New Roman"/>
@@ -7603,414 +7817,7 @@
           <w:szCs w:val="16"/>
           <w:lang w:val="en-US" w:eastAsia="de-CH"/>
         </w:rPr>
-        <w:t xml:space="preserve"> </w:t>
-      </w:r>
-      <w:r>
-        <w:rPr>
-          <w:rFonts w:eastAsia="Times New Roman"/>
-          <w:color w:val="FF0000"/>
-          <w:sz w:val="16"/>
-          <w:szCs w:val="16"/>
-          <w:lang w:val="en-US" w:eastAsia="de-CH"/>
-        </w:rPr>
-        <w:t>V0.</w:t>
-      </w:r>
-      <w:r>
-        <w:rPr>
-          <w:rFonts w:eastAsia="Times New Roman"/>
-          <w:color w:val="FF0000"/>
-          <w:sz w:val="16"/>
-          <w:szCs w:val="16"/>
-          <w:lang w:val="en-US" w:eastAsia="de-CH"/>
-        </w:rPr>
-        <w:t>30</w:t>
-      </w:r>
-      <w:r>
-        <w:rPr>
-          <w:rFonts w:eastAsia="Times New Roman"/>
-          <w:color w:val="FF0000"/>
-          <w:sz w:val="16"/>
-          <w:szCs w:val="16"/>
-          <w:lang w:val="en-US" w:eastAsia="de-CH"/>
-        </w:rPr>
         <w:t>)</w:t>
-      </w:r>
-    </w:p>
-    <w:p>
-      <w:pPr>
-        <w:spacing w:after="80"/>
-        <w:rPr>
-          <w:rFonts w:eastAsia="Times New Roman"/>
-          <w:lang w:val="en-US" w:eastAsia="de-CH"/>
-        </w:rPr>
-      </w:pPr>
-      <w:r>
-        <w:rPr>
-          <w:rFonts w:eastAsia="Times New Roman"/>
-          <w:b/>
-          <w:lang w:val="en-US" w:eastAsia="de-CH"/>
-        </w:rPr>
-        <w:t>ALT</w:t>
-      </w:r>
-      <w:r>
-        <w:rPr>
-          <w:rFonts w:eastAsia="Times New Roman"/>
-          <w:lang w:val="en-US" w:eastAsia="de-CH"/>
-        </w:rPr>
-        <w:t>: Current Instrument Altitude [</w:t>
-      </w:r>
-      <w:proofErr w:type="spellStart"/>
-      <w:r>
-        <w:rPr>
-          <w:rFonts w:eastAsia="Times New Roman"/>
-          <w:lang w:val="en-US" w:eastAsia="de-CH"/>
-        </w:rPr>
-        <w:t>ft</w:t>
-      </w:r>
-      <w:proofErr w:type="spellEnd"/>
-      <w:r>
-        <w:rPr>
-          <w:rFonts w:eastAsia="Times New Roman"/>
-          <w:lang w:val="en-US" w:eastAsia="de-CH"/>
-        </w:rPr>
-        <w:t>] (</w:t>
-      </w:r>
-      <w:proofErr w:type="spellStart"/>
-      <w:r>
-        <w:rPr>
-          <w:rFonts w:eastAsia="Times New Roman"/>
-          <w:lang w:val="en-US" w:eastAsia="de-CH"/>
-        </w:rPr>
-        <w:t>baro</w:t>
-      </w:r>
-      <w:proofErr w:type="spellEnd"/>
-      <w:r>
-        <w:rPr>
-          <w:rFonts w:eastAsia="Times New Roman"/>
-          <w:lang w:val="en-US" w:eastAsia="de-CH"/>
-        </w:rPr>
-        <w:t xml:space="preserve"> corrected)</w:t>
-      </w:r>
-      <w:r>
-        <w:rPr>
-          <w:rFonts w:eastAsia="Times New Roman"/>
-          <w:color w:val="FF0000"/>
-          <w:sz w:val="16"/>
-          <w:szCs w:val="16"/>
-          <w:lang w:val="en-US" w:eastAsia="de-CH"/>
-        </w:rPr>
-        <w:t xml:space="preserve"> </w:t>
-      </w:r>
-      <w:r>
-        <w:rPr>
-          <w:rFonts w:eastAsia="Times New Roman"/>
-          <w:color w:val="FF0000"/>
-          <w:sz w:val="16"/>
-          <w:szCs w:val="16"/>
-          <w:lang w:val="en-US" w:eastAsia="de-CH"/>
-        </w:rPr>
-        <w:t>(new V0.</w:t>
-      </w:r>
-      <w:r>
-        <w:rPr>
-          <w:rFonts w:eastAsia="Times New Roman"/>
-          <w:color w:val="FF0000"/>
-          <w:sz w:val="16"/>
-          <w:szCs w:val="16"/>
-          <w:lang w:val="en-US" w:eastAsia="de-CH"/>
-        </w:rPr>
-        <w:t>30</w:t>
-      </w:r>
-      <w:r>
-        <w:rPr>
-          <w:rFonts w:eastAsia="Times New Roman"/>
-          <w:color w:val="FF0000"/>
-          <w:sz w:val="16"/>
-          <w:szCs w:val="16"/>
-          <w:lang w:val="en-US" w:eastAsia="de-CH"/>
-        </w:rPr>
-        <w:t>)</w:t>
-      </w:r>
-    </w:p>
-    <w:p>
-      <w:pPr>
-        <w:spacing w:after="80"/>
-        <w:rPr>
-          <w:rFonts w:eastAsia="Times New Roman"/>
-          <w:lang w:val="en-US" w:eastAsia="de-CH"/>
-        </w:rPr>
-      </w:pPr>
-      <w:r>
-        <w:rPr>
-          <w:rFonts w:eastAsia="Times New Roman"/>
-          <w:b/>
-          <w:lang w:val="en-US" w:eastAsia="de-CH"/>
-        </w:rPr>
-        <w:t>RA</w:t>
-      </w:r>
-      <w:r>
-        <w:rPr>
-          <w:rFonts w:eastAsia="Times New Roman"/>
-          <w:lang w:val="en-US" w:eastAsia="de-CH"/>
-        </w:rPr>
-        <w:t xml:space="preserve">: Radio Altitude </w:t>
-      </w:r>
-      <w:r>
-        <w:rPr>
-          <w:rFonts w:eastAsia="Times New Roman"/>
-          <w:lang w:val="en-US" w:eastAsia="de-CH"/>
-        </w:rPr>
-        <w:t>[</w:t>
-      </w:r>
-      <w:proofErr w:type="spellStart"/>
-      <w:r>
-        <w:rPr>
-          <w:rFonts w:eastAsia="Times New Roman"/>
-          <w:lang w:val="en-US" w:eastAsia="de-CH"/>
-        </w:rPr>
-        <w:t>ft</w:t>
-      </w:r>
-      <w:proofErr w:type="spellEnd"/>
-      <w:r>
-        <w:rPr>
-          <w:rFonts w:eastAsia="Times New Roman"/>
-          <w:lang w:val="en-US" w:eastAsia="de-CH"/>
-        </w:rPr>
-        <w:t xml:space="preserve"> AOG</w:t>
-      </w:r>
-      <w:r>
-        <w:rPr>
-          <w:rFonts w:eastAsia="Times New Roman"/>
-          <w:lang w:val="en-US" w:eastAsia="de-CH"/>
-        </w:rPr>
-        <w:t>]</w:t>
-      </w:r>
-      <w:r>
-        <w:rPr>
-          <w:rFonts w:eastAsia="Times New Roman"/>
-          <w:lang w:val="en-US" w:eastAsia="de-CH"/>
-        </w:rPr>
-        <w:t xml:space="preserve"> available when &lt;</w:t>
-      </w:r>
-      <w:r>
-        <w:rPr>
-          <w:rFonts w:eastAsia="Times New Roman"/>
-          <w:lang w:val="en-US" w:eastAsia="de-CH"/>
-        </w:rPr>
-        <w:t>=</w:t>
-      </w:r>
-      <w:r>
-        <w:rPr>
-          <w:rFonts w:eastAsia="Times New Roman"/>
-          <w:lang w:val="en-US" w:eastAsia="de-CH"/>
-        </w:rPr>
-        <w:t>1</w:t>
-      </w:r>
-      <w:r>
-        <w:rPr>
-          <w:rFonts w:eastAsia="Times New Roman"/>
-          <w:lang w:val="en-US" w:eastAsia="de-CH"/>
-        </w:rPr>
-        <w:t>5</w:t>
-      </w:r>
-      <w:r>
-        <w:rPr>
-          <w:rFonts w:eastAsia="Times New Roman"/>
-          <w:lang w:val="en-US" w:eastAsia="de-CH"/>
-        </w:rPr>
-        <w:t>00ft AOG</w:t>
-      </w:r>
-    </w:p>
-    <w:p>
-      <w:pPr>
-        <w:spacing w:after="80"/>
-        <w:rPr>
-          <w:rFonts w:eastAsia="Times New Roman"/>
-          <w:lang w:val="en-US" w:eastAsia="de-CH"/>
-        </w:rPr>
-      </w:pPr>
-      <w:r>
-        <w:rPr>
-          <w:rFonts w:eastAsia="Times New Roman"/>
-          <w:b/>
-          <w:lang w:val="en-US" w:eastAsia="de-CH"/>
-        </w:rPr>
-        <w:t>IAS</w:t>
-      </w:r>
-      <w:r>
-        <w:rPr>
-          <w:rFonts w:eastAsia="Times New Roman"/>
-          <w:lang w:val="en-US" w:eastAsia="de-CH"/>
-        </w:rPr>
-        <w:t xml:space="preserve">: Indicated Airspeed </w:t>
-      </w:r>
-      <w:r>
-        <w:rPr>
-          <w:rFonts w:eastAsia="Times New Roman"/>
-          <w:lang w:val="en-US" w:eastAsia="de-CH"/>
-        </w:rPr>
-        <w:t>[</w:t>
-      </w:r>
-      <w:proofErr w:type="spellStart"/>
-      <w:r>
-        <w:rPr>
-          <w:rFonts w:eastAsia="Times New Roman"/>
-          <w:lang w:val="en-US" w:eastAsia="de-CH"/>
-        </w:rPr>
-        <w:t>kt</w:t>
-      </w:r>
-      <w:proofErr w:type="spellEnd"/>
-      <w:r>
-        <w:rPr>
-          <w:rFonts w:eastAsia="Times New Roman"/>
-          <w:lang w:val="en-US" w:eastAsia="de-CH"/>
-        </w:rPr>
-        <w:t>]</w:t>
-      </w:r>
-    </w:p>
-    <w:p>
-      <w:pPr>
-        <w:spacing w:after="80"/>
-        <w:rPr>
-          <w:rFonts w:eastAsia="Times New Roman"/>
-          <w:lang w:val="en-US" w:eastAsia="de-CH"/>
-        </w:rPr>
-      </w:pPr>
-      <w:r>
-        <w:rPr>
-          <w:rFonts w:eastAsia="Times New Roman"/>
-          <w:b/>
-          <w:lang w:val="en-US" w:eastAsia="de-CH"/>
-        </w:rPr>
-        <w:t>T</w:t>
-      </w:r>
-      <w:r>
-        <w:rPr>
-          <w:rFonts w:eastAsia="Times New Roman"/>
-          <w:b/>
-          <w:lang w:val="en-US" w:eastAsia="de-CH"/>
-        </w:rPr>
-        <w:t>AS</w:t>
-      </w:r>
-      <w:r>
-        <w:rPr>
-          <w:rFonts w:eastAsia="Times New Roman"/>
-          <w:lang w:val="en-US" w:eastAsia="de-CH"/>
-        </w:rPr>
-        <w:t xml:space="preserve">: True Airspeed </w:t>
-      </w:r>
-      <w:r>
-        <w:rPr>
-          <w:rFonts w:eastAsia="Times New Roman"/>
-          <w:lang w:val="en-US" w:eastAsia="de-CH"/>
-        </w:rPr>
-        <w:t>[</w:t>
-      </w:r>
-      <w:proofErr w:type="spellStart"/>
-      <w:r>
-        <w:rPr>
-          <w:rFonts w:eastAsia="Times New Roman"/>
-          <w:lang w:val="en-US" w:eastAsia="de-CH"/>
-        </w:rPr>
-        <w:t>kt</w:t>
-      </w:r>
-      <w:proofErr w:type="spellEnd"/>
-      <w:r>
-        <w:rPr>
-          <w:rFonts w:eastAsia="Times New Roman"/>
-          <w:lang w:val="en-US" w:eastAsia="de-CH"/>
-        </w:rPr>
-        <w:t>]</w:t>
-      </w:r>
-    </w:p>
-    <w:p>
-      <w:pPr>
-        <w:spacing w:after="80"/>
-        <w:rPr>
-          <w:rFonts w:eastAsia="Times New Roman"/>
-          <w:lang w:val="en-US" w:eastAsia="de-CH"/>
-        </w:rPr>
-      </w:pPr>
-      <w:r>
-        <w:rPr>
-          <w:rFonts w:eastAsia="Times New Roman"/>
-          <w:b/>
-          <w:lang w:val="en-US" w:eastAsia="de-CH"/>
-        </w:rPr>
-        <w:t>Mach</w:t>
-      </w:r>
-      <w:r>
-        <w:rPr>
-          <w:rFonts w:eastAsia="Times New Roman"/>
-          <w:lang w:val="en-US" w:eastAsia="de-CH"/>
-        </w:rPr>
-        <w:t xml:space="preserve">: Mach number </w:t>
-      </w:r>
-      <w:r>
-        <w:rPr>
-          <w:rFonts w:eastAsia="Times New Roman"/>
-          <w:lang w:val="en-US" w:eastAsia="de-CH"/>
-        </w:rPr>
-        <w:t>[</w:t>
-      </w:r>
-      <w:r>
-        <w:rPr>
-          <w:rFonts w:eastAsia="Times New Roman"/>
-          <w:lang w:val="en-US" w:eastAsia="de-CH"/>
-        </w:rPr>
-        <w:t>M</w:t>
-      </w:r>
-      <w:r>
-        <w:rPr>
-          <w:rFonts w:eastAsia="Times New Roman"/>
-          <w:lang w:val="en-US" w:eastAsia="de-CH"/>
-        </w:rPr>
-        <w:t>]</w:t>
-      </w:r>
-    </w:p>
-    <w:p>
-      <w:pPr>
-        <w:spacing w:after="80"/>
-        <w:rPr>
-          <w:rFonts w:eastAsia="Times New Roman"/>
-          <w:lang w:val="en-US" w:eastAsia="de-CH"/>
-        </w:rPr>
-      </w:pPr>
-      <w:r>
-        <w:rPr>
-          <w:rFonts w:eastAsia="Times New Roman"/>
-          <w:b/>
-          <w:lang w:val="en-US" w:eastAsia="de-CH"/>
-        </w:rPr>
-        <w:t>VS</w:t>
-      </w:r>
-      <w:r>
-        <w:rPr>
-          <w:rFonts w:eastAsia="Times New Roman"/>
-          <w:lang w:val="en-US" w:eastAsia="de-CH"/>
-        </w:rPr>
-        <w:t xml:space="preserve">: Vertical rate </w:t>
-      </w:r>
-      <w:r>
-        <w:rPr>
-          <w:rFonts w:eastAsia="Times New Roman"/>
-          <w:lang w:val="en-US" w:eastAsia="de-CH"/>
-        </w:rPr>
-        <w:t>[</w:t>
-      </w:r>
-      <w:r>
-        <w:rPr>
-          <w:rFonts w:eastAsia="Times New Roman"/>
-          <w:lang w:val="en-US" w:eastAsia="de-CH"/>
-        </w:rPr>
-        <w:t>feet per minute</w:t>
-      </w:r>
-      <w:r>
-        <w:rPr>
-          <w:rFonts w:eastAsia="Times New Roman"/>
-          <w:lang w:val="en-US" w:eastAsia="de-CH"/>
-        </w:rPr>
-        <w:t>]</w:t>
       </w:r>
     </w:p>
     <w:p>
@@ -8738,37 +8545,7 @@
           <w:rFonts w:eastAsia="Times New Roman"/>
           <w:lang w:val="en-US" w:eastAsia="de-CH"/>
         </w:rPr>
-        <w:t xml:space="preserve"> and Next Waypoint ID </w:t>
-      </w:r>
-      <w:r>
-        <w:rPr>
-          <w:rFonts w:eastAsia="Times New Roman"/>
-          <w:color w:val="FF0000"/>
-          <w:sz w:val="16"/>
-          <w:szCs w:val="16"/>
-          <w:lang w:val="en-US" w:eastAsia="de-CH"/>
-        </w:rPr>
-        <w:t>(new V0.</w:t>
-      </w:r>
-      <w:r>
-        <w:rPr>
-          <w:rFonts w:eastAsia="Times New Roman"/>
-          <w:color w:val="FF0000"/>
-          <w:sz w:val="16"/>
-          <w:szCs w:val="16"/>
-          <w:lang w:val="en-US" w:eastAsia="de-CH"/>
-        </w:rPr>
-        <w:t>31</w:t>
-      </w:r>
-      <w:r>
-        <w:rPr>
-          <w:rFonts w:eastAsia="Times New Roman"/>
-          <w:color w:val="FF0000"/>
-          <w:sz w:val="16"/>
-          <w:szCs w:val="16"/>
-          <w:lang w:val="en-US" w:eastAsia="de-CH"/>
-        </w:rPr>
-        <w:t>)</w:t>
+        <w:t xml:space="preserve"> and Next Waypoint ID</w:t>
       </w:r>
     </w:p>
     <w:p>
@@ -8839,40 +8616,8 @@
           <w:rFonts w:eastAsia="Times New Roman"/>
           <w:lang w:val="en-US" w:eastAsia="de-CH"/>
         </w:rPr>
-        <w:t xml:space="preserve">ATC flight plan </w:t>
-      </w:r>
-      <w:r>
-        <w:rPr>
-          <w:rFonts w:eastAsia="Times New Roman"/>
-          <w:color w:val="FF0000"/>
-          <w:sz w:val="16"/>
-          <w:szCs w:val="16"/>
-          <w:lang w:val="en-US" w:eastAsia="de-CH"/>
-        </w:rPr>
-        <w:t>(new V0.</w:t>
-      </w:r>
-      <w:r>
-        <w:rPr>
-          <w:rFonts w:eastAsia="Times New Roman"/>
-          <w:color w:val="FF0000"/>
-          <w:sz w:val="16"/>
-          <w:szCs w:val="16"/>
-          <w:lang w:val="en-US" w:eastAsia="de-CH"/>
-        </w:rPr>
-        <w:t>31</w:t>
-      </w:r>
-      <w:r>
-        <w:rPr>
-          <w:rFonts w:eastAsia="Times New Roman"/>
-          <w:color w:val="FF0000"/>
-          <w:sz w:val="16"/>
-          <w:szCs w:val="16"/>
-          <w:lang w:val="en-US" w:eastAsia="de-CH"/>
-        </w:rPr>
-        <w:t>)</w:t>
-      </w:r>
-      <w:bookmarkStart w:id="0" w:name="_GoBack"/>
-      <w:bookmarkEnd w:id="0"/>
+        <w:t>ATC flight plan</w:t>
+      </w:r>
     </w:p>
     <w:p>
       <w:pPr>
@@ -9065,36 +8810,6 @@
           <w:lang w:val="en-US" w:eastAsia="de-CH"/>
         </w:rPr>
         <w:t>).</w:t>
-      </w:r>
-      <w:r>
-        <w:rPr>
-          <w:rFonts w:eastAsia="Times New Roman"/>
-          <w:color w:val="FF0000"/>
-          <w:sz w:val="16"/>
-          <w:szCs w:val="16"/>
-          <w:lang w:val="en-US" w:eastAsia="de-CH"/>
-        </w:rPr>
-        <w:t xml:space="preserve"> (new V0.</w:t>
-      </w:r>
-      <w:r>
-        <w:rPr>
-          <w:rFonts w:eastAsia="Times New Roman"/>
-          <w:color w:val="FF0000"/>
-          <w:sz w:val="16"/>
-          <w:szCs w:val="16"/>
-          <w:lang w:val="en-US" w:eastAsia="de-CH"/>
-        </w:rPr>
-        <w:t>30</w:t>
-      </w:r>
-      <w:r>
-        <w:rPr>
-          <w:rFonts w:eastAsia="Times New Roman"/>
-          <w:color w:val="FF0000"/>
-          <w:sz w:val="16"/>
-          <w:szCs w:val="16"/>
-          <w:lang w:val="en-US" w:eastAsia="de-CH"/>
-        </w:rPr>
-        <w:t>)</w:t>
       </w:r>
     </w:p>
     <w:p>
@@ -9304,76 +9019,6 @@
         </w:rPr>
         <w:t>:</w:t>
       </w:r>
-      <w:r>
-        <w:rPr>
-          <w:rFonts w:eastAsia="Times New Roman"/>
-          <w:color w:val="FF0000"/>
-          <w:sz w:val="16"/>
-          <w:szCs w:val="16"/>
-          <w:lang w:val="en-US" w:eastAsia="de-CH"/>
-        </w:rPr>
-        <w:t xml:space="preserve"> </w:t>
-      </w:r>
-      <w:r>
-        <w:rPr>
-          <w:rFonts w:eastAsia="Times New Roman"/>
-          <w:color w:val="FF0000"/>
-          <w:sz w:val="16"/>
-          <w:szCs w:val="16"/>
-          <w:lang w:val="en-US" w:eastAsia="de-CH"/>
-        </w:rPr>
-        <w:t>(new V0.</w:t>
-      </w:r>
-      <w:r>
-        <w:rPr>
-          <w:rFonts w:eastAsia="Times New Roman"/>
-          <w:color w:val="FF0000"/>
-          <w:sz w:val="16"/>
-          <w:szCs w:val="16"/>
-          <w:lang w:val="en-US" w:eastAsia="de-CH"/>
-        </w:rPr>
-        <w:t>30</w:t>
-      </w:r>
-      <w:r>
-        <w:rPr>
-          <w:rFonts w:eastAsia="Times New Roman"/>
-          <w:color w:val="FF0000"/>
-          <w:sz w:val="16"/>
-          <w:szCs w:val="16"/>
-          <w:lang w:val="en-US" w:eastAsia="de-CH"/>
-        </w:rPr>
-        <w:t>, update</w:t>
-      </w:r>
-      <w:r>
-        <w:rPr>
-          <w:rFonts w:eastAsia="Times New Roman"/>
-          <w:color w:val="FF0000"/>
-          <w:sz w:val="16"/>
-          <w:szCs w:val="16"/>
-          <w:lang w:val="en-US" w:eastAsia="de-CH"/>
-        </w:rPr>
-        <w:t>d</w:t>
-      </w:r>
-      <w:r>
-        <w:rPr>
-          <w:rFonts w:eastAsia="Times New Roman"/>
-          <w:color w:val="FF0000"/>
-          <w:sz w:val="16"/>
-          <w:szCs w:val="16"/>
-          <w:lang w:val="en-US" w:eastAsia="de-CH"/>
-        </w:rPr>
-        <w:t xml:space="preserve"> V0.31</w:t>
-      </w:r>
-      <w:r>
-        <w:rPr>
-          <w:rFonts w:eastAsia="Times New Roman"/>
-          <w:color w:val="FF0000"/>
-          <w:sz w:val="16"/>
-          <w:szCs w:val="16"/>
-          <w:lang w:val="en-US" w:eastAsia="de-CH"/>
-        </w:rPr>
-        <w:t>)</w:t>
-      </w:r>
     </w:p>
     <w:p>
       <w:pPr>
@@ -12418,46 +12063,8 @@
         <w:lastRenderedPageBreak/>
         <w:t>METAR Data Retrieval:</w:t>
       </w:r>
-      <w:r>
-        <w:rPr>
-          <w:rFonts w:eastAsia="Times New Roman"/>
-          <w:color w:val="FF0000"/>
-          <w:sz w:val="16"/>
-          <w:szCs w:val="16"/>
-          <w:lang w:val="en-US" w:eastAsia="de-CH"/>
-        </w:rPr>
-        <w:t xml:space="preserve"> </w:t>
-      </w:r>
-      <w:r>
-        <w:rPr>
-          <w:rFonts w:eastAsia="Times New Roman"/>
-          <w:color w:val="FF0000"/>
-          <w:sz w:val="16"/>
-          <w:szCs w:val="16"/>
-          <w:lang w:val="en-US" w:eastAsia="de-CH"/>
-        </w:rPr>
-        <w:t>(new V0.</w:t>
-      </w:r>
-      <w:r>
-        <w:rPr>
-          <w:rFonts w:eastAsia="Times New Roman"/>
-          <w:color w:val="FF0000"/>
-          <w:sz w:val="16"/>
-          <w:szCs w:val="16"/>
-          <w:lang w:val="en-US" w:eastAsia="de-CH"/>
-        </w:rPr>
-        <w:t>30</w:t>
-      </w:r>
-      <w:r>
-        <w:rPr>
-          <w:rFonts w:eastAsia="Times New Roman"/>
-          <w:color w:val="FF0000"/>
-          <w:sz w:val="16"/>
-          <w:szCs w:val="16"/>
-          <w:lang w:val="en-US" w:eastAsia="de-CH"/>
-        </w:rPr>
-        <w:t>)</w:t>
-      </w:r>
+      <w:bookmarkStart w:id="0" w:name="_GoBack"/>
+      <w:bookmarkEnd w:id="0"/>
     </w:p>
     <w:p>
       <w:pPr>

</xml_diff>

<commit_message>
V 0.33-B27 - Update ATC Airport handling in case no ATC flightplan is given - Update step VS items in 20 fpm steps (G1000 would be 50) - Update FuelQuantities get Amber readings if unbalanced more than 15% of total Capacity - Fix some more inconsistencies - Update QuickGuide
</commit_message>
<xml_diff>
--- a/doc/MSFS_HudBar-QuickGuide.docx
+++ b/doc/MSFS_HudBar-QuickGuide.docx
@@ -45,6 +45,20 @@
           <w:rFonts w:eastAsia="Times New Roman"/>
           <w:lang w:val="en-US" w:eastAsia="de-CH"/>
         </w:rPr>
+        <w:t>3</w:t>
+      </w:r>
+      <w:r>
+        <w:rPr>
+          <w:rFonts w:eastAsia="Times New Roman"/>
+          <w:lang w:val="en-US" w:eastAsia="de-CH"/>
+        </w:rPr>
+        <w:t>.0.</w:t>
+      </w:r>
+      <w:r>
+        <w:rPr>
+          <w:rFonts w:eastAsia="Times New Roman"/>
+          <w:lang w:val="en-US" w:eastAsia="de-CH"/>
+        </w:rPr>
         <w:t>2</w:t>
       </w:r>
       <w:r>
@@ -52,61 +66,54 @@
           <w:rFonts w:eastAsia="Times New Roman"/>
           <w:lang w:val="en-US" w:eastAsia="de-CH"/>
         </w:rPr>
-        <w:t>.0.</w:t>
-      </w:r>
-      <w:r>
-        <w:rPr>
-          <w:rFonts w:eastAsia="Times New Roman"/>
+        <w:t>7</w:t>
+      </w:r>
+    </w:p>
+    <w:p>
+      <w:pPr>
+        <w:rPr>
+          <w:lang w:val="en-US" w:eastAsia="de-CH"/>
+        </w:rPr>
+      </w:pPr>
+      <w:r>
+        <w:rPr>
+          <w:lang w:val="en-US" w:eastAsia="de-CH"/>
+        </w:rPr>
+        <w:t>See</w:t>
+      </w:r>
+      <w:r>
+        <w:rPr>
+          <w:lang w:val="en-US" w:eastAsia="de-CH"/>
+        </w:rPr>
+        <w:t xml:space="preserve"> </w:t>
+      </w:r>
+      <w:r>
+        <w:rPr>
+          <w:color w:val="FF0000"/>
+          <w:lang w:val="en-US" w:eastAsia="de-CH"/>
+        </w:rPr>
+        <w:t>(</w:t>
+      </w:r>
+      <w:r>
+        <w:rPr>
+          <w:color w:val="FF0000"/>
+          <w:lang w:val="en-US" w:eastAsia="de-CH"/>
+        </w:rPr>
+        <w:t>V0.3</w:t>
+      </w:r>
+      <w:r>
+        <w:rPr>
+          <w:color w:val="FF0000"/>
           <w:lang w:val="en-US" w:eastAsia="de-CH"/>
         </w:rPr>
         <w:t>2</w:t>
       </w:r>
       <w:r>
         <w:rPr>
-          <w:rFonts w:eastAsia="Times New Roman"/>
-          <w:lang w:val="en-US" w:eastAsia="de-CH"/>
-        </w:rPr>
-        <w:t>6</w:t>
-      </w:r>
-    </w:p>
-    <w:p>
-      <w:pPr>
-        <w:rPr>
-          <w:lang w:val="en-US" w:eastAsia="de-CH"/>
-        </w:rPr>
-      </w:pPr>
-      <w:r>
-        <w:rPr>
-          <w:lang w:val="en-US" w:eastAsia="de-CH"/>
-        </w:rPr>
-        <w:t>See</w:t>
-      </w:r>
-      <w:r>
-        <w:rPr>
-          <w:lang w:val="en-US" w:eastAsia="de-CH"/>
-        </w:rPr>
-        <w:t xml:space="preserve"> </w:t>
-      </w:r>
-      <w:r>
-        <w:rPr>
           <w:color w:val="FF0000"/>
           <w:lang w:val="en-US" w:eastAsia="de-CH"/>
         </w:rPr>
-        <w:t>(</w:t>
-      </w:r>
-      <w:r>
-        <w:rPr>
-          <w:color w:val="FF0000"/>
-          <w:lang w:val="en-US" w:eastAsia="de-CH"/>
-        </w:rPr>
-        <w:t>V0.3</w:t>
-      </w:r>
-      <w:r>
-        <w:rPr>
-          <w:color w:val="FF0000"/>
-          <w:lang w:val="en-US" w:eastAsia="de-CH"/>
-        </w:rPr>
-        <w:t>2</w:t>
+        <w:t xml:space="preserve"> and V0.33</w:t>
       </w:r>
       <w:r>
         <w:rPr>
@@ -6140,6 +6147,53 @@
         </w:rPr>
         <w:t xml:space="preserve"> available)</w:t>
       </w:r>
+      <w:r>
+        <w:rPr>
+          <w:rFonts w:eastAsia="Times New Roman"/>
+          <w:lang w:val="en-US" w:eastAsia="de-CH"/>
+        </w:rPr>
+        <w:t xml:space="preserve"> get Amber readings when unbalanced more than 15% of Total Capacity </w:t>
+      </w:r>
+      <w:r>
+        <w:rPr>
+          <w:rFonts w:eastAsia="Times New Roman"/>
+          <w:color w:val="FF0000"/>
+          <w:sz w:val="16"/>
+          <w:szCs w:val="16"/>
+          <w:lang w:val="en-US" w:eastAsia="de-CH"/>
+        </w:rPr>
+        <w:t>(new V0.</w:t>
+      </w:r>
+      <w:r>
+        <w:rPr>
+          <w:rFonts w:eastAsia="Times New Roman"/>
+          <w:color w:val="FF0000"/>
+          <w:sz w:val="16"/>
+          <w:szCs w:val="16"/>
+          <w:lang w:val="en-US" w:eastAsia="de-CH"/>
+        </w:rPr>
+        <w:t>3</w:t>
+      </w:r>
+      <w:r>
+        <w:rPr>
+          <w:rFonts w:eastAsia="Times New Roman"/>
+          <w:color w:val="FF0000"/>
+          <w:sz w:val="16"/>
+          <w:szCs w:val="16"/>
+          <w:lang w:val="en-US" w:eastAsia="de-CH"/>
+        </w:rPr>
+        <w:t>3</w:t>
+      </w:r>
+      <w:r>
+        <w:rPr>
+          <w:rFonts w:eastAsia="Times New Roman"/>
+          <w:color w:val="FF0000"/>
+          <w:sz w:val="16"/>
+          <w:szCs w:val="16"/>
+          <w:lang w:val="en-US" w:eastAsia="de-CH"/>
+        </w:rPr>
+        <w:t>)</w:t>
+      </w:r>
     </w:p>
     <w:p>
       <w:pPr>
@@ -6378,6 +6432,547 @@
         </w:rPr>
         <w:t>updated every 30 sec).</w:t>
       </w:r>
+    </w:p>
+    <w:p>
+      <w:pPr>
+        <w:spacing w:after="80"/>
+        <w:rPr>
+          <w:rFonts w:eastAsia="Times New Roman"/>
+          <w:lang w:val="en-US" w:eastAsia="de-CH"/>
+        </w:rPr>
+      </w:pPr>
+      <w:r>
+        <w:rPr>
+          <w:rFonts w:eastAsia="Times New Roman"/>
+          <w:b/>
+          <w:lang w:val="en-US" w:eastAsia="de-CH"/>
+        </w:rPr>
+        <w:t>DIST</w:t>
+      </w:r>
+      <w:r>
+        <w:rPr>
+          <w:rFonts w:eastAsia="Times New Roman"/>
+          <w:lang w:val="en-US" w:eastAsia="de-CH"/>
+        </w:rPr>
+        <w:t xml:space="preserve"> shows the GPS Distance to the next Waypoint </w:t>
+      </w:r>
+      <w:r>
+        <w:rPr>
+          <w:rFonts w:eastAsia="Times New Roman"/>
+          <w:lang w:val="en-US" w:eastAsia="de-CH"/>
+        </w:rPr>
+        <w:t>[nm]</w:t>
+      </w:r>
+    </w:p>
+    <w:p>
+      <w:pPr>
+        <w:spacing w:after="80"/>
+        <w:rPr>
+          <w:rFonts w:eastAsia="Times New Roman"/>
+          <w:lang w:val="en-US" w:eastAsia="de-CH"/>
+        </w:rPr>
+      </w:pPr>
+      <w:r>
+        <w:rPr>
+          <w:rFonts w:eastAsia="Times New Roman"/>
+          <w:b/>
+          <w:lang w:val="en-US" w:eastAsia="de-CH"/>
+        </w:rPr>
+        <w:t>ETE</w:t>
+      </w:r>
+      <w:r>
+        <w:rPr>
+          <w:rFonts w:eastAsia="Times New Roman"/>
+          <w:lang w:val="en-US" w:eastAsia="de-CH"/>
+        </w:rPr>
+        <w:t xml:space="preserve"> shows the GPS Estimated Time </w:t>
+      </w:r>
+      <w:proofErr w:type="spellStart"/>
+      <w:r>
+        <w:rPr>
+          <w:rFonts w:eastAsia="Times New Roman"/>
+          <w:lang w:val="en-US" w:eastAsia="de-CH"/>
+        </w:rPr>
+        <w:t>Enroute</w:t>
+      </w:r>
+      <w:proofErr w:type="spellEnd"/>
+      <w:r>
+        <w:rPr>
+          <w:rFonts w:eastAsia="Times New Roman"/>
+          <w:lang w:val="en-US" w:eastAsia="de-CH"/>
+        </w:rPr>
+        <w:t xml:space="preserve"> to the next Waypoint</w:t>
+      </w:r>
+      <w:r>
+        <w:rPr>
+          <w:rFonts w:eastAsia="Times New Roman"/>
+          <w:lang w:val="en-US" w:eastAsia="de-CH"/>
+        </w:rPr>
+        <w:t xml:space="preserve"> [</w:t>
+      </w:r>
+      <w:proofErr w:type="spellStart"/>
+      <w:r>
+        <w:rPr>
+          <w:rFonts w:eastAsia="Times New Roman"/>
+          <w:lang w:val="en-US" w:eastAsia="de-CH"/>
+        </w:rPr>
+        <w:t>h:mm:ss</w:t>
+      </w:r>
+      <w:proofErr w:type="spellEnd"/>
+      <w:r>
+        <w:rPr>
+          <w:rFonts w:eastAsia="Times New Roman"/>
+          <w:lang w:val="en-US" w:eastAsia="de-CH"/>
+        </w:rPr>
+        <w:t>]</w:t>
+      </w:r>
+    </w:p>
+    <w:p>
+      <w:pPr>
+        <w:spacing w:after="80"/>
+        <w:rPr>
+          <w:rFonts w:eastAsia="Times New Roman"/>
+          <w:lang w:val="en-US" w:eastAsia="de-CH"/>
+        </w:rPr>
+      </w:pPr>
+      <w:r>
+        <w:rPr>
+          <w:rFonts w:eastAsia="Times New Roman"/>
+          <w:b/>
+          <w:lang w:val="en-US" w:eastAsia="de-CH"/>
+        </w:rPr>
+        <w:t>D</w:t>
+      </w:r>
+      <w:r>
+        <w:rPr>
+          <w:rFonts w:eastAsia="Times New Roman"/>
+          <w:b/>
+          <w:lang w:val="en-US" w:eastAsia="de-CH"/>
+        </w:rPr>
+        <w:t>-</w:t>
+      </w:r>
+      <w:r>
+        <w:rPr>
+          <w:rFonts w:eastAsia="Times New Roman"/>
+          <w:b/>
+          <w:lang w:val="en-US" w:eastAsia="de-CH"/>
+        </w:rPr>
+        <w:t>E</w:t>
+      </w:r>
+      <w:r>
+        <w:rPr>
+          <w:rFonts w:eastAsia="Times New Roman"/>
+          <w:b/>
+          <w:lang w:val="en-US" w:eastAsia="de-CH"/>
+        </w:rPr>
+        <w:t>TE</w:t>
+      </w:r>
+      <w:r>
+        <w:rPr>
+          <w:rFonts w:eastAsia="Times New Roman"/>
+          <w:lang w:val="en-US" w:eastAsia="de-CH"/>
+        </w:rPr>
+        <w:t xml:space="preserve"> shows the </w:t>
+      </w:r>
+      <w:r>
+        <w:rPr>
+          <w:rFonts w:eastAsia="Times New Roman"/>
+          <w:lang w:val="en-US" w:eastAsia="de-CH"/>
+        </w:rPr>
+        <w:t xml:space="preserve">GPS Estimated Time </w:t>
+      </w:r>
+      <w:proofErr w:type="spellStart"/>
+      <w:r>
+        <w:rPr>
+          <w:rFonts w:eastAsia="Times New Roman"/>
+          <w:lang w:val="en-US" w:eastAsia="de-CH"/>
+        </w:rPr>
+        <w:t>Enroute</w:t>
+      </w:r>
+      <w:proofErr w:type="spellEnd"/>
+      <w:r>
+        <w:rPr>
+          <w:rFonts w:eastAsia="Times New Roman"/>
+          <w:lang w:val="en-US" w:eastAsia="de-CH"/>
+        </w:rPr>
+        <w:t xml:space="preserve"> to the next Destination [</w:t>
+      </w:r>
+      <w:proofErr w:type="spellStart"/>
+      <w:r>
+        <w:rPr>
+          <w:rFonts w:eastAsia="Times New Roman"/>
+          <w:lang w:val="en-US" w:eastAsia="de-CH"/>
+        </w:rPr>
+        <w:t>h:mm:ss</w:t>
+      </w:r>
+      <w:proofErr w:type="spellEnd"/>
+      <w:r>
+        <w:rPr>
+          <w:rFonts w:eastAsia="Times New Roman"/>
+          <w:lang w:val="en-US" w:eastAsia="de-CH"/>
+        </w:rPr>
+        <w:t>]</w:t>
+      </w:r>
+    </w:p>
+    <w:p>
+      <w:pPr>
+        <w:spacing w:after="80"/>
+        <w:rPr>
+          <w:rFonts w:eastAsia="Times New Roman"/>
+          <w:lang w:val="en-US" w:eastAsia="de-CH"/>
+        </w:rPr>
+      </w:pPr>
+      <w:r>
+        <w:rPr>
+          <w:rFonts w:eastAsia="Times New Roman"/>
+          <w:b/>
+          <w:lang w:val="en-US" w:eastAsia="de-CH"/>
+        </w:rPr>
+        <w:t>BRG</w:t>
+      </w:r>
+      <w:r>
+        <w:rPr>
+          <w:rFonts w:eastAsia="Times New Roman"/>
+          <w:lang w:val="en-US" w:eastAsia="de-CH"/>
+        </w:rPr>
+        <w:t xml:space="preserve"> shows the GPS mag</w:t>
+      </w:r>
+      <w:r>
+        <w:rPr>
+          <w:rFonts w:eastAsia="Times New Roman"/>
+          <w:lang w:val="en-US" w:eastAsia="de-CH"/>
+        </w:rPr>
+        <w:t>netic</w:t>
+      </w:r>
+      <w:r>
+        <w:rPr>
+          <w:rFonts w:eastAsia="Times New Roman"/>
+          <w:lang w:val="en-US" w:eastAsia="de-CH"/>
+        </w:rPr>
+        <w:t xml:space="preserve"> bearing to the next Waypoint</w:t>
+      </w:r>
+      <w:r>
+        <w:rPr>
+          <w:rFonts w:eastAsia="Times New Roman"/>
+          <w:lang w:val="en-US" w:eastAsia="de-CH"/>
+        </w:rPr>
+        <w:t xml:space="preserve"> [</w:t>
+      </w:r>
+      <w:proofErr w:type="spellStart"/>
+      <w:r>
+        <w:rPr>
+          <w:rFonts w:eastAsia="Times New Roman"/>
+          <w:lang w:val="en-US" w:eastAsia="de-CH"/>
+        </w:rPr>
+        <w:t>deg</w:t>
+      </w:r>
+      <w:r>
+        <w:rPr>
+          <w:rFonts w:eastAsia="Times New Roman"/>
+          <w:lang w:val="en-US" w:eastAsia="de-CH"/>
+        </w:rPr>
+        <w:t>m</w:t>
+      </w:r>
+      <w:proofErr w:type="spellEnd"/>
+      <w:r>
+        <w:rPr>
+          <w:rFonts w:eastAsia="Times New Roman"/>
+          <w:lang w:val="en-US" w:eastAsia="de-CH"/>
+        </w:rPr>
+        <w:t>]</w:t>
+      </w:r>
+    </w:p>
+    <w:p>
+      <w:pPr>
+        <w:spacing w:after="80"/>
+        <w:rPr>
+          <w:rFonts w:eastAsia="Times New Roman"/>
+          <w:lang w:val="en-US" w:eastAsia="de-CH"/>
+        </w:rPr>
+      </w:pPr>
+      <w:r>
+        <w:rPr>
+          <w:rFonts w:eastAsia="Times New Roman"/>
+          <w:b/>
+          <w:lang w:val="en-US" w:eastAsia="de-CH"/>
+        </w:rPr>
+        <w:t>TRK</w:t>
+      </w:r>
+      <w:r>
+        <w:rPr>
+          <w:rFonts w:eastAsia="Times New Roman"/>
+          <w:lang w:val="en-US" w:eastAsia="de-CH"/>
+        </w:rPr>
+        <w:t xml:space="preserve"> shows the GPS </w:t>
+      </w:r>
+      <w:r>
+        <w:rPr>
+          <w:rFonts w:eastAsia="Times New Roman"/>
+          <w:lang w:val="en-US" w:eastAsia="de-CH"/>
+        </w:rPr>
+        <w:t xml:space="preserve">magnetic </w:t>
+      </w:r>
+      <w:r>
+        <w:rPr>
+          <w:rFonts w:eastAsia="Times New Roman"/>
+          <w:lang w:val="en-US" w:eastAsia="de-CH"/>
+        </w:rPr>
+        <w:t>ground track</w:t>
+      </w:r>
+      <w:r>
+        <w:rPr>
+          <w:rFonts w:eastAsia="Times New Roman"/>
+          <w:lang w:val="en-US" w:eastAsia="de-CH"/>
+        </w:rPr>
+        <w:t xml:space="preserve"> [</w:t>
+      </w:r>
+      <w:proofErr w:type="spellStart"/>
+      <w:r>
+        <w:rPr>
+          <w:rFonts w:eastAsia="Times New Roman"/>
+          <w:lang w:val="en-US" w:eastAsia="de-CH"/>
+        </w:rPr>
+        <w:t>deg</w:t>
+      </w:r>
+      <w:r>
+        <w:rPr>
+          <w:rFonts w:eastAsia="Times New Roman"/>
+          <w:lang w:val="en-US" w:eastAsia="de-CH"/>
+        </w:rPr>
+        <w:t>m</w:t>
+      </w:r>
+      <w:proofErr w:type="spellEnd"/>
+      <w:r>
+        <w:rPr>
+          <w:rFonts w:eastAsia="Times New Roman"/>
+          <w:lang w:val="en-US" w:eastAsia="de-CH"/>
+        </w:rPr>
+        <w:t>]</w:t>
+      </w:r>
+    </w:p>
+    <w:p>
+      <w:pPr>
+        <w:spacing w:after="80"/>
+        <w:rPr>
+          <w:rFonts w:eastAsia="Times New Roman"/>
+          <w:lang w:val="en-US" w:eastAsia="de-CH"/>
+        </w:rPr>
+      </w:pPr>
+      <w:r>
+        <w:rPr>
+          <w:rFonts w:eastAsia="Times New Roman"/>
+          <w:b/>
+          <w:lang w:val="en-US" w:eastAsia="de-CH"/>
+        </w:rPr>
+        <w:t>DTK</w:t>
+      </w:r>
+      <w:r>
+        <w:rPr>
+          <w:rFonts w:eastAsia="Times New Roman"/>
+          <w:lang w:val="en-US" w:eastAsia="de-CH"/>
+        </w:rPr>
+        <w:t xml:space="preserve"> shows the GPS desired track to the next Waypoin</w:t>
+      </w:r>
+      <w:r>
+        <w:rPr>
+          <w:rFonts w:eastAsia="Times New Roman"/>
+          <w:lang w:val="en-US" w:eastAsia="de-CH"/>
+        </w:rPr>
+        <w:t>t [</w:t>
+      </w:r>
+      <w:proofErr w:type="spellStart"/>
+      <w:r>
+        <w:rPr>
+          <w:rFonts w:eastAsia="Times New Roman"/>
+          <w:lang w:val="en-US" w:eastAsia="de-CH"/>
+        </w:rPr>
+        <w:t>deg</w:t>
+      </w:r>
+      <w:r>
+        <w:rPr>
+          <w:rFonts w:eastAsia="Times New Roman"/>
+          <w:lang w:val="en-US" w:eastAsia="de-CH"/>
+        </w:rPr>
+        <w:t>m</w:t>
+      </w:r>
+      <w:proofErr w:type="spellEnd"/>
+      <w:r>
+        <w:rPr>
+          <w:rFonts w:eastAsia="Times New Roman"/>
+          <w:lang w:val="en-US" w:eastAsia="de-CH"/>
+        </w:rPr>
+        <w:t>]</w:t>
+      </w:r>
+    </w:p>
+    <w:p>
+      <w:pPr>
+        <w:spacing w:after="80"/>
+        <w:rPr>
+          <w:rFonts w:eastAsia="Times New Roman"/>
+          <w:lang w:val="en-US" w:eastAsia="de-CH"/>
+        </w:rPr>
+      </w:pPr>
+      <w:r>
+        <w:rPr>
+          <w:rFonts w:eastAsia="Times New Roman"/>
+          <w:b/>
+          <w:lang w:val="en-US" w:eastAsia="de-CH"/>
+        </w:rPr>
+        <w:t>XTK</w:t>
+      </w:r>
+      <w:r>
+        <w:rPr>
+          <w:rFonts w:eastAsia="Times New Roman"/>
+          <w:lang w:val="en-US" w:eastAsia="de-CH"/>
+        </w:rPr>
+        <w:t xml:space="preserve"> shows the GPS cross track distance</w:t>
+      </w:r>
+      <w:r>
+        <w:rPr>
+          <w:rFonts w:eastAsia="Times New Roman"/>
+          <w:lang w:val="en-US" w:eastAsia="de-CH"/>
+        </w:rPr>
+        <w:t xml:space="preserve"> </w:t>
+      </w:r>
+      <w:r>
+        <w:rPr>
+          <w:rFonts w:eastAsia="Times New Roman"/>
+          <w:lang w:val="en-US" w:eastAsia="de-CH"/>
+        </w:rPr>
+        <w:t>[</w:t>
+      </w:r>
+      <w:r>
+        <w:rPr>
+          <w:rFonts w:eastAsia="Times New Roman"/>
+          <w:lang w:val="en-US" w:eastAsia="de-CH"/>
+        </w:rPr>
+        <w:t>nm</w:t>
+      </w:r>
+      <w:r>
+        <w:rPr>
+          <w:rFonts w:eastAsia="Times New Roman"/>
+          <w:lang w:val="en-US" w:eastAsia="de-CH"/>
+        </w:rPr>
+        <w:t>]</w:t>
+      </w:r>
+    </w:p>
+    <w:p>
+      <w:pPr>
+        <w:spacing w:after="80"/>
+        <w:rPr>
+          <w:rFonts w:eastAsia="Times New Roman"/>
+          <w:lang w:val="en-US" w:eastAsia="de-CH"/>
+        </w:rPr>
+      </w:pPr>
+      <w:r>
+        <w:rPr>
+          <w:rFonts w:eastAsia="Times New Roman"/>
+          <w:b/>
+          <w:lang w:val="en-US" w:eastAsia="de-CH"/>
+        </w:rPr>
+        <w:t>GS</w:t>
+      </w:r>
+      <w:r>
+        <w:rPr>
+          <w:rFonts w:eastAsia="Times New Roman"/>
+          <w:lang w:val="en-US" w:eastAsia="de-CH"/>
+        </w:rPr>
+        <w:t xml:space="preserve"> shows the GPS ground speed</w:t>
+      </w:r>
+      <w:r>
+        <w:rPr>
+          <w:rFonts w:eastAsia="Times New Roman"/>
+          <w:lang w:val="en-US" w:eastAsia="de-CH"/>
+        </w:rPr>
+        <w:t xml:space="preserve"> [</w:t>
+      </w:r>
+      <w:proofErr w:type="spellStart"/>
+      <w:r>
+        <w:rPr>
+          <w:rFonts w:eastAsia="Times New Roman"/>
+          <w:lang w:val="en-US" w:eastAsia="de-CH"/>
+        </w:rPr>
+        <w:t>kt</w:t>
+      </w:r>
+      <w:proofErr w:type="spellEnd"/>
+      <w:r>
+        <w:rPr>
+          <w:rFonts w:eastAsia="Times New Roman"/>
+          <w:lang w:val="en-US" w:eastAsia="de-CH"/>
+        </w:rPr>
+        <w:t>]</w:t>
+      </w:r>
+    </w:p>
+    <w:p>
+      <w:pPr>
+        <w:spacing w:after="80"/>
+        <w:rPr>
+          <w:rFonts w:eastAsia="Times New Roman"/>
+          <w:lang w:val="en-US" w:eastAsia="de-CH"/>
+        </w:rPr>
+      </w:pPr>
+      <w:r>
+        <w:rPr>
+          <w:rFonts w:eastAsia="Times New Roman"/>
+          <w:b/>
+          <w:lang w:val="en-US" w:eastAsia="de-CH"/>
+        </w:rPr>
+        <w:t>ALTP</w:t>
+      </w:r>
+      <w:r>
+        <w:rPr>
+          <w:rFonts w:eastAsia="Times New Roman"/>
+          <w:lang w:val="en-US" w:eastAsia="de-CH"/>
+        </w:rPr>
+        <w:t xml:space="preserve"> shows the GPS Waypoint Altitude if it is available</w:t>
+      </w:r>
+      <w:r>
+        <w:rPr>
+          <w:rFonts w:eastAsia="Times New Roman"/>
+          <w:lang w:val="en-US" w:eastAsia="de-CH"/>
+        </w:rPr>
+        <w:t xml:space="preserve"> [</w:t>
+      </w:r>
+      <w:proofErr w:type="spellStart"/>
+      <w:r>
+        <w:rPr>
+          <w:rFonts w:eastAsia="Times New Roman"/>
+          <w:lang w:val="en-US" w:eastAsia="de-CH"/>
+        </w:rPr>
+        <w:t>ft</w:t>
+      </w:r>
+      <w:proofErr w:type="spellEnd"/>
+      <w:r>
+        <w:rPr>
+          <w:rFonts w:eastAsia="Times New Roman"/>
+          <w:lang w:val="en-US" w:eastAsia="de-CH"/>
+        </w:rPr>
+        <w:t>]</w:t>
+      </w:r>
+    </w:p>
+    <w:p>
+      <w:pPr>
+        <w:spacing w:after="80"/>
+        <w:rPr>
+          <w:rFonts w:eastAsia="Times New Roman"/>
+          <w:lang w:val="en-US" w:eastAsia="de-CH"/>
+        </w:rPr>
+      </w:pPr>
+      <w:r>
+        <w:rPr>
+          <w:rFonts w:eastAsia="Times New Roman"/>
+          <w:b/>
+          <w:lang w:val="en-US" w:eastAsia="de-CH"/>
+        </w:rPr>
+        <w:t>POS</w:t>
+      </w:r>
+      <w:r>
+        <w:rPr>
+          <w:rFonts w:eastAsia="Times New Roman"/>
+          <w:lang w:val="en-US" w:eastAsia="de-CH"/>
+        </w:rPr>
+        <w:t xml:space="preserve"> shows the Latitude and Longitude position of the aircraft </w:t>
+      </w:r>
       <w:r>
         <w:rPr>
           <w:rFonts w:eastAsia="Times New Roman"/>
@@ -6386,7 +6981,7 @@
           <w:szCs w:val="16"/>
           <w:lang w:val="en-US" w:eastAsia="de-CH"/>
         </w:rPr>
-        <w:t xml:space="preserve"> (new V0.</w:t>
+        <w:t>(new V0.</w:t>
       </w:r>
       <w:r>
         <w:rPr>
@@ -6414,582 +7009,11 @@
         <w:spacing w:after="80"/>
         <w:rPr>
           <w:rFonts w:eastAsia="Times New Roman"/>
-          <w:lang w:val="en-US" w:eastAsia="de-CH"/>
-        </w:rPr>
-      </w:pPr>
-      <w:r>
-        <w:rPr>
-          <w:rFonts w:eastAsia="Times New Roman"/>
-          <w:b/>
-          <w:lang w:val="en-US" w:eastAsia="de-CH"/>
-        </w:rPr>
-        <w:t>DIST</w:t>
-      </w:r>
-      <w:r>
-        <w:rPr>
-          <w:rFonts w:eastAsia="Times New Roman"/>
-          <w:lang w:val="en-US" w:eastAsia="de-CH"/>
-        </w:rPr>
-        <w:t xml:space="preserve"> shows the GPS Distance to the next Waypoint </w:t>
-      </w:r>
-      <w:r>
-        <w:rPr>
-          <w:rFonts w:eastAsia="Times New Roman"/>
-          <w:lang w:val="en-US" w:eastAsia="de-CH"/>
-        </w:rPr>
-        <w:t>[nm]</w:t>
-      </w:r>
-    </w:p>
-    <w:p>
-      <w:pPr>
-        <w:spacing w:after="80"/>
-        <w:rPr>
-          <w:rFonts w:eastAsia="Times New Roman"/>
-          <w:lang w:val="en-US" w:eastAsia="de-CH"/>
-        </w:rPr>
-      </w:pPr>
-      <w:r>
-        <w:rPr>
-          <w:rFonts w:eastAsia="Times New Roman"/>
-          <w:b/>
-          <w:lang w:val="en-US" w:eastAsia="de-CH"/>
-        </w:rPr>
-        <w:t>ETE</w:t>
-      </w:r>
-      <w:r>
-        <w:rPr>
-          <w:rFonts w:eastAsia="Times New Roman"/>
-          <w:lang w:val="en-US" w:eastAsia="de-CH"/>
-        </w:rPr>
-        <w:t xml:space="preserve"> shows the GPS Estimated Time </w:t>
-      </w:r>
-      <w:proofErr w:type="spellStart"/>
-      <w:r>
-        <w:rPr>
-          <w:rFonts w:eastAsia="Times New Roman"/>
-          <w:lang w:val="en-US" w:eastAsia="de-CH"/>
-        </w:rPr>
-        <w:t>Enroute</w:t>
-      </w:r>
-      <w:proofErr w:type="spellEnd"/>
-      <w:r>
-        <w:rPr>
-          <w:rFonts w:eastAsia="Times New Roman"/>
-          <w:lang w:val="en-US" w:eastAsia="de-CH"/>
-        </w:rPr>
-        <w:t xml:space="preserve"> to the next Waypoint</w:t>
-      </w:r>
-      <w:r>
-        <w:rPr>
-          <w:rFonts w:eastAsia="Times New Roman"/>
-          <w:lang w:val="en-US" w:eastAsia="de-CH"/>
-        </w:rPr>
-        <w:t xml:space="preserve"> [</w:t>
-      </w:r>
-      <w:proofErr w:type="spellStart"/>
-      <w:r>
-        <w:rPr>
-          <w:rFonts w:eastAsia="Times New Roman"/>
-          <w:lang w:val="en-US" w:eastAsia="de-CH"/>
-        </w:rPr>
-        <w:t>h:mm:ss</w:t>
-      </w:r>
-      <w:proofErr w:type="spellEnd"/>
-      <w:r>
-        <w:rPr>
-          <w:rFonts w:eastAsia="Times New Roman"/>
-          <w:lang w:val="en-US" w:eastAsia="de-CH"/>
-        </w:rPr>
-        <w:t>]</w:t>
-      </w:r>
-    </w:p>
-    <w:p>
-      <w:pPr>
-        <w:spacing w:after="80"/>
-        <w:rPr>
-          <w:rFonts w:eastAsia="Times New Roman"/>
-          <w:lang w:val="en-US" w:eastAsia="de-CH"/>
-        </w:rPr>
-      </w:pPr>
-      <w:r>
-        <w:rPr>
-          <w:rFonts w:eastAsia="Times New Roman"/>
-          <w:b/>
-          <w:lang w:val="en-US" w:eastAsia="de-CH"/>
-        </w:rPr>
-        <w:t>D</w:t>
-      </w:r>
-      <w:r>
-        <w:rPr>
-          <w:rFonts w:eastAsia="Times New Roman"/>
-          <w:b/>
-          <w:lang w:val="en-US" w:eastAsia="de-CH"/>
-        </w:rPr>
-        <w:t>-</w:t>
-      </w:r>
-      <w:r>
-        <w:rPr>
-          <w:rFonts w:eastAsia="Times New Roman"/>
-          <w:b/>
-          <w:lang w:val="en-US" w:eastAsia="de-CH"/>
-        </w:rPr>
-        <w:t>E</w:t>
-      </w:r>
-      <w:r>
-        <w:rPr>
-          <w:rFonts w:eastAsia="Times New Roman"/>
-          <w:b/>
-          <w:lang w:val="en-US" w:eastAsia="de-CH"/>
-        </w:rPr>
-        <w:t>TE</w:t>
-      </w:r>
-      <w:r>
-        <w:rPr>
-          <w:rFonts w:eastAsia="Times New Roman"/>
-          <w:lang w:val="en-US" w:eastAsia="de-CH"/>
-        </w:rPr>
-        <w:t xml:space="preserve"> shows the </w:t>
-      </w:r>
-      <w:r>
-        <w:rPr>
-          <w:rFonts w:eastAsia="Times New Roman"/>
-          <w:lang w:val="en-US" w:eastAsia="de-CH"/>
-        </w:rPr>
-        <w:t xml:space="preserve">GPS Estimated Time </w:t>
-      </w:r>
-      <w:proofErr w:type="spellStart"/>
-      <w:r>
-        <w:rPr>
-          <w:rFonts w:eastAsia="Times New Roman"/>
-          <w:lang w:val="en-US" w:eastAsia="de-CH"/>
-        </w:rPr>
-        <w:t>Enroute</w:t>
-      </w:r>
-      <w:proofErr w:type="spellEnd"/>
-      <w:r>
-        <w:rPr>
-          <w:rFonts w:eastAsia="Times New Roman"/>
-          <w:lang w:val="en-US" w:eastAsia="de-CH"/>
-        </w:rPr>
-        <w:t xml:space="preserve"> to the next Destination [</w:t>
-      </w:r>
-      <w:proofErr w:type="spellStart"/>
-      <w:r>
-        <w:rPr>
-          <w:rFonts w:eastAsia="Times New Roman"/>
-          <w:lang w:val="en-US" w:eastAsia="de-CH"/>
-        </w:rPr>
-        <w:t>h:mm:ss</w:t>
-      </w:r>
-      <w:proofErr w:type="spellEnd"/>
-      <w:r>
-        <w:rPr>
-          <w:rFonts w:eastAsia="Times New Roman"/>
-          <w:lang w:val="en-US" w:eastAsia="de-CH"/>
-        </w:rPr>
-        <w:t>]</w:t>
-      </w:r>
-    </w:p>
-    <w:p>
-      <w:pPr>
-        <w:spacing w:after="80"/>
-        <w:rPr>
-          <w:rFonts w:eastAsia="Times New Roman"/>
-          <w:lang w:val="en-US" w:eastAsia="de-CH"/>
-        </w:rPr>
-      </w:pPr>
-      <w:r>
-        <w:rPr>
-          <w:rFonts w:eastAsia="Times New Roman"/>
-          <w:b/>
-          <w:lang w:val="en-US" w:eastAsia="de-CH"/>
-        </w:rPr>
-        <w:t>BRG</w:t>
-      </w:r>
-      <w:r>
-        <w:rPr>
-          <w:rFonts w:eastAsia="Times New Roman"/>
-          <w:lang w:val="en-US" w:eastAsia="de-CH"/>
-        </w:rPr>
-        <w:t xml:space="preserve"> shows the GPS mag</w:t>
-      </w:r>
-      <w:r>
-        <w:rPr>
-          <w:rFonts w:eastAsia="Times New Roman"/>
-          <w:lang w:val="en-US" w:eastAsia="de-CH"/>
-        </w:rPr>
-        <w:t>netic</w:t>
-      </w:r>
-      <w:r>
-        <w:rPr>
-          <w:rFonts w:eastAsia="Times New Roman"/>
-          <w:lang w:val="en-US" w:eastAsia="de-CH"/>
-        </w:rPr>
-        <w:t xml:space="preserve"> bearing to the next Waypoint</w:t>
-      </w:r>
-      <w:r>
-        <w:rPr>
-          <w:rFonts w:eastAsia="Times New Roman"/>
-          <w:lang w:val="en-US" w:eastAsia="de-CH"/>
-        </w:rPr>
-        <w:t xml:space="preserve"> [</w:t>
-      </w:r>
-      <w:proofErr w:type="spellStart"/>
-      <w:r>
-        <w:rPr>
-          <w:rFonts w:eastAsia="Times New Roman"/>
-          <w:lang w:val="en-US" w:eastAsia="de-CH"/>
-        </w:rPr>
-        <w:t>deg</w:t>
-      </w:r>
-      <w:r>
-        <w:rPr>
-          <w:rFonts w:eastAsia="Times New Roman"/>
-          <w:lang w:val="en-US" w:eastAsia="de-CH"/>
-        </w:rPr>
-        <w:t>m</w:t>
-      </w:r>
-      <w:proofErr w:type="spellEnd"/>
-      <w:r>
-        <w:rPr>
-          <w:rFonts w:eastAsia="Times New Roman"/>
-          <w:lang w:val="en-US" w:eastAsia="de-CH"/>
-        </w:rPr>
-        <w:t>]</w:t>
-      </w:r>
-    </w:p>
-    <w:p>
-      <w:pPr>
-        <w:spacing w:after="80"/>
-        <w:rPr>
-          <w:rFonts w:eastAsia="Times New Roman"/>
-          <w:lang w:val="en-US" w:eastAsia="de-CH"/>
-        </w:rPr>
-      </w:pPr>
-      <w:r>
-        <w:rPr>
-          <w:rFonts w:eastAsia="Times New Roman"/>
-          <w:b/>
-          <w:lang w:val="en-US" w:eastAsia="de-CH"/>
-        </w:rPr>
-        <w:t>TRK</w:t>
-      </w:r>
-      <w:r>
-        <w:rPr>
-          <w:rFonts w:eastAsia="Times New Roman"/>
-          <w:lang w:val="en-US" w:eastAsia="de-CH"/>
-        </w:rPr>
-        <w:t xml:space="preserve"> shows the GPS </w:t>
-      </w:r>
-      <w:r>
-        <w:rPr>
-          <w:rFonts w:eastAsia="Times New Roman"/>
-          <w:lang w:val="en-US" w:eastAsia="de-CH"/>
-        </w:rPr>
-        <w:t xml:space="preserve">magnetic </w:t>
-      </w:r>
-      <w:r>
-        <w:rPr>
-          <w:rFonts w:eastAsia="Times New Roman"/>
-          <w:lang w:val="en-US" w:eastAsia="de-CH"/>
-        </w:rPr>
-        <w:t>ground track</w:t>
-      </w:r>
-      <w:r>
-        <w:rPr>
-          <w:rFonts w:eastAsia="Times New Roman"/>
-          <w:lang w:val="en-US" w:eastAsia="de-CH"/>
-        </w:rPr>
-        <w:t xml:space="preserve"> [</w:t>
-      </w:r>
-      <w:proofErr w:type="spellStart"/>
-      <w:r>
-        <w:rPr>
-          <w:rFonts w:eastAsia="Times New Roman"/>
-          <w:lang w:val="en-US" w:eastAsia="de-CH"/>
-        </w:rPr>
-        <w:t>deg</w:t>
-      </w:r>
-      <w:r>
-        <w:rPr>
-          <w:rFonts w:eastAsia="Times New Roman"/>
-          <w:lang w:val="en-US" w:eastAsia="de-CH"/>
-        </w:rPr>
-        <w:t>m</w:t>
-      </w:r>
-      <w:proofErr w:type="spellEnd"/>
-      <w:r>
-        <w:rPr>
-          <w:rFonts w:eastAsia="Times New Roman"/>
-          <w:lang w:val="en-US" w:eastAsia="de-CH"/>
-        </w:rPr>
-        <w:t>]</w:t>
-      </w:r>
-    </w:p>
-    <w:p>
-      <w:pPr>
-        <w:spacing w:after="80"/>
-        <w:rPr>
-          <w:rFonts w:eastAsia="Times New Roman"/>
-          <w:lang w:val="en-US" w:eastAsia="de-CH"/>
-        </w:rPr>
-      </w:pPr>
-      <w:r>
-        <w:rPr>
-          <w:rFonts w:eastAsia="Times New Roman"/>
-          <w:b/>
-          <w:lang w:val="en-US" w:eastAsia="de-CH"/>
-        </w:rPr>
-        <w:t>DTK</w:t>
-      </w:r>
-      <w:r>
-        <w:rPr>
-          <w:rFonts w:eastAsia="Times New Roman"/>
-          <w:lang w:val="en-US" w:eastAsia="de-CH"/>
-        </w:rPr>
-        <w:t xml:space="preserve"> shows the GPS desired track to the next Waypoin</w:t>
-      </w:r>
-      <w:r>
-        <w:rPr>
-          <w:rFonts w:eastAsia="Times New Roman"/>
-          <w:lang w:val="en-US" w:eastAsia="de-CH"/>
-        </w:rPr>
-        <w:t>t [</w:t>
-      </w:r>
-      <w:proofErr w:type="spellStart"/>
-      <w:r>
-        <w:rPr>
-          <w:rFonts w:eastAsia="Times New Roman"/>
-          <w:lang w:val="en-US" w:eastAsia="de-CH"/>
-        </w:rPr>
-        <w:t>deg</w:t>
-      </w:r>
-      <w:r>
-        <w:rPr>
-          <w:rFonts w:eastAsia="Times New Roman"/>
-          <w:lang w:val="en-US" w:eastAsia="de-CH"/>
-        </w:rPr>
-        <w:t>m</w:t>
-      </w:r>
-      <w:proofErr w:type="spellEnd"/>
-      <w:r>
-        <w:rPr>
-          <w:rFonts w:eastAsia="Times New Roman"/>
-          <w:lang w:val="en-US" w:eastAsia="de-CH"/>
-        </w:rPr>
-        <w:t>]</w:t>
-      </w:r>
-    </w:p>
-    <w:p>
-      <w:pPr>
-        <w:spacing w:after="80"/>
-        <w:rPr>
-          <w:rFonts w:eastAsia="Times New Roman"/>
-          <w:lang w:val="en-US" w:eastAsia="de-CH"/>
-        </w:rPr>
-      </w:pPr>
-      <w:r>
-        <w:rPr>
-          <w:rFonts w:eastAsia="Times New Roman"/>
-          <w:b/>
-          <w:lang w:val="en-US" w:eastAsia="de-CH"/>
-        </w:rPr>
-        <w:t>XTK</w:t>
-      </w:r>
-      <w:r>
-        <w:rPr>
-          <w:rFonts w:eastAsia="Times New Roman"/>
-          <w:lang w:val="en-US" w:eastAsia="de-CH"/>
-        </w:rPr>
-        <w:t xml:space="preserve"> shows the GPS cross track distance</w:t>
-      </w:r>
-      <w:r>
-        <w:rPr>
-          <w:rFonts w:eastAsia="Times New Roman"/>
-          <w:lang w:val="en-US" w:eastAsia="de-CH"/>
-        </w:rPr>
-        <w:t xml:space="preserve"> </w:t>
-      </w:r>
-      <w:r>
-        <w:rPr>
-          <w:rFonts w:eastAsia="Times New Roman"/>
-          <w:lang w:val="en-US" w:eastAsia="de-CH"/>
-        </w:rPr>
-        <w:t>[</w:t>
-      </w:r>
-      <w:r>
-        <w:rPr>
-          <w:rFonts w:eastAsia="Times New Roman"/>
-          <w:lang w:val="en-US" w:eastAsia="de-CH"/>
-        </w:rPr>
-        <w:t>nm</w:t>
-      </w:r>
-      <w:r>
-        <w:rPr>
-          <w:rFonts w:eastAsia="Times New Roman"/>
-          <w:lang w:val="en-US" w:eastAsia="de-CH"/>
-        </w:rPr>
-        <w:t>]</w:t>
-      </w:r>
-    </w:p>
-    <w:p>
-      <w:pPr>
-        <w:spacing w:after="80"/>
-        <w:rPr>
-          <w:rFonts w:eastAsia="Times New Roman"/>
-          <w:lang w:val="en-US" w:eastAsia="de-CH"/>
-        </w:rPr>
-      </w:pPr>
-      <w:r>
-        <w:rPr>
-          <w:rFonts w:eastAsia="Times New Roman"/>
-          <w:b/>
-          <w:lang w:val="en-US" w:eastAsia="de-CH"/>
-        </w:rPr>
-        <w:t>GS</w:t>
-      </w:r>
-      <w:r>
-        <w:rPr>
-          <w:rFonts w:eastAsia="Times New Roman"/>
-          <w:lang w:val="en-US" w:eastAsia="de-CH"/>
-        </w:rPr>
-        <w:t xml:space="preserve"> shows the GPS ground speed</w:t>
-      </w:r>
-      <w:r>
-        <w:rPr>
-          <w:rFonts w:eastAsia="Times New Roman"/>
-          <w:lang w:val="en-US" w:eastAsia="de-CH"/>
-        </w:rPr>
-        <w:t xml:space="preserve"> [</w:t>
-      </w:r>
-      <w:proofErr w:type="spellStart"/>
-      <w:r>
-        <w:rPr>
-          <w:rFonts w:eastAsia="Times New Roman"/>
-          <w:lang w:val="en-US" w:eastAsia="de-CH"/>
-        </w:rPr>
-        <w:t>kt</w:t>
-      </w:r>
-      <w:proofErr w:type="spellEnd"/>
-      <w:r>
-        <w:rPr>
-          <w:rFonts w:eastAsia="Times New Roman"/>
-          <w:lang w:val="en-US" w:eastAsia="de-CH"/>
-        </w:rPr>
-        <w:t>]</w:t>
-      </w:r>
-    </w:p>
-    <w:p>
-      <w:pPr>
-        <w:spacing w:after="80"/>
-        <w:rPr>
-          <w:rFonts w:eastAsia="Times New Roman"/>
-          <w:lang w:val="en-US" w:eastAsia="de-CH"/>
-        </w:rPr>
-      </w:pPr>
-      <w:r>
-        <w:rPr>
-          <w:rFonts w:eastAsia="Times New Roman"/>
-          <w:b/>
-          <w:lang w:val="en-US" w:eastAsia="de-CH"/>
-        </w:rPr>
-        <w:t>ALTP</w:t>
-      </w:r>
-      <w:r>
-        <w:rPr>
-          <w:rFonts w:eastAsia="Times New Roman"/>
-          <w:lang w:val="en-US" w:eastAsia="de-CH"/>
-        </w:rPr>
-        <w:t xml:space="preserve"> shows the GPS Waypoint Altitude if it is available</w:t>
-      </w:r>
-      <w:r>
-        <w:rPr>
-          <w:rFonts w:eastAsia="Times New Roman"/>
-          <w:lang w:val="en-US" w:eastAsia="de-CH"/>
-        </w:rPr>
-        <w:t xml:space="preserve"> [</w:t>
-      </w:r>
-      <w:proofErr w:type="spellStart"/>
-      <w:r>
-        <w:rPr>
-          <w:rFonts w:eastAsia="Times New Roman"/>
-          <w:lang w:val="en-US" w:eastAsia="de-CH"/>
-        </w:rPr>
-        <w:t>ft</w:t>
-      </w:r>
-      <w:proofErr w:type="spellEnd"/>
-      <w:r>
-        <w:rPr>
-          <w:rFonts w:eastAsia="Times New Roman"/>
-          <w:lang w:val="en-US" w:eastAsia="de-CH"/>
-        </w:rPr>
-        <w:t>]</w:t>
-      </w:r>
-    </w:p>
-    <w:p>
-      <w:pPr>
-        <w:spacing w:after="80"/>
-        <w:rPr>
-          <w:rFonts w:eastAsia="Times New Roman"/>
-          <w:lang w:val="en-US" w:eastAsia="de-CH"/>
-        </w:rPr>
-      </w:pPr>
-      <w:r>
-        <w:rPr>
-          <w:rFonts w:eastAsia="Times New Roman"/>
-          <w:b/>
-          <w:lang w:val="en-US" w:eastAsia="de-CH"/>
-        </w:rPr>
-        <w:t>POS</w:t>
-      </w:r>
-      <w:r>
-        <w:rPr>
-          <w:rFonts w:eastAsia="Times New Roman"/>
-          <w:lang w:val="en-US" w:eastAsia="de-CH"/>
-        </w:rPr>
-        <w:t xml:space="preserve"> shows the Latitude and Longitude position of the aircraft </w:t>
-      </w:r>
-      <w:r>
-        <w:rPr>
-          <w:rFonts w:eastAsia="Times New Roman"/>
           <w:color w:val="FF0000"/>
           <w:sz w:val="16"/>
           <w:szCs w:val="16"/>
           <w:lang w:val="en-US" w:eastAsia="de-CH"/>
         </w:rPr>
-        <w:t>(new V0.</w:t>
-      </w:r>
-      <w:r>
-        <w:rPr>
-          <w:rFonts w:eastAsia="Times New Roman"/>
-          <w:color w:val="FF0000"/>
-          <w:sz w:val="16"/>
-          <w:szCs w:val="16"/>
-          <w:lang w:val="en-US" w:eastAsia="de-CH"/>
-        </w:rPr>
-        <w:t>30</w:t>
-      </w:r>
-      <w:r>
-        <w:rPr>
-          <w:rFonts w:eastAsia="Times New Roman"/>
-          <w:color w:val="FF0000"/>
-          <w:sz w:val="16"/>
-          <w:szCs w:val="16"/>
-          <w:lang w:val="en-US" w:eastAsia="de-CH"/>
-        </w:rPr>
-        <w:t>)</w:t>
-      </w:r>
-    </w:p>
-    <w:p>
-      <w:pPr>
-        <w:spacing w:after="80"/>
-        <w:rPr>
-          <w:rFonts w:eastAsia="Times New Roman"/>
-          <w:color w:val="FF0000"/>
-          <w:sz w:val="16"/>
-          <w:szCs w:val="16"/>
-          <w:lang w:val="en-US" w:eastAsia="de-CH"/>
-        </w:rPr>
       </w:pPr>
       <w:proofErr w:type="spellStart"/>
       <w:r>
@@ -7023,23 +7047,6 @@
           <w:lang w:val="en-US" w:eastAsia="de-CH"/>
         </w:rPr>
         <w:t>, Click to restart tracking)</w:t>
-      </w:r>
-    </w:p>
-    <w:p>
-      <w:pPr>
-        <w:rPr>
-          <w:b/>
-          <w:i/>
-          <w:lang w:val="en-US" w:eastAsia="de-CH"/>
-        </w:rPr>
-      </w:pPr>
-      <w:r>
-        <w:rPr>
-          <w:b/>
-          <w:i/>
-          <w:lang w:val="en-US" w:eastAsia="de-CH"/>
-        </w:rPr>
-        <w:br w:type="page"/>
       </w:r>
     </w:p>
     <w:p>
@@ -7767,8 +7774,17 @@
           <w:rFonts w:eastAsia="Times New Roman"/>
           <w:lang w:val="en-US" w:eastAsia="de-CH"/>
         </w:rPr>
-        <w:t xml:space="preserve"> with Arrows or with +-Sign</w:t>
-      </w:r>
+        <w:t xml:space="preserve"> with Arrows or with +-Sig</w:t>
+      </w:r>
+      <w:r>
+        <w:rPr>
+          <w:rFonts w:eastAsia="Times New Roman"/>
+          <w:lang w:val="en-US" w:eastAsia="de-CH"/>
+        </w:rPr>
+        <w:t xml:space="preserve">n; step size is 20fpm </w:t>
+      </w:r>
+      <w:bookmarkStart w:id="0" w:name="_GoBack"/>
+      <w:bookmarkEnd w:id="0"/>
       <w:r>
         <w:rPr>
           <w:rFonts w:eastAsia="Times New Roman"/>
@@ -7807,7 +7823,7 @@
           <w:szCs w:val="16"/>
           <w:lang w:val="en-US" w:eastAsia="de-CH"/>
         </w:rPr>
-        <w:t>2</w:t>
+        <w:t>3</w:t>
       </w:r>
       <w:r>
         <w:rPr>
@@ -12063,8 +12079,6 @@
         <w:lastRenderedPageBreak/>
         <w:t>METAR Data Retrieval:</w:t>
       </w:r>
-      <w:bookmarkStart w:id="0" w:name="_GoBack"/>
-      <w:bookmarkEnd w:id="0"/>
     </w:p>
     <w:p>
       <w:pPr>

</xml_diff>

<commit_message>
V 0.35-B29 - Add Appearance selection for the value items (3 levels Bright, Dimmed, Dark) - Update to own SpeechLib allowing to use all Win10 installed voices - Update QuickGuide
</commit_message>
<xml_diff>
--- a/doc/MSFS_HudBar-QuickGuide.docx
+++ b/doc/MSFS_HudBar-QuickGuide.docx
@@ -45,54 +45,75 @@
           <w:rFonts w:eastAsia="Times New Roman"/>
           <w:lang w:val="en-US" w:eastAsia="de-CH"/>
         </w:rPr>
+        <w:t>5</w:t>
+      </w:r>
+      <w:r>
+        <w:rPr>
+          <w:rFonts w:eastAsia="Times New Roman"/>
+          <w:lang w:val="en-US" w:eastAsia="de-CH"/>
+        </w:rPr>
+        <w:t>.0.</w:t>
+      </w:r>
+      <w:r>
+        <w:rPr>
+          <w:rFonts w:eastAsia="Times New Roman"/>
+          <w:lang w:val="en-US" w:eastAsia="de-CH"/>
+        </w:rPr>
+        <w:t>2</w:t>
+      </w:r>
+      <w:r>
+        <w:rPr>
+          <w:rFonts w:eastAsia="Times New Roman"/>
+          <w:lang w:val="en-US" w:eastAsia="de-CH"/>
+        </w:rPr>
+        <w:t>9</w:t>
+      </w:r>
+    </w:p>
+    <w:p>
+      <w:pPr>
+        <w:rPr>
+          <w:lang w:val="en-US" w:eastAsia="de-CH"/>
+        </w:rPr>
+      </w:pPr>
+      <w:r>
+        <w:rPr>
+          <w:lang w:val="en-US" w:eastAsia="de-CH"/>
+        </w:rPr>
+        <w:t>See</w:t>
+      </w:r>
+      <w:r>
+        <w:rPr>
+          <w:lang w:val="en-US" w:eastAsia="de-CH"/>
+        </w:rPr>
+        <w:t xml:space="preserve"> </w:t>
+      </w:r>
+      <w:r>
+        <w:rPr>
+          <w:color w:val="FF0000"/>
+          <w:lang w:val="en-US" w:eastAsia="de-CH"/>
+        </w:rPr>
+        <w:t>(</w:t>
+      </w:r>
+      <w:r>
+        <w:rPr>
+          <w:color w:val="FF0000"/>
+          <w:lang w:val="en-US" w:eastAsia="de-CH"/>
+        </w:rPr>
+        <w:t>V0.3</w:t>
+      </w:r>
+      <w:r>
+        <w:rPr>
+          <w:color w:val="FF0000"/>
+          <w:lang w:val="en-US" w:eastAsia="de-CH"/>
+        </w:rPr>
         <w:t>4</w:t>
       </w:r>
       <w:r>
         <w:rPr>
-          <w:rFonts w:eastAsia="Times New Roman"/>
-          <w:lang w:val="en-US" w:eastAsia="de-CH"/>
-        </w:rPr>
-        <w:t>.0.</w:t>
-      </w:r>
-      <w:r>
-        <w:rPr>
-          <w:rFonts w:eastAsia="Times New Roman"/>
-          <w:lang w:val="en-US" w:eastAsia="de-CH"/>
-        </w:rPr>
-        <w:t>2</w:t>
-      </w:r>
-      <w:r>
-        <w:rPr>
-          <w:rFonts w:eastAsia="Times New Roman"/>
-          <w:lang w:val="en-US" w:eastAsia="de-CH"/>
-        </w:rPr>
-        <w:t>8</w:t>
-      </w:r>
-    </w:p>
-    <w:p>
-      <w:pPr>
-        <w:rPr>
-          <w:lang w:val="en-US" w:eastAsia="de-CH"/>
-        </w:rPr>
-      </w:pPr>
-      <w:r>
-        <w:rPr>
-          <w:lang w:val="en-US" w:eastAsia="de-CH"/>
-        </w:rPr>
-        <w:t>See</w:t>
-      </w:r>
-      <w:r>
-        <w:rPr>
-          <w:lang w:val="en-US" w:eastAsia="de-CH"/>
-        </w:rPr>
-        <w:t xml:space="preserve"> </w:t>
-      </w:r>
-      <w:r>
-        <w:rPr>
           <w:color w:val="FF0000"/>
           <w:lang w:val="en-US" w:eastAsia="de-CH"/>
         </w:rPr>
-        <w:t>(</w:t>
+        <w:t xml:space="preserve"> and </w:t>
       </w:r>
       <w:r>
         <w:rPr>
@@ -106,7 +127,7 @@
           <w:color w:val="FF0000"/>
           <w:lang w:val="en-US" w:eastAsia="de-CH"/>
         </w:rPr>
-        <w:t>4</w:t>
+        <w:t>5</w:t>
       </w:r>
       <w:r>
         <w:rPr>
@@ -385,7 +406,7 @@
           <w:noProof/>
           <w:sz w:val="24"/>
           <w:szCs w:val="24"/>
-          <w:lang w:val="en-US" w:eastAsia="de-CH"/>
+          <w:lang w:eastAsia="de-CH"/>
         </w:rPr>
         <w:drawing>
           <wp:anchor distT="0" distB="0" distL="114300" distR="114300" simplePos="0" relativeHeight="251670528" behindDoc="0" locked="0" layoutInCell="1" allowOverlap="1">
@@ -456,7 +477,7 @@
           <w:noProof/>
           <w:sz w:val="24"/>
           <w:szCs w:val="24"/>
-          <w:lang w:val="en-US" w:eastAsia="de-CH"/>
+          <w:lang w:eastAsia="de-CH"/>
         </w:rPr>
         <w:drawing>
           <wp:anchor distT="0" distB="0" distL="114300" distR="114300" simplePos="0" relativeHeight="251668480" behindDoc="0" locked="0" layoutInCell="1" allowOverlap="1">
@@ -521,7 +542,7 @@
           <w:noProof/>
           <w:sz w:val="24"/>
           <w:szCs w:val="24"/>
-          <w:lang w:val="en-US" w:eastAsia="de-CH"/>
+          <w:lang w:eastAsia="de-CH"/>
         </w:rPr>
         <w:drawing>
           <wp:anchor distT="0" distB="0" distL="114300" distR="114300" simplePos="0" relativeHeight="251662336" behindDoc="0" locked="0" layoutInCell="1" allowOverlap="1">
@@ -586,7 +607,7 @@
           <w:noProof/>
           <w:sz w:val="24"/>
           <w:szCs w:val="24"/>
-          <w:lang w:val="en-US" w:eastAsia="de-CH"/>
+          <w:lang w:eastAsia="de-CH"/>
         </w:rPr>
         <w:drawing>
           <wp:anchor distT="0" distB="0" distL="114300" distR="114300" simplePos="0" relativeHeight="251671552" behindDoc="0" locked="0" layoutInCell="1" allowOverlap="1">
@@ -655,7 +676,7 @@
         <w:rPr>
           <w:rFonts w:eastAsia="Times New Roman"/>
           <w:noProof/>
-          <w:lang w:val="en-US" w:eastAsia="de-CH"/>
+          <w:lang w:eastAsia="de-CH"/>
         </w:rPr>
         <w:drawing>
           <wp:anchor distT="0" distB="0" distL="114300" distR="114300" simplePos="0" relativeHeight="251673600" behindDoc="0" locked="0" layoutInCell="1" allowOverlap="1">
@@ -735,7 +756,7 @@
         <w:rPr>
           <w:rFonts w:eastAsia="Times New Roman"/>
           <w:noProof/>
-          <w:lang w:val="en-US" w:eastAsia="de-CH"/>
+          <w:lang w:eastAsia="de-CH"/>
         </w:rPr>
         <w:drawing>
           <wp:inline distT="0" distB="0" distL="0" distR="0">
@@ -836,6 +857,30 @@
         </w:rPr>
         <w:t>Best is to start MSFS first, then the Bar</w:t>
       </w:r>
+      <w:r>
+        <w:rPr>
+          <w:lang w:val="en-US" w:eastAsia="de-CH"/>
+        </w:rPr>
+        <w:t xml:space="preserve"> (but the Bar should connect the sim in any case</w:t>
+      </w:r>
+      <w:r>
+        <w:rPr>
+          <w:lang w:val="en-US" w:eastAsia="de-CH"/>
+        </w:rPr>
+        <w:t xml:space="preserve"> -</w:t>
+      </w:r>
+      <w:r>
+        <w:rPr>
+          <w:lang w:val="en-US" w:eastAsia="de-CH"/>
+        </w:rPr>
+        <w:t xml:space="preserve"> MSFS turns green</w:t>
+      </w:r>
+      <w:r>
+        <w:rPr>
+          <w:lang w:val="en-US" w:eastAsia="de-CH"/>
+        </w:rPr>
+        <w:t>)</w:t>
+      </w:r>
     </w:p>
     <w:p>
       <w:pPr>
@@ -1578,7 +1623,7 @@
       <w:r>
         <w:rPr>
           <w:noProof/>
-          <w:lang w:val="en-US" w:eastAsia="de-CH"/>
+          <w:lang w:eastAsia="de-CH"/>
         </w:rPr>
         <w:drawing>
           <wp:inline distT="0" distB="0" distL="0" distR="0">
@@ -1673,7 +1718,7 @@
       <w:r>
         <w:rPr>
           <w:noProof/>
-          <w:lang w:val="en-US" w:eastAsia="de-CH"/>
+          <w:lang w:eastAsia="de-CH"/>
         </w:rPr>
         <w:drawing>
           <wp:anchor distT="0" distB="0" distL="114300" distR="114300" simplePos="0" relativeHeight="251665408" behindDoc="0" locked="0" layoutInCell="1" allowOverlap="1" wp14:anchorId="58AF0D70" wp14:editId="4EA37992">
@@ -2009,7 +2054,7 @@
       <w:r>
         <w:rPr>
           <w:noProof/>
-          <w:lang w:val="en-US" w:eastAsia="de-CH"/>
+          <w:lang w:eastAsia="de-CH"/>
         </w:rPr>
         <w:drawing>
           <wp:anchor distT="0" distB="0" distL="114300" distR="114300" simplePos="0" relativeHeight="251660288" behindDoc="0" locked="0" layoutInCell="1" allowOverlap="1">
@@ -2327,7 +2372,7 @@
       <w:r>
         <w:rPr>
           <w:noProof/>
-          <w:lang w:val="en-US" w:eastAsia="de-CH"/>
+          <w:lang w:eastAsia="de-CH"/>
         </w:rPr>
         <w:drawing>
           <wp:anchor distT="0" distB="0" distL="114300" distR="114300" simplePos="0" relativeHeight="251672576" behindDoc="0" locked="0" layoutInCell="1" allowOverlap="1">
@@ -3623,10 +3668,7 @@
       </w:r>
       <w:r>
         <w:rPr>
-          <w:rFonts w:eastAsia="Times New Roman"/>
           <w:color w:val="FF0000"/>
-          <w:sz w:val="16"/>
-          <w:szCs w:val="16"/>
           <w:lang w:val="en-US" w:eastAsia="de-CH"/>
         </w:rPr>
         <w:t>(new V0.34)</w:t>
@@ -3683,21 +3725,21 @@
       <w:r>
         <w:rPr>
           <w:noProof/>
-          <w:lang w:val="en-US" w:eastAsia="de-CH"/>
+          <w:lang w:eastAsia="de-CH"/>
         </w:rPr>
         <w:drawing>
-          <wp:anchor distT="0" distB="0" distL="114300" distR="114300" simplePos="0" relativeHeight="251674624" behindDoc="0" locked="0" layoutInCell="1" allowOverlap="1">
+          <wp:anchor distT="0" distB="0" distL="114300" distR="114300" simplePos="0" relativeHeight="251676672" behindDoc="0" locked="0" layoutInCell="1" allowOverlap="1">
             <wp:simplePos x="0" y="0"/>
             <wp:positionH relativeFrom="margin">
-              <wp:posOffset>4862830</wp:posOffset>
+              <wp:posOffset>5226685</wp:posOffset>
             </wp:positionH>
             <wp:positionV relativeFrom="margin">
-              <wp:posOffset>6772275</wp:posOffset>
+              <wp:posOffset>6527629</wp:posOffset>
             </wp:positionV>
-            <wp:extent cx="1287145" cy="803275"/>
-            <wp:effectExtent l="0" t="0" r="8255" b="0"/>
+            <wp:extent cx="1346784" cy="1069975"/>
+            <wp:effectExtent l="0" t="0" r="6350" b="0"/>
             <wp:wrapSquare wrapText="bothSides"/>
-            <wp:docPr id="12" name="Grafik 12"/>
+            <wp:docPr id="21" name="Grafik 21"/>
             <wp:cNvGraphicFramePr>
               <a:graphicFrameLocks xmlns:a="http://schemas.openxmlformats.org/drawingml/2006/main" noChangeAspect="1"/>
             </wp:cNvGraphicFramePr>
@@ -3723,7 +3765,7 @@
                   <pic:spPr>
                     <a:xfrm>
                       <a:off x="0" y="0"/>
-                      <a:ext cx="1287145" cy="803275"/>
+                      <a:ext cx="1346784" cy="1069975"/>
                     </a:xfrm>
                     <a:prstGeom prst="rect">
                       <a:avLst/>
@@ -3732,12 +3774,6 @@
                 </pic:pic>
               </a:graphicData>
             </a:graphic>
-            <wp14:sizeRelH relativeFrom="margin">
-              <wp14:pctWidth>0</wp14:pctWidth>
-            </wp14:sizeRelH>
-            <wp14:sizeRelV relativeFrom="margin">
-              <wp14:pctHeight>0</wp14:pctHeight>
-            </wp14:sizeRelV>
           </wp:anchor>
         </w:drawing>
       </w:r>
@@ -3758,7 +3794,20 @@
         <w:rPr>
           <w:lang w:val="en-US" w:eastAsia="de-CH"/>
         </w:rPr>
-        <w:t xml:space="preserve"> repeat annunciations made before unless going above 406 </w:t>
+        <w:t xml:space="preserve"> repeat annunciations made before </w:t>
+      </w:r>
+      <w:r>
+        <w:rPr>
+          <w:b/>
+          <w:lang w:val="en-US" w:eastAsia="de-CH"/>
+        </w:rPr>
+        <w:t>unless going above</w:t>
+      </w:r>
+      <w:r>
+        <w:rPr>
+          <w:lang w:val="en-US" w:eastAsia="de-CH"/>
+        </w:rPr>
+        <w:t xml:space="preserve"> 406 </w:t>
       </w:r>
       <w:proofErr w:type="spellStart"/>
       <w:r>
@@ -3796,6 +3845,29 @@
     </w:p>
     <w:p>
       <w:pPr>
+        <w:pStyle w:val="Listenabsatz"/>
+        <w:numPr>
+          <w:ilvl w:val="0"/>
+          <w:numId w:val="19"/>
+        </w:numPr>
+        <w:rPr>
+          <w:lang w:val="en-US" w:eastAsia="de-CH"/>
+        </w:rPr>
+      </w:pPr>
+      <w:r>
+        <w:rPr>
+          <w:lang w:val="en-US" w:eastAsia="de-CH"/>
+        </w:rPr>
+        <w:t>To test a voice just click into the voice name of the drop down box after selecting one.</w:t>
+      </w:r>
+    </w:p>
+    <w:p>
+      <w:pPr>
+        <w:pStyle w:val="Listenabsatz"/>
+        <w:numPr>
+          <w:ilvl w:val="0"/>
+          <w:numId w:val="19"/>
+        </w:numPr>
         <w:rPr>
           <w:lang w:val="en-US" w:eastAsia="de-CH"/>
         </w:rPr>
@@ -3809,13 +3881,13 @@
           <wp:anchor distT="0" distB="0" distL="114300" distR="114300" simplePos="0" relativeHeight="251675648" behindDoc="0" locked="0" layoutInCell="1" allowOverlap="1">
             <wp:simplePos x="0" y="0"/>
             <wp:positionH relativeFrom="margin">
-              <wp:posOffset>4753407</wp:posOffset>
+              <wp:posOffset>5026660</wp:posOffset>
             </wp:positionH>
             <wp:positionV relativeFrom="margin">
-              <wp:posOffset>7730084</wp:posOffset>
+              <wp:posOffset>7729855</wp:posOffset>
             </wp:positionV>
-            <wp:extent cx="1725295" cy="1199515"/>
-            <wp:effectExtent l="0" t="0" r="8255" b="635"/>
+            <wp:extent cx="1598295" cy="1111250"/>
+            <wp:effectExtent l="0" t="0" r="1905" b="0"/>
             <wp:wrapSquare wrapText="bothSides"/>
             <wp:docPr id="16" name="Grafik 16"/>
             <wp:cNvGraphicFramePr>
@@ -3843,7 +3915,7 @@
                   <pic:spPr>
                     <a:xfrm>
                       <a:off x="0" y="0"/>
-                      <a:ext cx="1725295" cy="1199515"/>
+                      <a:ext cx="1598295" cy="1111250"/>
                     </a:xfrm>
                     <a:prstGeom prst="rect">
                       <a:avLst/>
@@ -3865,60 +3937,8 @@
         <w:rPr>
           <w:lang w:val="en-US" w:eastAsia="de-CH"/>
         </w:rPr>
-        <w:t>I found that not all speech packs that can be installed will appear in the Applications voice list (it’s a matter of the Win System Library</w:t>
-      </w:r>
-      <w:proofErr w:type="gramStart"/>
-      <w:r>
-        <w:rPr>
-          <w:lang w:val="en-US" w:eastAsia="de-CH"/>
-        </w:rPr>
-        <w:t>..)</w:t>
-      </w:r>
-      <w:proofErr w:type="gramEnd"/>
-      <w:r>
-        <w:rPr>
-          <w:lang w:val="en-US" w:eastAsia="de-CH"/>
-        </w:rPr>
-        <w:t>. Only the ones named Desktop appeared…</w:t>
-      </w:r>
-    </w:p>
-    <w:p>
-      <w:pPr>
-        <w:pStyle w:val="Listenabsatz"/>
-        <w:numPr>
-          <w:ilvl w:val="0"/>
-          <w:numId w:val="19"/>
-        </w:numPr>
-        <w:rPr>
-          <w:lang w:val="en-US" w:eastAsia="de-CH"/>
-        </w:rPr>
-      </w:pPr>
-      <w:r>
-        <w:rPr>
-          <w:lang w:val="en-US" w:eastAsia="de-CH"/>
-        </w:rPr>
-        <w:t>To test a voice just click into the voice name of the drop down box after selecting one.</w:t>
-      </w:r>
-    </w:p>
-    <w:p>
-      <w:pPr>
-        <w:pStyle w:val="Listenabsatz"/>
-        <w:numPr>
-          <w:ilvl w:val="0"/>
-          <w:numId w:val="19"/>
-        </w:numPr>
-        <w:rPr>
-          <w:lang w:val="en-US" w:eastAsia="de-CH"/>
-        </w:rPr>
-      </w:pPr>
-      <w:r>
-        <w:rPr>
-          <w:lang w:val="en-US" w:eastAsia="de-CH"/>
-        </w:rPr>
         <w:t>Change Loudness in the Windows Mixer for FS20_HudBar</w:t>
       </w:r>
-      <w:bookmarkStart w:id="0" w:name="_GoBack"/>
-      <w:bookmarkEnd w:id="0"/>
     </w:p>
     <w:p>
       <w:pPr>
@@ -3962,6 +3982,94 @@
           <w:lang w:val="en-US" w:eastAsia="de-CH"/>
         </w:rPr>
         <w:t>There you may add e.g. English if you prefer English readouts.</w:t>
+      </w:r>
+      <w:r>
+        <w:rPr>
+          <w:lang w:val="en-US" w:eastAsia="de-CH"/>
+        </w:rPr>
+        <w:br/>
+        <w:t>You may add even some of the English variants to choose a preferred one.</w:t>
+      </w:r>
+    </w:p>
+    <w:p>
+      <w:pPr>
+        <w:rPr>
+          <w:lang w:val="en-US" w:eastAsia="de-CH"/>
+        </w:rPr>
+      </w:pPr>
+      <w:r>
+        <w:rPr>
+          <w:lang w:val="en-US" w:eastAsia="de-CH"/>
+        </w:rPr>
+        <w:t xml:space="preserve">I.e. </w:t>
+      </w:r>
+      <w:r>
+        <w:rPr>
+          <w:lang w:val="en-US" w:eastAsia="de-CH"/>
+        </w:rPr>
+        <w:t>“</w:t>
+      </w:r>
+      <w:r>
+        <w:rPr>
+          <w:lang w:val="en-US" w:eastAsia="de-CH"/>
+        </w:rPr>
+        <w:t>James</w:t>
+      </w:r>
+      <w:r>
+        <w:rPr>
+          <w:lang w:val="en-US" w:eastAsia="de-CH"/>
+        </w:rPr>
+        <w:t>”</w:t>
+      </w:r>
+      <w:r>
+        <w:rPr>
+          <w:lang w:val="en-US" w:eastAsia="de-CH"/>
+        </w:rPr>
+        <w:t xml:space="preserve"> has a </w:t>
+      </w:r>
+      <w:r>
+        <w:rPr>
+          <w:lang w:val="en-US" w:eastAsia="de-CH"/>
+        </w:rPr>
+        <w:t>rather formidable</w:t>
+      </w:r>
+      <w:r>
+        <w:rPr>
+          <w:lang w:val="en-US" w:eastAsia="de-CH"/>
+        </w:rPr>
+        <w:t xml:space="preserve"> pronunciation (it is </w:t>
+      </w:r>
+      <w:r>
+        <w:rPr>
+          <w:lang w:val="en-US" w:eastAsia="de-CH"/>
+        </w:rPr>
+        <w:t xml:space="preserve">from the </w:t>
+      </w:r>
+      <w:proofErr w:type="spellStart"/>
+      <w:r>
+        <w:rPr>
+          <w:lang w:val="en-US" w:eastAsia="de-CH"/>
+        </w:rPr>
+        <w:t>en</w:t>
+      </w:r>
+      <w:proofErr w:type="spellEnd"/>
+      <w:r>
+        <w:rPr>
+          <w:lang w:val="en-US" w:eastAsia="de-CH"/>
+        </w:rPr>
+        <w:t>-AU</w:t>
+      </w:r>
+      <w:r>
+        <w:rPr>
+          <w:lang w:val="en-US" w:eastAsia="de-CH"/>
+        </w:rPr>
+        <w:t xml:space="preserve"> selection</w:t>
+      </w:r>
+      <w:r>
+        <w:rPr>
+          <w:lang w:val="en-US" w:eastAsia="de-CH"/>
+        </w:rPr>
+        <w:t>)</w:t>
       </w:r>
     </w:p>
     <w:p>
@@ -3989,14 +4097,10 @@
     <w:p>
       <w:pPr>
         <w:rPr>
-          <w:lang w:val="en-US" w:eastAsia="de-CH"/>
-        </w:rPr>
-      </w:pPr>
-    </w:p>
-    <w:p>
-      <w:pPr>
-        <w:rPr>
-          <w:rFonts w:eastAsia="Times New Roman"/>
+          <w:rFonts w:asciiTheme="majorHAnsi" w:eastAsiaTheme="majorEastAsia" w:hAnsiTheme="majorHAnsi" w:cstheme="majorBidi"/>
+          <w:color w:val="2E74B5" w:themeColor="accent1" w:themeShade="BF"/>
+          <w:sz w:val="26"/>
+          <w:szCs w:val="26"/>
           <w:lang w:val="en-US" w:eastAsia="de-CH"/>
         </w:rPr>
       </w:pPr>
@@ -4009,105 +4113,331 @@
     </w:p>
     <w:p>
       <w:pPr>
-        <w:rPr>
-          <w:lang w:val="en-US" w:eastAsia="de-CH"/>
-        </w:rPr>
-      </w:pPr>
-    </w:p>
-    <w:p>
-      <w:pPr>
-        <w:pStyle w:val="berschrift1"/>
-        <w:rPr>
-          <w:rFonts w:eastAsia="Times New Roman"/>
-          <w:lang w:val="en-US" w:eastAsia="de-CH"/>
-        </w:rPr>
-      </w:pPr>
-      <w:r>
-        <w:rPr>
-          <w:rFonts w:eastAsia="Times New Roman"/>
-          <w:lang w:val="en-US" w:eastAsia="de-CH"/>
-        </w:rPr>
-        <w:t>Configuration</w:t>
-      </w:r>
-    </w:p>
-    <w:p>
-      <w:pPr>
-        <w:rPr>
-          <w:lang w:val="en-US" w:eastAsia="de-CH"/>
-        </w:rPr>
-      </w:pPr>
-      <w:r>
-        <w:rPr>
-          <w:lang w:val="en-US" w:eastAsia="de-CH"/>
-        </w:rPr>
-        <w:t xml:space="preserve">The currently selected one will show up with a </w:t>
-      </w:r>
-      <w:r>
-        <w:rPr>
-          <w:highlight w:val="green"/>
-          <w:lang w:val="en-US" w:eastAsia="de-CH"/>
-        </w:rPr>
-        <w:t>green</w:t>
-      </w:r>
-      <w:r>
-        <w:rPr>
-          <w:lang w:val="en-US" w:eastAsia="de-CH"/>
-        </w:rPr>
-        <w:t xml:space="preserve"> background color (here it </w:t>
-      </w:r>
-      <w:r>
-        <w:rPr>
-          <w:lang w:val="en-US" w:eastAsia="de-CH"/>
-        </w:rPr>
-        <w:t>was</w:t>
-      </w:r>
-      <w:r>
-        <w:rPr>
-          <w:lang w:val="en-US" w:eastAsia="de-CH"/>
-        </w:rPr>
-        <w:t xml:space="preserve"> “Prop”)</w:t>
-      </w:r>
-    </w:p>
-    <w:p>
-      <w:pPr>
-        <w:rPr>
-          <w:lang w:val="en-US" w:eastAsia="de-CH"/>
-        </w:rPr>
-      </w:pPr>
-      <w:r>
-        <w:rPr>
-          <w:b/>
-          <w:lang w:val="en-US" w:eastAsia="de-CH"/>
-        </w:rPr>
-        <w:t>Name</w:t>
-      </w:r>
-      <w:r>
-        <w:rPr>
-          <w:lang w:val="en-US" w:eastAsia="de-CH"/>
-        </w:rPr>
-        <w:t xml:space="preserve"> and use up to 5 different profiles</w:t>
-      </w:r>
-    </w:p>
-    <w:p>
-      <w:pPr>
-        <w:rPr>
-          <w:lang w:val="en-US" w:eastAsia="de-CH"/>
-        </w:rPr>
-      </w:pPr>
-      <w:r>
-        <w:rPr>
-          <w:lang w:val="en-US" w:eastAsia="de-CH"/>
-        </w:rPr>
-        <w:t xml:space="preserve">Type the profile name into the field of the topmost row (here Prop, Turboprop </w:t>
+        <w:pStyle w:val="berschrift2"/>
+        <w:rPr>
+          <w:lang w:val="en-US" w:eastAsia="de-CH"/>
+        </w:rPr>
+      </w:pPr>
+      <w:r>
+        <w:rPr>
+          <w:lang w:val="en-US" w:eastAsia="de-CH"/>
+        </w:rPr>
+        <w:lastRenderedPageBreak/>
+        <w:t>Transparency and Appearance</w:t>
+      </w:r>
+      <w:r>
+        <w:rPr>
+          <w:color w:val="FF0000"/>
+          <w:lang w:val="en-US" w:eastAsia="de-CH"/>
+        </w:rPr>
+        <w:t xml:space="preserve"> </w:t>
+      </w:r>
+      <w:r>
+        <w:rPr>
+          <w:color w:val="FF0000"/>
+          <w:lang w:val="en-US" w:eastAsia="de-CH"/>
+        </w:rPr>
+        <w:t>(new</w:t>
+      </w:r>
+      <w:r>
+        <w:rPr>
+          <w:color w:val="FF0000"/>
+          <w:lang w:val="en-US" w:eastAsia="de-CH"/>
+        </w:rPr>
+        <w:t xml:space="preserve"> V0.34 &amp;</w:t>
+      </w:r>
+      <w:r>
+        <w:rPr>
+          <w:color w:val="FF0000"/>
+          <w:lang w:val="en-US" w:eastAsia="de-CH"/>
+        </w:rPr>
+        <w:t xml:space="preserve"> </w:t>
+      </w:r>
+      <w:r>
+        <w:rPr>
+          <w:color w:val="FF0000"/>
+          <w:lang w:val="en-US" w:eastAsia="de-CH"/>
+        </w:rPr>
+        <w:t>V0.3</w:t>
+      </w:r>
+      <w:r>
+        <w:rPr>
+          <w:color w:val="FF0000"/>
+          <w:lang w:val="en-US" w:eastAsia="de-CH"/>
+        </w:rPr>
+        <w:t>5)</w:t>
+      </w:r>
+    </w:p>
+    <w:p>
+      <w:pPr>
+        <w:rPr>
+          <w:lang w:val="en-US" w:eastAsia="de-CH"/>
+        </w:rPr>
+      </w:pPr>
+      <w:r>
+        <w:rPr>
+          <w:b/>
+          <w:lang w:val="en-US" w:eastAsia="de-CH"/>
+        </w:rPr>
+        <w:t>Transparency</w:t>
+      </w:r>
+      <w:r>
+        <w:rPr>
+          <w:lang w:val="en-US" w:eastAsia="de-CH"/>
+        </w:rPr>
+        <w:t xml:space="preserve"> can be set per profile from </w:t>
+      </w:r>
+      <w:r>
+        <w:rPr>
+          <w:b/>
+          <w:lang w:val="en-US" w:eastAsia="de-CH"/>
+        </w:rPr>
+        <w:t>Opaque, 10</w:t>
       </w:r>
       <w:proofErr w:type="gramStart"/>
       <w:r>
         <w:rPr>
-          <w:lang w:val="en-US" w:eastAsia="de-CH"/>
-        </w:rPr>
-        <w:t>A, …)</w:t>
+          <w:b/>
+          <w:lang w:val="en-US" w:eastAsia="de-CH"/>
+        </w:rPr>
+        <w:t>% ..</w:t>
       </w:r>
       <w:proofErr w:type="gramEnd"/>
+      <w:r>
+        <w:rPr>
+          <w:b/>
+          <w:lang w:val="en-US" w:eastAsia="de-CH"/>
+        </w:rPr>
+        <w:t xml:space="preserve"> 90%</w:t>
+      </w:r>
+      <w:r>
+        <w:rPr>
+          <w:lang w:val="en-US" w:eastAsia="de-CH"/>
+        </w:rPr>
+        <w:t>.</w:t>
+      </w:r>
+    </w:p>
+    <w:p>
+      <w:pPr>
+        <w:pStyle w:val="Listenabsatz"/>
+        <w:numPr>
+          <w:ilvl w:val="0"/>
+          <w:numId w:val="19"/>
+        </w:numPr>
+        <w:rPr>
+          <w:rFonts w:eastAsia="Times New Roman"/>
+          <w:lang w:val="en-US" w:eastAsia="de-CH"/>
+        </w:rPr>
+      </w:pPr>
+      <w:r>
+        <w:rPr>
+          <w:lang w:val="en-US" w:eastAsia="de-CH"/>
+        </w:rPr>
+        <w:t xml:space="preserve">When selecting a more transparent background </w:t>
+      </w:r>
+      <w:r>
+        <w:rPr>
+          <w:lang w:val="en-US" w:eastAsia="de-CH"/>
+        </w:rPr>
+        <w:t>(50%</w:t>
+      </w:r>
+      <w:proofErr w:type="gramStart"/>
+      <w:r>
+        <w:rPr>
+          <w:lang w:val="en-US" w:eastAsia="de-CH"/>
+        </w:rPr>
+        <w:t>..</w:t>
+      </w:r>
+      <w:proofErr w:type="gramEnd"/>
+      <w:r>
+        <w:rPr>
+          <w:lang w:val="en-US" w:eastAsia="de-CH"/>
+        </w:rPr>
+        <w:t xml:space="preserve">90%) </w:t>
+      </w:r>
+      <w:r>
+        <w:rPr>
+          <w:lang w:val="en-US" w:eastAsia="de-CH"/>
+        </w:rPr>
+        <w:t>one will observe rather jagged edges on brighter backgrounds such as a sunny sky. I am afraid but this is NOT a bug to be corrected in the program but how Windows renders such things.</w:t>
+      </w:r>
+    </w:p>
+    <w:p>
+      <w:pPr>
+        <w:rPr>
+          <w:lang w:val="en-US" w:eastAsia="de-CH"/>
+        </w:rPr>
+      </w:pPr>
+      <w:r>
+        <w:rPr>
+          <w:lang w:val="en-US" w:eastAsia="de-CH"/>
+        </w:rPr>
+        <w:t xml:space="preserve">The </w:t>
+      </w:r>
+      <w:r>
+        <w:rPr>
+          <w:b/>
+          <w:lang w:val="en-US" w:eastAsia="de-CH"/>
+        </w:rPr>
+        <w:t>A</w:t>
+      </w:r>
+      <w:r>
+        <w:rPr>
+          <w:b/>
+          <w:lang w:val="en-US" w:eastAsia="de-CH"/>
+        </w:rPr>
+        <w:t>ppearance</w:t>
+      </w:r>
+      <w:r>
+        <w:rPr>
+          <w:lang w:val="en-US" w:eastAsia="de-CH"/>
+        </w:rPr>
+        <w:t xml:space="preserve"> of the values can be change in either the context menu (</w:t>
+      </w:r>
+      <w:r>
+        <w:rPr>
+          <w:b/>
+          <w:lang w:val="en-US" w:eastAsia="de-CH"/>
+        </w:rPr>
+        <w:t>R</w:t>
+      </w:r>
+      <w:r>
+        <w:rPr>
+          <w:b/>
+          <w:lang w:val="en-US" w:eastAsia="de-CH"/>
+        </w:rPr>
+        <w:t xml:space="preserve">ight </w:t>
+      </w:r>
+      <w:r>
+        <w:rPr>
+          <w:b/>
+          <w:lang w:val="en-US" w:eastAsia="de-CH"/>
+        </w:rPr>
+        <w:t>C</w:t>
+      </w:r>
+      <w:r>
+        <w:rPr>
+          <w:b/>
+          <w:lang w:val="en-US" w:eastAsia="de-CH"/>
+        </w:rPr>
+        <w:t>lick</w:t>
+      </w:r>
+      <w:r>
+        <w:rPr>
+          <w:lang w:val="en-US" w:eastAsia="de-CH"/>
+        </w:rPr>
+        <w:t xml:space="preserve"> – </w:t>
+      </w:r>
+      <w:r>
+        <w:rPr>
+          <w:b/>
+          <w:lang w:val="en-US" w:eastAsia="de-CH"/>
+        </w:rPr>
+        <w:t>Appearance</w:t>
+      </w:r>
+      <w:r>
+        <w:rPr>
+          <w:lang w:val="en-US" w:eastAsia="de-CH"/>
+        </w:rPr>
+        <w:t xml:space="preserve"> - selection</w:t>
+      </w:r>
+      <w:r>
+        <w:rPr>
+          <w:lang w:val="en-US" w:eastAsia="de-CH"/>
+        </w:rPr>
+        <w:t xml:space="preserve">) or easier by </w:t>
+      </w:r>
+      <w:r>
+        <w:rPr>
+          <w:b/>
+          <w:lang w:val="en-US" w:eastAsia="de-CH"/>
+        </w:rPr>
+        <w:t>clicking</w:t>
+      </w:r>
+      <w:r>
+        <w:rPr>
+          <w:b/>
+          <w:lang w:val="en-US" w:eastAsia="de-CH"/>
+        </w:rPr>
+        <w:t xml:space="preserve"> the MSFS status label</w:t>
+      </w:r>
+      <w:r>
+        <w:rPr>
+          <w:lang w:val="en-US" w:eastAsia="de-CH"/>
+        </w:rPr>
+        <w:t xml:space="preserve"> with the mouse</w:t>
+      </w:r>
+      <w:r>
+        <w:rPr>
+          <w:lang w:val="en-US" w:eastAsia="de-CH"/>
+        </w:rPr>
+        <w:t xml:space="preserve"> whereby switching through all 3 modes</w:t>
+      </w:r>
+      <w:r>
+        <w:rPr>
+          <w:lang w:val="en-US" w:eastAsia="de-CH"/>
+        </w:rPr>
+        <w:t>.</w:t>
+      </w:r>
+    </w:p>
+    <w:p>
+      <w:pPr>
+        <w:rPr>
+          <w:lang w:val="en-US" w:eastAsia="de-CH"/>
+        </w:rPr>
+      </w:pPr>
+      <w:r>
+        <w:rPr>
+          <w:b/>
+          <w:lang w:val="en-US" w:eastAsia="de-CH"/>
+        </w:rPr>
+        <w:t>Appearance</w:t>
+      </w:r>
+      <w:r>
+        <w:rPr>
+          <w:lang w:val="en-US" w:eastAsia="de-CH"/>
+        </w:rPr>
+        <w:t xml:space="preserve"> is related to the items shown and can be chosen from </w:t>
+      </w:r>
+      <w:r>
+        <w:rPr>
+          <w:b/>
+          <w:lang w:val="en-US" w:eastAsia="de-CH"/>
+        </w:rPr>
+        <w:t>Bright</w:t>
+      </w:r>
+      <w:r>
+        <w:rPr>
+          <w:lang w:val="en-US" w:eastAsia="de-CH"/>
+        </w:rPr>
+        <w:t xml:space="preserve">, </w:t>
+      </w:r>
+      <w:r>
+        <w:rPr>
+          <w:b/>
+          <w:lang w:val="en-US" w:eastAsia="de-CH"/>
+        </w:rPr>
+        <w:t>Dimmed</w:t>
+      </w:r>
+      <w:r>
+        <w:rPr>
+          <w:lang w:val="en-US" w:eastAsia="de-CH"/>
+        </w:rPr>
+        <w:t xml:space="preserve"> and </w:t>
+      </w:r>
+      <w:r>
+        <w:rPr>
+          <w:b/>
+          <w:lang w:val="en-US" w:eastAsia="de-CH"/>
+        </w:rPr>
+        <w:t>Dark</w:t>
+      </w:r>
+      <w:r>
+        <w:rPr>
+          <w:lang w:val="en-US" w:eastAsia="de-CH"/>
+        </w:rPr>
+        <w:t>.</w:t>
+      </w:r>
     </w:p>
     <w:p>
       <w:pPr>
@@ -4121,10 +4451,10 @@
           <w:lang w:eastAsia="de-CH"/>
         </w:rPr>
         <w:drawing>
-          <wp:inline distT="0" distB="0" distL="0" distR="0" wp14:anchorId="3A8B403B" wp14:editId="5C728927">
-            <wp:extent cx="4762195" cy="4189634"/>
-            <wp:effectExtent l="0" t="0" r="635" b="1905"/>
-            <wp:docPr id="15" name="Grafik 15"/>
+          <wp:inline distT="0" distB="0" distL="0" distR="0" wp14:anchorId="433DA140" wp14:editId="72CA987F">
+            <wp:extent cx="1402190" cy="4871923"/>
+            <wp:effectExtent l="0" t="0" r="7620" b="5080"/>
+            <wp:docPr id="9" name="Grafik 9"/>
             <wp:cNvGraphicFramePr>
               <a:graphicFrameLocks xmlns:a="http://schemas.openxmlformats.org/drawingml/2006/main" noChangeAspect="1"/>
             </wp:cNvGraphicFramePr>
@@ -4144,6 +4474,437 @@
                   <pic:spPr>
                     <a:xfrm>
                       <a:off x="0" y="0"/>
+                      <a:ext cx="1415125" cy="4916866"/>
+                    </a:xfrm>
+                    <a:prstGeom prst="rect">
+                      <a:avLst/>
+                    </a:prstGeom>
+                  </pic:spPr>
+                </pic:pic>
+              </a:graphicData>
+            </a:graphic>
+          </wp:inline>
+        </w:drawing>
+      </w:r>
+      <w:r>
+        <w:rPr>
+          <w:noProof/>
+          <w:lang w:val="en-US" w:eastAsia="de-CH"/>
+        </w:rPr>
+        <w:t xml:space="preserve"> </w:t>
+      </w:r>
+      <w:r>
+        <w:rPr>
+          <w:noProof/>
+          <w:lang w:eastAsia="de-CH"/>
+        </w:rPr>
+        <w:drawing>
+          <wp:inline distT="0" distB="0" distL="0" distR="0" wp14:anchorId="5C1A02FE" wp14:editId="39F28E4F">
+            <wp:extent cx="1407891" cy="4867123"/>
+            <wp:effectExtent l="0" t="0" r="1905" b="0"/>
+            <wp:docPr id="17" name="Grafik 17"/>
+            <wp:cNvGraphicFramePr>
+              <a:graphicFrameLocks xmlns:a="http://schemas.openxmlformats.org/drawingml/2006/main" noChangeAspect="1"/>
+            </wp:cNvGraphicFramePr>
+            <a:graphic xmlns:a="http://schemas.openxmlformats.org/drawingml/2006/main">
+              <a:graphicData uri="http://schemas.openxmlformats.org/drawingml/2006/picture">
+                <pic:pic xmlns:pic="http://schemas.openxmlformats.org/drawingml/2006/picture">
+                  <pic:nvPicPr>
+                    <pic:cNvPr id="1" name=""/>
+                    <pic:cNvPicPr/>
+                  </pic:nvPicPr>
+                  <pic:blipFill>
+                    <a:blip r:embed="rId19"/>
+                    <a:stretch>
+                      <a:fillRect/>
+                    </a:stretch>
+                  </pic:blipFill>
+                  <pic:spPr>
+                    <a:xfrm>
+                      <a:off x="0" y="0"/>
+                      <a:ext cx="1465820" cy="5067385"/>
+                    </a:xfrm>
+                    <a:prstGeom prst="rect">
+                      <a:avLst/>
+                    </a:prstGeom>
+                  </pic:spPr>
+                </pic:pic>
+              </a:graphicData>
+            </a:graphic>
+          </wp:inline>
+        </w:drawing>
+      </w:r>
+      <w:r>
+        <w:rPr>
+          <w:noProof/>
+          <w:lang w:val="en-US" w:eastAsia="de-CH"/>
+        </w:rPr>
+        <w:t xml:space="preserve"> </w:t>
+      </w:r>
+      <w:r>
+        <w:rPr>
+          <w:noProof/>
+          <w:lang w:eastAsia="de-CH"/>
+        </w:rPr>
+        <w:drawing>
+          <wp:inline distT="0" distB="0" distL="0" distR="0" wp14:anchorId="117C1D7F" wp14:editId="2CE9AE72">
+            <wp:extent cx="1412746" cy="4867351"/>
+            <wp:effectExtent l="0" t="0" r="0" b="0"/>
+            <wp:docPr id="18" name="Grafik 18"/>
+            <wp:cNvGraphicFramePr>
+              <a:graphicFrameLocks xmlns:a="http://schemas.openxmlformats.org/drawingml/2006/main" noChangeAspect="1"/>
+            </wp:cNvGraphicFramePr>
+            <a:graphic xmlns:a="http://schemas.openxmlformats.org/drawingml/2006/main">
+              <a:graphicData uri="http://schemas.openxmlformats.org/drawingml/2006/picture">
+                <pic:pic xmlns:pic="http://schemas.openxmlformats.org/drawingml/2006/picture">
+                  <pic:nvPicPr>
+                    <pic:cNvPr id="1" name=""/>
+                    <pic:cNvPicPr/>
+                  </pic:nvPicPr>
+                  <pic:blipFill>
+                    <a:blip r:embed="rId20"/>
+                    <a:stretch>
+                      <a:fillRect/>
+                    </a:stretch>
+                  </pic:blipFill>
+                  <pic:spPr>
+                    <a:xfrm>
+                      <a:off x="0" y="0"/>
+                      <a:ext cx="1446422" cy="4983376"/>
+                    </a:xfrm>
+                    <a:prstGeom prst="rect">
+                      <a:avLst/>
+                    </a:prstGeom>
+                  </pic:spPr>
+                </pic:pic>
+              </a:graphicData>
+            </a:graphic>
+          </wp:inline>
+        </w:drawing>
+      </w:r>
+    </w:p>
+    <w:p>
+      <w:pPr>
+        <w:rPr>
+          <w:lang w:val="en-US" w:eastAsia="de-CH"/>
+        </w:rPr>
+      </w:pPr>
+      <w:r>
+        <w:rPr>
+          <w:lang w:val="en-US" w:eastAsia="de-CH"/>
+        </w:rPr>
+        <w:t>Above an example of 70% Transparency on a brighter background</w:t>
+      </w:r>
+      <w:r>
+        <w:rPr>
+          <w:lang w:val="en-US" w:eastAsia="de-CH"/>
+        </w:rPr>
+        <w:t xml:space="preserve"> (Bright, Dimmed, Dark)</w:t>
+      </w:r>
+    </w:p>
+    <w:p>
+      <w:pPr>
+        <w:rPr>
+          <w:lang w:val="en-US" w:eastAsia="de-CH"/>
+        </w:rPr>
+      </w:pPr>
+      <w:r>
+        <w:rPr>
+          <w:lang w:val="en-US" w:eastAsia="de-CH"/>
+        </w:rPr>
+        <w:t xml:space="preserve">Darker backgrounds are not so much of a problem rather than </w:t>
+      </w:r>
+      <w:r>
+        <w:rPr>
+          <w:lang w:val="en-US" w:eastAsia="de-CH"/>
+        </w:rPr>
+        <w:t>that</w:t>
+      </w:r>
+      <w:r>
+        <w:rPr>
+          <w:lang w:val="en-US" w:eastAsia="de-CH"/>
+        </w:rPr>
+        <w:t xml:space="preserve"> </w:t>
+      </w:r>
+      <w:r>
+        <w:rPr>
+          <w:b/>
+          <w:lang w:val="en-US" w:eastAsia="de-CH"/>
+        </w:rPr>
+        <w:t>Bright</w:t>
+      </w:r>
+      <w:r>
+        <w:rPr>
+          <w:lang w:val="en-US" w:eastAsia="de-CH"/>
+        </w:rPr>
+        <w:t xml:space="preserve"> values </w:t>
+      </w:r>
+      <w:r>
+        <w:rPr>
+          <w:lang w:val="en-US" w:eastAsia="de-CH"/>
+        </w:rPr>
+        <w:t>may be</w:t>
+      </w:r>
+      <w:r>
+        <w:rPr>
+          <w:lang w:val="en-US" w:eastAsia="de-CH"/>
+        </w:rPr>
+        <w:t xml:space="preserve"> distracting, so use the </w:t>
+      </w:r>
+      <w:r>
+        <w:rPr>
+          <w:b/>
+          <w:lang w:val="en-US" w:eastAsia="de-CH"/>
+        </w:rPr>
+        <w:t>Dimmed</w:t>
+      </w:r>
+      <w:r>
+        <w:rPr>
+          <w:lang w:val="en-US" w:eastAsia="de-CH"/>
+        </w:rPr>
+        <w:t xml:space="preserve"> appearance for a more comfortable experience.</w:t>
+      </w:r>
+    </w:p>
+    <w:p>
+      <w:pPr>
+        <w:rPr>
+          <w:lang w:val="en-US" w:eastAsia="de-CH"/>
+        </w:rPr>
+      </w:pPr>
+      <w:r>
+        <w:rPr>
+          <w:noProof/>
+          <w:lang w:eastAsia="de-CH"/>
+        </w:rPr>
+        <w:drawing>
+          <wp:inline distT="0" distB="0" distL="0" distR="0" wp14:anchorId="40A61AAE" wp14:editId="06346779">
+            <wp:extent cx="1884459" cy="2086654"/>
+            <wp:effectExtent l="0" t="0" r="1905" b="8890"/>
+            <wp:docPr id="19" name="Grafik 19"/>
+            <wp:cNvGraphicFramePr>
+              <a:graphicFrameLocks xmlns:a="http://schemas.openxmlformats.org/drawingml/2006/main" noChangeAspect="1"/>
+            </wp:cNvGraphicFramePr>
+            <a:graphic xmlns:a="http://schemas.openxmlformats.org/drawingml/2006/main">
+              <a:graphicData uri="http://schemas.openxmlformats.org/drawingml/2006/picture">
+                <pic:pic xmlns:pic="http://schemas.openxmlformats.org/drawingml/2006/picture">
+                  <pic:nvPicPr>
+                    <pic:cNvPr id="1" name=""/>
+                    <pic:cNvPicPr/>
+                  </pic:nvPicPr>
+                  <pic:blipFill>
+                    <a:blip r:embed="rId21"/>
+                    <a:stretch>
+                      <a:fillRect/>
+                    </a:stretch>
+                  </pic:blipFill>
+                  <pic:spPr>
+                    <a:xfrm>
+                      <a:off x="0" y="0"/>
+                      <a:ext cx="1916767" cy="2122429"/>
+                    </a:xfrm>
+                    <a:prstGeom prst="rect">
+                      <a:avLst/>
+                    </a:prstGeom>
+                  </pic:spPr>
+                </pic:pic>
+              </a:graphicData>
+            </a:graphic>
+          </wp:inline>
+        </w:drawing>
+      </w:r>
+      <w:r>
+        <w:rPr>
+          <w:noProof/>
+          <w:lang w:val="en-US" w:eastAsia="de-CH"/>
+        </w:rPr>
+        <w:t xml:space="preserve"> </w:t>
+      </w:r>
+      <w:r>
+        <w:rPr>
+          <w:noProof/>
+          <w:lang w:eastAsia="de-CH"/>
+        </w:rPr>
+        <w:drawing>
+          <wp:inline distT="0" distB="0" distL="0" distR="0" wp14:anchorId="2698AF52" wp14:editId="0DE635F2">
+            <wp:extent cx="1911709" cy="2080996"/>
+            <wp:effectExtent l="0" t="0" r="0" b="0"/>
+            <wp:docPr id="20" name="Grafik 20"/>
+            <wp:cNvGraphicFramePr>
+              <a:graphicFrameLocks xmlns:a="http://schemas.openxmlformats.org/drawingml/2006/main" noChangeAspect="1"/>
+            </wp:cNvGraphicFramePr>
+            <a:graphic xmlns:a="http://schemas.openxmlformats.org/drawingml/2006/main">
+              <a:graphicData uri="http://schemas.openxmlformats.org/drawingml/2006/picture">
+                <pic:pic xmlns:pic="http://schemas.openxmlformats.org/drawingml/2006/picture">
+                  <pic:nvPicPr>
+                    <pic:cNvPr id="1" name=""/>
+                    <pic:cNvPicPr/>
+                  </pic:nvPicPr>
+                  <pic:blipFill>
+                    <a:blip r:embed="rId22"/>
+                    <a:stretch>
+                      <a:fillRect/>
+                    </a:stretch>
+                  </pic:blipFill>
+                  <pic:spPr>
+                    <a:xfrm>
+                      <a:off x="0" y="0"/>
+                      <a:ext cx="1965581" cy="2139639"/>
+                    </a:xfrm>
+                    <a:prstGeom prst="rect">
+                      <a:avLst/>
+                    </a:prstGeom>
+                  </pic:spPr>
+                </pic:pic>
+              </a:graphicData>
+            </a:graphic>
+          </wp:inline>
+        </w:drawing>
+      </w:r>
+      <w:r>
+        <w:rPr>
+          <w:lang w:val="en-US" w:eastAsia="de-CH"/>
+        </w:rPr>
+        <w:br w:type="page"/>
+      </w:r>
+    </w:p>
+    <w:p>
+      <w:pPr>
+        <w:rPr>
+          <w:rFonts w:eastAsia="Times New Roman"/>
+          <w:lang w:val="en-US" w:eastAsia="de-CH"/>
+        </w:rPr>
+      </w:pPr>
+    </w:p>
+    <w:p>
+      <w:pPr>
+        <w:pStyle w:val="berschrift1"/>
+        <w:rPr>
+          <w:rFonts w:eastAsia="Times New Roman"/>
+          <w:lang w:val="en-US" w:eastAsia="de-CH"/>
+        </w:rPr>
+      </w:pPr>
+      <w:r>
+        <w:rPr>
+          <w:rFonts w:eastAsia="Times New Roman"/>
+          <w:lang w:val="en-US" w:eastAsia="de-CH"/>
+        </w:rPr>
+        <w:t>Configuration</w:t>
+      </w:r>
+    </w:p>
+    <w:p>
+      <w:pPr>
+        <w:rPr>
+          <w:lang w:val="en-US" w:eastAsia="de-CH"/>
+        </w:rPr>
+      </w:pPr>
+      <w:r>
+        <w:rPr>
+          <w:lang w:val="en-US" w:eastAsia="de-CH"/>
+        </w:rPr>
+        <w:t xml:space="preserve">The currently selected one will show up with a </w:t>
+      </w:r>
+      <w:r>
+        <w:rPr>
+          <w:highlight w:val="green"/>
+          <w:lang w:val="en-US" w:eastAsia="de-CH"/>
+        </w:rPr>
+        <w:t>green</w:t>
+      </w:r>
+      <w:r>
+        <w:rPr>
+          <w:lang w:val="en-US" w:eastAsia="de-CH"/>
+        </w:rPr>
+        <w:t xml:space="preserve"> background color (here it </w:t>
+      </w:r>
+      <w:r>
+        <w:rPr>
+          <w:lang w:val="en-US" w:eastAsia="de-CH"/>
+        </w:rPr>
+        <w:t>was</w:t>
+      </w:r>
+      <w:r>
+        <w:rPr>
+          <w:lang w:val="en-US" w:eastAsia="de-CH"/>
+        </w:rPr>
+        <w:t xml:space="preserve"> “Prop”)</w:t>
+      </w:r>
+    </w:p>
+    <w:p>
+      <w:pPr>
+        <w:rPr>
+          <w:lang w:val="en-US" w:eastAsia="de-CH"/>
+        </w:rPr>
+      </w:pPr>
+      <w:r>
+        <w:rPr>
+          <w:b/>
+          <w:lang w:val="en-US" w:eastAsia="de-CH"/>
+        </w:rPr>
+        <w:t>Name</w:t>
+      </w:r>
+      <w:r>
+        <w:rPr>
+          <w:lang w:val="en-US" w:eastAsia="de-CH"/>
+        </w:rPr>
+        <w:t xml:space="preserve"> and use up to 5 different profiles</w:t>
+      </w:r>
+    </w:p>
+    <w:p>
+      <w:pPr>
+        <w:rPr>
+          <w:lang w:val="en-US" w:eastAsia="de-CH"/>
+        </w:rPr>
+      </w:pPr>
+      <w:r>
+        <w:rPr>
+          <w:lang w:val="en-US" w:eastAsia="de-CH"/>
+        </w:rPr>
+        <w:t xml:space="preserve">Type the profile name into the field of the topmost row (here Prop, Turboprop </w:t>
+      </w:r>
+      <w:proofErr w:type="gramStart"/>
+      <w:r>
+        <w:rPr>
+          <w:lang w:val="en-US" w:eastAsia="de-CH"/>
+        </w:rPr>
+        <w:t>A, …)</w:t>
+      </w:r>
+      <w:proofErr w:type="gramEnd"/>
+    </w:p>
+    <w:p>
+      <w:pPr>
+        <w:rPr>
+          <w:lang w:val="en-US" w:eastAsia="de-CH"/>
+        </w:rPr>
+      </w:pPr>
+      <w:r>
+        <w:rPr>
+          <w:noProof/>
+          <w:lang w:eastAsia="de-CH"/>
+        </w:rPr>
+        <w:drawing>
+          <wp:inline distT="0" distB="0" distL="0" distR="0" wp14:anchorId="3A8B403B" wp14:editId="5C728927">
+            <wp:extent cx="4762195" cy="4189634"/>
+            <wp:effectExtent l="0" t="0" r="635" b="1905"/>
+            <wp:docPr id="15" name="Grafik 15"/>
+            <wp:cNvGraphicFramePr>
+              <a:graphicFrameLocks xmlns:a="http://schemas.openxmlformats.org/drawingml/2006/main" noChangeAspect="1"/>
+            </wp:cNvGraphicFramePr>
+            <a:graphic xmlns:a="http://schemas.openxmlformats.org/drawingml/2006/main">
+              <a:graphicData uri="http://schemas.openxmlformats.org/drawingml/2006/picture">
+                <pic:pic xmlns:pic="http://schemas.openxmlformats.org/drawingml/2006/picture">
+                  <pic:nvPicPr>
+                    <pic:cNvPr id="1" name=""/>
+                    <pic:cNvPicPr/>
+                  </pic:nvPicPr>
+                  <pic:blipFill>
+                    <a:blip r:embed="rId23"/>
+                    <a:stretch>
+                      <a:fillRect/>
+                    </a:stretch>
+                  </pic:blipFill>
+                  <pic:spPr>
+                    <a:xfrm>
+                      <a:off x="0" y="0"/>
                       <a:ext cx="4783640" cy="4208500"/>
                     </a:xfrm>
                     <a:prstGeom prst="rect">
@@ -4862,7 +5623,7 @@
       <w:r>
         <w:rPr>
           <w:noProof/>
-          <w:lang w:val="en-US" w:eastAsia="de-CH"/>
+          <w:lang w:eastAsia="de-CH"/>
         </w:rPr>
         <w:drawing>
           <wp:anchor distT="0" distB="0" distL="114300" distR="114300" simplePos="0" relativeHeight="251659264" behindDoc="0" locked="0" layoutInCell="1" allowOverlap="1">
@@ -4888,7 +5649,7 @@
                     <pic:cNvPicPr/>
                   </pic:nvPicPr>
                   <pic:blipFill>
-                    <a:blip r:embed="rId19">
+                    <a:blip r:embed="rId24">
                       <a:extLst>
                         <a:ext uri="{28A0092B-C50C-407E-A947-70E740481C1C}">
                           <a14:useLocalDpi xmlns:a14="http://schemas.microsoft.com/office/drawing/2010/main" val="0"/>
@@ -7860,7 +8621,21 @@
           <w:rFonts w:eastAsia="Times New Roman"/>
           <w:lang w:val="en-US" w:eastAsia="de-CH"/>
         </w:rPr>
-        <w:t xml:space="preserve">with audible readouts </w:t>
+        <w:t>with audible readouts</w:t>
+      </w:r>
+      <w:r>
+        <w:rPr>
+          <w:rFonts w:eastAsia="Times New Roman"/>
+          <w:lang w:val="en-US" w:eastAsia="de-CH"/>
+        </w:rPr>
+        <w:t xml:space="preserve"> &lt;=400</w:t>
+      </w:r>
+      <w:r>
+        <w:rPr>
+          <w:rFonts w:eastAsia="Times New Roman"/>
+          <w:lang w:val="en-US" w:eastAsia="de-CH"/>
+        </w:rPr>
+        <w:t xml:space="preserve"> </w:t>
       </w:r>
       <w:r>
         <w:rPr>
@@ -9052,7 +9827,7 @@
       <w:r>
         <w:rPr>
           <w:noProof/>
-          <w:lang w:val="en-US" w:eastAsia="de-CH"/>
+          <w:lang w:eastAsia="de-CH"/>
         </w:rPr>
         <w:drawing>
           <wp:anchor distT="0" distB="0" distL="114300" distR="114300" simplePos="0" relativeHeight="251667456" behindDoc="0" locked="0" layoutInCell="1" allowOverlap="1" wp14:anchorId="09BD8FFE" wp14:editId="4849AA16">
@@ -9078,7 +9853,7 @@
                     <pic:cNvPicPr/>
                   </pic:nvPicPr>
                   <pic:blipFill>
-                    <a:blip r:embed="rId20">
+                    <a:blip r:embed="rId25">
                       <a:extLst>
                         <a:ext uri="{28A0092B-C50C-407E-A947-70E740481C1C}">
                           <a14:useLocalDpi xmlns:a14="http://schemas.microsoft.com/office/drawing/2010/main" val="0"/>
@@ -9930,7 +10705,7 @@
           <w:rFonts w:ascii="Lucida Console" w:hAnsi="Lucida Console"/>
           <w:color w:val="002060"/>
           <w:sz w:val="18"/>
-          <w:lang w:val="en-US" w:eastAsia="de-CH"/>
+          <w:lang w:eastAsia="de-CH"/>
         </w:rPr>
       </w:pPr>
       <w:r>
@@ -9938,7 +10713,7 @@
           <w:rFonts w:ascii="Lucida Console" w:hAnsi="Lucida Console"/>
           <w:color w:val="002060"/>
           <w:sz w:val="18"/>
-          <w:lang w:val="en-US" w:eastAsia="de-CH"/>
+          <w:lang w:eastAsia="de-CH"/>
         </w:rPr>
         <w:t xml:space="preserve">D091W   </w:t>
       </w:r>
@@ -9947,30 +10722,30 @@
           <w:rFonts w:ascii="Lucida Console" w:hAnsi="Lucida Console"/>
           <w:color w:val="002060"/>
           <w:sz w:val="18"/>
-          <w:lang w:val="en-US" w:eastAsia="de-CH"/>
+          <w:lang w:eastAsia="de-CH"/>
         </w:rPr>
         <w:tab/>
-        <w:t xml:space="preserve">(HOKT5E-03R)     4.0 -   121.5 nm </w:t>
-      </w:r>
-      <w:proofErr w:type="gramStart"/>
+        <w:t xml:space="preserve">(HOKT5E-03R)     4.0 -   121.5 </w:t>
+      </w:r>
+      <w:proofErr w:type="spellStart"/>
       <w:r>
         <w:rPr>
           <w:rFonts w:ascii="Lucida Console" w:hAnsi="Lucida Console"/>
           <w:color w:val="002060"/>
           <w:sz w:val="18"/>
-          <w:lang w:val="en-US" w:eastAsia="de-CH"/>
-        </w:rPr>
-        <w:t>@  4’900</w:t>
-      </w:r>
-      <w:proofErr w:type="gramEnd"/>
+          <w:lang w:eastAsia="de-CH"/>
+        </w:rPr>
+        <w:t>nm</w:t>
+      </w:r>
+      <w:proofErr w:type="spellEnd"/>
       <w:r>
         <w:rPr>
           <w:rFonts w:ascii="Lucida Console" w:hAnsi="Lucida Console"/>
           <w:color w:val="002060"/>
           <w:sz w:val="18"/>
-          <w:lang w:val="en-US" w:eastAsia="de-CH"/>
-        </w:rPr>
-        <w:t xml:space="preserve"> </w:t>
+          <w:lang w:eastAsia="de-CH"/>
+        </w:rPr>
+        <w:t xml:space="preserve"> @  4’900 </w:t>
       </w:r>
       <w:proofErr w:type="spellStart"/>
       <w:r>
@@ -9978,7 +10753,7 @@
           <w:rFonts w:ascii="Lucida Console" w:hAnsi="Lucida Console"/>
           <w:color w:val="002060"/>
           <w:sz w:val="18"/>
-          <w:lang w:val="en-US" w:eastAsia="de-CH"/>
+          <w:lang w:eastAsia="de-CH"/>
         </w:rPr>
         <w:t>ft</w:t>
       </w:r>
@@ -9988,7 +10763,7 @@
           <w:rFonts w:ascii="Lucida Console" w:hAnsi="Lucida Console"/>
           <w:color w:val="002060"/>
           <w:sz w:val="18"/>
-          <w:lang w:val="en-US" w:eastAsia="de-CH"/>
+          <w:lang w:eastAsia="de-CH"/>
         </w:rPr>
         <w:t xml:space="preserve">   </w:t>
       </w:r>
@@ -9997,7 +10772,7 @@
           <w:rFonts w:ascii="Courier New" w:hAnsi="Courier New" w:cs="Courier New"/>
           <w:color w:val="002060"/>
           <w:sz w:val="18"/>
-          <w:lang w:val="en-US" w:eastAsia="de-CH"/>
+          <w:lang w:eastAsia="de-CH"/>
         </w:rPr>
         <w:t>̅</w:t>
       </w:r>
@@ -10006,7 +10781,7 @@
           <w:rFonts w:ascii="Lucida Console" w:hAnsi="Lucida Console"/>
           <w:color w:val="002060"/>
           <w:sz w:val="18"/>
-          <w:lang w:val="en-US" w:eastAsia="de-CH"/>
+          <w:lang w:eastAsia="de-CH"/>
         </w:rPr>
         <w:t xml:space="preserve"> 8</w:t>
       </w:r>
@@ -10015,7 +10790,7 @@
           <w:rFonts w:ascii="Lucida Console" w:hAnsi="Lucida Console" w:cs="Lucida Console"/>
           <w:color w:val="002060"/>
           <w:sz w:val="18"/>
-          <w:lang w:val="en-US" w:eastAsia="de-CH"/>
+          <w:lang w:eastAsia="de-CH"/>
         </w:rPr>
         <w:t>’</w:t>
       </w:r>
@@ -10024,7 +10799,7 @@
           <w:rFonts w:ascii="Lucida Console" w:hAnsi="Lucida Console"/>
           <w:color w:val="002060"/>
           <w:sz w:val="18"/>
-          <w:lang w:val="en-US" w:eastAsia="de-CH"/>
+          <w:lang w:eastAsia="de-CH"/>
         </w:rPr>
         <w:t xml:space="preserve">000 </w:t>
       </w:r>
@@ -10036,7 +10811,7 @@
           <w:rFonts w:ascii="Lucida Console" w:hAnsi="Lucida Console"/>
           <w:color w:val="002060"/>
           <w:sz w:val="18"/>
-          <w:lang w:val="en-US" w:eastAsia="de-CH"/>
+          <w:lang w:eastAsia="de-CH"/>
         </w:rPr>
       </w:pPr>
       <w:r>
@@ -10044,7 +10819,7 @@
           <w:rFonts w:ascii="Lucida Console" w:hAnsi="Lucida Console"/>
           <w:color w:val="002060"/>
           <w:sz w:val="18"/>
-          <w:lang w:val="en-US" w:eastAsia="de-CH"/>
+          <w:lang w:eastAsia="de-CH"/>
         </w:rPr>
         <w:t xml:space="preserve">HUC27   </w:t>
       </w:r>
@@ -10053,30 +10828,30 @@
           <w:rFonts w:ascii="Lucida Console" w:hAnsi="Lucida Console"/>
           <w:color w:val="002060"/>
           <w:sz w:val="18"/>
-          <w:lang w:val="en-US" w:eastAsia="de-CH"/>
+          <w:lang w:eastAsia="de-CH"/>
         </w:rPr>
         <w:tab/>
-        <w:t xml:space="preserve">(HOKT5E-03R)     0.0 -   117.5 nm </w:t>
-      </w:r>
-      <w:proofErr w:type="gramStart"/>
+        <w:t xml:space="preserve">(HOKT5E-03R)     0.0 -   117.5 </w:t>
+      </w:r>
+      <w:proofErr w:type="spellStart"/>
       <w:r>
         <w:rPr>
           <w:rFonts w:ascii="Lucida Console" w:hAnsi="Lucida Console"/>
           <w:color w:val="002060"/>
           <w:sz w:val="18"/>
-          <w:lang w:val="en-US" w:eastAsia="de-CH"/>
-        </w:rPr>
-        <w:t>@  5’700</w:t>
-      </w:r>
-      <w:proofErr w:type="gramEnd"/>
+          <w:lang w:eastAsia="de-CH"/>
+        </w:rPr>
+        <w:t>nm</w:t>
+      </w:r>
+      <w:proofErr w:type="spellEnd"/>
       <w:r>
         <w:rPr>
           <w:rFonts w:ascii="Lucida Console" w:hAnsi="Lucida Console"/>
           <w:color w:val="002060"/>
           <w:sz w:val="18"/>
-          <w:lang w:val="en-US" w:eastAsia="de-CH"/>
-        </w:rPr>
-        <w:t xml:space="preserve"> </w:t>
+          <w:lang w:eastAsia="de-CH"/>
+        </w:rPr>
+        <w:t xml:space="preserve"> @  5’700 </w:t>
       </w:r>
       <w:proofErr w:type="spellStart"/>
       <w:r>
@@ -10084,7 +10859,7 @@
           <w:rFonts w:ascii="Lucida Console" w:hAnsi="Lucida Console"/>
           <w:color w:val="002060"/>
           <w:sz w:val="18"/>
-          <w:lang w:val="en-US" w:eastAsia="de-CH"/>
+          <w:lang w:eastAsia="de-CH"/>
         </w:rPr>
         <w:t>ft</w:t>
       </w:r>
@@ -10094,7 +10869,7 @@
           <w:rFonts w:ascii="Lucida Console" w:hAnsi="Lucida Console"/>
           <w:color w:val="002060"/>
           <w:sz w:val="18"/>
-          <w:lang w:val="en-US" w:eastAsia="de-CH"/>
+          <w:lang w:eastAsia="de-CH"/>
         </w:rPr>
         <w:t xml:space="preserve"> </w:t>
       </w:r>
@@ -10106,7 +10881,7 @@
           <w:rFonts w:ascii="Lucida Console" w:hAnsi="Lucida Console"/>
           <w:color w:val="002060"/>
           <w:sz w:val="18"/>
-          <w:lang w:val="en-US" w:eastAsia="de-CH"/>
+          <w:lang w:eastAsia="de-CH"/>
         </w:rPr>
       </w:pPr>
       <w:r>
@@ -10114,7 +10889,7 @@
           <w:rFonts w:ascii="Lucida Console" w:hAnsi="Lucida Console"/>
           <w:color w:val="002060"/>
           <w:sz w:val="18"/>
-          <w:lang w:val="en-US" w:eastAsia="de-CH"/>
+          <w:lang w:eastAsia="de-CH"/>
         </w:rPr>
         <w:t xml:space="preserve">D4      </w:t>
       </w:r>
@@ -10123,30 +10898,30 @@
           <w:rFonts w:ascii="Lucida Console" w:hAnsi="Lucida Console"/>
           <w:color w:val="002060"/>
           <w:sz w:val="18"/>
-          <w:lang w:val="en-US" w:eastAsia="de-CH"/>
+          <w:lang w:eastAsia="de-CH"/>
         </w:rPr>
         <w:tab/>
-        <w:t xml:space="preserve">(HOKT5E-03R)     3.5 -   117.4 nm </w:t>
-      </w:r>
-      <w:proofErr w:type="gramStart"/>
+        <w:t xml:space="preserve">(HOKT5E-03R)     3.5 -   117.4 </w:t>
+      </w:r>
+      <w:proofErr w:type="spellStart"/>
       <w:r>
         <w:rPr>
           <w:rFonts w:ascii="Lucida Console" w:hAnsi="Lucida Console"/>
           <w:color w:val="002060"/>
           <w:sz w:val="18"/>
-          <w:lang w:val="en-US" w:eastAsia="de-CH"/>
-        </w:rPr>
-        <w:t>@  5’700</w:t>
-      </w:r>
-      <w:proofErr w:type="gramEnd"/>
+          <w:lang w:eastAsia="de-CH"/>
+        </w:rPr>
+        <w:t>nm</w:t>
+      </w:r>
+      <w:proofErr w:type="spellEnd"/>
       <w:r>
         <w:rPr>
           <w:rFonts w:ascii="Lucida Console" w:hAnsi="Lucida Console"/>
           <w:color w:val="002060"/>
           <w:sz w:val="18"/>
-          <w:lang w:val="en-US" w:eastAsia="de-CH"/>
-        </w:rPr>
-        <w:t xml:space="preserve"> </w:t>
+          <w:lang w:eastAsia="de-CH"/>
+        </w:rPr>
+        <w:t xml:space="preserve"> @  5’700 </w:t>
       </w:r>
       <w:proofErr w:type="spellStart"/>
       <w:r>
@@ -10154,7 +10929,7 @@
           <w:rFonts w:ascii="Lucida Console" w:hAnsi="Lucida Console"/>
           <w:color w:val="002060"/>
           <w:sz w:val="18"/>
-          <w:lang w:val="en-US" w:eastAsia="de-CH"/>
+          <w:lang w:eastAsia="de-CH"/>
         </w:rPr>
         <w:t>ft</w:t>
       </w:r>
@@ -10164,7 +10939,7 @@
           <w:rFonts w:ascii="Lucida Console" w:hAnsi="Lucida Console"/>
           <w:color w:val="002060"/>
           <w:sz w:val="18"/>
-          <w:lang w:val="en-US" w:eastAsia="de-CH"/>
+          <w:lang w:eastAsia="de-CH"/>
         </w:rPr>
         <w:t xml:space="preserve">   </w:t>
       </w:r>
@@ -10173,7 +10948,7 @@
           <w:rFonts w:ascii="Courier New" w:hAnsi="Courier New" w:cs="Courier New"/>
           <w:color w:val="002060"/>
           <w:sz w:val="18"/>
-          <w:lang w:val="en-US" w:eastAsia="de-CH"/>
+          <w:lang w:eastAsia="de-CH"/>
         </w:rPr>
         <w:t>̲</w:t>
       </w:r>
@@ -10182,7 +10957,7 @@
           <w:rFonts w:ascii="Lucida Console" w:hAnsi="Lucida Console"/>
           <w:color w:val="002060"/>
           <w:sz w:val="18"/>
-          <w:lang w:val="en-US" w:eastAsia="de-CH"/>
+          <w:lang w:eastAsia="de-CH"/>
         </w:rPr>
         <w:t xml:space="preserve"> 11</w:t>
       </w:r>
@@ -10191,7 +10966,7 @@
           <w:rFonts w:ascii="Lucida Console" w:hAnsi="Lucida Console" w:cs="Lucida Console"/>
           <w:color w:val="002060"/>
           <w:sz w:val="18"/>
-          <w:lang w:val="en-US" w:eastAsia="de-CH"/>
+          <w:lang w:eastAsia="de-CH"/>
         </w:rPr>
         <w:t>’</w:t>
       </w:r>
@@ -10200,7 +10975,7 @@
           <w:rFonts w:ascii="Lucida Console" w:hAnsi="Lucida Console"/>
           <w:color w:val="002060"/>
           <w:sz w:val="18"/>
-          <w:lang w:val="en-US" w:eastAsia="de-CH"/>
+          <w:lang w:eastAsia="de-CH"/>
         </w:rPr>
         <w:t xml:space="preserve">000 </w:t>
       </w:r>
@@ -10212,7 +10987,7 @@
           <w:rFonts w:ascii="Lucida Console" w:hAnsi="Lucida Console"/>
           <w:color w:val="002060"/>
           <w:sz w:val="18"/>
-          <w:lang w:val="en-US" w:eastAsia="de-CH"/>
+          <w:lang w:eastAsia="de-CH"/>
         </w:rPr>
       </w:pPr>
       <w:r>
@@ -10220,7 +10995,7 @@
           <w:rFonts w:ascii="Lucida Console" w:hAnsi="Lucida Console"/>
           <w:color w:val="002060"/>
           <w:sz w:val="18"/>
-          <w:lang w:val="en-US" w:eastAsia="de-CH"/>
+          <w:lang w:eastAsia="de-CH"/>
         </w:rPr>
         <w:t xml:space="preserve">D5      </w:t>
       </w:r>
@@ -10229,30 +11004,30 @@
           <w:rFonts w:ascii="Lucida Console" w:hAnsi="Lucida Console"/>
           <w:color w:val="002060"/>
           <w:sz w:val="18"/>
-          <w:lang w:val="en-US" w:eastAsia="de-CH"/>
+          <w:lang w:eastAsia="de-CH"/>
         </w:rPr>
         <w:tab/>
-        <w:t xml:space="preserve">(HOKT5E-03R)     3.5 -   113.9 nm </w:t>
-      </w:r>
-      <w:proofErr w:type="gramStart"/>
+        <w:t xml:space="preserve">(HOKT5E-03R)     3.5 -   113.9 </w:t>
+      </w:r>
+      <w:proofErr w:type="spellStart"/>
       <w:r>
         <w:rPr>
           <w:rFonts w:ascii="Lucida Console" w:hAnsi="Lucida Console"/>
           <w:color w:val="002060"/>
           <w:sz w:val="18"/>
-          <w:lang w:val="en-US" w:eastAsia="de-CH"/>
-        </w:rPr>
-        <w:t>@  6’400</w:t>
-      </w:r>
-      <w:proofErr w:type="gramEnd"/>
+          <w:lang w:eastAsia="de-CH"/>
+        </w:rPr>
+        <w:t>nm</w:t>
+      </w:r>
+      <w:proofErr w:type="spellEnd"/>
       <w:r>
         <w:rPr>
           <w:rFonts w:ascii="Lucida Console" w:hAnsi="Lucida Console"/>
           <w:color w:val="002060"/>
           <w:sz w:val="18"/>
-          <w:lang w:val="en-US" w:eastAsia="de-CH"/>
-        </w:rPr>
-        <w:t xml:space="preserve"> </w:t>
+          <w:lang w:eastAsia="de-CH"/>
+        </w:rPr>
+        <w:t xml:space="preserve"> @  6’400 </w:t>
       </w:r>
       <w:proofErr w:type="spellStart"/>
       <w:r>
@@ -10260,7 +11035,7 @@
           <w:rFonts w:ascii="Lucida Console" w:hAnsi="Lucida Console"/>
           <w:color w:val="002060"/>
           <w:sz w:val="18"/>
-          <w:lang w:val="en-US" w:eastAsia="de-CH"/>
+          <w:lang w:eastAsia="de-CH"/>
         </w:rPr>
         <w:t>ft</w:t>
       </w:r>
@@ -10270,7 +11045,7 @@
           <w:rFonts w:ascii="Lucida Console" w:hAnsi="Lucida Console"/>
           <w:color w:val="002060"/>
           <w:sz w:val="18"/>
-          <w:lang w:val="en-US" w:eastAsia="de-CH"/>
+          <w:lang w:eastAsia="de-CH"/>
         </w:rPr>
         <w:t xml:space="preserve">   </w:t>
       </w:r>
@@ -10279,7 +11054,7 @@
           <w:rFonts w:ascii="Courier New" w:hAnsi="Courier New" w:cs="Courier New"/>
           <w:color w:val="002060"/>
           <w:sz w:val="18"/>
-          <w:lang w:val="en-US" w:eastAsia="de-CH"/>
+          <w:lang w:eastAsia="de-CH"/>
         </w:rPr>
         <w:t>̲</w:t>
       </w:r>
@@ -10288,7 +11063,7 @@
           <w:rFonts w:ascii="Lucida Console" w:hAnsi="Lucida Console"/>
           <w:color w:val="002060"/>
           <w:sz w:val="18"/>
-          <w:lang w:val="en-US" w:eastAsia="de-CH"/>
+          <w:lang w:eastAsia="de-CH"/>
         </w:rPr>
         <w:t xml:space="preserve"> 11</w:t>
       </w:r>
@@ -10297,7 +11072,7 @@
           <w:rFonts w:ascii="Lucida Console" w:hAnsi="Lucida Console" w:cs="Lucida Console"/>
           <w:color w:val="002060"/>
           <w:sz w:val="18"/>
-          <w:lang w:val="en-US" w:eastAsia="de-CH"/>
+          <w:lang w:eastAsia="de-CH"/>
         </w:rPr>
         <w:t>’</w:t>
       </w:r>
@@ -10306,7 +11081,7 @@
           <w:rFonts w:ascii="Lucida Console" w:hAnsi="Lucida Console"/>
           <w:color w:val="002060"/>
           <w:sz w:val="18"/>
-          <w:lang w:val="en-US" w:eastAsia="de-CH"/>
+          <w:lang w:eastAsia="de-CH"/>
         </w:rPr>
         <w:t xml:space="preserve">000 </w:t>
       </w:r>
@@ -10318,7 +11093,7 @@
           <w:rFonts w:ascii="Lucida Console" w:hAnsi="Lucida Console"/>
           <w:color w:val="002060"/>
           <w:sz w:val="18"/>
-          <w:lang w:val="en-US" w:eastAsia="de-CH"/>
+          <w:lang w:eastAsia="de-CH"/>
         </w:rPr>
       </w:pPr>
       <w:r>
@@ -10326,7 +11101,7 @@
           <w:rFonts w:ascii="Lucida Console" w:hAnsi="Lucida Console"/>
           <w:color w:val="002060"/>
           <w:sz w:val="18"/>
-          <w:lang w:val="en-US" w:eastAsia="de-CH"/>
+          <w:lang w:eastAsia="de-CH"/>
         </w:rPr>
         <w:t xml:space="preserve">D6      </w:t>
       </w:r>
@@ -10335,30 +11110,30 @@
           <w:rFonts w:ascii="Lucida Console" w:hAnsi="Lucida Console"/>
           <w:color w:val="002060"/>
           <w:sz w:val="18"/>
-          <w:lang w:val="en-US" w:eastAsia="de-CH"/>
+          <w:lang w:eastAsia="de-CH"/>
         </w:rPr>
         <w:tab/>
-        <w:t xml:space="preserve">(HOKT5E-03R)     2.4 -   110.4 nm </w:t>
-      </w:r>
-      <w:proofErr w:type="gramStart"/>
+        <w:t xml:space="preserve">(HOKT5E-03R)     2.4 -   110.4 </w:t>
+      </w:r>
+      <w:proofErr w:type="spellStart"/>
       <w:r>
         <w:rPr>
           <w:rFonts w:ascii="Lucida Console" w:hAnsi="Lucida Console"/>
           <w:color w:val="002060"/>
           <w:sz w:val="18"/>
-          <w:lang w:val="en-US" w:eastAsia="de-CH"/>
-        </w:rPr>
-        <w:t>@  7’100</w:t>
-      </w:r>
-      <w:proofErr w:type="gramEnd"/>
+          <w:lang w:eastAsia="de-CH"/>
+        </w:rPr>
+        <w:t>nm</w:t>
+      </w:r>
+      <w:proofErr w:type="spellEnd"/>
       <w:r>
         <w:rPr>
           <w:rFonts w:ascii="Lucida Console" w:hAnsi="Lucida Console"/>
           <w:color w:val="002060"/>
           <w:sz w:val="18"/>
-          <w:lang w:val="en-US" w:eastAsia="de-CH"/>
-        </w:rPr>
-        <w:t xml:space="preserve"> </w:t>
+          <w:lang w:eastAsia="de-CH"/>
+        </w:rPr>
+        <w:t xml:space="preserve"> @  7’100 </w:t>
       </w:r>
       <w:proofErr w:type="spellStart"/>
       <w:r>
@@ -10366,7 +11141,7 @@
           <w:rFonts w:ascii="Lucida Console" w:hAnsi="Lucida Console"/>
           <w:color w:val="002060"/>
           <w:sz w:val="18"/>
-          <w:lang w:val="en-US" w:eastAsia="de-CH"/>
+          <w:lang w:eastAsia="de-CH"/>
         </w:rPr>
         <w:t>ft</w:t>
       </w:r>
@@ -10376,7 +11151,7 @@
           <w:rFonts w:ascii="Lucida Console" w:hAnsi="Lucida Console"/>
           <w:color w:val="002060"/>
           <w:sz w:val="18"/>
-          <w:lang w:val="en-US" w:eastAsia="de-CH"/>
+          <w:lang w:eastAsia="de-CH"/>
         </w:rPr>
         <w:t xml:space="preserve">   </w:t>
       </w:r>
@@ -10385,7 +11160,7 @@
           <w:rFonts w:ascii="Courier New" w:hAnsi="Courier New" w:cs="Courier New"/>
           <w:color w:val="002060"/>
           <w:sz w:val="18"/>
-          <w:lang w:val="en-US" w:eastAsia="de-CH"/>
+          <w:lang w:eastAsia="de-CH"/>
         </w:rPr>
         <w:t>̲</w:t>
       </w:r>
@@ -10394,7 +11169,7 @@
           <w:rFonts w:ascii="Lucida Console" w:hAnsi="Lucida Console"/>
           <w:color w:val="002060"/>
           <w:sz w:val="18"/>
-          <w:lang w:val="en-US" w:eastAsia="de-CH"/>
+          <w:lang w:eastAsia="de-CH"/>
         </w:rPr>
         <w:t xml:space="preserve"> 11</w:t>
       </w:r>
@@ -10403,7 +11178,7 @@
           <w:rFonts w:ascii="Lucida Console" w:hAnsi="Lucida Console" w:cs="Lucida Console"/>
           <w:color w:val="002060"/>
           <w:sz w:val="18"/>
-          <w:lang w:val="en-US" w:eastAsia="de-CH"/>
+          <w:lang w:eastAsia="de-CH"/>
         </w:rPr>
         <w:t>’</w:t>
       </w:r>
@@ -10412,7 +11187,7 @@
           <w:rFonts w:ascii="Lucida Console" w:hAnsi="Lucida Console"/>
           <w:color w:val="002060"/>
           <w:sz w:val="18"/>
-          <w:lang w:val="en-US" w:eastAsia="de-CH"/>
+          <w:lang w:eastAsia="de-CH"/>
         </w:rPr>
         <w:t xml:space="preserve">000 </w:t>
       </w:r>
@@ -10424,7 +11199,7 @@
           <w:rFonts w:ascii="Lucida Console" w:hAnsi="Lucida Console"/>
           <w:color w:val="002060"/>
           <w:sz w:val="18"/>
-          <w:lang w:val="en-US" w:eastAsia="de-CH"/>
+          <w:lang w:eastAsia="de-CH"/>
         </w:rPr>
       </w:pPr>
       <w:r>
@@ -10432,7 +11207,7 @@
           <w:rFonts w:ascii="Lucida Console" w:hAnsi="Lucida Console"/>
           <w:color w:val="002060"/>
           <w:sz w:val="18"/>
-          <w:lang w:val="en-US" w:eastAsia="de-CH"/>
+          <w:lang w:eastAsia="de-CH"/>
         </w:rPr>
         <w:t xml:space="preserve">HOKTA   </w:t>
       </w:r>
@@ -10441,30 +11216,30 @@
           <w:rFonts w:ascii="Lucida Console" w:hAnsi="Lucida Console"/>
           <w:color w:val="002060"/>
           <w:sz w:val="18"/>
-          <w:lang w:val="en-US" w:eastAsia="de-CH"/>
+          <w:lang w:eastAsia="de-CH"/>
         </w:rPr>
         <w:tab/>
-        <w:t xml:space="preserve">(HOKT5E-03R)    11.3 -   107.9 nm </w:t>
-      </w:r>
-      <w:proofErr w:type="gramStart"/>
+        <w:t xml:space="preserve">(HOKT5E-03R)    11.3 -   107.9 </w:t>
+      </w:r>
+      <w:proofErr w:type="spellStart"/>
       <w:r>
         <w:rPr>
           <w:rFonts w:ascii="Lucida Console" w:hAnsi="Lucida Console"/>
           <w:color w:val="002060"/>
           <w:sz w:val="18"/>
-          <w:lang w:val="en-US" w:eastAsia="de-CH"/>
-        </w:rPr>
-        <w:t>@  7’600</w:t>
-      </w:r>
-      <w:proofErr w:type="gramEnd"/>
+          <w:lang w:eastAsia="de-CH"/>
+        </w:rPr>
+        <w:t>nm</w:t>
+      </w:r>
+      <w:proofErr w:type="spellEnd"/>
       <w:r>
         <w:rPr>
           <w:rFonts w:ascii="Lucida Console" w:hAnsi="Lucida Console"/>
           <w:color w:val="002060"/>
           <w:sz w:val="18"/>
-          <w:lang w:val="en-US" w:eastAsia="de-CH"/>
-        </w:rPr>
-        <w:t xml:space="preserve"> </w:t>
+          <w:lang w:eastAsia="de-CH"/>
+        </w:rPr>
+        <w:t xml:space="preserve"> @  7’600 </w:t>
       </w:r>
       <w:proofErr w:type="spellStart"/>
       <w:r>
@@ -10472,7 +11247,7 @@
           <w:rFonts w:ascii="Lucida Console" w:hAnsi="Lucida Console"/>
           <w:color w:val="002060"/>
           <w:sz w:val="18"/>
-          <w:lang w:val="en-US" w:eastAsia="de-CH"/>
+          <w:lang w:eastAsia="de-CH"/>
         </w:rPr>
         <w:t>ft</w:t>
       </w:r>
@@ -10482,7 +11257,7 @@
           <w:rFonts w:ascii="Lucida Console" w:hAnsi="Lucida Console"/>
           <w:color w:val="002060"/>
           <w:sz w:val="18"/>
-          <w:lang w:val="en-US" w:eastAsia="de-CH"/>
+          <w:lang w:eastAsia="de-CH"/>
         </w:rPr>
         <w:t xml:space="preserve">   </w:t>
       </w:r>
@@ -10491,7 +11266,7 @@
           <w:rFonts w:ascii="Courier New" w:hAnsi="Courier New" w:cs="Courier New"/>
           <w:color w:val="002060"/>
           <w:sz w:val="18"/>
-          <w:lang w:val="en-US" w:eastAsia="de-CH"/>
+          <w:lang w:eastAsia="de-CH"/>
         </w:rPr>
         <w:t>̲</w:t>
       </w:r>
@@ -10500,7 +11275,7 @@
           <w:rFonts w:ascii="Lucida Console" w:hAnsi="Lucida Console"/>
           <w:color w:val="002060"/>
           <w:sz w:val="18"/>
-          <w:lang w:val="en-US" w:eastAsia="de-CH"/>
+          <w:lang w:eastAsia="de-CH"/>
         </w:rPr>
         <w:t xml:space="preserve"> 11</w:t>
       </w:r>
@@ -10509,7 +11284,7 @@
           <w:rFonts w:ascii="Lucida Console" w:hAnsi="Lucida Console" w:cs="Lucida Console"/>
           <w:color w:val="002060"/>
           <w:sz w:val="18"/>
-          <w:lang w:val="en-US" w:eastAsia="de-CH"/>
+          <w:lang w:eastAsia="de-CH"/>
         </w:rPr>
         <w:t>’</w:t>
       </w:r>
@@ -10518,7 +11293,7 @@
           <w:rFonts w:ascii="Lucida Console" w:hAnsi="Lucida Console"/>
           <w:color w:val="002060"/>
           <w:sz w:val="18"/>
-          <w:lang w:val="en-US" w:eastAsia="de-CH"/>
+          <w:lang w:eastAsia="de-CH"/>
         </w:rPr>
         <w:t xml:space="preserve">000 </w:t>
       </w:r>
@@ -10530,7 +11305,7 @@
           <w:rFonts w:ascii="Lucida Console" w:hAnsi="Lucida Console"/>
           <w:color w:val="002060"/>
           <w:sz w:val="18"/>
-          <w:lang w:val="en-US" w:eastAsia="de-CH"/>
+          <w:lang w:eastAsia="de-CH"/>
         </w:rPr>
       </w:pPr>
       <w:r>
@@ -10538,7 +11313,7 @@
           <w:rFonts w:ascii="Lucida Console" w:hAnsi="Lucida Console"/>
           <w:color w:val="002060"/>
           <w:sz w:val="18"/>
-          <w:lang w:val="en-US" w:eastAsia="de-CH"/>
+          <w:lang w:eastAsia="de-CH"/>
         </w:rPr>
         <w:t xml:space="preserve">DAPPE   </w:t>
       </w:r>
@@ -10547,30 +11322,30 @@
           <w:rFonts w:ascii="Lucida Console" w:hAnsi="Lucida Console"/>
           <w:color w:val="002060"/>
           <w:sz w:val="18"/>
-          <w:lang w:val="en-US" w:eastAsia="de-CH"/>
+          <w:lang w:eastAsia="de-CH"/>
         </w:rPr>
         <w:tab/>
-        <w:t xml:space="preserve">(HOKT5E-03R)    30.2 -    96.7 nm </w:t>
-      </w:r>
-      <w:proofErr w:type="gramStart"/>
+        <w:t xml:space="preserve">(HOKT5E-03R)    30.2 -    96.7 </w:t>
+      </w:r>
+      <w:proofErr w:type="spellStart"/>
       <w:r>
         <w:rPr>
           <w:rFonts w:ascii="Lucida Console" w:hAnsi="Lucida Console"/>
           <w:color w:val="002060"/>
           <w:sz w:val="18"/>
-          <w:lang w:val="en-US" w:eastAsia="de-CH"/>
-        </w:rPr>
-        <w:t>@  9’850</w:t>
-      </w:r>
-      <w:proofErr w:type="gramEnd"/>
+          <w:lang w:eastAsia="de-CH"/>
+        </w:rPr>
+        <w:t>nm</w:t>
+      </w:r>
+      <w:proofErr w:type="spellEnd"/>
       <w:r>
         <w:rPr>
           <w:rFonts w:ascii="Lucida Console" w:hAnsi="Lucida Console"/>
           <w:color w:val="002060"/>
           <w:sz w:val="18"/>
-          <w:lang w:val="en-US" w:eastAsia="de-CH"/>
-        </w:rPr>
-        <w:t xml:space="preserve"> </w:t>
+          <w:lang w:eastAsia="de-CH"/>
+        </w:rPr>
+        <w:t xml:space="preserve"> @  9’850 </w:t>
       </w:r>
       <w:proofErr w:type="spellStart"/>
       <w:r>
@@ -10578,7 +11353,7 @@
           <w:rFonts w:ascii="Lucida Console" w:hAnsi="Lucida Console"/>
           <w:color w:val="002060"/>
           <w:sz w:val="18"/>
-          <w:lang w:val="en-US" w:eastAsia="de-CH"/>
+          <w:lang w:eastAsia="de-CH"/>
         </w:rPr>
         <w:t>ft</w:t>
       </w:r>
@@ -10588,7 +11363,7 @@
           <w:rFonts w:ascii="Lucida Console" w:hAnsi="Lucida Console"/>
           <w:color w:val="002060"/>
           <w:sz w:val="18"/>
-          <w:lang w:val="en-US" w:eastAsia="de-CH"/>
+          <w:lang w:eastAsia="de-CH"/>
         </w:rPr>
         <w:t xml:space="preserve">   ∑6’000 · 11’000 Max. 210 </w:t>
       </w:r>
@@ -10598,7 +11373,7 @@
           <w:rFonts w:ascii="Lucida Console" w:hAnsi="Lucida Console"/>
           <w:color w:val="002060"/>
           <w:sz w:val="18"/>
-          <w:lang w:val="en-US" w:eastAsia="de-CH"/>
+          <w:lang w:eastAsia="de-CH"/>
         </w:rPr>
         <w:t>kt</w:t>
       </w:r>
@@ -10608,7 +11383,7 @@
           <w:rFonts w:ascii="Lucida Console" w:hAnsi="Lucida Console"/>
           <w:color w:val="002060"/>
           <w:sz w:val="18"/>
-          <w:lang w:val="en-US" w:eastAsia="de-CH"/>
+          <w:lang w:eastAsia="de-CH"/>
         </w:rPr>
         <w:t xml:space="preserve"> </w:t>
       </w:r>
@@ -11885,6 +12660,68 @@
           <w:lang w:val="en-US" w:eastAsia="de-CH"/>
         </w:rPr>
         <w:t xml:space="preserve"> BGL files</w:t>
+      </w:r>
+    </w:p>
+    <w:p>
+      <w:pPr>
+        <w:pStyle w:val="Listenabsatz"/>
+        <w:numPr>
+          <w:ilvl w:val="0"/>
+          <w:numId w:val="8"/>
+        </w:numPr>
+        <w:rPr>
+          <w:lang w:val="en-US" w:eastAsia="de-CH"/>
+        </w:rPr>
+      </w:pPr>
+      <w:r>
+        <w:rPr>
+          <w:lang w:val="en-US" w:eastAsia="de-CH"/>
+        </w:rPr>
+        <w:t>SpeechLib.dll</w:t>
+      </w:r>
+      <w:r>
+        <w:rPr>
+          <w:lang w:val="en-US" w:eastAsia="de-CH"/>
+        </w:rPr>
+        <w:t xml:space="preserve"> -- </w:t>
+      </w:r>
+      <w:r>
+        <w:rPr>
+          <w:lang w:val="en-US" w:eastAsia="de-CH"/>
+        </w:rPr>
+        <w:t>A voice synth lib using Win10 TTS facilities</w:t>
+      </w:r>
+      <w:r>
+        <w:rPr>
+          <w:rFonts w:eastAsia="Times New Roman"/>
+          <w:color w:val="FF0000"/>
+          <w:sz w:val="16"/>
+          <w:szCs w:val="16"/>
+          <w:lang w:val="en-US" w:eastAsia="de-CH"/>
+        </w:rPr>
+        <w:t xml:space="preserve"> (new V0.3</w:t>
+      </w:r>
+      <w:r>
+        <w:rPr>
+          <w:rFonts w:eastAsia="Times New Roman"/>
+          <w:color w:val="FF0000"/>
+          <w:sz w:val="16"/>
+          <w:szCs w:val="16"/>
+          <w:lang w:val="en-US" w:eastAsia="de-CH"/>
+        </w:rPr>
+        <w:t>5</w:t>
+      </w:r>
+      <w:bookmarkStart w:id="0" w:name="_GoBack"/>
+      <w:bookmarkEnd w:id="0"/>
+      <w:r>
+        <w:rPr>
+          <w:rFonts w:eastAsia="Times New Roman"/>
+          <w:color w:val="FF0000"/>
+          <w:sz w:val="16"/>
+          <w:szCs w:val="16"/>
+          <w:lang w:val="en-US" w:eastAsia="de-CH"/>
+        </w:rPr>
+        <w:t>)</w:t>
       </w:r>
     </w:p>
     <w:p>
@@ -12151,7 +12988,7 @@
         </w:rPr>
         <w:t xml:space="preserve"> (</w:t>
       </w:r>
-      <w:hyperlink r:id="rId21" w:history="1">
+      <w:hyperlink r:id="rId26" w:history="1">
         <w:r>
           <w:rPr>
             <w:lang w:val="en-US" w:eastAsia="de-CH"/>

</xml_diff>

<commit_message>
V 0.38-B34 - Add Rotate Callout - uses the Sim provided speed - may be correct.. or not depends on the plane (enable in Configuration) - Update Keyboard Hotkey switching uses another method which should be more compatible with some Game Tools out there. - Fix Delayed Voice callouts to avoid speech when the App starts - Update QuickGuide
</commit_message>
<xml_diff>
--- a/doc/MSFS_HudBar-QuickGuide.docx
+++ b/doc/MSFS_HudBar-QuickGuide.docx
@@ -66,7 +66,7 @@
           <w:rFonts w:eastAsia="Times New Roman"/>
           <w:lang w:val="en-US" w:eastAsia="de-CH"/>
         </w:rPr>
-        <w:t>2</w:t>
+        <w:t>4</w:t>
       </w:r>
     </w:p>
     <w:p>
@@ -3135,8 +3135,6 @@
         </w:rPr>
         <w:t>anywhere on any screen</w:t>
       </w:r>
-      <w:bookmarkStart w:id="0" w:name="_GoBack"/>
-      <w:bookmarkEnd w:id="0"/>
     </w:p>
     <w:p>
       <w:pPr>
@@ -3829,15 +3827,13 @@
         </w:rPr>
         <w:t xml:space="preserve"> (see </w:t>
       </w:r>
-      <w:proofErr w:type="spellStart"/>
-      <w:r>
-        <w:rPr>
-          <w:b/>
-          <w:lang w:val="en-US" w:eastAsia="de-CH"/>
-        </w:rPr>
-        <w:t>ShortCuts</w:t>
-      </w:r>
-      <w:proofErr w:type="spellEnd"/>
+      <w:r>
+        <w:rPr>
+          <w:b/>
+          <w:lang w:val="en-US" w:eastAsia="de-CH"/>
+        </w:rPr>
+        <w:t>Hotkeys</w:t>
+      </w:r>
       <w:r>
         <w:rPr>
           <w:lang w:val="en-US" w:eastAsia="de-CH"/>
@@ -5051,7 +5047,7 @@
           <w:noProof/>
           <w:lang w:eastAsia="de-CH"/>
         </w:rPr>
-        <w:t>ShortCuts</w:t>
+        <w:t>Hotkeys</w:t>
       </w:r>
       <w:r>
         <w:rPr>
@@ -5523,13 +5519,7 @@
         <w:rPr>
           <w:lang w:val="en-US" w:eastAsia="de-CH"/>
         </w:rPr>
-        <w:t>Dial</w:t>
-      </w:r>
-      <w:r>
-        <w:rPr>
-          <w:lang w:val="en-US" w:eastAsia="de-CH"/>
-        </w:rPr>
-        <w:t xml:space="preserve"> </w:t>
+        <w:t xml:space="preserve">Dial </w:t>
       </w:r>
       <w:r>
         <w:rPr>
@@ -7140,13 +7130,6 @@
     </w:p>
     <w:p>
       <w:pPr>
-        <w:rPr>
-          <w:lang w:val="en-US" w:eastAsia="de-CH"/>
-        </w:rPr>
-      </w:pPr>
-    </w:p>
-    <w:p>
-      <w:pPr>
         <w:pStyle w:val="berschrift2"/>
         <w:rPr>
           <w:rFonts w:eastAsia="Times New Roman"/>
@@ -7176,10 +7159,10 @@
           <wp:anchor distT="0" distB="0" distL="114300" distR="114300" simplePos="0" relativeHeight="251683840" behindDoc="0" locked="0" layoutInCell="1" allowOverlap="1">
             <wp:simplePos x="0" y="0"/>
             <wp:positionH relativeFrom="margin">
-              <wp:posOffset>5433695</wp:posOffset>
+              <wp:posOffset>5388610</wp:posOffset>
             </wp:positionH>
             <wp:positionV relativeFrom="margin">
-              <wp:posOffset>5405755</wp:posOffset>
+              <wp:posOffset>5063490</wp:posOffset>
             </wp:positionV>
             <wp:extent cx="1127760" cy="1365250"/>
             <wp:effectExtent l="0" t="0" r="0" b="6350"/>
@@ -7616,13 +7599,7 @@
         <w:rPr>
           <w:lang w:val="en-US" w:eastAsia="de-CH"/>
         </w:rPr>
-        <w:t xml:space="preserve"> or </w:t>
-      </w:r>
-      <w:r>
-        <w:rPr>
-          <w:lang w:val="en-US" w:eastAsia="de-CH"/>
-        </w:rPr>
-        <w:t>“</w:t>
+        <w:t xml:space="preserve"> or “</w:t>
       </w:r>
       <w:proofErr w:type="spellStart"/>
       <w:r>
@@ -7856,17 +7833,40 @@
       </w:pPr>
       <w:r>
         <w:rPr>
+          <w:b/>
+          <w:lang w:val="en-US" w:eastAsia="de-CH"/>
+        </w:rPr>
+        <w:t>IAS Rotate</w:t>
+      </w:r>
+      <w:r>
+        <w:rPr>
+          <w:lang w:val="en-US" w:eastAsia="de-CH"/>
+        </w:rPr>
+        <w:t xml:space="preserve"> announces “Rotate” when on ground and at or above Sim provided rotate speed </w:t>
+      </w:r>
+      <w:r>
+        <w:rPr>
+          <w:rFonts w:eastAsia="Times New Roman"/>
+          <w:color w:val="FF0000"/>
+          <w:sz w:val="16"/>
+          <w:szCs w:val="16"/>
+          <w:lang w:val="en-US" w:eastAsia="de-CH"/>
+        </w:rPr>
+        <w:t>(new V0.38)</w:t>
+      </w:r>
+    </w:p>
+    <w:p>
+      <w:pPr>
+        <w:rPr>
+          <w:lang w:val="en-US" w:eastAsia="de-CH"/>
+        </w:rPr>
+      </w:pPr>
+      <w:r>
+        <w:rPr>
           <w:lang w:val="en-US" w:eastAsia="de-CH"/>
         </w:rPr>
         <w:t>Note: the RA callout remains an Item to be checked per profile</w:t>
       </w:r>
-    </w:p>
-    <w:p>
-      <w:pPr>
-        <w:rPr>
-          <w:lang w:val="en-US" w:eastAsia="de-CH"/>
-        </w:rPr>
-      </w:pPr>
       <w:r>
         <w:rPr>
           <w:lang w:val="en-US" w:eastAsia="de-CH"/>
@@ -8077,22 +8077,45 @@
       </w:pPr>
       <w:r>
         <w:rPr>
+          <w:lang w:val="en-US" w:eastAsia="de-CH"/>
+        </w:rPr>
+        <w:t xml:space="preserve">Type the profile name into the field of the topmost row (here Prop, Turboprop </w:t>
+      </w:r>
+      <w:proofErr w:type="gramStart"/>
+      <w:r>
+        <w:rPr>
+          <w:lang w:val="en-US" w:eastAsia="de-CH"/>
+        </w:rPr>
+        <w:t>A, …)</w:t>
+      </w:r>
+      <w:proofErr w:type="gramEnd"/>
+    </w:p>
+    <w:p>
+      <w:pPr>
+        <w:rPr>
+          <w:noProof/>
+          <w:lang w:val="en-US" w:eastAsia="de-CH"/>
+        </w:rPr>
+      </w:pPr>
+      <w:bookmarkStart w:id="0" w:name="_GoBack"/>
+      <w:r>
+        <w:rPr>
           <w:noProof/>
           <w:lang w:eastAsia="de-CH"/>
         </w:rPr>
         <w:drawing>
-          <wp:anchor distT="0" distB="0" distL="114300" distR="114300" simplePos="0" relativeHeight="251692032" behindDoc="0" locked="0" layoutInCell="1" allowOverlap="1">
+          <wp:anchor distT="0" distB="0" distL="114300" distR="114300" simplePos="0" relativeHeight="251693056" behindDoc="0" locked="0" layoutInCell="1" allowOverlap="1">
             <wp:simplePos x="0" y="0"/>
             <wp:positionH relativeFrom="margin">
-              <wp:posOffset>-190500</wp:posOffset>
+              <wp:posOffset>-36195</wp:posOffset>
             </wp:positionH>
             <wp:positionV relativeFrom="margin">
-              <wp:posOffset>1438424</wp:posOffset>
+              <wp:posOffset>1445895</wp:posOffset>
             </wp:positionV>
-            <wp:extent cx="4151630" cy="3542665"/>
-            <wp:effectExtent l="0" t="0" r="1270" b="635"/>
+            <wp:extent cx="4117340" cy="3514090"/>
+            <wp:effectExtent l="0" t="0" r="0" b="0"/>
             <wp:wrapSquare wrapText="bothSides"/>
-            <wp:docPr id="28" name="Grafik 28"/>
+            <wp:docPr id="12" name="Grafik 12"/>
             <wp:cNvGraphicFramePr>
               <a:graphicFrameLocks xmlns:a="http://schemas.openxmlformats.org/drawingml/2006/main" noChangeAspect="1"/>
             </wp:cNvGraphicFramePr>
@@ -8118,7 +8141,7 @@
                   <pic:spPr>
                     <a:xfrm>
                       <a:off x="0" y="0"/>
-                      <a:ext cx="4151630" cy="3542665"/>
+                      <a:ext cx="4117340" cy="3514090"/>
                     </a:xfrm>
                     <a:prstGeom prst="rect">
                       <a:avLst/>
@@ -8127,31 +8150,16 @@
                 </pic:pic>
               </a:graphicData>
             </a:graphic>
+            <wp14:sizeRelH relativeFrom="margin">
+              <wp14:pctWidth>0</wp14:pctWidth>
+            </wp14:sizeRelH>
+            <wp14:sizeRelV relativeFrom="margin">
+              <wp14:pctHeight>0</wp14:pctHeight>
+            </wp14:sizeRelV>
           </wp:anchor>
         </w:drawing>
       </w:r>
-      <w:r>
-        <w:rPr>
-          <w:lang w:val="en-US" w:eastAsia="de-CH"/>
-        </w:rPr>
-        <w:t xml:space="preserve">Type the profile name into the field of the topmost row (here Prop, Turboprop </w:t>
-      </w:r>
-      <w:proofErr w:type="gramStart"/>
-      <w:r>
-        <w:rPr>
-          <w:lang w:val="en-US" w:eastAsia="de-CH"/>
-        </w:rPr>
-        <w:t>A, …)</w:t>
-      </w:r>
-      <w:proofErr w:type="gramEnd"/>
-    </w:p>
-    <w:p>
-      <w:pPr>
-        <w:rPr>
-          <w:noProof/>
-          <w:lang w:val="en-US" w:eastAsia="de-CH"/>
-        </w:rPr>
-      </w:pPr>
+      <w:bookmarkEnd w:id="0"/>
     </w:p>
     <w:p>
       <w:pPr>
@@ -18456,54 +18464,6 @@
     </w:p>
     <w:p>
       <w:pPr>
-        <w:pStyle w:val="Listenabsatz"/>
-        <w:numPr>
-          <w:ilvl w:val="0"/>
-          <w:numId w:val="8"/>
-        </w:numPr>
-        <w:rPr>
-          <w:lang w:val="en-US" w:eastAsia="de-CH"/>
-        </w:rPr>
-      </w:pPr>
-      <w:r>
-        <w:rPr>
-          <w:lang w:val="en-US" w:eastAsia="de-CH"/>
-        </w:rPr>
-        <w:t xml:space="preserve">RawInputLib.dll – HID device input capture library </w:t>
-      </w:r>
-      <w:r>
-        <w:rPr>
-          <w:rFonts w:eastAsia="Times New Roman"/>
-          <w:color w:val="FF0000"/>
-          <w:sz w:val="16"/>
-          <w:szCs w:val="16"/>
-          <w:lang w:val="en-US" w:eastAsia="de-CH"/>
-        </w:rPr>
-        <w:t>(new V0.3</w:t>
-      </w:r>
-      <w:r>
-        <w:rPr>
-          <w:rFonts w:eastAsia="Times New Roman"/>
-          <w:color w:val="FF0000"/>
-          <w:sz w:val="16"/>
-          <w:szCs w:val="16"/>
-          <w:lang w:val="en-US" w:eastAsia="de-CH"/>
-        </w:rPr>
-        <w:t>8</w:t>
-      </w:r>
-      <w:r>
-        <w:rPr>
-          <w:rFonts w:eastAsia="Times New Roman"/>
-          <w:color w:val="FF0000"/>
-          <w:sz w:val="16"/>
-          <w:szCs w:val="16"/>
-          <w:lang w:val="en-US" w:eastAsia="de-CH"/>
-        </w:rPr>
-        <w:t>)</w:t>
-      </w:r>
-    </w:p>
-    <w:p>
-      <w:pPr>
         <w:rPr>
           <w:lang w:val="en-US" w:eastAsia="de-CH"/>
         </w:rPr>
@@ -18855,121 +18815,6 @@
         </w:rPr>
         <w:t>Original code license: The MIT License (MIT)</w:t>
       </w:r>
-    </w:p>
-    <w:p>
-      <w:pPr>
-        <w:rPr>
-          <w:lang w:val="en-US"/>
-        </w:rPr>
-      </w:pPr>
-    </w:p>
-    <w:p>
-      <w:pPr>
-        <w:rPr>
-          <w:lang w:val="en-US"/>
-        </w:rPr>
-      </w:pPr>
-      <w:proofErr w:type="spellStart"/>
-      <w:r>
-        <w:rPr>
-          <w:lang w:val="en-US"/>
-        </w:rPr>
-        <w:t>RawInputLib</w:t>
-      </w:r>
-      <w:proofErr w:type="spellEnd"/>
-      <w:r>
-        <w:rPr>
-          <w:lang w:val="en-US"/>
-        </w:rPr>
-        <w:t xml:space="preserve"> supplied as DLL based on</w:t>
-      </w:r>
-      <w:proofErr w:type="gramStart"/>
-      <w:r>
-        <w:rPr>
-          <w:lang w:val="en-US"/>
-        </w:rPr>
-        <w:t>:</w:t>
-      </w:r>
-      <w:proofErr w:type="gramEnd"/>
-      <w:r>
-        <w:rPr>
-          <w:lang w:val="en-US"/>
-        </w:rPr>
-        <w:br/>
-      </w:r>
-      <w:r>
-        <w:rPr>
-          <w:lang w:val="en-US"/>
-        </w:rPr>
-        <w:t>https://www.codeproject.com/Articles/17123/Using-Raw-Input-from-C-to-handle-multiple-keyboard</w:t>
-      </w:r>
-      <w:r>
-        <w:rPr>
-          <w:lang w:val="en-US"/>
-        </w:rPr>
-        <w:br/>
-      </w:r>
-      <w:r>
-        <w:rPr>
-          <w:lang w:val="en-US"/>
-        </w:rPr>
-        <w:t>Emma Burrows, Steve Messer  9 Mar 2015</w:t>
-      </w:r>
-      <w:r>
-        <w:rPr>
-          <w:lang w:val="en-US"/>
-        </w:rPr>
-        <w:t xml:space="preserve"> </w:t>
-      </w:r>
-      <w:r>
-        <w:rPr>
-          <w:lang w:val="en-US"/>
-        </w:rPr>
-        <w:t xml:space="preserve">LGPL3  </w:t>
-      </w:r>
-      <w:r>
-        <w:rPr>
-          <w:lang w:val="en-US"/>
-        </w:rPr>
-        <w:t>https://opensource.org/licenses/lgpl-3.0.html</w:t>
-      </w:r>
-      <w:r>
-        <w:rPr>
-          <w:lang w:val="en-US"/>
-        </w:rPr>
-        <w:br/>
-      </w:r>
-      <w:r>
-        <w:rPr>
-          <w:lang w:val="en-US"/>
-        </w:rPr>
-        <w:t xml:space="preserve">Downloaded </w:t>
-      </w:r>
-      <w:r>
-        <w:rPr>
-          <w:lang w:val="en-US"/>
-        </w:rPr>
-        <w:t xml:space="preserve">and provided </w:t>
-      </w:r>
-      <w:r>
-        <w:rPr>
-          <w:lang w:val="en-US"/>
-        </w:rPr>
-        <w:t xml:space="preserve">from </w:t>
-      </w:r>
-      <w:r>
-        <w:rPr>
-          <w:lang w:val="en-US"/>
-        </w:rPr>
-        <w:t>rawinput_latest.zip - 106.4 KB (08-Dec-2021)</w:t>
-      </w:r>
-    </w:p>
-    <w:p>
-      <w:pPr>
-        <w:rPr>
-          <w:lang w:val="en-US"/>
-        </w:rPr>
-      </w:pPr>
     </w:p>
     <w:p>
       <w:pPr>
@@ -23474,7 +23319,7 @@
 </file>
 
 <file path=customXml/itemProps1.xml><?xml version="1.0" encoding="utf-8"?>
-<ds:datastoreItem xmlns:ds="http://schemas.openxmlformats.org/officeDocument/2006/customXml" ds:itemID="{2B853598-2F6A-4F8A-BD2A-45823509FFF5}">
+<ds:datastoreItem xmlns:ds="http://schemas.openxmlformats.org/officeDocument/2006/customXml" ds:itemID="{34DE5C37-13F7-44ED-9BDC-6A87F84E9A9A}">
   <ds:schemaRefs>
     <ds:schemaRef ds:uri="http://schemas.openxmlformats.org/officeDocument/2006/bibliography"/>
   </ds:schemaRefs>

</xml_diff>

<commit_message>
V 0.41-B37  PreRelease - Add Available Aircraft Reference Speeds as tooltip to the IAS label - Add Divider/Separator Mark for item lists - Update Add Aoa,Bank,Pitch data in flight recording - Update Add Rotate and Touchdown placemarks in KML out file - Update Dynamic flight recording intervals - Update Create KMZ (zip archive) instead of KML; as per guidance for larger files - Update Bundle JSON file into KMZ - Update Show active Freq. when NAV1/2 has no ID (Info Color) - Update QuickGuide
</commit_message>
<xml_diff>
--- a/doc/MSFS_HudBar-QuickGuide.docx
+++ b/doc/MSFS_HudBar-QuickGuide.docx
@@ -38,111 +38,125 @@
           <w:rFonts w:eastAsia="Times New Roman"/>
           <w:lang w:val="en-US" w:eastAsia="de-CH"/>
         </w:rPr>
+        <w:t>4</w:t>
+      </w:r>
+      <w:r>
+        <w:rPr>
+          <w:rFonts w:eastAsia="Times New Roman"/>
+          <w:lang w:val="en-US" w:eastAsia="de-CH"/>
+        </w:rPr>
+        <w:t>1</w:t>
+      </w:r>
+      <w:r>
+        <w:rPr>
+          <w:rFonts w:eastAsia="Times New Roman"/>
+          <w:lang w:val="en-US" w:eastAsia="de-CH"/>
+        </w:rPr>
+        <w:t>.0.</w:t>
+      </w:r>
+      <w:r>
+        <w:rPr>
+          <w:rFonts w:eastAsia="Times New Roman"/>
+          <w:lang w:val="en-US" w:eastAsia="de-CH"/>
+        </w:rPr>
+        <w:t>3</w:t>
+      </w:r>
+      <w:r>
+        <w:rPr>
+          <w:rFonts w:eastAsia="Times New Roman"/>
+          <w:lang w:val="en-US" w:eastAsia="de-CH"/>
+        </w:rPr>
+        <w:t>7</w:t>
+      </w:r>
+    </w:p>
+    <w:p>
+      <w:pPr>
+        <w:rPr>
+          <w:lang w:val="en-US" w:eastAsia="de-CH"/>
+        </w:rPr>
+      </w:pPr>
+      <w:r>
+        <w:rPr>
+          <w:lang w:val="en-US" w:eastAsia="de-CH"/>
+        </w:rPr>
+        <w:t>See</w:t>
+      </w:r>
+      <w:r>
+        <w:rPr>
+          <w:lang w:val="en-US" w:eastAsia="de-CH"/>
+        </w:rPr>
+        <w:t xml:space="preserve"> </w:t>
+      </w:r>
+      <w:r>
+        <w:rPr>
+          <w:color w:val="FF0000"/>
+          <w:lang w:val="en-US" w:eastAsia="de-CH"/>
+        </w:rPr>
+        <w:t>(</w:t>
+      </w:r>
+      <w:r>
+        <w:rPr>
+          <w:color w:val="FF0000"/>
+          <w:lang w:val="en-US" w:eastAsia="de-CH"/>
+        </w:rPr>
+        <w:t>V0.</w:t>
+      </w:r>
+      <w:r>
+        <w:rPr>
+          <w:color w:val="FF0000"/>
+          <w:lang w:val="en-US" w:eastAsia="de-CH"/>
+        </w:rPr>
+        <w:t>4</w:t>
+      </w:r>
+      <w:r>
+        <w:rPr>
+          <w:color w:val="FF0000"/>
+          <w:lang w:val="en-US" w:eastAsia="de-CH"/>
+        </w:rPr>
+        <w:t>1</w:t>
+      </w:r>
+      <w:r>
+        <w:rPr>
+          <w:color w:val="FF0000"/>
+          <w:lang w:val="en-US" w:eastAsia="de-CH"/>
+        </w:rPr>
+        <w:t>)</w:t>
+      </w:r>
+      <w:r>
+        <w:rPr>
+          <w:lang w:val="en-US" w:eastAsia="de-CH"/>
+        </w:rPr>
+        <w:t xml:space="preserve"> indications</w:t>
+      </w:r>
+      <w:r>
+        <w:rPr>
+          <w:lang w:val="en-US" w:eastAsia="de-CH"/>
+        </w:rPr>
+        <w:t xml:space="preserve"> for updates from the previous version</w:t>
+      </w:r>
+      <w:r>
+        <w:rPr>
+          <w:lang w:val="en-US" w:eastAsia="de-CH"/>
+        </w:rPr>
+        <w:t xml:space="preserve"> (</w:t>
+      </w:r>
+      <w:r>
+        <w:rPr>
+          <w:lang w:val="en-US" w:eastAsia="de-CH"/>
+        </w:rPr>
+        <w:t>V</w:t>
+      </w:r>
+      <w:r>
+        <w:rPr>
+          <w:lang w:val="en-US" w:eastAsia="de-CH"/>
+        </w:rPr>
+        <w:t>0.</w:t>
+      </w:r>
+      <w:r>
+        <w:rPr>
+          <w:lang w:val="en-US" w:eastAsia="de-CH"/>
+        </w:rPr>
         <w:t>40</w:t>
-      </w:r>
-      <w:r>
-        <w:rPr>
-          <w:rFonts w:eastAsia="Times New Roman"/>
-          <w:lang w:val="en-US" w:eastAsia="de-CH"/>
-        </w:rPr>
-        <w:t>.0.</w:t>
-      </w:r>
-      <w:r>
-        <w:rPr>
-          <w:rFonts w:eastAsia="Times New Roman"/>
-          <w:lang w:val="en-US" w:eastAsia="de-CH"/>
-        </w:rPr>
-        <w:t>3</w:t>
-      </w:r>
-      <w:r>
-        <w:rPr>
-          <w:rFonts w:eastAsia="Times New Roman"/>
-          <w:lang w:val="en-US" w:eastAsia="de-CH"/>
-        </w:rPr>
-        <w:t>6</w:t>
-      </w:r>
-    </w:p>
-    <w:p>
-      <w:pPr>
-        <w:rPr>
-          <w:lang w:val="en-US" w:eastAsia="de-CH"/>
-        </w:rPr>
-      </w:pPr>
-      <w:r>
-        <w:rPr>
-          <w:lang w:val="en-US" w:eastAsia="de-CH"/>
-        </w:rPr>
-        <w:t>See</w:t>
-      </w:r>
-      <w:r>
-        <w:rPr>
-          <w:lang w:val="en-US" w:eastAsia="de-CH"/>
-        </w:rPr>
-        <w:t xml:space="preserve"> </w:t>
-      </w:r>
-      <w:r>
-        <w:rPr>
-          <w:color w:val="FF0000"/>
-          <w:lang w:val="en-US" w:eastAsia="de-CH"/>
-        </w:rPr>
-        <w:t>(</w:t>
-      </w:r>
-      <w:r>
-        <w:rPr>
-          <w:color w:val="FF0000"/>
-          <w:lang w:val="en-US" w:eastAsia="de-CH"/>
-        </w:rPr>
-        <w:t>V0.</w:t>
-      </w:r>
-      <w:r>
-        <w:rPr>
-          <w:color w:val="FF0000"/>
-          <w:lang w:val="en-US" w:eastAsia="de-CH"/>
-        </w:rPr>
-        <w:t>40</w:t>
-      </w:r>
-      <w:r>
-        <w:rPr>
-          <w:color w:val="FF0000"/>
-          <w:lang w:val="en-US" w:eastAsia="de-CH"/>
-        </w:rPr>
-        <w:t>)</w:t>
-      </w:r>
-      <w:r>
-        <w:rPr>
-          <w:lang w:val="en-US" w:eastAsia="de-CH"/>
-        </w:rPr>
-        <w:t xml:space="preserve"> indications</w:t>
-      </w:r>
-      <w:r>
-        <w:rPr>
-          <w:lang w:val="en-US" w:eastAsia="de-CH"/>
-        </w:rPr>
-        <w:t xml:space="preserve"> for updates from the previous version</w:t>
-      </w:r>
-      <w:r>
-        <w:rPr>
-          <w:lang w:val="en-US" w:eastAsia="de-CH"/>
-        </w:rPr>
-        <w:t xml:space="preserve"> (</w:t>
-      </w:r>
-      <w:r>
-        <w:rPr>
-          <w:lang w:val="en-US" w:eastAsia="de-CH"/>
-        </w:rPr>
-        <w:t>V</w:t>
-      </w:r>
-      <w:r>
-        <w:rPr>
-          <w:lang w:val="en-US" w:eastAsia="de-CH"/>
-        </w:rPr>
-        <w:t>0.3</w:t>
-      </w:r>
-      <w:r>
-        <w:rPr>
-          <w:lang w:val="en-US" w:eastAsia="de-CH"/>
-        </w:rPr>
-        <w:t>9</w:t>
       </w:r>
       <w:r>
         <w:rPr>
@@ -761,60 +775,60 @@
       </w:r>
       <w:r>
         <w:rPr>
+          <w:lang w:val="en-US" w:eastAsia="de-CH"/>
+        </w:rPr>
+        <w:t>Flight Recorder</w:t>
+      </w:r>
+      <w:r>
+        <w:rPr>
+          <w:lang w:val="en-US" w:eastAsia="de-CH"/>
+        </w:rPr>
+        <w:t>, create</w:t>
+      </w:r>
+      <w:r>
+        <w:rPr>
+          <w:lang w:val="en-US" w:eastAsia="de-CH"/>
+        </w:rPr>
+        <w:t xml:space="preserve"> KML </w:t>
+      </w:r>
+      <w:r>
+        <w:rPr>
+          <w:lang w:val="en-US" w:eastAsia="de-CH"/>
+        </w:rPr>
+        <w:t>+</w:t>
+      </w:r>
+      <w:r>
+        <w:rPr>
+          <w:lang w:val="en-US" w:eastAsia="de-CH"/>
+        </w:rPr>
+        <w:t xml:space="preserve"> </w:t>
+      </w:r>
+      <w:proofErr w:type="spellStart"/>
+      <w:r>
+        <w:rPr>
+          <w:lang w:val="en-US" w:eastAsia="de-CH"/>
+        </w:rPr>
+        <w:t>Json</w:t>
+      </w:r>
+      <w:proofErr w:type="spellEnd"/>
+      <w:r>
+        <w:rPr>
+          <w:lang w:val="en-US" w:eastAsia="de-CH"/>
+        </w:rPr>
+        <w:t xml:space="preserve"> file</w:t>
+      </w:r>
+      <w:r>
+        <w:rPr>
+          <w:lang w:val="en-US" w:eastAsia="de-CH"/>
+        </w:rPr>
+        <w:t xml:space="preserve"> as </w:t>
+      </w:r>
+      <w:r>
+        <w:rPr>
           <w:highlight w:val="green"/>
           <w:lang w:val="en-US" w:eastAsia="de-CH"/>
         </w:rPr>
-        <w:t>Flight Recorder</w:t>
-      </w:r>
-      <w:r>
-        <w:rPr>
-          <w:highlight w:val="green"/>
-          <w:lang w:val="en-US" w:eastAsia="de-CH"/>
-        </w:rPr>
-        <w:t>, create</w:t>
-      </w:r>
-      <w:r>
-        <w:rPr>
-          <w:highlight w:val="green"/>
-          <w:lang w:val="en-US" w:eastAsia="de-CH"/>
-        </w:rPr>
-        <w:t xml:space="preserve"> KML </w:t>
-      </w:r>
-      <w:r>
-        <w:rPr>
-          <w:highlight w:val="green"/>
-          <w:lang w:val="en-US" w:eastAsia="de-CH"/>
-        </w:rPr>
-        <w:t>+</w:t>
-      </w:r>
-      <w:r>
-        <w:rPr>
-          <w:highlight w:val="green"/>
-          <w:lang w:val="en-US" w:eastAsia="de-CH"/>
-        </w:rPr>
-        <w:t xml:space="preserve"> </w:t>
-      </w:r>
-      <w:proofErr w:type="spellStart"/>
-      <w:r>
-        <w:rPr>
-          <w:highlight w:val="green"/>
-          <w:lang w:val="en-US" w:eastAsia="de-CH"/>
-        </w:rPr>
-        <w:t>Json</w:t>
-      </w:r>
-      <w:proofErr w:type="spellEnd"/>
-      <w:r>
-        <w:rPr>
-          <w:highlight w:val="green"/>
-          <w:lang w:val="en-US" w:eastAsia="de-CH"/>
-        </w:rPr>
-        <w:t xml:space="preserve"> file</w:t>
-      </w:r>
-      <w:r>
-        <w:rPr>
-          <w:lang w:val="en-US" w:eastAsia="de-CH"/>
-        </w:rPr>
-        <w:t xml:space="preserve"> </w:t>
+        <w:t>KMZ file</w:t>
       </w:r>
       <w:r>
         <w:rPr>
@@ -822,7 +836,47 @@
           <w:sz w:val="16"/>
           <w:lang w:val="en-US" w:eastAsia="de-CH"/>
         </w:rPr>
-        <w:t>(new V0.40)</w:t>
+        <w:t xml:space="preserve"> </w:t>
+      </w:r>
+      <w:r>
+        <w:rPr>
+          <w:color w:val="FF0000"/>
+          <w:sz w:val="16"/>
+          <w:lang w:val="en-US" w:eastAsia="de-CH"/>
+        </w:rPr>
+        <w:t>(</w:t>
+      </w:r>
+      <w:r>
+        <w:rPr>
+          <w:color w:val="FF0000"/>
+          <w:sz w:val="16"/>
+          <w:lang w:val="en-US" w:eastAsia="de-CH"/>
+        </w:rPr>
+        <w:t xml:space="preserve">new </w:t>
+      </w:r>
+      <w:r>
+        <w:rPr>
+          <w:color w:val="FF0000"/>
+          <w:sz w:val="16"/>
+          <w:lang w:val="en-US" w:eastAsia="de-CH"/>
+        </w:rPr>
+        <w:t>V0.4</w:t>
+      </w:r>
+      <w:r>
+        <w:rPr>
+          <w:color w:val="FF0000"/>
+          <w:sz w:val="16"/>
+          <w:lang w:val="en-US" w:eastAsia="de-CH"/>
+        </w:rPr>
+        <w:t>1</w:t>
+      </w:r>
+      <w:r>
+        <w:rPr>
+          <w:color w:val="FF0000"/>
+          <w:sz w:val="16"/>
+          <w:lang w:val="en-US" w:eastAsia="de-CH"/>
+        </w:rPr>
+        <w:t>)</w:t>
       </w:r>
     </w:p>
     <w:p>
@@ -3346,17 +3400,166 @@
           <w:sz w:val="16"/>
           <w:lang w:val="en-US" w:eastAsia="de-CH"/>
         </w:rPr>
-        <w:t xml:space="preserve"> (new V0.40)</w:t>
-      </w:r>
-    </w:p>
-    <w:p>
-      <w:pPr>
-        <w:rPr>
-          <w:lang w:val="en-US" w:eastAsia="de-CH"/>
-        </w:rPr>
-      </w:pPr>
-      <w:r>
-        <w:rPr>
+        <w:t xml:space="preserve"> (</w:t>
+      </w:r>
+      <w:r>
+        <w:rPr>
+          <w:color w:val="FF0000"/>
+          <w:sz w:val="16"/>
+          <w:lang w:val="en-US" w:eastAsia="de-CH"/>
+        </w:rPr>
+        <w:t>update</w:t>
+      </w:r>
+      <w:r>
+        <w:rPr>
+          <w:color w:val="FF0000"/>
+          <w:sz w:val="16"/>
+          <w:lang w:val="en-US" w:eastAsia="de-CH"/>
+        </w:rPr>
+        <w:t xml:space="preserve"> V0.4</w:t>
+      </w:r>
+      <w:r>
+        <w:rPr>
+          <w:color w:val="FF0000"/>
+          <w:sz w:val="16"/>
+          <w:lang w:val="en-US" w:eastAsia="de-CH"/>
+        </w:rPr>
+        <w:t>1</w:t>
+      </w:r>
+      <w:r>
+        <w:rPr>
+          <w:color w:val="FF0000"/>
+          <w:sz w:val="16"/>
+          <w:lang w:val="en-US" w:eastAsia="de-CH"/>
+        </w:rPr>
+        <w:t>)</w:t>
+      </w:r>
+    </w:p>
+    <w:p>
+      <w:pPr>
+        <w:rPr>
+          <w:lang w:val="en-US" w:eastAsia="de-CH"/>
+        </w:rPr>
+      </w:pPr>
+      <w:r>
+        <w:rPr>
+          <w:lang w:val="en-US" w:eastAsia="de-CH"/>
+        </w:rPr>
+        <w:t xml:space="preserve">If </w:t>
+      </w:r>
+      <w:r>
+        <w:rPr>
+          <w:b/>
+          <w:lang w:val="en-US" w:eastAsia="de-CH"/>
+        </w:rPr>
+        <w:t>enabled</w:t>
+      </w:r>
+      <w:r>
+        <w:rPr>
+          <w:lang w:val="en-US" w:eastAsia="de-CH"/>
+        </w:rPr>
+        <w:t xml:space="preserve"> in </w:t>
+      </w:r>
+      <w:r>
+        <w:rPr>
+          <w:b/>
+          <w:lang w:val="en-US" w:eastAsia="de-CH"/>
+        </w:rPr>
+        <w:t>Configuration</w:t>
+      </w:r>
+      <w:r>
+        <w:rPr>
+          <w:lang w:val="en-US" w:eastAsia="de-CH"/>
+        </w:rPr>
+        <w:t xml:space="preserve"> </w:t>
+      </w:r>
+      <w:proofErr w:type="spellStart"/>
+      <w:r>
+        <w:rPr>
+          <w:lang w:val="en-US" w:eastAsia="de-CH"/>
+        </w:rPr>
+        <w:t>HudBar</w:t>
+      </w:r>
+      <w:proofErr w:type="spellEnd"/>
+      <w:r>
+        <w:rPr>
+          <w:lang w:val="en-US" w:eastAsia="de-CH"/>
+        </w:rPr>
+        <w:t xml:space="preserve"> records the flight and provides a KML (Google Earth etc.) file and in addition a JSON file</w:t>
+      </w:r>
+      <w:r>
+        <w:rPr>
+          <w:lang w:val="en-US" w:eastAsia="de-CH"/>
+        </w:rPr>
+        <w:t>-</w:t>
+      </w:r>
+    </w:p>
+    <w:p>
+      <w:pPr>
+        <w:rPr>
+          <w:lang w:val="en-US" w:eastAsia="de-CH"/>
+        </w:rPr>
+      </w:pPr>
+      <w:r>
+        <w:rPr>
+          <w:lang w:val="en-US" w:eastAsia="de-CH"/>
+        </w:rPr>
+        <w:t xml:space="preserve">The KML file is zipped as compatible </w:t>
+      </w:r>
+      <w:r>
+        <w:rPr>
+          <w:b/>
+          <w:highlight w:val="green"/>
+          <w:lang w:val="en-US" w:eastAsia="de-CH"/>
+        </w:rPr>
+        <w:t>KMZ</w:t>
+      </w:r>
+      <w:r>
+        <w:rPr>
+          <w:lang w:val="en-US" w:eastAsia="de-CH"/>
+        </w:rPr>
+        <w:t xml:space="preserve"> file. </w:t>
+      </w:r>
+      <w:r>
+        <w:rPr>
+          <w:highlight w:val="green"/>
+          <w:lang w:val="en-US" w:eastAsia="de-CH"/>
+        </w:rPr>
+        <w:t xml:space="preserve">The JSON file is included in this archive in the </w:t>
+      </w:r>
+      <w:r>
+        <w:rPr>
+          <w:rFonts w:ascii="Consolas" w:hAnsi="Consolas"/>
+          <w:sz w:val="20"/>
+          <w:szCs w:val="20"/>
+          <w:highlight w:val="green"/>
+          <w:lang w:val="en-US" w:eastAsia="de-CH"/>
+        </w:rPr>
+        <w:t>files</w:t>
+      </w:r>
+      <w:r>
+        <w:rPr>
+          <w:highlight w:val="green"/>
+          <w:lang w:val="en-US" w:eastAsia="de-CH"/>
+        </w:rPr>
+        <w:t xml:space="preserve"> folder</w:t>
+      </w:r>
+      <w:r>
+        <w:rPr>
+          <w:lang w:val="en-US" w:eastAsia="de-CH"/>
+        </w:rPr>
+        <w:t>.</w:t>
+      </w:r>
+    </w:p>
+    <w:p>
+      <w:pPr>
+        <w:rPr>
+          <w:lang w:val="en-US" w:eastAsia="de-CH"/>
+        </w:rPr>
+      </w:pPr>
+      <w:r>
+        <w:rPr>
+          <w:b/>
           <w:noProof/>
           <w:lang w:eastAsia="de-CH"/>
         </w:rPr>
@@ -3364,10 +3567,10 @@
           <wp:anchor distT="0" distB="0" distL="114300" distR="114300" simplePos="0" relativeHeight="251697152" behindDoc="0" locked="0" layoutInCell="1" allowOverlap="1">
             <wp:simplePos x="0" y="0"/>
             <wp:positionH relativeFrom="margin">
-              <wp:posOffset>5104765</wp:posOffset>
+              <wp:posOffset>5224035</wp:posOffset>
             </wp:positionH>
             <wp:positionV relativeFrom="margin">
-              <wp:posOffset>928370</wp:posOffset>
+              <wp:posOffset>1667841</wp:posOffset>
             </wp:positionV>
             <wp:extent cx="1120775" cy="219075"/>
             <wp:effectExtent l="0" t="0" r="3175" b="9525"/>
@@ -3418,49 +3621,72 @@
       </w:r>
       <w:r>
         <w:rPr>
-          <w:lang w:val="en-US" w:eastAsia="de-CH"/>
-        </w:rPr>
-        <w:t xml:space="preserve">If </w:t>
-      </w:r>
-      <w:r>
-        <w:rPr>
-          <w:b/>
-          <w:lang w:val="en-US" w:eastAsia="de-CH"/>
-        </w:rPr>
-        <w:t>enabled</w:t>
-      </w:r>
-      <w:r>
-        <w:rPr>
-          <w:lang w:val="en-US" w:eastAsia="de-CH"/>
-        </w:rPr>
-        <w:t xml:space="preserve"> in </w:t>
-      </w:r>
-      <w:r>
-        <w:rPr>
-          <w:b/>
-          <w:lang w:val="en-US" w:eastAsia="de-CH"/>
-        </w:rPr>
-        <w:t>Configuration</w:t>
-      </w:r>
-      <w:r>
-        <w:rPr>
+          <w:b/>
+          <w:noProof/>
+          <w:lang w:val="en-US" w:eastAsia="de-CH"/>
+        </w:rPr>
+        <w:t>Find it in</w:t>
+      </w:r>
+      <w:r>
+        <w:rPr>
+          <w:b/>
           <w:lang w:val="en-US" w:eastAsia="de-CH"/>
         </w:rPr>
         <w:t xml:space="preserve"> </w:t>
       </w:r>
+      <w:r>
+        <w:rPr>
+          <w:rFonts w:ascii="Consolas" w:hAnsi="Consolas"/>
+          <w:b/>
+          <w:sz w:val="20"/>
+          <w:highlight w:val="green"/>
+          <w:lang w:val="en-US" w:eastAsia="de-CH"/>
+        </w:rPr>
+        <w:t>&lt;</w:t>
+      </w:r>
       <w:proofErr w:type="spellStart"/>
       <w:r>
         <w:rPr>
-          <w:lang w:val="en-US" w:eastAsia="de-CH"/>
-        </w:rPr>
-        <w:t>HudBar</w:t>
+          <w:rFonts w:ascii="Consolas" w:hAnsi="Consolas"/>
+          <w:b/>
+          <w:sz w:val="20"/>
+          <w:highlight w:val="green"/>
+          <w:lang w:val="en-US" w:eastAsia="de-CH"/>
+        </w:rPr>
+        <w:t>MyDocuments</w:t>
       </w:r>
       <w:proofErr w:type="spellEnd"/>
       <w:r>
         <w:rPr>
-          <w:lang w:val="en-US" w:eastAsia="de-CH"/>
-        </w:rPr>
-        <w:t xml:space="preserve"> records the flight and provides a KML (Google Earth etc.) file and in addition a JSON file in </w:t>
+          <w:rFonts w:ascii="Consolas" w:hAnsi="Consolas"/>
+          <w:b/>
+          <w:sz w:val="20"/>
+          <w:highlight w:val="green"/>
+          <w:lang w:val="en-US" w:eastAsia="de-CH"/>
+        </w:rPr>
+        <w:t>&gt;\</w:t>
+      </w:r>
+      <w:proofErr w:type="spellStart"/>
+      <w:r>
+        <w:rPr>
+          <w:rFonts w:ascii="Consolas" w:hAnsi="Consolas"/>
+          <w:b/>
+          <w:sz w:val="20"/>
+          <w:highlight w:val="green"/>
+          <w:lang w:val="en-US" w:eastAsia="de-CH"/>
+        </w:rPr>
+        <w:t>MSFS_HudBarSave</w:t>
+      </w:r>
+      <w:proofErr w:type="spellEnd"/>
+      <w:r>
+        <w:rPr>
+          <w:rFonts w:ascii="Consolas" w:hAnsi="Consolas"/>
+          <w:b/>
+          <w:sz w:val="20"/>
+          <w:highlight w:val="green"/>
+          <w:lang w:val="en-US" w:eastAsia="de-CH"/>
+        </w:rPr>
+        <w:t>\</w:t>
       </w:r>
       <w:r>
         <w:rPr>
@@ -3468,93 +3694,44 @@
           <w:sz w:val="20"/>
           <w:lang w:val="en-US" w:eastAsia="de-CH"/>
         </w:rPr>
-        <w:t>&lt;</w:t>
-      </w:r>
-      <w:proofErr w:type="spellStart"/>
+        <w:t xml:space="preserve"> as </w:t>
+      </w:r>
       <w:r>
         <w:rPr>
           <w:rFonts w:ascii="Consolas" w:hAnsi="Consolas"/>
           <w:sz w:val="20"/>
-          <w:lang w:val="en-US" w:eastAsia="de-CH"/>
-        </w:rPr>
-        <w:t>MyDocuments</w:t>
-      </w:r>
-      <w:proofErr w:type="spellEnd"/>
+          <w:highlight w:val="green"/>
+          <w:lang w:val="en-US" w:eastAsia="de-CH"/>
+        </w:rPr>
+        <w:t>YYYY-MM-</w:t>
+      </w:r>
+      <w:proofErr w:type="spellStart"/>
       <w:r>
         <w:rPr>
           <w:rFonts w:ascii="Consolas" w:hAnsi="Consolas"/>
           <w:sz w:val="20"/>
-          <w:lang w:val="en-US" w:eastAsia="de-CH"/>
-        </w:rPr>
-        <w:t>&gt;\</w:t>
-      </w:r>
-      <w:proofErr w:type="spellStart"/>
+          <w:highlight w:val="green"/>
+          <w:lang w:val="en-US" w:eastAsia="de-CH"/>
+        </w:rPr>
+        <w:t>DDThh_mm_ss.</w:t>
+      </w:r>
+      <w:r>
+        <w:rPr>
+          <w:rFonts w:ascii="Consolas" w:hAnsi="Consolas"/>
+          <w:b/>
+          <w:sz w:val="20"/>
+          <w:highlight w:val="green"/>
+          <w:lang w:val="en-US" w:eastAsia="de-CH"/>
+        </w:rPr>
+        <w:t>kmz</w:t>
+      </w:r>
+      <w:proofErr w:type="spellEnd"/>
       <w:r>
         <w:rPr>
           <w:rFonts w:ascii="Consolas" w:hAnsi="Consolas"/>
           <w:sz w:val="20"/>
           <w:lang w:val="en-US" w:eastAsia="de-CH"/>
         </w:rPr>
-        <w:t>MSFS_HudBarSave</w:t>
-      </w:r>
-      <w:proofErr w:type="spellEnd"/>
-      <w:r>
-        <w:rPr>
-          <w:rFonts w:ascii="Consolas" w:hAnsi="Consolas"/>
-          <w:sz w:val="20"/>
-          <w:lang w:val="en-US" w:eastAsia="de-CH"/>
-        </w:rPr>
-        <w:t>\</w:t>
-      </w:r>
-      <w:r>
-        <w:rPr>
-          <w:rFonts w:ascii="Consolas" w:hAnsi="Consolas"/>
-          <w:sz w:val="20"/>
-          <w:lang w:val="en-US" w:eastAsia="de-CH"/>
-        </w:rPr>
-        <w:t xml:space="preserve"> as YYYY-MM-</w:t>
-      </w:r>
-      <w:proofErr w:type="spellStart"/>
-      <w:r>
-        <w:rPr>
-          <w:rFonts w:ascii="Consolas" w:hAnsi="Consolas"/>
-          <w:sz w:val="20"/>
-          <w:lang w:val="en-US" w:eastAsia="de-CH"/>
-        </w:rPr>
-        <w:t>DDThh_mm_ss.kml</w:t>
-      </w:r>
-      <w:proofErr w:type="spellEnd"/>
-      <w:r>
-        <w:rPr>
-          <w:rFonts w:ascii="Consolas" w:hAnsi="Consolas"/>
-          <w:sz w:val="20"/>
-          <w:lang w:val="en-US" w:eastAsia="de-CH"/>
-        </w:rPr>
-        <w:t xml:space="preserve"> (.</w:t>
-      </w:r>
-      <w:proofErr w:type="spellStart"/>
-      <w:r>
-        <w:rPr>
-          <w:rFonts w:ascii="Consolas" w:hAnsi="Consolas"/>
-          <w:sz w:val="20"/>
-          <w:lang w:val="en-US" w:eastAsia="de-CH"/>
-        </w:rPr>
-        <w:t>json</w:t>
-      </w:r>
-      <w:proofErr w:type="spellEnd"/>
-      <w:r>
-        <w:rPr>
-          <w:rFonts w:ascii="Consolas" w:hAnsi="Consolas"/>
-          <w:sz w:val="20"/>
-          <w:lang w:val="en-US" w:eastAsia="de-CH"/>
-        </w:rPr>
-        <w:t>)</w:t>
-      </w:r>
-      <w:r>
-        <w:rPr>
-          <w:sz w:val="20"/>
-          <w:lang w:val="en-US" w:eastAsia="de-CH"/>
-        </w:rPr>
         <w:t xml:space="preserve"> </w:t>
       </w:r>
       <w:r>
@@ -3563,44 +3740,17 @@
         </w:rPr>
         <w:t>file.</w:t>
       </w:r>
-    </w:p>
-    <w:p>
-      <w:pPr>
-        <w:rPr>
-          <w:lang w:val="en-US" w:eastAsia="de-CH"/>
-        </w:rPr>
-      </w:pPr>
-      <w:r>
-        <w:rPr>
-          <w:lang w:val="en-US" w:eastAsia="de-CH"/>
-        </w:rPr>
-        <w:t xml:space="preserve">To enable go to </w:t>
-      </w:r>
-      <w:r>
-        <w:rPr>
-          <w:b/>
-          <w:lang w:val="en-US" w:eastAsia="de-CH"/>
-        </w:rPr>
-        <w:t>Configuration</w:t>
-      </w:r>
-      <w:r>
-        <w:rPr>
-          <w:lang w:val="en-US" w:eastAsia="de-CH"/>
-        </w:rPr>
-        <w:t xml:space="preserve"> and check </w:t>
-      </w:r>
-      <w:r>
-        <w:rPr>
-          <w:b/>
-          <w:lang w:val="en-US" w:eastAsia="de-CH"/>
-        </w:rPr>
-        <w:t>Use Flight Recorder</w:t>
-      </w:r>
-      <w:r>
-        <w:rPr>
-          <w:lang w:val="en-US" w:eastAsia="de-CH"/>
-        </w:rPr>
-        <w:t xml:space="preserve"> </w:t>
+      <w:r>
+        <w:rPr>
+          <w:lang w:val="en-US" w:eastAsia="de-CH"/>
+        </w:rPr>
+        <w:br/>
+      </w:r>
+      <w:r>
+        <w:rPr>
+          <w:lang w:val="en-US" w:eastAsia="de-CH"/>
+        </w:rPr>
+        <w:t>KMZ files can be opened in Google Earth the same as KML files.</w:t>
       </w:r>
     </w:p>
     <w:p>
@@ -3618,10 +3768,10 @@
           <wp:anchor distT="0" distB="0" distL="114300" distR="114300" simplePos="0" relativeHeight="251699200" behindDoc="0" locked="0" layoutInCell="1" allowOverlap="1">
             <wp:simplePos x="0" y="0"/>
             <wp:positionH relativeFrom="margin">
-              <wp:posOffset>4804410</wp:posOffset>
+              <wp:posOffset>5225525</wp:posOffset>
             </wp:positionH>
             <wp:positionV relativeFrom="margin">
-              <wp:posOffset>1273810</wp:posOffset>
+              <wp:posOffset>1965076</wp:posOffset>
             </wp:positionV>
             <wp:extent cx="1429385" cy="201930"/>
             <wp:effectExtent l="0" t="0" r="0" b="7620"/>
@@ -3672,6 +3822,45 @@
       </w:r>
       <w:r>
         <w:rPr>
+          <w:lang w:val="en-US" w:eastAsia="de-CH"/>
+        </w:rPr>
+        <w:t xml:space="preserve">To enable go to </w:t>
+      </w:r>
+      <w:r>
+        <w:rPr>
+          <w:b/>
+          <w:lang w:val="en-US" w:eastAsia="de-CH"/>
+        </w:rPr>
+        <w:t>Configuration</w:t>
+      </w:r>
+      <w:r>
+        <w:rPr>
+          <w:lang w:val="en-US" w:eastAsia="de-CH"/>
+        </w:rPr>
+        <w:t xml:space="preserve"> and check </w:t>
+      </w:r>
+      <w:r>
+        <w:rPr>
+          <w:b/>
+          <w:lang w:val="en-US" w:eastAsia="de-CH"/>
+        </w:rPr>
+        <w:t>Use Flight Recorder</w:t>
+      </w:r>
+      <w:r>
+        <w:rPr>
+          <w:lang w:val="en-US" w:eastAsia="de-CH"/>
+        </w:rPr>
+        <w:t xml:space="preserve"> </w:t>
+      </w:r>
+    </w:p>
+    <w:p>
+      <w:pPr>
+        <w:rPr>
+          <w:lang w:val="en-US" w:eastAsia="de-CH"/>
+        </w:rPr>
+      </w:pPr>
+      <w:r>
+        <w:rPr>
           <w:noProof/>
           <w:lang w:eastAsia="de-CH"/>
         </w:rPr>
@@ -3679,10 +3868,10 @@
           <wp:anchor distT="0" distB="0" distL="114300" distR="114300" simplePos="0" relativeHeight="251698176" behindDoc="0" locked="0" layoutInCell="1" allowOverlap="1">
             <wp:simplePos x="0" y="0"/>
             <wp:positionH relativeFrom="margin">
-              <wp:posOffset>4799472</wp:posOffset>
+              <wp:posOffset>5220307</wp:posOffset>
             </wp:positionH>
             <wp:positionV relativeFrom="margin">
-              <wp:posOffset>1551267</wp:posOffset>
+              <wp:posOffset>2242157</wp:posOffset>
             </wp:positionV>
             <wp:extent cx="1424940" cy="222250"/>
             <wp:effectExtent l="0" t="0" r="3810" b="6350"/>
@@ -3822,7 +4011,7 @@
         <w:rPr>
           <w:lang w:val="en-US" w:eastAsia="de-CH"/>
         </w:rPr>
-        <w:t xml:space="preserve">at 5 second intervals </w:t>
+        <w:t xml:space="preserve">at intervals </w:t>
       </w:r>
       <w:r>
         <w:rPr>
@@ -3842,38 +4031,109 @@
         </w:rPr>
         <w:t>oggled OFF again.</w:t>
       </w:r>
-    </w:p>
-    <w:p>
-      <w:pPr>
-        <w:rPr>
-          <w:lang w:val="en-US" w:eastAsia="de-CH"/>
-        </w:rPr>
-      </w:pPr>
-      <w:r>
-        <w:rPr>
-          <w:lang w:val="en-US" w:eastAsia="de-CH"/>
-        </w:rPr>
-        <w:t xml:space="preserve">Each time it is toggled </w:t>
-      </w:r>
-      <w:proofErr w:type="gramStart"/>
-      <w:r>
-        <w:rPr>
-          <w:lang w:val="en-US" w:eastAsia="de-CH"/>
-        </w:rPr>
-        <w:t>OFF</w:t>
-      </w:r>
-      <w:r>
-        <w:rPr>
+      <w:r>
+        <w:rPr>
+          <w:lang w:val="en-US" w:eastAsia="de-CH"/>
+        </w:rPr>
+        <w:br/>
+      </w:r>
+      <w:r>
+        <w:rPr>
+          <w:highlight w:val="green"/>
+          <w:lang w:val="en-US" w:eastAsia="de-CH"/>
+        </w:rPr>
+        <w:t>Intervals are derived from the flight dynamic</w:t>
+      </w:r>
+      <w:r>
+        <w:rPr>
+          <w:lang w:val="en-US" w:eastAsia="de-CH"/>
+        </w:rPr>
+        <w:t xml:space="preserve"> (1 </w:t>
+      </w:r>
+      <w:r>
+        <w:rPr>
+          <w:lang w:val="en-US" w:eastAsia="de-CH"/>
+        </w:rPr>
+        <w:t xml:space="preserve">up </w:t>
+      </w:r>
+      <w:r>
+        <w:rPr>
+          <w:lang w:val="en-US" w:eastAsia="de-CH"/>
+        </w:rPr>
+        <w:t>to 8 sec intervals)</w:t>
+      </w:r>
+      <w:r>
+        <w:rPr>
+          <w:color w:val="FF0000"/>
+          <w:sz w:val="16"/>
+          <w:lang w:val="en-US" w:eastAsia="de-CH"/>
+        </w:rPr>
+        <w:t xml:space="preserve"> </w:t>
+      </w:r>
+      <w:r>
+        <w:rPr>
+          <w:color w:val="FF0000"/>
+          <w:sz w:val="16"/>
           <w:lang w:val="en-US" w:eastAsia="de-CH"/>
         </w:rPr>
         <w:t>(</w:t>
       </w:r>
-      <w:proofErr w:type="gramEnd"/>
-      <w:r>
-        <w:rPr>
-          <w:lang w:val="en-US" w:eastAsia="de-CH"/>
-        </w:rPr>
-        <w:t>not recording)</w:t>
+      <w:r>
+        <w:rPr>
+          <w:color w:val="FF0000"/>
+          <w:sz w:val="16"/>
+          <w:lang w:val="en-US" w:eastAsia="de-CH"/>
+        </w:rPr>
+        <w:t xml:space="preserve">new </w:t>
+      </w:r>
+      <w:r>
+        <w:rPr>
+          <w:color w:val="FF0000"/>
+          <w:sz w:val="16"/>
+          <w:lang w:val="en-US" w:eastAsia="de-CH"/>
+        </w:rPr>
+        <w:t>V0.4</w:t>
+      </w:r>
+      <w:r>
+        <w:rPr>
+          <w:color w:val="FF0000"/>
+          <w:sz w:val="16"/>
+          <w:lang w:val="en-US" w:eastAsia="de-CH"/>
+        </w:rPr>
+        <w:t>1</w:t>
+      </w:r>
+      <w:r>
+        <w:rPr>
+          <w:color w:val="FF0000"/>
+          <w:sz w:val="16"/>
+          <w:lang w:val="en-US" w:eastAsia="de-CH"/>
+        </w:rPr>
+        <w:t>)</w:t>
+      </w:r>
+    </w:p>
+    <w:p>
+      <w:pPr>
+        <w:rPr>
+          <w:lang w:val="en-US" w:eastAsia="de-CH"/>
+        </w:rPr>
+      </w:pPr>
+      <w:r>
+        <w:rPr>
+          <w:lang w:val="en-US" w:eastAsia="de-CH"/>
+        </w:rPr>
+        <w:t>Each time it is toggled OFF</w:t>
+      </w:r>
+      <w:r>
+        <w:rPr>
+          <w:lang w:val="en-US" w:eastAsia="de-CH"/>
+        </w:rPr>
+        <w:t xml:space="preserve"> </w:t>
+      </w:r>
+      <w:r>
+        <w:rPr>
+          <w:lang w:val="en-US" w:eastAsia="de-CH"/>
+        </w:rPr>
+        <w:t>(not recording)</w:t>
       </w:r>
       <w:r>
         <w:rPr>
@@ -3885,13 +4145,13 @@
         <w:rPr>
           <w:lang w:val="en-US" w:eastAsia="de-CH"/>
         </w:rPr>
-        <w:t>KML</w:t>
-      </w:r>
-      <w:r>
-        <w:rPr>
-          <w:lang w:val="en-US" w:eastAsia="de-CH"/>
-        </w:rPr>
-        <w:t>/JSON</w:t>
+        <w:t>KM</w:t>
+      </w:r>
+      <w:r>
+        <w:rPr>
+          <w:lang w:val="en-US" w:eastAsia="de-CH"/>
+        </w:rPr>
+        <w:t>Z</w:t>
       </w:r>
       <w:r>
         <w:rPr>
@@ -4045,7 +4305,18 @@
           <w:lang w:val="en-US" w:eastAsia="de-CH"/>
         </w:rPr>
         <w:br/>
-        <w:t xml:space="preserve">There are green place marks </w:t>
+      </w:r>
+      <w:r>
+        <w:rPr>
+          <w:lang w:val="en-US" w:eastAsia="de-CH"/>
+        </w:rPr>
+        <w:t>G</w:t>
+      </w:r>
+      <w:r>
+        <w:rPr>
+          <w:lang w:val="en-US" w:eastAsia="de-CH"/>
+        </w:rPr>
+        <w:t xml:space="preserve">reen place marks </w:t>
       </w:r>
       <w:r>
         <w:rPr>
@@ -4058,6 +4329,44 @@
         <w:rPr>
           <w:lang w:val="en-US" w:eastAsia="de-CH"/>
         </w:rPr>
+        <w:t>,</w:t>
+      </w:r>
+      <w:r>
+        <w:rPr>
+          <w:lang w:val="en-US" w:eastAsia="de-CH"/>
+        </w:rPr>
+        <w:t xml:space="preserve"> </w:t>
+      </w:r>
+      <w:r>
+        <w:rPr>
+          <w:highlight w:val="green"/>
+          <w:lang w:val="en-US" w:eastAsia="de-CH"/>
+        </w:rPr>
+        <w:t>G</w:t>
+      </w:r>
+      <w:r>
+        <w:rPr>
+          <w:lang w:val="en-US" w:eastAsia="de-CH"/>
+        </w:rPr>
+        <w:t xml:space="preserve"> indicating change of Flaps and Gear</w:t>
+      </w:r>
+      <w:r>
+        <w:rPr>
+          <w:lang w:val="en-US" w:eastAsia="de-CH"/>
+        </w:rPr>
+        <w:t xml:space="preserve">, </w:t>
+      </w:r>
+      <w:r>
+        <w:rPr>
+          <w:highlight w:val="green"/>
+          <w:lang w:val="en-US" w:eastAsia="de-CH"/>
+        </w:rPr>
+        <w:t>R</w:t>
+      </w:r>
+      <w:r>
+        <w:rPr>
+          <w:lang w:val="en-US" w:eastAsia="de-CH"/>
+        </w:rPr>
         <w:t xml:space="preserve"> and </w:t>
       </w:r>
       <w:r>
@@ -4065,45 +4374,72 @@
           <w:highlight w:val="green"/>
           <w:lang w:val="en-US" w:eastAsia="de-CH"/>
         </w:rPr>
-        <w:t>G</w:t>
-      </w:r>
-      <w:r>
-        <w:rPr>
-          <w:lang w:val="en-US" w:eastAsia="de-CH"/>
-        </w:rPr>
-        <w:t xml:space="preserve"> indicating change of Flaps and Gear (</w:t>
-      </w:r>
-      <w:r>
-        <w:rPr>
-          <w:lang w:val="en-US" w:eastAsia="de-CH"/>
-        </w:rPr>
-        <w:t xml:space="preserve">click to show </w:t>
-      </w:r>
-      <w:r>
-        <w:rPr>
-          <w:lang w:val="en-US" w:eastAsia="de-CH"/>
-        </w:rPr>
-        <w:t>% value</w:t>
-      </w:r>
-      <w:r>
-        <w:rPr>
-          <w:lang w:val="en-US" w:eastAsia="de-CH"/>
-        </w:rPr>
-        <w:t>s</w:t>
-      </w:r>
-      <w:r>
-        <w:rPr>
+        <w:t>T</w:t>
+      </w:r>
+      <w:r>
+        <w:rPr>
+          <w:lang w:val="en-US" w:eastAsia="de-CH"/>
+        </w:rPr>
+        <w:t xml:space="preserve"> for Rotate and Touchdown.</w:t>
+      </w:r>
+      <w:r>
+        <w:rPr>
+          <w:color w:val="FF0000"/>
+          <w:sz w:val="16"/>
+          <w:lang w:val="en-US" w:eastAsia="de-CH"/>
+        </w:rPr>
+        <w:t xml:space="preserve"> </w:t>
+      </w:r>
+      <w:r>
+        <w:rPr>
+          <w:color w:val="FF0000"/>
+          <w:sz w:val="16"/>
+          <w:lang w:val="en-US" w:eastAsia="de-CH"/>
+        </w:rPr>
+        <w:t>(</w:t>
+      </w:r>
+      <w:proofErr w:type="gramStart"/>
+      <w:r>
+        <w:rPr>
+          <w:color w:val="FF0000"/>
+          <w:sz w:val="16"/>
+          <w:lang w:val="en-US" w:eastAsia="de-CH"/>
+        </w:rPr>
+        <w:t>new</w:t>
+      </w:r>
+      <w:proofErr w:type="gramEnd"/>
+      <w:r>
+        <w:rPr>
+          <w:color w:val="FF0000"/>
+          <w:sz w:val="16"/>
+          <w:lang w:val="en-US" w:eastAsia="de-CH"/>
+        </w:rPr>
+        <w:t xml:space="preserve"> </w:t>
+      </w:r>
+      <w:r>
+        <w:rPr>
+          <w:color w:val="FF0000"/>
+          <w:sz w:val="16"/>
+          <w:lang w:val="en-US" w:eastAsia="de-CH"/>
+        </w:rPr>
+        <w:t>V0.4</w:t>
+      </w:r>
+      <w:r>
+        <w:rPr>
+          <w:color w:val="FF0000"/>
+          <w:sz w:val="16"/>
+          <w:lang w:val="en-US" w:eastAsia="de-CH"/>
+        </w:rPr>
+        <w:t>1</w:t>
+      </w:r>
+      <w:r>
+        <w:rPr>
+          <w:color w:val="FF0000"/>
+          <w:sz w:val="16"/>
           <w:lang w:val="en-US" w:eastAsia="de-CH"/>
         </w:rPr>
         <w:t>)</w:t>
       </w:r>
-    </w:p>
-    <w:p>
-      <w:pPr>
-        <w:rPr>
-          <w:lang w:val="en-US" w:eastAsia="de-CH"/>
-        </w:rPr>
-      </w:pPr>
       <w:r>
         <w:rPr>
           <w:noProof/>
@@ -4111,8 +4447,8 @@
         </w:rPr>
         <w:drawing>
           <wp:inline distT="0" distB="0" distL="0" distR="0">
-            <wp:extent cx="5468587" cy="3155448"/>
-            <wp:effectExtent l="0" t="0" r="0" b="6985"/>
+            <wp:extent cx="4643562" cy="2679397"/>
+            <wp:effectExtent l="0" t="0" r="5080" b="6985"/>
             <wp:docPr id="35" name="Grafik 35"/>
             <wp:cNvGraphicFramePr>
               <a:graphicFrameLocks xmlns:a="http://schemas.openxmlformats.org/drawingml/2006/main" noChangeAspect="1"/>
@@ -4139,7 +4475,7 @@
                   <pic:spPr>
                     <a:xfrm>
                       <a:off x="0" y="0"/>
-                      <a:ext cx="5530957" cy="3191436"/>
+                      <a:ext cx="4715848" cy="2721107"/>
                     </a:xfrm>
                     <a:prstGeom prst="rect">
                       <a:avLst/>
@@ -5031,50 +5367,6 @@
         </w:rPr>
         <w:t xml:space="preserve"> you do NOT Disable </w:t>
       </w:r>
-      <w:r>
-        <w:rPr>
-          <w:rFonts w:eastAsia="Times New Roman"/>
-          <w:color w:val="FF0000"/>
-          <w:sz w:val="16"/>
-          <w:szCs w:val="16"/>
-          <w:lang w:val="en-US" w:eastAsia="de-CH"/>
-        </w:rPr>
-        <w:t>(new V0.3</w:t>
-      </w:r>
-      <w:r>
-        <w:rPr>
-          <w:rFonts w:eastAsia="Times New Roman"/>
-          <w:color w:val="FF0000"/>
-          <w:sz w:val="16"/>
-          <w:szCs w:val="16"/>
-          <w:lang w:val="en-US" w:eastAsia="de-CH"/>
-        </w:rPr>
-        <w:t>9</w:t>
-      </w:r>
-      <w:proofErr w:type="gramStart"/>
-      <w:r>
-        <w:rPr>
-          <w:rFonts w:eastAsia="Times New Roman"/>
-          <w:color w:val="FF0000"/>
-          <w:sz w:val="16"/>
-          <w:szCs w:val="16"/>
-          <w:lang w:val="en-US" w:eastAsia="de-CH"/>
-        </w:rPr>
-        <w:t>)</w:t>
-      </w:r>
-      <w:r>
-        <w:rPr>
-          <w:noProof/>
-          <w:lang w:val="en-US" w:eastAsia="de-CH"/>
-        </w:rPr>
-        <w:t xml:space="preserve"> </w:t>
-      </w:r>
-      <w:r>
-        <w:rPr>
-          <w:lang w:val="en-US" w:eastAsia="de-CH"/>
-        </w:rPr>
-        <w:t xml:space="preserve"> </w:t>
-      </w:r>
       <w:proofErr w:type="spellStart"/>
       <w:r>
         <w:rPr>
@@ -5098,7 +5390,6 @@
         <w:t>Backup</w:t>
       </w:r>
       <w:proofErr w:type="spellEnd"/>
-      <w:proofErr w:type="gramEnd"/>
       <w:r>
         <w:rPr>
           <w:lang w:val="en-US" w:eastAsia="de-CH"/>
@@ -8679,42 +8970,6 @@
         </w:rPr>
         <w:t xml:space="preserve"> are the same in the Sim</w:t>
       </w:r>
-      <w:r>
-        <w:rPr>
-          <w:lang w:val="en-US" w:eastAsia="de-CH"/>
-        </w:rPr>
-        <w:t xml:space="preserve"> </w:t>
-      </w:r>
-      <w:r>
-        <w:rPr>
-          <w:rFonts w:eastAsia="Times New Roman"/>
-          <w:color w:val="FF0000"/>
-          <w:sz w:val="16"/>
-          <w:szCs w:val="16"/>
-          <w:lang w:val="en-US" w:eastAsia="de-CH"/>
-        </w:rPr>
-        <w:t>(new V0.</w:t>
-      </w:r>
-      <w:r>
-        <w:rPr>
-          <w:rFonts w:eastAsia="Times New Roman"/>
-          <w:color w:val="FF0000"/>
-          <w:sz w:val="16"/>
-          <w:szCs w:val="16"/>
-          <w:lang w:val="en-US" w:eastAsia="de-CH"/>
-        </w:rPr>
-        <w:t>40</w:t>
-      </w:r>
-      <w:r>
-        <w:rPr>
-          <w:rFonts w:eastAsia="Times New Roman"/>
-          <w:color w:val="FF0000"/>
-          <w:sz w:val="16"/>
-          <w:szCs w:val="16"/>
-          <w:lang w:val="en-US" w:eastAsia="de-CH"/>
-        </w:rPr>
-        <w:t>)</w:t>
-      </w:r>
     </w:p>
     <w:p>
       <w:pPr>
@@ -8941,18 +9196,18 @@
           <w:lang w:eastAsia="de-CH"/>
         </w:rPr>
         <w:drawing>
-          <wp:anchor distT="0" distB="0" distL="114300" distR="114300" simplePos="0" relativeHeight="251701248" behindDoc="0" locked="0" layoutInCell="1" allowOverlap="1">
+          <wp:anchor distT="0" distB="0" distL="114300" distR="114300" simplePos="0" relativeHeight="251703296" behindDoc="0" locked="0" layoutInCell="1" allowOverlap="1">
             <wp:simplePos x="0" y="0"/>
             <wp:positionH relativeFrom="margin">
-              <wp:posOffset>-43815</wp:posOffset>
+              <wp:posOffset>0</wp:posOffset>
             </wp:positionH>
             <wp:positionV relativeFrom="margin">
-              <wp:posOffset>1427480</wp:posOffset>
+              <wp:posOffset>1399153</wp:posOffset>
             </wp:positionV>
-            <wp:extent cx="4196080" cy="3580765"/>
-            <wp:effectExtent l="0" t="0" r="0" b="635"/>
+            <wp:extent cx="4156324" cy="3546680"/>
+            <wp:effectExtent l="0" t="0" r="0" b="0"/>
             <wp:wrapSquare wrapText="bothSides"/>
-            <wp:docPr id="37" name="Grafik 37"/>
+            <wp:docPr id="15" name="Grafik 15"/>
             <wp:cNvGraphicFramePr>
               <a:graphicFrameLocks xmlns:a="http://schemas.openxmlformats.org/drawingml/2006/main" noChangeAspect="1"/>
             </wp:cNvGraphicFramePr>
@@ -8978,7 +9233,7 @@
                   <pic:spPr>
                     <a:xfrm>
                       <a:off x="0" y="0"/>
-                      <a:ext cx="4196080" cy="3580765"/>
+                      <a:ext cx="4156324" cy="3546680"/>
                     </a:xfrm>
                     <a:prstGeom prst="rect">
                       <a:avLst/>
@@ -8987,12 +9242,6 @@
                 </pic:pic>
               </a:graphicData>
             </a:graphic>
-            <wp14:sizeRelH relativeFrom="margin">
-              <wp14:pctWidth>0</wp14:pctWidth>
-            </wp14:sizeRelH>
-            <wp14:sizeRelV relativeFrom="margin">
-              <wp14:pctHeight>0</wp14:pctHeight>
-            </wp14:sizeRelV>
           </wp:anchor>
         </w:drawing>
       </w:r>
@@ -9500,36 +9749,6 @@
           <w:lang w:val="en-US" w:eastAsia="de-CH"/>
         </w:rPr>
         <w:t xml:space="preserve"> (see chapter Flight Recorder)</w:t>
-      </w:r>
-      <w:r>
-        <w:rPr>
-          <w:rFonts w:eastAsia="Times New Roman"/>
-          <w:color w:val="FF0000"/>
-          <w:sz w:val="16"/>
-          <w:szCs w:val="16"/>
-          <w:lang w:val="en-US" w:eastAsia="de-CH"/>
-        </w:rPr>
-        <w:t xml:space="preserve"> (new V0.</w:t>
-      </w:r>
-      <w:r>
-        <w:rPr>
-          <w:rFonts w:eastAsia="Times New Roman"/>
-          <w:color w:val="FF0000"/>
-          <w:sz w:val="16"/>
-          <w:szCs w:val="16"/>
-          <w:lang w:val="en-US" w:eastAsia="de-CH"/>
-        </w:rPr>
-        <w:t>40</w:t>
-      </w:r>
-      <w:r>
-        <w:rPr>
-          <w:rFonts w:eastAsia="Times New Roman"/>
-          <w:color w:val="FF0000"/>
-          <w:sz w:val="16"/>
-          <w:szCs w:val="16"/>
-          <w:lang w:val="en-US" w:eastAsia="de-CH"/>
-        </w:rPr>
-        <w:t>)</w:t>
       </w:r>
     </w:p>
     <w:p>
@@ -10691,14 +10910,6 @@
     </w:p>
     <w:p>
       <w:pPr>
-        <w:rPr>
-          <w:i/>
-          <w:lang w:val="en-US" w:eastAsia="de-CH"/>
-        </w:rPr>
-      </w:pPr>
-    </w:p>
-    <w:p>
-      <w:pPr>
         <w:pStyle w:val="berschrift2"/>
         <w:rPr>
           <w:lang w:val="en-US" w:eastAsia="de-CH"/>
@@ -10740,13 +10951,13 @@
           <wp:anchor distT="0" distB="0" distL="114300" distR="114300" simplePos="0" relativeHeight="251659264" behindDoc="0" locked="0" layoutInCell="1" allowOverlap="1">
             <wp:simplePos x="0" y="0"/>
             <wp:positionH relativeFrom="margin">
-              <wp:posOffset>4325620</wp:posOffset>
+              <wp:posOffset>5639600</wp:posOffset>
             </wp:positionH>
             <wp:positionV relativeFrom="margin">
-              <wp:posOffset>3773805</wp:posOffset>
+              <wp:posOffset>3933052</wp:posOffset>
             </wp:positionV>
-            <wp:extent cx="2305050" cy="2066925"/>
-            <wp:effectExtent l="0" t="0" r="0" b="9525"/>
+            <wp:extent cx="1057275" cy="1200150"/>
+            <wp:effectExtent l="0" t="0" r="9525" b="0"/>
             <wp:wrapSquare wrapText="bothSides"/>
             <wp:docPr id="5" name="Grafik 5"/>
             <wp:cNvGraphicFramePr>
@@ -10759,8 +10970,229 @@
                     <pic:cNvPr id="1" name=""/>
                     <pic:cNvPicPr/>
                   </pic:nvPicPr>
+                  <pic:blipFill rotWithShape="1">
+                    <a:blip r:embed="rId38">
+                      <a:extLst>
+                        <a:ext uri="{28A0092B-C50C-407E-A947-70E740481C1C}">
+                          <a14:useLocalDpi xmlns:a14="http://schemas.microsoft.com/office/drawing/2010/main" val="0"/>
+                        </a:ext>
+                      </a:extLst>
+                    </a:blip>
+                    <a:srcRect l="21045"/>
+                    <a:stretch/>
+                  </pic:blipFill>
+                  <pic:spPr bwMode="auto">
+                    <a:xfrm>
+                      <a:off x="0" y="0"/>
+                      <a:ext cx="1057275" cy="1200150"/>
+                    </a:xfrm>
+                    <a:prstGeom prst="rect">
+                      <a:avLst/>
+                    </a:prstGeom>
+                    <a:ln>
+                      <a:noFill/>
+                    </a:ln>
+                    <a:extLst>
+                      <a:ext uri="{53640926-AAD7-44D8-BBD7-CCE9431645EC}">
+                        <a14:shadowObscured xmlns:a14="http://schemas.microsoft.com/office/drawing/2010/main"/>
+                      </a:ext>
+                    </a:extLst>
+                  </pic:spPr>
+                </pic:pic>
+              </a:graphicData>
+            </a:graphic>
+            <wp14:sizeRelH relativeFrom="margin">
+              <wp14:pctWidth>0</wp14:pctWidth>
+            </wp14:sizeRelH>
+            <wp14:sizeRelV relativeFrom="margin">
+              <wp14:pctHeight>0</wp14:pctHeight>
+            </wp14:sizeRelV>
+          </wp:anchor>
+        </w:drawing>
+      </w:r>
+      <w:r>
+        <w:rPr>
+          <w:i/>
+          <w:lang w:val="en-US" w:eastAsia="de-CH"/>
+        </w:rPr>
+        <w:t>Works about the same as Drag and Drop</w:t>
+      </w:r>
+    </w:p>
+    <w:p>
+      <w:pPr>
+        <w:pStyle w:val="Listenabsatz"/>
+        <w:numPr>
+          <w:ilvl w:val="0"/>
+          <w:numId w:val="13"/>
+        </w:numPr>
+        <w:rPr>
+          <w:lang w:val="en-US" w:eastAsia="de-CH"/>
+        </w:rPr>
+      </w:pPr>
+      <w:r>
+        <w:rPr>
+          <w:b/>
+          <w:lang w:val="en-US" w:eastAsia="de-CH"/>
+        </w:rPr>
+        <w:t>Left</w:t>
+      </w:r>
+      <w:r>
+        <w:rPr>
+          <w:lang w:val="en-US" w:eastAsia="de-CH"/>
+        </w:rPr>
+        <w:t xml:space="preserve"> Click and </w:t>
+      </w:r>
+      <w:r>
+        <w:rPr>
+          <w:u w:val="single"/>
+          <w:lang w:val="en-US" w:eastAsia="de-CH"/>
+        </w:rPr>
+        <w:t>hold</w:t>
+      </w:r>
+      <w:r>
+        <w:rPr>
+          <w:lang w:val="en-US" w:eastAsia="de-CH"/>
+        </w:rPr>
+        <w:t xml:space="preserve"> the item which will be moved</w:t>
+      </w:r>
+    </w:p>
+    <w:p>
+      <w:pPr>
+        <w:pStyle w:val="Listenabsatz"/>
+        <w:numPr>
+          <w:ilvl w:val="0"/>
+          <w:numId w:val="13"/>
+        </w:numPr>
+        <w:rPr>
+          <w:lang w:val="en-US" w:eastAsia="de-CH"/>
+        </w:rPr>
+      </w:pPr>
+      <w:r>
+        <w:rPr>
+          <w:lang w:val="en-US" w:eastAsia="de-CH"/>
+        </w:rPr>
+        <w:t xml:space="preserve">Move the mouse </w:t>
+      </w:r>
+      <w:r>
+        <w:rPr>
+          <w:u w:val="single"/>
+          <w:lang w:val="en-US" w:eastAsia="de-CH"/>
+        </w:rPr>
+        <w:t>up</w:t>
+      </w:r>
+      <w:r>
+        <w:rPr>
+          <w:lang w:val="en-US" w:eastAsia="de-CH"/>
+        </w:rPr>
+        <w:t xml:space="preserve"> or </w:t>
+      </w:r>
+      <w:r>
+        <w:rPr>
+          <w:u w:val="single"/>
+          <w:lang w:val="en-US" w:eastAsia="de-CH"/>
+        </w:rPr>
+        <w:t>down</w:t>
+      </w:r>
+      <w:r>
+        <w:rPr>
+          <w:lang w:val="en-US" w:eastAsia="de-CH"/>
+        </w:rPr>
+        <w:t xml:space="preserve"> – the cursor will change to a NS sign</w:t>
+      </w:r>
+    </w:p>
+    <w:p>
+      <w:pPr>
+        <w:pStyle w:val="Listenabsatz"/>
+        <w:numPr>
+          <w:ilvl w:val="0"/>
+          <w:numId w:val="13"/>
+        </w:numPr>
+        <w:rPr>
+          <w:lang w:val="en-US" w:eastAsia="de-CH"/>
+        </w:rPr>
+      </w:pPr>
+      <w:r>
+        <w:rPr>
+          <w:lang w:val="en-US" w:eastAsia="de-CH"/>
+        </w:rPr>
+        <w:t>Drop (</w:t>
+      </w:r>
+      <w:r>
+        <w:rPr>
+          <w:b/>
+          <w:lang w:val="en-US" w:eastAsia="de-CH"/>
+        </w:rPr>
+        <w:t>R</w:t>
+      </w:r>
+      <w:r>
+        <w:rPr>
+          <w:b/>
+          <w:lang w:val="en-US" w:eastAsia="de-CH"/>
+        </w:rPr>
+        <w:t>elease</w:t>
+      </w:r>
+      <w:r>
+        <w:rPr>
+          <w:lang w:val="en-US" w:eastAsia="de-CH"/>
+        </w:rPr>
+        <w:t xml:space="preserve"> the mouse button) – the item should appear at the drop position</w:t>
+      </w:r>
+      <w:r>
+        <w:rPr>
+          <w:lang w:val="en-US" w:eastAsia="de-CH"/>
+        </w:rPr>
+        <w:br/>
+      </w:r>
+      <w:r>
+        <w:rPr>
+          <w:i/>
+          <w:sz w:val="20"/>
+          <w:lang w:val="en-US" w:eastAsia="de-CH"/>
+        </w:rPr>
+        <w:t>Note: Due to the rearrangement of the affected items the behavior is different if you move an item up or down – sometimes you need a second drag to place it where you want it to be</w:t>
+      </w:r>
+    </w:p>
+    <w:p>
+      <w:pPr>
+        <w:pStyle w:val="Listenabsatz"/>
+        <w:numPr>
+          <w:ilvl w:val="0"/>
+          <w:numId w:val="13"/>
+        </w:numPr>
+        <w:rPr>
+          <w:lang w:val="en-US" w:eastAsia="de-CH"/>
+        </w:rPr>
+      </w:pPr>
+      <w:r>
+        <w:rPr>
+          <w:noProof/>
+          <w:lang w:eastAsia="de-CH"/>
+        </w:rPr>
+        <w:drawing>
+          <wp:anchor distT="0" distB="0" distL="114300" distR="114300" simplePos="0" relativeHeight="251704320" behindDoc="0" locked="0" layoutInCell="1" allowOverlap="1">
+            <wp:simplePos x="0" y="0"/>
+            <wp:positionH relativeFrom="margin">
+              <wp:posOffset>5668645</wp:posOffset>
+            </wp:positionH>
+            <wp:positionV relativeFrom="margin">
+              <wp:posOffset>5284857</wp:posOffset>
+            </wp:positionV>
+            <wp:extent cx="1031240" cy="2567940"/>
+            <wp:effectExtent l="0" t="0" r="0" b="3810"/>
+            <wp:wrapSquare wrapText="bothSides"/>
+            <wp:docPr id="31" name="Grafik 31"/>
+            <wp:cNvGraphicFramePr>
+              <a:graphicFrameLocks xmlns:a="http://schemas.openxmlformats.org/drawingml/2006/main" noChangeAspect="1"/>
+            </wp:cNvGraphicFramePr>
+            <a:graphic xmlns:a="http://schemas.openxmlformats.org/drawingml/2006/main">
+              <a:graphicData uri="http://schemas.openxmlformats.org/drawingml/2006/picture">
+                <pic:pic xmlns:pic="http://schemas.openxmlformats.org/drawingml/2006/picture">
+                  <pic:nvPicPr>
+                    <pic:cNvPr id="1" name=""/>
+                    <pic:cNvPicPr/>
+                  </pic:nvPicPr>
                   <pic:blipFill>
-                    <a:blip r:embed="rId38">
+                    <a:blip r:embed="rId39">
                       <a:extLst>
                         <a:ext uri="{28A0092B-C50C-407E-A947-70E740481C1C}">
                           <a14:useLocalDpi xmlns:a14="http://schemas.microsoft.com/office/drawing/2010/main" val="0"/>
@@ -10774,7 +11206,7 @@
                   <pic:spPr>
                     <a:xfrm>
                       <a:off x="0" y="0"/>
-                      <a:ext cx="2305050" cy="2066925"/>
+                      <a:ext cx="1031240" cy="2567940"/>
                     </a:xfrm>
                     <a:prstGeom prst="rect">
                       <a:avLst/>
@@ -10783,186 +11215,39 @@
                 </pic:pic>
               </a:graphicData>
             </a:graphic>
+            <wp14:sizeRelH relativeFrom="margin">
+              <wp14:pctWidth>0</wp14:pctWidth>
+            </wp14:sizeRelH>
+            <wp14:sizeRelV relativeFrom="margin">
+              <wp14:pctHeight>0</wp14:pctHeight>
+            </wp14:sizeRelV>
           </wp:anchor>
         </w:drawing>
       </w:r>
       <w:r>
         <w:rPr>
-          <w:i/>
-          <w:lang w:val="en-US" w:eastAsia="de-CH"/>
-        </w:rPr>
-        <w:t>Works about the same as Drag and Drop</w:t>
-      </w:r>
-    </w:p>
-    <w:p>
-      <w:pPr>
-        <w:pStyle w:val="Listenabsatz"/>
-        <w:numPr>
-          <w:ilvl w:val="0"/>
-          <w:numId w:val="13"/>
-        </w:numPr>
-        <w:rPr>
-          <w:lang w:val="en-US" w:eastAsia="de-CH"/>
-        </w:rPr>
-      </w:pPr>
-      <w:r>
-        <w:rPr>
-          <w:b/>
-          <w:lang w:val="en-US" w:eastAsia="de-CH"/>
-        </w:rPr>
-        <w:t>Left</w:t>
-      </w:r>
-      <w:r>
-        <w:rPr>
-          <w:lang w:val="en-US" w:eastAsia="de-CH"/>
-        </w:rPr>
-        <w:t xml:space="preserve"> Click and </w:t>
+          <w:lang w:val="en-US" w:eastAsia="de-CH"/>
+        </w:rPr>
+        <w:t xml:space="preserve">Hit </w:t>
+      </w:r>
+      <w:r>
+        <w:rPr>
+          <w:b/>
+          <w:lang w:val="en-US" w:eastAsia="de-CH"/>
+        </w:rPr>
+        <w:t>Escape</w:t>
+      </w:r>
+      <w:r>
+        <w:rPr>
+          <w:lang w:val="en-US" w:eastAsia="de-CH"/>
+        </w:rPr>
+        <w:t xml:space="preserve"> or move the mouse out of the drop zone and release the mouse button if you wish to </w:t>
       </w:r>
       <w:r>
         <w:rPr>
           <w:u w:val="single"/>
           <w:lang w:val="en-US" w:eastAsia="de-CH"/>
         </w:rPr>
-        <w:t>hold</w:t>
-      </w:r>
-      <w:r>
-        <w:rPr>
-          <w:lang w:val="en-US" w:eastAsia="de-CH"/>
-        </w:rPr>
-        <w:t xml:space="preserve"> the item which will be moved</w:t>
-      </w:r>
-    </w:p>
-    <w:p>
-      <w:pPr>
-        <w:pStyle w:val="Listenabsatz"/>
-        <w:numPr>
-          <w:ilvl w:val="0"/>
-          <w:numId w:val="13"/>
-        </w:numPr>
-        <w:rPr>
-          <w:lang w:val="en-US" w:eastAsia="de-CH"/>
-        </w:rPr>
-      </w:pPr>
-      <w:r>
-        <w:rPr>
-          <w:lang w:val="en-US" w:eastAsia="de-CH"/>
-        </w:rPr>
-        <w:t xml:space="preserve">Move the mouse </w:t>
-      </w:r>
-      <w:r>
-        <w:rPr>
-          <w:u w:val="single"/>
-          <w:lang w:val="en-US" w:eastAsia="de-CH"/>
-        </w:rPr>
-        <w:t>up</w:t>
-      </w:r>
-      <w:r>
-        <w:rPr>
-          <w:lang w:val="en-US" w:eastAsia="de-CH"/>
-        </w:rPr>
-        <w:t xml:space="preserve"> or </w:t>
-      </w:r>
-      <w:r>
-        <w:rPr>
-          <w:u w:val="single"/>
-          <w:lang w:val="en-US" w:eastAsia="de-CH"/>
-        </w:rPr>
-        <w:t>down</w:t>
-      </w:r>
-      <w:r>
-        <w:rPr>
-          <w:lang w:val="en-US" w:eastAsia="de-CH"/>
-        </w:rPr>
-        <w:t xml:space="preserve"> – the cursor will change to a NS sign</w:t>
-      </w:r>
-    </w:p>
-    <w:p>
-      <w:pPr>
-        <w:pStyle w:val="Listenabsatz"/>
-        <w:numPr>
-          <w:ilvl w:val="0"/>
-          <w:numId w:val="13"/>
-        </w:numPr>
-        <w:rPr>
-          <w:lang w:val="en-US" w:eastAsia="de-CH"/>
-        </w:rPr>
-      </w:pPr>
-      <w:r>
-        <w:rPr>
-          <w:lang w:val="en-US" w:eastAsia="de-CH"/>
-        </w:rPr>
-        <w:t>Drop (</w:t>
-      </w:r>
-      <w:r>
-        <w:rPr>
-          <w:b/>
-          <w:lang w:val="en-US" w:eastAsia="de-CH"/>
-        </w:rPr>
-        <w:t>R</w:t>
-      </w:r>
-      <w:r>
-        <w:rPr>
-          <w:b/>
-          <w:lang w:val="en-US" w:eastAsia="de-CH"/>
-        </w:rPr>
-        <w:t>elease</w:t>
-      </w:r>
-      <w:r>
-        <w:rPr>
-          <w:lang w:val="en-US" w:eastAsia="de-CH"/>
-        </w:rPr>
-        <w:t xml:space="preserve"> the mouse button) – the item should appear at the drop position</w:t>
-      </w:r>
-      <w:r>
-        <w:rPr>
-          <w:lang w:val="en-US" w:eastAsia="de-CH"/>
-        </w:rPr>
-        <w:br/>
-      </w:r>
-      <w:r>
-        <w:rPr>
-          <w:i/>
-          <w:sz w:val="20"/>
-          <w:lang w:val="en-US" w:eastAsia="de-CH"/>
-        </w:rPr>
-        <w:t>Note: Due to the rearrangement of the affected items the behavior is different if you move an item up or down – sometimes you need a second drag to place it where you want it to be</w:t>
-      </w:r>
-    </w:p>
-    <w:p>
-      <w:pPr>
-        <w:pStyle w:val="Listenabsatz"/>
-        <w:numPr>
-          <w:ilvl w:val="0"/>
-          <w:numId w:val="13"/>
-        </w:numPr>
-        <w:rPr>
-          <w:lang w:val="en-US" w:eastAsia="de-CH"/>
-        </w:rPr>
-      </w:pPr>
-      <w:r>
-        <w:rPr>
-          <w:lang w:val="en-US" w:eastAsia="de-CH"/>
-        </w:rPr>
-        <w:t xml:space="preserve">Hit </w:t>
-      </w:r>
-      <w:r>
-        <w:rPr>
-          <w:b/>
-          <w:lang w:val="en-US" w:eastAsia="de-CH"/>
-        </w:rPr>
-        <w:t>Escape</w:t>
-      </w:r>
-      <w:r>
-        <w:rPr>
-          <w:lang w:val="en-US" w:eastAsia="de-CH"/>
-        </w:rPr>
-        <w:t xml:space="preserve"> or move the mouse out of the drop zone and release the mouse button if you wish to </w:t>
-      </w:r>
-      <w:r>
-        <w:rPr>
-          <w:u w:val="single"/>
-          <w:lang w:val="en-US" w:eastAsia="de-CH"/>
-        </w:rPr>
         <w:t>cancel</w:t>
       </w:r>
       <w:r>
@@ -10984,6 +11269,13 @@
           <w:lang w:val="en-US" w:eastAsia="de-CH"/>
         </w:rPr>
         <w:t>Start a new line for the item and its successors:</w:t>
+      </w:r>
+      <w:r>
+        <w:rPr>
+          <w:noProof/>
+          <w:lang w:val="en-US" w:eastAsia="de-CH"/>
+        </w:rPr>
+        <w:t xml:space="preserve"> </w:t>
       </w:r>
     </w:p>
     <w:p>
@@ -11099,7 +11391,85 @@
         <w:rPr>
           <w:lang w:val="en-US" w:eastAsia="de-CH"/>
         </w:rPr>
-        <w:t xml:space="preserve"> click again to remove the New Line – the background color reverts to light gray</w:t>
+        <w:t xml:space="preserve"> click again</w:t>
+      </w:r>
+      <w:r>
+        <w:rPr>
+          <w:lang w:val="en-US" w:eastAsia="de-CH"/>
+        </w:rPr>
+        <w:t xml:space="preserve"> until</w:t>
+      </w:r>
+      <w:r>
+        <w:rPr>
+          <w:lang w:val="en-US" w:eastAsia="de-CH"/>
+        </w:rPr>
+        <w:t xml:space="preserve"> </w:t>
+      </w:r>
+      <w:r>
+        <w:rPr>
+          <w:lang w:val="en-US" w:eastAsia="de-CH"/>
+        </w:rPr>
+        <w:t>the background color reverts to light gray</w:t>
+      </w:r>
+      <w:r>
+        <w:rPr>
+          <w:lang w:val="en-US" w:eastAsia="de-CH"/>
+        </w:rPr>
+        <w:t xml:space="preserve"> </w:t>
+      </w:r>
+      <w:r>
+        <w:rPr>
+          <w:lang w:val="en-US" w:eastAsia="de-CH"/>
+        </w:rPr>
+        <w:t>to remove the New Line</w:t>
+      </w:r>
+      <w:r>
+        <w:rPr>
+          <w:color w:val="FF0000"/>
+          <w:sz w:val="16"/>
+          <w:lang w:val="en-US" w:eastAsia="de-CH"/>
+        </w:rPr>
+        <w:t xml:space="preserve"> </w:t>
+      </w:r>
+      <w:r>
+        <w:rPr>
+          <w:color w:val="FF0000"/>
+          <w:sz w:val="16"/>
+          <w:lang w:val="en-US" w:eastAsia="de-CH"/>
+        </w:rPr>
+        <w:t>(</w:t>
+      </w:r>
+      <w:r>
+        <w:rPr>
+          <w:color w:val="FF0000"/>
+          <w:sz w:val="16"/>
+          <w:lang w:val="en-US" w:eastAsia="de-CH"/>
+        </w:rPr>
+        <w:t xml:space="preserve">new </w:t>
+      </w:r>
+      <w:r>
+        <w:rPr>
+          <w:color w:val="FF0000"/>
+          <w:sz w:val="16"/>
+          <w:lang w:val="en-US" w:eastAsia="de-CH"/>
+        </w:rPr>
+        <w:t>V0.4</w:t>
+      </w:r>
+      <w:r>
+        <w:rPr>
+          <w:color w:val="FF0000"/>
+          <w:sz w:val="16"/>
+          <w:lang w:val="en-US" w:eastAsia="de-CH"/>
+        </w:rPr>
+        <w:t>1</w:t>
+      </w:r>
+      <w:r>
+        <w:rPr>
+          <w:color w:val="FF0000"/>
+          <w:sz w:val="16"/>
+          <w:lang w:val="en-US" w:eastAsia="de-CH"/>
+        </w:rPr>
+        <w:t>)</w:t>
       </w:r>
     </w:p>
     <w:p>
@@ -11117,7 +11487,421 @@
           <w:sz w:val="20"/>
           <w:lang w:val="en-US" w:eastAsia="de-CH"/>
         </w:rPr>
-        <w:t>Note: if the New Line item is unchecked the line break is omitted</w:t>
+        <w:t xml:space="preserve">Note: if the New Line item is </w:t>
+      </w:r>
+      <w:r>
+        <w:rPr>
+          <w:b/>
+          <w:i/>
+          <w:sz w:val="20"/>
+          <w:lang w:val="en-US" w:eastAsia="de-CH"/>
+        </w:rPr>
+        <w:t>unchecked</w:t>
+      </w:r>
+      <w:r>
+        <w:rPr>
+          <w:i/>
+          <w:sz w:val="20"/>
+          <w:lang w:val="en-US" w:eastAsia="de-CH"/>
+        </w:rPr>
+        <w:t xml:space="preserve"> the line break is omitted</w:t>
+      </w:r>
+    </w:p>
+    <w:p>
+      <w:pPr>
+        <w:pStyle w:val="berschrift2"/>
+        <w:rPr>
+          <w:lang w:val="en-US" w:eastAsia="de-CH"/>
+        </w:rPr>
+      </w:pPr>
+      <w:r>
+        <w:rPr>
+          <w:highlight w:val="green"/>
+          <w:lang w:val="en-US" w:eastAsia="de-CH"/>
+        </w:rPr>
+        <w:t>Insert a Separator before an</w:t>
+      </w:r>
+      <w:r>
+        <w:rPr>
+          <w:highlight w:val="green"/>
+          <w:lang w:val="en-US" w:eastAsia="de-CH"/>
+        </w:rPr>
+        <w:t xml:space="preserve"> item</w:t>
+      </w:r>
+      <w:r>
+        <w:rPr>
+          <w:lang w:val="en-US" w:eastAsia="de-CH"/>
+        </w:rPr>
+        <w:t>:</w:t>
+      </w:r>
+      <w:r>
+        <w:rPr>
+          <w:color w:val="FF0000"/>
+          <w:sz w:val="16"/>
+          <w:lang w:val="en-US" w:eastAsia="de-CH"/>
+        </w:rPr>
+        <w:t xml:space="preserve"> </w:t>
+      </w:r>
+      <w:r>
+        <w:rPr>
+          <w:color w:val="FF0000"/>
+          <w:sz w:val="16"/>
+          <w:lang w:val="en-US" w:eastAsia="de-CH"/>
+        </w:rPr>
+        <w:t>(</w:t>
+      </w:r>
+      <w:r>
+        <w:rPr>
+          <w:color w:val="FF0000"/>
+          <w:sz w:val="16"/>
+          <w:lang w:val="en-US" w:eastAsia="de-CH"/>
+        </w:rPr>
+        <w:t xml:space="preserve">new </w:t>
+      </w:r>
+      <w:r>
+        <w:rPr>
+          <w:color w:val="FF0000"/>
+          <w:sz w:val="16"/>
+          <w:lang w:val="en-US" w:eastAsia="de-CH"/>
+        </w:rPr>
+        <w:t>V0.4</w:t>
+      </w:r>
+      <w:r>
+        <w:rPr>
+          <w:color w:val="FF0000"/>
+          <w:sz w:val="16"/>
+          <w:lang w:val="en-US" w:eastAsia="de-CH"/>
+        </w:rPr>
+        <w:t>1</w:t>
+      </w:r>
+      <w:r>
+        <w:rPr>
+          <w:color w:val="FF0000"/>
+          <w:sz w:val="16"/>
+          <w:lang w:val="en-US" w:eastAsia="de-CH"/>
+        </w:rPr>
+        <w:t>)</w:t>
+      </w:r>
+    </w:p>
+    <w:p>
+      <w:pPr>
+        <w:pStyle w:val="Listenabsatz"/>
+        <w:numPr>
+          <w:ilvl w:val="0"/>
+          <w:numId w:val="14"/>
+        </w:numPr>
+        <w:rPr>
+          <w:lang w:val="en-US" w:eastAsia="de-CH"/>
+        </w:rPr>
+      </w:pPr>
+      <w:r>
+        <w:rPr>
+          <w:b/>
+          <w:lang w:val="en-US" w:eastAsia="de-CH"/>
+        </w:rPr>
+        <w:t>Right</w:t>
+      </w:r>
+      <w:r>
+        <w:rPr>
+          <w:lang w:val="en-US" w:eastAsia="de-CH"/>
+        </w:rPr>
+        <w:t xml:space="preserve"> click an item </w:t>
+      </w:r>
+      <w:r>
+        <w:rPr>
+          <w:lang w:val="en-US" w:eastAsia="de-CH"/>
+        </w:rPr>
+        <w:t xml:space="preserve">until the background is either </w:t>
+      </w:r>
+      <w:r>
+        <w:rPr>
+          <w:highlight w:val="cyan"/>
+          <w:lang w:val="en-US" w:eastAsia="de-CH"/>
+        </w:rPr>
+        <w:t>blue</w:t>
+      </w:r>
+      <w:r>
+        <w:rPr>
+          <w:lang w:val="en-US" w:eastAsia="de-CH"/>
+        </w:rPr>
+        <w:t xml:space="preserve"> or </w:t>
+      </w:r>
+      <w:r>
+        <w:rPr>
+          <w:highlight w:val="yellow"/>
+          <w:lang w:val="en-US" w:eastAsia="de-CH"/>
+        </w:rPr>
+        <w:t>yellow</w:t>
+      </w:r>
+      <w:r>
+        <w:rPr>
+          <w:lang w:val="en-US" w:eastAsia="de-CH"/>
+        </w:rPr>
+        <w:t xml:space="preserve"> to insert a separator</w:t>
+      </w:r>
+      <w:r>
+        <w:rPr>
+          <w:lang w:val="en-US" w:eastAsia="de-CH"/>
+        </w:rPr>
+        <w:t xml:space="preserve"> in the </w:t>
+      </w:r>
+      <w:proofErr w:type="spellStart"/>
+      <w:r>
+        <w:rPr>
+          <w:lang w:val="en-US" w:eastAsia="de-CH"/>
+        </w:rPr>
+        <w:t>Hud</w:t>
+      </w:r>
+      <w:proofErr w:type="spellEnd"/>
+      <w:r>
+        <w:rPr>
+          <w:lang w:val="en-US" w:eastAsia="de-CH"/>
+        </w:rPr>
+        <w:t xml:space="preserve"> (</w:t>
+      </w:r>
+      <w:r>
+        <w:rPr>
+          <w:highlight w:val="cyan"/>
+          <w:lang w:val="en-US" w:eastAsia="de-CH"/>
+        </w:rPr>
+        <w:t>Blue</w:t>
+      </w:r>
+      <w:r>
+        <w:rPr>
+          <w:lang w:val="en-US" w:eastAsia="de-CH"/>
+        </w:rPr>
+        <w:t xml:space="preserve"> is a darker blueish and </w:t>
+      </w:r>
+      <w:r>
+        <w:rPr>
+          <w:highlight w:val="yellow"/>
+          <w:lang w:val="en-US" w:eastAsia="de-CH"/>
+        </w:rPr>
+        <w:t>yellow</w:t>
+      </w:r>
+      <w:r>
+        <w:rPr>
+          <w:lang w:val="en-US" w:eastAsia="de-CH"/>
+        </w:rPr>
+        <w:t xml:space="preserve"> a brighter yellow one)</w:t>
+      </w:r>
+    </w:p>
+    <w:p>
+      <w:pPr>
+        <w:pStyle w:val="Listenabsatz"/>
+        <w:numPr>
+          <w:ilvl w:val="0"/>
+          <w:numId w:val="14"/>
+        </w:numPr>
+        <w:rPr>
+          <w:lang w:val="en-US" w:eastAsia="de-CH"/>
+        </w:rPr>
+      </w:pPr>
+      <w:r>
+        <w:rPr>
+          <w:b/>
+          <w:lang w:val="en-US" w:eastAsia="de-CH"/>
+        </w:rPr>
+        <w:t>Right</w:t>
+      </w:r>
+      <w:r>
+        <w:rPr>
+          <w:lang w:val="en-US" w:eastAsia="de-CH"/>
+        </w:rPr>
+        <w:t xml:space="preserve"> click again</w:t>
+      </w:r>
+      <w:r>
+        <w:rPr>
+          <w:lang w:val="en-US" w:eastAsia="de-CH"/>
+        </w:rPr>
+        <w:t xml:space="preserve"> until</w:t>
+      </w:r>
+      <w:r>
+        <w:rPr>
+          <w:lang w:val="en-US" w:eastAsia="de-CH"/>
+        </w:rPr>
+        <w:t xml:space="preserve"> the background color reverts to light gray to remove the </w:t>
+      </w:r>
+      <w:r>
+        <w:rPr>
+          <w:lang w:val="en-US" w:eastAsia="de-CH"/>
+        </w:rPr>
+        <w:t>Separator</w:t>
+      </w:r>
+    </w:p>
+    <w:p>
+      <w:pPr>
+        <w:ind w:left="360"/>
+        <w:rPr>
+          <w:i/>
+          <w:sz w:val="20"/>
+          <w:lang w:val="en-US" w:eastAsia="de-CH"/>
+        </w:rPr>
+      </w:pPr>
+      <w:r>
+        <w:rPr>
+          <w:noProof/>
+          <w:lang w:eastAsia="de-CH"/>
+        </w:rPr>
+        <w:drawing>
+          <wp:anchor distT="0" distB="0" distL="114300" distR="114300" simplePos="0" relativeHeight="251705344" behindDoc="0" locked="0" layoutInCell="1" allowOverlap="1">
+            <wp:simplePos x="0" y="0"/>
+            <wp:positionH relativeFrom="margin">
+              <wp:posOffset>-50165</wp:posOffset>
+            </wp:positionH>
+            <wp:positionV relativeFrom="margin">
+              <wp:posOffset>7900808</wp:posOffset>
+            </wp:positionV>
+            <wp:extent cx="4834255" cy="555625"/>
+            <wp:effectExtent l="0" t="0" r="4445" b="0"/>
+            <wp:wrapSquare wrapText="bothSides"/>
+            <wp:docPr id="32" name="Grafik 32"/>
+            <wp:cNvGraphicFramePr>
+              <a:graphicFrameLocks xmlns:a="http://schemas.openxmlformats.org/drawingml/2006/main" noChangeAspect="1"/>
+            </wp:cNvGraphicFramePr>
+            <a:graphic xmlns:a="http://schemas.openxmlformats.org/drawingml/2006/main">
+              <a:graphicData uri="http://schemas.openxmlformats.org/drawingml/2006/picture">
+                <pic:pic xmlns:pic="http://schemas.openxmlformats.org/drawingml/2006/picture">
+                  <pic:nvPicPr>
+                    <pic:cNvPr id="1" name=""/>
+                    <pic:cNvPicPr/>
+                  </pic:nvPicPr>
+                  <pic:blipFill>
+                    <a:blip r:embed="rId40">
+                      <a:extLst>
+                        <a:ext uri="{28A0092B-C50C-407E-A947-70E740481C1C}">
+                          <a14:useLocalDpi xmlns:a14="http://schemas.microsoft.com/office/drawing/2010/main" val="0"/>
+                        </a:ext>
+                      </a:extLst>
+                    </a:blip>
+                    <a:stretch>
+                      <a:fillRect/>
+                    </a:stretch>
+                  </pic:blipFill>
+                  <pic:spPr>
+                    <a:xfrm>
+                      <a:off x="0" y="0"/>
+                      <a:ext cx="4834255" cy="555625"/>
+                    </a:xfrm>
+                    <a:prstGeom prst="rect">
+                      <a:avLst/>
+                    </a:prstGeom>
+                  </pic:spPr>
+                </pic:pic>
+              </a:graphicData>
+            </a:graphic>
+            <wp14:sizeRelH relativeFrom="margin">
+              <wp14:pctWidth>0</wp14:pctWidth>
+            </wp14:sizeRelH>
+            <wp14:sizeRelV relativeFrom="margin">
+              <wp14:pctHeight>0</wp14:pctHeight>
+            </wp14:sizeRelV>
+          </wp:anchor>
+        </w:drawing>
+      </w:r>
+      <w:r>
+        <w:rPr>
+          <w:i/>
+          <w:sz w:val="20"/>
+          <w:lang w:val="en-US" w:eastAsia="de-CH"/>
+        </w:rPr>
+        <w:t xml:space="preserve">Note: if the </w:t>
+      </w:r>
+      <w:r>
+        <w:rPr>
+          <w:i/>
+          <w:sz w:val="20"/>
+          <w:lang w:val="en-US" w:eastAsia="de-CH"/>
+        </w:rPr>
+        <w:t>Separator</w:t>
+      </w:r>
+      <w:r>
+        <w:rPr>
+          <w:i/>
+          <w:sz w:val="20"/>
+          <w:lang w:val="en-US" w:eastAsia="de-CH"/>
+        </w:rPr>
+        <w:t xml:space="preserve"> item is </w:t>
+      </w:r>
+      <w:r>
+        <w:rPr>
+          <w:b/>
+          <w:i/>
+          <w:sz w:val="20"/>
+          <w:lang w:val="en-US" w:eastAsia="de-CH"/>
+        </w:rPr>
+        <w:t>unchecked</w:t>
+      </w:r>
+      <w:r>
+        <w:rPr>
+          <w:i/>
+          <w:sz w:val="20"/>
+          <w:lang w:val="en-US" w:eastAsia="de-CH"/>
+        </w:rPr>
+        <w:t xml:space="preserve"> the </w:t>
+      </w:r>
+      <w:r>
+        <w:rPr>
+          <w:i/>
+          <w:sz w:val="20"/>
+          <w:lang w:val="en-US" w:eastAsia="de-CH"/>
+        </w:rPr>
+        <w:t>separator</w:t>
+      </w:r>
+      <w:r>
+        <w:rPr>
+          <w:i/>
+          <w:sz w:val="20"/>
+          <w:lang w:val="en-US" w:eastAsia="de-CH"/>
+        </w:rPr>
+        <w:t xml:space="preserve"> is omitted</w:t>
+      </w:r>
+    </w:p>
+    <w:p>
+      <w:pPr>
+        <w:rPr>
+          <w:lang w:val="en-US" w:eastAsia="de-CH"/>
+        </w:rPr>
+      </w:pPr>
+      <w:proofErr w:type="gramStart"/>
+      <w:r>
+        <w:rPr>
+          <w:lang w:val="en-US" w:eastAsia="de-CH"/>
+        </w:rPr>
+        <w:t>e.g</w:t>
+      </w:r>
+      <w:proofErr w:type="gramEnd"/>
+      <w:r>
+        <w:rPr>
+          <w:lang w:val="en-US" w:eastAsia="de-CH"/>
+        </w:rPr>
+        <w:t xml:space="preserve">. </w:t>
+      </w:r>
+      <w:r>
+        <w:rPr>
+          <w:lang w:val="en-US" w:eastAsia="de-CH"/>
+        </w:rPr>
+        <w:t>a</w:t>
+      </w:r>
+      <w:bookmarkStart w:id="0" w:name="_GoBack"/>
+      <w:bookmarkEnd w:id="0"/>
+      <w:r>
+        <w:rPr>
+          <w:lang w:val="en-US" w:eastAsia="de-CH"/>
+        </w:rPr>
+        <w:t xml:space="preserve"> </w:t>
+      </w:r>
+      <w:r>
+        <w:rPr>
+          <w:lang w:val="en-US" w:eastAsia="de-CH"/>
+        </w:rPr>
+        <w:t xml:space="preserve">brighter </w:t>
+      </w:r>
+      <w:r>
+        <w:rPr>
+          <w:lang w:val="en-US" w:eastAsia="de-CH"/>
+        </w:rPr>
+        <w:t>yellow separator on a horizontal bar</w:t>
       </w:r>
     </w:p>
     <w:p>
@@ -11257,19 +12041,6 @@
     <w:p>
       <w:pPr>
         <w:rPr>
-          <w:lang w:val="en-US" w:eastAsia="de-CH"/>
-        </w:rPr>
-      </w:pPr>
-      <w:r>
-        <w:rPr>
-          <w:lang w:val="en-US" w:eastAsia="de-CH"/>
-        </w:rPr>
-        <w:t>All settings are automatically saved and should be available for any further use</w:t>
-      </w:r>
-    </w:p>
-    <w:p>
-      <w:pPr>
-        <w:rPr>
           <w:rFonts w:asciiTheme="majorHAnsi" w:eastAsia="Times New Roman" w:hAnsiTheme="majorHAnsi" w:cstheme="majorBidi"/>
           <w:color w:val="2E74B5" w:themeColor="accent1" w:themeShade="BF"/>
           <w:sz w:val="26"/>
@@ -11277,6 +12048,12 @@
           <w:lang w:val="en-US" w:eastAsia="de-CH"/>
         </w:rPr>
       </w:pPr>
+      <w:r>
+        <w:rPr>
+          <w:lang w:val="en-US" w:eastAsia="de-CH"/>
+        </w:rPr>
+        <w:t>All settings are automatically saved and should be available for any further use</w:t>
+      </w:r>
       <w:r>
         <w:rPr>
           <w:rFonts w:eastAsia="Times New Roman"/>
@@ -11329,7 +12106,7 @@
                     <pic:cNvPicPr/>
                   </pic:nvPicPr>
                   <pic:blipFill>
-                    <a:blip r:embed="rId39">
+                    <a:blip r:embed="rId41">
                       <a:extLst>
                         <a:ext uri="{28A0092B-C50C-407E-A947-70E740481C1C}">
                           <a14:useLocalDpi xmlns:a14="http://schemas.microsoft.com/office/drawing/2010/main" val="0"/>
@@ -11372,8 +12149,6 @@
         </w:rPr>
         <w:t>All Items</w:t>
       </w:r>
-      <w:bookmarkStart w:id="0" w:name="_GoBack"/>
-      <w:bookmarkEnd w:id="0"/>
       <w:r>
         <w:rPr>
           <w:lang w:val="en-US" w:eastAsia="de-CH"/>
@@ -14563,6 +15338,76 @@
           <w:lang w:val="en-US" w:eastAsia="de-CH"/>
         </w:rPr>
         <w:t>]</w:t>
+      </w:r>
+      <w:r>
+        <w:rPr>
+          <w:rFonts w:eastAsia="Times New Roman"/>
+          <w:lang w:val="en-US" w:eastAsia="de-CH"/>
+        </w:rPr>
+        <w:t xml:space="preserve">; </w:t>
+      </w:r>
+      <w:r>
+        <w:rPr>
+          <w:rFonts w:eastAsia="Times New Roman"/>
+          <w:highlight w:val="green"/>
+          <w:lang w:val="en-US" w:eastAsia="de-CH"/>
+        </w:rPr>
+        <w:t>i</w:t>
+      </w:r>
+      <w:r>
+        <w:rPr>
+          <w:rFonts w:eastAsia="Times New Roman"/>
+          <w:highlight w:val="green"/>
+          <w:lang w:val="en-US" w:eastAsia="de-CH"/>
+        </w:rPr>
+        <w:t>f available, a tooltip shows the Sim Reference Speeds</w:t>
+      </w:r>
+      <w:r>
+        <w:rPr>
+          <w:rFonts w:eastAsia="Times New Roman"/>
+          <w:lang w:val="en-US" w:eastAsia="de-CH"/>
+        </w:rPr>
+        <w:t xml:space="preserve"> </w:t>
+      </w:r>
+      <w:r>
+        <w:rPr>
+          <w:color w:val="FF0000"/>
+          <w:sz w:val="16"/>
+          <w:lang w:val="en-US" w:eastAsia="de-CH"/>
+        </w:rPr>
+        <w:t>(</w:t>
+      </w:r>
+      <w:r>
+        <w:rPr>
+          <w:color w:val="FF0000"/>
+          <w:sz w:val="16"/>
+          <w:lang w:val="en-US" w:eastAsia="de-CH"/>
+        </w:rPr>
+        <w:t xml:space="preserve">new </w:t>
+      </w:r>
+      <w:r>
+        <w:rPr>
+          <w:color w:val="FF0000"/>
+          <w:sz w:val="16"/>
+          <w:lang w:val="en-US" w:eastAsia="de-CH"/>
+        </w:rPr>
+        <w:t>V0.4</w:t>
+      </w:r>
+      <w:r>
+        <w:rPr>
+          <w:color w:val="FF0000"/>
+          <w:sz w:val="16"/>
+          <w:lang w:val="en-US" w:eastAsia="de-CH"/>
+        </w:rPr>
+        <w:t>1</w:t>
+      </w:r>
+      <w:r>
+        <w:rPr>
+          <w:color w:val="FF0000"/>
+          <w:sz w:val="16"/>
+          <w:lang w:val="en-US" w:eastAsia="de-CH"/>
+        </w:rPr>
+        <w:t>)</w:t>
       </w:r>
     </w:p>
     <w:p>
@@ -15614,7 +16459,7 @@
                     </pic:cNvPicPr>
                   </pic:nvPicPr>
                   <pic:blipFill>
-                    <a:blip r:embed="rId40">
+                    <a:blip r:embed="rId42">
                       <a:extLst>
                         <a:ext uri="{28A0092B-C50C-407E-A947-70E740481C1C}">
                           <a14:useLocalDpi xmlns:a14="http://schemas.microsoft.com/office/drawing/2010/main" val="0"/>
@@ -15707,6 +16552,111 @@
         </w:rPr>
         <w:t>was detected</w:t>
       </w:r>
+      <w:r>
+        <w:rPr>
+          <w:lang w:val="en-US" w:eastAsia="de-CH"/>
+        </w:rPr>
+        <w:t xml:space="preserve">. </w:t>
+      </w:r>
+      <w:r>
+        <w:rPr>
+          <w:lang w:val="en-US" w:eastAsia="de-CH"/>
+        </w:rPr>
+        <w:br/>
+      </w:r>
+      <w:r>
+        <w:rPr>
+          <w:highlight w:val="green"/>
+          <w:lang w:val="en-US" w:eastAsia="de-CH"/>
+        </w:rPr>
+        <w:t xml:space="preserve">If the station is not identified the active </w:t>
+      </w:r>
+      <w:proofErr w:type="spellStart"/>
+      <w:r>
+        <w:rPr>
+          <w:highlight w:val="green"/>
+          <w:lang w:val="en-US" w:eastAsia="de-CH"/>
+        </w:rPr>
+        <w:t>Frequ</w:t>
+      </w:r>
+      <w:proofErr w:type="spellEnd"/>
+      <w:r>
+        <w:rPr>
+          <w:highlight w:val="green"/>
+          <w:lang w:val="en-US" w:eastAsia="de-CH"/>
+        </w:rPr>
+        <w:t xml:space="preserve">. </w:t>
+      </w:r>
+      <w:proofErr w:type="gramStart"/>
+      <w:r>
+        <w:rPr>
+          <w:highlight w:val="green"/>
+          <w:lang w:val="en-US" w:eastAsia="de-CH"/>
+        </w:rPr>
+        <w:t>is</w:t>
+      </w:r>
+      <w:proofErr w:type="gramEnd"/>
+      <w:r>
+        <w:rPr>
+          <w:highlight w:val="green"/>
+          <w:lang w:val="en-US" w:eastAsia="de-CH"/>
+        </w:rPr>
+        <w:t xml:space="preserve"> shown</w:t>
+      </w:r>
+      <w:r>
+        <w:rPr>
+          <w:color w:val="FF0000"/>
+          <w:sz w:val="16"/>
+          <w:lang w:val="en-US" w:eastAsia="de-CH"/>
+        </w:rPr>
+        <w:t xml:space="preserve"> </w:t>
+      </w:r>
+      <w:r>
+        <w:rPr>
+          <w:color w:val="FF0000"/>
+          <w:sz w:val="16"/>
+          <w:lang w:val="en-US" w:eastAsia="de-CH"/>
+        </w:rPr>
+        <w:t>(</w:t>
+      </w:r>
+      <w:r>
+        <w:rPr>
+          <w:color w:val="FF0000"/>
+          <w:sz w:val="16"/>
+          <w:lang w:val="en-US" w:eastAsia="de-CH"/>
+        </w:rPr>
+        <w:t xml:space="preserve">new </w:t>
+      </w:r>
+      <w:r>
+        <w:rPr>
+          <w:color w:val="FF0000"/>
+          <w:sz w:val="16"/>
+          <w:lang w:val="en-US" w:eastAsia="de-CH"/>
+        </w:rPr>
+        <w:t>V0.4</w:t>
+      </w:r>
+      <w:r>
+        <w:rPr>
+          <w:color w:val="FF0000"/>
+          <w:sz w:val="16"/>
+          <w:lang w:val="en-US" w:eastAsia="de-CH"/>
+        </w:rPr>
+        <w:t>1</w:t>
+      </w:r>
+      <w:r>
+        <w:rPr>
+          <w:color w:val="FF0000"/>
+          <w:sz w:val="16"/>
+          <w:lang w:val="en-US" w:eastAsia="de-CH"/>
+        </w:rPr>
+        <w:t>)</w:t>
+      </w:r>
+      <w:r>
+        <w:rPr>
+          <w:lang w:val="en-US" w:eastAsia="de-CH"/>
+        </w:rPr>
+        <w:t xml:space="preserve"> </w:t>
+      </w:r>
     </w:p>
     <w:p>
       <w:pPr>
@@ -16266,7 +17216,7 @@
                     <pic:cNvPicPr/>
                   </pic:nvPicPr>
                   <pic:blipFill>
-                    <a:blip r:embed="rId41">
+                    <a:blip r:embed="rId43">
                       <a:extLst>
                         <a:ext uri="{28A0092B-C50C-407E-A947-70E740481C1C}">
                           <a14:useLocalDpi xmlns:a14="http://schemas.microsoft.com/office/drawing/2010/main" val="0"/>
@@ -19492,7 +20442,7 @@
         </w:rPr>
         <w:t xml:space="preserve"> (</w:t>
       </w:r>
-      <w:hyperlink r:id="rId42" w:history="1">
+      <w:hyperlink r:id="rId44" w:history="1">
         <w:r>
           <w:rPr>
             <w:lang w:val="en-US" w:eastAsia="de-CH"/>
@@ -23174,7 +24124,7 @@
   <w:style w:type="paragraph" w:default="1" w:styleId="Standard">
     <w:name w:val="Normal"/>
     <w:qFormat/>
-    <w:rsid w:val="0089784A"/>
+    <w:rsid w:val="00460001"/>
   </w:style>
   <w:style w:type="paragraph" w:styleId="berschrift1">
     <w:name w:val="heading 1"/>
@@ -24093,7 +25043,7 @@
 </file>
 
 <file path=customXml/itemProps1.xml><?xml version="1.0" encoding="utf-8"?>
-<ds:datastoreItem xmlns:ds="http://schemas.openxmlformats.org/officeDocument/2006/customXml" ds:itemID="{1B68C3FF-D780-4B1E-887B-D43C6CDCBE11}">
+<ds:datastoreItem xmlns:ds="http://schemas.openxmlformats.org/officeDocument/2006/customXml" ds:itemID="{9BAA6C10-8DA5-4A21-9577-2848F5F03887}">
   <ds:schemaRefs>
     <ds:schemaRef ds:uri="http://schemas.openxmlformats.org/officeDocument/2006/bibliography"/>
   </ds:schemaRefs>

</xml_diff>

<commit_message>
- Update Use NewLine and Separator also from currently not visible items (NewLine is prioritized)
</commit_message>
<xml_diff>
--- a/doc/MSFS_HudBar-QuickGuide.docx
+++ b/doc/MSFS_HudBar-QuickGuide.docx
@@ -2145,14 +2145,6 @@
     </w:p>
     <w:p>
       <w:pPr>
-        <w:pStyle w:val="KeinLeerraum"/>
-        <w:rPr>
-          <w:lang w:val="en-US" w:eastAsia="de-CH"/>
-        </w:rPr>
-      </w:pPr>
-    </w:p>
-    <w:p>
-      <w:pPr>
         <w:pStyle w:val="berschrift2"/>
         <w:rPr>
           <w:lang w:val="en-US" w:eastAsia="de-CH"/>
@@ -2587,7 +2579,7 @@
           <wp:anchor distT="0" distB="0" distL="114300" distR="114300" simplePos="0" relativeHeight="251672576" behindDoc="0" locked="0" layoutInCell="1" allowOverlap="1">
             <wp:simplePos x="0" y="0"/>
             <wp:positionH relativeFrom="margin">
-              <wp:posOffset>4666615</wp:posOffset>
+              <wp:posOffset>4629616</wp:posOffset>
             </wp:positionH>
             <wp:positionV relativeFrom="margin">
               <wp:posOffset>4881245</wp:posOffset>
@@ -3485,13 +3477,25 @@
         <w:rPr>
           <w:lang w:val="en-US" w:eastAsia="de-CH"/>
         </w:rPr>
-        <w:t xml:space="preserve"> records the flight and provides a KML (Google Earth etc.) file and in addition a JSON file</w:t>
-      </w:r>
-      <w:r>
-        <w:rPr>
-          <w:lang w:val="en-US" w:eastAsia="de-CH"/>
-        </w:rPr>
-        <w:t>-</w:t>
+        <w:t xml:space="preserve"> records the flight and provides a KML (Google Earth etc.) file and in addition a JSON</w:t>
+      </w:r>
+      <w:r>
+        <w:rPr>
+          <w:lang w:val="en-US" w:eastAsia="de-CH"/>
+        </w:rPr>
+        <w:t xml:space="preserve"> data</w:t>
+      </w:r>
+      <w:r>
+        <w:rPr>
+          <w:lang w:val="en-US" w:eastAsia="de-CH"/>
+        </w:rPr>
+        <w:t xml:space="preserve"> file</w:t>
+      </w:r>
+      <w:r>
+        <w:rPr>
+          <w:lang w:val="en-US" w:eastAsia="de-CH"/>
+        </w:rPr>
+        <w:t>.</w:t>
       </w:r>
     </w:p>
     <w:p>
@@ -3535,7 +3539,27 @@
           <w:highlight w:val="green"/>
           <w:lang w:val="en-US" w:eastAsia="de-CH"/>
         </w:rPr>
+        <w:t>‘</w:t>
+      </w:r>
+      <w:r>
+        <w:rPr>
+          <w:rFonts w:ascii="Consolas" w:hAnsi="Consolas"/>
+          <w:sz w:val="20"/>
+          <w:szCs w:val="20"/>
+          <w:highlight w:val="green"/>
+          <w:lang w:val="en-US" w:eastAsia="de-CH"/>
+        </w:rPr>
         <w:t>files</w:t>
+      </w:r>
+      <w:r>
+        <w:rPr>
+          <w:rFonts w:ascii="Consolas" w:hAnsi="Consolas"/>
+          <w:sz w:val="20"/>
+          <w:szCs w:val="20"/>
+          <w:highlight w:val="green"/>
+          <w:lang w:val="en-US" w:eastAsia="de-CH"/>
+        </w:rPr>
+        <w:t>’</w:t>
       </w:r>
       <w:r>
         <w:rPr>
@@ -3745,11 +3769,6 @@
           <w:lang w:val="en-US" w:eastAsia="de-CH"/>
         </w:rPr>
         <w:br/>
-      </w:r>
-      <w:r>
-        <w:rPr>
-          <w:lang w:val="en-US" w:eastAsia="de-CH"/>
-        </w:rPr>
         <w:t>KMZ files can be opened in Google Earth the same as KML files.</w:t>
       </w:r>
     </w:p>
@@ -4121,7 +4140,14 @@
         <w:rPr>
           <w:lang w:val="en-US" w:eastAsia="de-CH"/>
         </w:rPr>
-        <w:t>Each time it is toggled OFF</w:t>
+        <w:t xml:space="preserve">Each time it is toggled </w:t>
+      </w:r>
+      <w:r>
+        <w:rPr>
+          <w:b/>
+          <w:lang w:val="en-US" w:eastAsia="de-CH"/>
+        </w:rPr>
+        <w:t>OFF</w:t>
       </w:r>
       <w:r>
         <w:rPr>
@@ -4380,7 +4406,19 @@
         <w:rPr>
           <w:lang w:val="en-US" w:eastAsia="de-CH"/>
         </w:rPr>
-        <w:t xml:space="preserve"> for Rotate and Touchdown.</w:t>
+        <w:t xml:space="preserve"> for </w:t>
+      </w:r>
+      <w:r>
+        <w:rPr>
+          <w:lang w:val="en-US" w:eastAsia="de-CH"/>
+        </w:rPr>
+        <w:t>Takeoff</w:t>
+      </w:r>
+      <w:r>
+        <w:rPr>
+          <w:lang w:val="en-US" w:eastAsia="de-CH"/>
+        </w:rPr>
+        <w:t xml:space="preserve"> and Touchdown.</w:t>
       </w:r>
       <w:r>
         <w:rPr>
@@ -5828,10 +5866,10 @@
           <wp:anchor distT="0" distB="0" distL="114300" distR="114300" simplePos="0" relativeHeight="251682816" behindDoc="0" locked="0" layoutInCell="1" allowOverlap="1">
             <wp:simplePos x="0" y="0"/>
             <wp:positionH relativeFrom="margin">
-              <wp:posOffset>5438140</wp:posOffset>
+              <wp:posOffset>5436235</wp:posOffset>
             </wp:positionH>
             <wp:positionV relativeFrom="margin">
-              <wp:posOffset>1241425</wp:posOffset>
+              <wp:posOffset>635</wp:posOffset>
             </wp:positionV>
             <wp:extent cx="1111250" cy="1240790"/>
             <wp:effectExtent l="0" t="0" r="0" b="0"/>
@@ -5975,10 +6013,10 @@
           <wp:anchor distT="0" distB="0" distL="114300" distR="114300" simplePos="0" relativeHeight="251675648" behindDoc="0" locked="0" layoutInCell="1" allowOverlap="1">
             <wp:simplePos x="0" y="0"/>
             <wp:positionH relativeFrom="margin">
-              <wp:posOffset>4952365</wp:posOffset>
+              <wp:posOffset>5085715</wp:posOffset>
             </wp:positionH>
             <wp:positionV relativeFrom="margin">
-              <wp:posOffset>2700655</wp:posOffset>
+              <wp:posOffset>1405255</wp:posOffset>
             </wp:positionV>
             <wp:extent cx="1598295" cy="1111250"/>
             <wp:effectExtent l="0" t="0" r="1905" b="0"/>
@@ -9050,6 +9088,12 @@
           <w:lang w:val="en-US" w:eastAsia="de-CH"/>
         </w:rPr>
         <w:t>Air</w:t>
+      </w:r>
+      <w:r>
+        <w:rPr>
+          <w:lang w:val="en-US" w:eastAsia="de-CH"/>
+        </w:rPr>
+        <w:t>bus</w:t>
       </w:r>
       <w:proofErr w:type="gramStart"/>
       <w:r>
@@ -11366,7 +11410,19 @@
         <w:rPr>
           <w:lang w:val="en-US" w:eastAsia="de-CH"/>
         </w:rPr>
-        <w:t xml:space="preserve"> -GPS- above)</w:t>
+        <w:t xml:space="preserve"> -GPS- above</w:t>
+      </w:r>
+      <w:r>
+        <w:rPr>
+          <w:lang w:val="en-US" w:eastAsia="de-CH"/>
+        </w:rPr>
+        <w:t xml:space="preserve"> and Aircraft HDG</w:t>
+      </w:r>
+      <w:r>
+        <w:rPr>
+          <w:lang w:val="en-US" w:eastAsia="de-CH"/>
+        </w:rPr>
+        <w:t>)</w:t>
       </w:r>
     </w:p>
     <w:p>
@@ -11409,13 +11465,7 @@
         <w:rPr>
           <w:lang w:val="en-US" w:eastAsia="de-CH"/>
         </w:rPr>
-        <w:t>the background color reverts to light gray</w:t>
-      </w:r>
-      <w:r>
-        <w:rPr>
-          <w:lang w:val="en-US" w:eastAsia="de-CH"/>
-        </w:rPr>
-        <w:t xml:space="preserve"> </w:t>
+        <w:t xml:space="preserve">the background color reverts to light gray </w:t>
       </w:r>
       <w:r>
         <w:rPr>
@@ -11474,41 +11524,6 @@
     </w:p>
     <w:p>
       <w:pPr>
-        <w:ind w:left="360"/>
-        <w:rPr>
-          <w:i/>
-          <w:sz w:val="20"/>
-          <w:lang w:val="en-US" w:eastAsia="de-CH"/>
-        </w:rPr>
-      </w:pPr>
-      <w:r>
-        <w:rPr>
-          <w:i/>
-          <w:sz w:val="20"/>
-          <w:lang w:val="en-US" w:eastAsia="de-CH"/>
-        </w:rPr>
-        <w:t xml:space="preserve">Note: if the New Line item is </w:t>
-      </w:r>
-      <w:r>
-        <w:rPr>
-          <w:b/>
-          <w:i/>
-          <w:sz w:val="20"/>
-          <w:lang w:val="en-US" w:eastAsia="de-CH"/>
-        </w:rPr>
-        <w:t>unchecked</w:t>
-      </w:r>
-      <w:r>
-        <w:rPr>
-          <w:i/>
-          <w:sz w:val="20"/>
-          <w:lang w:val="en-US" w:eastAsia="de-CH"/>
-        </w:rPr>
-        <w:t xml:space="preserve"> the line break is omitted</w:t>
-      </w:r>
-    </w:p>
-    <w:p>
-      <w:pPr>
         <w:pStyle w:val="berschrift2"/>
         <w:rPr>
           <w:lang w:val="en-US" w:eastAsia="de-CH"/>
@@ -11519,14 +11534,7 @@
           <w:highlight w:val="green"/>
           <w:lang w:val="en-US" w:eastAsia="de-CH"/>
         </w:rPr>
-        <w:t>Insert a Separator before an</w:t>
-      </w:r>
-      <w:r>
-        <w:rPr>
-          <w:highlight w:val="green"/>
-          <w:lang w:val="en-US" w:eastAsia="de-CH"/>
-        </w:rPr>
-        <w:t xml:space="preserve"> item</w:t>
+        <w:t>Insert a Separator before an item</w:t>
       </w:r>
       <w:r>
         <w:rPr>
@@ -11548,39 +11556,7 @@
           <w:sz w:val="16"/>
           <w:lang w:val="en-US" w:eastAsia="de-CH"/>
         </w:rPr>
-        <w:t>(</w:t>
-      </w:r>
-      <w:r>
-        <w:rPr>
-          <w:color w:val="FF0000"/>
-          <w:sz w:val="16"/>
-          <w:lang w:val="en-US" w:eastAsia="de-CH"/>
-        </w:rPr>
-        <w:t xml:space="preserve">new </w:t>
-      </w:r>
-      <w:r>
-        <w:rPr>
-          <w:color w:val="FF0000"/>
-          <w:sz w:val="16"/>
-          <w:lang w:val="en-US" w:eastAsia="de-CH"/>
-        </w:rPr>
-        <w:t>V0.4</w:t>
-      </w:r>
-      <w:r>
-        <w:rPr>
-          <w:color w:val="FF0000"/>
-          <w:sz w:val="16"/>
-          <w:lang w:val="en-US" w:eastAsia="de-CH"/>
-        </w:rPr>
-        <w:t>1</w:t>
-      </w:r>
-      <w:r>
-        <w:rPr>
-          <w:color w:val="FF0000"/>
-          <w:sz w:val="16"/>
-          <w:lang w:val="en-US" w:eastAsia="de-CH"/>
-        </w:rPr>
-        <w:t>)</w:t>
+        <w:t>(new V0.41)</w:t>
       </w:r>
     </w:p>
     <w:p>
@@ -11731,10 +11707,7 @@
     </w:p>
     <w:p>
       <w:pPr>
-        <w:ind w:left="360"/>
-        <w:rPr>
-          <w:i/>
-          <w:sz w:val="20"/>
+        <w:rPr>
           <w:lang w:val="en-US" w:eastAsia="de-CH"/>
         </w:rPr>
       </w:pPr>
@@ -11747,10 +11720,10 @@
           <wp:anchor distT="0" distB="0" distL="114300" distR="114300" simplePos="0" relativeHeight="251705344" behindDoc="0" locked="0" layoutInCell="1" allowOverlap="1">
             <wp:simplePos x="0" y="0"/>
             <wp:positionH relativeFrom="margin">
-              <wp:posOffset>-50165</wp:posOffset>
+              <wp:posOffset>139700</wp:posOffset>
             </wp:positionH>
             <wp:positionV relativeFrom="margin">
-              <wp:posOffset>7900808</wp:posOffset>
+              <wp:posOffset>7667625</wp:posOffset>
             </wp:positionV>
             <wp:extent cx="4834255" cy="555625"/>
             <wp:effectExtent l="0" t="0" r="4445" b="0"/>
@@ -11799,109 +11772,158 @@
           </wp:anchor>
         </w:drawing>
       </w:r>
-      <w:r>
+      <w:proofErr w:type="gramStart"/>
+      <w:r>
+        <w:rPr>
+          <w:lang w:val="en-US" w:eastAsia="de-CH"/>
+        </w:rPr>
+        <w:t>e.g</w:t>
+      </w:r>
+      <w:proofErr w:type="gramEnd"/>
+      <w:r>
+        <w:rPr>
+          <w:lang w:val="en-US" w:eastAsia="de-CH"/>
+        </w:rPr>
+        <w:t xml:space="preserve">. </w:t>
+      </w:r>
+      <w:r>
+        <w:rPr>
+          <w:lang w:val="en-US" w:eastAsia="de-CH"/>
+        </w:rPr>
+        <w:t xml:space="preserve">below </w:t>
+      </w:r>
+      <w:r>
+        <w:rPr>
+          <w:lang w:val="en-US" w:eastAsia="de-CH"/>
+        </w:rPr>
+        <w:t>a</w:t>
+      </w:r>
+      <w:r>
+        <w:rPr>
+          <w:lang w:val="en-US" w:eastAsia="de-CH"/>
+        </w:rPr>
+        <w:t xml:space="preserve"> </w:t>
+      </w:r>
+      <w:r>
+        <w:rPr>
+          <w:lang w:val="en-US" w:eastAsia="de-CH"/>
+        </w:rPr>
+        <w:t xml:space="preserve">brighter </w:t>
+      </w:r>
+      <w:r>
+        <w:rPr>
+          <w:highlight w:val="yellow"/>
+          <w:lang w:val="en-US" w:eastAsia="de-CH"/>
+        </w:rPr>
+        <w:t>yellow</w:t>
+      </w:r>
+      <w:r>
+        <w:rPr>
+          <w:lang w:val="en-US" w:eastAsia="de-CH"/>
+        </w:rPr>
+        <w:t xml:space="preserve"> separator on a horizontal bar</w:t>
+      </w:r>
+      <w:r>
+        <w:rPr>
+          <w:lang w:val="en-US" w:eastAsia="de-CH"/>
+        </w:rPr>
+        <w:t xml:space="preserve"> on MAN, HDG and –AP</w:t>
+      </w:r>
+      <w:r>
+        <w:rPr>
+          <w:lang w:val="en-US" w:eastAsia="de-CH"/>
+        </w:rPr>
+        <w:t>–</w:t>
+      </w:r>
+      <w:r>
+        <w:rPr>
+          <w:lang w:val="en-US" w:eastAsia="de-CH"/>
+        </w:rPr>
+        <w:t xml:space="preserve"> </w:t>
+      </w:r>
+    </w:p>
+    <w:p>
+      <w:pPr>
+        <w:rPr>
+          <w:lang w:val="en-US" w:eastAsia="de-CH"/>
+        </w:rPr>
+      </w:pPr>
+    </w:p>
+    <w:p>
+      <w:pPr>
+        <w:rPr>
+          <w:lang w:val="en-US" w:eastAsia="de-CH"/>
+        </w:rPr>
+      </w:pPr>
+    </w:p>
+    <w:p>
+      <w:pPr>
         <w:rPr>
           <w:i/>
-          <w:sz w:val="20"/>
-          <w:lang w:val="en-US" w:eastAsia="de-CH"/>
-        </w:rPr>
-        <w:t xml:space="preserve">Note: if the </w:t>
-      </w:r>
+          <w:lang w:val="en-US" w:eastAsia="de-CH"/>
+        </w:rPr>
+      </w:pPr>
       <w:r>
         <w:rPr>
           <w:i/>
-          <w:sz w:val="20"/>
-          <w:lang w:val="en-US" w:eastAsia="de-CH"/>
-        </w:rPr>
-        <w:t>Separator</w:t>
-      </w:r>
+          <w:lang w:val="en-US" w:eastAsia="de-CH"/>
+        </w:rPr>
+        <w:t>Note</w:t>
+      </w:r>
+      <w:proofErr w:type="gramStart"/>
       <w:r>
         <w:rPr>
           <w:i/>
-          <w:sz w:val="20"/>
-          <w:lang w:val="en-US" w:eastAsia="de-CH"/>
-        </w:rPr>
-        <w:t xml:space="preserve"> item is </w:t>
-      </w:r>
-      <w:r>
-        <w:rPr>
-          <w:b/>
+          <w:lang w:val="en-US" w:eastAsia="de-CH"/>
+        </w:rPr>
+        <w:t>:</w:t>
+      </w:r>
+      <w:proofErr w:type="gramEnd"/>
+      <w:r>
+        <w:rPr>
           <w:i/>
-          <w:sz w:val="20"/>
-          <w:lang w:val="en-US" w:eastAsia="de-CH"/>
-        </w:rPr>
-        <w:t>unchecked</w:t>
+          <w:lang w:val="en-US" w:eastAsia="de-CH"/>
+        </w:rPr>
+        <w:br/>
       </w:r>
       <w:r>
         <w:rPr>
           <w:i/>
-          <w:sz w:val="20"/>
-          <w:lang w:val="en-US" w:eastAsia="de-CH"/>
-        </w:rPr>
-        <w:t xml:space="preserve"> the </w:t>
-      </w:r>
+          <w:lang w:val="en-US" w:eastAsia="de-CH"/>
+        </w:rPr>
+        <w:t xml:space="preserve">Breaks are also considered when an item is not checked, </w:t>
+      </w:r>
+      <w:proofErr w:type="spellStart"/>
       <w:r>
         <w:rPr>
           <w:i/>
-          <w:sz w:val="20"/>
-          <w:lang w:val="en-US" w:eastAsia="de-CH"/>
-        </w:rPr>
-        <w:t>separator</w:t>
-      </w:r>
+          <w:lang w:val="en-US" w:eastAsia="de-CH"/>
+        </w:rPr>
+        <w:t>NewLine</w:t>
+      </w:r>
+      <w:proofErr w:type="spellEnd"/>
       <w:r>
         <w:rPr>
           <w:i/>
-          <w:sz w:val="20"/>
-          <w:lang w:val="en-US" w:eastAsia="de-CH"/>
-        </w:rPr>
-        <w:t xml:space="preserve"> is omitted</w:t>
-      </w:r>
-    </w:p>
-    <w:p>
-      <w:pPr>
-        <w:rPr>
-          <w:lang w:val="en-US" w:eastAsia="de-CH"/>
-        </w:rPr>
-      </w:pPr>
-      <w:proofErr w:type="gramStart"/>
-      <w:r>
-        <w:rPr>
-          <w:lang w:val="en-US" w:eastAsia="de-CH"/>
-        </w:rPr>
-        <w:t>e.g</w:t>
-      </w:r>
-      <w:proofErr w:type="gramEnd"/>
-      <w:r>
-        <w:rPr>
-          <w:lang w:val="en-US" w:eastAsia="de-CH"/>
-        </w:rPr>
-        <w:t xml:space="preserve">. </w:t>
-      </w:r>
-      <w:r>
-        <w:rPr>
-          <w:lang w:val="en-US" w:eastAsia="de-CH"/>
-        </w:rPr>
-        <w:t>a</w:t>
-      </w:r>
-      <w:bookmarkStart w:id="0" w:name="_GoBack"/>
-      <w:bookmarkEnd w:id="0"/>
-      <w:r>
-        <w:rPr>
+          <w:lang w:val="en-US" w:eastAsia="de-CH"/>
+        </w:rPr>
+        <w:t xml:space="preserve"> takes precedence over Separators</w:t>
+      </w:r>
+      <w:r>
+        <w:rPr>
+          <w:color w:val="FF0000"/>
+          <w:sz w:val="16"/>
           <w:lang w:val="en-US" w:eastAsia="de-CH"/>
         </w:rPr>
         <w:t xml:space="preserve"> </w:t>
       </w:r>
       <w:r>
         <w:rPr>
-          <w:lang w:val="en-US" w:eastAsia="de-CH"/>
-        </w:rPr>
-        <w:t xml:space="preserve">brighter </w:t>
-      </w:r>
-      <w:r>
-        <w:rPr>
-          <w:lang w:val="en-US" w:eastAsia="de-CH"/>
-        </w:rPr>
-        <w:t>yellow separator on a horizontal bar</w:t>
+          <w:color w:val="FF0000"/>
+          <w:sz w:val="16"/>
+          <w:lang w:val="en-US" w:eastAsia="de-CH"/>
+        </w:rPr>
+        <w:t>(new V0.41)</w:t>
       </w:r>
     </w:p>
     <w:p>
@@ -12292,7 +12314,6 @@
       <w:r>
         <w:rPr>
           <w:b/>
-          <w:highlight w:val="green"/>
           <w:lang w:val="en-US" w:eastAsia="de-CH"/>
         </w:rPr>
         <w:t>Fl</w:t>
@@ -12301,7 +12322,6 @@
       <w:r>
         <w:rPr>
           <w:b/>
-          <w:highlight w:val="green"/>
           <w:lang w:val="en-US" w:eastAsia="de-CH"/>
         </w:rPr>
         <w:t>-Rec</w:t>
@@ -12317,36 +12337,6 @@
           <w:lang w:val="en-US" w:eastAsia="de-CH"/>
         </w:rPr>
         <w:t>Flight Recorder status information – click to toggle recording on/off</w:t>
-      </w:r>
-      <w:r>
-        <w:rPr>
-          <w:rFonts w:eastAsia="Times New Roman"/>
-          <w:color w:val="FF0000"/>
-          <w:sz w:val="16"/>
-          <w:szCs w:val="16"/>
-          <w:lang w:val="en-US" w:eastAsia="de-CH"/>
-        </w:rPr>
-        <w:t xml:space="preserve"> (new V0.</w:t>
-      </w:r>
-      <w:r>
-        <w:rPr>
-          <w:rFonts w:eastAsia="Times New Roman"/>
-          <w:color w:val="FF0000"/>
-          <w:sz w:val="16"/>
-          <w:szCs w:val="16"/>
-          <w:lang w:val="en-US" w:eastAsia="de-CH"/>
-        </w:rPr>
-        <w:t>40</w:t>
-      </w:r>
-      <w:r>
-        <w:rPr>
-          <w:rFonts w:eastAsia="Times New Roman"/>
-          <w:color w:val="FF0000"/>
-          <w:sz w:val="16"/>
-          <w:szCs w:val="16"/>
-          <w:lang w:val="en-US" w:eastAsia="de-CH"/>
-        </w:rPr>
-        <w:t>)</w:t>
       </w:r>
     </w:p>
     <w:p>
@@ -12524,6 +12514,7 @@
       <w:pPr>
         <w:spacing w:after="80"/>
         <w:rPr>
+          <w:b/>
           <w:lang w:val="en-US" w:eastAsia="de-CH"/>
         </w:rPr>
       </w:pPr>
@@ -12564,7 +12555,19 @@
         <w:rPr>
           <w:lang w:val="en-US" w:eastAsia="de-CH"/>
         </w:rPr>
-        <w:t>: Elevator, Rudder, Aileron Trim % values +- deflection (click the label to Zero Trim)</w:t>
+        <w:t>: Elevator, Rudder, Aileron Trim % values +- deflection</w:t>
+      </w:r>
+      <w:r>
+        <w:rPr>
+          <w:lang w:val="en-US" w:eastAsia="de-CH"/>
+        </w:rPr>
+        <w:t>;</w:t>
+      </w:r>
+      <w:r>
+        <w:rPr>
+          <w:lang w:val="en-US" w:eastAsia="de-CH"/>
+        </w:rPr>
+        <w:t xml:space="preserve"> click the label to Zero Trim</w:t>
       </w:r>
       <w:r>
         <w:rPr>
@@ -12576,47 +12579,9 @@
       <w:r>
         <w:rPr>
           <w:rFonts w:eastAsia="Times New Roman"/>
-          <w:highlight w:val="green"/>
           <w:lang w:val="en-US" w:eastAsia="de-CH"/>
         </w:rPr>
         <w:t>scroll to adjust</w:t>
-      </w:r>
-      <w:r>
-        <w:rPr>
-          <w:rFonts w:eastAsia="Times New Roman"/>
-          <w:lang w:val="en-US" w:eastAsia="de-CH"/>
-        </w:rPr>
-        <w:t xml:space="preserve"> </w:t>
-      </w:r>
-      <w:r>
-        <w:rPr>
-          <w:rFonts w:eastAsia="Times New Roman"/>
-          <w:color w:val="FF0000"/>
-          <w:sz w:val="16"/>
-          <w:szCs w:val="16"/>
-          <w:lang w:val="en-US" w:eastAsia="de-CH"/>
-        </w:rPr>
-        <w:t>(new V0.</w:t>
-      </w:r>
-      <w:r>
-        <w:rPr>
-          <w:rFonts w:eastAsia="Times New Roman"/>
-          <w:color w:val="FF0000"/>
-          <w:sz w:val="16"/>
-          <w:szCs w:val="16"/>
-          <w:lang w:val="en-US" w:eastAsia="de-CH"/>
-        </w:rPr>
-        <w:t>40</w:t>
-      </w:r>
-      <w:r>
-        <w:rPr>
-          <w:rFonts w:eastAsia="Times New Roman"/>
-          <w:color w:val="FF0000"/>
-          <w:sz w:val="16"/>
-          <w:szCs w:val="16"/>
-          <w:lang w:val="en-US" w:eastAsia="de-CH"/>
-        </w:rPr>
-        <w:t>)</w:t>
       </w:r>
     </w:p>
     <w:p>
@@ -13067,7 +13032,7 @@
       <w:r>
         <w:rPr>
           <w:rFonts w:ascii="Wingdings" w:hAnsi="Wingdings" w:cs="Wingdings"/>
-          <w:color w:val="00B050"/>
+          <w:color w:val="FFC000"/>
           <w:sz w:val="26"/>
           <w:szCs w:val="26"/>
           <w:lang w:val="en-US"/>
@@ -13226,7 +13191,7 @@
       <w:r>
         <w:rPr>
           <w:rFonts w:ascii="Wingdings" w:hAnsi="Wingdings" w:cs="Wingdings"/>
-          <w:color w:val="00B050"/>
+          <w:color w:val="0070C0"/>
           <w:sz w:val="26"/>
           <w:szCs w:val="26"/>
           <w:lang w:val="en-US"/>
@@ -13342,7 +13307,7 @@
       <w:r>
         <w:rPr>
           <w:rFonts w:ascii="Wingdings" w:hAnsi="Wingdings" w:cs="Wingdings"/>
-          <w:color w:val="00B050"/>
+          <w:color w:val="0070C0"/>
           <w:sz w:val="26"/>
           <w:szCs w:val="26"/>
           <w:lang w:val="en-US"/>
@@ -15346,21 +15311,89 @@
         </w:rPr>
         <w:t xml:space="preserve">; </w:t>
       </w:r>
-      <w:r>
-        <w:rPr>
-          <w:rFonts w:eastAsia="Times New Roman"/>
+    </w:p>
+    <w:p>
+      <w:pPr>
+        <w:spacing w:after="80"/>
+        <w:rPr>
+          <w:rFonts w:eastAsia="Times New Roman"/>
+          <w:lang w:val="en-US" w:eastAsia="de-CH"/>
+        </w:rPr>
+      </w:pPr>
+      <w:r>
+        <w:rPr>
+          <w:rFonts w:eastAsia="Times New Roman"/>
+          <w:b/>
+          <w:i/>
           <w:highlight w:val="green"/>
           <w:lang w:val="en-US" w:eastAsia="de-CH"/>
         </w:rPr>
-        <w:t>i</w:t>
-      </w:r>
-      <w:r>
-        <w:rPr>
-          <w:rFonts w:eastAsia="Times New Roman"/>
-          <w:highlight w:val="green"/>
-          <w:lang w:val="en-US" w:eastAsia="de-CH"/>
-        </w:rPr>
-        <w:t>f available, a tooltip shows the Sim Reference Speeds</w:t>
+        <w:t>ToolTips</w:t>
+      </w:r>
+      <w:r>
+        <w:rPr>
+          <w:rFonts w:eastAsia="Times New Roman"/>
+          <w:i/>
+          <w:lang w:val="en-US" w:eastAsia="de-CH"/>
+        </w:rPr>
+        <w:t xml:space="preserve"> - hovering</w:t>
+      </w:r>
+      <w:r>
+        <w:rPr>
+          <w:rFonts w:eastAsia="Times New Roman"/>
+          <w:lang w:val="en-US" w:eastAsia="de-CH"/>
+        </w:rPr>
+        <w:t xml:space="preserve"> the </w:t>
+      </w:r>
+      <w:r>
+        <w:rPr>
+          <w:rFonts w:eastAsia="Times New Roman"/>
+          <w:b/>
+          <w:lang w:val="en-US" w:eastAsia="de-CH"/>
+        </w:rPr>
+        <w:t>IAS</w:t>
+      </w:r>
+      <w:r>
+        <w:rPr>
+          <w:rFonts w:eastAsia="Times New Roman"/>
+          <w:lang w:val="en-US" w:eastAsia="de-CH"/>
+        </w:rPr>
+        <w:t xml:space="preserve"> </w:t>
+      </w:r>
+      <w:r>
+        <w:rPr>
+          <w:rFonts w:eastAsia="Times New Roman"/>
+          <w:lang w:val="en-US" w:eastAsia="de-CH"/>
+        </w:rPr>
+        <w:t xml:space="preserve">label </w:t>
+      </w:r>
+      <w:r>
+        <w:rPr>
+          <w:rFonts w:eastAsia="Times New Roman"/>
+          <w:lang w:val="en-US" w:eastAsia="de-CH"/>
+        </w:rPr>
+        <w:t xml:space="preserve">- </w:t>
+      </w:r>
+      <w:r>
+        <w:rPr>
+          <w:rFonts w:eastAsia="Times New Roman"/>
+          <w:lang w:val="en-US" w:eastAsia="de-CH"/>
+        </w:rPr>
+        <w:t>if available, a tooltip shows the Reference Speeds</w:t>
+      </w:r>
+      <w:r>
+        <w:rPr>
+          <w:rFonts w:eastAsia="Times New Roman"/>
+          <w:lang w:val="en-US" w:eastAsia="de-CH"/>
+        </w:rPr>
+        <w:t xml:space="preserve"> provided</w:t>
+      </w:r>
+      <w:r>
+        <w:rPr>
+          <w:rFonts w:eastAsia="Times New Roman"/>
+          <w:lang w:val="en-US" w:eastAsia="de-CH"/>
+        </w:rPr>
+        <w:t xml:space="preserve"> by MSFS</w:t>
       </w:r>
       <w:r>
         <w:rPr>
@@ -15501,6 +15534,8 @@
         </w:rPr>
         <w:t>]</w:t>
       </w:r>
+      <w:bookmarkStart w:id="0" w:name="_GoBack"/>
+      <w:bookmarkEnd w:id="0"/>
     </w:p>
     <w:p>
       <w:pPr>
@@ -15911,58 +15946,6 @@
           <w:lang w:val="en-US" w:eastAsia="de-CH"/>
         </w:rPr>
       </w:pPr>
-      <w:r>
-        <w:rPr>
-          <w:rFonts w:eastAsia="Times New Roman"/>
-          <w:color w:val="FF0000"/>
-          <w:sz w:val="16"/>
-          <w:szCs w:val="16"/>
-          <w:lang w:val="en-US" w:eastAsia="de-CH"/>
-        </w:rPr>
-        <w:t>(</w:t>
-      </w:r>
-      <w:proofErr w:type="gramStart"/>
-      <w:r>
-        <w:rPr>
-          <w:rFonts w:eastAsia="Times New Roman"/>
-          <w:color w:val="FF0000"/>
-          <w:sz w:val="16"/>
-          <w:szCs w:val="16"/>
-          <w:lang w:val="en-US" w:eastAsia="de-CH"/>
-        </w:rPr>
-        <w:t>new</w:t>
-      </w:r>
-      <w:proofErr w:type="gramEnd"/>
-      <w:r>
-        <w:rPr>
-          <w:rFonts w:eastAsia="Times New Roman"/>
-          <w:color w:val="FF0000"/>
-          <w:sz w:val="16"/>
-          <w:szCs w:val="16"/>
-          <w:lang w:val="en-US" w:eastAsia="de-CH"/>
-        </w:rPr>
-        <w:t xml:space="preserve"> V0.3</w:t>
-      </w:r>
-      <w:r>
-        <w:rPr>
-          <w:rFonts w:eastAsia="Times New Roman"/>
-          <w:color w:val="FF0000"/>
-          <w:sz w:val="16"/>
-          <w:szCs w:val="16"/>
-          <w:lang w:val="en-US" w:eastAsia="de-CH"/>
-        </w:rPr>
-        <w:t>9</w:t>
-      </w:r>
-      <w:r>
-        <w:rPr>
-          <w:rFonts w:eastAsia="Times New Roman"/>
-          <w:color w:val="FF0000"/>
-          <w:sz w:val="16"/>
-          <w:szCs w:val="16"/>
-          <w:lang w:val="en-US" w:eastAsia="de-CH"/>
-        </w:rPr>
-        <w:t xml:space="preserve">) </w:t>
-      </w:r>
       <w:r>
         <w:rPr>
           <w:rFonts w:eastAsia="Times New Roman"/>
@@ -24124,7 +24107,7 @@
   <w:style w:type="paragraph" w:default="1" w:styleId="Standard">
     <w:name w:val="Normal"/>
     <w:qFormat/>
-    <w:rsid w:val="00460001"/>
+    <w:rsid w:val="00EC12D4"/>
   </w:style>
   <w:style w:type="paragraph" w:styleId="berschrift1">
     <w:name w:val="heading 1"/>
@@ -25043,7 +25026,7 @@
 </file>
 
 <file path=customXml/itemProps1.xml><?xml version="1.0" encoding="utf-8"?>
-<ds:datastoreItem xmlns:ds="http://schemas.openxmlformats.org/officeDocument/2006/customXml" ds:itemID="{9BAA6C10-8DA5-4A21-9577-2848F5F03887}">
+<ds:datastoreItem xmlns:ds="http://schemas.openxmlformats.org/officeDocument/2006/customXml" ds:itemID="{914AA650-8733-4BA1-B842-37E3BFFED4E8}">
   <ds:schemaRefs>
     <ds:schemaRef ds:uri="http://schemas.openxmlformats.org/officeDocument/2006/bibliography"/>
   </ds:schemaRefs>

</xml_diff>